<commit_message>
Rename documents for correct chapter order. Add OLED placeholder to peripherals and worker thread placeholder to RTOS.
</commit_message>
<xml_diff>
--- a/labmanual/English/WBT101-02-Peripherals.docx
+++ b/labmanual/English/WBT101-02-Peripherals.docx
@@ -95,7 +95,7 @@
         <w:rPr>
           <w:noProof/>
         </w:rPr>
-        <w:t>The WICED Board Support Package</w:t>
+        <w:t>The WICED Board Support Package (Platform)</w:t>
       </w:r>
       <w:r>
         <w:rPr>
@@ -113,7 +113,7 @@
         <w:rPr>
           <w:noProof/>
         </w:rPr>
-        <w:instrText xml:space="preserve"> PAGEREF _Toc500426913 \h </w:instrText>
+        <w:instrText xml:space="preserve"> PAGEREF _Toc503889462 \h </w:instrText>
       </w:r>
       <w:r>
         <w:rPr>
@@ -192,7 +192,7 @@
         <w:rPr>
           <w:noProof/>
         </w:rPr>
-        <w:instrText xml:space="preserve"> PAGEREF _Toc500426914 \h </w:instrText>
+        <w:instrText xml:space="preserve"> PAGEREF _Toc503889463 \h </w:instrText>
       </w:r>
       <w:r>
         <w:rPr>
@@ -209,7 +209,7 @@
         <w:rPr>
           <w:noProof/>
         </w:rPr>
-        <w:t>4</w:t>
+        <w:t>3</w:t>
       </w:r>
       <w:r>
         <w:rPr>
@@ -271,7 +271,7 @@
         <w:rPr>
           <w:noProof/>
         </w:rPr>
-        <w:instrText xml:space="preserve"> PAGEREF _Toc500426915 \h </w:instrText>
+        <w:instrText xml:space="preserve"> PAGEREF _Toc503889464 \h </w:instrText>
       </w:r>
       <w:r>
         <w:rPr>
@@ -288,7 +288,7 @@
         <w:rPr>
           <w:noProof/>
         </w:rPr>
-        <w:t>7</w:t>
+        <w:t>6</w:t>
       </w:r>
       <w:r>
         <w:rPr>
@@ -329,7 +329,7 @@
         <w:rPr>
           <w:noProof/>
         </w:rPr>
-        <w:instrText xml:space="preserve"> PAGEREF _Toc500426916 \h </w:instrText>
+        <w:instrText xml:space="preserve"> PAGEREF _Toc503889465 \h </w:instrText>
       </w:r>
       <w:r>
         <w:rPr>
@@ -346,7 +346,7 @@
         <w:rPr>
           <w:noProof/>
         </w:rPr>
-        <w:t>7</w:t>
+        <w:t>6</w:t>
       </w:r>
       <w:r>
         <w:rPr>
@@ -387,7 +387,7 @@
         <w:rPr>
           <w:noProof/>
         </w:rPr>
-        <w:instrText xml:space="preserve"> PAGEREF _Toc500426917 \h </w:instrText>
+        <w:instrText xml:space="preserve"> PAGEREF _Toc503889466 \h </w:instrText>
       </w:r>
       <w:r>
         <w:rPr>
@@ -404,7 +404,7 @@
         <w:rPr>
           <w:noProof/>
         </w:rPr>
-        <w:t>7</w:t>
+        <w:t>6</w:t>
       </w:r>
       <w:r>
         <w:rPr>
@@ -445,7 +445,7 @@
         <w:rPr>
           <w:noProof/>
         </w:rPr>
-        <w:instrText xml:space="preserve"> PAGEREF _Toc500426918 \h </w:instrText>
+        <w:instrText xml:space="preserve"> PAGEREF _Toc503889467 \h </w:instrText>
       </w:r>
       <w:r>
         <w:rPr>
@@ -462,7 +462,7 @@
         <w:rPr>
           <w:noProof/>
         </w:rPr>
-        <w:t>7</w:t>
+        <w:t>6</w:t>
       </w:r>
       <w:r>
         <w:rPr>
@@ -503,7 +503,7 @@
         <w:rPr>
           <w:noProof/>
         </w:rPr>
-        <w:instrText xml:space="preserve"> PAGEREF _Toc500426919 \h </w:instrText>
+        <w:instrText xml:space="preserve"> PAGEREF _Toc503889468 \h </w:instrText>
       </w:r>
       <w:r>
         <w:rPr>
@@ -520,7 +520,7 @@
         <w:rPr>
           <w:noProof/>
         </w:rPr>
-        <w:t>8</w:t>
+        <w:t>7</w:t>
       </w:r>
       <w:r>
         <w:rPr>
@@ -564,7 +564,7 @@
         <w:rPr>
           <w:noProof/>
         </w:rPr>
-        <w:t>Peripherals</w:t>
+        <w:t>Pin Configuration (Super Mux Tool)</w:t>
       </w:r>
       <w:r>
         <w:rPr>
@@ -582,7 +582,7 @@
         <w:rPr>
           <w:noProof/>
         </w:rPr>
-        <w:instrText xml:space="preserve"> PAGEREF _Toc500426920 \h </w:instrText>
+        <w:instrText xml:space="preserve"> PAGEREF _Toc503889469 \h </w:instrText>
       </w:r>
       <w:r>
         <w:rPr>
@@ -599,7 +599,7 @@
         <w:rPr>
           <w:noProof/>
         </w:rPr>
-        <w:t>11</w:t>
+        <w:t>9</w:t>
       </w:r>
       <w:r>
         <w:rPr>
@@ -622,7 +622,7 @@
         <w:rPr>
           <w:noProof/>
         </w:rPr>
-        <w:t>2.4.1 GPIO</w:t>
+        <w:t>2.4.1 Pin Configuration File</w:t>
       </w:r>
       <w:r>
         <w:rPr>
@@ -640,7 +640,7 @@
         <w:rPr>
           <w:noProof/>
         </w:rPr>
-        <w:instrText xml:space="preserve"> PAGEREF _Toc500426921 \h </w:instrText>
+        <w:instrText xml:space="preserve"> PAGEREF _Toc503889470 \h </w:instrText>
       </w:r>
       <w:r>
         <w:rPr>
@@ -657,7 +657,7 @@
         <w:rPr>
           <w:noProof/>
         </w:rPr>
-        <w:t>11</w:t>
+        <w:t>9</w:t>
       </w:r>
       <w:r>
         <w:rPr>
@@ -680,7 +680,7 @@
         <w:rPr>
           <w:noProof/>
         </w:rPr>
-        <w:t>2.4.2 PWM</w:t>
+        <w:t>2.4.2 SuperMux Config</w:t>
       </w:r>
       <w:r>
         <w:rPr>
@@ -698,7 +698,7 @@
         <w:rPr>
           <w:noProof/>
         </w:rPr>
-        <w:instrText xml:space="preserve"> PAGEREF _Toc500426922 \h </w:instrText>
+        <w:instrText xml:space="preserve"> PAGEREF _Toc503889471 \h </w:instrText>
       </w:r>
       <w:r>
         <w:rPr>
@@ -715,181 +715,7 @@
         <w:rPr>
           <w:noProof/>
         </w:rPr>
-        <w:t>11</w:t>
-      </w:r>
-      <w:r>
-        <w:rPr>
-          <w:noProof/>
-        </w:rPr>
-        <w:fldChar w:fldCharType="end"/>
-      </w:r>
-    </w:p>
-    <w:p>
-      <w:pPr>
-        <w:pStyle w:val="TOC2"/>
-        <w:rPr>
-          <w:rFonts w:asciiTheme="minorHAnsi" w:eastAsiaTheme="minorEastAsia" w:hAnsiTheme="minorHAnsi"/>
-          <w:smallCaps w:val="0"/>
-          <w:noProof/>
-          <w:sz w:val="22"/>
-        </w:rPr>
-      </w:pPr>
-      <w:r>
-        <w:rPr>
-          <w:noProof/>
-        </w:rPr>
-        <w:t>2.4.3 Debug Printing</w:t>
-      </w:r>
-      <w:r>
-        <w:rPr>
-          <w:noProof/>
-        </w:rPr>
-        <w:tab/>
-      </w:r>
-      <w:r>
-        <w:rPr>
-          <w:noProof/>
-        </w:rPr>
-        <w:fldChar w:fldCharType="begin"/>
-      </w:r>
-      <w:r>
-        <w:rPr>
-          <w:noProof/>
-        </w:rPr>
-        <w:instrText xml:space="preserve"> PAGEREF _Toc500426923 \h </w:instrText>
-      </w:r>
-      <w:r>
-        <w:rPr>
-          <w:noProof/>
-        </w:rPr>
-      </w:r>
-      <w:r>
-        <w:rPr>
-          <w:noProof/>
-        </w:rPr>
-        <w:fldChar w:fldCharType="separate"/>
-      </w:r>
-      <w:r>
-        <w:rPr>
-          <w:noProof/>
-        </w:rPr>
-        <w:t>12</w:t>
-      </w:r>
-      <w:r>
-        <w:rPr>
-          <w:noProof/>
-        </w:rPr>
-        <w:fldChar w:fldCharType="end"/>
-      </w:r>
-    </w:p>
-    <w:p>
-      <w:pPr>
-        <w:pStyle w:val="TOC2"/>
-        <w:rPr>
-          <w:rFonts w:asciiTheme="minorHAnsi" w:eastAsiaTheme="minorEastAsia" w:hAnsiTheme="minorHAnsi"/>
-          <w:smallCaps w:val="0"/>
-          <w:noProof/>
-          <w:sz w:val="22"/>
-        </w:rPr>
-      </w:pPr>
-      <w:r>
-        <w:rPr>
-          <w:noProof/>
-        </w:rPr>
-        <w:t>2.4.4 UART</w:t>
-      </w:r>
-      <w:r>
-        <w:rPr>
-          <w:noProof/>
-        </w:rPr>
-        <w:tab/>
-      </w:r>
-      <w:r>
-        <w:rPr>
-          <w:noProof/>
-        </w:rPr>
-        <w:fldChar w:fldCharType="begin"/>
-      </w:r>
-      <w:r>
-        <w:rPr>
-          <w:noProof/>
-        </w:rPr>
-        <w:instrText xml:space="preserve"> PAGEREF _Toc500426924 \h </w:instrText>
-      </w:r>
-      <w:r>
-        <w:rPr>
-          <w:noProof/>
-        </w:rPr>
-      </w:r>
-      <w:r>
-        <w:rPr>
-          <w:noProof/>
-        </w:rPr>
-        <w:fldChar w:fldCharType="separate"/>
-      </w:r>
-      <w:r>
-        <w:rPr>
-          <w:noProof/>
-        </w:rPr>
-        <w:t>13</w:t>
-      </w:r>
-      <w:r>
-        <w:rPr>
-          <w:noProof/>
-        </w:rPr>
-        <w:fldChar w:fldCharType="end"/>
-      </w:r>
-    </w:p>
-    <w:p>
-      <w:pPr>
-        <w:pStyle w:val="TOC2"/>
-        <w:rPr>
-          <w:rFonts w:asciiTheme="minorHAnsi" w:eastAsiaTheme="minorEastAsia" w:hAnsiTheme="minorHAnsi"/>
-          <w:smallCaps w:val="0"/>
-          <w:noProof/>
-          <w:sz w:val="22"/>
-        </w:rPr>
-      </w:pPr>
-      <w:r>
-        <w:rPr>
-          <w:noProof/>
-        </w:rPr>
-        <w:t>2.4.5 I2C</w:t>
-      </w:r>
-      <w:r>
-        <w:rPr>
-          <w:noProof/>
-        </w:rPr>
-        <w:tab/>
-      </w:r>
-      <w:r>
-        <w:rPr>
-          <w:noProof/>
-        </w:rPr>
-        <w:fldChar w:fldCharType="begin"/>
-      </w:r>
-      <w:r>
-        <w:rPr>
-          <w:noProof/>
-        </w:rPr>
-        <w:instrText xml:space="preserve"> PAGEREF _Toc500426925 \h </w:instrText>
-      </w:r>
-      <w:r>
-        <w:rPr>
-          <w:noProof/>
-        </w:rPr>
-      </w:r>
-      <w:r>
-        <w:rPr>
-          <w:noProof/>
-        </w:rPr>
-        <w:fldChar w:fldCharType="separate"/>
-      </w:r>
-      <w:r>
-        <w:rPr>
-          <w:noProof/>
-        </w:rPr>
-        <w:t>14</w:t>
+        <w:t>10</w:t>
       </w:r>
       <w:r>
         <w:rPr>
@@ -933,7 +759,7 @@
         <w:rPr>
           <w:noProof/>
         </w:rPr>
-        <w:t>Exercises</w:t>
+        <w:t>Peripherals</w:t>
       </w:r>
       <w:r>
         <w:rPr>
@@ -951,7 +777,7 @@
         <w:rPr>
           <w:noProof/>
         </w:rPr>
-        <w:instrText xml:space="preserve"> PAGEREF _Toc500426926 \h </w:instrText>
+        <w:instrText xml:space="preserve"> PAGEREF _Toc503889472 \h </w:instrText>
       </w:r>
       <w:r>
         <w:rPr>
@@ -968,7 +794,7 @@
         <w:rPr>
           <w:noProof/>
         </w:rPr>
-        <w:t>16</w:t>
+        <w:t>10</w:t>
       </w:r>
       <w:r>
         <w:rPr>
@@ -991,7 +817,7 @@
         <w:rPr>
           <w:noProof/>
         </w:rPr>
-        <w:t>Exercise - 2.1 (PLATFORM) Install WW101_2_CYW943907AEVAL1F into the platforms directory</w:t>
+        <w:t>2.5.1 GPIO</w:t>
       </w:r>
       <w:r>
         <w:rPr>
@@ -1009,7 +835,7 @@
         <w:rPr>
           <w:noProof/>
         </w:rPr>
-        <w:instrText xml:space="preserve"> PAGEREF _Toc500426927 \h </w:instrText>
+        <w:instrText xml:space="preserve"> PAGEREF _Toc503889473 \h </w:instrText>
       </w:r>
       <w:r>
         <w:rPr>
@@ -1026,7 +852,7 @@
         <w:rPr>
           <w:noProof/>
         </w:rPr>
-        <w:t>16</w:t>
+        <w:t>10</w:t>
       </w:r>
       <w:r>
         <w:rPr>
@@ -1049,7 +875,7 @@
         <w:rPr>
           <w:noProof/>
         </w:rPr>
-        <w:t>Exercise - 2.2 (GPIO) Blink an LED</w:t>
+        <w:t>2.5.2 PWM</w:t>
       </w:r>
       <w:r>
         <w:rPr>
@@ -1067,7 +893,7 @@
         <w:rPr>
           <w:noProof/>
         </w:rPr>
-        <w:instrText xml:space="preserve"> PAGEREF _Toc500426928 \h </w:instrText>
+        <w:instrText xml:space="preserve"> PAGEREF _Toc503889474 \h </w:instrText>
       </w:r>
       <w:r>
         <w:rPr>
@@ -1084,7 +910,7 @@
         <w:rPr>
           <w:noProof/>
         </w:rPr>
-        <w:t>16</w:t>
+        <w:t>11</w:t>
       </w:r>
       <w:r>
         <w:rPr>
@@ -1107,7 +933,7 @@
         <w:rPr>
           <w:noProof/>
         </w:rPr>
-        <w:t>Exercise - 2.3 (GPIO) Add Debug Printing to the LED Blink Project</w:t>
+        <w:t>2.5.3 Debug Printing</w:t>
       </w:r>
       <w:r>
         <w:rPr>
@@ -1125,7 +951,7 @@
         <w:rPr>
           <w:noProof/>
         </w:rPr>
-        <w:instrText xml:space="preserve"> PAGEREF _Toc500426929 \h </w:instrText>
+        <w:instrText xml:space="preserve"> PAGEREF _Toc503889475 \h </w:instrText>
       </w:r>
       <w:r>
         <w:rPr>
@@ -1142,7 +968,7 @@
         <w:rPr>
           <w:noProof/>
         </w:rPr>
-        <w:t>19</w:t>
+        <w:t>12</w:t>
       </w:r>
       <w:r>
         <w:rPr>
@@ -1165,7 +991,7 @@
         <w:rPr>
           <w:noProof/>
         </w:rPr>
-        <w:t>Exercise - 2.4 (GPIO) Read the State of a Mechanical Button</w:t>
+        <w:t>2.5.4 PUART</w:t>
       </w:r>
       <w:r>
         <w:rPr>
@@ -1183,7 +1009,7 @@
         <w:rPr>
           <w:noProof/>
         </w:rPr>
-        <w:instrText xml:space="preserve"> PAGEREF _Toc500426930 \h </w:instrText>
+        <w:instrText xml:space="preserve"> PAGEREF _Toc503889476 \h </w:instrText>
       </w:r>
       <w:r>
         <w:rPr>
@@ -1200,7 +1026,7 @@
         <w:rPr>
           <w:noProof/>
         </w:rPr>
-        <w:t>19</w:t>
+        <w:t>12</w:t>
       </w:r>
       <w:r>
         <w:rPr>
@@ -1223,7 +1049,7 @@
         <w:rPr>
           <w:noProof/>
         </w:rPr>
-        <w:t>Exercise - 2.5 (GPIO) Use an Interrupt to Toggle the State of an LED</w:t>
+        <w:t>2.5.5 HCI UART and Transport Configuration</w:t>
       </w:r>
       <w:r>
         <w:rPr>
@@ -1241,7 +1067,7 @@
         <w:rPr>
           <w:noProof/>
         </w:rPr>
-        <w:instrText xml:space="preserve"> PAGEREF _Toc500426931 \h </w:instrText>
+        <w:instrText xml:space="preserve"> PAGEREF _Toc503889477 \h </w:instrText>
       </w:r>
       <w:r>
         <w:rPr>
@@ -1258,7 +1084,7 @@
         <w:rPr>
           <w:noProof/>
         </w:rPr>
-        <w:t>19</w:t>
+        <w:t>13</w:t>
       </w:r>
       <w:r>
         <w:rPr>
@@ -1281,7 +1107,7 @@
         <w:rPr>
           <w:noProof/>
         </w:rPr>
-        <w:t>Exercise - 2.6 (I2C WRITE) Toggle I2C Controlled LEDs</w:t>
+        <w:t>2.5.6 I2C</w:t>
       </w:r>
       <w:r>
         <w:rPr>
@@ -1299,7 +1125,7 @@
         <w:rPr>
           <w:noProof/>
         </w:rPr>
-        <w:instrText xml:space="preserve"> PAGEREF _Toc500426932 \h </w:instrText>
+        <w:instrText xml:space="preserve"> PAGEREF _Toc503889478 \h </w:instrText>
       </w:r>
       <w:r>
         <w:rPr>
@@ -1316,7 +1142,7 @@
         <w:rPr>
           <w:noProof/>
         </w:rPr>
-        <w:t>20</w:t>
+        <w:t>13</w:t>
       </w:r>
       <w:r>
         <w:rPr>
@@ -1339,7 +1165,7 @@
         <w:rPr>
           <w:noProof/>
         </w:rPr>
-        <w:t>Exercise - 2.7 (I2C READ) Read PSoC Sensor Values over I2C</w:t>
+        <w:t>2.5.7 OLED Display</w:t>
       </w:r>
       <w:r>
         <w:rPr>
@@ -1357,7 +1183,7 @@
         <w:rPr>
           <w:noProof/>
         </w:rPr>
-        <w:instrText xml:space="preserve"> PAGEREF _Toc500426933 \h </w:instrText>
+        <w:instrText xml:space="preserve"> PAGEREF _Toc503889479 \h </w:instrText>
       </w:r>
       <w:r>
         <w:rPr>
@@ -1374,7 +1200,7 @@
         <w:rPr>
           <w:noProof/>
         </w:rPr>
-        <w:t>21</w:t>
+        <w:t>14</w:t>
       </w:r>
       <w:r>
         <w:rPr>
@@ -1397,7 +1223,7 @@
         <w:rPr>
           <w:noProof/>
         </w:rPr>
-        <w:t>Exercise - 2.8 (Advanced) (I2C PROBE) Probe for I2C devices</w:t>
+        <w:t>2.5.8 ADC</w:t>
       </w:r>
       <w:r>
         <w:rPr>
@@ -1415,7 +1241,7 @@
         <w:rPr>
           <w:noProof/>
         </w:rPr>
-        <w:instrText xml:space="preserve"> PAGEREF _Toc500426934 \h </w:instrText>
+        <w:instrText xml:space="preserve"> PAGEREF _Toc503889480 \h </w:instrText>
       </w:r>
       <w:r>
         <w:rPr>
@@ -1430,185 +1256,9 @@
       </w:r>
       <w:r>
         <w:rPr>
-          <w:b/>
-          <w:bCs/>
-          <w:noProof/>
-        </w:rPr>
-        <w:t>Error! Bookmark not defined.</w:t>
-      </w:r>
-      <w:r>
-        <w:rPr>
-          <w:noProof/>
-        </w:rPr>
-        <w:fldChar w:fldCharType="end"/>
-      </w:r>
-    </w:p>
-    <w:p>
-      <w:pPr>
-        <w:pStyle w:val="TOC2"/>
-        <w:rPr>
-          <w:rFonts w:asciiTheme="minorHAnsi" w:eastAsiaTheme="minorEastAsia" w:hAnsiTheme="minorHAnsi"/>
-          <w:smallCaps w:val="0"/>
-          <w:noProof/>
-          <w:sz w:val="22"/>
-        </w:rPr>
-      </w:pPr>
-      <w:r>
-        <w:rPr>
-          <w:noProof/>
-        </w:rPr>
-        <w:t>Exercise - 2.9 09 (Advanced) (PWM) LED brightness</w:t>
-      </w:r>
-      <w:r>
-        <w:rPr>
-          <w:noProof/>
-        </w:rPr>
-        <w:tab/>
-      </w:r>
-      <w:r>
-        <w:rPr>
-          <w:noProof/>
-        </w:rPr>
-        <w:fldChar w:fldCharType="begin"/>
-      </w:r>
-      <w:r>
-        <w:rPr>
-          <w:noProof/>
-        </w:rPr>
-        <w:instrText xml:space="preserve"> PAGEREF _Toc500426935 \h </w:instrText>
-      </w:r>
-      <w:r>
-        <w:rPr>
-          <w:noProof/>
-        </w:rPr>
-      </w:r>
-      <w:r>
-        <w:rPr>
-          <w:noProof/>
-        </w:rPr>
-        <w:fldChar w:fldCharType="separate"/>
-      </w:r>
-      <w:r>
-        <w:rPr>
-          <w:noProof/>
-        </w:rPr>
-        <w:t>21</w:t>
-      </w:r>
-      <w:r>
-        <w:rPr>
-          <w:noProof/>
-        </w:rPr>
-        <w:fldChar w:fldCharType="end"/>
-      </w:r>
-    </w:p>
-    <w:p>
-      <w:pPr>
-        <w:pStyle w:val="TOC2"/>
-        <w:rPr>
-          <w:rFonts w:asciiTheme="minorHAnsi" w:eastAsiaTheme="minorEastAsia" w:hAnsiTheme="minorHAnsi"/>
-          <w:smallCaps w:val="0"/>
-          <w:noProof/>
-          <w:sz w:val="22"/>
-        </w:rPr>
-      </w:pPr>
-      <w:r>
-        <w:rPr>
-          <w:noProof/>
-        </w:rPr>
-        <w:t>Exercise - 2.10 (Advanced) (UART) Write a value using the standard UART functions</w:t>
-      </w:r>
-      <w:r>
-        <w:rPr>
-          <w:noProof/>
-        </w:rPr>
-        <w:tab/>
-      </w:r>
-      <w:r>
-        <w:rPr>
-          <w:noProof/>
-        </w:rPr>
-        <w:fldChar w:fldCharType="begin"/>
-      </w:r>
-      <w:r>
-        <w:rPr>
-          <w:noProof/>
-        </w:rPr>
-        <w:instrText xml:space="preserve"> PAGEREF _Toc500426936 \h </w:instrText>
-      </w:r>
-      <w:r>
-        <w:rPr>
-          <w:noProof/>
-        </w:rPr>
-      </w:r>
-      <w:r>
-        <w:rPr>
-          <w:noProof/>
-        </w:rPr>
-        <w:fldChar w:fldCharType="separate"/>
-      </w:r>
-      <w:r>
-        <w:rPr>
-          <w:noProof/>
-        </w:rPr>
-        <w:t>22</w:t>
-      </w:r>
-      <w:r>
-        <w:rPr>
-          <w:noProof/>
-        </w:rPr>
-        <w:fldChar w:fldCharType="end"/>
-      </w:r>
-    </w:p>
-    <w:p>
-      <w:pPr>
-        <w:pStyle w:val="TOC2"/>
-        <w:rPr>
-          <w:rFonts w:asciiTheme="minorHAnsi" w:eastAsiaTheme="minorEastAsia" w:hAnsiTheme="minorHAnsi"/>
-          <w:smallCaps w:val="0"/>
-          <w:noProof/>
-          <w:sz w:val="22"/>
-        </w:rPr>
-      </w:pPr>
-      <w:r>
-        <w:rPr>
-          <w:noProof/>
-        </w:rPr>
-        <w:t>Exercise - 2.11 (Advanced) (UART) Read a value using the standard UART functions</w:t>
-      </w:r>
-      <w:r>
-        <w:rPr>
-          <w:noProof/>
-        </w:rPr>
-        <w:tab/>
-      </w:r>
-      <w:r>
-        <w:rPr>
-          <w:noProof/>
-        </w:rPr>
-        <w:fldChar w:fldCharType="begin"/>
-      </w:r>
-      <w:r>
-        <w:rPr>
-          <w:noProof/>
-        </w:rPr>
-        <w:instrText xml:space="preserve"> PAGEREF _Toc500426937 \h </w:instrText>
-      </w:r>
-      <w:r>
-        <w:rPr>
-          <w:noProof/>
-        </w:rPr>
-      </w:r>
-      <w:r>
-        <w:rPr>
-          <w:noProof/>
-        </w:rPr>
-        <w:fldChar w:fldCharType="separate"/>
-      </w:r>
-      <w:r>
-        <w:rPr>
-          <w:noProof/>
-        </w:rPr>
-        <w:t>22</w:t>
+          <w:noProof/>
+        </w:rPr>
+        <w:t>15</w:t>
       </w:r>
       <w:r>
         <w:rPr>
@@ -1632,6 +1282,7 @@
           <w:noProof/>
         </w:rPr>
       </w:pPr>
+      <w:bookmarkStart w:id="0" w:name="_GoBack"/>
       <w:r>
         <w:rPr>
           <w:noProof/>
@@ -1652,7 +1303,7 @@
         <w:rPr>
           <w:noProof/>
         </w:rPr>
-        <w:t>Related Example “Apps”</w:t>
+        <w:t>Exercises</w:t>
       </w:r>
       <w:r>
         <w:rPr>
@@ -1670,7 +1321,7 @@
         <w:rPr>
           <w:noProof/>
         </w:rPr>
-        <w:instrText xml:space="preserve"> PAGEREF _Toc500426938 \h </w:instrText>
+        <w:instrText xml:space="preserve"> PAGEREF _Toc503889481 \h </w:instrText>
       </w:r>
       <w:r>
         <w:rPr>
@@ -1685,11 +1336,764 @@
       </w:r>
       <w:r>
         <w:rPr>
-          <w:b w:val="0"/>
-          <w:bCs w:val="0"/>
-          <w:noProof/>
-        </w:rPr>
-        <w:t>Error! Bookmark not defined.</w:t>
+          <w:noProof/>
+        </w:rPr>
+        <w:t>15</w:t>
+      </w:r>
+      <w:r>
+        <w:rPr>
+          <w:noProof/>
+        </w:rPr>
+        <w:fldChar w:fldCharType="end"/>
+      </w:r>
+    </w:p>
+    <w:bookmarkEnd w:id="0"/>
+    <w:p>
+      <w:pPr>
+        <w:pStyle w:val="TOC2"/>
+        <w:rPr>
+          <w:rFonts w:asciiTheme="minorHAnsi" w:eastAsiaTheme="minorEastAsia" w:hAnsiTheme="minorHAnsi"/>
+          <w:smallCaps w:val="0"/>
+          <w:noProof/>
+          <w:sz w:val="22"/>
+        </w:rPr>
+      </w:pPr>
+      <w:r>
+        <w:rPr>
+          <w:noProof/>
+        </w:rPr>
+        <w:t>Exercise - 2.1 (PLATFORM) Install WW101_2_&lt;KitName&gt; into the platforms directory</w:t>
+      </w:r>
+      <w:r>
+        <w:rPr>
+          <w:noProof/>
+        </w:rPr>
+        <w:tab/>
+      </w:r>
+      <w:r>
+        <w:rPr>
+          <w:noProof/>
+        </w:rPr>
+        <w:fldChar w:fldCharType="begin"/>
+      </w:r>
+      <w:r>
+        <w:rPr>
+          <w:noProof/>
+        </w:rPr>
+        <w:instrText xml:space="preserve"> PAGEREF _Toc503889482 \h </w:instrText>
+      </w:r>
+      <w:r>
+        <w:rPr>
+          <w:noProof/>
+        </w:rPr>
+      </w:r>
+      <w:r>
+        <w:rPr>
+          <w:noProof/>
+        </w:rPr>
+        <w:fldChar w:fldCharType="separate"/>
+      </w:r>
+      <w:r>
+        <w:rPr>
+          <w:noProof/>
+        </w:rPr>
+        <w:t>15</w:t>
+      </w:r>
+      <w:r>
+        <w:rPr>
+          <w:noProof/>
+        </w:rPr>
+        <w:fldChar w:fldCharType="end"/>
+      </w:r>
+    </w:p>
+    <w:p>
+      <w:pPr>
+        <w:pStyle w:val="TOC2"/>
+        <w:rPr>
+          <w:rFonts w:asciiTheme="minorHAnsi" w:eastAsiaTheme="minorEastAsia" w:hAnsiTheme="minorHAnsi"/>
+          <w:smallCaps w:val="0"/>
+          <w:noProof/>
+          <w:sz w:val="22"/>
+        </w:rPr>
+      </w:pPr>
+      <w:r>
+        <w:rPr>
+          <w:noProof/>
+        </w:rPr>
+        <w:t>Exercise - 2.2 (GPIO) Blink an LED</w:t>
+      </w:r>
+      <w:r>
+        <w:rPr>
+          <w:noProof/>
+        </w:rPr>
+        <w:tab/>
+      </w:r>
+      <w:r>
+        <w:rPr>
+          <w:noProof/>
+        </w:rPr>
+        <w:fldChar w:fldCharType="begin"/>
+      </w:r>
+      <w:r>
+        <w:rPr>
+          <w:noProof/>
+        </w:rPr>
+        <w:instrText xml:space="preserve"> PAGEREF _Toc503889483 \h </w:instrText>
+      </w:r>
+      <w:r>
+        <w:rPr>
+          <w:noProof/>
+        </w:rPr>
+      </w:r>
+      <w:r>
+        <w:rPr>
+          <w:noProof/>
+        </w:rPr>
+        <w:fldChar w:fldCharType="separate"/>
+      </w:r>
+      <w:r>
+        <w:rPr>
+          <w:noProof/>
+        </w:rPr>
+        <w:t>15</w:t>
+      </w:r>
+      <w:r>
+        <w:rPr>
+          <w:noProof/>
+        </w:rPr>
+        <w:fldChar w:fldCharType="end"/>
+      </w:r>
+    </w:p>
+    <w:p>
+      <w:pPr>
+        <w:pStyle w:val="TOC2"/>
+        <w:rPr>
+          <w:rFonts w:asciiTheme="minorHAnsi" w:eastAsiaTheme="minorEastAsia" w:hAnsiTheme="minorHAnsi"/>
+          <w:smallCaps w:val="0"/>
+          <w:noProof/>
+          <w:sz w:val="22"/>
+        </w:rPr>
+      </w:pPr>
+      <w:r>
+        <w:rPr>
+          <w:noProof/>
+        </w:rPr>
+        <w:t>Exercise - 2.3 (GPIO) Add Debug Printing to the LED Blink Project</w:t>
+      </w:r>
+      <w:r>
+        <w:rPr>
+          <w:noProof/>
+        </w:rPr>
+        <w:tab/>
+      </w:r>
+      <w:r>
+        <w:rPr>
+          <w:noProof/>
+        </w:rPr>
+        <w:fldChar w:fldCharType="begin"/>
+      </w:r>
+      <w:r>
+        <w:rPr>
+          <w:noProof/>
+        </w:rPr>
+        <w:instrText xml:space="preserve"> PAGEREF _Toc503889484 \h </w:instrText>
+      </w:r>
+      <w:r>
+        <w:rPr>
+          <w:noProof/>
+        </w:rPr>
+      </w:r>
+      <w:r>
+        <w:rPr>
+          <w:noProof/>
+        </w:rPr>
+        <w:fldChar w:fldCharType="separate"/>
+      </w:r>
+      <w:r>
+        <w:rPr>
+          <w:noProof/>
+        </w:rPr>
+        <w:t>17</w:t>
+      </w:r>
+      <w:r>
+        <w:rPr>
+          <w:noProof/>
+        </w:rPr>
+        <w:fldChar w:fldCharType="end"/>
+      </w:r>
+    </w:p>
+    <w:p>
+      <w:pPr>
+        <w:pStyle w:val="TOC2"/>
+        <w:rPr>
+          <w:rFonts w:asciiTheme="minorHAnsi" w:eastAsiaTheme="minorEastAsia" w:hAnsiTheme="minorHAnsi"/>
+          <w:smallCaps w:val="0"/>
+          <w:noProof/>
+          <w:sz w:val="22"/>
+        </w:rPr>
+      </w:pPr>
+      <w:r>
+        <w:rPr>
+          <w:noProof/>
+        </w:rPr>
+        <w:t>Exercise - 2.4 (GPIO) Read the State of a Mechanical Button</w:t>
+      </w:r>
+      <w:r>
+        <w:rPr>
+          <w:noProof/>
+        </w:rPr>
+        <w:tab/>
+      </w:r>
+      <w:r>
+        <w:rPr>
+          <w:noProof/>
+        </w:rPr>
+        <w:fldChar w:fldCharType="begin"/>
+      </w:r>
+      <w:r>
+        <w:rPr>
+          <w:noProof/>
+        </w:rPr>
+        <w:instrText xml:space="preserve"> PAGEREF _Toc503889485 \h </w:instrText>
+      </w:r>
+      <w:r>
+        <w:rPr>
+          <w:noProof/>
+        </w:rPr>
+      </w:r>
+      <w:r>
+        <w:rPr>
+          <w:noProof/>
+        </w:rPr>
+        <w:fldChar w:fldCharType="separate"/>
+      </w:r>
+      <w:r>
+        <w:rPr>
+          <w:noProof/>
+        </w:rPr>
+        <w:t>17</w:t>
+      </w:r>
+      <w:r>
+        <w:rPr>
+          <w:noProof/>
+        </w:rPr>
+        <w:fldChar w:fldCharType="end"/>
+      </w:r>
+    </w:p>
+    <w:p>
+      <w:pPr>
+        <w:pStyle w:val="TOC2"/>
+        <w:rPr>
+          <w:rFonts w:asciiTheme="minorHAnsi" w:eastAsiaTheme="minorEastAsia" w:hAnsiTheme="minorHAnsi"/>
+          <w:smallCaps w:val="0"/>
+          <w:noProof/>
+          <w:sz w:val="22"/>
+        </w:rPr>
+      </w:pPr>
+      <w:r>
+        <w:rPr>
+          <w:noProof/>
+        </w:rPr>
+        <w:t>Exercise - 2.5 (GPIO) Use an Interrupt to Toggle the State of an LED</w:t>
+      </w:r>
+      <w:r>
+        <w:rPr>
+          <w:noProof/>
+        </w:rPr>
+        <w:tab/>
+      </w:r>
+      <w:r>
+        <w:rPr>
+          <w:noProof/>
+        </w:rPr>
+        <w:fldChar w:fldCharType="begin"/>
+      </w:r>
+      <w:r>
+        <w:rPr>
+          <w:noProof/>
+        </w:rPr>
+        <w:instrText xml:space="preserve"> PAGEREF _Toc503889486 \h </w:instrText>
+      </w:r>
+      <w:r>
+        <w:rPr>
+          <w:noProof/>
+        </w:rPr>
+      </w:r>
+      <w:r>
+        <w:rPr>
+          <w:noProof/>
+        </w:rPr>
+        <w:fldChar w:fldCharType="separate"/>
+      </w:r>
+      <w:r>
+        <w:rPr>
+          <w:noProof/>
+        </w:rPr>
+        <w:t>17</w:t>
+      </w:r>
+      <w:r>
+        <w:rPr>
+          <w:noProof/>
+        </w:rPr>
+        <w:fldChar w:fldCharType="end"/>
+      </w:r>
+    </w:p>
+    <w:p>
+      <w:pPr>
+        <w:pStyle w:val="TOC2"/>
+        <w:rPr>
+          <w:rFonts w:asciiTheme="minorHAnsi" w:eastAsiaTheme="minorEastAsia" w:hAnsiTheme="minorHAnsi"/>
+          <w:smallCaps w:val="0"/>
+          <w:noProof/>
+          <w:sz w:val="22"/>
+        </w:rPr>
+      </w:pPr>
+      <w:r>
+        <w:rPr>
+          <w:noProof/>
+        </w:rPr>
+        <w:t>Exercise - 2.6 (I2C WRITE) Toggle I2C Controlled LEDs</w:t>
+      </w:r>
+      <w:r>
+        <w:rPr>
+          <w:noProof/>
+        </w:rPr>
+        <w:tab/>
+      </w:r>
+      <w:r>
+        <w:rPr>
+          <w:noProof/>
+        </w:rPr>
+        <w:fldChar w:fldCharType="begin"/>
+      </w:r>
+      <w:r>
+        <w:rPr>
+          <w:noProof/>
+        </w:rPr>
+        <w:instrText xml:space="preserve"> PAGEREF _Toc503889487 \h </w:instrText>
+      </w:r>
+      <w:r>
+        <w:rPr>
+          <w:noProof/>
+        </w:rPr>
+      </w:r>
+      <w:r>
+        <w:rPr>
+          <w:noProof/>
+        </w:rPr>
+        <w:fldChar w:fldCharType="separate"/>
+      </w:r>
+      <w:r>
+        <w:rPr>
+          <w:noProof/>
+        </w:rPr>
+        <w:t>18</w:t>
+      </w:r>
+      <w:r>
+        <w:rPr>
+          <w:noProof/>
+        </w:rPr>
+        <w:fldChar w:fldCharType="end"/>
+      </w:r>
+    </w:p>
+    <w:p>
+      <w:pPr>
+        <w:pStyle w:val="TOC2"/>
+        <w:rPr>
+          <w:rFonts w:asciiTheme="minorHAnsi" w:eastAsiaTheme="minorEastAsia" w:hAnsiTheme="minorHAnsi"/>
+          <w:smallCaps w:val="0"/>
+          <w:noProof/>
+          <w:sz w:val="22"/>
+        </w:rPr>
+      </w:pPr>
+      <w:r>
+        <w:rPr>
+          <w:noProof/>
+        </w:rPr>
+        <w:t>Exercise - 2.7 (I2C READ) Read PSoC Sensor Values over I2C</w:t>
+      </w:r>
+      <w:r>
+        <w:rPr>
+          <w:noProof/>
+        </w:rPr>
+        <w:tab/>
+      </w:r>
+      <w:r>
+        <w:rPr>
+          <w:noProof/>
+        </w:rPr>
+        <w:fldChar w:fldCharType="begin"/>
+      </w:r>
+      <w:r>
+        <w:rPr>
+          <w:noProof/>
+        </w:rPr>
+        <w:instrText xml:space="preserve"> PAGEREF _Toc503889488 \h </w:instrText>
+      </w:r>
+      <w:r>
+        <w:rPr>
+          <w:noProof/>
+        </w:rPr>
+      </w:r>
+      <w:r>
+        <w:rPr>
+          <w:noProof/>
+        </w:rPr>
+        <w:fldChar w:fldCharType="separate"/>
+      </w:r>
+      <w:r>
+        <w:rPr>
+          <w:noProof/>
+        </w:rPr>
+        <w:t>18</w:t>
+      </w:r>
+      <w:r>
+        <w:rPr>
+          <w:noProof/>
+        </w:rPr>
+        <w:fldChar w:fldCharType="end"/>
+      </w:r>
+    </w:p>
+    <w:p>
+      <w:pPr>
+        <w:pStyle w:val="TOC2"/>
+        <w:rPr>
+          <w:rFonts w:asciiTheme="minorHAnsi" w:eastAsiaTheme="minorEastAsia" w:hAnsiTheme="minorHAnsi"/>
+          <w:smallCaps w:val="0"/>
+          <w:noProof/>
+          <w:sz w:val="22"/>
+        </w:rPr>
+      </w:pPr>
+      <w:r>
+        <w:rPr>
+          <w:noProof/>
+        </w:rPr>
+        <w:t>Exercise - 2.8 (I2C OLED) Display Data on the OLED Display</w:t>
+      </w:r>
+      <w:r>
+        <w:rPr>
+          <w:noProof/>
+        </w:rPr>
+        <w:tab/>
+      </w:r>
+      <w:r>
+        <w:rPr>
+          <w:noProof/>
+        </w:rPr>
+        <w:fldChar w:fldCharType="begin"/>
+      </w:r>
+      <w:r>
+        <w:rPr>
+          <w:noProof/>
+        </w:rPr>
+        <w:instrText xml:space="preserve"> PAGEREF _Toc503889489 \h </w:instrText>
+      </w:r>
+      <w:r>
+        <w:rPr>
+          <w:noProof/>
+        </w:rPr>
+      </w:r>
+      <w:r>
+        <w:rPr>
+          <w:noProof/>
+        </w:rPr>
+        <w:fldChar w:fldCharType="separate"/>
+      </w:r>
+      <w:r>
+        <w:rPr>
+          <w:noProof/>
+        </w:rPr>
+        <w:t>19</w:t>
+      </w:r>
+      <w:r>
+        <w:rPr>
+          <w:noProof/>
+        </w:rPr>
+        <w:fldChar w:fldCharType="end"/>
+      </w:r>
+    </w:p>
+    <w:p>
+      <w:pPr>
+        <w:pStyle w:val="TOC2"/>
+        <w:rPr>
+          <w:rFonts w:asciiTheme="minorHAnsi" w:eastAsiaTheme="minorEastAsia" w:hAnsiTheme="minorHAnsi"/>
+          <w:smallCaps w:val="0"/>
+          <w:noProof/>
+          <w:sz w:val="22"/>
+        </w:rPr>
+      </w:pPr>
+      <w:r>
+        <w:rPr>
+          <w:noProof/>
+        </w:rPr>
+        <w:t>Exercise - 2.9 (Advanced) (PWM) LED brightness</w:t>
+      </w:r>
+      <w:r>
+        <w:rPr>
+          <w:noProof/>
+        </w:rPr>
+        <w:tab/>
+      </w:r>
+      <w:r>
+        <w:rPr>
+          <w:noProof/>
+        </w:rPr>
+        <w:fldChar w:fldCharType="begin"/>
+      </w:r>
+      <w:r>
+        <w:rPr>
+          <w:noProof/>
+        </w:rPr>
+        <w:instrText xml:space="preserve"> PAGEREF _Toc503889490 \h </w:instrText>
+      </w:r>
+      <w:r>
+        <w:rPr>
+          <w:noProof/>
+        </w:rPr>
+      </w:r>
+      <w:r>
+        <w:rPr>
+          <w:noProof/>
+        </w:rPr>
+        <w:fldChar w:fldCharType="separate"/>
+      </w:r>
+      <w:r>
+        <w:rPr>
+          <w:noProof/>
+        </w:rPr>
+        <w:t>19</w:t>
+      </w:r>
+      <w:r>
+        <w:rPr>
+          <w:noProof/>
+        </w:rPr>
+        <w:fldChar w:fldCharType="end"/>
+      </w:r>
+    </w:p>
+    <w:p>
+      <w:pPr>
+        <w:pStyle w:val="TOC2"/>
+        <w:rPr>
+          <w:rFonts w:asciiTheme="minorHAnsi" w:eastAsiaTheme="minorEastAsia" w:hAnsiTheme="minorHAnsi"/>
+          <w:smallCaps w:val="0"/>
+          <w:noProof/>
+          <w:sz w:val="22"/>
+        </w:rPr>
+      </w:pPr>
+      <w:r>
+        <w:rPr>
+          <w:noProof/>
+        </w:rPr>
+        <w:t>Exercise - 2.10 (Advanced) (PWM) LED toggling at specific frequency and duty cycle</w:t>
+      </w:r>
+      <w:r>
+        <w:rPr>
+          <w:noProof/>
+        </w:rPr>
+        <w:tab/>
+      </w:r>
+      <w:r>
+        <w:rPr>
+          <w:noProof/>
+        </w:rPr>
+        <w:fldChar w:fldCharType="begin"/>
+      </w:r>
+      <w:r>
+        <w:rPr>
+          <w:noProof/>
+        </w:rPr>
+        <w:instrText xml:space="preserve"> PAGEREF _Toc503889491 \h </w:instrText>
+      </w:r>
+      <w:r>
+        <w:rPr>
+          <w:noProof/>
+        </w:rPr>
+      </w:r>
+      <w:r>
+        <w:rPr>
+          <w:noProof/>
+        </w:rPr>
+        <w:fldChar w:fldCharType="separate"/>
+      </w:r>
+      <w:r>
+        <w:rPr>
+          <w:noProof/>
+        </w:rPr>
+        <w:t>19</w:t>
+      </w:r>
+      <w:r>
+        <w:rPr>
+          <w:noProof/>
+        </w:rPr>
+        <w:fldChar w:fldCharType="end"/>
+      </w:r>
+    </w:p>
+    <w:p>
+      <w:pPr>
+        <w:pStyle w:val="TOC2"/>
+        <w:rPr>
+          <w:rFonts w:asciiTheme="minorHAnsi" w:eastAsiaTheme="minorEastAsia" w:hAnsiTheme="minorHAnsi"/>
+          <w:smallCaps w:val="0"/>
+          <w:noProof/>
+          <w:sz w:val="22"/>
+        </w:rPr>
+      </w:pPr>
+      <w:r>
+        <w:rPr>
+          <w:noProof/>
+        </w:rPr>
+        <w:t>Exercise - 2.11 (Advanced) (ADC) Measure Ambient Light Sensor</w:t>
+      </w:r>
+      <w:r>
+        <w:rPr>
+          <w:noProof/>
+        </w:rPr>
+        <w:tab/>
+      </w:r>
+      <w:r>
+        <w:rPr>
+          <w:noProof/>
+        </w:rPr>
+        <w:fldChar w:fldCharType="begin"/>
+      </w:r>
+      <w:r>
+        <w:rPr>
+          <w:noProof/>
+        </w:rPr>
+        <w:instrText xml:space="preserve"> PAGEREF _Toc503889492 \h </w:instrText>
+      </w:r>
+      <w:r>
+        <w:rPr>
+          <w:noProof/>
+        </w:rPr>
+      </w:r>
+      <w:r>
+        <w:rPr>
+          <w:noProof/>
+        </w:rPr>
+        <w:fldChar w:fldCharType="separate"/>
+      </w:r>
+      <w:r>
+        <w:rPr>
+          <w:noProof/>
+        </w:rPr>
+        <w:t>19</w:t>
+      </w:r>
+      <w:r>
+        <w:rPr>
+          <w:noProof/>
+        </w:rPr>
+        <w:fldChar w:fldCharType="end"/>
+      </w:r>
+    </w:p>
+    <w:p>
+      <w:pPr>
+        <w:pStyle w:val="TOC2"/>
+        <w:rPr>
+          <w:rFonts w:asciiTheme="minorHAnsi" w:eastAsiaTheme="minorEastAsia" w:hAnsiTheme="minorHAnsi"/>
+          <w:smallCaps w:val="0"/>
+          <w:noProof/>
+          <w:sz w:val="22"/>
+        </w:rPr>
+      </w:pPr>
+      <w:r>
+        <w:rPr>
+          <w:noProof/>
+        </w:rPr>
+        <w:t>Exercise - 2.12 (Advanced) (UART) Send a value using the standard UART functions</w:t>
+      </w:r>
+      <w:r>
+        <w:rPr>
+          <w:noProof/>
+        </w:rPr>
+        <w:tab/>
+      </w:r>
+      <w:r>
+        <w:rPr>
+          <w:noProof/>
+        </w:rPr>
+        <w:fldChar w:fldCharType="begin"/>
+      </w:r>
+      <w:r>
+        <w:rPr>
+          <w:noProof/>
+        </w:rPr>
+        <w:instrText xml:space="preserve"> PAGEREF _Toc503889493 \h </w:instrText>
+      </w:r>
+      <w:r>
+        <w:rPr>
+          <w:noProof/>
+        </w:rPr>
+      </w:r>
+      <w:r>
+        <w:rPr>
+          <w:noProof/>
+        </w:rPr>
+        <w:fldChar w:fldCharType="separate"/>
+      </w:r>
+      <w:r>
+        <w:rPr>
+          <w:noProof/>
+        </w:rPr>
+        <w:t>20</w:t>
+      </w:r>
+      <w:r>
+        <w:rPr>
+          <w:noProof/>
+        </w:rPr>
+        <w:fldChar w:fldCharType="end"/>
+      </w:r>
+    </w:p>
+    <w:p>
+      <w:pPr>
+        <w:pStyle w:val="TOC2"/>
+        <w:rPr>
+          <w:rFonts w:asciiTheme="minorHAnsi" w:eastAsiaTheme="minorEastAsia" w:hAnsiTheme="minorHAnsi"/>
+          <w:smallCaps w:val="0"/>
+          <w:noProof/>
+          <w:sz w:val="22"/>
+        </w:rPr>
+      </w:pPr>
+      <w:r>
+        <w:rPr>
+          <w:noProof/>
+        </w:rPr>
+        <w:t>Exercise - 2.13 (Advanced) (UART) Get a value using the standard UART functions</w:t>
+      </w:r>
+      <w:r>
+        <w:rPr>
+          <w:noProof/>
+        </w:rPr>
+        <w:tab/>
+      </w:r>
+      <w:r>
+        <w:rPr>
+          <w:noProof/>
+        </w:rPr>
+        <w:fldChar w:fldCharType="begin"/>
+      </w:r>
+      <w:r>
+        <w:rPr>
+          <w:noProof/>
+        </w:rPr>
+        <w:instrText xml:space="preserve"> PAGEREF _Toc503889494 \h </w:instrText>
+      </w:r>
+      <w:r>
+        <w:rPr>
+          <w:noProof/>
+        </w:rPr>
+      </w:r>
+      <w:r>
+        <w:rPr>
+          <w:noProof/>
+        </w:rPr>
+        <w:fldChar w:fldCharType="separate"/>
+      </w:r>
+      <w:r>
+        <w:rPr>
+          <w:noProof/>
+        </w:rPr>
+        <w:t>20</w:t>
       </w:r>
       <w:r>
         <w:rPr>
@@ -1733,6 +2137,85 @@
         <w:rPr>
           <w:noProof/>
         </w:rPr>
+        <w:t>Related Example “Apps”</w:t>
+      </w:r>
+      <w:r>
+        <w:rPr>
+          <w:noProof/>
+        </w:rPr>
+        <w:tab/>
+      </w:r>
+      <w:r>
+        <w:rPr>
+          <w:noProof/>
+        </w:rPr>
+        <w:fldChar w:fldCharType="begin"/>
+      </w:r>
+      <w:r>
+        <w:rPr>
+          <w:noProof/>
+        </w:rPr>
+        <w:instrText xml:space="preserve"> PAGEREF _Toc503889495 \h </w:instrText>
+      </w:r>
+      <w:r>
+        <w:rPr>
+          <w:noProof/>
+        </w:rPr>
+      </w:r>
+      <w:r>
+        <w:rPr>
+          <w:noProof/>
+        </w:rPr>
+        <w:fldChar w:fldCharType="separate"/>
+      </w:r>
+      <w:r>
+        <w:rPr>
+          <w:noProof/>
+        </w:rPr>
+        <w:t>21</w:t>
+      </w:r>
+      <w:r>
+        <w:rPr>
+          <w:noProof/>
+        </w:rPr>
+        <w:fldChar w:fldCharType="end"/>
+      </w:r>
+    </w:p>
+    <w:p>
+      <w:pPr>
+        <w:pStyle w:val="TOC1"/>
+        <w:tabs>
+          <w:tab w:val="left" w:pos="720"/>
+          <w:tab w:val="right" w:leader="dot" w:pos="9350"/>
+        </w:tabs>
+        <w:rPr>
+          <w:rFonts w:asciiTheme="minorHAnsi" w:eastAsiaTheme="minorEastAsia" w:hAnsiTheme="minorHAnsi"/>
+          <w:b w:val="0"/>
+          <w:bCs w:val="0"/>
+          <w:caps w:val="0"/>
+          <w:noProof/>
+        </w:rPr>
+      </w:pPr>
+      <w:r>
+        <w:rPr>
+          <w:noProof/>
+        </w:rPr>
+        <w:t>2.8</w:t>
+      </w:r>
+      <w:r>
+        <w:rPr>
+          <w:rFonts w:asciiTheme="minorHAnsi" w:eastAsiaTheme="minorEastAsia" w:hAnsiTheme="minorHAnsi"/>
+          <w:b w:val="0"/>
+          <w:bCs w:val="0"/>
+          <w:caps w:val="0"/>
+          <w:noProof/>
+        </w:rPr>
+        <w:tab/>
+      </w:r>
+      <w:r>
+        <w:rPr>
+          <w:noProof/>
+        </w:rPr>
         <w:t>Known Errata + Enhancements + Comments</w:t>
       </w:r>
       <w:r>
@@ -1751,7 +2234,7 @@
         <w:rPr>
           <w:noProof/>
         </w:rPr>
-        <w:instrText xml:space="preserve"> PAGEREF _Toc500426939 \h </w:instrText>
+        <w:instrText xml:space="preserve"> PAGEREF _Toc503889496 \h </w:instrText>
       </w:r>
       <w:r>
         <w:rPr>
@@ -1768,7 +2251,7 @@
         <w:rPr>
           <w:noProof/>
         </w:rPr>
-        <w:t>23</w:t>
+        <w:t>21</w:t>
       </w:r>
       <w:r>
         <w:rPr>
@@ -1789,7 +2272,7 @@
       <w:pPr>
         <w:pStyle w:val="Heading1"/>
       </w:pPr>
-      <w:bookmarkStart w:id="0" w:name="_Toc500426913"/>
+      <w:bookmarkStart w:id="1" w:name="_Toc503889462"/>
       <w:r>
         <w:lastRenderedPageBreak/>
         <w:t>The</w:t>
@@ -1815,10 +2298,10 @@
       <w:r>
         <w:t>ackage</w:t>
       </w:r>
-      <w:bookmarkEnd w:id="0"/>
       <w:r>
         <w:t xml:space="preserve"> (Platform)</w:t>
       </w:r>
+      <w:bookmarkEnd w:id="1"/>
     </w:p>
     <w:p>
       <w:r>
@@ -2330,11 +2813,11 @@
       <w:pPr>
         <w:pStyle w:val="Heading1"/>
       </w:pPr>
-      <w:bookmarkStart w:id="1" w:name="_Toc500426914"/>
+      <w:bookmarkStart w:id="2" w:name="_Toc503889463"/>
       <w:r>
         <w:t>Documentation</w:t>
       </w:r>
-      <w:bookmarkEnd w:id="1"/>
+      <w:bookmarkEnd w:id="2"/>
     </w:p>
     <w:p>
       <w:pPr>
@@ -2648,21 +3131,21 @@
       <w:pPr>
         <w:pStyle w:val="Heading1"/>
       </w:pPr>
-      <w:bookmarkStart w:id="2" w:name="_Toc500426915"/>
+      <w:bookmarkStart w:id="3" w:name="_Toc503889464"/>
       <w:r>
         <w:t>Creating a new WICED Studio project</w:t>
       </w:r>
-      <w:bookmarkEnd w:id="2"/>
+      <w:bookmarkEnd w:id="3"/>
     </w:p>
     <w:p>
       <w:pPr>
         <w:pStyle w:val="Heading2"/>
       </w:pPr>
-      <w:bookmarkStart w:id="3" w:name="_Toc500426916"/>
+      <w:bookmarkStart w:id="4" w:name="_Toc503889465"/>
       <w:r>
         <w:t>Directory Structure</w:t>
       </w:r>
-      <w:bookmarkEnd w:id="3"/>
+      <w:bookmarkEnd w:id="4"/>
     </w:p>
     <w:p>
       <w:r>
@@ -2788,12 +3271,12 @@
       <w:r>
         <w:t xml:space="preserve"> </w:t>
       </w:r>
-      <w:bookmarkStart w:id="4" w:name="_Toc500426917"/>
+      <w:bookmarkStart w:id="5" w:name="_Toc503889466"/>
       <w:proofErr w:type="spellStart"/>
       <w:r>
         <w:t>makefile</w:t>
       </w:r>
-      <w:bookmarkEnd w:id="4"/>
+      <w:bookmarkEnd w:id="5"/>
       <w:proofErr w:type="spellEnd"/>
     </w:p>
     <w:p>
@@ -2816,11 +3299,11 @@
       <w:pPr>
         <w:pStyle w:val="Heading2"/>
       </w:pPr>
-      <w:bookmarkStart w:id="5" w:name="_Toc500426918"/>
+      <w:bookmarkStart w:id="6" w:name="_Toc503889467"/>
       <w:r>
         <w:t>C file</w:t>
       </w:r>
-      <w:bookmarkEnd w:id="5"/>
+      <w:bookmarkEnd w:id="6"/>
     </w:p>
     <w:p>
       <w:r>
@@ -4228,11 +4711,11 @@
       <w:pPr>
         <w:pStyle w:val="Heading2"/>
       </w:pPr>
-      <w:bookmarkStart w:id="6" w:name="_Toc500426919"/>
+      <w:bookmarkStart w:id="7" w:name="_Toc503889468"/>
       <w:r>
         <w:t>Make Target</w:t>
       </w:r>
-      <w:bookmarkEnd w:id="6"/>
+      <w:bookmarkEnd w:id="7"/>
     </w:p>
     <w:p>
       <w:r>
@@ -5089,6 +5572,7 @@
       <w:pPr>
         <w:pStyle w:val="Heading1"/>
       </w:pPr>
+      <w:bookmarkStart w:id="8" w:name="_Toc503889469"/>
       <w:r>
         <w:t>Pin Configuration (Super Mux</w:t>
       </w:r>
@@ -5098,14 +5582,17 @@
       <w:r>
         <w:t>)</w:t>
       </w:r>
+      <w:bookmarkEnd w:id="8"/>
     </w:p>
     <w:p>
       <w:pPr>
         <w:pStyle w:val="Heading2"/>
       </w:pPr>
+      <w:bookmarkStart w:id="9" w:name="_Toc503889470"/>
       <w:r>
         <w:t>Pin Configuration File</w:t>
       </w:r>
+      <w:bookmarkEnd w:id="9"/>
     </w:p>
     <w:p>
       <w:r>
@@ -5180,6 +5667,7 @@
       <w:pPr>
         <w:pStyle w:val="Heading2"/>
       </w:pPr>
+      <w:bookmarkStart w:id="10" w:name="_Toc503889471"/>
       <w:proofErr w:type="spellStart"/>
       <w:r>
         <w:lastRenderedPageBreak/>
@@ -5189,6 +5677,7 @@
       <w:r>
         <w:t xml:space="preserve"> Config</w:t>
       </w:r>
+      <w:bookmarkEnd w:id="10"/>
     </w:p>
     <w:p>
       <w:r>
@@ -5237,21 +5726,21 @@
       <w:pPr>
         <w:pStyle w:val="Heading1"/>
       </w:pPr>
-      <w:bookmarkStart w:id="7" w:name="_Toc500426920"/>
+      <w:bookmarkStart w:id="11" w:name="_Toc503889472"/>
       <w:r>
         <w:t>Peripherals</w:t>
       </w:r>
-      <w:bookmarkEnd w:id="7"/>
+      <w:bookmarkEnd w:id="11"/>
     </w:p>
     <w:p>
       <w:pPr>
         <w:pStyle w:val="Heading2"/>
       </w:pPr>
-      <w:bookmarkStart w:id="8" w:name="_Toc500426921"/>
+      <w:bookmarkStart w:id="12" w:name="_Toc503889473"/>
       <w:r>
         <w:t>GPIO</w:t>
       </w:r>
-      <w:bookmarkEnd w:id="8"/>
+      <w:bookmarkEnd w:id="12"/>
     </w:p>
     <w:p>
       <w:r>
@@ -6653,11 +7142,11 @@
       <w:pPr>
         <w:pStyle w:val="Heading2"/>
       </w:pPr>
-      <w:bookmarkStart w:id="9" w:name="_Toc500426922"/>
+      <w:bookmarkStart w:id="13" w:name="_Toc503889474"/>
       <w:r>
         <w:t>PWM</w:t>
       </w:r>
-      <w:bookmarkEnd w:id="9"/>
+      <w:bookmarkEnd w:id="13"/>
     </w:p>
     <w:p>
       <w:r>
@@ -7371,12 +7860,12 @@
       <w:pPr>
         <w:pStyle w:val="Heading2"/>
       </w:pPr>
-      <w:bookmarkStart w:id="10" w:name="_Toc500426923"/>
+      <w:bookmarkStart w:id="14" w:name="_Toc503889475"/>
       <w:r>
         <w:lastRenderedPageBreak/>
         <w:t>Debug Printing</w:t>
       </w:r>
-      <w:bookmarkEnd w:id="10"/>
+      <w:bookmarkEnd w:id="14"/>
     </w:p>
     <w:p>
       <w:r>
@@ -7706,10 +8195,11 @@
       <w:pPr>
         <w:pStyle w:val="Heading2"/>
       </w:pPr>
-      <w:bookmarkStart w:id="11" w:name="_Toc500426924"/>
+      <w:bookmarkStart w:id="15" w:name="_Toc503889476"/>
       <w:r>
         <w:t>PUART</w:t>
       </w:r>
+      <w:bookmarkEnd w:id="15"/>
     </w:p>
     <w:p>
       <w:pPr>
@@ -8896,13 +9386,13 @@
       <w:pPr>
         <w:pStyle w:val="Heading2"/>
       </w:pPr>
+      <w:bookmarkStart w:id="16" w:name="_Toc503889477"/>
       <w:r>
         <w:t xml:space="preserve">HCI </w:t>
       </w:r>
       <w:r>
         <w:t>UART</w:t>
       </w:r>
-      <w:bookmarkEnd w:id="11"/>
       <w:r>
         <w:t xml:space="preserve"> </w:t>
       </w:r>
@@ -8912,6 +9402,7 @@
       <w:r>
         <w:t>Transport Configuration</w:t>
       </w:r>
+      <w:bookmarkEnd w:id="16"/>
     </w:p>
     <w:p>
       <w:pPr>
@@ -8920,7 +9411,6 @@
           <w:color w:val="FF0000"/>
         </w:rPr>
       </w:pPr>
-      <w:bookmarkStart w:id="12" w:name="_Toc500426925"/>
       <w:r>
         <w:rPr>
           <w:b/>
@@ -8940,10 +9430,11 @@
       <w:pPr>
         <w:pStyle w:val="Heading2"/>
       </w:pPr>
+      <w:bookmarkStart w:id="17" w:name="_Toc503889478"/>
       <w:r>
         <w:t>I2C</w:t>
       </w:r>
-      <w:bookmarkEnd w:id="12"/>
+      <w:bookmarkEnd w:id="17"/>
     </w:p>
     <w:p>
       <w:r>
@@ -9869,9 +10360,37 @@
       <w:pPr>
         <w:pStyle w:val="Heading2"/>
       </w:pPr>
-      <w:r>
+      <w:bookmarkStart w:id="18" w:name="_Toc503889479"/>
+      <w:r>
+        <w:t>OLED Display</w:t>
+      </w:r>
+      <w:bookmarkEnd w:id="18"/>
+    </w:p>
+    <w:p>
+      <w:pPr>
+        <w:rPr>
+          <w:b/>
+          <w:color w:val="FF0000"/>
+        </w:rPr>
+      </w:pPr>
+      <w:r>
+        <w:rPr>
+          <w:b/>
+          <w:color w:val="FF0000"/>
+        </w:rPr>
+        <w:t>TBD XXXXXXXXXXXXXXXXXXXX</w:t>
+      </w:r>
+    </w:p>
+    <w:p>
+      <w:pPr>
+        <w:pStyle w:val="Heading2"/>
+      </w:pPr>
+      <w:bookmarkStart w:id="19" w:name="_Toc503889480"/>
+      <w:r>
+        <w:lastRenderedPageBreak/>
         <w:t>ADC</w:t>
       </w:r>
+      <w:bookmarkEnd w:id="19"/>
     </w:p>
     <w:p>
       <w:r>
@@ -9901,7 +10420,6 @@
     </w:p>
     <w:p>
       <w:r>
-        <w:lastRenderedPageBreak/>
         <w:t>You must include the ADC header file to use the ADC functions:</w:t>
       </w:r>
     </w:p>
@@ -10271,17 +10789,17 @@
       <w:pPr>
         <w:pStyle w:val="Heading1"/>
       </w:pPr>
-      <w:bookmarkStart w:id="13" w:name="_Toc500426926"/>
+      <w:bookmarkStart w:id="20" w:name="_Toc503889481"/>
       <w:r>
         <w:t>Exercises</w:t>
       </w:r>
-      <w:bookmarkEnd w:id="13"/>
+      <w:bookmarkEnd w:id="20"/>
     </w:p>
     <w:p>
       <w:pPr>
         <w:pStyle w:val="Exercise"/>
       </w:pPr>
-      <w:bookmarkStart w:id="14" w:name="_Toc500426927"/>
+      <w:bookmarkStart w:id="21" w:name="_Toc503889482"/>
       <w:r>
         <w:t xml:space="preserve">(PLATFORM) Install </w:t>
       </w:r>
@@ -10302,7 +10820,7 @@
       <w:r>
         <w:t xml:space="preserve"> into the platforms directory</w:t>
       </w:r>
-      <w:bookmarkEnd w:id="14"/>
+      <w:bookmarkEnd w:id="21"/>
     </w:p>
     <w:p>
       <w:pPr>
@@ -10357,8 +10875,6 @@
           <w:numId w:val="4"/>
         </w:numPr>
       </w:pPr>
-      <w:bookmarkStart w:id="15" w:name="_GoBack"/>
-      <w:bookmarkEnd w:id="15"/>
       <w:r>
         <w:t xml:space="preserve">Once you have installed the platform files, right click on the platform folder from inside WICED Studio and choose “Refresh”. Once </w:t>
       </w:r>
@@ -10472,11 +10988,11 @@
       <w:pPr>
         <w:pStyle w:val="Exercise"/>
       </w:pPr>
-      <w:bookmarkStart w:id="16" w:name="_Toc500426928"/>
+      <w:bookmarkStart w:id="22" w:name="_Toc503889483"/>
       <w:r>
         <w:t>(GPIO) Blink an LED</w:t>
       </w:r>
-      <w:bookmarkEnd w:id="16"/>
+      <w:bookmarkEnd w:id="22"/>
       <w:r>
         <w:t xml:space="preserve"> </w:t>
       </w:r>
@@ -10837,11 +11353,11 @@
         <w:lastRenderedPageBreak/>
         <w:t xml:space="preserve"> </w:t>
       </w:r>
-      <w:bookmarkStart w:id="17" w:name="_Toc500426929"/>
+      <w:bookmarkStart w:id="23" w:name="_Toc503889484"/>
       <w:r>
         <w:t>(GPIO) Add Debug Printing to the LED Blink Project</w:t>
       </w:r>
-      <w:bookmarkEnd w:id="17"/>
+      <w:bookmarkEnd w:id="23"/>
     </w:p>
     <w:p>
       <w:pPr>
@@ -11134,7 +11650,7 @@
       <w:pPr>
         <w:pStyle w:val="Exercise"/>
       </w:pPr>
-      <w:bookmarkStart w:id="18" w:name="_Toc500426930"/>
+      <w:bookmarkStart w:id="24" w:name="_Toc503889485"/>
       <w:r>
         <w:t xml:space="preserve">(GPIO) Read the State of a </w:t>
       </w:r>
@@ -11144,7 +11660,7 @@
       <w:r>
         <w:t>Button</w:t>
       </w:r>
-      <w:bookmarkEnd w:id="18"/>
+      <w:bookmarkEnd w:id="24"/>
     </w:p>
     <w:p>
       <w:pPr>
@@ -11254,11 +11770,11 @@
       <w:pPr>
         <w:pStyle w:val="Exercise"/>
       </w:pPr>
-      <w:bookmarkStart w:id="19" w:name="_Toc500426931"/>
+      <w:bookmarkStart w:id="25" w:name="_Toc503889486"/>
       <w:r>
         <w:t>(GPIO) Use an Interrupt to Toggle the State of an LED</w:t>
       </w:r>
-      <w:bookmarkEnd w:id="19"/>
+      <w:bookmarkEnd w:id="25"/>
     </w:p>
     <w:p>
       <w:pPr>
@@ -11359,12 +11875,12 @@
       <w:pPr>
         <w:pStyle w:val="Exercise"/>
       </w:pPr>
-      <w:bookmarkStart w:id="20" w:name="_Toc500426932"/>
+      <w:bookmarkStart w:id="26" w:name="_Toc503889487"/>
       <w:r>
         <w:lastRenderedPageBreak/>
         <w:t>(I2C WRITE) Toggle I2C Controlled LEDs</w:t>
       </w:r>
-      <w:bookmarkEnd w:id="20"/>
+      <w:bookmarkEnd w:id="26"/>
     </w:p>
     <w:p>
       <w:pPr>
@@ -12040,10 +12556,10 @@
       <w:pPr>
         <w:pStyle w:val="Exercise"/>
       </w:pPr>
-      <w:bookmarkStart w:id="21" w:name="_Toc500426933"/>
       <w:r>
         <w:t xml:space="preserve"> </w:t>
       </w:r>
+      <w:bookmarkStart w:id="27" w:name="_Toc503889488"/>
       <w:r>
         <w:t xml:space="preserve">(I2C READ) Read </w:t>
       </w:r>
@@ -12053,7 +12569,7 @@
       <w:r>
         <w:t xml:space="preserve"> Sensor Values over I2C</w:t>
       </w:r>
-      <w:bookmarkEnd w:id="21"/>
+      <w:bookmarkEnd w:id="27"/>
     </w:p>
     <w:p>
       <w:pPr>
@@ -12172,11 +12688,37 @@
       <w:pPr>
         <w:pStyle w:val="Exercise"/>
       </w:pPr>
-      <w:bookmarkStart w:id="22" w:name="_Toc500426935"/>
+      <w:bookmarkStart w:id="28" w:name="_Toc503889489"/>
+      <w:r>
+        <w:t>(I2C OLED) Display Data on the OLED Display</w:t>
+      </w:r>
+      <w:bookmarkEnd w:id="28"/>
+    </w:p>
+    <w:p>
+      <w:pPr>
+        <w:ind w:left="360"/>
+        <w:rPr>
+          <w:b/>
+          <w:color w:val="FF0000"/>
+        </w:rPr>
+      </w:pPr>
+      <w:r>
+        <w:rPr>
+          <w:b/>
+          <w:color w:val="FF0000"/>
+        </w:rPr>
+        <w:t>TBD XXXXXXXXXXXXXXXXXXX</w:t>
+      </w:r>
+    </w:p>
+    <w:p>
+      <w:pPr>
+        <w:pStyle w:val="Exercise"/>
+      </w:pPr>
+      <w:bookmarkStart w:id="29" w:name="_Toc503889490"/>
       <w:r>
         <w:t>(Advanced) (PWM) LED brightness</w:t>
       </w:r>
-      <w:bookmarkEnd w:id="22"/>
+      <w:bookmarkEnd w:id="29"/>
     </w:p>
     <w:p>
       <w:pPr>
@@ -12336,9 +12878,11 @@
       <w:r>
         <w:t xml:space="preserve"> </w:t>
       </w:r>
+      <w:bookmarkStart w:id="30" w:name="_Toc503889491"/>
       <w:r>
         <w:t>(Advanced) (PWM) LED toggling at specific frequency and duty cycle</w:t>
       </w:r>
+      <w:bookmarkEnd w:id="30"/>
     </w:p>
     <w:p>
       <w:pPr>
@@ -12434,7 +12978,7 @@
       <w:pPr>
         <w:pStyle w:val="Exercise"/>
       </w:pPr>
-      <w:bookmarkStart w:id="23" w:name="_Toc500426936"/>
+      <w:bookmarkStart w:id="31" w:name="_Toc503889492"/>
       <w:r>
         <w:t>(Advanc</w:t>
       </w:r>
@@ -12444,6 +12988,7 @@
       <w:r>
         <w:t>d) (ADC) Measure Ambient Light Sensor</w:t>
       </w:r>
+      <w:bookmarkEnd w:id="31"/>
     </w:p>
     <w:p>
       <w:pPr>
@@ -12499,6 +13044,7 @@
         </w:numPr>
       </w:pPr>
       <w:r>
+        <w:lastRenderedPageBreak/>
         <w:t>In the C file, initialize the ADC</w:t>
       </w:r>
       <w:r>
@@ -12529,7 +13075,6 @@
         </w:numPr>
       </w:pPr>
       <w:r>
-        <w:lastRenderedPageBreak/>
         <w:t>Program the project to the boar</w:t>
       </w:r>
       <w:r>
@@ -12546,6 +13091,7 @@
       <w:pPr>
         <w:pStyle w:val="Exercise"/>
       </w:pPr>
+      <w:bookmarkStart w:id="32" w:name="_Toc503889493"/>
       <w:r>
         <w:t xml:space="preserve">(Advanced) (UART) </w:t>
       </w:r>
@@ -12555,7 +13101,7 @@
       <w:r>
         <w:t xml:space="preserve"> a value using the standard UART functions</w:t>
       </w:r>
-      <w:bookmarkEnd w:id="23"/>
+      <w:bookmarkEnd w:id="32"/>
     </w:p>
     <w:p>
       <w:pPr>
@@ -12681,7 +13227,7 @@
       <w:pPr>
         <w:pStyle w:val="Exercise"/>
       </w:pPr>
-      <w:bookmarkStart w:id="24" w:name="_Toc500426937"/>
+      <w:bookmarkStart w:id="33" w:name="_Toc503889494"/>
       <w:r>
         <w:t xml:space="preserve">(Advanced) (UART) </w:t>
       </w:r>
@@ -12691,7 +13237,7 @@
       <w:r>
         <w:t xml:space="preserve"> a value using the standard UART functions</w:t>
       </w:r>
-      <w:bookmarkEnd w:id="24"/>
+      <w:bookmarkEnd w:id="33"/>
     </w:p>
     <w:p>
       <w:pPr>
@@ -12856,10 +13402,12 @@
         <w:pStyle w:val="Heading1"/>
         <w:pageBreakBefore/>
       </w:pPr>
+      <w:bookmarkStart w:id="34" w:name="_Toc503889495"/>
       <w:r>
         <w:lastRenderedPageBreak/>
         <w:t>Related Example “Apps”</w:t>
       </w:r>
+      <w:bookmarkEnd w:id="34"/>
     </w:p>
     <w:tbl>
       <w:tblPr>
@@ -13083,11 +13631,11 @@
       <w:pPr>
         <w:pStyle w:val="Heading1"/>
       </w:pPr>
-      <w:bookmarkStart w:id="25" w:name="_Toc500426939"/>
+      <w:bookmarkStart w:id="35" w:name="_Toc503889496"/>
       <w:r>
         <w:t>Known Errata + Enhancements + Comments</w:t>
       </w:r>
-      <w:bookmarkEnd w:id="25"/>
+      <w:bookmarkEnd w:id="35"/>
     </w:p>
     <w:p>
       <w:r>
@@ -16615,7 +17163,7 @@
   <w:style w:type="paragraph" w:default="1" w:styleId="Normal">
     <w:name w:val="Normal"/>
     <w:qFormat/>
-    <w:rsid w:val="000D4FC9"/>
+    <w:rsid w:val="00C160DA"/>
   </w:style>
   <w:style w:type="paragraph" w:styleId="Heading1">
     <w:name w:val="heading 1"/>
@@ -16736,7 +17284,7 @@
     <w:uiPriority w:val="1"/>
     <w:semiHidden/>
     <w:unhideWhenUsed/>
-    <w:rsid w:val="000D4FC9"/>
+    <w:rsid w:val="00C160DA"/>
   </w:style>
   <w:style w:type="table" w:default="1" w:styleId="TableNormal">
     <w:name w:val="Normal Table"/>
@@ -16758,7 +17306,7 @@
     <w:uiPriority w:val="99"/>
     <w:semiHidden/>
     <w:unhideWhenUsed/>
-    <w:rsid w:val="000D4FC9"/>
+    <w:rsid w:val="00C160DA"/>
   </w:style>
   <w:style w:type="character" w:customStyle="1" w:styleId="Heading1Char">
     <w:name w:val="Heading 1 Char"/>
@@ -17643,7 +18191,7 @@
 </file>
 
 <file path=customXml/itemProps1.xml><?xml version="1.0" encoding="utf-8"?>
-<ds:datastoreItem xmlns:ds="http://schemas.openxmlformats.org/officeDocument/2006/customXml" ds:itemID="{F989A621-CBED-432C-A717-4F020CE360F5}">
+<ds:datastoreItem xmlns:ds="http://schemas.openxmlformats.org/officeDocument/2006/customXml" ds:itemID="{613CD99A-5277-435B-AE3F-CE49A4723AD8}">
   <ds:schemaRefs>
     <ds:schemaRef ds:uri="http://schemas.openxmlformats.org/officeDocument/2006/bibliography"/>
   </ds:schemaRefs>

</xml_diff>

<commit_message>
Checkin chapter 2 OLED project. Checkin first pass of BLE chapter 4A and template. Checkin minor updates to RTOS and peripherals chapters.
</commit_message>
<xml_diff>
--- a/labmanual/English/WBT101-02-Peripherals.docx
+++ b/labmanual/English/WBT101-02-Peripherals.docx
@@ -17446,34 +17446,283 @@
       <w:r>
         <w:t>Press the 1 and 0 keys on the keyboard and observe the LED turn on/off.</w:t>
       </w:r>
+      <w:bookmarkStart w:id="35" w:name="_Toc514683474"/>
+    </w:p>
+    <w:p>
+      <w:pPr>
+        <w:rPr>
+          <w:rFonts w:eastAsia="Times New Roman"/>
+          <w:b/>
+          <w:color w:val="1F4E79" w:themeColor="accent1" w:themeShade="80"/>
+          <w:sz w:val="24"/>
+          <w:szCs w:val="26"/>
+        </w:rPr>
+      </w:pPr>
+      <w:r>
+        <w:br w:type="page"/>
+      </w:r>
     </w:p>
     <w:p>
       <w:pPr>
         <w:pStyle w:val="Exercise"/>
       </w:pPr>
-      <w:bookmarkStart w:id="35" w:name="_Toc514683474"/>
-      <w:r>
-        <w:t>(Advanced) (I2C OLED) Display Data on the OLED Display</w:t>
+      <w:r>
+        <w:lastRenderedPageBreak/>
+        <w:t xml:space="preserve">(Advanced) (I2C OLED) </w:t>
+      </w:r>
+      <w:r>
+        <w:t>Display Data on the OLED Display</w:t>
       </w:r>
       <w:bookmarkEnd w:id="35"/>
     </w:p>
     <w:p>
       <w:pPr>
         <w:ind w:left="360"/>
-        <w:rPr>
-          <w:b/>
-          <w:color w:val="FF0000"/>
-        </w:rPr>
-      </w:pPr>
-      <w:r>
-        <w:rPr>
-          <w:b/>
-          <w:color w:val="FF0000"/>
-        </w:rPr>
-        <w:t>TBD XXXXXXXXXXXXXXXXXXX</w:t>
+      </w:pPr>
+      <w:r>
+        <w:t>In this exercise you will use a library to display text and graphics on the OLED display on the shield.</w:t>
+      </w:r>
+    </w:p>
+    <w:p>
+      <w:pPr>
+        <w:pStyle w:val="ListParagraph"/>
+        <w:numPr>
+          <w:ilvl w:val="0"/>
+          <w:numId w:val="38"/>
+        </w:numPr>
+      </w:pPr>
+      <w:r>
+        <w:t xml:space="preserve">Copy the folder from the class files at </w:t>
+      </w:r>
+      <w:r>
+        <w:rPr>
+          <w:i/>
+        </w:rPr>
+        <w:t>WBT101_Files/templates/</w:t>
+      </w:r>
+      <w:r>
+        <w:rPr>
+          <w:i/>
+        </w:rPr>
+        <w:t>u8g_lib</w:t>
+      </w:r>
+      <w:r>
+        <w:t xml:space="preserve"> into the </w:t>
+      </w:r>
+      <w:r>
+        <w:rPr>
+          <w:i/>
+        </w:rPr>
+        <w:t>libraries</w:t>
+      </w:r>
+      <w:r>
+        <w:t xml:space="preserve"> folder inside of WICED studio</w:t>
+      </w:r>
+      <w:r>
+        <w:t>.</w:t>
+      </w:r>
+    </w:p>
+    <w:p>
+      <w:pPr>
+        <w:pStyle w:val="ListParagraph"/>
+        <w:numPr>
+          <w:ilvl w:val="0"/>
+          <w:numId w:val="38"/>
+        </w:numPr>
+      </w:pPr>
+      <w:r>
+        <w:t xml:space="preserve">Copy </w:t>
+      </w:r>
+      <w:r>
+        <w:t xml:space="preserve">the folder from the class files at </w:t>
+      </w:r>
+      <w:r>
+        <w:rPr>
+          <w:i/>
+        </w:rPr>
+        <w:t>WBT101_Files/</w:t>
+      </w:r>
+      <w:r>
+        <w:rPr>
+          <w:i/>
+        </w:rPr>
+        <w:t>projects</w:t>
+      </w:r>
+      <w:r>
+        <w:rPr>
+          <w:i/>
+        </w:rPr>
+        <w:t>/</w:t>
+      </w:r>
+      <w:r>
+        <w:rPr>
+          <w:i/>
+        </w:rPr>
+        <w:t>wbt101key/ch02/ex14_display</w:t>
+      </w:r>
+      <w:r>
+        <w:t xml:space="preserve"> into the folder </w:t>
+      </w:r>
+      <w:r>
+        <w:rPr>
+          <w:i/>
+        </w:rPr>
+        <w:t>apps/wbt101/ch02</w:t>
+      </w:r>
+      <w:r>
+        <w:t xml:space="preserve"> </w:t>
+      </w:r>
+      <w:r>
+        <w:t>inside of WICED studio</w:t>
+      </w:r>
+    </w:p>
+    <w:p>
+      <w:pPr>
+        <w:pStyle w:val="ListParagraph"/>
+        <w:numPr>
+          <w:ilvl w:val="0"/>
+          <w:numId w:val="38"/>
+        </w:numPr>
+      </w:pPr>
+      <w:r>
+        <w:t>When you are done with the two steps above it should look like this:</w:t>
+      </w:r>
+    </w:p>
+    <w:p>
+      <w:pPr>
+        <w:pStyle w:val="ListParagraph"/>
+        <w:jc w:val="center"/>
+        <w:rPr>
+          <w:noProof/>
+        </w:rPr>
+      </w:pPr>
+      <w:r>
+        <w:rPr>
+          <w:noProof/>
+        </w:rPr>
+        <w:drawing>
+          <wp:inline distT="0" distB="0" distL="0" distR="0" wp14:anchorId="2AD80077" wp14:editId="1AC63C87">
+            <wp:extent cx="1629192" cy="4924425"/>
+            <wp:effectExtent l="0" t="0" r="9525" b="0"/>
+            <wp:docPr id="15" name="Picture 15"/>
+            <wp:cNvGraphicFramePr>
+              <a:graphicFrameLocks xmlns:a="http://schemas.openxmlformats.org/drawingml/2006/main" noChangeAspect="1"/>
+            </wp:cNvGraphicFramePr>
+            <a:graphic xmlns:a="http://schemas.openxmlformats.org/drawingml/2006/main">
+              <a:graphicData uri="http://schemas.openxmlformats.org/drawingml/2006/picture">
+                <pic:pic xmlns:pic="http://schemas.openxmlformats.org/drawingml/2006/picture">
+                  <pic:nvPicPr>
+                    <pic:cNvPr id="1" name=""/>
+                    <pic:cNvPicPr/>
+                  </pic:nvPicPr>
+                  <pic:blipFill rotWithShape="1">
+                    <a:blip r:embed="rId24"/>
+                    <a:srcRect t="5204" b="2835"/>
+                    <a:stretch/>
+                  </pic:blipFill>
+                  <pic:spPr bwMode="auto">
+                    <a:xfrm>
+                      <a:off x="0" y="0"/>
+                      <a:ext cx="1719813" cy="5198338"/>
+                    </a:xfrm>
+                    <a:prstGeom prst="rect">
+                      <a:avLst/>
+                    </a:prstGeom>
+                    <a:ln>
+                      <a:noFill/>
+                    </a:ln>
+                    <a:extLst>
+                      <a:ext uri="{53640926-AAD7-44D8-BBD7-CCE9431645EC}">
+                        <a14:shadowObscured xmlns:a14="http://schemas.microsoft.com/office/drawing/2010/main"/>
+                      </a:ext>
+                    </a:extLst>
+                  </pic:spPr>
+                </pic:pic>
+              </a:graphicData>
+            </a:graphic>
+          </wp:inline>
+        </w:drawing>
+      </w:r>
+    </w:p>
+    <w:p>
+      <w:pPr>
+        <w:pStyle w:val="ListParagraph"/>
+        <w:jc w:val="center"/>
+      </w:pPr>
+    </w:p>
+    <w:p>
+      <w:pPr>
+        <w:pStyle w:val="ListParagraph"/>
+        <w:numPr>
+          <w:ilvl w:val="0"/>
+          <w:numId w:val="38"/>
+        </w:numPr>
+      </w:pPr>
+      <w:r>
+        <w:t>Create a make target for ex10_dispaly. Program the board and observe the OLED display.</w:t>
+      </w:r>
+    </w:p>
+    <w:p>
+      <w:pPr>
+        <w:pStyle w:val="ListParagraph"/>
+        <w:numPr>
+          <w:ilvl w:val="0"/>
+          <w:numId w:val="38"/>
+        </w:numPr>
+      </w:pPr>
+      <w:r>
+        <w:t xml:space="preserve">Examine the </w:t>
+      </w:r>
+      <w:r>
+        <w:t xml:space="preserve">project's </w:t>
+      </w:r>
+      <w:r>
+        <w:t>makefile</w:t>
+      </w:r>
+      <w:r>
+        <w:t>.mk</w:t>
+      </w:r>
+      <w:r>
+        <w:t xml:space="preserve"> to understand how to include the library </w:t>
+      </w:r>
+      <w:r>
+        <w:t xml:space="preserve">and the desired fonts </w:t>
+      </w:r>
+      <w:r>
+        <w:t xml:space="preserve">into your </w:t>
+      </w:r>
+      <w:r>
+        <w:t>project.</w:t>
+      </w:r>
+    </w:p>
+    <w:p>
+      <w:pPr>
+        <w:pStyle w:val="ListParagraph"/>
+        <w:numPr>
+          <w:ilvl w:val="0"/>
+          <w:numId w:val="38"/>
+        </w:numPr>
+      </w:pPr>
+      <w:r>
+        <w:t>Examine the makefile.mk inside the u8g_lib folder to learn how the library's source code is included.</w:t>
       </w:r>
       <w:bookmarkStart w:id="36" w:name="_GoBack"/>
       <w:bookmarkEnd w:id="36"/>
+    </w:p>
+    <w:p>
+      <w:pPr>
+        <w:pStyle w:val="ListParagraph"/>
+        <w:numPr>
+          <w:ilvl w:val="0"/>
+          <w:numId w:val="38"/>
+        </w:numPr>
+      </w:pPr>
+      <w:r>
+        <w:t xml:space="preserve">Examine the C file to understand how to </w:t>
+      </w:r>
+      <w:r>
+        <w:t>display text and graphics using the library,</w:t>
+      </w:r>
     </w:p>
     <w:p>
       <w:pPr>
@@ -17737,8 +17986,8 @@
     </w:p>
     <w:p/>
     <w:sectPr>
-      <w:headerReference w:type="default" r:id="rId24"/>
-      <w:footerReference w:type="default" r:id="rId25"/>
+      <w:headerReference w:type="default" r:id="rId25"/>
+      <w:footerReference w:type="default" r:id="rId26"/>
       <w:pgSz w:w="12240" w:h="15840"/>
       <w:pgMar w:top="1440" w:right="1440" w:bottom="1440" w:left="1440" w:header="720" w:footer="720" w:gutter="0"/>
       <w:cols w:space="720"/>
@@ -17777,6 +18026,7 @@
         <w:docPartUnique/>
       </w:docPartObj>
     </w:sdtPr>
+    <w:sdtEndPr/>
     <w:sdtContent>
       <w:sdt>
         <w:sdtPr>
@@ -17786,6 +18036,7 @@
             <w:docPartUnique/>
           </w:docPartObj>
         </w:sdtPr>
+        <w:sdtEndPr/>
         <w:sdtContent>
           <w:p>
             <w:pPr>
@@ -21241,6 +21492,92 @@
     </w:lvl>
   </w:abstractNum>
   <w:abstractNum w:abstractNumId="35" w15:restartNumberingAfterBreak="0">
+    <w:nsid w:val="79381CBC"/>
+    <w:multiLevelType w:val="hybridMultilevel"/>
+    <w:tmpl w:val="FF6EBAF6"/>
+    <w:lvl w:ilvl="0" w:tplc="0409000F">
+      <w:start w:val="1"/>
+      <w:numFmt w:val="decimal"/>
+      <w:lvlText w:val="%1."/>
+      <w:lvlJc w:val="left"/>
+      <w:pPr>
+        <w:ind w:left="720" w:hanging="360"/>
+      </w:pPr>
+    </w:lvl>
+    <w:lvl w:ilvl="1" w:tplc="04090019" w:tentative="1">
+      <w:start w:val="1"/>
+      <w:numFmt w:val="lowerLetter"/>
+      <w:lvlText w:val="%2."/>
+      <w:lvlJc w:val="left"/>
+      <w:pPr>
+        <w:ind w:left="1440" w:hanging="360"/>
+      </w:pPr>
+    </w:lvl>
+    <w:lvl w:ilvl="2" w:tplc="0409001B" w:tentative="1">
+      <w:start w:val="1"/>
+      <w:numFmt w:val="lowerRoman"/>
+      <w:lvlText w:val="%3."/>
+      <w:lvlJc w:val="right"/>
+      <w:pPr>
+        <w:ind w:left="2160" w:hanging="180"/>
+      </w:pPr>
+    </w:lvl>
+    <w:lvl w:ilvl="3" w:tplc="0409000F" w:tentative="1">
+      <w:start w:val="1"/>
+      <w:numFmt w:val="decimal"/>
+      <w:lvlText w:val="%4."/>
+      <w:lvlJc w:val="left"/>
+      <w:pPr>
+        <w:ind w:left="2880" w:hanging="360"/>
+      </w:pPr>
+    </w:lvl>
+    <w:lvl w:ilvl="4" w:tplc="04090019" w:tentative="1">
+      <w:start w:val="1"/>
+      <w:numFmt w:val="lowerLetter"/>
+      <w:lvlText w:val="%5."/>
+      <w:lvlJc w:val="left"/>
+      <w:pPr>
+        <w:ind w:left="3600" w:hanging="360"/>
+      </w:pPr>
+    </w:lvl>
+    <w:lvl w:ilvl="5" w:tplc="0409001B" w:tentative="1">
+      <w:start w:val="1"/>
+      <w:numFmt w:val="lowerRoman"/>
+      <w:lvlText w:val="%6."/>
+      <w:lvlJc w:val="right"/>
+      <w:pPr>
+        <w:ind w:left="4320" w:hanging="180"/>
+      </w:pPr>
+    </w:lvl>
+    <w:lvl w:ilvl="6" w:tplc="0409000F" w:tentative="1">
+      <w:start w:val="1"/>
+      <w:numFmt w:val="decimal"/>
+      <w:lvlText w:val="%7."/>
+      <w:lvlJc w:val="left"/>
+      <w:pPr>
+        <w:ind w:left="5040" w:hanging="360"/>
+      </w:pPr>
+    </w:lvl>
+    <w:lvl w:ilvl="7" w:tplc="04090019" w:tentative="1">
+      <w:start w:val="1"/>
+      <w:numFmt w:val="lowerLetter"/>
+      <w:lvlText w:val="%8."/>
+      <w:lvlJc w:val="left"/>
+      <w:pPr>
+        <w:ind w:left="5760" w:hanging="360"/>
+      </w:pPr>
+    </w:lvl>
+    <w:lvl w:ilvl="8" w:tplc="0409001B" w:tentative="1">
+      <w:start w:val="1"/>
+      <w:numFmt w:val="lowerRoman"/>
+      <w:lvlText w:val="%9."/>
+      <w:lvlJc w:val="right"/>
+      <w:pPr>
+        <w:ind w:left="6480" w:hanging="180"/>
+      </w:pPr>
+    </w:lvl>
+  </w:abstractNum>
+  <w:abstractNum w:abstractNumId="36" w15:restartNumberingAfterBreak="0">
     <w:nsid w:val="7A6C5BF7"/>
     <w:multiLevelType w:val="hybridMultilevel"/>
     <w:tmpl w:val="93105E20"/>
@@ -21375,7 +21712,7 @@
     <w:abstractNumId w:val="23"/>
   </w:num>
   <w:num w:numId="17">
-    <w:abstractNumId w:val="35"/>
+    <w:abstractNumId w:val="36"/>
   </w:num>
   <w:num w:numId="18">
     <w:abstractNumId w:val="1"/>
@@ -21436,6 +21773,9 @@
   </w:num>
   <w:num w:numId="37">
     <w:abstractNumId w:val="11"/>
+  </w:num>
+  <w:num w:numId="38">
+    <w:abstractNumId w:val="35"/>
   </w:num>
   <w:numIdMacAtCleanup w:val="20"/>
 </w:numbering>
@@ -21837,7 +22177,7 @@
   <w:style w:type="paragraph" w:default="1" w:styleId="Normal">
     <w:name w:val="Normal"/>
     <w:qFormat/>
-    <w:rsid w:val="00C27C83"/>
+    <w:rsid w:val="00303B67"/>
   </w:style>
   <w:style w:type="paragraph" w:styleId="Heading1">
     <w:name w:val="heading 1"/>
@@ -21959,7 +22299,7 @@
     <w:uiPriority w:val="1"/>
     <w:semiHidden/>
     <w:unhideWhenUsed/>
-    <w:rsid w:val="00C27C83"/>
+    <w:rsid w:val="00303B67"/>
   </w:style>
   <w:style w:type="table" w:default="1" w:styleId="TableNormal">
     <w:name w:val="Normal Table"/>
@@ -21981,7 +22321,7 @@
     <w:uiPriority w:val="99"/>
     <w:semiHidden/>
     <w:unhideWhenUsed/>
-    <w:rsid w:val="00C27C83"/>
+    <w:rsid w:val="00303B67"/>
   </w:style>
   <w:style w:type="character" w:customStyle="1" w:styleId="Heading1Char">
     <w:name w:val="Heading 1 Char"/>
@@ -22886,7 +23226,7 @@
 </file>
 
 <file path=customXml/itemProps1.xml><?xml version="1.0" encoding="utf-8"?>
-<ds:datastoreItem xmlns:ds="http://schemas.openxmlformats.org/officeDocument/2006/customXml" ds:itemID="{193F16FA-F596-4499-8E8D-2C05C8C5297D}">
+<ds:datastoreItem xmlns:ds="http://schemas.openxmlformats.org/officeDocument/2006/customXml" ds:itemID="{6657FC55-4009-4900-B4BD-2C866CC1FB60}">
   <ds:schemaRefs>
     <ds:schemaRef ds:uri="http://schemas.openxmlformats.org/officeDocument/2006/bibliography"/>
   </ds:schemaRefs>

</xml_diff>

<commit_message>
Add chatper 6 projects, updates to chatper 2 projects, updates to chapters 02, 04, and 06
</commit_message>
<xml_diff>
--- a/labmanual/English/WBT101-02-Peripherals.docx
+++ b/labmanual/English/WBT101-02-Peripherals.docx
@@ -3633,12 +3633,7 @@
         <w:t xml:space="preserve"> depending on the resources used in your project. </w:t>
       </w:r>
       <w:r>
-        <w:t>These files can b</w:t>
-      </w:r>
-      <w:bookmarkStart w:id="6" w:name="_GoBack"/>
-      <w:bookmarkEnd w:id="6"/>
-      <w:r>
-        <w:t xml:space="preserve">e found in the SDK under </w:t>
+        <w:t xml:space="preserve">These files can be found in the SDK under </w:t>
       </w:r>
       <w:r>
         <w:t>the platform</w:t>
@@ -5600,11 +5595,11 @@
       <w:pPr>
         <w:pStyle w:val="Heading2"/>
       </w:pPr>
-      <w:bookmarkStart w:id="7" w:name="_Toc514683447"/>
+      <w:bookmarkStart w:id="6" w:name="_Toc514683447"/>
       <w:r>
         <w:t>Make Target</w:t>
       </w:r>
-      <w:bookmarkEnd w:id="7"/>
+      <w:bookmarkEnd w:id="6"/>
     </w:p>
     <w:p>
       <w:r>
@@ -6968,7 +6963,7 @@
       <w:pPr>
         <w:pStyle w:val="Heading1"/>
       </w:pPr>
-      <w:bookmarkStart w:id="8" w:name="_Toc514683448"/>
+      <w:bookmarkStart w:id="7" w:name="_Toc514683448"/>
       <w:r>
         <w:t>Pin Configuration (</w:t>
       </w:r>
@@ -6983,110 +6978,110 @@
       <w:r>
         <w:t>)</w:t>
       </w:r>
+      <w:bookmarkEnd w:id="7"/>
+    </w:p>
+    <w:p>
+      <w:pPr>
+        <w:pStyle w:val="Heading2"/>
+      </w:pPr>
+      <w:bookmarkStart w:id="8" w:name="_Toc514683449"/>
+      <w:r>
+        <w:t>Pin Configuration File</w:t>
+      </w:r>
       <w:bookmarkEnd w:id="8"/>
     </w:p>
     <w:p>
+      <w:r>
+        <w:t>The 20719 device contains multi</w:t>
+      </w:r>
+      <w:r>
+        <w:t xml:space="preserve">ple drivers on many of the pins that are multiplexed together. </w:t>
+      </w:r>
+      <w:r>
+        <w:t xml:space="preserve">That is, many of the pins can be configured for one of </w:t>
+      </w:r>
+      <w:r>
+        <w:t>several</w:t>
+      </w:r>
+      <w:r>
+        <w:t xml:space="preserve"> different functions</w:t>
+      </w:r>
+      <w:r>
+        <w:t xml:space="preserve"> such as GPIO, SPI, etc</w:t>
+      </w:r>
+      <w:r>
+        <w:t>.</w:t>
+      </w:r>
+      <w:r>
+        <w:t xml:space="preserve"> </w:t>
+      </w:r>
+    </w:p>
+    <w:p>
+      <w:r>
+        <w:t>As discussed earlier the</w:t>
+      </w:r>
+      <w:r>
+        <w:t xml:space="preserve"> default pin mapping for the kit is </w:t>
+      </w:r>
+      <w:r>
+        <w:t xml:space="preserve">in the </w:t>
+      </w:r>
+      <w:proofErr w:type="spellStart"/>
+      <w:r>
+        <w:t>wiced_platform_pin_config.c</w:t>
+      </w:r>
+      <w:proofErr w:type="spellEnd"/>
+      <w:r>
+        <w:t xml:space="preserve"> file, but this mapping can be over-ridden for a given project by placing a file called &lt;</w:t>
+      </w:r>
+      <w:proofErr w:type="spellStart"/>
+      <w:r>
+        <w:t>project_name</w:t>
+      </w:r>
+      <w:proofErr w:type="spellEnd"/>
+      <w:r>
+        <w:t>&gt;_</w:t>
+      </w:r>
+      <w:proofErr w:type="spellStart"/>
+      <w:r>
+        <w:t>pin_config.c</w:t>
+      </w:r>
+      <w:proofErr w:type="spellEnd"/>
+      <w:r>
+        <w:t xml:space="preserve"> in the project folder, where &lt;</w:t>
+      </w:r>
+      <w:proofErr w:type="spellStart"/>
+      <w:r>
+        <w:t>project_name</w:t>
+      </w:r>
+      <w:proofErr w:type="spellEnd"/>
+      <w:r>
+        <w:t>&gt; is the name of the project.</w:t>
+      </w:r>
+      <w:r>
+        <w:t xml:space="preserve"> Note that you don't need to change the pin mapping unless you want to change the kit's default pin behavior for a specific application requirement</w:t>
+      </w:r>
+      <w:r>
+        <w:t xml:space="preserve"> – usually the default pin mapping for the kit will do what you want.</w:t>
+      </w:r>
+    </w:p>
+    <w:p>
       <w:pPr>
         <w:pStyle w:val="Heading2"/>
       </w:pPr>
-      <w:bookmarkStart w:id="9" w:name="_Toc514683449"/>
-      <w:r>
-        <w:t>Pin Configuration File</w:t>
+      <w:bookmarkStart w:id="9" w:name="_Toc514683450"/>
+      <w:proofErr w:type="spellStart"/>
+      <w:r>
+        <w:t>SuperMux</w:t>
+      </w:r>
+      <w:proofErr w:type="spellEnd"/>
+      <w:r>
+        <w:t xml:space="preserve"> Config</w:t>
+      </w:r>
+      <w:r>
+        <w:t>uration</w:t>
       </w:r>
       <w:bookmarkEnd w:id="9"/>
-    </w:p>
-    <w:p>
-      <w:r>
-        <w:t>The 20719 device contains multi</w:t>
-      </w:r>
-      <w:r>
-        <w:t xml:space="preserve">ple drivers on many of the pins that are multiplexed together. </w:t>
-      </w:r>
-      <w:r>
-        <w:t xml:space="preserve">That is, many of the pins can be configured for one of </w:t>
-      </w:r>
-      <w:r>
-        <w:t>several</w:t>
-      </w:r>
-      <w:r>
-        <w:t xml:space="preserve"> different functions</w:t>
-      </w:r>
-      <w:r>
-        <w:t xml:space="preserve"> such as GPIO, SPI, etc</w:t>
-      </w:r>
-      <w:r>
-        <w:t>.</w:t>
-      </w:r>
-      <w:r>
-        <w:t xml:space="preserve"> </w:t>
-      </w:r>
-    </w:p>
-    <w:p>
-      <w:r>
-        <w:t>As discussed earlier the</w:t>
-      </w:r>
-      <w:r>
-        <w:t xml:space="preserve"> default pin mapping for the kit is </w:t>
-      </w:r>
-      <w:r>
-        <w:t xml:space="preserve">in the </w:t>
-      </w:r>
-      <w:proofErr w:type="spellStart"/>
-      <w:r>
-        <w:t>wiced_platform_pin_config.c</w:t>
-      </w:r>
-      <w:proofErr w:type="spellEnd"/>
-      <w:r>
-        <w:t xml:space="preserve"> file, but this mapping can be over-ridden for a given project by placing a file called &lt;</w:t>
-      </w:r>
-      <w:proofErr w:type="spellStart"/>
-      <w:r>
-        <w:t>project_name</w:t>
-      </w:r>
-      <w:proofErr w:type="spellEnd"/>
-      <w:r>
-        <w:t>&gt;_</w:t>
-      </w:r>
-      <w:proofErr w:type="spellStart"/>
-      <w:r>
-        <w:t>pin_config.c</w:t>
-      </w:r>
-      <w:proofErr w:type="spellEnd"/>
-      <w:r>
-        <w:t xml:space="preserve"> in the project folder, where &lt;</w:t>
-      </w:r>
-      <w:proofErr w:type="spellStart"/>
-      <w:r>
-        <w:t>project_name</w:t>
-      </w:r>
-      <w:proofErr w:type="spellEnd"/>
-      <w:r>
-        <w:t>&gt; is the name of the project.</w:t>
-      </w:r>
-      <w:r>
-        <w:t xml:space="preserve"> Note that you don't need to change the pin mapping unless you want to change the kit's default pin behavior for a specific application requirement</w:t>
-      </w:r>
-      <w:r>
-        <w:t xml:space="preserve"> – usually the default pin mapping for the kit will do what you want.</w:t>
-      </w:r>
-    </w:p>
-    <w:p>
-      <w:pPr>
-        <w:pStyle w:val="Heading2"/>
-      </w:pPr>
-      <w:bookmarkStart w:id="10" w:name="_Toc514683450"/>
-      <w:proofErr w:type="spellStart"/>
-      <w:r>
-        <w:t>SuperMux</w:t>
-      </w:r>
-      <w:proofErr w:type="spellEnd"/>
-      <w:r>
-        <w:t xml:space="preserve"> Config</w:t>
-      </w:r>
-      <w:r>
-        <w:t>uration</w:t>
-      </w:r>
-      <w:bookmarkEnd w:id="10"/>
     </w:p>
     <w:p>
       <w:r>
@@ -8122,22 +8117,22 @@
       <w:pPr>
         <w:pStyle w:val="Heading1"/>
       </w:pPr>
-      <w:bookmarkStart w:id="11" w:name="_Toc514683451"/>
+      <w:bookmarkStart w:id="10" w:name="_Toc514683451"/>
       <w:r>
         <w:lastRenderedPageBreak/>
         <w:t>Peripherals</w:t>
       </w:r>
+      <w:bookmarkEnd w:id="10"/>
+    </w:p>
+    <w:p>
+      <w:pPr>
+        <w:pStyle w:val="Heading2"/>
+      </w:pPr>
+      <w:bookmarkStart w:id="11" w:name="_Toc514683452"/>
+      <w:r>
+        <w:t>GPIO</w:t>
+      </w:r>
       <w:bookmarkEnd w:id="11"/>
-    </w:p>
-    <w:p>
-      <w:pPr>
-        <w:pStyle w:val="Heading2"/>
-      </w:pPr>
-      <w:bookmarkStart w:id="12" w:name="_Toc514683452"/>
-      <w:r>
-        <w:t>GPIO</w:t>
-      </w:r>
-      <w:bookmarkEnd w:id="12"/>
     </w:p>
     <w:p>
       <w:r>
@@ -9656,11 +9651,11 @@
       <w:pPr>
         <w:pStyle w:val="Heading2"/>
       </w:pPr>
-      <w:bookmarkStart w:id="13" w:name="_Toc514683453"/>
+      <w:bookmarkStart w:id="12" w:name="_Toc514683453"/>
       <w:r>
         <w:t>PWM</w:t>
       </w:r>
-      <w:bookmarkEnd w:id="13"/>
+      <w:bookmarkEnd w:id="12"/>
     </w:p>
     <w:p>
       <w:r>
@@ -10428,12 +10423,12 @@
       <w:pPr>
         <w:pStyle w:val="Heading2"/>
       </w:pPr>
-      <w:bookmarkStart w:id="14" w:name="_Toc514683454"/>
+      <w:bookmarkStart w:id="13" w:name="_Toc514683454"/>
       <w:r>
         <w:lastRenderedPageBreak/>
         <w:t>Debug Printing</w:t>
       </w:r>
-      <w:bookmarkEnd w:id="14"/>
+      <w:bookmarkEnd w:id="13"/>
     </w:p>
     <w:p>
       <w:r>
@@ -10814,11 +10809,11 @@
       <w:pPr>
         <w:pStyle w:val="Heading2"/>
       </w:pPr>
-      <w:bookmarkStart w:id="15" w:name="_Toc514683455"/>
+      <w:bookmarkStart w:id="14" w:name="_Toc514683455"/>
       <w:r>
         <w:t>PUART</w:t>
       </w:r>
-      <w:bookmarkEnd w:id="15"/>
+      <w:bookmarkEnd w:id="14"/>
     </w:p>
     <w:p>
       <w:pPr>
@@ -12236,11 +12231,11 @@
       <w:pPr>
         <w:pStyle w:val="Heading2"/>
       </w:pPr>
-      <w:bookmarkStart w:id="16" w:name="_Toc514683456"/>
+      <w:bookmarkStart w:id="15" w:name="_Toc514683456"/>
       <w:r>
         <w:t>I2C</w:t>
       </w:r>
-      <w:bookmarkEnd w:id="16"/>
+      <w:bookmarkEnd w:id="15"/>
     </w:p>
     <w:p>
       <w:r>
@@ -13232,11 +13227,11 @@
       <w:pPr>
         <w:pStyle w:val="Heading2"/>
       </w:pPr>
-      <w:bookmarkStart w:id="17" w:name="_Toc514683457"/>
+      <w:bookmarkStart w:id="16" w:name="_Toc514683457"/>
       <w:r>
         <w:t>OLED Display</w:t>
       </w:r>
-      <w:bookmarkEnd w:id="17"/>
+      <w:bookmarkEnd w:id="16"/>
     </w:p>
     <w:p>
       <w:pPr>
@@ -13257,12 +13252,12 @@
       <w:pPr>
         <w:pStyle w:val="Heading2"/>
       </w:pPr>
-      <w:bookmarkStart w:id="18" w:name="_Toc514683458"/>
+      <w:bookmarkStart w:id="17" w:name="_Toc514683458"/>
       <w:r>
         <w:lastRenderedPageBreak/>
         <w:t>ADC</w:t>
       </w:r>
-      <w:bookmarkEnd w:id="18"/>
+      <w:bookmarkEnd w:id="17"/>
     </w:p>
     <w:p>
       <w:r>
@@ -13662,12 +13657,12 @@
         <w:pStyle w:val="Heading1"/>
         <w:ind w:left="0" w:firstLine="0"/>
       </w:pPr>
-      <w:bookmarkStart w:id="19" w:name="_Toc514683459"/>
+      <w:bookmarkStart w:id="18" w:name="_Toc514683459"/>
       <w:r>
         <w:lastRenderedPageBreak/>
         <w:t>WICED_RESULT_T</w:t>
       </w:r>
-      <w:bookmarkEnd w:id="19"/>
+      <w:bookmarkEnd w:id="18"/>
     </w:p>
     <w:p>
       <w:r>
@@ -13933,39 +13928,39 @@
       <w:pPr>
         <w:pStyle w:val="Heading1"/>
       </w:pPr>
-      <w:bookmarkStart w:id="20" w:name="_Toc514683460"/>
+      <w:bookmarkStart w:id="19" w:name="_Toc514683460"/>
       <w:r>
         <w:lastRenderedPageBreak/>
         <w:t>Exercises</w:t>
       </w:r>
+      <w:bookmarkEnd w:id="19"/>
+    </w:p>
+    <w:p>
+      <w:pPr>
+        <w:pStyle w:val="Exercise"/>
+      </w:pPr>
+      <w:bookmarkStart w:id="20" w:name="_Toc514683461"/>
+      <w:r>
+        <w:t xml:space="preserve">(PLATFORM) Install </w:t>
+      </w:r>
+      <w:r>
+        <w:t>WW101_2_</w:t>
+      </w:r>
+      <w:r>
+        <w:t>&lt;</w:t>
+      </w:r>
+      <w:proofErr w:type="spellStart"/>
+      <w:r>
+        <w:t>KitName</w:t>
+      </w:r>
+      <w:proofErr w:type="spellEnd"/>
+      <w:r>
+        <w:t>&gt;</w:t>
+      </w:r>
+      <w:r>
+        <w:t xml:space="preserve"> into the platforms directory</w:t>
+      </w:r>
       <w:bookmarkEnd w:id="20"/>
-    </w:p>
-    <w:p>
-      <w:pPr>
-        <w:pStyle w:val="Exercise"/>
-      </w:pPr>
-      <w:bookmarkStart w:id="21" w:name="_Toc514683461"/>
-      <w:r>
-        <w:t xml:space="preserve">(PLATFORM) Install </w:t>
-      </w:r>
-      <w:r>
-        <w:t>WW101_2_</w:t>
-      </w:r>
-      <w:r>
-        <w:t>&lt;</w:t>
-      </w:r>
-      <w:proofErr w:type="spellStart"/>
-      <w:r>
-        <w:t>KitName</w:t>
-      </w:r>
-      <w:proofErr w:type="spellEnd"/>
-      <w:r>
-        <w:t>&gt;</w:t>
-      </w:r>
-      <w:r>
-        <w:t xml:space="preserve"> into the platforms directory</w:t>
-      </w:r>
-      <w:bookmarkEnd w:id="21"/>
     </w:p>
     <w:p>
       <w:pPr>
@@ -14144,7 +14139,7 @@
       <w:pPr>
         <w:ind w:left="360"/>
       </w:pPr>
-      <w:bookmarkStart w:id="22" w:name="_Hlk504035675"/>
+      <w:bookmarkStart w:id="21" w:name="_Hlk504035675"/>
       <w:r>
         <w:t>Which chip GPIO is used for the I2C SCL and SDA pins?</w:t>
       </w:r>
@@ -14162,7 +14157,7 @@
         <w:t>Are the button pins pulled up or down? Where is that specified?</w:t>
       </w:r>
     </w:p>
-    <w:bookmarkEnd w:id="22"/>
+    <w:bookmarkEnd w:id="21"/>
     <w:p>
       <w:pPr>
         <w:ind w:left="360"/>
@@ -14172,11 +14167,11 @@
       <w:pPr>
         <w:pStyle w:val="Exercise"/>
       </w:pPr>
-      <w:bookmarkStart w:id="23" w:name="_Toc514683462"/>
+      <w:bookmarkStart w:id="22" w:name="_Toc514683462"/>
       <w:r>
         <w:t>(GPIO) Blink an LED</w:t>
       </w:r>
-      <w:bookmarkEnd w:id="23"/>
+      <w:bookmarkEnd w:id="22"/>
       <w:r>
         <w:t xml:space="preserve"> </w:t>
       </w:r>
@@ -14266,6 +14261,12 @@
         <w:t>/</w:t>
       </w:r>
       <w:r>
+        <w:t>ch02</w:t>
+      </w:r>
+      <w:r>
+        <w:t>/</w:t>
+      </w:r>
+      <w:r>
         <w:t>e</w:t>
       </w:r>
       <w:r>
@@ -14278,7 +14279,24 @@
         <w:t>h</w:t>
       </w:r>
       <w:r>
-        <w:t>02 folder. (You can just drag/drop from windows explorer into the WICED Studio workspace explorer.) When you finish, it should look like this:</w:t>
+        <w:t>02 folder</w:t>
+      </w:r>
+      <w:r>
+        <w:t xml:space="preserve"> for your </w:t>
+      </w:r>
+      <w:bookmarkStart w:id="23" w:name="_GoBack"/>
+      <w:bookmarkEnd w:id="23"/>
+      <w:r>
+        <w:t>workspace</w:t>
+      </w:r>
+      <w:r>
+        <w:t xml:space="preserve">. (You can just drag/drop from windows explorer into the WICED Studio </w:t>
+      </w:r>
+      <w:r>
+        <w:t>project</w:t>
+      </w:r>
+      <w:r>
+        <w:t xml:space="preserve"> explorer.) When you finish, it should look like this:</w:t>
       </w:r>
     </w:p>
     <w:p>
@@ -18255,27 +18273,14 @@
             <w:r>
               <w:t xml:space="preserve"> of </w:t>
             </w:r>
-            <w:r>
-              <w:fldChar w:fldCharType="begin"/>
-            </w:r>
-            <w:r>
-              <w:instrText xml:space="preserve"> NUMPAGES  </w:instrText>
-            </w:r>
-            <w:r>
-              <w:fldChar w:fldCharType="separate"/>
-            </w:r>
-            <w:r>
-              <w:rPr>
-                <w:noProof/>
-              </w:rPr>
-              <w:t>27</w:t>
-            </w:r>
-            <w:r>
-              <w:rPr>
-                <w:noProof/>
-              </w:rPr>
-              <w:fldChar w:fldCharType="end"/>
-            </w:r>
+            <w:fldSimple w:instr=" NUMPAGES  ">
+              <w:r>
+                <w:rPr>
+                  <w:noProof/>
+                </w:rPr>
+                <w:t>27</w:t>
+              </w:r>
+            </w:fldSimple>
           </w:p>
         </w:sdtContent>
       </w:sdt>
@@ -22365,7 +22370,7 @@
   <w:style w:type="paragraph" w:default="1" w:styleId="Normal">
     <w:name w:val="Normal"/>
     <w:qFormat/>
-    <w:rsid w:val="002477BB"/>
+    <w:rsid w:val="00BC7577"/>
   </w:style>
   <w:style w:type="paragraph" w:styleId="Heading1">
     <w:name w:val="heading 1"/>
@@ -22487,7 +22492,7 @@
     <w:uiPriority w:val="1"/>
     <w:semiHidden/>
     <w:unhideWhenUsed/>
-    <w:rsid w:val="002477BB"/>
+    <w:rsid w:val="00BC7577"/>
   </w:style>
   <w:style w:type="table" w:default="1" w:styleId="TableNormal">
     <w:name w:val="Normal Table"/>
@@ -22509,7 +22514,7 @@
     <w:uiPriority w:val="99"/>
     <w:semiHidden/>
     <w:unhideWhenUsed/>
-    <w:rsid w:val="002477BB"/>
+    <w:rsid w:val="00BC7577"/>
   </w:style>
   <w:style w:type="character" w:customStyle="1" w:styleId="Heading1Char">
     <w:name w:val="Heading 1 Char"/>
@@ -23414,7 +23419,7 @@
 </file>
 
 <file path=customXml/itemProps1.xml><?xml version="1.0" encoding="utf-8"?>
-<ds:datastoreItem xmlns:ds="http://schemas.openxmlformats.org/officeDocument/2006/customXml" ds:itemID="{30938DD9-ADD9-4A17-8574-33CE03E9CE56}">
+<ds:datastoreItem xmlns:ds="http://schemas.openxmlformats.org/officeDocument/2006/customXml" ds:itemID="{F9FC8B5B-AF38-4F3F-AECE-55B5ADC63924}">
   <ds:schemaRefs>
     <ds:schemaRef ds:uri="http://schemas.openxmlformats.org/officeDocument/2006/bibliography"/>
   </ds:schemaRefs>

</xml_diff>

<commit_message>
reorder btspy and debug exercises. create answer key.
</commit_message>
<xml_diff>
--- a/labmanual/English/WBT101-02-Peripherals.docx
+++ b/labmanual/English/WBT101-02-Peripherals.docx
@@ -8,8 +8,6 @@
           <w:rStyle w:val="BookTitle"/>
         </w:rPr>
       </w:pPr>
-      <w:bookmarkStart w:id="0" w:name="_GoBack"/>
-      <w:bookmarkEnd w:id="0"/>
       <w:r>
         <w:rPr>
           <w:rStyle w:val="BookTitle"/>
@@ -2357,7 +2355,7 @@
       <w:pPr>
         <w:pStyle w:val="Heading1"/>
       </w:pPr>
-      <w:bookmarkStart w:id="1" w:name="_Toc514683441"/>
+      <w:bookmarkStart w:id="0" w:name="_Toc514683441"/>
       <w:r>
         <w:lastRenderedPageBreak/>
         <w:t>The</w:t>
@@ -2386,7 +2384,7 @@
       <w:r>
         <w:t xml:space="preserve"> (Platform)</w:t>
       </w:r>
-      <w:bookmarkEnd w:id="1"/>
+      <w:bookmarkEnd w:id="0"/>
     </w:p>
     <w:p>
       <w:r>
@@ -2937,11 +2935,11 @@
       <w:pPr>
         <w:pStyle w:val="Heading1"/>
       </w:pPr>
-      <w:bookmarkStart w:id="2" w:name="_Toc514683442"/>
+      <w:bookmarkStart w:id="1" w:name="_Toc514683442"/>
       <w:r>
         <w:t>Documentation</w:t>
       </w:r>
-      <w:bookmarkEnd w:id="2"/>
+      <w:bookmarkEnd w:id="1"/>
     </w:p>
     <w:p>
       <w:pPr>
@@ -3395,22 +3393,22 @@
       <w:pPr>
         <w:pStyle w:val="Heading1"/>
       </w:pPr>
-      <w:bookmarkStart w:id="3" w:name="_Toc514683443"/>
+      <w:bookmarkStart w:id="2" w:name="_Toc514683443"/>
       <w:r>
         <w:lastRenderedPageBreak/>
         <w:t>Creating a new WICED Studio project</w:t>
       </w:r>
+      <w:bookmarkEnd w:id="2"/>
+    </w:p>
+    <w:p>
+      <w:pPr>
+        <w:pStyle w:val="Heading2"/>
+      </w:pPr>
+      <w:bookmarkStart w:id="3" w:name="_Toc514683444"/>
+      <w:r>
+        <w:t>Directory Structure</w:t>
+      </w:r>
       <w:bookmarkEnd w:id="3"/>
-    </w:p>
-    <w:p>
-      <w:pPr>
-        <w:pStyle w:val="Heading2"/>
-      </w:pPr>
-      <w:bookmarkStart w:id="4" w:name="_Toc514683444"/>
-      <w:r>
-        <w:t>Directory Structure</w:t>
-      </w:r>
-      <w:bookmarkEnd w:id="4"/>
     </w:p>
     <w:p>
       <w:r>
@@ -3582,45 +3580,45 @@
       <w:r>
         <w:t xml:space="preserve"> </w:t>
       </w:r>
-      <w:bookmarkStart w:id="5" w:name="_Toc514683445"/>
+      <w:bookmarkStart w:id="4" w:name="_Toc514683445"/>
       <w:proofErr w:type="spellStart"/>
       <w:r>
         <w:t>makefile</w:t>
       </w:r>
+      <w:bookmarkEnd w:id="4"/>
+      <w:proofErr w:type="spellEnd"/>
+    </w:p>
+    <w:p>
+      <w:r>
+        <w:t xml:space="preserve">The </w:t>
+      </w:r>
+      <w:proofErr w:type="spellStart"/>
+      <w:r>
+        <w:t>makefile</w:t>
+      </w:r>
+      <w:proofErr w:type="spellEnd"/>
+      <w:r>
+        <w:t xml:space="preserve"> contains the list of all source files (including &lt;project&gt;.c). It may also </w:t>
+      </w:r>
+      <w:r>
+        <w:t xml:space="preserve">define </w:t>
+      </w:r>
+      <w:r>
+        <w:t xml:space="preserve">macros to provide access to libraries, and other </w:t>
+      </w:r>
+      <w:r>
+        <w:t>C flags, etc.</w:t>
+      </w:r>
+    </w:p>
+    <w:p>
+      <w:pPr>
+        <w:pStyle w:val="Heading2"/>
+      </w:pPr>
+      <w:bookmarkStart w:id="5" w:name="_Toc514683446"/>
+      <w:r>
+        <w:t>C file</w:t>
+      </w:r>
       <w:bookmarkEnd w:id="5"/>
-      <w:proofErr w:type="spellEnd"/>
-    </w:p>
-    <w:p>
-      <w:r>
-        <w:t xml:space="preserve">The </w:t>
-      </w:r>
-      <w:proofErr w:type="spellStart"/>
-      <w:r>
-        <w:t>makefile</w:t>
-      </w:r>
-      <w:proofErr w:type="spellEnd"/>
-      <w:r>
-        <w:t xml:space="preserve"> contains the list of all source files (including &lt;project&gt;.c). It may also </w:t>
-      </w:r>
-      <w:r>
-        <w:t xml:space="preserve">define </w:t>
-      </w:r>
-      <w:r>
-        <w:t xml:space="preserve">macros to provide access to libraries, and other </w:t>
-      </w:r>
-      <w:r>
-        <w:t>C flags, etc.</w:t>
-      </w:r>
-    </w:p>
-    <w:p>
-      <w:pPr>
-        <w:pStyle w:val="Heading2"/>
-      </w:pPr>
-      <w:bookmarkStart w:id="6" w:name="_Toc514683446"/>
-      <w:r>
-        <w:t>C file</w:t>
-      </w:r>
-      <w:bookmarkEnd w:id="6"/>
     </w:p>
     <w:p>
       <w:r>
@@ -5597,11 +5595,11 @@
       <w:pPr>
         <w:pStyle w:val="Heading2"/>
       </w:pPr>
-      <w:bookmarkStart w:id="7" w:name="_Toc514683447"/>
+      <w:bookmarkStart w:id="6" w:name="_Toc514683447"/>
       <w:r>
         <w:t>Make Target</w:t>
       </w:r>
-      <w:bookmarkEnd w:id="7"/>
+      <w:bookmarkEnd w:id="6"/>
     </w:p>
     <w:p>
       <w:r>
@@ -6965,7 +6963,7 @@
       <w:pPr>
         <w:pStyle w:val="Heading1"/>
       </w:pPr>
-      <w:bookmarkStart w:id="8" w:name="_Toc514683448"/>
+      <w:bookmarkStart w:id="7" w:name="_Toc514683448"/>
       <w:r>
         <w:t>Pin Configuration (</w:t>
       </w:r>
@@ -6980,110 +6978,110 @@
       <w:r>
         <w:t>)</w:t>
       </w:r>
+      <w:bookmarkEnd w:id="7"/>
+    </w:p>
+    <w:p>
+      <w:pPr>
+        <w:pStyle w:val="Heading2"/>
+      </w:pPr>
+      <w:bookmarkStart w:id="8" w:name="_Toc514683449"/>
+      <w:r>
+        <w:t>Pin Configuration File</w:t>
+      </w:r>
       <w:bookmarkEnd w:id="8"/>
     </w:p>
     <w:p>
+      <w:r>
+        <w:t>The 20719 device contains multi</w:t>
+      </w:r>
+      <w:r>
+        <w:t xml:space="preserve">ple drivers on many of the pins that are multiplexed together. </w:t>
+      </w:r>
+      <w:r>
+        <w:t xml:space="preserve">That is, many of the pins can be configured for one of </w:t>
+      </w:r>
+      <w:r>
+        <w:t>several</w:t>
+      </w:r>
+      <w:r>
+        <w:t xml:space="preserve"> different functions</w:t>
+      </w:r>
+      <w:r>
+        <w:t xml:space="preserve"> such as GPIO, SPI, etc</w:t>
+      </w:r>
+      <w:r>
+        <w:t>.</w:t>
+      </w:r>
+      <w:r>
+        <w:t xml:space="preserve"> </w:t>
+      </w:r>
+    </w:p>
+    <w:p>
+      <w:r>
+        <w:t>As discussed earlier the</w:t>
+      </w:r>
+      <w:r>
+        <w:t xml:space="preserve"> default pin mapping for the kit is </w:t>
+      </w:r>
+      <w:r>
+        <w:t xml:space="preserve">in the </w:t>
+      </w:r>
+      <w:proofErr w:type="spellStart"/>
+      <w:r>
+        <w:t>wiced_platform_pin_config.c</w:t>
+      </w:r>
+      <w:proofErr w:type="spellEnd"/>
+      <w:r>
+        <w:t xml:space="preserve"> file, but this mapping can be over-ridden for a given project by placing a file called &lt;</w:t>
+      </w:r>
+      <w:proofErr w:type="spellStart"/>
+      <w:r>
+        <w:t>project_name</w:t>
+      </w:r>
+      <w:proofErr w:type="spellEnd"/>
+      <w:r>
+        <w:t>&gt;_</w:t>
+      </w:r>
+      <w:proofErr w:type="spellStart"/>
+      <w:r>
+        <w:t>pin_config.c</w:t>
+      </w:r>
+      <w:proofErr w:type="spellEnd"/>
+      <w:r>
+        <w:t xml:space="preserve"> in the project folder, where &lt;</w:t>
+      </w:r>
+      <w:proofErr w:type="spellStart"/>
+      <w:r>
+        <w:t>project_name</w:t>
+      </w:r>
+      <w:proofErr w:type="spellEnd"/>
+      <w:r>
+        <w:t>&gt; is the name of the project.</w:t>
+      </w:r>
+      <w:r>
+        <w:t xml:space="preserve"> Note that you don't need to change the pin mapping unless you want to change the kit's default pin behavior for a specific application requirement</w:t>
+      </w:r>
+      <w:r>
+        <w:t xml:space="preserve"> – usually the default pin mapping for the kit will do what you want.</w:t>
+      </w:r>
+    </w:p>
+    <w:p>
       <w:pPr>
         <w:pStyle w:val="Heading2"/>
       </w:pPr>
-      <w:bookmarkStart w:id="9" w:name="_Toc514683449"/>
-      <w:r>
-        <w:t>Pin Configuration File</w:t>
+      <w:bookmarkStart w:id="9" w:name="_Toc514683450"/>
+      <w:proofErr w:type="spellStart"/>
+      <w:r>
+        <w:t>SuperMux</w:t>
+      </w:r>
+      <w:proofErr w:type="spellEnd"/>
+      <w:r>
+        <w:t xml:space="preserve"> Config</w:t>
+      </w:r>
+      <w:r>
+        <w:t>uration</w:t>
       </w:r>
       <w:bookmarkEnd w:id="9"/>
-    </w:p>
-    <w:p>
-      <w:r>
-        <w:t>The 20719 device contains multi</w:t>
-      </w:r>
-      <w:r>
-        <w:t xml:space="preserve">ple drivers on many of the pins that are multiplexed together. </w:t>
-      </w:r>
-      <w:r>
-        <w:t xml:space="preserve">That is, many of the pins can be configured for one of </w:t>
-      </w:r>
-      <w:r>
-        <w:t>several</w:t>
-      </w:r>
-      <w:r>
-        <w:t xml:space="preserve"> different functions</w:t>
-      </w:r>
-      <w:r>
-        <w:t xml:space="preserve"> such as GPIO, SPI, etc</w:t>
-      </w:r>
-      <w:r>
-        <w:t>.</w:t>
-      </w:r>
-      <w:r>
-        <w:t xml:space="preserve"> </w:t>
-      </w:r>
-    </w:p>
-    <w:p>
-      <w:r>
-        <w:t>As discussed earlier the</w:t>
-      </w:r>
-      <w:r>
-        <w:t xml:space="preserve"> default pin mapping for the kit is </w:t>
-      </w:r>
-      <w:r>
-        <w:t xml:space="preserve">in the </w:t>
-      </w:r>
-      <w:proofErr w:type="spellStart"/>
-      <w:r>
-        <w:t>wiced_platform_pin_config.c</w:t>
-      </w:r>
-      <w:proofErr w:type="spellEnd"/>
-      <w:r>
-        <w:t xml:space="preserve"> file, but this mapping can be over-ridden for a given project by placing a file called &lt;</w:t>
-      </w:r>
-      <w:proofErr w:type="spellStart"/>
-      <w:r>
-        <w:t>project_name</w:t>
-      </w:r>
-      <w:proofErr w:type="spellEnd"/>
-      <w:r>
-        <w:t>&gt;_</w:t>
-      </w:r>
-      <w:proofErr w:type="spellStart"/>
-      <w:r>
-        <w:t>pin_config.c</w:t>
-      </w:r>
-      <w:proofErr w:type="spellEnd"/>
-      <w:r>
-        <w:t xml:space="preserve"> in the project folder, where &lt;</w:t>
-      </w:r>
-      <w:proofErr w:type="spellStart"/>
-      <w:r>
-        <w:t>project_name</w:t>
-      </w:r>
-      <w:proofErr w:type="spellEnd"/>
-      <w:r>
-        <w:t>&gt; is the name of the project.</w:t>
-      </w:r>
-      <w:r>
-        <w:t xml:space="preserve"> Note that you don't need to change the pin mapping unless you want to change the kit's default pin behavior for a specific application requirement</w:t>
-      </w:r>
-      <w:r>
-        <w:t xml:space="preserve"> – usually the default pin mapping for the kit will do what you want.</w:t>
-      </w:r>
-    </w:p>
-    <w:p>
-      <w:pPr>
-        <w:pStyle w:val="Heading2"/>
-      </w:pPr>
-      <w:bookmarkStart w:id="10" w:name="_Toc514683450"/>
-      <w:proofErr w:type="spellStart"/>
-      <w:r>
-        <w:t>SuperMux</w:t>
-      </w:r>
-      <w:proofErr w:type="spellEnd"/>
-      <w:r>
-        <w:t xml:space="preserve"> Config</w:t>
-      </w:r>
-      <w:r>
-        <w:t>uration</w:t>
-      </w:r>
-      <w:bookmarkEnd w:id="10"/>
     </w:p>
     <w:p>
       <w:r>
@@ -8119,22 +8117,22 @@
       <w:pPr>
         <w:pStyle w:val="Heading1"/>
       </w:pPr>
-      <w:bookmarkStart w:id="11" w:name="_Toc514683451"/>
+      <w:bookmarkStart w:id="10" w:name="_Toc514683451"/>
       <w:r>
         <w:lastRenderedPageBreak/>
         <w:t>Peripherals</w:t>
       </w:r>
+      <w:bookmarkEnd w:id="10"/>
+    </w:p>
+    <w:p>
+      <w:pPr>
+        <w:pStyle w:val="Heading2"/>
+      </w:pPr>
+      <w:bookmarkStart w:id="11" w:name="_Toc514683452"/>
+      <w:r>
+        <w:t>GPIO</w:t>
+      </w:r>
       <w:bookmarkEnd w:id="11"/>
-    </w:p>
-    <w:p>
-      <w:pPr>
-        <w:pStyle w:val="Heading2"/>
-      </w:pPr>
-      <w:bookmarkStart w:id="12" w:name="_Toc514683452"/>
-      <w:r>
-        <w:t>GPIO</w:t>
-      </w:r>
-      <w:bookmarkEnd w:id="12"/>
     </w:p>
     <w:p>
       <w:r>
@@ -9653,11 +9651,11 @@
       <w:pPr>
         <w:pStyle w:val="Heading2"/>
       </w:pPr>
-      <w:bookmarkStart w:id="13" w:name="_Toc514683453"/>
+      <w:bookmarkStart w:id="12" w:name="_Toc514683453"/>
       <w:r>
         <w:t>PWM</w:t>
       </w:r>
-      <w:bookmarkEnd w:id="13"/>
+      <w:bookmarkEnd w:id="12"/>
     </w:p>
     <w:p>
       <w:r>
@@ -10425,12 +10423,12 @@
       <w:pPr>
         <w:pStyle w:val="Heading2"/>
       </w:pPr>
-      <w:bookmarkStart w:id="14" w:name="_Toc514683454"/>
+      <w:bookmarkStart w:id="13" w:name="_Toc514683454"/>
       <w:r>
         <w:lastRenderedPageBreak/>
         <w:t>Debug Printing</w:t>
       </w:r>
-      <w:bookmarkEnd w:id="14"/>
+      <w:bookmarkEnd w:id="13"/>
     </w:p>
     <w:p>
       <w:r>
@@ -10811,11 +10809,11 @@
       <w:pPr>
         <w:pStyle w:val="Heading2"/>
       </w:pPr>
-      <w:bookmarkStart w:id="15" w:name="_Toc514683455"/>
+      <w:bookmarkStart w:id="14" w:name="_Toc514683455"/>
       <w:r>
         <w:t>PUART</w:t>
       </w:r>
-      <w:bookmarkEnd w:id="15"/>
+      <w:bookmarkEnd w:id="14"/>
     </w:p>
     <w:p>
       <w:pPr>
@@ -12233,11 +12231,11 @@
       <w:pPr>
         <w:pStyle w:val="Heading2"/>
       </w:pPr>
-      <w:bookmarkStart w:id="16" w:name="_Toc514683456"/>
+      <w:bookmarkStart w:id="15" w:name="_Toc514683456"/>
       <w:r>
         <w:t>I2C</w:t>
       </w:r>
-      <w:bookmarkEnd w:id="16"/>
+      <w:bookmarkEnd w:id="15"/>
     </w:p>
     <w:p>
       <w:r>
@@ -13229,11 +13227,11 @@
       <w:pPr>
         <w:pStyle w:val="Heading2"/>
       </w:pPr>
-      <w:bookmarkStart w:id="17" w:name="_Toc514683457"/>
+      <w:bookmarkStart w:id="16" w:name="_Toc514683457"/>
       <w:r>
         <w:t>OLED Display</w:t>
       </w:r>
-      <w:bookmarkEnd w:id="17"/>
+      <w:bookmarkEnd w:id="16"/>
     </w:p>
     <w:p>
       <w:pPr>
@@ -13254,12 +13252,12 @@
       <w:pPr>
         <w:pStyle w:val="Heading2"/>
       </w:pPr>
-      <w:bookmarkStart w:id="18" w:name="_Toc514683458"/>
+      <w:bookmarkStart w:id="17" w:name="_Toc514683458"/>
       <w:r>
         <w:lastRenderedPageBreak/>
         <w:t>ADC</w:t>
       </w:r>
-      <w:bookmarkEnd w:id="18"/>
+      <w:bookmarkEnd w:id="17"/>
     </w:p>
     <w:p>
       <w:r>
@@ -13659,12 +13657,12 @@
         <w:pStyle w:val="Heading1"/>
         <w:ind w:left="0" w:firstLine="0"/>
       </w:pPr>
-      <w:bookmarkStart w:id="19" w:name="_Toc514683459"/>
+      <w:bookmarkStart w:id="18" w:name="_Toc514683459"/>
       <w:r>
         <w:lastRenderedPageBreak/>
         <w:t>WICED_RESULT_T</w:t>
       </w:r>
-      <w:bookmarkEnd w:id="19"/>
+      <w:bookmarkEnd w:id="18"/>
     </w:p>
     <w:p>
       <w:r>
@@ -13930,39 +13928,39 @@
       <w:pPr>
         <w:pStyle w:val="Heading1"/>
       </w:pPr>
-      <w:bookmarkStart w:id="20" w:name="_Toc514683460"/>
+      <w:bookmarkStart w:id="19" w:name="_Toc514683460"/>
       <w:r>
         <w:lastRenderedPageBreak/>
         <w:t>Exercises</w:t>
       </w:r>
+      <w:bookmarkEnd w:id="19"/>
+    </w:p>
+    <w:p>
+      <w:pPr>
+        <w:pStyle w:val="Exercise"/>
+      </w:pPr>
+      <w:bookmarkStart w:id="20" w:name="_Toc514683461"/>
+      <w:r>
+        <w:t xml:space="preserve">(PLATFORM) Install </w:t>
+      </w:r>
+      <w:r>
+        <w:t>WW101_2_</w:t>
+      </w:r>
+      <w:r>
+        <w:t>&lt;</w:t>
+      </w:r>
+      <w:proofErr w:type="spellStart"/>
+      <w:r>
+        <w:t>KitName</w:t>
+      </w:r>
+      <w:proofErr w:type="spellEnd"/>
+      <w:r>
+        <w:t>&gt;</w:t>
+      </w:r>
+      <w:r>
+        <w:t xml:space="preserve"> into the platforms directory</w:t>
+      </w:r>
       <w:bookmarkEnd w:id="20"/>
-    </w:p>
-    <w:p>
-      <w:pPr>
-        <w:pStyle w:val="Exercise"/>
-      </w:pPr>
-      <w:bookmarkStart w:id="21" w:name="_Toc514683461"/>
-      <w:r>
-        <w:t xml:space="preserve">(PLATFORM) Install </w:t>
-      </w:r>
-      <w:r>
-        <w:t>WW101_2_</w:t>
-      </w:r>
-      <w:r>
-        <w:t>&lt;</w:t>
-      </w:r>
-      <w:proofErr w:type="spellStart"/>
-      <w:r>
-        <w:t>KitName</w:t>
-      </w:r>
-      <w:proofErr w:type="spellEnd"/>
-      <w:r>
-        <w:t>&gt;</w:t>
-      </w:r>
-      <w:r>
-        <w:t xml:space="preserve"> into the platforms directory</w:t>
-      </w:r>
-      <w:bookmarkEnd w:id="21"/>
     </w:p>
     <w:p>
       <w:pPr>
@@ -14141,9 +14139,21 @@
       <w:pPr>
         <w:ind w:left="360"/>
       </w:pPr>
-      <w:bookmarkStart w:id="22" w:name="_Hlk504035675"/>
-      <w:r>
-        <w:t>Which chip GPIO is used for the I2C SCL and SDA pins?</w:t>
+      <w:bookmarkStart w:id="21" w:name="_Hlk504035675"/>
+      <w:r>
+        <w:t>Which chip GPIO</w:t>
+      </w:r>
+      <w:r>
+        <w:t>s</w:t>
+      </w:r>
+      <w:r>
+        <w:t xml:space="preserve"> </w:t>
+      </w:r>
+      <w:r>
+        <w:t>are</w:t>
+      </w:r>
+      <w:r>
+        <w:t xml:space="preserve"> used for the I2C SCL and SDA pins?</w:t>
       </w:r>
     </w:p>
     <w:p>
@@ -14159,11 +14169,13 @@
         <w:t>Are the button pins pulled up or down? Where is that specified?</w:t>
       </w:r>
     </w:p>
-    <w:bookmarkEnd w:id="22"/>
     <w:p>
       <w:pPr>
         <w:ind w:left="360"/>
       </w:pPr>
+      <w:bookmarkStart w:id="22" w:name="_GoBack"/>
+      <w:bookmarkEnd w:id="21"/>
+      <w:bookmarkEnd w:id="22"/>
     </w:p>
     <w:p>
       <w:pPr>
@@ -18275,27 +18287,14 @@
             <w:r>
               <w:t xml:space="preserve"> of </w:t>
             </w:r>
-            <w:r>
-              <w:fldChar w:fldCharType="begin"/>
-            </w:r>
-            <w:r>
-              <w:instrText xml:space="preserve"> NUMPAGES  </w:instrText>
-            </w:r>
-            <w:r>
-              <w:fldChar w:fldCharType="separate"/>
-            </w:r>
-            <w:r>
-              <w:rPr>
-                <w:noProof/>
-              </w:rPr>
-              <w:t>27</w:t>
-            </w:r>
-            <w:r>
-              <w:rPr>
-                <w:noProof/>
-              </w:rPr>
-              <w:fldChar w:fldCharType="end"/>
-            </w:r>
+            <w:fldSimple w:instr=" NUMPAGES  ">
+              <w:r>
+                <w:rPr>
+                  <w:noProof/>
+                </w:rPr>
+                <w:t>27</w:t>
+              </w:r>
+            </w:fldSimple>
           </w:p>
         </w:sdtContent>
       </w:sdt>
@@ -22385,7 +22384,7 @@
   <w:style w:type="paragraph" w:default="1" w:styleId="Normal">
     <w:name w:val="Normal"/>
     <w:qFormat/>
-    <w:rsid w:val="006C5D69"/>
+    <w:rsid w:val="00842916"/>
   </w:style>
   <w:style w:type="paragraph" w:styleId="Heading1">
     <w:name w:val="heading 1"/>
@@ -22507,7 +22506,7 @@
     <w:uiPriority w:val="1"/>
     <w:semiHidden/>
     <w:unhideWhenUsed/>
-    <w:rsid w:val="006C5D69"/>
+    <w:rsid w:val="00842916"/>
   </w:style>
   <w:style w:type="table" w:default="1" w:styleId="TableNormal">
     <w:name w:val="Normal Table"/>
@@ -22529,7 +22528,7 @@
     <w:uiPriority w:val="99"/>
     <w:semiHidden/>
     <w:unhideWhenUsed/>
-    <w:rsid w:val="006C5D69"/>
+    <w:rsid w:val="00842916"/>
   </w:style>
   <w:style w:type="character" w:customStyle="1" w:styleId="Heading1Char">
     <w:name w:val="Heading 1 Char"/>
@@ -23434,7 +23433,7 @@
 </file>
 
 <file path=customXml/itemProps1.xml><?xml version="1.0" encoding="utf-8"?>
-<ds:datastoreItem xmlns:ds="http://schemas.openxmlformats.org/officeDocument/2006/customXml" ds:itemID="{FDD089BB-A774-433B-B86C-40F2F0851CD9}">
+<ds:datastoreItem xmlns:ds="http://schemas.openxmlformats.org/officeDocument/2006/customXml" ds:itemID="{22D3A713-398A-4DE2-80F5-F45263EC772D}">
   <ds:schemaRefs>
     <ds:schemaRef ds:uri="http://schemas.openxmlformats.org/officeDocument/2006/bibliography"/>
   </ds:schemaRefs>

</xml_diff>

<commit_message>
Updates from pilot class
</commit_message>
<xml_diff>
--- a/labmanual/English/WBT101-02-Peripherals.docx
+++ b/labmanual/English/WBT101-02-Peripherals.docx
@@ -10789,23 +10789,9 @@
       <w:bookmarkStart w:id="18" w:name="_Toc517095469"/>
       <w:r>
         <w:lastRenderedPageBreak/>
-        <w:t xml:space="preserve">OLED </w:t>
-      </w:r>
-      <w:commentRangeStart w:id="19"/>
-      <w:r>
-        <w:t>Display</w:t>
+        <w:t>OLED Display</w:t>
       </w:r>
       <w:bookmarkEnd w:id="18"/>
-      <w:commentRangeEnd w:id="19"/>
-      <w:r>
-        <w:rPr>
-          <w:rStyle w:val="CommentReference"/>
-          <w:rFonts w:eastAsiaTheme="minorHAnsi"/>
-          <w:b w:val="0"/>
-          <w:color w:val="auto"/>
-        </w:rPr>
-        <w:commentReference w:id="19"/>
-      </w:r>
     </w:p>
     <w:p>
       <w:r>
@@ -10841,13 +10827,59 @@
       <w:r>
         <w:t>.</w:t>
       </w:r>
-    </w:p>
-    <w:p>
-      <w:r>
-        <w:t>Writing to the OLED is made easy because the popular u8g graphics library has been ROMmed into the WICED chip. To use that library, you need to include</w:t>
+      <w:r>
+        <w:t xml:space="preserve"> The </w:t>
+      </w:r>
+      <w:r>
+        <w:t>Freetronics SSD1306</w:t>
+      </w:r>
+      <w:r>
+        <w:t xml:space="preserve"> </w:t>
+      </w:r>
+      <w:r>
+        <w:t xml:space="preserve">on our display </w:t>
+      </w:r>
+      <w:r>
+        <w:t>has a fixed</w:t>
+      </w:r>
+      <w:r>
+        <w:t xml:space="preserve"> I2C address </w:t>
+      </w:r>
+      <w:r>
+        <w:t xml:space="preserve">of </w:t>
+      </w:r>
+      <w:r>
+        <w:t>0x3C.</w:t>
+      </w:r>
+    </w:p>
+    <w:p>
+      <w:r>
+        <w:t>T</w:t>
+      </w:r>
+      <w:r>
+        <w:t xml:space="preserve">he popular u8g graphics library </w:t>
+      </w:r>
+      <w:r>
+        <w:t>is available to make it easy to interface with the OLED driver.</w:t>
+      </w:r>
+      <w:r>
+        <w:t xml:space="preserve"> To use that library, you need to</w:t>
+      </w:r>
+      <w:r>
+        <w:t xml:space="preserve"> do the following</w:t>
       </w:r>
       <w:r>
         <w:t>:</w:t>
+      </w:r>
+    </w:p>
+    <w:p>
+      <w:pPr>
+        <w:pStyle w:val="Heading3"/>
+      </w:pPr>
+      <w:bookmarkStart w:id="19" w:name="_GoBack"/>
+      <w:bookmarkEnd w:id="19"/>
+      <w:r>
+        <w:t>libraries folder</w:t>
       </w:r>
     </w:p>
     <w:p>
@@ -10855,22 +10887,17 @@
         <w:pStyle w:val="ListParagraph"/>
         <w:numPr>
           <w:ilvl w:val="0"/>
-          <w:numId w:val="46"/>
+          <w:numId w:val="50"/>
         </w:numPr>
       </w:pPr>
-      <w:bookmarkStart w:id="20" w:name="_GoBack"/>
-      <w:bookmarkEnd w:id="20"/>
-      <w:r>
-        <w:t>A</w:t>
-      </w:r>
-      <w:r>
-        <w:t xml:space="preserve"> device driver to interface with the target OLED hardware (</w:t>
-      </w:r>
-      <w:r>
-        <w:t>e.g. the</w:t>
-      </w:r>
-      <w:r>
-        <w:t xml:space="preserve"> Freetronics SSD1306)</w:t>
+      <w:r>
+        <w:t xml:space="preserve">Copy the </w:t>
+      </w:r>
+      <w:r>
+        <w:t>u8g_lib folder</w:t>
+      </w:r>
+      <w:r>
+        <w:t xml:space="preserve"> from the class templates into the SDK libraries folder</w:t>
       </w:r>
       <w:r>
         <w:t>.</w:t>
@@ -10878,103 +10905,13 @@
     </w:p>
     <w:p>
       <w:pPr>
-        <w:pStyle w:val="ListParagraph"/>
-        <w:numPr>
-          <w:ilvl w:val="0"/>
-          <w:numId w:val="46"/>
-        </w:numPr>
-      </w:pPr>
-      <w:r>
-        <w:t xml:space="preserve">A </w:t>
-      </w:r>
-      <w:r>
-        <w:t xml:space="preserve">communication driver for I2C or </w:t>
-      </w:r>
-      <w:r>
-        <w:t xml:space="preserve">a MIPI standard </w:t>
-      </w:r>
-      <w:r>
-        <w:t>SPI (</w:t>
-      </w:r>
-      <w:r>
-        <w:t>in our case I2C).</w:t>
-      </w:r>
-    </w:p>
-    <w:p>
-      <w:pPr>
-        <w:pStyle w:val="ListParagraph"/>
-        <w:numPr>
-          <w:ilvl w:val="0"/>
-          <w:numId w:val="46"/>
-        </w:numPr>
-      </w:pPr>
-      <w:r>
-        <w:t>T</w:t>
-      </w:r>
-      <w:r>
-        <w:t>he fonts you want to use for text.</w:t>
-      </w:r>
-    </w:p>
-    <w:p>
-      <w:r>
-        <w:t>The SDK example in snip/hal/di</w:t>
-      </w:r>
-      <w:r>
-        <w:t>splay includes a drivers folder</w:t>
-      </w:r>
-      <w:r>
-        <w:t xml:space="preserve"> which contains all the device and font files. The communication drivers </w:t>
-      </w:r>
-      <w:r>
-        <w:t>provided in the SDK example</w:t>
-      </w:r>
-      <w:r>
-        <w:t xml:space="preserve"> all us</w:t>
-      </w:r>
-      <w:r>
-        <w:t>e a</w:t>
-      </w:r>
-      <w:r>
-        <w:t xml:space="preserve"> MIPI </w:t>
-      </w:r>
-      <w:r>
-        <w:t xml:space="preserve">SPI </w:t>
-      </w:r>
-      <w:r>
-        <w:t xml:space="preserve">interface as described in the </w:t>
-      </w:r>
-      <w:hyperlink r:id="rId23" w:history="1">
-        <w:r>
-          <w:rPr>
-            <w:rStyle w:val="Hyperlink"/>
-          </w:rPr>
-          <w:t>CYW20719 MIPI Display Interface Guide</w:t>
-        </w:r>
-      </w:hyperlink>
-      <w:r>
-        <w:t>. The shield OLED requires an I2C driver, which we have called “</w:t>
-      </w:r>
-      <w:r>
-        <w:t>u8g_com_freetronic_i2c”</w:t>
-      </w:r>
-      <w:r>
-        <w:t xml:space="preserve"> and added to the drivers folder in the class files at WBT101_Files/templates/ch02/ex14_display/drivers. Copy this folder into your projects to use the OLED</w:t>
-      </w:r>
-      <w:r>
-        <w:t xml:space="preserve"> that is on the shield</w:t>
-      </w:r>
-      <w:r>
-        <w:t>.</w:t>
-      </w:r>
-    </w:p>
-    <w:p>
-      <w:r>
-        <w:t>To include and initialize everything in your project you need to modify the makefile.mk and the application C file:</w:t>
-      </w:r>
-    </w:p>
-    <w:p>
-      <w:r>
-        <w:t>makefile.mk:</w:t>
+        <w:pStyle w:val="Heading3"/>
+      </w:pPr>
+      <w:r>
+        <w:t>m</w:t>
+      </w:r>
+      <w:r>
+        <w:t>akefile.mk</w:t>
       </w:r>
     </w:p>
     <w:p>
@@ -10986,17 +10923,31 @@
         </w:numPr>
       </w:pPr>
       <w:r>
-        <w:t>S</w:t>
-      </w:r>
-      <w:r>
-        <w:t>pecify the graphics library (note that this library contains ma</w:t>
-      </w:r>
-      <w:r>
-        <w:t xml:space="preserve">inly symbolic information, the </w:t>
-      </w:r>
-      <w:r>
-        <w:t>actual code is in ROM):</w:t>
-      </w:r>
+        <w:t>Include</w:t>
+      </w:r>
+      <w:r>
+        <w:t xml:space="preserve"> the graphics library</w:t>
+      </w:r>
+      <w:r>
+        <w:t>:</w:t>
+      </w:r>
+    </w:p>
+    <w:p>
+      <w:pPr>
+        <w:pStyle w:val="ListParagraph"/>
+        <w:autoSpaceDE w:val="0"/>
+        <w:autoSpaceDN w:val="0"/>
+        <w:adjustRightInd w:val="0"/>
+        <w:spacing w:after="0" w:line="240" w:lineRule="auto"/>
+        <w:rPr>
+          <w:rFonts w:ascii="Consolas" w:hAnsi="Consolas" w:cs="Consolas"/>
+          <w:b/>
+          <w:bCs/>
+          <w:color w:val="4E76D6"/>
+          <w:sz w:val="20"/>
+          <w:szCs w:val="20"/>
+        </w:rPr>
+      </w:pPr>
     </w:p>
     <w:p>
       <w:pPr>
@@ -11007,9 +10958,25 @@
         <w:ind w:left="1440"/>
         <w:rPr>
           <w:rFonts w:ascii="Consolas" w:hAnsi="Consolas" w:cs="Consolas"/>
-          <w:color w:val="000000"/>
-          <w:sz w:val="20"/>
-          <w:szCs w:val="20"/>
+          <w:sz w:val="16"/>
+          <w:szCs w:val="20"/>
+        </w:rPr>
+      </w:pPr>
+      <w:r>
+        <w:rPr>
+          <w:rFonts w:ascii="Consolas" w:hAnsi="Consolas" w:cs="Consolas"/>
+          <w:color w:val="3F7F5F"/>
+          <w:sz w:val="16"/>
+          <w:szCs w:val="20"/>
+        </w:rPr>
+        <w:t># Include the u8g library in the application (must be installed in "libraries/u8g_lib").</w:t>
+      </w:r>
+    </w:p>
+    <w:p>
+      <w:pPr>
+        <w:ind w:left="1440"/>
+        <w:rPr>
+          <w:sz w:val="18"/>
         </w:rPr>
       </w:pPr>
       <w:r>
@@ -11018,42 +10985,21 @@
           <w:b/>
           <w:bCs/>
           <w:color w:val="4E76D6"/>
-          <w:sz w:val="20"/>
-          <w:szCs w:val="20"/>
-        </w:rPr>
-        <w:t>APP_PATCHES_AND_LIBS</w:t>
+          <w:sz w:val="16"/>
+          <w:szCs w:val="20"/>
+        </w:rPr>
+        <w:t>$(NAME)_COMPONENTS :</w:t>
       </w:r>
       <w:r>
         <w:rPr>
           <w:rFonts w:ascii="Consolas" w:hAnsi="Consolas" w:cs="Consolas"/>
           <w:color w:val="000000"/>
-          <w:sz w:val="20"/>
-          <w:szCs w:val="20"/>
-        </w:rPr>
-        <w:t xml:space="preserve"> </w:t>
-      </w:r>
-      <w:r>
-        <w:rPr>
-          <w:rFonts w:ascii="Consolas" w:hAnsi="Consolas" w:cs="Consolas"/>
-          <w:b/>
-          <w:bCs/>
-          <w:color w:val="4E76D6"/>
-          <w:sz w:val="20"/>
-          <w:szCs w:val="20"/>
-        </w:rPr>
-        <w:t>+</w:t>
-      </w:r>
-      <w:r>
-        <w:rPr>
-          <w:rFonts w:ascii="Consolas" w:hAnsi="Consolas" w:cs="Consolas"/>
-          <w:color w:val="000000"/>
-          <w:sz w:val="20"/>
-          <w:szCs w:val="20"/>
-        </w:rPr>
-        <w:t>= graphic_lib.a</w:t>
-      </w:r>
-    </w:p>
-    <w:p/>
+          <w:sz w:val="16"/>
+          <w:szCs w:val="20"/>
+        </w:rPr>
+        <w:t>= u8g_lib.a</w:t>
+      </w:r>
+    </w:p>
     <w:p>
       <w:pPr>
         <w:pStyle w:val="ListParagraph"/>
@@ -11063,16 +11009,16 @@
         </w:numPr>
       </w:pPr>
       <w:r>
-        <w:t>I</w:t>
-      </w:r>
-      <w:r>
-        <w:t>nclude</w:t>
-      </w:r>
-      <w:r>
-        <w:t xml:space="preserve"> the device and communication fi</w:t>
-      </w:r>
-      <w:r>
-        <w:t>les, and all the fonts you need:</w:t>
+        <w:t xml:space="preserve">Specify </w:t>
+      </w:r>
+      <w:r>
+        <w:t xml:space="preserve">the fonts you </w:t>
+      </w:r>
+      <w:r>
+        <w:t>want to use</w:t>
+      </w:r>
+      <w:r>
+        <w:t>:</w:t>
       </w:r>
     </w:p>
     <w:p>
@@ -11084,7 +11030,7 @@
         <w:ind w:left="1440"/>
         <w:rPr>
           <w:rFonts w:ascii="Consolas" w:hAnsi="Consolas" w:cs="Consolas"/>
-          <w:sz w:val="20"/>
+          <w:sz w:val="16"/>
           <w:szCs w:val="20"/>
         </w:rPr>
       </w:pPr>
@@ -11092,10 +11038,10 @@
         <w:rPr>
           <w:rFonts w:ascii="Consolas" w:hAnsi="Consolas" w:cs="Consolas"/>
           <w:color w:val="3F7F5F"/>
-          <w:sz w:val="20"/>
-          <w:szCs w:val="20"/>
-        </w:rPr>
-        <w:t># Include the freetronic SSD1306 128x64 display driver</w:t>
+          <w:sz w:val="16"/>
+          <w:szCs w:val="20"/>
+        </w:rPr>
+        <w:t># Enable the fonts for your application.</w:t>
       </w:r>
     </w:p>
     <w:p>
@@ -11107,41 +11053,18 @@
         <w:ind w:left="1440"/>
         <w:rPr>
           <w:rFonts w:ascii="Consolas" w:hAnsi="Consolas" w:cs="Consolas"/>
-          <w:sz w:val="20"/>
-          <w:szCs w:val="20"/>
-        </w:rPr>
-      </w:pPr>
-      <w:r>
-        <w:rPr>
-          <w:rFonts w:ascii="Consolas" w:hAnsi="Consolas" w:cs="Consolas"/>
-          <w:b/>
-          <w:bCs/>
-          <w:color w:val="4E76D6"/>
-          <w:sz w:val="20"/>
-          <w:szCs w:val="20"/>
-        </w:rPr>
-        <w:t>APP_SRC</w:t>
-      </w:r>
-      <w:r>
-        <w:rPr>
-          <w:rFonts w:ascii="Consolas" w:hAnsi="Consolas" w:cs="Consolas"/>
-          <w:b/>
-          <w:bCs/>
-          <w:color w:val="4E76D6"/>
-          <w:sz w:val="20"/>
-          <w:szCs w:val="20"/>
-        </w:rPr>
-        <w:tab/>
-        <w:t>+</w:t>
-      </w:r>
-      <w:r>
-        <w:rPr>
-          <w:rFonts w:ascii="Consolas" w:hAnsi="Consolas" w:cs="Consolas"/>
-          <w:color w:val="000000"/>
-          <w:sz w:val="20"/>
-          <w:szCs w:val="20"/>
-        </w:rPr>
-        <w:t>= drivers/u8g_dev_ssd1306_128x64.c</w:t>
+          <w:sz w:val="16"/>
+          <w:szCs w:val="20"/>
+        </w:rPr>
+      </w:pPr>
+      <w:r>
+        <w:rPr>
+          <w:rFonts w:ascii="Consolas" w:hAnsi="Consolas" w:cs="Consolas"/>
+          <w:color w:val="3F7F5F"/>
+          <w:sz w:val="16"/>
+          <w:szCs w:val="20"/>
+        </w:rPr>
+        <w:t># Look for the comment "font definitions" in u8g.h to see a list of fonts (u8g_font_*).</w:t>
       </w:r>
     </w:p>
     <w:p>
@@ -11153,10 +11076,19 @@
         <w:ind w:left="1440"/>
         <w:rPr>
           <w:rFonts w:ascii="Consolas" w:hAnsi="Consolas" w:cs="Consolas"/>
-          <w:sz w:val="20"/>
-          <w:szCs w:val="20"/>
-        </w:rPr>
-      </w:pPr>
+          <w:sz w:val="16"/>
+          <w:szCs w:val="20"/>
+        </w:rPr>
+      </w:pPr>
+      <w:r>
+        <w:rPr>
+          <w:rFonts w:ascii="Consolas" w:hAnsi="Consolas" w:cs="Consolas"/>
+          <w:color w:val="3F7F5F"/>
+          <w:sz w:val="16"/>
+          <w:szCs w:val="20"/>
+        </w:rPr>
+        <w:t># To use the font call u8g_SetFont( &amp;u8g, u8g_font_unifont );</w:t>
+      </w:r>
     </w:p>
     <w:p>
       <w:pPr>
@@ -11167,7 +11099,7 @@
         <w:ind w:left="1440"/>
         <w:rPr>
           <w:rFonts w:ascii="Consolas" w:hAnsi="Consolas" w:cs="Consolas"/>
-          <w:sz w:val="20"/>
+          <w:sz w:val="16"/>
           <w:szCs w:val="20"/>
         </w:rPr>
       </w:pPr>
@@ -11175,10 +11107,10 @@
         <w:rPr>
           <w:rFonts w:ascii="Consolas" w:hAnsi="Consolas" w:cs="Consolas"/>
           <w:color w:val="3F7F5F"/>
-          <w:sz w:val="20"/>
-          <w:szCs w:val="20"/>
-        </w:rPr>
-        <w:t># Include the Freetronix I2C communication driver</w:t>
+          <w:sz w:val="16"/>
+          <w:szCs w:val="20"/>
+        </w:rPr>
+        <w:t>#</w:t>
       </w:r>
     </w:p>
     <w:p>
@@ -11190,29 +11122,18 @@
         <w:ind w:left="1440"/>
         <w:rPr>
           <w:rFonts w:ascii="Consolas" w:hAnsi="Consolas" w:cs="Consolas"/>
-          <w:sz w:val="20"/>
-          <w:szCs w:val="20"/>
-        </w:rPr>
-      </w:pPr>
-      <w:r>
-        <w:rPr>
-          <w:rFonts w:ascii="Consolas" w:hAnsi="Consolas" w:cs="Consolas"/>
-          <w:b/>
-          <w:bCs/>
-          <w:color w:val="4E76D6"/>
-          <w:sz w:val="20"/>
-          <w:szCs w:val="20"/>
-        </w:rPr>
-        <w:t>APP_SRC +</w:t>
-      </w:r>
-      <w:r>
-        <w:rPr>
-          <w:rFonts w:ascii="Consolas" w:hAnsi="Consolas" w:cs="Consolas"/>
-          <w:color w:val="000000"/>
-          <w:sz w:val="20"/>
-          <w:szCs w:val="20"/>
-        </w:rPr>
-        <w:t>= drivers/u8g_com_freetronic_i2c.c</w:t>
+          <w:sz w:val="16"/>
+          <w:szCs w:val="20"/>
+        </w:rPr>
+      </w:pPr>
+      <w:r>
+        <w:rPr>
+          <w:rFonts w:ascii="Consolas" w:hAnsi="Consolas" w:cs="Consolas"/>
+          <w:color w:val="3F7F5F"/>
+          <w:sz w:val="16"/>
+          <w:szCs w:val="20"/>
+        </w:rPr>
+        <w:t># If you include too many fonts you will run out of memory on the device and your application will not build</w:t>
       </w:r>
     </w:p>
     <w:p>
@@ -11224,10 +11145,30 @@
         <w:ind w:left="1440"/>
         <w:rPr>
           <w:rFonts w:ascii="Consolas" w:hAnsi="Consolas" w:cs="Consolas"/>
-          <w:sz w:val="20"/>
-          <w:szCs w:val="20"/>
-        </w:rPr>
-      </w:pPr>
+          <w:sz w:val="16"/>
+          <w:szCs w:val="20"/>
+        </w:rPr>
+      </w:pPr>
+      <w:r>
+        <w:rPr>
+          <w:rFonts w:ascii="Consolas" w:hAnsi="Consolas" w:cs="Consolas"/>
+          <w:b/>
+          <w:bCs/>
+          <w:color w:val="4E76D6"/>
+          <w:sz w:val="16"/>
+          <w:szCs w:val="20"/>
+        </w:rPr>
+        <w:t>C_FLAGS +</w:t>
+      </w:r>
+      <w:r>
+        <w:rPr>
+          <w:rFonts w:ascii="Consolas" w:hAnsi="Consolas" w:cs="Consolas"/>
+          <w:color w:val="000000"/>
+          <w:sz w:val="16"/>
+          <w:szCs w:val="20"/>
+        </w:rPr>
+        <w:t>= -DUSE_FONT_u8g_font_unifont</w:t>
+      </w:r>
     </w:p>
     <w:p>
       <w:pPr>
@@ -11238,27 +11179,8 @@
         <w:ind w:left="1440"/>
         <w:rPr>
           <w:rFonts w:ascii="Consolas" w:hAnsi="Consolas" w:cs="Consolas"/>
-          <w:sz w:val="20"/>
-          <w:szCs w:val="20"/>
-        </w:rPr>
-      </w:pPr>
-      <w:r>
-        <w:rPr>
-          <w:rFonts w:ascii="Consolas" w:hAnsi="Consolas" w:cs="Consolas"/>
           <w:color w:val="3F7F5F"/>
-          <w:sz w:val="20"/>
-          <w:szCs w:val="20"/>
-        </w:rPr>
-        <w:t># Include all fonts used by the application</w:t>
-      </w:r>
-    </w:p>
-    <w:p>
-      <w:pPr>
-        <w:ind w:left="1440"/>
-        <w:rPr>
-          <w:rFonts w:ascii="Consolas" w:hAnsi="Consolas" w:cs="Consolas"/>
-          <w:color w:val="000000"/>
-          <w:sz w:val="20"/>
+          <w:sz w:val="16"/>
           <w:szCs w:val="20"/>
         </w:rPr>
       </w:pPr>
@@ -11268,24 +11190,27 @@
           <w:b/>
           <w:bCs/>
           <w:color w:val="4E76D6"/>
-          <w:sz w:val="20"/>
-          <w:szCs w:val="20"/>
-        </w:rPr>
-        <w:t>APP_SRC +</w:t>
+          <w:sz w:val="16"/>
+          <w:szCs w:val="20"/>
+        </w:rPr>
+        <w:t>C_FLAGS +</w:t>
       </w:r>
       <w:r>
         <w:rPr>
           <w:rFonts w:ascii="Consolas" w:hAnsi="Consolas" w:cs="Consolas"/>
           <w:color w:val="000000"/>
-          <w:sz w:val="20"/>
-          <w:szCs w:val="20"/>
-        </w:rPr>
-        <w:t>= drivers/fntsrc/u8g_font_unifont.c</w:t>
-      </w:r>
-    </w:p>
-    <w:p>
-      <w:r>
-        <w:t>Application .C file:</w:t>
+          <w:sz w:val="16"/>
+          <w:szCs w:val="20"/>
+        </w:rPr>
+        <w:t>= -DUSE_FONT_u8g_font_courR14</w:t>
+      </w:r>
+    </w:p>
+    <w:p>
+      <w:pPr>
+        <w:pStyle w:val="Heading3"/>
+      </w:pPr>
+      <w:r>
+        <w:t>Application .C file</w:t>
       </w:r>
     </w:p>
     <w:p>
@@ -11300,31 +11225,72 @@
         <w:t>I</w:t>
       </w:r>
       <w:r>
-        <w:t>nclude the c</w:t>
-      </w:r>
-      <w:r>
-        <w:t>ommunication driver header file:</w:t>
-      </w:r>
-    </w:p>
-    <w:p>
-      <w:pPr>
-        <w:ind w:left="720" w:firstLine="720"/>
+        <w:t xml:space="preserve">nclude the </w:t>
+      </w:r>
+      <w:r>
+        <w:t>u8g</w:t>
+      </w:r>
+      <w:r>
+        <w:t xml:space="preserve"> header file:</w:t>
+      </w:r>
+    </w:p>
+    <w:p>
+      <w:pPr>
+        <w:autoSpaceDE w:val="0"/>
+        <w:autoSpaceDN w:val="0"/>
+        <w:adjustRightInd w:val="0"/>
+        <w:spacing w:after="0" w:line="240" w:lineRule="auto"/>
+        <w:ind w:left="1440"/>
+        <w:rPr>
+          <w:rFonts w:ascii="Consolas" w:hAnsi="Consolas" w:cs="Consolas"/>
+          <w:color w:val="2A00FF"/>
+          <w:sz w:val="20"/>
+          <w:szCs w:val="20"/>
+        </w:rPr>
+      </w:pPr>
+      <w:r>
+        <w:rPr>
+          <w:rFonts w:ascii="Consolas" w:hAnsi="Consolas" w:cs="Consolas"/>
+          <w:b/>
+          <w:bCs/>
+          <w:color w:val="7F0055"/>
+          <w:sz w:val="20"/>
+          <w:szCs w:val="20"/>
+        </w:rPr>
+        <w:t>#include</w:t>
+      </w:r>
+      <w:r>
         <w:rPr>
           <w:rFonts w:ascii="Consolas" w:hAnsi="Consolas" w:cs="Consolas"/>
           <w:color w:val="000000"/>
           <w:sz w:val="20"/>
           <w:szCs w:val="20"/>
         </w:rPr>
-      </w:pPr>
-      <w:r>
-        <w:rPr>
-          <w:rFonts w:ascii="Consolas" w:hAnsi="Consolas" w:cs="Consolas"/>
-          <w:color w:val="000000"/>
-          <w:sz w:val="20"/>
-          <w:szCs w:val="20"/>
-        </w:rPr>
-        <w:t>#include "drivers/u8g_com_freetronic_i2c.h"</w:t>
-      </w:r>
+        <w:t xml:space="preserve"> </w:t>
+      </w:r>
+      <w:r>
+        <w:rPr>
+          <w:rFonts w:ascii="Consolas" w:hAnsi="Consolas" w:cs="Consolas"/>
+          <w:color w:val="2A00FF"/>
+          <w:sz w:val="20"/>
+          <w:szCs w:val="20"/>
+        </w:rPr>
+        <w:t>"u8g_arm.h"</w:t>
+      </w:r>
+    </w:p>
+    <w:p>
+      <w:pPr>
+        <w:autoSpaceDE w:val="0"/>
+        <w:autoSpaceDN w:val="0"/>
+        <w:adjustRightInd w:val="0"/>
+        <w:spacing w:after="0" w:line="240" w:lineRule="auto"/>
+        <w:ind w:left="1440"/>
+        <w:rPr>
+          <w:rFonts w:ascii="Consolas" w:hAnsi="Consolas" w:cs="Consolas"/>
+          <w:sz w:val="20"/>
+          <w:szCs w:val="20"/>
+        </w:rPr>
+      </w:pPr>
     </w:p>
     <w:p>
       <w:pPr>
@@ -11341,7 +11307,13 @@
         <w:t>nitialize th</w:t>
       </w:r>
       <w:r>
-        <w:t>e I2C interface to address 0x42 and initialize the communication interface:</w:t>
+        <w:t>e I2C interface to address 0x</w:t>
+      </w:r>
+      <w:r>
+        <w:t>3C</w:t>
+      </w:r>
+      <w:r>
+        <w:t xml:space="preserve"> and initialize the communication interface:</w:t>
       </w:r>
     </w:p>
     <w:p>
@@ -11361,7 +11333,45 @@
           <w:sz w:val="20"/>
           <w:szCs w:val="20"/>
         </w:rPr>
-        <w:t>u8g_init_wiced_i2c_device( 0x42 );</w:t>
+        <w:t>u8g_t u8g;</w:t>
+      </w:r>
+    </w:p>
+    <w:p>
+      <w:pPr>
+        <w:ind w:left="1440"/>
+        <w:rPr>
+          <w:rFonts w:ascii="Consolas" w:hAnsi="Consolas" w:cs="Consolas"/>
+          <w:color w:val="000000"/>
+          <w:sz w:val="20"/>
+          <w:szCs w:val="20"/>
+        </w:rPr>
+      </w:pPr>
+      <w:r>
+        <w:rPr>
+          <w:rFonts w:ascii="Consolas" w:hAnsi="Consolas" w:cs="Consolas"/>
+          <w:color w:val="000000"/>
+          <w:sz w:val="20"/>
+          <w:szCs w:val="20"/>
+        </w:rPr>
+        <w:t>u8g_init_wiced_i2c_device( 0x</w:t>
+      </w:r>
+      <w:r>
+        <w:rPr>
+          <w:rFonts w:ascii="Consolas" w:hAnsi="Consolas" w:cs="Consolas"/>
+          <w:color w:val="000000"/>
+          <w:sz w:val="20"/>
+          <w:szCs w:val="20"/>
+        </w:rPr>
+        <w:t>3C</w:t>
+      </w:r>
+      <w:r>
+        <w:rPr>
+          <w:rFonts w:ascii="Consolas" w:hAnsi="Consolas" w:cs="Consolas"/>
+          <w:color w:val="000000"/>
+          <w:sz w:val="20"/>
+          <w:szCs w:val="20"/>
+        </w:rPr>
+        <w:t xml:space="preserve"> );</w:t>
       </w:r>
     </w:p>
     <w:p>
@@ -11382,68 +11392,72 @@
           <w:sz w:val="20"/>
           <w:szCs w:val="20"/>
         </w:rPr>
+        <w:t xml:space="preserve">u8g_InitComFn(&amp;u8g, &amp;u8g_dev_ssd1306_128x64_i2c, </w:t>
+      </w:r>
+      <w:r>
+        <w:rPr>
+          <w:rFonts w:ascii="Consolas" w:hAnsi="Consolas" w:cs="Consolas"/>
+          <w:color w:val="000000"/>
+          <w:sz w:val="20"/>
+          <w:szCs w:val="20"/>
+        </w:rPr>
+        <w:t xml:space="preserve">   </w:t>
+      </w:r>
+    </w:p>
+    <w:p>
+      <w:pPr>
+        <w:ind w:left="1440"/>
+        <w:rPr>
+          <w:rFonts w:ascii="Consolas" w:hAnsi="Consolas" w:cs="Consolas"/>
+          <w:color w:val="000000"/>
+          <w:sz w:val="20"/>
+          <w:szCs w:val="20"/>
+        </w:rPr>
+      </w:pPr>
+      <w:r>
+        <w:rPr>
+          <w:rFonts w:ascii="Consolas" w:hAnsi="Consolas" w:cs="Consolas"/>
+          <w:color w:val="000000"/>
+          <w:sz w:val="20"/>
+          <w:szCs w:val="20"/>
+        </w:rPr>
+        <w:t xml:space="preserve">             </w:t>
+      </w:r>
+      <w:r>
+        <w:rPr>
+          <w:rFonts w:ascii="Consolas" w:hAnsi="Consolas" w:cs="Consolas"/>
+          <w:color w:val="000000"/>
+          <w:sz w:val="20"/>
+          <w:szCs w:val="20"/>
+        </w:rPr>
+        <w:t>(</w:t>
+      </w:r>
+      <w:r>
+        <w:rPr>
+          <w:rFonts w:ascii="Consolas" w:hAnsi="Consolas" w:cs="Consolas"/>
+          <w:color w:val="005032"/>
+          <w:sz w:val="20"/>
+          <w:szCs w:val="20"/>
+        </w:rPr>
+        <w:t>u8g_com_fnptr</w:t>
+      </w:r>
+      <w:r>
+        <w:rPr>
+          <w:rFonts w:ascii="Consolas" w:hAnsi="Consolas" w:cs="Consolas"/>
+          <w:color w:val="000000"/>
+          <w:sz w:val="20"/>
+          <w:szCs w:val="20"/>
+        </w:rPr>
+        <w:t>)u8g_com_hw_i2c_fn);</w:t>
+      </w:r>
+    </w:p>
+    <w:p>
+      <w:pPr>
+        <w:keepNext/>
+        <w:keepLines/>
+      </w:pPr>
+      <w:r>
         <w:lastRenderedPageBreak/>
-        <w:t xml:space="preserve">u8g_InitComFn(&amp;u8g, &amp;u8g_dev_ssd1306_128x64_i2c, </w:t>
-      </w:r>
-      <w:r>
-        <w:rPr>
-          <w:rFonts w:ascii="Consolas" w:hAnsi="Consolas" w:cs="Consolas"/>
-          <w:color w:val="000000"/>
-          <w:sz w:val="20"/>
-          <w:szCs w:val="20"/>
-        </w:rPr>
-        <w:t xml:space="preserve">   </w:t>
-      </w:r>
-    </w:p>
-    <w:p>
-      <w:pPr>
-        <w:ind w:left="1440"/>
-        <w:rPr>
-          <w:rFonts w:ascii="Consolas" w:hAnsi="Consolas" w:cs="Consolas"/>
-          <w:color w:val="000000"/>
-          <w:sz w:val="20"/>
-          <w:szCs w:val="20"/>
-        </w:rPr>
-      </w:pPr>
-      <w:r>
-        <w:rPr>
-          <w:rFonts w:ascii="Consolas" w:hAnsi="Consolas" w:cs="Consolas"/>
-          <w:color w:val="000000"/>
-          <w:sz w:val="20"/>
-          <w:szCs w:val="20"/>
-        </w:rPr>
-        <w:t xml:space="preserve">             </w:t>
-      </w:r>
-      <w:r>
-        <w:rPr>
-          <w:rFonts w:ascii="Consolas" w:hAnsi="Consolas" w:cs="Consolas"/>
-          <w:color w:val="000000"/>
-          <w:sz w:val="20"/>
-          <w:szCs w:val="20"/>
-        </w:rPr>
-        <w:t>(</w:t>
-      </w:r>
-      <w:r>
-        <w:rPr>
-          <w:rFonts w:ascii="Consolas" w:hAnsi="Consolas" w:cs="Consolas"/>
-          <w:color w:val="005032"/>
-          <w:sz w:val="20"/>
-          <w:szCs w:val="20"/>
-        </w:rPr>
-        <w:t>u8g_com_fnptr</w:t>
-      </w:r>
-      <w:r>
-        <w:rPr>
-          <w:rFonts w:ascii="Consolas" w:hAnsi="Consolas" w:cs="Consolas"/>
-          <w:color w:val="000000"/>
-          <w:sz w:val="20"/>
-          <w:szCs w:val="20"/>
-        </w:rPr>
-        <w:t>)u8g_com_hw_i2c_fn);</w:t>
-      </w:r>
-    </w:p>
-    <w:p>
-      <w:r>
         <w:t>The OLED is now ready for you to draw shapes and write text. When you use a function such as u8g_DrawLine() the x and y coordinates start in the top left corner (0, 0), like this.</w:t>
       </w:r>
     </w:p>
@@ -11473,7 +11487,7 @@
                     </pic:cNvPicPr>
                   </pic:nvPicPr>
                   <pic:blipFill>
-                    <a:blip r:embed="rId24">
+                    <a:blip r:embed="rId20">
                       <a:extLst>
                         <a:ext uri="{28A0092B-C50C-407E-A947-70E740481C1C}">
                           <a14:useLocalDpi xmlns:a14="http://schemas.microsoft.com/office/drawing/2010/main" val="0"/>
@@ -11556,7 +11570,6 @@
           <w:color w:val="000000"/>
           <w:sz w:val="20"/>
           <w:szCs w:val="20"/>
-          <w:highlight w:val="lightGray"/>
         </w:rPr>
         <w:t>u8g_FirstPage</w:t>
       </w:r>
@@ -11852,7 +11865,7 @@
           <w:szCs w:val="26"/>
         </w:rPr>
       </w:pPr>
-      <w:bookmarkStart w:id="21" w:name="_Toc517095470"/>
+      <w:bookmarkStart w:id="20" w:name="_Toc517095470"/>
       <w:r>
         <w:br w:type="page"/>
       </w:r>
@@ -11865,7 +11878,7 @@
         <w:lastRenderedPageBreak/>
         <w:t>ADC</w:t>
       </w:r>
-      <w:bookmarkEnd w:id="21"/>
+      <w:bookmarkEnd w:id="20"/>
     </w:p>
     <w:p>
       <w:r>
@@ -12110,12 +12123,12 @@
         <w:pStyle w:val="Heading1"/>
         <w:ind w:left="0" w:firstLine="0"/>
       </w:pPr>
-      <w:bookmarkStart w:id="22" w:name="_Toc517095471"/>
+      <w:bookmarkStart w:id="21" w:name="_Toc517095471"/>
       <w:r>
         <w:lastRenderedPageBreak/>
         <w:t>WICED_RESULT_T</w:t>
       </w:r>
-      <w:bookmarkEnd w:id="22"/>
+      <w:bookmarkEnd w:id="21"/>
     </w:p>
     <w:p>
       <w:r>
@@ -12170,7 +12183,7 @@
                     <pic:cNvPicPr/>
                   </pic:nvPicPr>
                   <pic:blipFill>
-                    <a:blip r:embed="rId25"/>
+                    <a:blip r:embed="rId21"/>
                     <a:stretch>
                       <a:fillRect/>
                     </a:stretch>
@@ -12234,7 +12247,7 @@
                     <pic:cNvPicPr/>
                   </pic:nvPicPr>
                   <pic:blipFill rotWithShape="1">
-                    <a:blip r:embed="rId26"/>
+                    <a:blip r:embed="rId22"/>
                     <a:srcRect b="21291"/>
                     <a:stretch/>
                   </pic:blipFill>
@@ -12298,7 +12311,7 @@
                     <pic:cNvPicPr/>
                   </pic:nvPicPr>
                   <pic:blipFill rotWithShape="1">
-                    <a:blip r:embed="rId27"/>
+                    <a:blip r:embed="rId23"/>
                     <a:srcRect b="9749"/>
                     <a:stretch/>
                   </pic:blipFill>
@@ -12355,31 +12368,31 @@
       <w:pPr>
         <w:pStyle w:val="Heading1"/>
       </w:pPr>
-      <w:bookmarkStart w:id="23" w:name="_Toc517095472"/>
+      <w:bookmarkStart w:id="22" w:name="_Toc517095472"/>
       <w:r>
         <w:lastRenderedPageBreak/>
         <w:t>Exercises</w:t>
       </w:r>
+      <w:bookmarkEnd w:id="22"/>
+    </w:p>
+    <w:p>
+      <w:pPr>
+        <w:pStyle w:val="Exercise"/>
+      </w:pPr>
+      <w:bookmarkStart w:id="23" w:name="_Toc517095473"/>
+      <w:r>
+        <w:t xml:space="preserve">(PLATFORM) Install </w:t>
+      </w:r>
+      <w:r>
+        <w:t>WW101_2_</w:t>
+      </w:r>
+      <w:r>
+        <w:t>&lt;KitName&gt;</w:t>
+      </w:r>
+      <w:r>
+        <w:t xml:space="preserve"> into the platforms directory</w:t>
+      </w:r>
       <w:bookmarkEnd w:id="23"/>
-    </w:p>
-    <w:p>
-      <w:pPr>
-        <w:pStyle w:val="Exercise"/>
-      </w:pPr>
-      <w:bookmarkStart w:id="24" w:name="_Toc517095473"/>
-      <w:r>
-        <w:t xml:space="preserve">(PLATFORM) Install </w:t>
-      </w:r>
-      <w:r>
-        <w:t>WW101_2_</w:t>
-      </w:r>
-      <w:r>
-        <w:t>&lt;KitName&gt;</w:t>
-      </w:r>
-      <w:r>
-        <w:t xml:space="preserve"> into the platforms directory</w:t>
-      </w:r>
-      <w:bookmarkEnd w:id="24"/>
     </w:p>
     <w:p>
       <w:r>
@@ -12561,7 +12574,7 @@
           <w:numId w:val="40"/>
         </w:numPr>
       </w:pPr>
-      <w:bookmarkStart w:id="25" w:name="_Hlk504035675"/>
+      <w:bookmarkStart w:id="24" w:name="_Hlk504035675"/>
       <w:r>
         <w:t>Which chip GPIO</w:t>
       </w:r>
@@ -12595,7 +12608,7 @@
         <w:t>Are the button pins pulled up or down? Where is that specified?</w:t>
       </w:r>
     </w:p>
-    <w:bookmarkEnd w:id="25"/>
+    <w:bookmarkEnd w:id="24"/>
     <w:p>
       <w:pPr>
         <w:ind w:left="360"/>
@@ -12619,7 +12632,7 @@
       <w:pPr>
         <w:pStyle w:val="Exercise"/>
       </w:pPr>
-      <w:bookmarkStart w:id="26" w:name="_Toc517095474"/>
+      <w:bookmarkStart w:id="25" w:name="_Toc517095474"/>
       <w:r>
         <w:lastRenderedPageBreak/>
         <w:t>(GPIO)</w:t>
@@ -12630,7 +12643,7 @@
       <w:r>
         <w:t>Blink an LED</w:t>
       </w:r>
-      <w:bookmarkEnd w:id="26"/>
+      <w:bookmarkEnd w:id="25"/>
       <w:r>
         <w:t xml:space="preserve"> </w:t>
       </w:r>
@@ -12870,7 +12883,7 @@
                     <pic:cNvPicPr/>
                   </pic:nvPicPr>
                   <pic:blipFill>
-                    <a:blip r:embed="rId28"/>
+                    <a:blip r:embed="rId24"/>
                     <a:stretch>
                       <a:fillRect/>
                     </a:stretch>
@@ -13142,7 +13155,7 @@
           <w:numId w:val="41"/>
         </w:numPr>
       </w:pPr>
-      <w:bookmarkStart w:id="27" w:name="_Hlk504035693"/>
+      <w:bookmarkStart w:id="26" w:name="_Hlk504035693"/>
       <w:r>
         <w:t>What is the name of the first user application function that is executed? What does it do?</w:t>
       </w:r>
@@ -13170,7 +13183,7 @@
         <w:t xml:space="preserve"> When does the BTM_ENABLED_EVT case occur?</w:t>
       </w:r>
     </w:p>
-    <w:bookmarkEnd w:id="27"/>
+    <w:bookmarkEnd w:id="26"/>
     <w:p>
       <w:pPr>
         <w:ind w:left="360"/>
@@ -13213,11 +13226,11 @@
       <w:r>
         <w:t xml:space="preserve"> </w:t>
       </w:r>
-      <w:bookmarkStart w:id="28" w:name="_Toc517095475"/>
+      <w:bookmarkStart w:id="27" w:name="_Toc517095475"/>
       <w:r>
         <w:t>(GPIO) Add Debug Printing to the LED Blink Project</w:t>
       </w:r>
-      <w:bookmarkEnd w:id="28"/>
+      <w:bookmarkEnd w:id="27"/>
     </w:p>
     <w:p>
       <w:r>
@@ -13561,7 +13574,7 @@
       <w:pPr>
         <w:pStyle w:val="Exercise"/>
       </w:pPr>
-      <w:bookmarkStart w:id="29" w:name="_Toc517095476"/>
+      <w:bookmarkStart w:id="28" w:name="_Toc517095476"/>
       <w:r>
         <w:t xml:space="preserve">(GPIO) Read the State of a </w:t>
       </w:r>
@@ -13571,7 +13584,7 @@
       <w:r>
         <w:t>Button</w:t>
       </w:r>
-      <w:bookmarkEnd w:id="29"/>
+      <w:bookmarkEnd w:id="28"/>
     </w:p>
     <w:p>
       <w:r>
@@ -13705,11 +13718,11 @@
       <w:pPr>
         <w:pStyle w:val="Exercise"/>
       </w:pPr>
-      <w:bookmarkStart w:id="30" w:name="_Toc517095477"/>
+      <w:bookmarkStart w:id="29" w:name="_Toc517095477"/>
       <w:r>
         <w:t>(GPIO) Use an Interrupt to Toggle the State of an LED</w:t>
       </w:r>
-      <w:bookmarkEnd w:id="30"/>
+      <w:bookmarkEnd w:id="29"/>
     </w:p>
     <w:p>
       <w:r>
@@ -13857,12 +13870,12 @@
       <w:pPr>
         <w:pStyle w:val="Exercise"/>
       </w:pPr>
-      <w:bookmarkStart w:id="31" w:name="_Toc517095478"/>
+      <w:bookmarkStart w:id="30" w:name="_Toc517095478"/>
       <w:r>
         <w:lastRenderedPageBreak/>
         <w:t>(NVRAM) Write and Read Data in the NVRAM</w:t>
       </w:r>
-      <w:bookmarkEnd w:id="31"/>
+      <w:bookmarkEnd w:id="30"/>
     </w:p>
     <w:p>
       <w:r>
@@ -14244,7 +14257,7 @@
           <w:szCs w:val="26"/>
         </w:rPr>
       </w:pPr>
-      <w:bookmarkStart w:id="32" w:name="_Toc517095479"/>
+      <w:bookmarkStart w:id="31" w:name="_Toc517095479"/>
     </w:p>
     <w:p>
       <w:pPr>
@@ -14266,7 +14279,7 @@
       <w:r>
         <w:t>I2C Controlled LEDs</w:t>
       </w:r>
-      <w:bookmarkEnd w:id="32"/>
+      <w:bookmarkEnd w:id="31"/>
     </w:p>
     <w:p>
       <w:r>
@@ -15038,7 +15051,7 @@
       <w:pPr>
         <w:pStyle w:val="Exercise"/>
       </w:pPr>
-      <w:bookmarkStart w:id="33" w:name="_Toc517095480"/>
+      <w:bookmarkStart w:id="32" w:name="_Toc517095480"/>
       <w:r>
         <w:lastRenderedPageBreak/>
         <w:t xml:space="preserve">(I2C READ) Read PSoC </w:t>
@@ -15055,7 +15068,7 @@
       <w:r>
         <w:t xml:space="preserve"> I2C</w:t>
       </w:r>
-      <w:bookmarkEnd w:id="33"/>
+      <w:bookmarkEnd w:id="32"/>
     </w:p>
     <w:p>
       <w:r>
@@ -15209,7 +15222,7 @@
       <w:pPr>
         <w:pStyle w:val="Exercise"/>
       </w:pPr>
-      <w:bookmarkStart w:id="34" w:name="_Toc517095481"/>
+      <w:bookmarkStart w:id="33" w:name="_Toc517095481"/>
       <w:r>
         <w:lastRenderedPageBreak/>
         <w:t>(Advanced)</w:t>
@@ -15232,7 +15245,7 @@
       <w:r>
         <w:t xml:space="preserve"> I2C</w:t>
       </w:r>
-      <w:bookmarkEnd w:id="34"/>
+      <w:bookmarkEnd w:id="33"/>
     </w:p>
     <w:p>
       <w:r>
@@ -15831,12 +15844,12 @@
       <w:pPr>
         <w:pStyle w:val="Exercise"/>
       </w:pPr>
-      <w:bookmarkStart w:id="35" w:name="_Toc517095482"/>
+      <w:bookmarkStart w:id="34" w:name="_Toc517095482"/>
       <w:r>
         <w:lastRenderedPageBreak/>
         <w:t>(Advanced) (PWM) LED brightness</w:t>
       </w:r>
-      <w:bookmarkEnd w:id="35"/>
+      <w:bookmarkEnd w:id="34"/>
     </w:p>
     <w:p>
       <w:r>
@@ -16045,11 +16058,11 @@
       <w:pPr>
         <w:pStyle w:val="Exercise"/>
       </w:pPr>
-      <w:bookmarkStart w:id="36" w:name="_Toc517095483"/>
+      <w:bookmarkStart w:id="35" w:name="_Toc517095483"/>
       <w:r>
         <w:t>(Advanced) (PWM) LED toggling at specific frequency and duty cycle</w:t>
       </w:r>
-      <w:bookmarkEnd w:id="36"/>
+      <w:bookmarkEnd w:id="35"/>
     </w:p>
     <w:p>
       <w:pPr>
@@ -16195,7 +16208,7 @@
       <w:pPr>
         <w:pStyle w:val="Exercise"/>
       </w:pPr>
-      <w:bookmarkStart w:id="37" w:name="_Toc517095484"/>
+      <w:bookmarkStart w:id="36" w:name="_Toc517095484"/>
       <w:r>
         <w:t>(Advanc</w:t>
       </w:r>
@@ -16205,7 +16218,7 @@
       <w:r>
         <w:t>d) (ADC) Measure Ambient Light Sensor</w:t>
       </w:r>
-      <w:bookmarkEnd w:id="37"/>
+      <w:bookmarkEnd w:id="36"/>
     </w:p>
     <w:p>
       <w:pPr>
@@ -16354,7 +16367,7 @@
       <w:pPr>
         <w:pStyle w:val="Exercise"/>
       </w:pPr>
-      <w:bookmarkStart w:id="38" w:name="_Toc517095485"/>
+      <w:bookmarkStart w:id="37" w:name="_Toc517095485"/>
       <w:r>
         <w:t xml:space="preserve">(Advanced) (UART) </w:t>
       </w:r>
@@ -16364,7 +16377,7 @@
       <w:r>
         <w:t xml:space="preserve"> a value using the standard UART functions</w:t>
       </w:r>
-      <w:bookmarkEnd w:id="38"/>
+      <w:bookmarkEnd w:id="37"/>
     </w:p>
     <w:p>
       <w:r>
@@ -16486,7 +16499,7 @@
       <w:pPr>
         <w:pStyle w:val="Exercise"/>
       </w:pPr>
-      <w:bookmarkStart w:id="39" w:name="_Toc517095486"/>
+      <w:bookmarkStart w:id="38" w:name="_Toc517095486"/>
       <w:r>
         <w:t xml:space="preserve">(Advanced) (UART) </w:t>
       </w:r>
@@ -16496,7 +16509,7 @@
       <w:r>
         <w:t xml:space="preserve"> a value using the standard UART functions</w:t>
       </w:r>
-      <w:bookmarkEnd w:id="39"/>
+      <w:bookmarkEnd w:id="38"/>
     </w:p>
     <w:p>
       <w:r>
@@ -16686,7 +16699,7 @@
       <w:pPr>
         <w:pStyle w:val="Exercise"/>
       </w:pPr>
-      <w:bookmarkStart w:id="40" w:name="_Toc517095487"/>
+      <w:bookmarkStart w:id="39" w:name="_Toc517095487"/>
       <w:r>
         <w:lastRenderedPageBreak/>
         <w:t xml:space="preserve">(Advanced) (I2C OLED) </w:t>
@@ -16694,7 +16707,7 @@
       <w:r>
         <w:t>Display Data on the OLED Display</w:t>
       </w:r>
-      <w:bookmarkEnd w:id="40"/>
+      <w:bookmarkEnd w:id="39"/>
     </w:p>
     <w:p>
       <w:pPr>
@@ -16804,7 +16817,7 @@
                     <pic:cNvPicPr/>
                   </pic:nvPicPr>
                   <pic:blipFill rotWithShape="1">
-                    <a:blip r:embed="rId29"/>
+                    <a:blip r:embed="rId25"/>
                     <a:srcRect t="23673" b="3215"/>
                     <a:stretch/>
                   </pic:blipFill>
@@ -16960,7 +16973,7 @@
         <w:pStyle w:val="Heading1"/>
         <w:pageBreakBefore/>
       </w:pPr>
-      <w:bookmarkStart w:id="41" w:name="_Toc517095488"/>
+      <w:bookmarkStart w:id="40" w:name="_Toc517095488"/>
       <w:r>
         <w:lastRenderedPageBreak/>
         <w:t xml:space="preserve">Related Example </w:t>
@@ -16974,7 +16987,7 @@
       <w:r>
         <w:t>"</w:t>
       </w:r>
-      <w:bookmarkEnd w:id="41"/>
+      <w:bookmarkEnd w:id="40"/>
     </w:p>
     <w:tbl>
       <w:tblPr>
@@ -17186,11 +17199,11 @@
       <w:pPr>
         <w:pStyle w:val="Heading1"/>
       </w:pPr>
-      <w:bookmarkStart w:id="42" w:name="_Toc517095489"/>
+      <w:bookmarkStart w:id="41" w:name="_Toc517095489"/>
       <w:r>
         <w:t>Known Errata + Enhancements + Comments</w:t>
       </w:r>
-      <w:bookmarkEnd w:id="42"/>
+      <w:bookmarkEnd w:id="41"/>
     </w:p>
     <w:p>
       <w:r>
@@ -17206,8 +17219,8 @@
     <w:p/>
     <w:p/>
     <w:sectPr>
-      <w:headerReference w:type="default" r:id="rId30"/>
-      <w:footerReference w:type="default" r:id="rId31"/>
+      <w:headerReference w:type="default" r:id="rId26"/>
+      <w:footerReference w:type="default" r:id="rId27"/>
       <w:pgSz w:w="12240" w:h="15840"/>
       <w:pgMar w:top="1440" w:right="1440" w:bottom="1440" w:left="1440" w:header="720" w:footer="720" w:gutter="0"/>
       <w:cols w:space="720"/>
@@ -17215,39 +17228,6 @@
     </w:sectPr>
   </w:body>
 </w:document>
-</file>
-
-<file path=word/comments.xml><?xml version="1.0" encoding="utf-8"?>
-<w:comments xmlns:wpc="http://schemas.microsoft.com/office/word/2010/wordprocessingCanvas" xmlns:cx="http://schemas.microsoft.com/office/drawing/2014/chartex" xmlns:cx1="http://schemas.microsoft.com/office/drawing/2015/9/8/chartex" xmlns:cx2="http://schemas.microsoft.com/office/drawing/2015/10/21/chartex" xmlns:cx3="http://schemas.microsoft.com/office/drawing/2016/5/9/chartex" xmlns:cx4="http://schemas.microsoft.com/office/drawing/2016/5/10/chartex" xmlns:cx5="http://schemas.microsoft.com/office/drawing/2016/5/11/chartex" xmlns:cx6="http://schemas.microsoft.com/office/drawing/2016/5/12/chartex" xmlns:cx7="http://schemas.microsoft.com/office/drawing/2016/5/13/chartex" xmlns:cx8="http://schemas.microsoft.com/office/drawing/2016/5/14/chartex" xmlns:mc="http://schemas.openxmlformats.org/markup-compatibility/2006" xmlns:aink="http://schemas.microsoft.com/office/drawing/2016/ink" xmlns:am3d="http://schemas.microsoft.com/office/drawing/2017/model3d" xmlns:o="urn:schemas-microsoft-com:office:office" xmlns:r="http://schemas.openxmlformats.org/officeDocument/2006/relationships" xmlns:m="http://schemas.openxmlformats.org/officeDocument/2006/math" xmlns:v="urn:schemas-microsoft-com:vml" xmlns:wp14="http://schemas.microsoft.com/office/word/2010/wordprocessingDrawing" xmlns:wp="http://schemas.openxmlformats.org/drawingml/2006/wordprocessingDrawing" xmlns:w10="urn:schemas-microsoft-com:office:word" xmlns:w="http://schemas.openxmlformats.org/wordprocessingml/2006/main" xmlns:w14="http://schemas.microsoft.com/office/word/2010/wordml" xmlns:w15="http://schemas.microsoft.com/office/word/2012/wordml" xmlns:w16cid="http://schemas.microsoft.com/office/word/2016/wordml/cid" xmlns:w16se="http://schemas.microsoft.com/office/word/2015/wordml/symex" xmlns:wpg="http://schemas.microsoft.com/office/word/2010/wordprocessingGroup" xmlns:wpi="http://schemas.microsoft.com/office/word/2010/wordprocessingInk" xmlns:wne="http://schemas.microsoft.com/office/word/2006/wordml" xmlns:wps="http://schemas.microsoft.com/office/word/2010/wordprocessingShape" mc:Ignorable="w14 w15 w16se w16cid wp14">
-  <w:comment w:id="19" w:author="Greg Landry" w:date="2018-06-19T20:22:00Z" w:initials="GL">
-    <w:p>
-      <w:pPr>
-        <w:pStyle w:val="CommentText"/>
-      </w:pPr>
-      <w:r>
-        <w:rPr>
-          <w:rStyle w:val="CommentReference"/>
-        </w:rPr>
-        <w:annotationRef/>
-      </w:r>
-      <w:r>
-        <w:t>Update for using separate library?</w:t>
-      </w:r>
-    </w:p>
-  </w:comment>
-</w:comments>
-</file>
-
-<file path=word/commentsExtended.xml><?xml version="1.0" encoding="utf-8"?>
-<w15:commentsEx xmlns:wpc="http://schemas.microsoft.com/office/word/2010/wordprocessingCanvas" xmlns:cx="http://schemas.microsoft.com/office/drawing/2014/chartex" xmlns:cx1="http://schemas.microsoft.com/office/drawing/2015/9/8/chartex" xmlns:cx2="http://schemas.microsoft.com/office/drawing/2015/10/21/chartex" xmlns:cx3="http://schemas.microsoft.com/office/drawing/2016/5/9/chartex" xmlns:cx4="http://schemas.microsoft.com/office/drawing/2016/5/10/chartex" xmlns:cx5="http://schemas.microsoft.com/office/drawing/2016/5/11/chartex" xmlns:cx6="http://schemas.microsoft.com/office/drawing/2016/5/12/chartex" xmlns:cx7="http://schemas.microsoft.com/office/drawing/2016/5/13/chartex" xmlns:cx8="http://schemas.microsoft.com/office/drawing/2016/5/14/chartex" xmlns:mc="http://schemas.openxmlformats.org/markup-compatibility/2006" xmlns:aink="http://schemas.microsoft.com/office/drawing/2016/ink" xmlns:am3d="http://schemas.microsoft.com/office/drawing/2017/model3d" xmlns:o="urn:schemas-microsoft-com:office:office" xmlns:r="http://schemas.openxmlformats.org/officeDocument/2006/relationships" xmlns:m="http://schemas.openxmlformats.org/officeDocument/2006/math" xmlns:v="urn:schemas-microsoft-com:vml" xmlns:wp14="http://schemas.microsoft.com/office/word/2010/wordprocessingDrawing" xmlns:wp="http://schemas.openxmlformats.org/drawingml/2006/wordprocessingDrawing" xmlns:w10="urn:schemas-microsoft-com:office:word" xmlns:w="http://schemas.openxmlformats.org/wordprocessingml/2006/main" xmlns:w14="http://schemas.microsoft.com/office/word/2010/wordml" xmlns:w15="http://schemas.microsoft.com/office/word/2012/wordml" xmlns:w16cid="http://schemas.microsoft.com/office/word/2016/wordml/cid" xmlns:w16se="http://schemas.microsoft.com/office/word/2015/wordml/symex" xmlns:wpg="http://schemas.microsoft.com/office/word/2010/wordprocessingGroup" xmlns:wpi="http://schemas.microsoft.com/office/word/2010/wordprocessingInk" xmlns:wne="http://schemas.microsoft.com/office/word/2006/wordml" xmlns:wps="http://schemas.microsoft.com/office/word/2010/wordprocessingShape" mc:Ignorable="w14 w15 w16se w16cid wp14">
-  <w15:commentEx w15:paraId="7A1703B2" w15:done="0"/>
-</w15:commentsEx>
-</file>
-
-<file path=word/commentsIds.xml><?xml version="1.0" encoding="utf-8"?>
-<w16cid:commentsIds xmlns:wpc="http://schemas.microsoft.com/office/word/2010/wordprocessingCanvas" xmlns:cx="http://schemas.microsoft.com/office/drawing/2014/chartex" xmlns:cx1="http://schemas.microsoft.com/office/drawing/2015/9/8/chartex" xmlns:cx2="http://schemas.microsoft.com/office/drawing/2015/10/21/chartex" xmlns:cx3="http://schemas.microsoft.com/office/drawing/2016/5/9/chartex" xmlns:cx4="http://schemas.microsoft.com/office/drawing/2016/5/10/chartex" xmlns:cx5="http://schemas.microsoft.com/office/drawing/2016/5/11/chartex" xmlns:cx6="http://schemas.microsoft.com/office/drawing/2016/5/12/chartex" xmlns:cx7="http://schemas.microsoft.com/office/drawing/2016/5/13/chartex" xmlns:cx8="http://schemas.microsoft.com/office/drawing/2016/5/14/chartex" xmlns:mc="http://schemas.openxmlformats.org/markup-compatibility/2006" xmlns:aink="http://schemas.microsoft.com/office/drawing/2016/ink" xmlns:am3d="http://schemas.microsoft.com/office/drawing/2017/model3d" xmlns:o="urn:schemas-microsoft-com:office:office" xmlns:r="http://schemas.openxmlformats.org/officeDocument/2006/relationships" xmlns:m="http://schemas.openxmlformats.org/officeDocument/2006/math" xmlns:v="urn:schemas-microsoft-com:vml" xmlns:wp14="http://schemas.microsoft.com/office/word/2010/wordprocessingDrawing" xmlns:wp="http://schemas.openxmlformats.org/drawingml/2006/wordprocessingDrawing" xmlns:w10="urn:schemas-microsoft-com:office:word" xmlns:w="http://schemas.openxmlformats.org/wordprocessingml/2006/main" xmlns:w14="http://schemas.microsoft.com/office/word/2010/wordml" xmlns:w15="http://schemas.microsoft.com/office/word/2012/wordml" xmlns:w16cid="http://schemas.microsoft.com/office/word/2016/wordml/cid" xmlns:w16se="http://schemas.microsoft.com/office/word/2015/wordml/symex" xmlns:wpg="http://schemas.microsoft.com/office/word/2010/wordprocessingGroup" xmlns:wpi="http://schemas.microsoft.com/office/word/2010/wordprocessingInk" xmlns:wne="http://schemas.microsoft.com/office/word/2006/wordml" xmlns:wps="http://schemas.microsoft.com/office/word/2010/wordprocessingShape" mc:Ignorable="w14 w15 w16se w16cid wp14">
-  <w16cid:commentId w16cid:paraId="7A1703B2" w16cid:durableId="1ED3E492"/>
-</w16cid:commentsIds>
 </file>
 
 <file path=word/endnotes.xml><?xml version="1.0" encoding="utf-8"?>
@@ -17333,14 +17313,27 @@
             <w:r>
               <w:t xml:space="preserve"> of </w:t>
             </w:r>
-            <w:fldSimple w:instr=" NUMPAGES  ">
-              <w:r>
-                <w:rPr>
-                  <w:noProof/>
-                </w:rPr>
-                <w:t>27</w:t>
-              </w:r>
-            </w:fldSimple>
+            <w:r>
+              <w:fldChar w:fldCharType="begin"/>
+            </w:r>
+            <w:r>
+              <w:instrText xml:space="preserve"> NUMPAGES  </w:instrText>
+            </w:r>
+            <w:r>
+              <w:fldChar w:fldCharType="separate"/>
+            </w:r>
+            <w:r>
+              <w:rPr>
+                <w:noProof/>
+              </w:rPr>
+              <w:t>27</w:t>
+            </w:r>
+            <w:r>
+              <w:rPr>
+                <w:noProof/>
+              </w:rPr>
+              <w:fldChar w:fldCharType="end"/>
+            </w:r>
           </w:p>
         </w:sdtContent>
       </w:sdt>
@@ -19520,6 +19513,95 @@
     </w:lvl>
   </w:abstractNum>
   <w:abstractNum w:abstractNumId="22" w15:restartNumberingAfterBreak="0">
+    <w:nsid w:val="4954550C"/>
+    <w:multiLevelType w:val="hybridMultilevel"/>
+    <w:tmpl w:val="F0E2C434"/>
+    <w:lvl w:ilvl="0" w:tplc="0409000F">
+      <w:start w:val="1"/>
+      <w:numFmt w:val="decimal"/>
+      <w:lvlText w:val="%1."/>
+      <w:lvlJc w:val="left"/>
+      <w:pPr>
+        <w:ind w:left="720" w:hanging="360"/>
+      </w:pPr>
+      <w:rPr>
+        <w:rFonts w:hint="default"/>
+      </w:rPr>
+    </w:lvl>
+    <w:lvl w:ilvl="1" w:tplc="04090019" w:tentative="1">
+      <w:start w:val="1"/>
+      <w:numFmt w:val="lowerLetter"/>
+      <w:lvlText w:val="%2."/>
+      <w:lvlJc w:val="left"/>
+      <w:pPr>
+        <w:ind w:left="1440" w:hanging="360"/>
+      </w:pPr>
+    </w:lvl>
+    <w:lvl w:ilvl="2" w:tplc="0409001B" w:tentative="1">
+      <w:start w:val="1"/>
+      <w:numFmt w:val="lowerRoman"/>
+      <w:lvlText w:val="%3."/>
+      <w:lvlJc w:val="right"/>
+      <w:pPr>
+        <w:ind w:left="2160" w:hanging="180"/>
+      </w:pPr>
+    </w:lvl>
+    <w:lvl w:ilvl="3" w:tplc="0409000F" w:tentative="1">
+      <w:start w:val="1"/>
+      <w:numFmt w:val="decimal"/>
+      <w:lvlText w:val="%4."/>
+      <w:lvlJc w:val="left"/>
+      <w:pPr>
+        <w:ind w:left="2880" w:hanging="360"/>
+      </w:pPr>
+    </w:lvl>
+    <w:lvl w:ilvl="4" w:tplc="04090019" w:tentative="1">
+      <w:start w:val="1"/>
+      <w:numFmt w:val="lowerLetter"/>
+      <w:lvlText w:val="%5."/>
+      <w:lvlJc w:val="left"/>
+      <w:pPr>
+        <w:ind w:left="3600" w:hanging="360"/>
+      </w:pPr>
+    </w:lvl>
+    <w:lvl w:ilvl="5" w:tplc="0409001B" w:tentative="1">
+      <w:start w:val="1"/>
+      <w:numFmt w:val="lowerRoman"/>
+      <w:lvlText w:val="%6."/>
+      <w:lvlJc w:val="right"/>
+      <w:pPr>
+        <w:ind w:left="4320" w:hanging="180"/>
+      </w:pPr>
+    </w:lvl>
+    <w:lvl w:ilvl="6" w:tplc="0409000F" w:tentative="1">
+      <w:start w:val="1"/>
+      <w:numFmt w:val="decimal"/>
+      <w:lvlText w:val="%7."/>
+      <w:lvlJc w:val="left"/>
+      <w:pPr>
+        <w:ind w:left="5040" w:hanging="360"/>
+      </w:pPr>
+    </w:lvl>
+    <w:lvl w:ilvl="7" w:tplc="04090019" w:tentative="1">
+      <w:start w:val="1"/>
+      <w:numFmt w:val="lowerLetter"/>
+      <w:lvlText w:val="%8."/>
+      <w:lvlJc w:val="left"/>
+      <w:pPr>
+        <w:ind w:left="5760" w:hanging="360"/>
+      </w:pPr>
+    </w:lvl>
+    <w:lvl w:ilvl="8" w:tplc="0409001B" w:tentative="1">
+      <w:start w:val="1"/>
+      <w:numFmt w:val="lowerRoman"/>
+      <w:lvlText w:val="%9."/>
+      <w:lvlJc w:val="right"/>
+      <w:pPr>
+        <w:ind w:left="6480" w:hanging="180"/>
+      </w:pPr>
+    </w:lvl>
+  </w:abstractNum>
+  <w:abstractNum w:abstractNumId="23" w15:restartNumberingAfterBreak="0">
     <w:nsid w:val="4ABF46F8"/>
     <w:multiLevelType w:val="multilevel"/>
     <w:tmpl w:val="813C4270"/>
@@ -19633,7 +19715,7 @@
       </w:rPr>
     </w:lvl>
   </w:abstractNum>
-  <w:abstractNum w:abstractNumId="23" w15:restartNumberingAfterBreak="0">
+  <w:abstractNum w:abstractNumId="24" w15:restartNumberingAfterBreak="0">
     <w:nsid w:val="4B414E63"/>
     <w:multiLevelType w:val="hybridMultilevel"/>
     <w:tmpl w:val="CDE680E0"/>
@@ -19719,7 +19801,7 @@
       </w:pPr>
     </w:lvl>
   </w:abstractNum>
-  <w:abstractNum w:abstractNumId="24" w15:restartNumberingAfterBreak="0">
+  <w:abstractNum w:abstractNumId="25" w15:restartNumberingAfterBreak="0">
     <w:nsid w:val="52107031"/>
     <w:multiLevelType w:val="hybridMultilevel"/>
     <w:tmpl w:val="9410BEF2"/>
@@ -19805,7 +19887,7 @@
       </w:pPr>
     </w:lvl>
   </w:abstractNum>
-  <w:abstractNum w:abstractNumId="25" w15:restartNumberingAfterBreak="0">
+  <w:abstractNum w:abstractNumId="26" w15:restartNumberingAfterBreak="0">
     <w:nsid w:val="534F4D07"/>
     <w:multiLevelType w:val="hybridMultilevel"/>
     <w:tmpl w:val="8E085660"/>
@@ -19891,7 +19973,7 @@
       </w:pPr>
     </w:lvl>
   </w:abstractNum>
-  <w:abstractNum w:abstractNumId="26" w15:restartNumberingAfterBreak="0">
+  <w:abstractNum w:abstractNumId="27" w15:restartNumberingAfterBreak="0">
     <w:nsid w:val="54516DC4"/>
     <w:multiLevelType w:val="hybridMultilevel"/>
     <w:tmpl w:val="71B8447A"/>
@@ -19977,7 +20059,7 @@
       </w:pPr>
     </w:lvl>
   </w:abstractNum>
-  <w:abstractNum w:abstractNumId="27" w15:restartNumberingAfterBreak="0">
+  <w:abstractNum w:abstractNumId="28" w15:restartNumberingAfterBreak="0">
     <w:nsid w:val="56F36D1A"/>
     <w:multiLevelType w:val="hybridMultilevel"/>
     <w:tmpl w:val="3C863B14"/>
@@ -20063,7 +20145,7 @@
       </w:pPr>
     </w:lvl>
   </w:abstractNum>
-  <w:abstractNum w:abstractNumId="28" w15:restartNumberingAfterBreak="0">
+  <w:abstractNum w:abstractNumId="29" w15:restartNumberingAfterBreak="0">
     <w:nsid w:val="5CFA2754"/>
     <w:multiLevelType w:val="hybridMultilevel"/>
     <w:tmpl w:val="FE56E132"/>
@@ -20149,7 +20231,7 @@
       </w:pPr>
     </w:lvl>
   </w:abstractNum>
-  <w:abstractNum w:abstractNumId="29" w15:restartNumberingAfterBreak="0">
+  <w:abstractNum w:abstractNumId="30" w15:restartNumberingAfterBreak="0">
     <w:nsid w:val="5D8D29B4"/>
     <w:multiLevelType w:val="hybridMultilevel"/>
     <w:tmpl w:val="19260E1C"/>
@@ -20238,7 +20320,7 @@
       </w:pPr>
     </w:lvl>
   </w:abstractNum>
-  <w:abstractNum w:abstractNumId="30" w15:restartNumberingAfterBreak="0">
+  <w:abstractNum w:abstractNumId="31" w15:restartNumberingAfterBreak="0">
     <w:nsid w:val="5DCE6D82"/>
     <w:multiLevelType w:val="hybridMultilevel"/>
     <w:tmpl w:val="D4960ABA"/>
@@ -20351,7 +20433,7 @@
       </w:rPr>
     </w:lvl>
   </w:abstractNum>
-  <w:abstractNum w:abstractNumId="31" w15:restartNumberingAfterBreak="0">
+  <w:abstractNum w:abstractNumId="32" w15:restartNumberingAfterBreak="0">
     <w:nsid w:val="5F62103F"/>
     <w:multiLevelType w:val="multilevel"/>
     <w:tmpl w:val="4F141304"/>
@@ -20467,7 +20549,7 @@
       </w:rPr>
     </w:lvl>
   </w:abstractNum>
-  <w:abstractNum w:abstractNumId="32" w15:restartNumberingAfterBreak="0">
+  <w:abstractNum w:abstractNumId="33" w15:restartNumberingAfterBreak="0">
     <w:nsid w:val="64264B91"/>
     <w:multiLevelType w:val="hybridMultilevel"/>
     <w:tmpl w:val="59AEF2D2"/>
@@ -20556,7 +20638,7 @@
       </w:pPr>
     </w:lvl>
   </w:abstractNum>
-  <w:abstractNum w:abstractNumId="33" w15:restartNumberingAfterBreak="0">
+  <w:abstractNum w:abstractNumId="34" w15:restartNumberingAfterBreak="0">
     <w:nsid w:val="649A45D6"/>
     <w:multiLevelType w:val="hybridMultilevel"/>
     <w:tmpl w:val="E2CA0D0A"/>
@@ -20645,7 +20727,7 @@
       </w:pPr>
     </w:lvl>
   </w:abstractNum>
-  <w:abstractNum w:abstractNumId="34" w15:restartNumberingAfterBreak="0">
+  <w:abstractNum w:abstractNumId="35" w15:restartNumberingAfterBreak="0">
     <w:nsid w:val="655E0388"/>
     <w:multiLevelType w:val="multilevel"/>
     <w:tmpl w:val="43A45846"/>
@@ -20759,7 +20841,7 @@
       </w:rPr>
     </w:lvl>
   </w:abstractNum>
-  <w:abstractNum w:abstractNumId="35" w15:restartNumberingAfterBreak="0">
+  <w:abstractNum w:abstractNumId="36" w15:restartNumberingAfterBreak="0">
     <w:nsid w:val="68D4557D"/>
     <w:multiLevelType w:val="hybridMultilevel"/>
     <w:tmpl w:val="D79ABB6C"/>
@@ -20848,7 +20930,7 @@
       </w:pPr>
     </w:lvl>
   </w:abstractNum>
-  <w:abstractNum w:abstractNumId="36" w15:restartNumberingAfterBreak="0">
+  <w:abstractNum w:abstractNumId="37" w15:restartNumberingAfterBreak="0">
     <w:nsid w:val="6AE4094D"/>
     <w:multiLevelType w:val="hybridMultilevel"/>
     <w:tmpl w:val="FE56E132"/>
@@ -20934,7 +21016,7 @@
       </w:pPr>
     </w:lvl>
   </w:abstractNum>
-  <w:abstractNum w:abstractNumId="37" w15:restartNumberingAfterBreak="0">
+  <w:abstractNum w:abstractNumId="38" w15:restartNumberingAfterBreak="0">
     <w:nsid w:val="6B810AAD"/>
     <w:multiLevelType w:val="hybridMultilevel"/>
     <w:tmpl w:val="23F6F432"/>
@@ -21023,7 +21105,7 @@
       </w:pPr>
     </w:lvl>
   </w:abstractNum>
-  <w:abstractNum w:abstractNumId="38" w15:restartNumberingAfterBreak="0">
+  <w:abstractNum w:abstractNumId="39" w15:restartNumberingAfterBreak="0">
     <w:nsid w:val="6CFC5B5E"/>
     <w:multiLevelType w:val="hybridMultilevel"/>
     <w:tmpl w:val="1D582AC6"/>
@@ -21109,7 +21191,7 @@
       </w:pPr>
     </w:lvl>
   </w:abstractNum>
-  <w:abstractNum w:abstractNumId="39" w15:restartNumberingAfterBreak="0">
+  <w:abstractNum w:abstractNumId="40" w15:restartNumberingAfterBreak="0">
     <w:nsid w:val="6D4C3AC9"/>
     <w:multiLevelType w:val="hybridMultilevel"/>
     <w:tmpl w:val="C68EE228"/>
@@ -21195,7 +21277,7 @@
       </w:pPr>
     </w:lvl>
   </w:abstractNum>
-  <w:abstractNum w:abstractNumId="40" w15:restartNumberingAfterBreak="0">
+  <w:abstractNum w:abstractNumId="41" w15:restartNumberingAfterBreak="0">
     <w:nsid w:val="7068142A"/>
     <w:multiLevelType w:val="hybridMultilevel"/>
     <w:tmpl w:val="F0E2C434"/>
@@ -21284,7 +21366,7 @@
       </w:pPr>
     </w:lvl>
   </w:abstractNum>
-  <w:abstractNum w:abstractNumId="41" w15:restartNumberingAfterBreak="0">
+  <w:abstractNum w:abstractNumId="42" w15:restartNumberingAfterBreak="0">
     <w:nsid w:val="70EF4DFE"/>
     <w:multiLevelType w:val="hybridMultilevel"/>
     <w:tmpl w:val="158C24C2"/>
@@ -21370,7 +21452,7 @@
       </w:pPr>
     </w:lvl>
   </w:abstractNum>
-  <w:abstractNum w:abstractNumId="42" w15:restartNumberingAfterBreak="0">
+  <w:abstractNum w:abstractNumId="43" w15:restartNumberingAfterBreak="0">
     <w:nsid w:val="7630665A"/>
     <w:multiLevelType w:val="hybridMultilevel"/>
     <w:tmpl w:val="5A587EE8"/>
@@ -21456,7 +21538,7 @@
       </w:pPr>
     </w:lvl>
   </w:abstractNum>
-  <w:abstractNum w:abstractNumId="43" w15:restartNumberingAfterBreak="0">
+  <w:abstractNum w:abstractNumId="44" w15:restartNumberingAfterBreak="0">
     <w:nsid w:val="76810408"/>
     <w:multiLevelType w:val="hybridMultilevel"/>
     <w:tmpl w:val="C8F294C4"/>
@@ -21542,7 +21624,7 @@
       </w:pPr>
     </w:lvl>
   </w:abstractNum>
-  <w:abstractNum w:abstractNumId="44" w15:restartNumberingAfterBreak="0">
+  <w:abstractNum w:abstractNumId="45" w15:restartNumberingAfterBreak="0">
     <w:nsid w:val="76F90653"/>
     <w:multiLevelType w:val="hybridMultilevel"/>
     <w:tmpl w:val="8F4CDE98"/>
@@ -21628,7 +21710,7 @@
       </w:pPr>
     </w:lvl>
   </w:abstractNum>
-  <w:abstractNum w:abstractNumId="45" w15:restartNumberingAfterBreak="0">
+  <w:abstractNum w:abstractNumId="46" w15:restartNumberingAfterBreak="0">
     <w:nsid w:val="770E2193"/>
     <w:multiLevelType w:val="hybridMultilevel"/>
     <w:tmpl w:val="773EF2A4"/>
@@ -21714,7 +21796,7 @@
       </w:pPr>
     </w:lvl>
   </w:abstractNum>
-  <w:abstractNum w:abstractNumId="46" w15:restartNumberingAfterBreak="0">
+  <w:abstractNum w:abstractNumId="47" w15:restartNumberingAfterBreak="0">
     <w:nsid w:val="79381CBC"/>
     <w:multiLevelType w:val="hybridMultilevel"/>
     <w:tmpl w:val="FF6EBAF6"/>
@@ -21800,7 +21882,7 @@
       </w:pPr>
     </w:lvl>
   </w:abstractNum>
-  <w:abstractNum w:abstractNumId="47" w15:restartNumberingAfterBreak="0">
+  <w:abstractNum w:abstractNumId="48" w15:restartNumberingAfterBreak="0">
     <w:nsid w:val="7A6C5BF7"/>
     <w:multiLevelType w:val="hybridMultilevel"/>
     <w:tmpl w:val="93105E20"/>
@@ -21887,7 +21969,7 @@
     </w:lvl>
   </w:abstractNum>
   <w:num w:numId="1">
-    <w:abstractNumId w:val="31"/>
+    <w:abstractNumId w:val="32"/>
   </w:num>
   <w:num w:numId="2">
     <w:abstractNumId w:val="12"/>
@@ -21896,19 +21978,19 @@
     <w:abstractNumId w:val="4"/>
   </w:num>
   <w:num w:numId="4">
-    <w:abstractNumId w:val="27"/>
+    <w:abstractNumId w:val="28"/>
   </w:num>
   <w:num w:numId="5">
     <w:abstractNumId w:val="3"/>
   </w:num>
   <w:num w:numId="6">
-    <w:abstractNumId w:val="42"/>
+    <w:abstractNumId w:val="43"/>
   </w:num>
   <w:num w:numId="7">
-    <w:abstractNumId w:val="45"/>
+    <w:abstractNumId w:val="46"/>
   </w:num>
   <w:num w:numId="8">
-    <w:abstractNumId w:val="23"/>
+    <w:abstractNumId w:val="24"/>
   </w:num>
   <w:num w:numId="9">
     <w:abstractNumId w:val="17"/>
@@ -21917,25 +21999,25 @@
     <w:abstractNumId w:val="9"/>
   </w:num>
   <w:num w:numId="11">
-    <w:abstractNumId w:val="39"/>
+    <w:abstractNumId w:val="40"/>
   </w:num>
   <w:num w:numId="12">
     <w:abstractNumId w:val="7"/>
   </w:num>
   <w:num w:numId="13">
-    <w:abstractNumId w:val="25"/>
+    <w:abstractNumId w:val="26"/>
   </w:num>
   <w:num w:numId="14">
-    <w:abstractNumId w:val="44"/>
+    <w:abstractNumId w:val="45"/>
   </w:num>
   <w:num w:numId="15">
     <w:abstractNumId w:val="5"/>
   </w:num>
   <w:num w:numId="16">
-    <w:abstractNumId w:val="30"/>
+    <w:abstractNumId w:val="31"/>
   </w:num>
   <w:num w:numId="17">
-    <w:abstractNumId w:val="47"/>
+    <w:abstractNumId w:val="48"/>
   </w:num>
   <w:num w:numId="18">
     <w:abstractNumId w:val="2"/>
@@ -21944,34 +22026,34 @@
     <w:abstractNumId w:val="14"/>
   </w:num>
   <w:num w:numId="20">
-    <w:abstractNumId w:val="22"/>
+    <w:abstractNumId w:val="23"/>
   </w:num>
   <w:num w:numId="21">
     <w:abstractNumId w:val="0"/>
   </w:num>
   <w:num w:numId="22">
+    <w:abstractNumId w:val="35"/>
+  </w:num>
+  <w:num w:numId="23">
+    <w:abstractNumId w:val="38"/>
+  </w:num>
+  <w:num w:numId="24">
+    <w:abstractNumId w:val="29"/>
+  </w:num>
+  <w:num w:numId="25">
+    <w:abstractNumId w:val="37"/>
+  </w:num>
+  <w:num w:numId="26">
     <w:abstractNumId w:val="34"/>
   </w:num>
-  <w:num w:numId="23">
-    <w:abstractNumId w:val="37"/>
-  </w:num>
-  <w:num w:numId="24">
-    <w:abstractNumId w:val="28"/>
-  </w:num>
-  <w:num w:numId="25">
-    <w:abstractNumId w:val="36"/>
-  </w:num>
-  <w:num w:numId="26">
-    <w:abstractNumId w:val="33"/>
-  </w:num>
   <w:num w:numId="27">
-    <w:abstractNumId w:val="38"/>
+    <w:abstractNumId w:val="39"/>
   </w:num>
   <w:num w:numId="28">
     <w:abstractNumId w:val="6"/>
   </w:num>
   <w:num w:numId="29">
-    <w:abstractNumId w:val="24"/>
+    <w:abstractNumId w:val="25"/>
   </w:num>
   <w:num w:numId="30">
     <w:abstractNumId w:val="18"/>
@@ -21983,10 +22065,10 @@
     <w:abstractNumId w:val="20"/>
   </w:num>
   <w:num w:numId="33">
-    <w:abstractNumId w:val="43"/>
+    <w:abstractNumId w:val="44"/>
   </w:num>
   <w:num w:numId="34">
-    <w:abstractNumId w:val="26"/>
+    <w:abstractNumId w:val="27"/>
   </w:num>
   <w:num w:numId="35">
     <w:abstractNumId w:val="19"/>
@@ -21998,10 +22080,10 @@
     <w:abstractNumId w:val="15"/>
   </w:num>
   <w:num w:numId="38">
-    <w:abstractNumId w:val="46"/>
+    <w:abstractNumId w:val="47"/>
   </w:num>
   <w:num w:numId="39">
-    <w:abstractNumId w:val="35"/>
+    <w:abstractNumId w:val="36"/>
   </w:num>
   <w:num w:numId="40">
     <w:abstractNumId w:val="10"/>
@@ -22013,7 +22095,7 @@
     <w:abstractNumId w:val="1"/>
   </w:num>
   <w:num w:numId="43">
-    <w:abstractNumId w:val="41"/>
+    <w:abstractNumId w:val="42"/>
   </w:num>
   <w:num w:numId="44">
     <w:abstractNumId w:val="13"/>
@@ -22022,27 +22104,22 @@
     <w:abstractNumId w:val="21"/>
   </w:num>
   <w:num w:numId="46">
-    <w:abstractNumId w:val="40"/>
+    <w:abstractNumId w:val="41"/>
   </w:num>
   <w:num w:numId="47">
     <w:abstractNumId w:val="16"/>
   </w:num>
   <w:num w:numId="48">
-    <w:abstractNumId w:val="29"/>
+    <w:abstractNumId w:val="30"/>
   </w:num>
   <w:num w:numId="49">
-    <w:abstractNumId w:val="32"/>
+    <w:abstractNumId w:val="33"/>
+  </w:num>
+  <w:num w:numId="50">
+    <w:abstractNumId w:val="22"/>
   </w:num>
   <w:numIdMacAtCleanup w:val="20"/>
 </w:numbering>
-</file>
-
-<file path=word/people.xml><?xml version="1.0" encoding="utf-8"?>
-<w15:people xmlns:wpc="http://schemas.microsoft.com/office/word/2010/wordprocessingCanvas" xmlns:cx="http://schemas.microsoft.com/office/drawing/2014/chartex" xmlns:cx1="http://schemas.microsoft.com/office/drawing/2015/9/8/chartex" xmlns:cx2="http://schemas.microsoft.com/office/drawing/2015/10/21/chartex" xmlns:cx3="http://schemas.microsoft.com/office/drawing/2016/5/9/chartex" xmlns:cx4="http://schemas.microsoft.com/office/drawing/2016/5/10/chartex" xmlns:cx5="http://schemas.microsoft.com/office/drawing/2016/5/11/chartex" xmlns:cx6="http://schemas.microsoft.com/office/drawing/2016/5/12/chartex" xmlns:cx7="http://schemas.microsoft.com/office/drawing/2016/5/13/chartex" xmlns:cx8="http://schemas.microsoft.com/office/drawing/2016/5/14/chartex" xmlns:mc="http://schemas.openxmlformats.org/markup-compatibility/2006" xmlns:aink="http://schemas.microsoft.com/office/drawing/2016/ink" xmlns:am3d="http://schemas.microsoft.com/office/drawing/2017/model3d" xmlns:o="urn:schemas-microsoft-com:office:office" xmlns:r="http://schemas.openxmlformats.org/officeDocument/2006/relationships" xmlns:m="http://schemas.openxmlformats.org/officeDocument/2006/math" xmlns:v="urn:schemas-microsoft-com:vml" xmlns:wp14="http://schemas.microsoft.com/office/word/2010/wordprocessingDrawing" xmlns:wp="http://schemas.openxmlformats.org/drawingml/2006/wordprocessingDrawing" xmlns:w10="urn:schemas-microsoft-com:office:word" xmlns:w="http://schemas.openxmlformats.org/wordprocessingml/2006/main" xmlns:w14="http://schemas.microsoft.com/office/word/2010/wordml" xmlns:w15="http://schemas.microsoft.com/office/word/2012/wordml" xmlns:w16cid="http://schemas.microsoft.com/office/word/2016/wordml/cid" xmlns:w16se="http://schemas.microsoft.com/office/word/2015/wordml/symex" xmlns:wpg="http://schemas.microsoft.com/office/word/2010/wordprocessingGroup" xmlns:wpi="http://schemas.microsoft.com/office/word/2010/wordprocessingInk" xmlns:wne="http://schemas.microsoft.com/office/word/2006/wordml" xmlns:wps="http://schemas.microsoft.com/office/word/2010/wordprocessingShape" mc:Ignorable="w14 w15 w16se w16cid wp14">
-  <w15:person w15:author="Greg Landry">
-    <w15:presenceInfo w15:providerId="AD" w15:userId="S-1-12-1-1975327676-1325117367-1464604813-1524360591"/>
-  </w15:person>
-</w15:people>
 </file>
 
 <file path=word/styles.xml><?xml version="1.0" encoding="utf-8"?>
@@ -22441,7 +22518,7 @@
   <w:style w:type="paragraph" w:default="1" w:styleId="Normal">
     <w:name w:val="Normal"/>
     <w:qFormat/>
-    <w:rsid w:val="0046328D"/>
+    <w:rsid w:val="001F0DB7"/>
   </w:style>
   <w:style w:type="paragraph" w:styleId="Heading1">
     <w:name w:val="heading 1"/>
@@ -22563,7 +22640,7 @@
     <w:uiPriority w:val="1"/>
     <w:semiHidden/>
     <w:unhideWhenUsed/>
-    <w:rsid w:val="0046328D"/>
+    <w:rsid w:val="001F0DB7"/>
   </w:style>
   <w:style w:type="table" w:default="1" w:styleId="TableNormal">
     <w:name w:val="Normal Table"/>
@@ -22585,7 +22662,7 @@
     <w:uiPriority w:val="99"/>
     <w:semiHidden/>
     <w:unhideWhenUsed/>
-    <w:rsid w:val="0046328D"/>
+    <w:rsid w:val="001F0DB7"/>
   </w:style>
   <w:style w:type="character" w:customStyle="1" w:styleId="Heading1Char">
     <w:name w:val="Heading 1 Char"/>
@@ -23492,7 +23569,7 @@
 </file>
 
 <file path=customXml/itemProps1.xml><?xml version="1.0" encoding="utf-8"?>
-<ds:datastoreItem xmlns:ds="http://schemas.openxmlformats.org/officeDocument/2006/customXml" ds:itemID="{45E3E159-B04C-4737-9B0B-3AF62F4F9E1C}">
+<ds:datastoreItem xmlns:ds="http://schemas.openxmlformats.org/officeDocument/2006/customXml" ds:itemID="{9491168A-2E3D-4F52-99E4-962BB0C15B86}">
   <ds:schemaRefs>
     <ds:schemaRef ds:uri="http://schemas.openxmlformats.org/officeDocument/2006/bibliography"/>
   </ds:schemaRefs>

</xml_diff>

<commit_message>
Updated RTC section and project
</commit_message>
<xml_diff>
--- a/labmanual/English/WBT101-02-Peripherals.docx
+++ b/labmanual/English/WBT101-02-Peripherals.docx
@@ -1823,14 +1823,12 @@
       <w:r>
         <w:fldChar w:fldCharType="end"/>
       </w:r>
-      <w:bookmarkStart w:id="0" w:name="_GoBack"/>
-      <w:bookmarkEnd w:id="0"/>
     </w:p>
     <w:p>
       <w:pPr>
         <w:pStyle w:val="Heading1"/>
       </w:pPr>
-      <w:bookmarkStart w:id="1" w:name="_Toc521052062"/>
+      <w:bookmarkStart w:id="0" w:name="_Toc521052062"/>
       <w:r>
         <w:lastRenderedPageBreak/>
         <w:t>The</w:t>
@@ -1859,7 +1857,7 @@
       <w:r>
         <w:t xml:space="preserve"> (Platform)</w:t>
       </w:r>
-      <w:bookmarkEnd w:id="1"/>
+      <w:bookmarkEnd w:id="0"/>
     </w:p>
     <w:p>
       <w:r>
@@ -2402,11 +2400,11 @@
       <w:pPr>
         <w:pStyle w:val="Heading1"/>
       </w:pPr>
-      <w:bookmarkStart w:id="2" w:name="_Toc521052063"/>
+      <w:bookmarkStart w:id="1" w:name="_Toc521052063"/>
       <w:r>
         <w:t>Documentation</w:t>
       </w:r>
-      <w:bookmarkEnd w:id="2"/>
+      <w:bookmarkEnd w:id="1"/>
     </w:p>
     <w:p>
       <w:pPr>
@@ -2879,22 +2877,22 @@
       <w:pPr>
         <w:pStyle w:val="Heading1"/>
       </w:pPr>
-      <w:bookmarkStart w:id="3" w:name="_Toc521052064"/>
+      <w:bookmarkStart w:id="2" w:name="_Toc521052064"/>
       <w:r>
         <w:lastRenderedPageBreak/>
         <w:t>Creating a new WICED Studio project</w:t>
       </w:r>
+      <w:bookmarkEnd w:id="2"/>
+    </w:p>
+    <w:p>
+      <w:pPr>
+        <w:pStyle w:val="Heading2"/>
+      </w:pPr>
+      <w:bookmarkStart w:id="3" w:name="_Toc521052065"/>
+      <w:r>
+        <w:t>Directory Structure</w:t>
+      </w:r>
       <w:bookmarkEnd w:id="3"/>
-    </w:p>
-    <w:p>
-      <w:pPr>
-        <w:pStyle w:val="Heading2"/>
-      </w:pPr>
-      <w:bookmarkStart w:id="4" w:name="_Toc521052065"/>
-      <w:r>
-        <w:t>Directory Structure</w:t>
-      </w:r>
-      <w:bookmarkEnd w:id="4"/>
     </w:p>
     <w:p>
       <w:r>
@@ -3066,45 +3064,45 @@
       <w:r>
         <w:t xml:space="preserve"> </w:t>
       </w:r>
-      <w:bookmarkStart w:id="5" w:name="_Toc521052066"/>
+      <w:bookmarkStart w:id="4" w:name="_Toc521052066"/>
       <w:proofErr w:type="spellStart"/>
       <w:r>
         <w:t>makefile</w:t>
       </w:r>
+      <w:bookmarkEnd w:id="4"/>
+      <w:proofErr w:type="spellEnd"/>
+    </w:p>
+    <w:p>
+      <w:r>
+        <w:t xml:space="preserve">The </w:t>
+      </w:r>
+      <w:proofErr w:type="spellStart"/>
+      <w:r>
+        <w:t>makefile</w:t>
+      </w:r>
+      <w:proofErr w:type="spellEnd"/>
+      <w:r>
+        <w:t xml:space="preserve"> contains the list of all source files (including &lt;project&gt;.c). It may also </w:t>
+      </w:r>
+      <w:r>
+        <w:t xml:space="preserve">define </w:t>
+      </w:r>
+      <w:r>
+        <w:t xml:space="preserve">macros to provide access to libraries, and other </w:t>
+      </w:r>
+      <w:r>
+        <w:t>C flags, etc.</w:t>
+      </w:r>
+    </w:p>
+    <w:p>
+      <w:pPr>
+        <w:pStyle w:val="Heading2"/>
+      </w:pPr>
+      <w:bookmarkStart w:id="5" w:name="_Toc521052067"/>
+      <w:r>
+        <w:t>C file</w:t>
+      </w:r>
       <w:bookmarkEnd w:id="5"/>
-      <w:proofErr w:type="spellEnd"/>
-    </w:p>
-    <w:p>
-      <w:r>
-        <w:t xml:space="preserve">The </w:t>
-      </w:r>
-      <w:proofErr w:type="spellStart"/>
-      <w:r>
-        <w:t>makefile</w:t>
-      </w:r>
-      <w:proofErr w:type="spellEnd"/>
-      <w:r>
-        <w:t xml:space="preserve"> contains the list of all source files (including &lt;project&gt;.c). It may also </w:t>
-      </w:r>
-      <w:r>
-        <w:t xml:space="preserve">define </w:t>
-      </w:r>
-      <w:r>
-        <w:t xml:space="preserve">macros to provide access to libraries, and other </w:t>
-      </w:r>
-      <w:r>
-        <w:t>C flags, etc.</w:t>
-      </w:r>
-    </w:p>
-    <w:p>
-      <w:pPr>
-        <w:pStyle w:val="Heading2"/>
-      </w:pPr>
-      <w:bookmarkStart w:id="6" w:name="_Toc521052067"/>
-      <w:r>
-        <w:t>C file</w:t>
-      </w:r>
-      <w:bookmarkEnd w:id="6"/>
     </w:p>
     <w:p>
       <w:r>
@@ -5041,12 +5039,12 @@
       <w:pPr>
         <w:pStyle w:val="Heading2"/>
       </w:pPr>
-      <w:bookmarkStart w:id="7" w:name="_Toc521052068"/>
+      <w:bookmarkStart w:id="6" w:name="_Toc521052068"/>
       <w:r>
         <w:lastRenderedPageBreak/>
         <w:t>Make Target</w:t>
       </w:r>
-      <w:bookmarkEnd w:id="7"/>
+      <w:bookmarkEnd w:id="6"/>
     </w:p>
     <w:p>
       <w:r>
@@ -5771,11 +5769,11 @@
       <w:pPr>
         <w:pStyle w:val="Heading2"/>
       </w:pPr>
-      <w:bookmarkStart w:id="8" w:name="_Toc521052069"/>
+      <w:bookmarkStart w:id="7" w:name="_Toc521052069"/>
       <w:r>
         <w:t>Troubleshooting</w:t>
       </w:r>
-      <w:bookmarkEnd w:id="8"/>
+      <w:bookmarkEnd w:id="7"/>
     </w:p>
     <w:p>
       <w:pPr>
@@ -6532,7 +6530,7 @@
       <w:pPr>
         <w:pStyle w:val="Heading1"/>
       </w:pPr>
-      <w:bookmarkStart w:id="9" w:name="_Toc521052070"/>
+      <w:bookmarkStart w:id="8" w:name="_Toc521052070"/>
       <w:r>
         <w:t>Pin Configuration (</w:t>
       </w:r>
@@ -6547,17 +6545,17 @@
       <w:r>
         <w:t>)</w:t>
       </w:r>
+      <w:bookmarkEnd w:id="8"/>
+    </w:p>
+    <w:p>
+      <w:pPr>
+        <w:pStyle w:val="Heading2"/>
+      </w:pPr>
+      <w:bookmarkStart w:id="9" w:name="_Toc521052071"/>
+      <w:r>
+        <w:t>Pin Configuration File</w:t>
+      </w:r>
       <w:bookmarkEnd w:id="9"/>
-    </w:p>
-    <w:p>
-      <w:pPr>
-        <w:pStyle w:val="Heading2"/>
-      </w:pPr>
-      <w:bookmarkStart w:id="10" w:name="_Toc521052071"/>
-      <w:r>
-        <w:t>Pin Configuration File</w:t>
-      </w:r>
-      <w:bookmarkEnd w:id="10"/>
     </w:p>
     <w:p>
       <w:r>
@@ -6654,7 +6652,7 @@
       <w:pPr>
         <w:pStyle w:val="Heading2"/>
       </w:pPr>
-      <w:bookmarkStart w:id="11" w:name="_Toc521052072"/>
+      <w:bookmarkStart w:id="10" w:name="_Toc521052072"/>
       <w:proofErr w:type="spellStart"/>
       <w:r>
         <w:t>SuperMux</w:t>
@@ -6666,7 +6664,7 @@
       <w:r>
         <w:t>uration</w:t>
       </w:r>
-      <w:bookmarkEnd w:id="11"/>
+      <w:bookmarkEnd w:id="10"/>
     </w:p>
     <w:p>
       <w:r>
@@ -7698,22 +7696,22 @@
       <w:pPr>
         <w:pStyle w:val="Heading1"/>
       </w:pPr>
-      <w:bookmarkStart w:id="12" w:name="_Toc521052073"/>
+      <w:bookmarkStart w:id="11" w:name="_Toc521052073"/>
       <w:r>
         <w:lastRenderedPageBreak/>
         <w:t>Peripherals</w:t>
       </w:r>
+      <w:bookmarkEnd w:id="11"/>
+    </w:p>
+    <w:p>
+      <w:pPr>
+        <w:pStyle w:val="Heading2"/>
+      </w:pPr>
+      <w:bookmarkStart w:id="12" w:name="_Toc521052074"/>
+      <w:r>
+        <w:t>GPIO</w:t>
+      </w:r>
       <w:bookmarkEnd w:id="12"/>
-    </w:p>
-    <w:p>
-      <w:pPr>
-        <w:pStyle w:val="Heading2"/>
-      </w:pPr>
-      <w:bookmarkStart w:id="13" w:name="_Toc521052074"/>
-      <w:r>
-        <w:t>GPIO</w:t>
-      </w:r>
-      <w:bookmarkEnd w:id="13"/>
     </w:p>
     <w:p>
       <w:r>
@@ -8799,12 +8797,12 @@
       <w:pPr>
         <w:pStyle w:val="Heading2"/>
       </w:pPr>
-      <w:bookmarkStart w:id="14" w:name="_Toc521052075"/>
+      <w:bookmarkStart w:id="13" w:name="_Toc521052075"/>
       <w:r>
         <w:lastRenderedPageBreak/>
         <w:t>PWM</w:t>
       </w:r>
-      <w:bookmarkEnd w:id="14"/>
+      <w:bookmarkEnd w:id="13"/>
     </w:p>
     <w:p>
       <w:r>
@@ -9573,12 +9571,12 @@
       <w:pPr>
         <w:pStyle w:val="Heading2"/>
       </w:pPr>
-      <w:bookmarkStart w:id="15" w:name="_Toc521052076"/>
+      <w:bookmarkStart w:id="14" w:name="_Toc521052076"/>
       <w:r>
         <w:lastRenderedPageBreak/>
         <w:t>Debug Printing</w:t>
       </w:r>
-      <w:bookmarkEnd w:id="15"/>
+      <w:bookmarkEnd w:id="14"/>
     </w:p>
     <w:p>
       <w:r>
@@ -9929,12 +9927,12 @@
       <w:pPr>
         <w:pStyle w:val="Heading2"/>
       </w:pPr>
-      <w:bookmarkStart w:id="16" w:name="_Toc521052077"/>
+      <w:bookmarkStart w:id="15" w:name="_Toc521052077"/>
       <w:r>
         <w:lastRenderedPageBreak/>
         <w:t>PUART</w:t>
       </w:r>
-      <w:bookmarkEnd w:id="16"/>
+      <w:bookmarkEnd w:id="15"/>
     </w:p>
     <w:p>
       <w:pPr>
@@ -11179,12 +11177,12 @@
       <w:pPr>
         <w:pStyle w:val="Heading2"/>
       </w:pPr>
-      <w:bookmarkStart w:id="17" w:name="_Toc521052078"/>
+      <w:bookmarkStart w:id="16" w:name="_Toc521052078"/>
       <w:r>
         <w:lastRenderedPageBreak/>
         <w:t>NVRAM</w:t>
       </w:r>
-      <w:bookmarkEnd w:id="17"/>
+      <w:bookmarkEnd w:id="16"/>
     </w:p>
     <w:p>
       <w:r>
@@ -11411,12 +11409,12 @@
       <w:pPr>
         <w:pStyle w:val="Heading2"/>
       </w:pPr>
-      <w:bookmarkStart w:id="18" w:name="_Toc521052079"/>
+      <w:bookmarkStart w:id="17" w:name="_Toc521052079"/>
       <w:r>
         <w:lastRenderedPageBreak/>
         <w:t>I2C</w:t>
       </w:r>
-      <w:bookmarkEnd w:id="18"/>
+      <w:bookmarkEnd w:id="17"/>
     </w:p>
     <w:p>
       <w:r>
@@ -12334,12 +12332,12 @@
       <w:pPr>
         <w:pStyle w:val="Heading2"/>
       </w:pPr>
-      <w:bookmarkStart w:id="19" w:name="_Toc521052080"/>
+      <w:bookmarkStart w:id="18" w:name="_Toc521052080"/>
       <w:r>
         <w:lastRenderedPageBreak/>
         <w:t>OLED Display</w:t>
       </w:r>
-      <w:bookmarkEnd w:id="19"/>
+      <w:bookmarkEnd w:id="18"/>
     </w:p>
     <w:p>
       <w:r>
@@ -13428,12 +13426,12 @@
       <w:pPr>
         <w:pStyle w:val="Heading2"/>
       </w:pPr>
-      <w:bookmarkStart w:id="20" w:name="_Toc521052081"/>
+      <w:bookmarkStart w:id="19" w:name="_Toc521052081"/>
       <w:r>
         <w:lastRenderedPageBreak/>
         <w:t>ADC</w:t>
       </w:r>
-      <w:bookmarkEnd w:id="20"/>
+      <w:bookmarkEnd w:id="19"/>
     </w:p>
     <w:p>
       <w:r>
@@ -13760,14 +13758,14 @@
       <w:pPr>
         <w:pStyle w:val="Heading1"/>
       </w:pPr>
-      <w:bookmarkStart w:id="21" w:name="_Toc521052082"/>
+      <w:bookmarkStart w:id="20" w:name="_Toc521052082"/>
       <w:r>
         <w:t>R</w:t>
       </w:r>
       <w:r>
         <w:t>TC (Real Time Clock)</w:t>
       </w:r>
-      <w:bookmarkEnd w:id="21"/>
+      <w:bookmarkEnd w:id="20"/>
     </w:p>
     <w:p>
       <w:r>
@@ -13777,11 +13775,23 @@
         <w:t xml:space="preserve"> (low power oscillator)</w:t>
       </w:r>
       <w:r>
-        <w:t>. If an external LPO is not connected to CYW20719, then the firmware takes the clock input from the internal LPO for the RTC. WICED Studio provides APIs to set the current time, get the current time, or convert the current time value to a string. By default, the date and time are set to January 1, 2010 with a time of 00:00:00 denoting HH:MM:SS. It is mandatory to set the oscillator frequency to 32 kHz with the provided APIs when a 32-kHz external LPO is used. The RTC configuration structure (</w:t>
+        <w:t xml:space="preserve">. </w:t>
+      </w:r>
+      <w:r>
+        <w:t xml:space="preserve">The CYW20719 supports clock input from both external and internal LPOs. </w:t>
+      </w:r>
+      <w:r>
+        <w:t>If an external LPO is not connected to CYW20719, then the firmware takes the clock input from the internal LPO for the RTC.</w:t>
+      </w:r>
+      <w:r>
+        <w:t xml:space="preserve"> The CYW20719 supports both 32-kHz and 128-kHz LPOs, but the internal defaults at 32-kHz.</w:t>
+      </w:r>
+      <w:r>
+        <w:t xml:space="preserve"> WICED Studio provides APIs to set the current time, get the current time, or convert the current time value to a string. By default, the date and time are set to January 1, 2010 with a time of 00:00:00 denoting HH:MM:SS. It is mandatory to set the oscillator frequency to 32 kHz with the provided APIs when a 32-kHz external LPO is used. The RTC configuration structure (</w:t>
       </w:r>
       <w:proofErr w:type="spellStart"/>
       <w:r>
-        <w:t>RTCconfig</w:t>
+        <w:t>rtcConfig</w:t>
       </w:r>
       <w:proofErr w:type="spellEnd"/>
       <w:r>
@@ -13827,7 +13837,21 @@
     </w:p>
     <w:p>
       <w:r>
-        <w:t>You must include the following code to initialize the RTC for use</w:t>
+        <w:t xml:space="preserve">You must include </w:t>
+      </w:r>
+      <w:r>
+        <w:t>“</w:t>
+      </w:r>
+      <w:proofErr w:type="spellStart"/>
+      <w:r>
+        <w:t>rtc.h</w:t>
+      </w:r>
+      <w:proofErr w:type="spellEnd"/>
+      <w:r>
+        <w:t xml:space="preserve">” and </w:t>
+      </w:r>
+      <w:r>
+        <w:t>the following code to initialize the RTC for use</w:t>
       </w:r>
       <w:r>
         <w:t>:</w:t>
@@ -13842,6 +13866,7 @@
         <w:ind w:firstLine="720"/>
         <w:rPr>
           <w:rFonts w:ascii="Consolas" w:hAnsi="Consolas" w:cs="Consolas"/>
+          <w:color w:val="000000"/>
           <w:sz w:val="20"/>
         </w:rPr>
       </w:pPr>
@@ -13852,15 +13877,7 @@
           <w:color w:val="000000"/>
           <w:sz w:val="20"/>
         </w:rPr>
-        <w:t>rtcConfig.</w:t>
-      </w:r>
-      <w:r>
-        <w:rPr>
-          <w:rFonts w:ascii="Consolas" w:hAnsi="Consolas" w:cs="Consolas"/>
-          <w:color w:val="0000C0"/>
-          <w:sz w:val="20"/>
-        </w:rPr>
-        <w:t>oscillatorFrequencykHz</w:t>
+        <w:t>rtcConfig.rtcRefClock</w:t>
       </w:r>
       <w:proofErr w:type="spellEnd"/>
       <w:r>
@@ -13869,13 +13886,36 @@
           <w:color w:val="000000"/>
           <w:sz w:val="20"/>
         </w:rPr>
-        <w:t>= 32;</w:t>
-      </w:r>
-    </w:p>
-    <w:p>
-      <w:pPr>
+        <w:t xml:space="preserve"> = </w:t>
+      </w:r>
+      <w:r>
+        <w:rPr>
+          <w:rFonts w:ascii="Consolas" w:hAnsi="Consolas" w:cs="Consolas"/>
+          <w:i/>
+          <w:iCs/>
+          <w:color w:val="000000"/>
+          <w:sz w:val="20"/>
+        </w:rPr>
+        <w:t>RTC_REF_CLOCK_SRC_32KHZ</w:t>
+      </w:r>
+      <w:r>
+        <w:rPr>
+          <w:rFonts w:ascii="Consolas" w:hAnsi="Consolas" w:cs="Consolas"/>
+          <w:color w:val="000000"/>
+          <w:sz w:val="20"/>
+        </w:rPr>
+        <w:t>;</w:t>
+      </w:r>
+    </w:p>
+    <w:p>
+      <w:pPr>
+        <w:autoSpaceDE w:val="0"/>
+        <w:autoSpaceDN w:val="0"/>
+        <w:adjustRightInd w:val="0"/>
+        <w:spacing w:after="0" w:line="240" w:lineRule="auto"/>
         <w:ind w:firstLine="720"/>
         <w:rPr>
+          <w:rFonts w:ascii="Consolas" w:hAnsi="Consolas" w:cs="Consolas"/>
           <w:sz w:val="20"/>
         </w:rPr>
       </w:pPr>
@@ -13883,6 +13923,53 @@
       <w:r>
         <w:rPr>
           <w:rFonts w:ascii="Consolas" w:hAnsi="Consolas" w:cs="Consolas"/>
+          <w:sz w:val="20"/>
+        </w:rPr>
+        <w:t>rtcConfig.oscillatorFrequencykH</w:t>
+      </w:r>
+      <w:r>
+        <w:rPr>
+          <w:rFonts w:ascii="Consolas" w:hAnsi="Consolas" w:cs="Consolas"/>
+          <w:sz w:val="20"/>
+        </w:rPr>
+        <w:t>z</w:t>
+      </w:r>
+      <w:proofErr w:type="spellEnd"/>
+      <w:r>
+        <w:rPr>
+          <w:rFonts w:ascii="Consolas" w:hAnsi="Consolas" w:cs="Consolas"/>
+          <w:sz w:val="20"/>
+        </w:rPr>
+        <w:t xml:space="preserve"> = </w:t>
+      </w:r>
+      <w:r>
+        <w:rPr>
+          <w:rFonts w:ascii="Consolas" w:hAnsi="Consolas" w:cs="Consolas"/>
+          <w:i/>
+          <w:iCs/>
+          <w:sz w:val="20"/>
+        </w:rPr>
+        <w:t>RTC_REF_CLOCK_SRC_32KHZ</w:t>
+      </w:r>
+      <w:r>
+        <w:rPr>
+          <w:rFonts w:ascii="Consolas" w:hAnsi="Consolas" w:cs="Consolas"/>
+          <w:sz w:val="20"/>
+        </w:rPr>
+        <w:t>;</w:t>
+      </w:r>
+    </w:p>
+    <w:p>
+      <w:pPr>
+        <w:ind w:firstLine="720"/>
+        <w:rPr>
+          <w:sz w:val="20"/>
+        </w:rPr>
+      </w:pPr>
+      <w:proofErr w:type="spellStart"/>
+      <w:r>
+        <w:rPr>
+          <w:rFonts w:ascii="Consolas" w:hAnsi="Consolas" w:cs="Consolas"/>
           <w:color w:val="000000"/>
           <w:sz w:val="20"/>
         </w:rPr>
@@ -13897,93 +13984,90 @@
         </w:rPr>
         <w:t>();</w:t>
       </w:r>
-      <w:r>
-        <w:rPr>
-          <w:sz w:val="20"/>
-        </w:rPr>
+    </w:p>
+    <w:p>
+      <w:r>
+        <w:t xml:space="preserve">After the RTC is initialized, you may create </w:t>
+      </w:r>
+      <w:proofErr w:type="gramStart"/>
+      <w:r>
+        <w:t>an</w:t>
+      </w:r>
+      <w:proofErr w:type="gramEnd"/>
+      <w:r>
         <w:t xml:space="preserve"> </w:t>
       </w:r>
-    </w:p>
-    <w:p>
-      <w:r>
-        <w:t xml:space="preserve">After the RTC is initialized, you may create </w:t>
-      </w:r>
-      <w:proofErr w:type="gramStart"/>
-      <w:r>
-        <w:t>an</w:t>
-      </w:r>
-      <w:proofErr w:type="gramEnd"/>
-      <w:r>
+      <w:proofErr w:type="spellStart"/>
+      <w:r>
+        <w:rPr>
+          <w:rFonts w:ascii="Consolas" w:hAnsi="Consolas"/>
+          <w:sz w:val="20"/>
+        </w:rPr>
+        <w:t>RtcTime</w:t>
+      </w:r>
+      <w:proofErr w:type="spellEnd"/>
+      <w:r>
+        <w:rPr>
+          <w:sz w:val="20"/>
+        </w:rPr>
         <w:t xml:space="preserve"> </w:t>
       </w:r>
+      <w:r>
+        <w:t xml:space="preserve">object and use the function </w:t>
+      </w:r>
       <w:proofErr w:type="spellStart"/>
       <w:r>
         <w:rPr>
           <w:rFonts w:ascii="Consolas" w:hAnsi="Consolas"/>
           <w:sz w:val="20"/>
         </w:rPr>
-        <w:t>RtcTime</w:t>
+        <w:t>rtc_getRTCTime</w:t>
       </w:r>
       <w:proofErr w:type="spellEnd"/>
       <w:r>
+        <w:t xml:space="preserve"> to </w:t>
+      </w:r>
+      <w:r>
+        <w:t>read</w:t>
+      </w:r>
+      <w:r>
+        <w:t xml:space="preserve"> time and date information from the RTC</w:t>
+      </w:r>
+      <w:r>
+        <w:t xml:space="preserve"> or the </w:t>
+      </w:r>
+      <w:proofErr w:type="spellStart"/>
+      <w:r>
+        <w:rPr>
+          <w:rFonts w:ascii="Consolas" w:hAnsi="Consolas"/>
+          <w:sz w:val="20"/>
+        </w:rPr>
+        <w:t>rtc_setRTCTime</w:t>
+      </w:r>
+      <w:proofErr w:type="spellEnd"/>
+      <w:r>
         <w:rPr>
           <w:sz w:val="20"/>
         </w:rPr>
         <w:t xml:space="preserve"> </w:t>
       </w:r>
       <w:r>
-        <w:t xml:space="preserve">object and use the function </w:t>
-      </w:r>
-      <w:proofErr w:type="spellStart"/>
-      <w:r>
-        <w:rPr>
-          <w:rFonts w:ascii="Consolas" w:hAnsi="Consolas"/>
-          <w:sz w:val="20"/>
-        </w:rPr>
-        <w:t>rtc_getRTCTime</w:t>
-      </w:r>
-      <w:proofErr w:type="spellEnd"/>
-      <w:r>
-        <w:t xml:space="preserve"> to </w:t>
-      </w:r>
-      <w:r>
-        <w:t>read</w:t>
-      </w:r>
-      <w:r>
-        <w:t xml:space="preserve"> time and date information from the RTC</w:t>
-      </w:r>
-      <w:r>
-        <w:t xml:space="preserve"> or the </w:t>
-      </w:r>
-      <w:proofErr w:type="spellStart"/>
-      <w:r>
-        <w:rPr>
-          <w:rFonts w:ascii="Consolas" w:hAnsi="Consolas"/>
-          <w:sz w:val="20"/>
-        </w:rPr>
-        <w:t>rtc_setRTCTime</w:t>
-      </w:r>
-      <w:proofErr w:type="spellEnd"/>
-      <w:r>
-        <w:rPr>
-          <w:sz w:val="20"/>
-        </w:rPr>
+        <w:t xml:space="preserve">function to </w:t>
+      </w:r>
+      <w:r>
+        <w:t>write</w:t>
+      </w:r>
+      <w:r>
+        <w:t xml:space="preserve"> time and date information</w:t>
+      </w:r>
+      <w:r>
+        <w:t xml:space="preserve"> to the RTC</w:t>
+      </w:r>
+      <w:r>
+        <w:t>.</w:t>
+      </w:r>
+      <w:r>
         <w:t xml:space="preserve"> </w:t>
-      </w:r>
-      <w:r>
-        <w:t xml:space="preserve">function to </w:t>
-      </w:r>
-      <w:r>
-        <w:t>write</w:t>
-      </w:r>
-      <w:r>
-        <w:t xml:space="preserve"> time and date information</w:t>
-      </w:r>
-      <w:r>
-        <w:t xml:space="preserve"> to the RTC</w:t>
-      </w:r>
-      <w:r>
-        <w:t>.</w:t>
       </w:r>
       <w:r>
         <w:br w:type="page"/>
@@ -13994,12 +14078,12 @@
         <w:pStyle w:val="Heading1"/>
         <w:ind w:left="0" w:firstLine="0"/>
       </w:pPr>
-      <w:bookmarkStart w:id="22" w:name="_Toc521052083"/>
+      <w:bookmarkStart w:id="21" w:name="_Toc521052083"/>
       <w:r>
         <w:lastRenderedPageBreak/>
         <w:t>WICED_RESULT_T</w:t>
       </w:r>
-      <w:bookmarkEnd w:id="22"/>
+      <w:bookmarkEnd w:id="21"/>
     </w:p>
     <w:p>
       <w:r>
@@ -14257,39 +14341,39 @@
       <w:pPr>
         <w:pStyle w:val="Heading1"/>
       </w:pPr>
-      <w:bookmarkStart w:id="23" w:name="_Toc521052084"/>
+      <w:bookmarkStart w:id="22" w:name="_Toc521052084"/>
       <w:r>
         <w:lastRenderedPageBreak/>
         <w:t>Exercises</w:t>
       </w:r>
+      <w:bookmarkEnd w:id="22"/>
+    </w:p>
+    <w:p>
+      <w:pPr>
+        <w:pStyle w:val="Exercise"/>
+      </w:pPr>
+      <w:bookmarkStart w:id="23" w:name="_Toc521052085"/>
+      <w:r>
+        <w:t xml:space="preserve">(PLATFORM) Install </w:t>
+      </w:r>
+      <w:r>
+        <w:t>WW101_2_</w:t>
+      </w:r>
+      <w:r>
+        <w:t>&lt;</w:t>
+      </w:r>
+      <w:proofErr w:type="spellStart"/>
+      <w:r>
+        <w:t>KitName</w:t>
+      </w:r>
+      <w:proofErr w:type="spellEnd"/>
+      <w:r>
+        <w:t>&gt;</w:t>
+      </w:r>
+      <w:r>
+        <w:t xml:space="preserve"> into the platforms directory</w:t>
+      </w:r>
       <w:bookmarkEnd w:id="23"/>
-    </w:p>
-    <w:p>
-      <w:pPr>
-        <w:pStyle w:val="Exercise"/>
-      </w:pPr>
-      <w:bookmarkStart w:id="24" w:name="_Toc521052085"/>
-      <w:r>
-        <w:t xml:space="preserve">(PLATFORM) Install </w:t>
-      </w:r>
-      <w:r>
-        <w:t>WW101_2_</w:t>
-      </w:r>
-      <w:r>
-        <w:t>&lt;</w:t>
-      </w:r>
-      <w:proofErr w:type="spellStart"/>
-      <w:r>
-        <w:t>KitName</w:t>
-      </w:r>
-      <w:proofErr w:type="spellEnd"/>
-      <w:r>
-        <w:t>&gt;</w:t>
-      </w:r>
-      <w:r>
-        <w:t xml:space="preserve"> into the platforms directory</w:t>
-      </w:r>
-      <w:bookmarkEnd w:id="24"/>
     </w:p>
     <w:p>
       <w:r>
@@ -14471,7 +14555,7 @@
           <w:numId w:val="27"/>
         </w:numPr>
       </w:pPr>
-      <w:bookmarkStart w:id="25" w:name="_Hlk504035675"/>
+      <w:bookmarkStart w:id="24" w:name="_Hlk504035675"/>
       <w:r>
         <w:t>Which chip GPIO</w:t>
       </w:r>
@@ -14505,7 +14589,7 @@
         <w:t>Are the button pins pulled up or down? Where is that specified?</w:t>
       </w:r>
     </w:p>
-    <w:bookmarkEnd w:id="25"/>
+    <w:bookmarkEnd w:id="24"/>
     <w:p>
       <w:pPr>
         <w:ind w:left="360"/>
@@ -14529,7 +14613,7 @@
       <w:pPr>
         <w:pStyle w:val="Exercise"/>
       </w:pPr>
-      <w:bookmarkStart w:id="26" w:name="_Toc521052086"/>
+      <w:bookmarkStart w:id="25" w:name="_Toc521052086"/>
       <w:r>
         <w:lastRenderedPageBreak/>
         <w:t>(GPIO)</w:t>
@@ -14540,7 +14624,7 @@
       <w:r>
         <w:t>Blink an LED</w:t>
       </w:r>
-      <w:bookmarkEnd w:id="26"/>
+      <w:bookmarkEnd w:id="25"/>
       <w:r>
         <w:t xml:space="preserve"> </w:t>
       </w:r>
@@ -15057,7 +15141,7 @@
           <w:numId w:val="28"/>
         </w:numPr>
       </w:pPr>
-      <w:bookmarkStart w:id="27" w:name="_Hlk504035693"/>
+      <w:bookmarkStart w:id="26" w:name="_Hlk504035693"/>
       <w:r>
         <w:t>What is the name of the first user application function that is executed? What does it do?</w:t>
       </w:r>
@@ -15090,7 +15174,7 @@
         <w:t xml:space="preserve"> When does the BTM_ENABLED_EVT case occur?</w:t>
       </w:r>
     </w:p>
-    <w:bookmarkEnd w:id="27"/>
+    <w:bookmarkEnd w:id="26"/>
     <w:p>
       <w:pPr>
         <w:ind w:left="360"/>
@@ -15133,11 +15217,11 @@
       <w:r>
         <w:t xml:space="preserve"> </w:t>
       </w:r>
-      <w:bookmarkStart w:id="28" w:name="_Toc521052087"/>
+      <w:bookmarkStart w:id="27" w:name="_Toc521052087"/>
       <w:r>
         <w:t>(GPIO) Add Debug Printing to the LED Blink Project</w:t>
       </w:r>
-      <w:bookmarkEnd w:id="28"/>
+      <w:bookmarkEnd w:id="27"/>
     </w:p>
     <w:p>
       <w:r>
@@ -15507,7 +15591,7 @@
       <w:pPr>
         <w:pStyle w:val="Exercise"/>
       </w:pPr>
-      <w:bookmarkStart w:id="29" w:name="_Toc521052088"/>
+      <w:bookmarkStart w:id="28" w:name="_Toc521052088"/>
       <w:r>
         <w:t xml:space="preserve">(GPIO) Read the State of a </w:t>
       </w:r>
@@ -15517,7 +15601,7 @@
       <w:r>
         <w:t>Button</w:t>
       </w:r>
-      <w:bookmarkEnd w:id="29"/>
+      <w:bookmarkEnd w:id="28"/>
     </w:p>
     <w:p>
       <w:r>
@@ -15659,11 +15743,11 @@
       <w:pPr>
         <w:pStyle w:val="Exercise"/>
       </w:pPr>
-      <w:bookmarkStart w:id="30" w:name="_Toc521052089"/>
+      <w:bookmarkStart w:id="29" w:name="_Toc521052089"/>
       <w:r>
         <w:t>(GPIO) Use an Interrupt to Toggle the State of an LED</w:t>
       </w:r>
-      <w:bookmarkEnd w:id="30"/>
+      <w:bookmarkEnd w:id="29"/>
     </w:p>
     <w:p>
       <w:r>
@@ -15832,12 +15916,12 @@
       <w:pPr>
         <w:pStyle w:val="Exercise"/>
       </w:pPr>
-      <w:bookmarkStart w:id="31" w:name="_Toc521052090"/>
+      <w:bookmarkStart w:id="30" w:name="_Toc521052090"/>
       <w:r>
         <w:lastRenderedPageBreak/>
         <w:t>(NVRAM) Write and Read Data in the NVRAM</w:t>
       </w:r>
-      <w:bookmarkEnd w:id="31"/>
+      <w:bookmarkEnd w:id="30"/>
     </w:p>
     <w:p>
       <w:r>
@@ -16237,7 +16321,7 @@
       <w:pPr>
         <w:pStyle w:val="Exercise"/>
       </w:pPr>
-      <w:bookmarkStart w:id="32" w:name="_Toc521052091"/>
+      <w:bookmarkStart w:id="31" w:name="_Toc521052091"/>
       <w:r>
         <w:lastRenderedPageBreak/>
         <w:t xml:space="preserve">(I2C WRITE) </w:t>
@@ -16254,7 +16338,7 @@
       <w:r>
         <w:t>I2C Controlled LEDs</w:t>
       </w:r>
-      <w:bookmarkEnd w:id="32"/>
+      <w:bookmarkEnd w:id="31"/>
     </w:p>
     <w:p>
       <w:r>
@@ -17039,7 +17123,7 @@
       <w:pPr>
         <w:pStyle w:val="Exercise"/>
       </w:pPr>
-      <w:bookmarkStart w:id="33" w:name="_Toc521052092"/>
+      <w:bookmarkStart w:id="32" w:name="_Toc521052092"/>
       <w:r>
         <w:lastRenderedPageBreak/>
         <w:t xml:space="preserve">(I2C READ) Read PSoC </w:t>
@@ -17056,7 +17140,7 @@
       <w:r>
         <w:t xml:space="preserve"> I2C</w:t>
       </w:r>
-      <w:bookmarkEnd w:id="33"/>
+      <w:bookmarkEnd w:id="32"/>
     </w:p>
     <w:p>
       <w:r>
@@ -17234,7 +17318,7 @@
       <w:pPr>
         <w:pStyle w:val="Exercise"/>
       </w:pPr>
-      <w:bookmarkStart w:id="34" w:name="_Toc521052093"/>
+      <w:bookmarkStart w:id="33" w:name="_Toc521052093"/>
       <w:r>
         <w:lastRenderedPageBreak/>
         <w:t>(Advanced)</w:t>
@@ -17257,7 +17341,7 @@
       <w:r>
         <w:t xml:space="preserve"> I2C</w:t>
       </w:r>
-      <w:bookmarkEnd w:id="34"/>
+      <w:bookmarkEnd w:id="33"/>
     </w:p>
     <w:p>
       <w:r>
@@ -17881,12 +17965,12 @@
       <w:pPr>
         <w:pStyle w:val="Exercise"/>
       </w:pPr>
-      <w:bookmarkStart w:id="35" w:name="_Toc521052094"/>
+      <w:bookmarkStart w:id="34" w:name="_Toc521052094"/>
       <w:r>
         <w:lastRenderedPageBreak/>
         <w:t>(Advanced) (PWM) LED brightness</w:t>
       </w:r>
-      <w:bookmarkEnd w:id="35"/>
+      <w:bookmarkEnd w:id="34"/>
     </w:p>
     <w:p>
       <w:r>
@@ -18111,11 +18195,11 @@
       <w:pPr>
         <w:pStyle w:val="Exercise"/>
       </w:pPr>
-      <w:bookmarkStart w:id="36" w:name="_Toc521052095"/>
+      <w:bookmarkStart w:id="35" w:name="_Toc521052095"/>
       <w:r>
         <w:t>(Advanced) (PWM) LED toggling at specific frequency and duty cycle</w:t>
       </w:r>
-      <w:bookmarkEnd w:id="36"/>
+      <w:bookmarkEnd w:id="35"/>
     </w:p>
     <w:p>
       <w:pPr>
@@ -18295,7 +18379,7 @@
       <w:pPr>
         <w:pStyle w:val="Exercise"/>
       </w:pPr>
-      <w:bookmarkStart w:id="37" w:name="_Toc521052096"/>
+      <w:bookmarkStart w:id="36" w:name="_Toc521052096"/>
       <w:r>
         <w:t>(Advanc</w:t>
       </w:r>
@@ -18305,7 +18389,7 @@
       <w:r>
         <w:t>d) (ADC) Measure Ambient Light Sensor</w:t>
       </w:r>
-      <w:bookmarkEnd w:id="37"/>
+      <w:bookmarkEnd w:id="36"/>
     </w:p>
     <w:p>
       <w:pPr>
@@ -18462,7 +18546,7 @@
       <w:pPr>
         <w:pStyle w:val="Exercise"/>
       </w:pPr>
-      <w:bookmarkStart w:id="38" w:name="_Toc521052097"/>
+      <w:bookmarkStart w:id="37" w:name="_Toc521052097"/>
       <w:r>
         <w:t xml:space="preserve">(Advanced) (UART) </w:t>
       </w:r>
@@ -18472,7 +18556,7 @@
       <w:r>
         <w:t xml:space="preserve"> a value using the standard UART functions</w:t>
       </w:r>
-      <w:bookmarkEnd w:id="38"/>
+      <w:bookmarkEnd w:id="37"/>
     </w:p>
     <w:p>
       <w:r>
@@ -18610,7 +18694,7 @@
       <w:pPr>
         <w:pStyle w:val="Exercise"/>
       </w:pPr>
-      <w:bookmarkStart w:id="39" w:name="_Toc521052098"/>
+      <w:bookmarkStart w:id="38" w:name="_Toc521052098"/>
       <w:r>
         <w:t xml:space="preserve">(Advanced) (UART) </w:t>
       </w:r>
@@ -18620,7 +18704,7 @@
       <w:r>
         <w:t xml:space="preserve"> a value using the standard UART functions</w:t>
       </w:r>
-      <w:bookmarkEnd w:id="39"/>
+      <w:bookmarkEnd w:id="38"/>
     </w:p>
     <w:p>
       <w:r>
@@ -18818,7 +18902,7 @@
       <w:pPr>
         <w:pStyle w:val="Exercise"/>
       </w:pPr>
-      <w:bookmarkStart w:id="40" w:name="_Toc521052099"/>
+      <w:bookmarkStart w:id="39" w:name="_Toc521052099"/>
       <w:r>
         <w:lastRenderedPageBreak/>
         <w:t xml:space="preserve">(Advanced) (I2C OLED) </w:t>
@@ -18826,13 +18910,13 @@
       <w:r>
         <w:t>Display Data on the OLED Display</w:t>
       </w:r>
-      <w:bookmarkEnd w:id="40"/>
+      <w:bookmarkEnd w:id="39"/>
     </w:p>
     <w:p>
       <w:pPr>
         <w:ind w:left="360"/>
       </w:pPr>
-      <w:bookmarkStart w:id="41" w:name="_Hlk520988710"/>
+      <w:bookmarkStart w:id="40" w:name="_Hlk520988710"/>
       <w:r>
         <w:t>In this exercise you will use a library to display text and graphics on the OLED display on the shield.</w:t>
       </w:r>
@@ -18866,7 +18950,7 @@
       <w:r>
         <w:t xml:space="preserve"> folder </w:t>
       </w:r>
-      <w:bookmarkEnd w:id="41"/>
+      <w:bookmarkEnd w:id="40"/>
       <w:r>
         <w:t>inside of WICED studio.</w:t>
       </w:r>
@@ -19096,24 +19180,12 @@
       <w:pPr>
         <w:pStyle w:val="Exercise"/>
       </w:pPr>
-      <w:bookmarkStart w:id="42" w:name="_Toc521052100"/>
+      <w:bookmarkStart w:id="41" w:name="_Toc521052100"/>
       <w:r>
         <w:lastRenderedPageBreak/>
-        <w:t>(Advanced) (</w:t>
-      </w:r>
-      <w:r>
-        <w:t>RTC</w:t>
-      </w:r>
-      <w:r>
-        <w:t>) Display</w:t>
-      </w:r>
-      <w:r>
-        <w:t xml:space="preserve"> Time and Date </w:t>
-      </w:r>
-      <w:r>
-        <w:t>Data on the OLED Display</w:t>
-      </w:r>
-      <w:bookmarkEnd w:id="42"/>
+        <w:t>(Advanced) (RTC) Display Time and Date Data on the OLED Display</w:t>
+      </w:r>
+      <w:bookmarkEnd w:id="41"/>
     </w:p>
     <w:p>
       <w:pPr>
@@ -19241,6 +19313,14 @@
       <w:r>
         <w:t xml:space="preserve"> or you can use the buttons on the shield.</w:t>
       </w:r>
+      <w:r>
+        <w:t xml:space="preserve"> For example, the project in the key</w:t>
+      </w:r>
+      <w:r>
+        <w:t xml:space="preserve"> uses MB1 to switch between the value being changed (day, month, second, etc.) and MB2 to increment the current value being changed.</w:t>
+      </w:r>
+      <w:bookmarkStart w:id="42" w:name="_GoBack"/>
+      <w:bookmarkEnd w:id="42"/>
     </w:p>
     <w:p>
       <w:pPr>
@@ -23338,7 +23418,7 @@
   <w:style w:type="paragraph" w:default="1" w:styleId="Normal">
     <w:name w:val="Normal"/>
     <w:qFormat/>
-    <w:rsid w:val="00B24888"/>
+    <w:rsid w:val="001133E8"/>
   </w:style>
   <w:style w:type="paragraph" w:styleId="Heading1">
     <w:name w:val="heading 1"/>
@@ -23458,9 +23538,8 @@
   <w:style w:type="character" w:default="1" w:styleId="DefaultParagraphFont">
     <w:name w:val="Default Paragraph Font"/>
     <w:uiPriority w:val="1"/>
-    <w:semiHidden/>
     <w:unhideWhenUsed/>
-    <w:rsid w:val="00B24888"/>
+    <w:rsid w:val="001133E8"/>
   </w:style>
   <w:style w:type="table" w:default="1" w:styleId="TableNormal">
     <w:name w:val="Normal Table"/>
@@ -23482,7 +23561,7 @@
     <w:uiPriority w:val="99"/>
     <w:semiHidden/>
     <w:unhideWhenUsed/>
-    <w:rsid w:val="00B24888"/>
+    <w:rsid w:val="001133E8"/>
   </w:style>
   <w:style w:type="character" w:customStyle="1" w:styleId="Heading1Char">
     <w:name w:val="Heading 1 Char"/>
@@ -24389,7 +24468,7 @@
 </file>
 
 <file path=customXml/itemProps1.xml><?xml version="1.0" encoding="utf-8"?>
-<ds:datastoreItem xmlns:ds="http://schemas.openxmlformats.org/officeDocument/2006/customXml" ds:itemID="{69D8C379-AABA-40D6-95CF-B58930804DC8}">
+<ds:datastoreItem xmlns:ds="http://schemas.openxmlformats.org/officeDocument/2006/customXml" ds:itemID="{89F70A8C-22C9-4EC7-A269-EAA279D927D0}">
   <ds:schemaRefs>
     <ds:schemaRef ds:uri="http://schemas.openxmlformats.org/officeDocument/2006/bibliography"/>
   </ds:schemaRefs>

</xml_diff>

<commit_message>
add key to start of application names, add include for cycfg.h.
</commit_message>
<xml_diff>
--- a/labmanual/English/WBT101-02-Peripherals.docx
+++ b/labmanual/English/WBT101-02-Peripherals.docx
@@ -33,8 +33,6 @@
         </w:rPr>
         <w:t xml:space="preserve"> to MCU Peripherals</w:t>
       </w:r>
-      <w:bookmarkStart w:id="0" w:name="_GoBack"/>
-      <w:bookmarkEnd w:id="0"/>
     </w:p>
     <w:p>
       <w:pPr>
@@ -1673,57 +1671,58 @@
       <w:pPr>
         <w:pStyle w:val="Heading1"/>
       </w:pPr>
-      <w:bookmarkStart w:id="1" w:name="_Toc5009819"/>
-      <w:bookmarkStart w:id="2" w:name="_Toc5198769"/>
-      <w:bookmarkStart w:id="3" w:name="_Toc5009820"/>
-      <w:bookmarkStart w:id="4" w:name="_Toc5198770"/>
-      <w:bookmarkStart w:id="5" w:name="_Toc5009821"/>
-      <w:bookmarkStart w:id="6" w:name="_Toc5198771"/>
-      <w:bookmarkStart w:id="7" w:name="_Toc5009822"/>
-      <w:bookmarkStart w:id="8" w:name="_Toc5198772"/>
-      <w:bookmarkStart w:id="9" w:name="_Toc5009823"/>
-      <w:bookmarkStart w:id="10" w:name="_Toc5198773"/>
-      <w:bookmarkStart w:id="11" w:name="_Toc5009824"/>
-      <w:bookmarkStart w:id="12" w:name="_Toc5198774"/>
-      <w:bookmarkStart w:id="13" w:name="_Toc5009825"/>
-      <w:bookmarkStart w:id="14" w:name="_Toc5198775"/>
-      <w:bookmarkStart w:id="15" w:name="_Toc5009826"/>
-      <w:bookmarkStart w:id="16" w:name="_Toc5198776"/>
-      <w:bookmarkStart w:id="17" w:name="_Toc5009827"/>
-      <w:bookmarkStart w:id="18" w:name="_Toc5198777"/>
-      <w:bookmarkStart w:id="19" w:name="_Toc5009828"/>
-      <w:bookmarkStart w:id="20" w:name="_Toc5198778"/>
-      <w:bookmarkStart w:id="21" w:name="_Toc5009829"/>
-      <w:bookmarkStart w:id="22" w:name="_Toc5198779"/>
-      <w:bookmarkStart w:id="23" w:name="_Toc5009830"/>
-      <w:bookmarkStart w:id="24" w:name="_Toc5198780"/>
-      <w:bookmarkStart w:id="25" w:name="_Toc5009831"/>
-      <w:bookmarkStart w:id="26" w:name="_Toc5198781"/>
-      <w:bookmarkStart w:id="27" w:name="_Toc5009832"/>
-      <w:bookmarkStart w:id="28" w:name="_Toc5198782"/>
-      <w:bookmarkStart w:id="29" w:name="_Toc5009833"/>
-      <w:bookmarkStart w:id="30" w:name="_Toc5198783"/>
-      <w:bookmarkStart w:id="31" w:name="_Toc5009834"/>
-      <w:bookmarkStart w:id="32" w:name="_Toc5198784"/>
-      <w:bookmarkStart w:id="33" w:name="_Toc5009835"/>
-      <w:bookmarkStart w:id="34" w:name="_Toc5198785"/>
-      <w:bookmarkStart w:id="35" w:name="_Toc5009836"/>
-      <w:bookmarkStart w:id="36" w:name="_Toc5198786"/>
-      <w:bookmarkStart w:id="37" w:name="_Toc5009837"/>
-      <w:bookmarkStart w:id="38" w:name="_Toc5198787"/>
-      <w:bookmarkStart w:id="39" w:name="_Toc5009838"/>
-      <w:bookmarkStart w:id="40" w:name="_Toc5198788"/>
-      <w:bookmarkStart w:id="41" w:name="_Toc5009839"/>
-      <w:bookmarkStart w:id="42" w:name="_Toc5198789"/>
-      <w:bookmarkStart w:id="43" w:name="_Toc5009840"/>
-      <w:bookmarkStart w:id="44" w:name="_Toc5198790"/>
-      <w:bookmarkStart w:id="45" w:name="_Toc5009841"/>
-      <w:bookmarkStart w:id="46" w:name="_Toc5198791"/>
-      <w:bookmarkStart w:id="47" w:name="_Toc5009842"/>
-      <w:bookmarkStart w:id="48" w:name="_Toc5198792"/>
-      <w:bookmarkStart w:id="49" w:name="_Toc5009843"/>
-      <w:bookmarkStart w:id="50" w:name="_Toc5198793"/>
-      <w:bookmarkStart w:id="51" w:name="_Toc5436913"/>
+      <w:bookmarkStart w:id="0" w:name="_Toc5009819"/>
+      <w:bookmarkStart w:id="1" w:name="_Toc5198769"/>
+      <w:bookmarkStart w:id="2" w:name="_Toc5009820"/>
+      <w:bookmarkStart w:id="3" w:name="_Toc5198770"/>
+      <w:bookmarkStart w:id="4" w:name="_Toc5009821"/>
+      <w:bookmarkStart w:id="5" w:name="_Toc5198771"/>
+      <w:bookmarkStart w:id="6" w:name="_Toc5009822"/>
+      <w:bookmarkStart w:id="7" w:name="_Toc5198772"/>
+      <w:bookmarkStart w:id="8" w:name="_Toc5009823"/>
+      <w:bookmarkStart w:id="9" w:name="_Toc5198773"/>
+      <w:bookmarkStart w:id="10" w:name="_Toc5009824"/>
+      <w:bookmarkStart w:id="11" w:name="_Toc5198774"/>
+      <w:bookmarkStart w:id="12" w:name="_Toc5009825"/>
+      <w:bookmarkStart w:id="13" w:name="_Toc5198775"/>
+      <w:bookmarkStart w:id="14" w:name="_Toc5009826"/>
+      <w:bookmarkStart w:id="15" w:name="_Toc5198776"/>
+      <w:bookmarkStart w:id="16" w:name="_Toc5009827"/>
+      <w:bookmarkStart w:id="17" w:name="_Toc5198777"/>
+      <w:bookmarkStart w:id="18" w:name="_Toc5009828"/>
+      <w:bookmarkStart w:id="19" w:name="_Toc5198778"/>
+      <w:bookmarkStart w:id="20" w:name="_Toc5009829"/>
+      <w:bookmarkStart w:id="21" w:name="_Toc5198779"/>
+      <w:bookmarkStart w:id="22" w:name="_Toc5009830"/>
+      <w:bookmarkStart w:id="23" w:name="_Toc5198780"/>
+      <w:bookmarkStart w:id="24" w:name="_Toc5009831"/>
+      <w:bookmarkStart w:id="25" w:name="_Toc5198781"/>
+      <w:bookmarkStart w:id="26" w:name="_Toc5009832"/>
+      <w:bookmarkStart w:id="27" w:name="_Toc5198782"/>
+      <w:bookmarkStart w:id="28" w:name="_Toc5009833"/>
+      <w:bookmarkStart w:id="29" w:name="_Toc5198783"/>
+      <w:bookmarkStart w:id="30" w:name="_Toc5009834"/>
+      <w:bookmarkStart w:id="31" w:name="_Toc5198784"/>
+      <w:bookmarkStart w:id="32" w:name="_Toc5009835"/>
+      <w:bookmarkStart w:id="33" w:name="_Toc5198785"/>
+      <w:bookmarkStart w:id="34" w:name="_Toc5009836"/>
+      <w:bookmarkStart w:id="35" w:name="_Toc5198786"/>
+      <w:bookmarkStart w:id="36" w:name="_Toc5009837"/>
+      <w:bookmarkStart w:id="37" w:name="_Toc5198787"/>
+      <w:bookmarkStart w:id="38" w:name="_Toc5009838"/>
+      <w:bookmarkStart w:id="39" w:name="_Toc5198788"/>
+      <w:bookmarkStart w:id="40" w:name="_Toc5009839"/>
+      <w:bookmarkStart w:id="41" w:name="_Toc5198789"/>
+      <w:bookmarkStart w:id="42" w:name="_Toc5009840"/>
+      <w:bookmarkStart w:id="43" w:name="_Toc5198790"/>
+      <w:bookmarkStart w:id="44" w:name="_Toc5009841"/>
+      <w:bookmarkStart w:id="45" w:name="_Toc5198791"/>
+      <w:bookmarkStart w:id="46" w:name="_Toc5009842"/>
+      <w:bookmarkStart w:id="47" w:name="_Toc5198792"/>
+      <w:bookmarkStart w:id="48" w:name="_Toc5009843"/>
+      <w:bookmarkStart w:id="49" w:name="_Toc5198793"/>
+      <w:bookmarkStart w:id="50" w:name="_Toc5436913"/>
+      <w:bookmarkEnd w:id="0"/>
       <w:bookmarkEnd w:id="1"/>
       <w:bookmarkEnd w:id="2"/>
       <w:bookmarkEnd w:id="3"/>
@@ -1773,7 +1772,6 @@
       <w:bookmarkEnd w:id="47"/>
       <w:bookmarkEnd w:id="48"/>
       <w:bookmarkEnd w:id="49"/>
-      <w:bookmarkEnd w:id="50"/>
       <w:r>
         <w:lastRenderedPageBreak/>
         <w:t xml:space="preserve">Creating a new </w:t>
@@ -1784,17 +1782,17 @@
       <w:r>
         <w:t>project</w:t>
       </w:r>
+      <w:bookmarkEnd w:id="50"/>
+    </w:p>
+    <w:p>
+      <w:pPr>
+        <w:pStyle w:val="Heading2"/>
+      </w:pPr>
+      <w:bookmarkStart w:id="51" w:name="_Toc5436914"/>
+      <w:r>
+        <w:t>New Application Wizard</w:t>
+      </w:r>
       <w:bookmarkEnd w:id="51"/>
-    </w:p>
-    <w:p>
-      <w:pPr>
-        <w:pStyle w:val="Heading2"/>
-      </w:pPr>
-      <w:bookmarkStart w:id="52" w:name="_Toc5436914"/>
-      <w:r>
-        <w:t>New Application Wizard</w:t>
-      </w:r>
-      <w:bookmarkEnd w:id="52"/>
     </w:p>
     <w:p>
       <w:r>
@@ -2144,11 +2142,11 @@
       <w:pPr>
         <w:pStyle w:val="Heading2"/>
       </w:pPr>
-      <w:bookmarkStart w:id="53" w:name="_Toc5436915"/>
+      <w:bookmarkStart w:id="52" w:name="_Toc5436915"/>
       <w:r>
         <w:t>Directory Structure</w:t>
       </w:r>
-      <w:bookmarkEnd w:id="53"/>
+      <w:bookmarkEnd w:id="52"/>
     </w:p>
     <w:p>
       <w:r>
@@ -2365,11 +2363,11 @@
       <w:pPr>
         <w:pStyle w:val="Heading2"/>
       </w:pPr>
-      <w:bookmarkStart w:id="54" w:name="_Toc5198797"/>
-      <w:bookmarkStart w:id="55" w:name="_Toc5198798"/>
-      <w:bookmarkStart w:id="56" w:name="_Toc5436916"/>
+      <w:bookmarkStart w:id="53" w:name="_Toc5198797"/>
+      <w:bookmarkStart w:id="54" w:name="_Toc5198798"/>
+      <w:bookmarkStart w:id="55" w:name="_Toc5436916"/>
+      <w:bookmarkEnd w:id="53"/>
       <w:bookmarkEnd w:id="54"/>
-      <w:bookmarkEnd w:id="55"/>
       <w:r>
         <w:lastRenderedPageBreak/>
         <w:t xml:space="preserve">Configuration Database - </w:t>
@@ -2384,7 +2382,7 @@
       <w:r>
         <w:t xml:space="preserve"> File</w:t>
       </w:r>
-      <w:bookmarkEnd w:id="56"/>
+      <w:bookmarkEnd w:id="55"/>
     </w:p>
     <w:p>
       <w:r>
@@ -2475,7 +2473,7 @@
       <w:pPr>
         <w:pStyle w:val="Heading2"/>
       </w:pPr>
-      <w:bookmarkStart w:id="57" w:name="_Toc5436917"/>
+      <w:bookmarkStart w:id="56" w:name="_Toc5436917"/>
       <w:proofErr w:type="spellStart"/>
       <w:r>
         <w:t>GeneratedSource</w:t>
@@ -2484,7 +2482,7 @@
       <w:r>
         <w:t xml:space="preserve"> Folder</w:t>
       </w:r>
-      <w:bookmarkEnd w:id="57"/>
+      <w:bookmarkEnd w:id="56"/>
     </w:p>
     <w:p>
       <w:r>
@@ -2552,7 +2550,7 @@
       <w:pPr>
         <w:pStyle w:val="Heading2"/>
       </w:pPr>
-      <w:bookmarkStart w:id="58" w:name="_Toc5436918"/>
+      <w:bookmarkStart w:id="57" w:name="_Toc5436918"/>
       <w:r>
         <w:lastRenderedPageBreak/>
         <w:t>Platform Files (</w:t>
@@ -2573,7 +2571,7 @@
       <w:r>
         <w:t>)</w:t>
       </w:r>
-      <w:bookmarkEnd w:id="58"/>
+      <w:bookmarkEnd w:id="57"/>
     </w:p>
     <w:p>
       <w:r>
@@ -2792,78 +2790,78 @@
       <w:pPr>
         <w:pStyle w:val="Heading2"/>
       </w:pPr>
-      <w:bookmarkStart w:id="59" w:name="_Toc5436919"/>
+      <w:bookmarkStart w:id="58" w:name="_Toc5436919"/>
       <w:r>
         <w:t>Stack Configuration Files</w:t>
       </w:r>
+      <w:bookmarkEnd w:id="58"/>
+    </w:p>
+    <w:p>
+      <w:r>
+        <w:t xml:space="preserve">Most templates include </w:t>
+      </w:r>
+      <w:proofErr w:type="spellStart"/>
+      <w:r>
+        <w:t>app_bt_cfg.c</w:t>
+      </w:r>
+      <w:proofErr w:type="spellEnd"/>
+      <w:r>
+        <w:t xml:space="preserve"> and </w:t>
+      </w:r>
+      <w:proofErr w:type="spellStart"/>
+      <w:r>
+        <w:t>app_bt_cfg.h</w:t>
+      </w:r>
+      <w:proofErr w:type="spellEnd"/>
+      <w:r>
+        <w:t>, which create static definitions of the stack configuration and buffer pools. You will edit the stack configuration, for example, to change the name of your device or to optimize the scanning and advertising parameters. The buffer pools determine the availability of various sizes of memory blocks for the stack</w:t>
+      </w:r>
+      <w:r>
+        <w:t>,</w:t>
+      </w:r>
+      <w:r>
+        <w:t xml:space="preserve"> and you might edit those to optimize performance and RAM usage.</w:t>
+      </w:r>
+    </w:p>
+    <w:p>
+      <w:r>
+        <w:t>Note: The actual file names may vary in some code examples</w:t>
+      </w:r>
+      <w:r>
+        <w:t>,</w:t>
+      </w:r>
+      <w:r>
+        <w:t xml:space="preserve"> but the definitions of the </w:t>
+      </w:r>
+      <w:proofErr w:type="spellStart"/>
+      <w:r>
+        <w:t>wiced_bt_cfg_settings</w:t>
+      </w:r>
+      <w:proofErr w:type="spellEnd"/>
+      <w:r>
+        <w:t xml:space="preserve"> struct and </w:t>
+      </w:r>
+      <w:proofErr w:type="spellStart"/>
+      <w:r>
+        <w:t>wiced_bt_cfg_buf_pools</w:t>
+      </w:r>
+      <w:proofErr w:type="spellEnd"/>
+      <w:r>
+        <w:t xml:space="preserve"> array are required.</w:t>
+      </w:r>
+    </w:p>
+    <w:p>
+      <w:pPr>
+        <w:pStyle w:val="Heading2"/>
+      </w:pPr>
+      <w:bookmarkStart w:id="59" w:name="_Toc5436920"/>
+      <w:r>
+        <w:t xml:space="preserve">Application </w:t>
+      </w:r>
+      <w:r>
+        <w:t>C file</w:t>
+      </w:r>
       <w:bookmarkEnd w:id="59"/>
-    </w:p>
-    <w:p>
-      <w:r>
-        <w:t xml:space="preserve">Most templates include </w:t>
-      </w:r>
-      <w:proofErr w:type="spellStart"/>
-      <w:r>
-        <w:t>app_bt_cfg.c</w:t>
-      </w:r>
-      <w:proofErr w:type="spellEnd"/>
-      <w:r>
-        <w:t xml:space="preserve"> and </w:t>
-      </w:r>
-      <w:proofErr w:type="spellStart"/>
-      <w:r>
-        <w:t>app_bt_cfg.h</w:t>
-      </w:r>
-      <w:proofErr w:type="spellEnd"/>
-      <w:r>
-        <w:t>, which create static definitions of the stack configuration and buffer pools. You will edit the stack configuration, for example, to change the name of your device or to optimize the scanning and advertising parameters. The buffer pools determine the availability of various sizes of memory blocks for the stack</w:t>
-      </w:r>
-      <w:r>
-        <w:t>,</w:t>
-      </w:r>
-      <w:r>
-        <w:t xml:space="preserve"> and you might edit those to optimize performance and RAM usage.</w:t>
-      </w:r>
-    </w:p>
-    <w:p>
-      <w:r>
-        <w:t>Note: The actual file names may vary in some code examples</w:t>
-      </w:r>
-      <w:r>
-        <w:t>,</w:t>
-      </w:r>
-      <w:r>
-        <w:t xml:space="preserve"> but the definitions of the </w:t>
-      </w:r>
-      <w:proofErr w:type="spellStart"/>
-      <w:r>
-        <w:t>wiced_bt_cfg_settings</w:t>
-      </w:r>
-      <w:proofErr w:type="spellEnd"/>
-      <w:r>
-        <w:t xml:space="preserve"> struct and </w:t>
-      </w:r>
-      <w:proofErr w:type="spellStart"/>
-      <w:r>
-        <w:t>wiced_bt_cfg_buf_pools</w:t>
-      </w:r>
-      <w:proofErr w:type="spellEnd"/>
-      <w:r>
-        <w:t xml:space="preserve"> array are required.</w:t>
-      </w:r>
-    </w:p>
-    <w:p>
-      <w:pPr>
-        <w:pStyle w:val="Heading2"/>
-      </w:pPr>
-      <w:bookmarkStart w:id="60" w:name="_Toc5436920"/>
-      <w:r>
-        <w:t xml:space="preserve">Application </w:t>
-      </w:r>
-      <w:r>
-        <w:t>C file</w:t>
-      </w:r>
-      <w:bookmarkEnd w:id="60"/>
     </w:p>
     <w:p>
       <w:r>
@@ -5443,11 +5441,11 @@
       <w:pPr>
         <w:pStyle w:val="Heading2"/>
       </w:pPr>
-      <w:bookmarkStart w:id="61" w:name="_Toc5436921"/>
+      <w:bookmarkStart w:id="60" w:name="_Toc5436921"/>
       <w:r>
         <w:t>Application Settings</w:t>
       </w:r>
-      <w:bookmarkEnd w:id="61"/>
+      <w:bookmarkEnd w:id="60"/>
     </w:p>
     <w:p>
       <w:r>
@@ -5550,112 +5548,113 @@
       <w:pPr>
         <w:pStyle w:val="Heading1"/>
       </w:pPr>
-      <w:bookmarkStart w:id="62" w:name="_Toc5009853"/>
-      <w:bookmarkStart w:id="63" w:name="_Toc5198805"/>
-      <w:bookmarkStart w:id="64" w:name="_Toc5009854"/>
-      <w:bookmarkStart w:id="65" w:name="_Toc5198806"/>
-      <w:bookmarkStart w:id="66" w:name="_Toc5009855"/>
-      <w:bookmarkStart w:id="67" w:name="_Toc5198807"/>
-      <w:bookmarkStart w:id="68" w:name="_Toc5009856"/>
-      <w:bookmarkStart w:id="69" w:name="_Toc5198808"/>
-      <w:bookmarkStart w:id="70" w:name="_Toc5009857"/>
-      <w:bookmarkStart w:id="71" w:name="_Toc5198809"/>
-      <w:bookmarkStart w:id="72" w:name="_Toc5009858"/>
-      <w:bookmarkStart w:id="73" w:name="_Toc5198810"/>
-      <w:bookmarkStart w:id="74" w:name="_Toc5009859"/>
-      <w:bookmarkStart w:id="75" w:name="_Toc5198811"/>
-      <w:bookmarkStart w:id="76" w:name="_Toc5009860"/>
-      <w:bookmarkStart w:id="77" w:name="_Toc5198812"/>
-      <w:bookmarkStart w:id="78" w:name="_Toc5009861"/>
-      <w:bookmarkStart w:id="79" w:name="_Toc5198813"/>
-      <w:bookmarkStart w:id="80" w:name="_Toc5009862"/>
-      <w:bookmarkStart w:id="81" w:name="_Toc5198814"/>
-      <w:bookmarkStart w:id="82" w:name="_Toc5009863"/>
-      <w:bookmarkStart w:id="83" w:name="_Toc5198815"/>
-      <w:bookmarkStart w:id="84" w:name="_Toc5009864"/>
-      <w:bookmarkStart w:id="85" w:name="_Toc5198816"/>
-      <w:bookmarkStart w:id="86" w:name="_Toc5009865"/>
-      <w:bookmarkStart w:id="87" w:name="_Toc5198817"/>
-      <w:bookmarkStart w:id="88" w:name="_Toc5009866"/>
-      <w:bookmarkStart w:id="89" w:name="_Toc5198818"/>
-      <w:bookmarkStart w:id="90" w:name="_Toc5009867"/>
-      <w:bookmarkStart w:id="91" w:name="_Toc5198819"/>
-      <w:bookmarkStart w:id="92" w:name="_Toc5009868"/>
-      <w:bookmarkStart w:id="93" w:name="_Toc5198820"/>
-      <w:bookmarkStart w:id="94" w:name="_Toc5009869"/>
-      <w:bookmarkStart w:id="95" w:name="_Toc5198821"/>
-      <w:bookmarkStart w:id="96" w:name="_Toc5009870"/>
-      <w:bookmarkStart w:id="97" w:name="_Toc5198822"/>
-      <w:bookmarkStart w:id="98" w:name="_Toc5009871"/>
-      <w:bookmarkStart w:id="99" w:name="_Toc5198823"/>
-      <w:bookmarkStart w:id="100" w:name="_Toc5009872"/>
-      <w:bookmarkStart w:id="101" w:name="_Toc5198824"/>
-      <w:bookmarkStart w:id="102" w:name="_Toc5009873"/>
-      <w:bookmarkStart w:id="103" w:name="_Toc5198825"/>
-      <w:bookmarkStart w:id="104" w:name="_Toc5009874"/>
-      <w:bookmarkStart w:id="105" w:name="_Toc5198826"/>
-      <w:bookmarkStart w:id="106" w:name="_Toc5009875"/>
-      <w:bookmarkStart w:id="107" w:name="_Toc5198827"/>
-      <w:bookmarkStart w:id="108" w:name="_Toc5009876"/>
-      <w:bookmarkStart w:id="109" w:name="_Toc5198828"/>
-      <w:bookmarkStart w:id="110" w:name="_Toc5009877"/>
-      <w:bookmarkStart w:id="111" w:name="_Toc5198829"/>
-      <w:bookmarkStart w:id="112" w:name="_Toc5009878"/>
-      <w:bookmarkStart w:id="113" w:name="_Toc5198830"/>
-      <w:bookmarkStart w:id="114" w:name="_Toc5009879"/>
-      <w:bookmarkStart w:id="115" w:name="_Toc5198831"/>
-      <w:bookmarkStart w:id="116" w:name="_Toc5009880"/>
-      <w:bookmarkStart w:id="117" w:name="_Toc5198832"/>
-      <w:bookmarkStart w:id="118" w:name="_Toc5009881"/>
-      <w:bookmarkStart w:id="119" w:name="_Toc5198833"/>
-      <w:bookmarkStart w:id="120" w:name="_Toc5009882"/>
-      <w:bookmarkStart w:id="121" w:name="_Toc5198834"/>
-      <w:bookmarkStart w:id="122" w:name="_Toc5009883"/>
-      <w:bookmarkStart w:id="123" w:name="_Toc5198835"/>
-      <w:bookmarkStart w:id="124" w:name="_Toc5009884"/>
-      <w:bookmarkStart w:id="125" w:name="_Toc5198836"/>
-      <w:bookmarkStart w:id="126" w:name="_Toc5009885"/>
-      <w:bookmarkStart w:id="127" w:name="_Toc5198837"/>
-      <w:bookmarkStart w:id="128" w:name="_Toc5009886"/>
-      <w:bookmarkStart w:id="129" w:name="_Toc5198838"/>
-      <w:bookmarkStart w:id="130" w:name="_Toc5009887"/>
-      <w:bookmarkStart w:id="131" w:name="_Toc5198839"/>
-      <w:bookmarkStart w:id="132" w:name="_Toc5009888"/>
-      <w:bookmarkStart w:id="133" w:name="_Toc5198840"/>
-      <w:bookmarkStart w:id="134" w:name="_Toc5009889"/>
-      <w:bookmarkStart w:id="135" w:name="_Toc5198841"/>
-      <w:bookmarkStart w:id="136" w:name="_Toc5009890"/>
-      <w:bookmarkStart w:id="137" w:name="_Toc5198842"/>
-      <w:bookmarkStart w:id="138" w:name="_Toc5009891"/>
-      <w:bookmarkStart w:id="139" w:name="_Toc5198843"/>
-      <w:bookmarkStart w:id="140" w:name="_Toc5009892"/>
-      <w:bookmarkStart w:id="141" w:name="_Toc5198844"/>
-      <w:bookmarkStart w:id="142" w:name="_Toc5009893"/>
-      <w:bookmarkStart w:id="143" w:name="_Toc5198845"/>
-      <w:bookmarkStart w:id="144" w:name="_Toc5009894"/>
-      <w:bookmarkStart w:id="145" w:name="_Toc5198846"/>
-      <w:bookmarkStart w:id="146" w:name="_Toc5009895"/>
-      <w:bookmarkStart w:id="147" w:name="_Toc5198847"/>
-      <w:bookmarkStart w:id="148" w:name="_Toc5009896"/>
-      <w:bookmarkStart w:id="149" w:name="_Toc5198848"/>
-      <w:bookmarkStart w:id="150" w:name="_Toc5009897"/>
-      <w:bookmarkStart w:id="151" w:name="_Toc5198849"/>
-      <w:bookmarkStart w:id="152" w:name="_Toc5009898"/>
-      <w:bookmarkStart w:id="153" w:name="_Toc5198850"/>
-      <w:bookmarkStart w:id="154" w:name="_Toc5009899"/>
-      <w:bookmarkStart w:id="155" w:name="_Toc5198851"/>
-      <w:bookmarkStart w:id="156" w:name="_Toc5009900"/>
-      <w:bookmarkStart w:id="157" w:name="_Toc5198852"/>
-      <w:bookmarkStart w:id="158" w:name="_Toc5009901"/>
-      <w:bookmarkStart w:id="159" w:name="_Toc5198853"/>
-      <w:bookmarkStart w:id="160" w:name="_Toc5009902"/>
-      <w:bookmarkStart w:id="161" w:name="_Toc5198854"/>
-      <w:bookmarkStart w:id="162" w:name="_Toc5009903"/>
-      <w:bookmarkStart w:id="163" w:name="_Toc5198855"/>
-      <w:bookmarkStart w:id="164" w:name="_Toc5009904"/>
-      <w:bookmarkStart w:id="165" w:name="_Toc5198856"/>
-      <w:bookmarkStart w:id="166" w:name="_Toc4420463"/>
-      <w:bookmarkStart w:id="167" w:name="_Toc5436922"/>
+      <w:bookmarkStart w:id="61" w:name="_Toc5009853"/>
+      <w:bookmarkStart w:id="62" w:name="_Toc5198805"/>
+      <w:bookmarkStart w:id="63" w:name="_Toc5009854"/>
+      <w:bookmarkStart w:id="64" w:name="_Toc5198806"/>
+      <w:bookmarkStart w:id="65" w:name="_Toc5009855"/>
+      <w:bookmarkStart w:id="66" w:name="_Toc5198807"/>
+      <w:bookmarkStart w:id="67" w:name="_Toc5009856"/>
+      <w:bookmarkStart w:id="68" w:name="_Toc5198808"/>
+      <w:bookmarkStart w:id="69" w:name="_Toc5009857"/>
+      <w:bookmarkStart w:id="70" w:name="_Toc5198809"/>
+      <w:bookmarkStart w:id="71" w:name="_Toc5009858"/>
+      <w:bookmarkStart w:id="72" w:name="_Toc5198810"/>
+      <w:bookmarkStart w:id="73" w:name="_Toc5009859"/>
+      <w:bookmarkStart w:id="74" w:name="_Toc5198811"/>
+      <w:bookmarkStart w:id="75" w:name="_Toc5009860"/>
+      <w:bookmarkStart w:id="76" w:name="_Toc5198812"/>
+      <w:bookmarkStart w:id="77" w:name="_Toc5009861"/>
+      <w:bookmarkStart w:id="78" w:name="_Toc5198813"/>
+      <w:bookmarkStart w:id="79" w:name="_Toc5009862"/>
+      <w:bookmarkStart w:id="80" w:name="_Toc5198814"/>
+      <w:bookmarkStart w:id="81" w:name="_Toc5009863"/>
+      <w:bookmarkStart w:id="82" w:name="_Toc5198815"/>
+      <w:bookmarkStart w:id="83" w:name="_Toc5009864"/>
+      <w:bookmarkStart w:id="84" w:name="_Toc5198816"/>
+      <w:bookmarkStart w:id="85" w:name="_Toc5009865"/>
+      <w:bookmarkStart w:id="86" w:name="_Toc5198817"/>
+      <w:bookmarkStart w:id="87" w:name="_Toc5009866"/>
+      <w:bookmarkStart w:id="88" w:name="_Toc5198818"/>
+      <w:bookmarkStart w:id="89" w:name="_Toc5009867"/>
+      <w:bookmarkStart w:id="90" w:name="_Toc5198819"/>
+      <w:bookmarkStart w:id="91" w:name="_Toc5009868"/>
+      <w:bookmarkStart w:id="92" w:name="_Toc5198820"/>
+      <w:bookmarkStart w:id="93" w:name="_Toc5009869"/>
+      <w:bookmarkStart w:id="94" w:name="_Toc5198821"/>
+      <w:bookmarkStart w:id="95" w:name="_Toc5009870"/>
+      <w:bookmarkStart w:id="96" w:name="_Toc5198822"/>
+      <w:bookmarkStart w:id="97" w:name="_Toc5009871"/>
+      <w:bookmarkStart w:id="98" w:name="_Toc5198823"/>
+      <w:bookmarkStart w:id="99" w:name="_Toc5009872"/>
+      <w:bookmarkStart w:id="100" w:name="_Toc5198824"/>
+      <w:bookmarkStart w:id="101" w:name="_Toc5009873"/>
+      <w:bookmarkStart w:id="102" w:name="_Toc5198825"/>
+      <w:bookmarkStart w:id="103" w:name="_Toc5009874"/>
+      <w:bookmarkStart w:id="104" w:name="_Toc5198826"/>
+      <w:bookmarkStart w:id="105" w:name="_Toc5009875"/>
+      <w:bookmarkStart w:id="106" w:name="_Toc5198827"/>
+      <w:bookmarkStart w:id="107" w:name="_Toc5009876"/>
+      <w:bookmarkStart w:id="108" w:name="_Toc5198828"/>
+      <w:bookmarkStart w:id="109" w:name="_Toc5009877"/>
+      <w:bookmarkStart w:id="110" w:name="_Toc5198829"/>
+      <w:bookmarkStart w:id="111" w:name="_Toc5009878"/>
+      <w:bookmarkStart w:id="112" w:name="_Toc5198830"/>
+      <w:bookmarkStart w:id="113" w:name="_Toc5009879"/>
+      <w:bookmarkStart w:id="114" w:name="_Toc5198831"/>
+      <w:bookmarkStart w:id="115" w:name="_Toc5009880"/>
+      <w:bookmarkStart w:id="116" w:name="_Toc5198832"/>
+      <w:bookmarkStart w:id="117" w:name="_Toc5009881"/>
+      <w:bookmarkStart w:id="118" w:name="_Toc5198833"/>
+      <w:bookmarkStart w:id="119" w:name="_Toc5009882"/>
+      <w:bookmarkStart w:id="120" w:name="_Toc5198834"/>
+      <w:bookmarkStart w:id="121" w:name="_Toc5009883"/>
+      <w:bookmarkStart w:id="122" w:name="_Toc5198835"/>
+      <w:bookmarkStart w:id="123" w:name="_Toc5009884"/>
+      <w:bookmarkStart w:id="124" w:name="_Toc5198836"/>
+      <w:bookmarkStart w:id="125" w:name="_Toc5009885"/>
+      <w:bookmarkStart w:id="126" w:name="_Toc5198837"/>
+      <w:bookmarkStart w:id="127" w:name="_Toc5009886"/>
+      <w:bookmarkStart w:id="128" w:name="_Toc5198838"/>
+      <w:bookmarkStart w:id="129" w:name="_Toc5009887"/>
+      <w:bookmarkStart w:id="130" w:name="_Toc5198839"/>
+      <w:bookmarkStart w:id="131" w:name="_Toc5009888"/>
+      <w:bookmarkStart w:id="132" w:name="_Toc5198840"/>
+      <w:bookmarkStart w:id="133" w:name="_Toc5009889"/>
+      <w:bookmarkStart w:id="134" w:name="_Toc5198841"/>
+      <w:bookmarkStart w:id="135" w:name="_Toc5009890"/>
+      <w:bookmarkStart w:id="136" w:name="_Toc5198842"/>
+      <w:bookmarkStart w:id="137" w:name="_Toc5009891"/>
+      <w:bookmarkStart w:id="138" w:name="_Toc5198843"/>
+      <w:bookmarkStart w:id="139" w:name="_Toc5009892"/>
+      <w:bookmarkStart w:id="140" w:name="_Toc5198844"/>
+      <w:bookmarkStart w:id="141" w:name="_Toc5009893"/>
+      <w:bookmarkStart w:id="142" w:name="_Toc5198845"/>
+      <w:bookmarkStart w:id="143" w:name="_Toc5009894"/>
+      <w:bookmarkStart w:id="144" w:name="_Toc5198846"/>
+      <w:bookmarkStart w:id="145" w:name="_Toc5009895"/>
+      <w:bookmarkStart w:id="146" w:name="_Toc5198847"/>
+      <w:bookmarkStart w:id="147" w:name="_Toc5009896"/>
+      <w:bookmarkStart w:id="148" w:name="_Toc5198848"/>
+      <w:bookmarkStart w:id="149" w:name="_Toc5009897"/>
+      <w:bookmarkStart w:id="150" w:name="_Toc5198849"/>
+      <w:bookmarkStart w:id="151" w:name="_Toc5009898"/>
+      <w:bookmarkStart w:id="152" w:name="_Toc5198850"/>
+      <w:bookmarkStart w:id="153" w:name="_Toc5009899"/>
+      <w:bookmarkStart w:id="154" w:name="_Toc5198851"/>
+      <w:bookmarkStart w:id="155" w:name="_Toc5009900"/>
+      <w:bookmarkStart w:id="156" w:name="_Toc5198852"/>
+      <w:bookmarkStart w:id="157" w:name="_Toc5009901"/>
+      <w:bookmarkStart w:id="158" w:name="_Toc5198853"/>
+      <w:bookmarkStart w:id="159" w:name="_Toc5009902"/>
+      <w:bookmarkStart w:id="160" w:name="_Toc5198854"/>
+      <w:bookmarkStart w:id="161" w:name="_Toc5009903"/>
+      <w:bookmarkStart w:id="162" w:name="_Toc5198855"/>
+      <w:bookmarkStart w:id="163" w:name="_Toc5009904"/>
+      <w:bookmarkStart w:id="164" w:name="_Toc5198856"/>
+      <w:bookmarkStart w:id="165" w:name="_Toc4420463"/>
+      <w:bookmarkStart w:id="166" w:name="_Toc5436922"/>
+      <w:bookmarkEnd w:id="61"/>
       <w:bookmarkEnd w:id="62"/>
       <w:bookmarkEnd w:id="63"/>
       <w:bookmarkEnd w:id="64"/>
@@ -5759,72 +5758,71 @@
       <w:bookmarkEnd w:id="162"/>
       <w:bookmarkEnd w:id="163"/>
       <w:bookmarkEnd w:id="164"/>
-      <w:bookmarkEnd w:id="165"/>
       <w:r>
         <w:lastRenderedPageBreak/>
         <w:t>Code Examples</w:t>
       </w:r>
+      <w:bookmarkEnd w:id="165"/>
       <w:bookmarkEnd w:id="166"/>
+    </w:p>
+    <w:p>
+      <w:r>
+        <w:t xml:space="preserve">ModusToolbox contains a wealth of </w:t>
+      </w:r>
+      <w:r>
+        <w:t xml:space="preserve">code </w:t>
+      </w:r>
+      <w:r>
+        <w:t>example</w:t>
+      </w:r>
+      <w:r>
+        <w:t>s.</w:t>
+      </w:r>
+      <w:r>
+        <w:t xml:space="preserve"> </w:t>
+      </w:r>
+      <w:r>
+        <w:t>Some code</w:t>
+      </w:r>
+      <w:r>
+        <w:t xml:space="preserve"> examples</w:t>
+      </w:r>
+      <w:r>
+        <w:t xml:space="preserve"> are</w:t>
+      </w:r>
+      <w:r>
+        <w:t xml:space="preserve"> built into the Bluetooth SDK </w:t>
+      </w:r>
+      <w:r>
+        <w:t>while others are available for download from GitHub.</w:t>
+      </w:r>
+      <w:r>
+        <w:t xml:space="preserve"> The online code examples are </w:t>
+      </w:r>
+      <w:r>
+        <w:t>generally</w:t>
+      </w:r>
+      <w:r>
+        <w:t xml:space="preserve"> </w:t>
+      </w:r>
+      <w:r>
+        <w:t>categorized in one of two types</w:t>
+      </w:r>
+      <w:r>
+        <w:t>: demo (fully featured applications) and snip (examples that show one or a few concepts).</w:t>
+      </w:r>
+    </w:p>
+    <w:p>
+      <w:pPr>
+        <w:pStyle w:val="Heading2"/>
+      </w:pPr>
+      <w:bookmarkStart w:id="167" w:name="_Toc4420464"/>
+      <w:bookmarkStart w:id="168" w:name="_Toc5436923"/>
+      <w:r>
+        <w:t>Built-In Code Examples</w:t>
+      </w:r>
       <w:bookmarkEnd w:id="167"/>
-    </w:p>
-    <w:p>
-      <w:r>
-        <w:t xml:space="preserve">ModusToolbox contains a wealth of </w:t>
-      </w:r>
-      <w:r>
-        <w:t xml:space="preserve">code </w:t>
-      </w:r>
-      <w:r>
-        <w:t>example</w:t>
-      </w:r>
-      <w:r>
-        <w:t>s.</w:t>
-      </w:r>
-      <w:r>
-        <w:t xml:space="preserve"> </w:t>
-      </w:r>
-      <w:r>
-        <w:t>Some code</w:t>
-      </w:r>
-      <w:r>
-        <w:t xml:space="preserve"> examples</w:t>
-      </w:r>
-      <w:r>
-        <w:t xml:space="preserve"> are</w:t>
-      </w:r>
-      <w:r>
-        <w:t xml:space="preserve"> built into the Bluetooth SDK </w:t>
-      </w:r>
-      <w:r>
-        <w:t>while others are available for download from GitHub.</w:t>
-      </w:r>
-      <w:r>
-        <w:t xml:space="preserve"> The online code examples are </w:t>
-      </w:r>
-      <w:r>
-        <w:t>generally</w:t>
-      </w:r>
-      <w:r>
-        <w:t xml:space="preserve"> </w:t>
-      </w:r>
-      <w:r>
-        <w:t>categorized in one of two types</w:t>
-      </w:r>
-      <w:r>
-        <w:t>: demo (fully featured applications) and snip (examples that show one or a few concepts).</w:t>
-      </w:r>
-    </w:p>
-    <w:p>
-      <w:pPr>
-        <w:pStyle w:val="Heading2"/>
-      </w:pPr>
-      <w:bookmarkStart w:id="168" w:name="_Toc4420464"/>
-      <w:bookmarkStart w:id="169" w:name="_Toc5436923"/>
-      <w:r>
-        <w:t>Built-In Code Examples</w:t>
-      </w:r>
       <w:bookmarkEnd w:id="168"/>
-      <w:bookmarkEnd w:id="169"/>
     </w:p>
     <w:p>
       <w:pPr>
@@ -5943,13 +5941,13 @@
       <w:pPr>
         <w:pStyle w:val="Heading2"/>
       </w:pPr>
-      <w:bookmarkStart w:id="170" w:name="_Toc4420465"/>
-      <w:bookmarkStart w:id="171" w:name="_Toc5436924"/>
+      <w:bookmarkStart w:id="169" w:name="_Toc4420465"/>
+      <w:bookmarkStart w:id="170" w:name="_Toc5436924"/>
       <w:r>
         <w:t>GitHub Code Examples</w:t>
       </w:r>
+      <w:bookmarkEnd w:id="169"/>
       <w:bookmarkEnd w:id="170"/>
-      <w:bookmarkEnd w:id="171"/>
     </w:p>
     <w:p>
       <w:r>
@@ -7448,7 +7446,7 @@
           <w:color w:val="4F81BD"/>
         </w:rPr>
       </w:pPr>
-      <w:bookmarkStart w:id="172" w:name="_Ref2851290"/>
+      <w:bookmarkStart w:id="171" w:name="_Ref2851290"/>
       <w:r>
         <w:rPr>
           <w:noProof/>
@@ -7576,15 +7574,15 @@
       <w:pPr>
         <w:pStyle w:val="Heading3"/>
       </w:pPr>
-      <w:bookmarkStart w:id="173" w:name="_Importing_all_Examples"/>
-      <w:bookmarkStart w:id="174" w:name="_Ref5282180"/>
-      <w:bookmarkEnd w:id="173"/>
+      <w:bookmarkStart w:id="172" w:name="_Importing_all_Examples"/>
+      <w:bookmarkStart w:id="173" w:name="_Ref5282180"/>
+      <w:bookmarkEnd w:id="172"/>
       <w:r>
         <w:lastRenderedPageBreak/>
         <w:t>Importing all Examples as General Eclipse Projects from a local Git Repository to another Workspace</w:t>
       </w:r>
-      <w:bookmarkEnd w:id="172"/>
-      <w:bookmarkEnd w:id="174"/>
+      <w:bookmarkEnd w:id="171"/>
+      <w:bookmarkEnd w:id="173"/>
     </w:p>
     <w:p>
       <w:r>
@@ -8015,12 +8013,12 @@
       <w:pPr>
         <w:pStyle w:val="Heading3"/>
       </w:pPr>
-      <w:bookmarkStart w:id="175" w:name="_Ref2860495"/>
+      <w:bookmarkStart w:id="174" w:name="_Ref2860495"/>
       <w:r>
         <w:lastRenderedPageBreak/>
         <w:t>Importing a Single ModusToolbox Example Application</w:t>
       </w:r>
-      <w:bookmarkEnd w:id="175"/>
+      <w:bookmarkEnd w:id="174"/>
     </w:p>
     <w:p>
       <w:r>
@@ -8309,12 +8307,12 @@
       <w:pPr>
         <w:pStyle w:val="Heading1"/>
       </w:pPr>
-      <w:bookmarkStart w:id="176" w:name="_Toc5436925"/>
+      <w:bookmarkStart w:id="175" w:name="_Toc5436925"/>
       <w:r>
         <w:lastRenderedPageBreak/>
         <w:t>Board Support Package</w:t>
       </w:r>
-      <w:bookmarkEnd w:id="176"/>
+      <w:bookmarkEnd w:id="175"/>
     </w:p>
     <w:p>
       <w:r>
@@ -8757,12 +8755,12 @@
       <w:pPr>
         <w:pStyle w:val="Heading1"/>
       </w:pPr>
-      <w:bookmarkStart w:id="177" w:name="_Toc5436926"/>
+      <w:bookmarkStart w:id="176" w:name="_Toc5436926"/>
       <w:r>
         <w:lastRenderedPageBreak/>
         <w:t>Documentation</w:t>
       </w:r>
-      <w:bookmarkEnd w:id="177"/>
+      <w:bookmarkEnd w:id="176"/>
     </w:p>
     <w:p>
       <w:pPr>
@@ -9236,22 +9234,22 @@
       <w:pPr>
         <w:pStyle w:val="Heading1"/>
       </w:pPr>
-      <w:bookmarkStart w:id="178" w:name="_Toc5436927"/>
+      <w:bookmarkStart w:id="177" w:name="_Toc5436927"/>
       <w:r>
         <w:lastRenderedPageBreak/>
         <w:t>Peripherals</w:t>
       </w:r>
+      <w:bookmarkEnd w:id="177"/>
+    </w:p>
+    <w:p>
+      <w:pPr>
+        <w:pStyle w:val="Heading2"/>
+      </w:pPr>
+      <w:bookmarkStart w:id="178" w:name="_Toc5436928"/>
+      <w:r>
+        <w:t>GPIO</w:t>
+      </w:r>
       <w:bookmarkEnd w:id="178"/>
-    </w:p>
-    <w:p>
-      <w:pPr>
-        <w:pStyle w:val="Heading2"/>
-      </w:pPr>
-      <w:bookmarkStart w:id="179" w:name="_Toc5436928"/>
-      <w:r>
-        <w:t>GPIO</w:t>
-      </w:r>
-      <w:bookmarkEnd w:id="179"/>
     </w:p>
     <w:p>
       <w:r>
@@ -10984,12 +10982,12 @@
       <w:pPr>
         <w:pStyle w:val="Heading2"/>
       </w:pPr>
-      <w:bookmarkStart w:id="180" w:name="_Toc5436929"/>
+      <w:bookmarkStart w:id="179" w:name="_Toc5436929"/>
       <w:r>
         <w:lastRenderedPageBreak/>
         <w:t>Debug Printing</w:t>
       </w:r>
-      <w:bookmarkEnd w:id="180"/>
+      <w:bookmarkEnd w:id="179"/>
     </w:p>
     <w:p>
       <w:pPr>
@@ -11925,7 +11923,7 @@
       <w:pPr>
         <w:pStyle w:val="Heading2"/>
       </w:pPr>
-      <w:bookmarkStart w:id="181" w:name="_Toc5436930"/>
+      <w:bookmarkStart w:id="180" w:name="_Toc5436930"/>
       <w:r>
         <w:lastRenderedPageBreak/>
         <w:t>PUART</w:t>
@@ -11933,7 +11931,7 @@
       <w:r>
         <w:t xml:space="preserve"> (Peripheral UART)</w:t>
       </w:r>
-      <w:bookmarkEnd w:id="181"/>
+      <w:bookmarkEnd w:id="180"/>
     </w:p>
     <w:p>
       <w:pPr>
@@ -13393,12 +13391,12 @@
       <w:pPr>
         <w:pStyle w:val="Heading2"/>
       </w:pPr>
-      <w:bookmarkStart w:id="182" w:name="_Toc5436931"/>
+      <w:bookmarkStart w:id="181" w:name="_Toc5436931"/>
       <w:r>
         <w:lastRenderedPageBreak/>
         <w:t>Timers</w:t>
       </w:r>
-      <w:bookmarkEnd w:id="182"/>
+      <w:bookmarkEnd w:id="181"/>
     </w:p>
     <w:p>
       <w:r>
@@ -14345,12 +14343,12 @@
       <w:pPr>
         <w:pStyle w:val="Heading2"/>
       </w:pPr>
-      <w:bookmarkStart w:id="183" w:name="_Toc5436932"/>
+      <w:bookmarkStart w:id="182" w:name="_Toc5436932"/>
       <w:r>
         <w:lastRenderedPageBreak/>
         <w:t>PWM</w:t>
       </w:r>
-      <w:bookmarkEnd w:id="183"/>
+      <w:bookmarkEnd w:id="182"/>
     </w:p>
     <w:p>
       <w:r>
@@ -14599,6 +14597,61 @@
     </w:p>
     <w:p>
       <w:r>
+        <w:t>You also need to change the pin configuration from LED to Peripheral:</w:t>
+      </w:r>
+    </w:p>
+    <w:p>
+      <w:pPr>
+        <w:jc w:val="center"/>
+      </w:pPr>
+      <w:r>
+        <w:rPr>
+          <w:noProof/>
+        </w:rPr>
+        <w:drawing>
+          <wp:inline distT="0" distB="0" distL="0" distR="0" wp14:anchorId="2930B8DC" wp14:editId="2D20CA15">
+            <wp:extent cx="4543425" cy="1441825"/>
+            <wp:effectExtent l="0" t="0" r="0" b="6350"/>
+            <wp:docPr id="5" name="Picture 5"/>
+            <wp:cNvGraphicFramePr>
+              <a:graphicFrameLocks xmlns:a="http://schemas.openxmlformats.org/drawingml/2006/main" noChangeAspect="1"/>
+            </wp:cNvGraphicFramePr>
+            <a:graphic xmlns:a="http://schemas.openxmlformats.org/drawingml/2006/main">
+              <a:graphicData uri="http://schemas.openxmlformats.org/drawingml/2006/picture">
+                <pic:pic xmlns:pic="http://schemas.openxmlformats.org/drawingml/2006/picture">
+                  <pic:nvPicPr>
+                    <pic:cNvPr id="1" name=""/>
+                    <pic:cNvPicPr/>
+                  </pic:nvPicPr>
+                  <pic:blipFill>
+                    <a:blip r:embed="rId52"/>
+                    <a:stretch>
+                      <a:fillRect/>
+                    </a:stretch>
+                  </pic:blipFill>
+                  <pic:spPr>
+                    <a:xfrm>
+                      <a:off x="0" y="0"/>
+                      <a:ext cx="4579395" cy="1453240"/>
+                    </a:xfrm>
+                    <a:prstGeom prst="rect">
+                      <a:avLst/>
+                    </a:prstGeom>
+                  </pic:spPr>
+                </pic:pic>
+              </a:graphicData>
+            </a:graphic>
+          </wp:inline>
+        </w:drawing>
+      </w:r>
+    </w:p>
+    <w:p>
+      <w:r>
+        <w:t>Note: You can jump back and forth from the PWM to its associated pin using the button that looks like 2 links in a chain.</w:t>
+      </w:r>
+    </w:p>
+    <w:p>
+      <w:r>
         <w:t>Once the configuration is done</w:t>
       </w:r>
       <w:r>
@@ -14769,6 +14822,7 @@
     </w:p>
     <w:p>
       <w:r>
+        <w:lastRenderedPageBreak/>
         <w:t xml:space="preserve">The </w:t>
       </w:r>
       <w:proofErr w:type="spellStart"/>
@@ -14921,7 +14975,6 @@
         <w:keepNext/>
       </w:pPr>
       <w:r>
-        <w:lastRenderedPageBreak/>
         <w:t xml:space="preserve">Then, if </w:t>
       </w:r>
       <w:r>
@@ -15339,61 +15392,37 @@
       <w:pPr>
         <w:pStyle w:val="Heading2"/>
       </w:pPr>
-      <w:bookmarkStart w:id="184" w:name="_Toc5436933"/>
+      <w:bookmarkStart w:id="183" w:name="_Toc5436933"/>
       <w:r>
         <w:lastRenderedPageBreak/>
         <w:t>NVRAM</w:t>
       </w:r>
-      <w:bookmarkEnd w:id="184"/>
+      <w:bookmarkEnd w:id="183"/>
     </w:p>
     <w:p>
       <w:r>
         <w:t xml:space="preserve">There are many situations in a Bluetooth system where a non-volatile memory is required.  One example of that is </w:t>
-      </w:r>
-      <w:hyperlink r:id="rId52" w:history="1">
-        <w:r>
-          <w:rPr>
-            <w:rStyle w:val="Hyperlink"/>
-          </w:rPr>
-          <w:t>Bon</w:t>
-        </w:r>
-        <w:r>
-          <w:rPr>
-            <w:rStyle w:val="Hyperlink"/>
-          </w:rPr>
-          <w:t>d</w:t>
-        </w:r>
-        <w:r>
-          <w:rPr>
-            <w:rStyle w:val="Hyperlink"/>
-          </w:rPr>
-          <w:t>ing</w:t>
-        </w:r>
-      </w:hyperlink>
-      <w:r>
-        <w:t xml:space="preserve"> </w:t>
-      </w:r>
-      <w:r>
-        <w:t xml:space="preserve">– which we will discuss in detail later - where you are required to save the </w:t>
       </w:r>
       <w:hyperlink r:id="rId53" w:history="1">
         <w:r>
           <w:rPr>
             <w:rStyle w:val="Hyperlink"/>
           </w:rPr>
-          <w:t>Link</w:t>
+          <w:t>Bonding</w:t>
         </w:r>
+      </w:hyperlink>
+      <w:r>
+        <w:t xml:space="preserve"> </w:t>
+      </w:r>
+      <w:r>
+        <w:t xml:space="preserve">– which we will discuss in detail later - where you are required to save the </w:t>
+      </w:r>
+      <w:hyperlink r:id="rId54" w:history="1">
         <w:r>
           <w:rPr>
             <w:rStyle w:val="Hyperlink"/>
           </w:rPr>
-          <w:t xml:space="preserve"> </w:t>
-        </w:r>
-        <w:r>
-          <w:rPr>
-            <w:rStyle w:val="Hyperlink"/>
-          </w:rPr>
-          <w:t>Keys</w:t>
+          <w:t>Link Keys</w:t>
         </w:r>
       </w:hyperlink>
       <w:r>
@@ -15808,12 +15837,12 @@
       <w:pPr>
         <w:pStyle w:val="Heading2"/>
       </w:pPr>
-      <w:bookmarkStart w:id="185" w:name="_Toc5436934"/>
+      <w:bookmarkStart w:id="184" w:name="_Toc5436934"/>
       <w:r>
         <w:lastRenderedPageBreak/>
         <w:t>I2C</w:t>
       </w:r>
-      <w:bookmarkEnd w:id="185"/>
+      <w:bookmarkEnd w:id="184"/>
     </w:p>
     <w:p>
       <w:r>
@@ -17287,12 +17316,12 @@
       <w:pPr>
         <w:pStyle w:val="Heading2"/>
       </w:pPr>
-      <w:bookmarkStart w:id="186" w:name="_Toc5436935"/>
+      <w:bookmarkStart w:id="185" w:name="_Toc5436935"/>
       <w:r>
         <w:lastRenderedPageBreak/>
         <w:t>ADC</w:t>
       </w:r>
-      <w:bookmarkEnd w:id="186"/>
+      <w:bookmarkEnd w:id="185"/>
     </w:p>
     <w:p>
       <w:r>
@@ -17372,7 +17401,7 @@
                     </pic:cNvPicPr>
                   </pic:nvPicPr>
                   <pic:blipFill>
-                    <a:blip r:embed="rId54">
+                    <a:blip r:embed="rId55">
                       <a:extLst>
                         <a:ext uri="{28A0092B-C50C-407E-A947-70E740481C1C}">
                           <a14:useLocalDpi xmlns:a14="http://schemas.microsoft.com/office/drawing/2010/main" val="0"/>
@@ -17817,8 +17846,8 @@
           <w:szCs w:val="26"/>
         </w:rPr>
       </w:pPr>
-      <w:bookmarkStart w:id="187" w:name="_Toc5198871"/>
-      <w:bookmarkEnd w:id="187"/>
+      <w:bookmarkStart w:id="186" w:name="_Toc5198871"/>
+      <w:bookmarkEnd w:id="186"/>
       <w:r>
         <w:br w:type="page"/>
       </w:r>
@@ -17827,7 +17856,7 @@
       <w:pPr>
         <w:pStyle w:val="Heading2"/>
       </w:pPr>
-      <w:bookmarkStart w:id="188" w:name="_Toc5436936"/>
+      <w:bookmarkStart w:id="187" w:name="_Toc5436936"/>
       <w:r>
         <w:lastRenderedPageBreak/>
         <w:t>R</w:t>
@@ -17835,7 +17864,7 @@
       <w:r>
         <w:t>TC (Real Time Clock)</w:t>
       </w:r>
-      <w:bookmarkEnd w:id="188"/>
+      <w:bookmarkEnd w:id="187"/>
     </w:p>
     <w:p>
       <w:r>
@@ -18282,12 +18311,12 @@
       <w:pPr>
         <w:pStyle w:val="Heading1"/>
       </w:pPr>
-      <w:bookmarkStart w:id="189" w:name="_Toc5436937"/>
+      <w:bookmarkStart w:id="188" w:name="_Toc5436937"/>
       <w:r>
         <w:lastRenderedPageBreak/>
         <w:t>WICED_RESULT_T</w:t>
       </w:r>
-      <w:bookmarkEnd w:id="189"/>
+      <w:bookmarkEnd w:id="188"/>
     </w:p>
     <w:p>
       <w:r>
@@ -18361,7 +18390,7 @@
                     <pic:cNvPicPr/>
                   </pic:nvPicPr>
                   <pic:blipFill>
-                    <a:blip r:embed="rId55"/>
+                    <a:blip r:embed="rId56"/>
                     <a:stretch>
                       <a:fillRect/>
                     </a:stretch>
@@ -18434,7 +18463,7 @@
                     <pic:cNvPicPr/>
                   </pic:nvPicPr>
                   <pic:blipFill rotWithShape="1">
-                    <a:blip r:embed="rId56"/>
+                    <a:blip r:embed="rId57"/>
                     <a:srcRect b="21291"/>
                     <a:stretch/>
                   </pic:blipFill>
@@ -18499,7 +18528,7 @@
                     <pic:cNvPicPr/>
                   </pic:nvPicPr>
                   <pic:blipFill rotWithShape="1">
-                    <a:blip r:embed="rId57"/>
+                    <a:blip r:embed="rId58"/>
                     <a:srcRect b="9749"/>
                     <a:stretch/>
                   </pic:blipFill>
@@ -18556,31 +18585,31 @@
       <w:pPr>
         <w:pStyle w:val="Heading1"/>
       </w:pPr>
-      <w:bookmarkStart w:id="190" w:name="_Toc5436938"/>
+      <w:bookmarkStart w:id="189" w:name="_Toc5436938"/>
       <w:r>
         <w:lastRenderedPageBreak/>
         <w:t>Exercises</w:t>
       </w:r>
+      <w:bookmarkEnd w:id="189"/>
+    </w:p>
+    <w:p>
+      <w:pPr>
+        <w:pStyle w:val="Exercise"/>
+      </w:pPr>
+      <w:r>
+        <w:t xml:space="preserve"> </w:t>
+      </w:r>
+      <w:bookmarkStart w:id="190" w:name="_Toc5436939"/>
+      <w:r>
+        <w:t>(GPIO)</w:t>
+      </w:r>
+      <w:r>
+        <w:t xml:space="preserve"> </w:t>
+      </w:r>
+      <w:r>
+        <w:t>Blink an LED</w:t>
+      </w:r>
       <w:bookmarkEnd w:id="190"/>
-    </w:p>
-    <w:p>
-      <w:pPr>
-        <w:pStyle w:val="Exercise"/>
-      </w:pPr>
-      <w:r>
-        <w:t xml:space="preserve"> </w:t>
-      </w:r>
-      <w:bookmarkStart w:id="191" w:name="_Toc5436939"/>
-      <w:r>
-        <w:t>(GPIO)</w:t>
-      </w:r>
-      <w:r>
-        <w:t xml:space="preserve"> </w:t>
-      </w:r>
-      <w:r>
-        <w:t>Blink an LED</w:t>
-      </w:r>
-      <w:bookmarkEnd w:id="191"/>
       <w:r>
         <w:t xml:space="preserve"> </w:t>
       </w:r>
@@ -18801,7 +18830,7 @@
                     <pic:cNvPicPr/>
                   </pic:nvPicPr>
                   <pic:blipFill>
-                    <a:blip r:embed="rId58"/>
+                    <a:blip r:embed="rId59"/>
                     <a:stretch>
                       <a:fillRect/>
                     </a:stretch>
@@ -19001,7 +19030,7 @@
                     </pic:cNvPicPr>
                   </pic:nvPicPr>
                   <pic:blipFill>
-                    <a:blip r:embed="rId59">
+                    <a:blip r:embed="rId60">
                       <a:extLst>
                         <a:ext uri="{28A0092B-C50C-407E-A947-70E740481C1C}">
                           <a14:useLocalDpi xmlns:a14="http://schemas.microsoft.com/office/drawing/2010/main" val="0"/>
@@ -19254,7 +19283,7 @@
           <w:numId w:val="28"/>
         </w:numPr>
       </w:pPr>
-      <w:bookmarkStart w:id="192" w:name="_Hlk504035693"/>
+      <w:bookmarkStart w:id="191" w:name="_Hlk504035693"/>
       <w:r>
         <w:t>What is the name of the first user application function that is executed? What does it do?</w:t>
       </w:r>
@@ -19287,7 +19316,7 @@
         <w:t xml:space="preserve"> When does the BTM_ENABLED_EVT case occur?</w:t>
       </w:r>
     </w:p>
-    <w:bookmarkEnd w:id="192"/>
+    <w:bookmarkEnd w:id="191"/>
     <w:p>
       <w:pPr>
         <w:ind w:left="360"/>
@@ -19312,31 +19341,31 @@
       <w:pPr>
         <w:pStyle w:val="Exercise"/>
       </w:pPr>
-      <w:bookmarkStart w:id="193" w:name="_Toc5009923"/>
-      <w:bookmarkStart w:id="194" w:name="_Toc5198876"/>
-      <w:bookmarkStart w:id="195" w:name="_Toc5009924"/>
-      <w:bookmarkStart w:id="196" w:name="_Toc5198877"/>
-      <w:bookmarkStart w:id="197" w:name="_Toc5009925"/>
-      <w:bookmarkStart w:id="198" w:name="_Toc5198878"/>
+      <w:bookmarkStart w:id="192" w:name="_Toc5009923"/>
+      <w:bookmarkStart w:id="193" w:name="_Toc5198876"/>
+      <w:bookmarkStart w:id="194" w:name="_Toc5009924"/>
+      <w:bookmarkStart w:id="195" w:name="_Toc5198877"/>
+      <w:bookmarkStart w:id="196" w:name="_Toc5009925"/>
+      <w:bookmarkStart w:id="197" w:name="_Toc5198878"/>
+      <w:bookmarkEnd w:id="192"/>
       <w:bookmarkEnd w:id="193"/>
       <w:bookmarkEnd w:id="194"/>
       <w:bookmarkEnd w:id="195"/>
       <w:bookmarkEnd w:id="196"/>
       <w:bookmarkEnd w:id="197"/>
-      <w:bookmarkEnd w:id="198"/>
       <w:r>
         <w:lastRenderedPageBreak/>
         <w:t xml:space="preserve"> </w:t>
       </w:r>
-      <w:bookmarkStart w:id="199" w:name="_Toc5009926"/>
-      <w:bookmarkStart w:id="200" w:name="_Toc5198879"/>
-      <w:bookmarkStart w:id="201" w:name="_Toc5436940"/>
+      <w:bookmarkStart w:id="198" w:name="_Toc5009926"/>
+      <w:bookmarkStart w:id="199" w:name="_Toc5198879"/>
+      <w:bookmarkStart w:id="200" w:name="_Toc5436940"/>
+      <w:bookmarkEnd w:id="198"/>
       <w:bookmarkEnd w:id="199"/>
+      <w:r>
+        <w:t>(GPIO) Add Debug Printing to the LED Blink Project</w:t>
+      </w:r>
       <w:bookmarkEnd w:id="200"/>
-      <w:r>
-        <w:t>(GPIO) Add Debug Printing to the LED Blink Project</w:t>
-      </w:r>
-      <w:bookmarkEnd w:id="201"/>
     </w:p>
     <w:p>
       <w:r>
@@ -19820,19 +19849,19 @@
       <w:pPr>
         <w:pStyle w:val="Exercise"/>
       </w:pPr>
-      <w:bookmarkStart w:id="202" w:name="_Toc5009928"/>
-      <w:bookmarkStart w:id="203" w:name="_Toc5198881"/>
-      <w:bookmarkStart w:id="204" w:name="_Toc5009929"/>
-      <w:bookmarkStart w:id="205" w:name="_Toc5198882"/>
-      <w:bookmarkStart w:id="206" w:name="_Toc5009930"/>
-      <w:bookmarkStart w:id="207" w:name="_Toc5198883"/>
-      <w:bookmarkStart w:id="208" w:name="_Toc5436941"/>
+      <w:bookmarkStart w:id="201" w:name="_Toc5009928"/>
+      <w:bookmarkStart w:id="202" w:name="_Toc5198881"/>
+      <w:bookmarkStart w:id="203" w:name="_Toc5009929"/>
+      <w:bookmarkStart w:id="204" w:name="_Toc5198882"/>
+      <w:bookmarkStart w:id="205" w:name="_Toc5009930"/>
+      <w:bookmarkStart w:id="206" w:name="_Toc5198883"/>
+      <w:bookmarkStart w:id="207" w:name="_Toc5436941"/>
+      <w:bookmarkEnd w:id="201"/>
       <w:bookmarkEnd w:id="202"/>
       <w:bookmarkEnd w:id="203"/>
       <w:bookmarkEnd w:id="204"/>
       <w:bookmarkEnd w:id="205"/>
       <w:bookmarkEnd w:id="206"/>
-      <w:bookmarkEnd w:id="207"/>
       <w:r>
         <w:lastRenderedPageBreak/>
         <w:t xml:space="preserve">(GPIO) Read the State of a </w:t>
@@ -19843,7 +19872,7 @@
       <w:r>
         <w:t>Button</w:t>
       </w:r>
-      <w:bookmarkEnd w:id="208"/>
+      <w:bookmarkEnd w:id="207"/>
     </w:p>
     <w:p>
       <w:r>
@@ -19995,15 +20024,15 @@
       <w:pPr>
         <w:pStyle w:val="Exercise"/>
       </w:pPr>
-      <w:bookmarkStart w:id="209" w:name="_Toc5009932"/>
-      <w:bookmarkStart w:id="210" w:name="_Toc5198885"/>
-      <w:bookmarkStart w:id="211" w:name="_Toc5436942"/>
+      <w:bookmarkStart w:id="208" w:name="_Toc5009932"/>
+      <w:bookmarkStart w:id="209" w:name="_Toc5198885"/>
+      <w:bookmarkStart w:id="210" w:name="_Toc5436942"/>
+      <w:bookmarkEnd w:id="208"/>
       <w:bookmarkEnd w:id="209"/>
+      <w:r>
+        <w:t>(GPIO) Use an Interrupt to Toggle the State of an LED</w:t>
+      </w:r>
       <w:bookmarkEnd w:id="210"/>
-      <w:r>
-        <w:t>(GPIO) Use an Interrupt to Toggle the State of an LED</w:t>
-      </w:r>
-      <w:bookmarkEnd w:id="211"/>
     </w:p>
     <w:p>
       <w:r>
@@ -20266,11 +20295,11 @@
       <w:pPr>
         <w:pStyle w:val="Exercise"/>
       </w:pPr>
-      <w:bookmarkStart w:id="212" w:name="_Toc5436943"/>
+      <w:bookmarkStart w:id="211" w:name="_Toc5436943"/>
       <w:r>
         <w:t>(Timer) Use a Timer to Toggle an LED</w:t>
       </w:r>
-      <w:bookmarkEnd w:id="212"/>
+      <w:bookmarkEnd w:id="211"/>
     </w:p>
     <w:p>
       <w:r>
@@ -20445,20 +20474,20 @@
       <w:pPr>
         <w:pStyle w:val="Exercise"/>
       </w:pPr>
-      <w:bookmarkStart w:id="213" w:name="_Toc5009935"/>
-      <w:bookmarkStart w:id="214" w:name="_Toc5198888"/>
-      <w:bookmarkStart w:id="215" w:name="_Toc5009936"/>
-      <w:bookmarkStart w:id="216" w:name="_Toc5198889"/>
-      <w:bookmarkStart w:id="217" w:name="_Toc5436944"/>
+      <w:bookmarkStart w:id="212" w:name="_Toc5009935"/>
+      <w:bookmarkStart w:id="213" w:name="_Toc5198888"/>
+      <w:bookmarkStart w:id="214" w:name="_Toc5009936"/>
+      <w:bookmarkStart w:id="215" w:name="_Toc5198889"/>
+      <w:bookmarkStart w:id="216" w:name="_Toc5436944"/>
+      <w:bookmarkEnd w:id="212"/>
       <w:bookmarkEnd w:id="213"/>
       <w:bookmarkEnd w:id="214"/>
       <w:bookmarkEnd w:id="215"/>
-      <w:bookmarkEnd w:id="216"/>
       <w:r>
         <w:lastRenderedPageBreak/>
         <w:t>(PWM) LED brightness</w:t>
       </w:r>
-      <w:bookmarkEnd w:id="217"/>
+      <w:bookmarkEnd w:id="216"/>
     </w:p>
     <w:p>
       <w:r>
@@ -20571,15 +20600,12 @@
         </w:numPr>
       </w:pPr>
       <w:r>
-        <w:t>Hint: the PWM Parameter panel should look like this. You can jump straight to the Parameters for P</w:t>
-      </w:r>
-      <w:proofErr w:type="gramStart"/>
-      <w:r>
-        <w:t>26  by</w:t>
-      </w:r>
-      <w:proofErr w:type="gramEnd"/>
-      <w:r>
-        <w:t xml:space="preserve"> clicking the </w:t>
+        <w:t>Hint: the PWM Parameter panel should look like this. You can jump straight to the Parameters for P26</w:t>
+      </w:r>
+      <w:bookmarkStart w:id="217" w:name="_GoBack"/>
+      <w:bookmarkEnd w:id="217"/>
+      <w:r>
+        <w:t xml:space="preserve"> by clicking the </w:t>
       </w:r>
       <w:r>
         <w:t>"</w:t>
@@ -20621,7 +20647,7 @@
                     </pic:cNvPicPr>
                   </pic:nvPicPr>
                   <pic:blipFill>
-                    <a:blip r:embed="rId60">
+                    <a:blip r:embed="rId61">
                       <a:extLst>
                         <a:ext uri="{28A0092B-C50C-407E-A947-70E740481C1C}">
                           <a14:useLocalDpi xmlns:a14="http://schemas.microsoft.com/office/drawing/2010/main" val="0"/>
@@ -20710,7 +20736,7 @@
                     </pic:cNvPicPr>
                   </pic:nvPicPr>
                   <pic:blipFill>
-                    <a:blip r:embed="rId61">
+                    <a:blip r:embed="rId62">
                       <a:extLst>
                         <a:ext uri="{28A0092B-C50C-407E-A947-70E740481C1C}">
                           <a14:useLocalDpi xmlns:a14="http://schemas.microsoft.com/office/drawing/2010/main" val="0"/>
@@ -22082,7 +22108,7 @@
                     </pic:cNvPicPr>
                   </pic:nvPicPr>
                   <pic:blipFill>
-                    <a:blip r:embed="rId62">
+                    <a:blip r:embed="rId63">
                       <a:extLst>
                         <a:ext uri="{28A0092B-C50C-407E-A947-70E740481C1C}">
                           <a14:useLocalDpi xmlns:a14="http://schemas.microsoft.com/office/drawing/2010/main" val="0"/>
@@ -23172,8 +23198,8 @@
       <w:bookmarkEnd w:id="292"/>
     </w:p>
     <w:sectPr>
-      <w:headerReference w:type="default" r:id="rId63"/>
-      <w:footerReference w:type="default" r:id="rId64"/>
+      <w:headerReference w:type="default" r:id="rId64"/>
+      <w:footerReference w:type="default" r:id="rId65"/>
       <w:pgSz w:w="12240" w:h="15840"/>
       <w:pgMar w:top="1440" w:right="1440" w:bottom="1440" w:left="1440" w:header="720" w:footer="720" w:gutter="0"/>
       <w:cols w:space="720"/>
@@ -23212,6 +23238,7 @@
         <w:docPartUnique/>
       </w:docPartObj>
     </w:sdtPr>
+    <w:sdtEndPr/>
     <w:sdtContent>
       <w:sdt>
         <w:sdtPr>
@@ -23221,6 +23248,7 @@
             <w:docPartUnique/>
           </w:docPartObj>
         </w:sdtPr>
+        <w:sdtEndPr/>
         <w:sdtContent>
           <w:p>
             <w:pPr>
@@ -28550,7 +28578,7 @@
   <w:style w:type="paragraph" w:default="1" w:styleId="Normal">
     <w:name w:val="Normal"/>
     <w:qFormat/>
-    <w:rsid w:val="00BB3C18"/>
+    <w:rsid w:val="00C3796D"/>
   </w:style>
   <w:style w:type="paragraph" w:styleId="Heading1">
     <w:name w:val="heading 1"/>
@@ -28671,7 +28699,7 @@
     <w:uiPriority w:val="1"/>
     <w:semiHidden/>
     <w:unhideWhenUsed/>
-    <w:rsid w:val="00BB3C18"/>
+    <w:rsid w:val="00C3796D"/>
   </w:style>
   <w:style w:type="table" w:default="1" w:styleId="TableNormal">
     <w:name w:val="Normal Table"/>
@@ -28693,7 +28721,7 @@
     <w:uiPriority w:val="99"/>
     <w:semiHidden/>
     <w:unhideWhenUsed/>
-    <w:rsid w:val="00BB3C18"/>
+    <w:rsid w:val="00C3796D"/>
   </w:style>
   <w:style w:type="character" w:customStyle="1" w:styleId="Heading1Char">
     <w:name w:val="Heading 1 Char"/>
@@ -29623,7 +29651,7 @@
 </file>
 
 <file path=customXml/itemProps1.xml><?xml version="1.0" encoding="utf-8"?>
-<ds:datastoreItem xmlns:ds="http://schemas.openxmlformats.org/officeDocument/2006/customXml" ds:itemID="{B8F01E75-E622-4FE8-911D-272D13833D24}">
+<ds:datastoreItem xmlns:ds="http://schemas.openxmlformats.org/officeDocument/2006/customXml" ds:itemID="{2817311A-FF43-4595-8C2B-8527BF5B5526}">
   <ds:schemaRefs>
     <ds:schemaRef ds:uri="http://schemas.openxmlformats.org/officeDocument/2006/bibliography"/>
   </ds:schemaRefs>

</xml_diff>

<commit_message>
Rename key projects to have key in the default name. Add insctuctions on how to use a custom design.modus in a template.
</commit_message>
<xml_diff>
--- a/labmanual/English/WBT101-02-Peripherals.docx
+++ b/labmanual/English/WBT101-02-Peripherals.docx
@@ -17502,20 +17502,10 @@
       </w:r>
     </w:p>
     <w:p>
-      <w:r>
-        <w:t xml:space="preserve">To initialize the ADC block you need to call the initialization function. When you read a sample, you must specify which channel to read from. </w:t>
-      </w:r>
-      <w:r>
-        <w:t xml:space="preserve">The </w:t>
-      </w:r>
-      <w:r>
-        <w:t>HAL</w:t>
-      </w:r>
-      <w:r>
-        <w:t xml:space="preserve"> provides</w:t>
-      </w:r>
-      <w:r>
-        <w:t xml:space="preserve"> </w:t>
+      <w:bookmarkStart w:id="186" w:name="_Toc5198871"/>
+      <w:bookmarkEnd w:id="186"/>
+      <w:r>
+        <w:t xml:space="preserve">To initialize the ADC block you need to call the initialization function and select the input range based on your board supply. When you read a sample, you must specify which channel to read from. The BSP provides </w:t>
       </w:r>
       <w:proofErr w:type="spellStart"/>
       <w:r>
@@ -17523,10 +17513,7 @@
       </w:r>
       <w:proofErr w:type="spellEnd"/>
       <w:r>
-        <w:t xml:space="preserve"> of the form ADC_INPUT</w:t>
-      </w:r>
-      <w:r>
-        <w:t xml:space="preserve">_* for these channels in </w:t>
+        <w:t xml:space="preserve"> of the form ADC_INPUT_* for these channels in </w:t>
       </w:r>
       <w:proofErr w:type="spellStart"/>
       <w:r>
@@ -17539,39 +17526,25 @@
     </w:p>
     <w:p>
       <w:r>
-        <w:t>There is one function that will return a count value and another function that will return a voltage value in millivolts. For example</w:t>
-      </w:r>
-      <w:r>
-        <w:t xml:space="preserve">, to read the count and voltage from </w:t>
-      </w:r>
-      <w:r>
-        <w:t>a</w:t>
-      </w:r>
-      <w:r>
-        <w:t xml:space="preserve"> sensor which is conne</w:t>
-      </w:r>
-      <w:r>
-        <w:t xml:space="preserve">cted to GPIO WICED_P10, you </w:t>
-      </w:r>
-      <w:r>
-        <w:t>would do the following</w:t>
-      </w:r>
-      <w:r>
-        <w:t>:</w:t>
+        <w:t xml:space="preserve">There is one function that will return a </w:t>
+      </w:r>
+      <w:bookmarkStart w:id="187" w:name="_GoBack"/>
+      <w:bookmarkEnd w:id="187"/>
+      <w:r>
+        <w:t>count value and another function that will return a voltage value in millivolts. For example, to read the count and voltage from a sensor which is connected to GPIO WICED_P10, you would do the following:</w:t>
       </w:r>
     </w:p>
     <w:p>
       <w:pPr>
         <w:autoSpaceDE w:val="0"/>
         <w:autoSpaceDN w:val="0"/>
-        <w:adjustRightInd w:val="0"/>
-        <w:spacing w:after="0" w:line="240" w:lineRule="auto"/>
+        <w:spacing w:after="0"/>
         <w:ind w:left="720"/>
         <w:rPr>
           <w:rFonts w:ascii="Courier New" w:hAnsi="Courier New" w:cs="Courier New"/>
           <w:color w:val="000000"/>
           <w:sz w:val="18"/>
-          <w:szCs w:val="20"/>
+          <w:szCs w:val="18"/>
         </w:rPr>
       </w:pPr>
       <w:r>
@@ -17579,9 +17552,9 @@
           <w:rFonts w:ascii="Courier New" w:hAnsi="Courier New" w:cs="Courier New"/>
           <w:color w:val="000000"/>
           <w:sz w:val="18"/>
-          <w:szCs w:val="20"/>
-        </w:rPr>
-        <w:t xml:space="preserve">#define ADC_CHANNEL  </w:t>
+          <w:szCs w:val="18"/>
+        </w:rPr>
+        <w:t>#define ADC_CHANNEL  </w:t>
       </w:r>
       <w:proofErr w:type="gramStart"/>
       <w:r>
@@ -17589,9 +17562,9 @@
           <w:rFonts w:ascii="Courier New" w:hAnsi="Courier New" w:cs="Courier New"/>
           <w:color w:val="000000"/>
           <w:sz w:val="18"/>
-          <w:szCs w:val="20"/>
-        </w:rPr>
-        <w:t xml:space="preserve">   (</w:t>
+          <w:szCs w:val="18"/>
+        </w:rPr>
+        <w:t>   (</w:t>
       </w:r>
       <w:proofErr w:type="gramEnd"/>
       <w:r>
@@ -17599,245 +17572,250 @@
           <w:rFonts w:ascii="Courier New" w:hAnsi="Courier New" w:cs="Courier New"/>
           <w:color w:val="000000"/>
           <w:sz w:val="18"/>
-          <w:szCs w:val="20"/>
-        </w:rPr>
-        <w:t>ADC_INPUT_P</w:t>
-      </w:r>
-      <w:r>
-        <w:rPr>
-          <w:rFonts w:ascii="Courier New" w:hAnsi="Courier New" w:cs="Courier New"/>
-          <w:color w:val="000000"/>
-          <w:sz w:val="18"/>
-          <w:szCs w:val="20"/>
-        </w:rPr>
-        <w:t>10</w:t>
-      </w:r>
-      <w:r>
-        <w:rPr>
-          <w:rFonts w:ascii="Courier New" w:hAnsi="Courier New" w:cs="Courier New"/>
-          <w:color w:val="000000"/>
-          <w:sz w:val="18"/>
-          <w:szCs w:val="20"/>
-        </w:rPr>
-        <w:t>)</w:t>
+          <w:szCs w:val="18"/>
+        </w:rPr>
+        <w:t>ADC_INPUT_P10)</w:t>
       </w:r>
     </w:p>
     <w:p>
       <w:pPr>
         <w:autoSpaceDE w:val="0"/>
         <w:autoSpaceDN w:val="0"/>
-        <w:adjustRightInd w:val="0"/>
-        <w:spacing w:after="0" w:line="240" w:lineRule="auto"/>
+        <w:spacing w:after="0"/>
         <w:ind w:left="720"/>
         <w:rPr>
           <w:rFonts w:ascii="Courier New" w:hAnsi="Courier New" w:cs="Courier New"/>
           <w:color w:val="000000"/>
           <w:sz w:val="18"/>
+          <w:szCs w:val="18"/>
+        </w:rPr>
+      </w:pPr>
+      <w:proofErr w:type="spellStart"/>
+      <w:r>
+        <w:rPr>
+          <w:rFonts w:ascii="Consolas" w:hAnsi="Consolas"/>
+          <w:b/>
+          <w:bCs/>
+          <w:color w:val="642880"/>
+          <w:sz w:val="20"/>
           <w:szCs w:val="20"/>
         </w:rPr>
-      </w:pPr>
+        <w:t>wiced_hal_adc_</w:t>
+      </w:r>
+      <w:proofErr w:type="gramStart"/>
+      <w:r>
+        <w:rPr>
+          <w:rFonts w:ascii="Consolas" w:hAnsi="Consolas"/>
+          <w:b/>
+          <w:bCs/>
+          <w:color w:val="642880"/>
+          <w:sz w:val="20"/>
+          <w:szCs w:val="20"/>
+        </w:rPr>
+        <w:t>init</w:t>
+      </w:r>
+      <w:proofErr w:type="spellEnd"/>
+      <w:r>
+        <w:rPr>
+          <w:rFonts w:ascii="Courier New" w:hAnsi="Courier New" w:cs="Courier New"/>
+          <w:color w:val="000000"/>
+          <w:sz w:val="18"/>
+          <w:szCs w:val="18"/>
+        </w:rPr>
+        <w:t>(</w:t>
+      </w:r>
+      <w:proofErr w:type="gramEnd"/>
+      <w:r>
+        <w:rPr>
+          <w:rFonts w:ascii="Courier New" w:hAnsi="Courier New" w:cs="Courier New"/>
+          <w:color w:val="000000"/>
+          <w:sz w:val="18"/>
+          <w:szCs w:val="18"/>
+        </w:rPr>
+        <w:t>);</w:t>
+      </w:r>
     </w:p>
     <w:p>
       <w:pPr>
         <w:autoSpaceDE w:val="0"/>
         <w:autoSpaceDN w:val="0"/>
-        <w:adjustRightInd w:val="0"/>
-        <w:spacing w:after="0" w:line="240" w:lineRule="auto"/>
+        <w:spacing w:after="0"/>
         <w:ind w:left="720"/>
         <w:rPr>
           <w:rFonts w:ascii="Courier New" w:hAnsi="Courier New" w:cs="Courier New"/>
           <w:sz w:val="18"/>
+          <w:szCs w:val="18"/>
+        </w:rPr>
+      </w:pPr>
+      <w:proofErr w:type="spellStart"/>
+      <w:r>
+        <w:rPr>
+          <w:rFonts w:ascii="Consolas" w:hAnsi="Consolas"/>
+          <w:b/>
+          <w:bCs/>
+          <w:color w:val="642880"/>
+          <w:sz w:val="20"/>
           <w:szCs w:val="20"/>
         </w:rPr>
-      </w:pPr>
-      <w:proofErr w:type="spellStart"/>
-      <w:r>
-        <w:rPr>
-          <w:rFonts w:ascii="Courier New" w:hAnsi="Courier New" w:cs="Courier New"/>
+        <w:t>wiced_hal_adc_set_input_</w:t>
+      </w:r>
+      <w:proofErr w:type="gramStart"/>
+      <w:r>
+        <w:rPr>
+          <w:rFonts w:ascii="Consolas" w:hAnsi="Consolas"/>
+          <w:b/>
+          <w:bCs/>
+          <w:color w:val="642880"/>
+          <w:sz w:val="20"/>
+          <w:szCs w:val="20"/>
+        </w:rPr>
+        <w:t>range</w:t>
+      </w:r>
+      <w:proofErr w:type="spellEnd"/>
+      <w:r>
+        <w:rPr>
+          <w:rFonts w:ascii="Consolas" w:hAnsi="Consolas"/>
           <w:color w:val="000000"/>
-          <w:sz w:val="18"/>
+          <w:sz w:val="20"/>
           <w:szCs w:val="20"/>
         </w:rPr>
-        <w:t>wiced_hal_adc_</w:t>
-      </w:r>
-      <w:proofErr w:type="gramStart"/>
-      <w:r>
-        <w:rPr>
-          <w:rFonts w:ascii="Courier New" w:hAnsi="Courier New" w:cs="Courier New"/>
+        <w:t xml:space="preserve">( </w:t>
+      </w:r>
+      <w:r>
+        <w:rPr>
+          <w:rFonts w:ascii="Consolas" w:hAnsi="Consolas"/>
+          <w:i/>
+          <w:iCs/>
+          <w:color w:val="0000C0"/>
+          <w:sz w:val="20"/>
+          <w:szCs w:val="20"/>
+        </w:rPr>
+        <w:t>ADC</w:t>
+      </w:r>
+      <w:proofErr w:type="gramEnd"/>
+      <w:r>
+        <w:rPr>
+          <w:rFonts w:ascii="Consolas" w:hAnsi="Consolas"/>
+          <w:i/>
+          <w:iCs/>
+          <w:color w:val="0000C0"/>
+          <w:sz w:val="20"/>
+          <w:szCs w:val="20"/>
+        </w:rPr>
+        <w:t>_RANGE_0_3P6V</w:t>
+      </w:r>
+      <w:r>
+        <w:rPr>
+          <w:rFonts w:ascii="Consolas" w:hAnsi="Consolas"/>
           <w:color w:val="000000"/>
-          <w:sz w:val="18"/>
+          <w:sz w:val="20"/>
           <w:szCs w:val="20"/>
         </w:rPr>
-        <w:t>init</w:t>
-      </w:r>
-      <w:proofErr w:type="spellEnd"/>
-      <w:r>
-        <w:rPr>
-          <w:rFonts w:ascii="Courier New" w:hAnsi="Courier New" w:cs="Courier New"/>
-          <w:color w:val="000000"/>
-          <w:sz w:val="18"/>
-          <w:szCs w:val="20"/>
-        </w:rPr>
-        <w:t>(</w:t>
-      </w:r>
-      <w:proofErr w:type="gramEnd"/>
-      <w:r>
-        <w:rPr>
-          <w:rFonts w:ascii="Courier New" w:hAnsi="Courier New" w:cs="Courier New"/>
-          <w:color w:val="000000"/>
-          <w:sz w:val="18"/>
-          <w:szCs w:val="20"/>
-        </w:rPr>
-        <w:t>);</w:t>
+        <w:t xml:space="preserve"> );</w:t>
       </w:r>
     </w:p>
     <w:p>
       <w:pPr>
         <w:autoSpaceDE w:val="0"/>
         <w:autoSpaceDN w:val="0"/>
-        <w:adjustRightInd w:val="0"/>
-        <w:spacing w:after="0" w:line="240" w:lineRule="auto"/>
+        <w:spacing w:after="0"/>
         <w:ind w:left="720"/>
         <w:rPr>
           <w:rFonts w:ascii="Courier New" w:hAnsi="Courier New" w:cs="Courier New"/>
           <w:sz w:val="18"/>
+          <w:szCs w:val="18"/>
+        </w:rPr>
+      </w:pPr>
+      <w:proofErr w:type="spellStart"/>
+      <w:r>
+        <w:rPr>
+          <w:rFonts w:ascii="Courier New" w:hAnsi="Courier New" w:cs="Courier New"/>
+          <w:color w:val="000000"/>
+          <w:sz w:val="18"/>
+          <w:szCs w:val="18"/>
+        </w:rPr>
+        <w:t>raw_val</w:t>
+      </w:r>
+      <w:proofErr w:type="spellEnd"/>
+      <w:r>
+        <w:rPr>
+          <w:rFonts w:ascii="Courier New" w:hAnsi="Courier New" w:cs="Courier New"/>
+          <w:color w:val="000000"/>
+          <w:sz w:val="18"/>
+          <w:szCs w:val="18"/>
+        </w:rPr>
+        <w:t xml:space="preserve"> = </w:t>
+      </w:r>
+      <w:proofErr w:type="spellStart"/>
+      <w:r>
+        <w:rPr>
+          <w:rFonts w:ascii="Consolas" w:hAnsi="Consolas"/>
+          <w:b/>
+          <w:bCs/>
+          <w:color w:val="642880"/>
+          <w:sz w:val="20"/>
           <w:szCs w:val="20"/>
         </w:rPr>
-      </w:pPr>
-      <w:proofErr w:type="spellStart"/>
+        <w:t>wiced_hal_adc_read_raw_</w:t>
+      </w:r>
+      <w:proofErr w:type="gramStart"/>
+      <w:r>
+        <w:rPr>
+          <w:rFonts w:ascii="Consolas" w:hAnsi="Consolas"/>
+          <w:b/>
+          <w:bCs/>
+          <w:color w:val="642880"/>
+          <w:sz w:val="20"/>
+          <w:szCs w:val="20"/>
+        </w:rPr>
+        <w:t>sample</w:t>
+      </w:r>
+      <w:proofErr w:type="spellEnd"/>
       <w:r>
         <w:rPr>
           <w:rFonts w:ascii="Courier New" w:hAnsi="Courier New" w:cs="Courier New"/>
           <w:color w:val="000000"/>
           <w:sz w:val="18"/>
+          <w:szCs w:val="18"/>
+        </w:rPr>
+        <w:t xml:space="preserve">( </w:t>
+      </w:r>
+      <w:r>
+        <w:rPr>
+          <w:rFonts w:ascii="Consolas" w:hAnsi="Consolas"/>
+          <w:i/>
+          <w:iCs/>
+          <w:color w:val="0000C0"/>
+          <w:sz w:val="20"/>
           <w:szCs w:val="20"/>
         </w:rPr>
-        <w:t>raw_val</w:t>
-      </w:r>
-      <w:proofErr w:type="spellEnd"/>
+        <w:t>ADC</w:t>
+      </w:r>
+      <w:proofErr w:type="gramEnd"/>
+      <w:r>
+        <w:rPr>
+          <w:rFonts w:ascii="Consolas" w:hAnsi="Consolas"/>
+          <w:i/>
+          <w:iCs/>
+          <w:color w:val="0000C0"/>
+          <w:sz w:val="20"/>
+          <w:szCs w:val="20"/>
+        </w:rPr>
+        <w:t>_CHANNEL</w:t>
+      </w:r>
       <w:r>
         <w:rPr>
           <w:rFonts w:ascii="Courier New" w:hAnsi="Courier New" w:cs="Courier New"/>
           <w:color w:val="000000"/>
           <w:sz w:val="18"/>
-          <w:szCs w:val="20"/>
-        </w:rPr>
-        <w:t xml:space="preserve"> = </w:t>
-      </w:r>
-      <w:proofErr w:type="spellStart"/>
-      <w:r>
-        <w:rPr>
-          <w:rFonts w:ascii="Courier New" w:hAnsi="Courier New" w:cs="Courier New"/>
-          <w:color w:val="000000"/>
-          <w:sz w:val="18"/>
-          <w:szCs w:val="20"/>
-        </w:rPr>
-        <w:t>wiced_hal_adc_read_raw_</w:t>
-      </w:r>
-      <w:proofErr w:type="gramStart"/>
-      <w:r>
-        <w:rPr>
-          <w:rFonts w:ascii="Courier New" w:hAnsi="Courier New" w:cs="Courier New"/>
-          <w:color w:val="000000"/>
-          <w:sz w:val="18"/>
-          <w:szCs w:val="20"/>
-        </w:rPr>
-        <w:t>sample</w:t>
-      </w:r>
-      <w:proofErr w:type="spellEnd"/>
-      <w:r>
-        <w:rPr>
-          <w:rFonts w:ascii="Courier New" w:hAnsi="Courier New" w:cs="Courier New"/>
-          <w:color w:val="000000"/>
-          <w:sz w:val="18"/>
-          <w:szCs w:val="20"/>
-        </w:rPr>
-        <w:t>( ADC</w:t>
-      </w:r>
-      <w:proofErr w:type="gramEnd"/>
-      <w:r>
-        <w:rPr>
-          <w:rFonts w:ascii="Courier New" w:hAnsi="Courier New" w:cs="Courier New"/>
-          <w:color w:val="000000"/>
-          <w:sz w:val="18"/>
-          <w:szCs w:val="20"/>
-        </w:rPr>
-        <w:t>_CHANNEL );</w:t>
-      </w:r>
-    </w:p>
-    <w:p>
-      <w:pPr>
-        <w:ind w:left="720"/>
-        <w:rPr>
-          <w:rFonts w:ascii="Courier New" w:hAnsi="Courier New" w:cs="Courier New"/>
-          <w:color w:val="000000"/>
-          <w:sz w:val="18"/>
-          <w:szCs w:val="20"/>
-        </w:rPr>
-      </w:pPr>
-      <w:proofErr w:type="spellStart"/>
-      <w:r>
-        <w:rPr>
-          <w:rFonts w:ascii="Courier New" w:hAnsi="Courier New" w:cs="Courier New"/>
-          <w:color w:val="000000"/>
-          <w:sz w:val="18"/>
-          <w:szCs w:val="20"/>
-        </w:rPr>
-        <w:t>voltage_val</w:t>
-      </w:r>
-      <w:proofErr w:type="spellEnd"/>
-      <w:r>
-        <w:rPr>
-          <w:rFonts w:ascii="Courier New" w:hAnsi="Courier New" w:cs="Courier New"/>
-          <w:color w:val="000000"/>
-          <w:sz w:val="18"/>
-          <w:szCs w:val="20"/>
-        </w:rPr>
-        <w:t xml:space="preserve"> = </w:t>
-      </w:r>
-      <w:proofErr w:type="spellStart"/>
-      <w:r>
-        <w:rPr>
-          <w:rFonts w:ascii="Courier New" w:hAnsi="Courier New" w:cs="Courier New"/>
-          <w:color w:val="000000"/>
-          <w:sz w:val="18"/>
-          <w:szCs w:val="20"/>
-        </w:rPr>
-        <w:t>wiced_hal_adc_read_</w:t>
-      </w:r>
-      <w:proofErr w:type="gramStart"/>
-      <w:r>
-        <w:rPr>
-          <w:rFonts w:ascii="Courier New" w:hAnsi="Courier New" w:cs="Courier New"/>
-          <w:color w:val="000000"/>
-          <w:sz w:val="18"/>
-          <w:szCs w:val="20"/>
-        </w:rPr>
-        <w:t>voltage</w:t>
-      </w:r>
-      <w:proofErr w:type="spellEnd"/>
-      <w:r>
-        <w:rPr>
-          <w:rFonts w:ascii="Courier New" w:hAnsi="Courier New" w:cs="Courier New"/>
-          <w:color w:val="000000"/>
-          <w:sz w:val="18"/>
-          <w:szCs w:val="20"/>
-        </w:rPr>
-        <w:t>( ADC</w:t>
-      </w:r>
-      <w:proofErr w:type="gramEnd"/>
-      <w:r>
-        <w:rPr>
-          <w:rFonts w:ascii="Courier New" w:hAnsi="Courier New" w:cs="Courier New"/>
-          <w:color w:val="000000"/>
-          <w:sz w:val="18"/>
-          <w:szCs w:val="20"/>
-        </w:rPr>
-        <w:t>_CHANNEL );</w:t>
-      </w:r>
-    </w:p>
-    <w:p>
-      <w:pPr>
+          <w:szCs w:val="18"/>
+        </w:rPr>
+        <w:t xml:space="preserve"> );</w:t>
+      </w:r>
+    </w:p>
+    <w:p>
+      <w:pPr>
+        <w:ind w:firstLine="720"/>
         <w:rPr>
           <w:rFonts w:eastAsia="Times New Roman"/>
           <w:b/>
@@ -17846,8 +17824,92 @@
           <w:szCs w:val="26"/>
         </w:rPr>
       </w:pPr>
-      <w:bookmarkStart w:id="186" w:name="_Toc5198871"/>
-      <w:bookmarkEnd w:id="186"/>
+      <w:proofErr w:type="spellStart"/>
+      <w:r>
+        <w:rPr>
+          <w:rFonts w:ascii="Courier New" w:hAnsi="Courier New" w:cs="Courier New"/>
+          <w:color w:val="000000"/>
+          <w:sz w:val="18"/>
+          <w:szCs w:val="18"/>
+        </w:rPr>
+        <w:t>voltage_val</w:t>
+      </w:r>
+      <w:proofErr w:type="spellEnd"/>
+      <w:r>
+        <w:rPr>
+          <w:rFonts w:ascii="Courier New" w:hAnsi="Courier New" w:cs="Courier New"/>
+          <w:color w:val="000000"/>
+          <w:sz w:val="18"/>
+          <w:szCs w:val="18"/>
+        </w:rPr>
+        <w:t xml:space="preserve"> = </w:t>
+      </w:r>
+      <w:proofErr w:type="spellStart"/>
+      <w:r>
+        <w:rPr>
+          <w:rFonts w:ascii="Consolas" w:hAnsi="Consolas"/>
+          <w:b/>
+          <w:bCs/>
+          <w:color w:val="642880"/>
+          <w:sz w:val="20"/>
+          <w:szCs w:val="20"/>
+        </w:rPr>
+        <w:t>wiced_hal_adc_read_</w:t>
+      </w:r>
+      <w:proofErr w:type="gramStart"/>
+      <w:r>
+        <w:rPr>
+          <w:rFonts w:ascii="Consolas" w:hAnsi="Consolas"/>
+          <w:b/>
+          <w:bCs/>
+          <w:color w:val="642880"/>
+          <w:sz w:val="20"/>
+          <w:szCs w:val="20"/>
+        </w:rPr>
+        <w:t>voltage</w:t>
+      </w:r>
+      <w:proofErr w:type="spellEnd"/>
+      <w:r>
+        <w:rPr>
+          <w:rFonts w:ascii="Courier New" w:hAnsi="Courier New" w:cs="Courier New"/>
+          <w:color w:val="000000"/>
+          <w:sz w:val="18"/>
+          <w:szCs w:val="18"/>
+        </w:rPr>
+        <w:t xml:space="preserve">( </w:t>
+      </w:r>
+      <w:r>
+        <w:rPr>
+          <w:rFonts w:ascii="Consolas" w:hAnsi="Consolas"/>
+          <w:i/>
+          <w:iCs/>
+          <w:color w:val="0000C0"/>
+          <w:sz w:val="20"/>
+          <w:szCs w:val="20"/>
+        </w:rPr>
+        <w:t>ADC</w:t>
+      </w:r>
+      <w:proofErr w:type="gramEnd"/>
+      <w:r>
+        <w:rPr>
+          <w:rFonts w:ascii="Consolas" w:hAnsi="Consolas"/>
+          <w:i/>
+          <w:iCs/>
+          <w:color w:val="0000C0"/>
+          <w:sz w:val="20"/>
+          <w:szCs w:val="20"/>
+        </w:rPr>
+        <w:t>_CHANNEL</w:t>
+      </w:r>
+      <w:r>
+        <w:rPr>
+          <w:rFonts w:ascii="Courier New" w:hAnsi="Courier New" w:cs="Courier New"/>
+          <w:color w:val="000000"/>
+          <w:sz w:val="18"/>
+          <w:szCs w:val="18"/>
+        </w:rPr>
+        <w:t xml:space="preserve"> );</w:t>
+      </w:r>
       <w:r>
         <w:br w:type="page"/>
       </w:r>
@@ -17856,7 +17918,7 @@
       <w:pPr>
         <w:pStyle w:val="Heading2"/>
       </w:pPr>
-      <w:bookmarkStart w:id="187" w:name="_Toc5436936"/>
+      <w:bookmarkStart w:id="188" w:name="_Toc5436936"/>
       <w:r>
         <w:lastRenderedPageBreak/>
         <w:t>R</w:t>
@@ -17864,7 +17926,7 @@
       <w:r>
         <w:t>TC (Real Time Clock)</w:t>
       </w:r>
-      <w:bookmarkEnd w:id="187"/>
+      <w:bookmarkEnd w:id="188"/>
     </w:p>
     <w:p>
       <w:r>
@@ -18311,12 +18373,12 @@
       <w:pPr>
         <w:pStyle w:val="Heading1"/>
       </w:pPr>
-      <w:bookmarkStart w:id="188" w:name="_Toc5436937"/>
+      <w:bookmarkStart w:id="189" w:name="_Toc5436937"/>
       <w:r>
         <w:lastRenderedPageBreak/>
         <w:t>WICED_RESULT_T</w:t>
       </w:r>
-      <w:bookmarkEnd w:id="188"/>
+      <w:bookmarkEnd w:id="189"/>
     </w:p>
     <w:p>
       <w:r>
@@ -18585,12 +18647,12 @@
       <w:pPr>
         <w:pStyle w:val="Heading1"/>
       </w:pPr>
-      <w:bookmarkStart w:id="189" w:name="_Toc5436938"/>
+      <w:bookmarkStart w:id="190" w:name="_Toc5436938"/>
       <w:r>
         <w:lastRenderedPageBreak/>
         <w:t>Exercises</w:t>
       </w:r>
-      <w:bookmarkEnd w:id="189"/>
+      <w:bookmarkEnd w:id="190"/>
     </w:p>
     <w:p>
       <w:pPr>
@@ -18599,7 +18661,7 @@
       <w:r>
         <w:t xml:space="preserve"> </w:t>
       </w:r>
-      <w:bookmarkStart w:id="190" w:name="_Toc5436939"/>
+      <w:bookmarkStart w:id="191" w:name="_Toc5436939"/>
       <w:r>
         <w:t>(GPIO)</w:t>
       </w:r>
@@ -18609,7 +18671,7 @@
       <w:r>
         <w:t>Blink an LED</w:t>
       </w:r>
-      <w:bookmarkEnd w:id="190"/>
+      <w:bookmarkEnd w:id="191"/>
       <w:r>
         <w:t xml:space="preserve"> </w:t>
       </w:r>
@@ -19283,7 +19345,7 @@
           <w:numId w:val="28"/>
         </w:numPr>
       </w:pPr>
-      <w:bookmarkStart w:id="191" w:name="_Hlk504035693"/>
+      <w:bookmarkStart w:id="192" w:name="_Hlk504035693"/>
       <w:r>
         <w:t>What is the name of the first user application function that is executed? What does it do?</w:t>
       </w:r>
@@ -19316,7 +19378,7 @@
         <w:t xml:space="preserve"> When does the BTM_ENABLED_EVT case occur?</w:t>
       </w:r>
     </w:p>
-    <w:bookmarkEnd w:id="191"/>
+    <w:bookmarkEnd w:id="192"/>
     <w:p>
       <w:pPr>
         <w:ind w:left="360"/>
@@ -19341,31 +19403,31 @@
       <w:pPr>
         <w:pStyle w:val="Exercise"/>
       </w:pPr>
-      <w:bookmarkStart w:id="192" w:name="_Toc5009923"/>
-      <w:bookmarkStart w:id="193" w:name="_Toc5198876"/>
-      <w:bookmarkStart w:id="194" w:name="_Toc5009924"/>
-      <w:bookmarkStart w:id="195" w:name="_Toc5198877"/>
-      <w:bookmarkStart w:id="196" w:name="_Toc5009925"/>
-      <w:bookmarkStart w:id="197" w:name="_Toc5198878"/>
-      <w:bookmarkEnd w:id="192"/>
+      <w:bookmarkStart w:id="193" w:name="_Toc5009923"/>
+      <w:bookmarkStart w:id="194" w:name="_Toc5198876"/>
+      <w:bookmarkStart w:id="195" w:name="_Toc5009924"/>
+      <w:bookmarkStart w:id="196" w:name="_Toc5198877"/>
+      <w:bookmarkStart w:id="197" w:name="_Toc5009925"/>
+      <w:bookmarkStart w:id="198" w:name="_Toc5198878"/>
       <w:bookmarkEnd w:id="193"/>
       <w:bookmarkEnd w:id="194"/>
       <w:bookmarkEnd w:id="195"/>
       <w:bookmarkEnd w:id="196"/>
       <w:bookmarkEnd w:id="197"/>
+      <w:bookmarkEnd w:id="198"/>
       <w:r>
         <w:lastRenderedPageBreak/>
         <w:t xml:space="preserve"> </w:t>
       </w:r>
-      <w:bookmarkStart w:id="198" w:name="_Toc5009926"/>
-      <w:bookmarkStart w:id="199" w:name="_Toc5198879"/>
-      <w:bookmarkStart w:id="200" w:name="_Toc5436940"/>
-      <w:bookmarkEnd w:id="198"/>
+      <w:bookmarkStart w:id="199" w:name="_Toc5009926"/>
+      <w:bookmarkStart w:id="200" w:name="_Toc5198879"/>
+      <w:bookmarkStart w:id="201" w:name="_Toc5436940"/>
       <w:bookmarkEnd w:id="199"/>
+      <w:bookmarkEnd w:id="200"/>
       <w:r>
         <w:t>(GPIO) Add Debug Printing to the LED Blink Project</w:t>
       </w:r>
-      <w:bookmarkEnd w:id="200"/>
+      <w:bookmarkEnd w:id="201"/>
     </w:p>
     <w:p>
       <w:r>
@@ -19849,19 +19911,19 @@
       <w:pPr>
         <w:pStyle w:val="Exercise"/>
       </w:pPr>
-      <w:bookmarkStart w:id="201" w:name="_Toc5009928"/>
-      <w:bookmarkStart w:id="202" w:name="_Toc5198881"/>
-      <w:bookmarkStart w:id="203" w:name="_Toc5009929"/>
-      <w:bookmarkStart w:id="204" w:name="_Toc5198882"/>
-      <w:bookmarkStart w:id="205" w:name="_Toc5009930"/>
-      <w:bookmarkStart w:id="206" w:name="_Toc5198883"/>
-      <w:bookmarkStart w:id="207" w:name="_Toc5436941"/>
-      <w:bookmarkEnd w:id="201"/>
+      <w:bookmarkStart w:id="202" w:name="_Toc5009928"/>
+      <w:bookmarkStart w:id="203" w:name="_Toc5198881"/>
+      <w:bookmarkStart w:id="204" w:name="_Toc5009929"/>
+      <w:bookmarkStart w:id="205" w:name="_Toc5198882"/>
+      <w:bookmarkStart w:id="206" w:name="_Toc5009930"/>
+      <w:bookmarkStart w:id="207" w:name="_Toc5198883"/>
+      <w:bookmarkStart w:id="208" w:name="_Toc5436941"/>
       <w:bookmarkEnd w:id="202"/>
       <w:bookmarkEnd w:id="203"/>
       <w:bookmarkEnd w:id="204"/>
       <w:bookmarkEnd w:id="205"/>
       <w:bookmarkEnd w:id="206"/>
+      <w:bookmarkEnd w:id="207"/>
       <w:r>
         <w:lastRenderedPageBreak/>
         <w:t xml:space="preserve">(GPIO) Read the State of a </w:t>
@@ -19872,7 +19934,7 @@
       <w:r>
         <w:t>Button</w:t>
       </w:r>
-      <w:bookmarkEnd w:id="207"/>
+      <w:bookmarkEnd w:id="208"/>
     </w:p>
     <w:p>
       <w:r>
@@ -20024,15 +20086,15 @@
       <w:pPr>
         <w:pStyle w:val="Exercise"/>
       </w:pPr>
-      <w:bookmarkStart w:id="208" w:name="_Toc5009932"/>
-      <w:bookmarkStart w:id="209" w:name="_Toc5198885"/>
-      <w:bookmarkStart w:id="210" w:name="_Toc5436942"/>
-      <w:bookmarkEnd w:id="208"/>
+      <w:bookmarkStart w:id="209" w:name="_Toc5009932"/>
+      <w:bookmarkStart w:id="210" w:name="_Toc5198885"/>
+      <w:bookmarkStart w:id="211" w:name="_Toc5436942"/>
       <w:bookmarkEnd w:id="209"/>
+      <w:bookmarkEnd w:id="210"/>
       <w:r>
         <w:t>(GPIO) Use an Interrupt to Toggle the State of an LED</w:t>
       </w:r>
-      <w:bookmarkEnd w:id="210"/>
+      <w:bookmarkEnd w:id="211"/>
     </w:p>
     <w:p>
       <w:r>
@@ -20295,11 +20357,11 @@
       <w:pPr>
         <w:pStyle w:val="Exercise"/>
       </w:pPr>
-      <w:bookmarkStart w:id="211" w:name="_Toc5436943"/>
+      <w:bookmarkStart w:id="212" w:name="_Toc5436943"/>
       <w:r>
         <w:t>(Timer) Use a Timer to Toggle an LED</w:t>
       </w:r>
-      <w:bookmarkEnd w:id="211"/>
+      <w:bookmarkEnd w:id="212"/>
     </w:p>
     <w:p>
       <w:r>
@@ -20474,20 +20536,20 @@
       <w:pPr>
         <w:pStyle w:val="Exercise"/>
       </w:pPr>
-      <w:bookmarkStart w:id="212" w:name="_Toc5009935"/>
-      <w:bookmarkStart w:id="213" w:name="_Toc5198888"/>
-      <w:bookmarkStart w:id="214" w:name="_Toc5009936"/>
-      <w:bookmarkStart w:id="215" w:name="_Toc5198889"/>
-      <w:bookmarkStart w:id="216" w:name="_Toc5436944"/>
-      <w:bookmarkEnd w:id="212"/>
+      <w:bookmarkStart w:id="213" w:name="_Toc5009935"/>
+      <w:bookmarkStart w:id="214" w:name="_Toc5198888"/>
+      <w:bookmarkStart w:id="215" w:name="_Toc5009936"/>
+      <w:bookmarkStart w:id="216" w:name="_Toc5198889"/>
+      <w:bookmarkStart w:id="217" w:name="_Toc5436944"/>
       <w:bookmarkEnd w:id="213"/>
       <w:bookmarkEnd w:id="214"/>
       <w:bookmarkEnd w:id="215"/>
+      <w:bookmarkEnd w:id="216"/>
       <w:r>
         <w:lastRenderedPageBreak/>
         <w:t>(PWM) LED brightness</w:t>
       </w:r>
-      <w:bookmarkEnd w:id="216"/>
+      <w:bookmarkEnd w:id="217"/>
     </w:p>
     <w:p>
       <w:r>
@@ -20600,12 +20662,7 @@
         </w:numPr>
       </w:pPr>
       <w:r>
-        <w:t>Hint: the PWM Parameter panel should look like this. You can jump straight to the Parameters for P26</w:t>
-      </w:r>
-      <w:bookmarkStart w:id="217" w:name="_GoBack"/>
-      <w:bookmarkEnd w:id="217"/>
-      <w:r>
-        <w:t xml:space="preserve"> by clicking the </w:t>
+        <w:t xml:space="preserve">Hint: the PWM Parameter panel should look like this. You can jump straight to the Parameters for P26 by clicking the </w:t>
       </w:r>
       <w:r>
         <w:t>"</w:t>
@@ -28578,7 +28635,7 @@
   <w:style w:type="paragraph" w:default="1" w:styleId="Normal">
     <w:name w:val="Normal"/>
     <w:qFormat/>
-    <w:rsid w:val="00C3796D"/>
+    <w:rsid w:val="00B2559F"/>
   </w:style>
   <w:style w:type="paragraph" w:styleId="Heading1">
     <w:name w:val="heading 1"/>
@@ -28699,7 +28756,7 @@
     <w:uiPriority w:val="1"/>
     <w:semiHidden/>
     <w:unhideWhenUsed/>
-    <w:rsid w:val="00C3796D"/>
+    <w:rsid w:val="00B2559F"/>
   </w:style>
   <w:style w:type="table" w:default="1" w:styleId="TableNormal">
     <w:name w:val="Normal Table"/>
@@ -28721,7 +28778,7 @@
     <w:uiPriority w:val="99"/>
     <w:semiHidden/>
     <w:unhideWhenUsed/>
-    <w:rsid w:val="00C3796D"/>
+    <w:rsid w:val="00B2559F"/>
   </w:style>
   <w:style w:type="character" w:customStyle="1" w:styleId="Heading1Char">
     <w:name w:val="Heading 1 Char"/>
@@ -29651,7 +29708,7 @@
 </file>
 
 <file path=customXml/itemProps1.xml><?xml version="1.0" encoding="utf-8"?>
-<ds:datastoreItem xmlns:ds="http://schemas.openxmlformats.org/officeDocument/2006/customXml" ds:itemID="{2817311A-FF43-4595-8C2B-8527BF5B5526}">
+<ds:datastoreItem xmlns:ds="http://schemas.openxmlformats.org/officeDocument/2006/customXml" ds:itemID="{4A086559-371A-4BD4-AF91-4E6D7C697CD8}">
   <ds:schemaRefs>
     <ds:schemaRef ds:uri="http://schemas.openxmlformats.org/officeDocument/2006/bibliography"/>
   </ds:schemaRefs>

</xml_diff>

<commit_message>
Fix excercise 2.5 key and add step b in excercise 2.5
</commit_message>
<xml_diff>
--- a/labmanual/English/WBT101-02-Peripherals.docx
+++ b/labmanual/English/WBT101-02-Peripherals.docx
@@ -1378,7 +1378,6 @@
       <w:bookmarkStart w:id="47" w:name="_Toc5198792"/>
       <w:bookmarkStart w:id="48" w:name="_Toc5009843"/>
       <w:bookmarkStart w:id="49" w:name="_Toc5198793"/>
-      <w:bookmarkStart w:id="50" w:name="_GoBack"/>
       <w:bookmarkEnd w:id="0"/>
       <w:bookmarkEnd w:id="1"/>
       <w:bookmarkEnd w:id="2"/>
@@ -1429,7 +1428,6 @@
       <w:bookmarkEnd w:id="47"/>
       <w:bookmarkEnd w:id="48"/>
       <w:bookmarkEnd w:id="49"/>
-      <w:bookmarkEnd w:id="50"/>
       <w:r>
         <w:br w:type="page"/>
       </w:r>
@@ -1438,12 +1436,12 @@
       <w:pPr>
         <w:pStyle w:val="Heading1"/>
       </w:pPr>
-      <w:bookmarkStart w:id="51" w:name="_Toc10541454"/>
+      <w:bookmarkStart w:id="50" w:name="_Toc10541454"/>
       <w:r>
         <w:lastRenderedPageBreak/>
         <w:t>Introduction to Bluetooth SoC Peripherals</w:t>
       </w:r>
-      <w:bookmarkEnd w:id="51"/>
+      <w:bookmarkEnd w:id="50"/>
     </w:p>
     <w:p>
       <w:r>
@@ -1498,12 +1496,12 @@
       <w:pPr>
         <w:pStyle w:val="Heading1"/>
       </w:pPr>
-      <w:bookmarkStart w:id="52" w:name="_Toc10541455"/>
+      <w:bookmarkStart w:id="51" w:name="_Toc10541455"/>
       <w:r>
         <w:lastRenderedPageBreak/>
         <w:t>Board Support Package</w:t>
       </w:r>
-      <w:bookmarkEnd w:id="52"/>
+      <w:bookmarkEnd w:id="51"/>
     </w:p>
     <w:p>
       <w:r>
@@ -2072,12 +2070,12 @@
       <w:pPr>
         <w:pStyle w:val="Heading1"/>
       </w:pPr>
-      <w:bookmarkStart w:id="53" w:name="_Toc10541456"/>
+      <w:bookmarkStart w:id="52" w:name="_Toc10541456"/>
       <w:r>
         <w:lastRenderedPageBreak/>
         <w:t>Documentation</w:t>
       </w:r>
-      <w:bookmarkEnd w:id="53"/>
+      <w:bookmarkEnd w:id="52"/>
     </w:p>
     <w:p>
       <w:pPr>
@@ -2466,12 +2464,12 @@
       <w:pPr>
         <w:pStyle w:val="Heading2"/>
       </w:pPr>
-      <w:bookmarkStart w:id="54" w:name="_Toc10541457"/>
+      <w:bookmarkStart w:id="53" w:name="_Toc10541457"/>
       <w:r>
         <w:lastRenderedPageBreak/>
         <w:t>Context Sensitive Help</w:t>
       </w:r>
-      <w:bookmarkEnd w:id="54"/>
+      <w:bookmarkEnd w:id="53"/>
     </w:p>
     <w:p>
       <w:r>
@@ -2568,12 +2566,12 @@
       <w:pPr>
         <w:pStyle w:val="Heading2"/>
       </w:pPr>
-      <w:bookmarkStart w:id="55" w:name="_Toc10541458"/>
+      <w:bookmarkStart w:id="54" w:name="_Toc10541458"/>
       <w:proofErr w:type="spellStart"/>
       <w:r>
         <w:t>Intellisense</w:t>
       </w:r>
-      <w:bookmarkEnd w:id="55"/>
+      <w:bookmarkEnd w:id="54"/>
       <w:proofErr w:type="spellEnd"/>
     </w:p>
     <w:p>
@@ -2649,24 +2647,24 @@
       <w:pPr>
         <w:pStyle w:val="Heading1"/>
       </w:pPr>
-      <w:bookmarkStart w:id="56" w:name="_Toc10541459"/>
+      <w:bookmarkStart w:id="55" w:name="_Toc10541459"/>
       <w:r>
         <w:lastRenderedPageBreak/>
         <w:t>Peripherals</w:t>
       </w:r>
+      <w:bookmarkEnd w:id="55"/>
+    </w:p>
+    <w:p>
+      <w:pPr>
+        <w:pStyle w:val="Heading2"/>
+      </w:pPr>
+      <w:bookmarkStart w:id="56" w:name="_Ref8467230"/>
+      <w:bookmarkStart w:id="57" w:name="_Toc10541460"/>
+      <w:r>
+        <w:t>GPIO</w:t>
+      </w:r>
       <w:bookmarkEnd w:id="56"/>
-    </w:p>
-    <w:p>
-      <w:pPr>
-        <w:pStyle w:val="Heading2"/>
-      </w:pPr>
-      <w:bookmarkStart w:id="57" w:name="_Ref8467230"/>
-      <w:bookmarkStart w:id="58" w:name="_Toc10541460"/>
-      <w:r>
-        <w:t>GPIO</w:t>
-      </w:r>
       <w:bookmarkEnd w:id="57"/>
-      <w:bookmarkEnd w:id="58"/>
     </w:p>
     <w:p>
       <w:r>
@@ -4296,14 +4294,14 @@
       <w:pPr>
         <w:pStyle w:val="Heading2"/>
       </w:pPr>
-      <w:bookmarkStart w:id="59" w:name="_Ref8467313"/>
-      <w:bookmarkStart w:id="60" w:name="_Toc10541461"/>
+      <w:bookmarkStart w:id="58" w:name="_Ref8467313"/>
+      <w:bookmarkStart w:id="59" w:name="_Toc10541461"/>
       <w:r>
         <w:lastRenderedPageBreak/>
         <w:t>Debug Printing</w:t>
       </w:r>
+      <w:bookmarkEnd w:id="58"/>
       <w:bookmarkEnd w:id="59"/>
-      <w:bookmarkEnd w:id="60"/>
     </w:p>
     <w:p>
       <w:pPr>
@@ -5177,8 +5175,8 @@
       <w:pPr>
         <w:pStyle w:val="Heading2"/>
       </w:pPr>
-      <w:bookmarkStart w:id="61" w:name="_Ref8468171"/>
-      <w:bookmarkStart w:id="62" w:name="_Toc10541462"/>
+      <w:bookmarkStart w:id="60" w:name="_Ref8468171"/>
+      <w:bookmarkStart w:id="61" w:name="_Toc10541462"/>
       <w:r>
         <w:lastRenderedPageBreak/>
         <w:t>PUART</w:t>
@@ -5186,8 +5184,8 @@
       <w:r>
         <w:t xml:space="preserve"> (Peripheral UART)</w:t>
       </w:r>
+      <w:bookmarkEnd w:id="60"/>
       <w:bookmarkEnd w:id="61"/>
-      <w:bookmarkEnd w:id="62"/>
     </w:p>
     <w:p>
       <w:pPr>
@@ -6552,16 +6550,16 @@
       <w:pPr>
         <w:pStyle w:val="Heading2"/>
       </w:pPr>
-      <w:bookmarkStart w:id="63" w:name="_Ref8467903"/>
-      <w:bookmarkStart w:id="64" w:name="_Ref8468394"/>
-      <w:bookmarkStart w:id="65" w:name="_Toc10541463"/>
+      <w:bookmarkStart w:id="62" w:name="_Ref8467903"/>
+      <w:bookmarkStart w:id="63" w:name="_Ref8468394"/>
+      <w:bookmarkStart w:id="64" w:name="_Toc10541463"/>
       <w:r>
         <w:lastRenderedPageBreak/>
         <w:t>Timers</w:t>
       </w:r>
+      <w:bookmarkEnd w:id="62"/>
       <w:bookmarkEnd w:id="63"/>
       <w:bookmarkEnd w:id="64"/>
-      <w:bookmarkEnd w:id="65"/>
     </w:p>
     <w:p>
       <w:r>
@@ -7466,14 +7464,14 @@
       <w:pPr>
         <w:pStyle w:val="Heading2"/>
       </w:pPr>
-      <w:bookmarkStart w:id="66" w:name="_Ref8468021"/>
-      <w:bookmarkStart w:id="67" w:name="_Toc10541464"/>
+      <w:bookmarkStart w:id="65" w:name="_Ref8468021"/>
+      <w:bookmarkStart w:id="66" w:name="_Toc10541464"/>
       <w:r>
         <w:lastRenderedPageBreak/>
         <w:t>PWM</w:t>
       </w:r>
+      <w:bookmarkEnd w:id="65"/>
       <w:bookmarkEnd w:id="66"/>
-      <w:bookmarkEnd w:id="67"/>
     </w:p>
     <w:p>
       <w:r>
@@ -8416,14 +8414,14 @@
       <w:pPr>
         <w:pStyle w:val="Heading2"/>
       </w:pPr>
-      <w:bookmarkStart w:id="68" w:name="_Ref8468094"/>
-      <w:bookmarkStart w:id="69" w:name="_Toc10541465"/>
+      <w:bookmarkStart w:id="67" w:name="_Ref8468094"/>
+      <w:bookmarkStart w:id="68" w:name="_Toc10541465"/>
       <w:r>
         <w:lastRenderedPageBreak/>
         <w:t>NVRAM</w:t>
       </w:r>
+      <w:bookmarkEnd w:id="67"/>
       <w:bookmarkEnd w:id="68"/>
-      <w:bookmarkEnd w:id="69"/>
     </w:p>
     <w:p>
       <w:r>
@@ -8866,14 +8864,14 @@
       <w:pPr>
         <w:pStyle w:val="Heading2"/>
       </w:pPr>
-      <w:bookmarkStart w:id="70" w:name="_Ref8468067"/>
-      <w:bookmarkStart w:id="71" w:name="_Toc10541466"/>
+      <w:bookmarkStart w:id="69" w:name="_Ref8468067"/>
+      <w:bookmarkStart w:id="70" w:name="_Toc10541466"/>
       <w:r>
         <w:lastRenderedPageBreak/>
         <w:t>I2C</w:t>
       </w:r>
+      <w:bookmarkEnd w:id="69"/>
       <w:bookmarkEnd w:id="70"/>
-      <w:bookmarkEnd w:id="71"/>
     </w:p>
     <w:p>
       <w:r>
@@ -10259,14 +10257,14 @@
       <w:pPr>
         <w:pStyle w:val="Heading2"/>
       </w:pPr>
-      <w:bookmarkStart w:id="72" w:name="_Ref8468143"/>
-      <w:bookmarkStart w:id="73" w:name="_Toc10541467"/>
+      <w:bookmarkStart w:id="71" w:name="_Ref8468143"/>
+      <w:bookmarkStart w:id="72" w:name="_Toc10541467"/>
       <w:r>
         <w:lastRenderedPageBreak/>
         <w:t>ADC</w:t>
       </w:r>
+      <w:bookmarkEnd w:id="71"/>
       <w:bookmarkEnd w:id="72"/>
-      <w:bookmarkEnd w:id="73"/>
     </w:p>
     <w:p>
       <w:r>
@@ -10489,8 +10487,8 @@
       </w:r>
     </w:p>
     <w:p>
-      <w:bookmarkStart w:id="74" w:name="_Toc5198871"/>
-      <w:bookmarkEnd w:id="74"/>
+      <w:bookmarkStart w:id="73" w:name="_Toc5198871"/>
+      <w:bookmarkEnd w:id="73"/>
       <w:r>
         <w:t xml:space="preserve">To initialize the ADC block you need to call the initialization function and select the input range based on your board supply. When you read a sample, you must specify which channel to read from. The BSP provides </w:t>
       </w:r>
@@ -10797,8 +10795,8 @@
       <w:pPr>
         <w:pStyle w:val="Heading2"/>
       </w:pPr>
-      <w:bookmarkStart w:id="75" w:name="_Ref8468230"/>
-      <w:bookmarkStart w:id="76" w:name="_Toc10541468"/>
+      <w:bookmarkStart w:id="74" w:name="_Ref8468230"/>
+      <w:bookmarkStart w:id="75" w:name="_Toc10541468"/>
       <w:r>
         <w:lastRenderedPageBreak/>
         <w:t>R</w:t>
@@ -10806,8 +10804,8 @@
       <w:r>
         <w:t>TC (Real Time Clock)</w:t>
       </w:r>
+      <w:bookmarkEnd w:id="74"/>
       <w:bookmarkEnd w:id="75"/>
-      <w:bookmarkEnd w:id="76"/>
     </w:p>
     <w:p>
       <w:r>
@@ -11240,12 +11238,12 @@
       <w:pPr>
         <w:pStyle w:val="Heading1"/>
       </w:pPr>
-      <w:bookmarkStart w:id="77" w:name="_Toc10541469"/>
+      <w:bookmarkStart w:id="76" w:name="_Toc10541469"/>
       <w:r>
         <w:lastRenderedPageBreak/>
         <w:t>WICED_RESULT_T</w:t>
       </w:r>
-      <w:bookmarkEnd w:id="77"/>
+      <w:bookmarkEnd w:id="76"/>
     </w:p>
     <w:p>
       <w:r>
@@ -11503,33 +11501,33 @@
       <w:pPr>
         <w:pStyle w:val="Heading1"/>
       </w:pPr>
-      <w:bookmarkStart w:id="78" w:name="_Toc10541470"/>
+      <w:bookmarkStart w:id="77" w:name="_Toc10541470"/>
       <w:r>
         <w:lastRenderedPageBreak/>
         <w:t>Exercises</w:t>
       </w:r>
+      <w:bookmarkEnd w:id="77"/>
+    </w:p>
+    <w:p>
+      <w:pPr>
+        <w:pStyle w:val="Exercise"/>
+      </w:pPr>
+      <w:r>
+        <w:t xml:space="preserve"> </w:t>
+      </w:r>
+      <w:bookmarkStart w:id="78" w:name="_Ref8467079"/>
+      <w:bookmarkStart w:id="79" w:name="_Toc10541471"/>
+      <w:r>
+        <w:t>(GPIO)</w:t>
+      </w:r>
+      <w:r>
+        <w:t xml:space="preserve"> </w:t>
+      </w:r>
+      <w:r>
+        <w:t>Blink an LED</w:t>
+      </w:r>
       <w:bookmarkEnd w:id="78"/>
-    </w:p>
-    <w:p>
-      <w:pPr>
-        <w:pStyle w:val="Exercise"/>
-      </w:pPr>
-      <w:r>
-        <w:t xml:space="preserve"> </w:t>
-      </w:r>
-      <w:bookmarkStart w:id="79" w:name="_Ref8467079"/>
-      <w:bookmarkStart w:id="80" w:name="_Toc10541471"/>
-      <w:r>
-        <w:t>(GPIO)</w:t>
-      </w:r>
-      <w:r>
-        <w:t xml:space="preserve"> </w:t>
-      </w:r>
-      <w:r>
-        <w:t>Blink an LED</w:t>
-      </w:r>
       <w:bookmarkEnd w:id="79"/>
-      <w:bookmarkEnd w:id="80"/>
       <w:r>
         <w:t xml:space="preserve"> </w:t>
       </w:r>
@@ -12204,7 +12202,7 @@
           <w:numId w:val="28"/>
         </w:numPr>
       </w:pPr>
-      <w:bookmarkStart w:id="81" w:name="_Hlk504035693"/>
+      <w:bookmarkStart w:id="80" w:name="_Hlk504035693"/>
       <w:r>
         <w:t>What is the name of the first user application function that is executed? What does it do?</w:t>
       </w:r>
@@ -12237,7 +12235,7 @@
         <w:t xml:space="preserve"> When does the BTM_ENABLED_EVT case occur?</w:t>
       </w:r>
     </w:p>
-    <w:bookmarkEnd w:id="81"/>
+    <w:bookmarkEnd w:id="80"/>
     <w:p>
       <w:pPr>
         <w:ind w:left="360"/>
@@ -12262,33 +12260,33 @@
       <w:pPr>
         <w:pStyle w:val="Exercise"/>
       </w:pPr>
-      <w:bookmarkStart w:id="82" w:name="_Toc5009923"/>
-      <w:bookmarkStart w:id="83" w:name="_Toc5198876"/>
-      <w:bookmarkStart w:id="84" w:name="_Toc5009924"/>
-      <w:bookmarkStart w:id="85" w:name="_Toc5198877"/>
-      <w:bookmarkStart w:id="86" w:name="_Toc5009925"/>
-      <w:bookmarkStart w:id="87" w:name="_Toc5198878"/>
+      <w:bookmarkStart w:id="81" w:name="_Toc5009923"/>
+      <w:bookmarkStart w:id="82" w:name="_Toc5198876"/>
+      <w:bookmarkStart w:id="83" w:name="_Toc5009924"/>
+      <w:bookmarkStart w:id="84" w:name="_Toc5198877"/>
+      <w:bookmarkStart w:id="85" w:name="_Toc5009925"/>
+      <w:bookmarkStart w:id="86" w:name="_Toc5198878"/>
+      <w:bookmarkEnd w:id="81"/>
       <w:bookmarkEnd w:id="82"/>
       <w:bookmarkEnd w:id="83"/>
       <w:bookmarkEnd w:id="84"/>
       <w:bookmarkEnd w:id="85"/>
       <w:bookmarkEnd w:id="86"/>
-      <w:bookmarkEnd w:id="87"/>
       <w:r>
         <w:lastRenderedPageBreak/>
         <w:t xml:space="preserve"> </w:t>
       </w:r>
-      <w:bookmarkStart w:id="88" w:name="_Toc5009926"/>
-      <w:bookmarkStart w:id="89" w:name="_Toc5198879"/>
-      <w:bookmarkStart w:id="90" w:name="_Ref8467347"/>
-      <w:bookmarkStart w:id="91" w:name="_Toc10541472"/>
+      <w:bookmarkStart w:id="87" w:name="_Toc5009926"/>
+      <w:bookmarkStart w:id="88" w:name="_Toc5198879"/>
+      <w:bookmarkStart w:id="89" w:name="_Ref8467347"/>
+      <w:bookmarkStart w:id="90" w:name="_Toc10541472"/>
+      <w:bookmarkEnd w:id="87"/>
       <w:bookmarkEnd w:id="88"/>
+      <w:r>
+        <w:t>(GPIO) Add Debug Printing to the LED Blink Project</w:t>
+      </w:r>
       <w:bookmarkEnd w:id="89"/>
-      <w:r>
-        <w:t>(GPIO) Add Debug Printing to the LED Blink Project</w:t>
-      </w:r>
       <w:bookmarkEnd w:id="90"/>
-      <w:bookmarkEnd w:id="91"/>
     </w:p>
     <w:p>
       <w:pPr>
@@ -12810,20 +12808,20 @@
       <w:pPr>
         <w:pStyle w:val="Exercise"/>
       </w:pPr>
-      <w:bookmarkStart w:id="92" w:name="_Toc5009928"/>
-      <w:bookmarkStart w:id="93" w:name="_Toc5198881"/>
-      <w:bookmarkStart w:id="94" w:name="_Toc5009929"/>
-      <w:bookmarkStart w:id="95" w:name="_Toc5198882"/>
-      <w:bookmarkStart w:id="96" w:name="_Toc5009930"/>
-      <w:bookmarkStart w:id="97" w:name="_Toc5198883"/>
-      <w:bookmarkStart w:id="98" w:name="_Ref8467145"/>
-      <w:bookmarkStart w:id="99" w:name="_Toc10541473"/>
+      <w:bookmarkStart w:id="91" w:name="_Toc5009928"/>
+      <w:bookmarkStart w:id="92" w:name="_Toc5198881"/>
+      <w:bookmarkStart w:id="93" w:name="_Toc5009929"/>
+      <w:bookmarkStart w:id="94" w:name="_Toc5198882"/>
+      <w:bookmarkStart w:id="95" w:name="_Toc5009930"/>
+      <w:bookmarkStart w:id="96" w:name="_Toc5198883"/>
+      <w:bookmarkStart w:id="97" w:name="_Ref8467145"/>
+      <w:bookmarkStart w:id="98" w:name="_Toc10541473"/>
+      <w:bookmarkEnd w:id="91"/>
       <w:bookmarkEnd w:id="92"/>
       <w:bookmarkEnd w:id="93"/>
       <w:bookmarkEnd w:id="94"/>
       <w:bookmarkEnd w:id="95"/>
       <w:bookmarkEnd w:id="96"/>
-      <w:bookmarkEnd w:id="97"/>
       <w:r>
         <w:lastRenderedPageBreak/>
         <w:t xml:space="preserve">(GPIO) Read the State of a </w:t>
@@ -12834,8 +12832,8 @@
       <w:r>
         <w:t>Button</w:t>
       </w:r>
+      <w:bookmarkEnd w:id="97"/>
       <w:bookmarkEnd w:id="98"/>
-      <w:bookmarkEnd w:id="99"/>
     </w:p>
     <w:p>
       <w:r>
@@ -13028,17 +13026,17 @@
       <w:pPr>
         <w:pStyle w:val="Exercise"/>
       </w:pPr>
-      <w:bookmarkStart w:id="100" w:name="_Toc5009932"/>
-      <w:bookmarkStart w:id="101" w:name="_Toc5198885"/>
-      <w:bookmarkStart w:id="102" w:name="_Ref8467156"/>
-      <w:bookmarkStart w:id="103" w:name="_Toc10541474"/>
+      <w:bookmarkStart w:id="99" w:name="_Toc5009932"/>
+      <w:bookmarkStart w:id="100" w:name="_Toc5198885"/>
+      <w:bookmarkStart w:id="101" w:name="_Ref8467156"/>
+      <w:bookmarkStart w:id="102" w:name="_Toc10541474"/>
+      <w:bookmarkEnd w:id="99"/>
       <w:bookmarkEnd w:id="100"/>
+      <w:r>
+        <w:t>(GPIO) Use an Interrupt to Toggle the State of an LED</w:t>
+      </w:r>
       <w:bookmarkEnd w:id="101"/>
-      <w:r>
-        <w:t>(GPIO) Use an Interrupt to Toggle the State of an LED</w:t>
-      </w:r>
       <w:bookmarkEnd w:id="102"/>
-      <w:bookmarkEnd w:id="103"/>
     </w:p>
     <w:p>
       <w:pPr>
@@ -13345,7 +13343,7 @@
           <w:szCs w:val="26"/>
         </w:rPr>
       </w:pPr>
-      <w:bookmarkStart w:id="104" w:name="_Ref8467601"/>
+      <w:bookmarkStart w:id="103" w:name="_Ref8467601"/>
       <w:r>
         <w:br w:type="page"/>
       </w:r>
@@ -13354,15 +13352,15 @@
       <w:pPr>
         <w:pStyle w:val="Exercise"/>
       </w:pPr>
-      <w:bookmarkStart w:id="105" w:name="_Ref8468453"/>
-      <w:bookmarkStart w:id="106" w:name="_Toc10541475"/>
+      <w:bookmarkStart w:id="104" w:name="_Ref8468453"/>
+      <w:bookmarkStart w:id="105" w:name="_Toc10541475"/>
       <w:r>
         <w:lastRenderedPageBreak/>
         <w:t>(Timer) Use a Timer to Toggle an LED</w:t>
       </w:r>
+      <w:bookmarkEnd w:id="103"/>
       <w:bookmarkEnd w:id="104"/>
       <w:bookmarkEnd w:id="105"/>
-      <w:bookmarkEnd w:id="106"/>
     </w:p>
     <w:p>
       <w:pPr>
@@ -13505,6 +13503,28 @@
       <w:r>
         <w:t>.</w:t>
       </w:r>
+    </w:p>
+    <w:p>
+      <w:pPr>
+        <w:pStyle w:val="ListParagraph"/>
+        <w:numPr>
+          <w:ilvl w:val="1"/>
+          <w:numId w:val="35"/>
+        </w:numPr>
+      </w:pPr>
+      <w:r>
+        <w:t xml:space="preserve">Declare </w:t>
+      </w:r>
+      <w:proofErr w:type="spellStart"/>
+      <w:r>
+        <w:t>wiced_timer_t</w:t>
+      </w:r>
+      <w:proofErr w:type="spellEnd"/>
+      <w:r>
+        <w:t xml:space="preserve"> structure globally.</w:t>
+      </w:r>
+      <w:bookmarkStart w:id="106" w:name="_GoBack"/>
+      <w:bookmarkEnd w:id="106"/>
     </w:p>
     <w:p>
       <w:pPr>
@@ -21971,7 +21991,7 @@
   <w:style w:type="paragraph" w:default="1" w:styleId="Normal">
     <w:name w:val="Normal"/>
     <w:qFormat/>
-    <w:rsid w:val="007B3C4C"/>
+    <w:rsid w:val="00A76A04"/>
   </w:style>
   <w:style w:type="paragraph" w:styleId="Heading1">
     <w:name w:val="heading 1"/>
@@ -22092,7 +22112,7 @@
     <w:uiPriority w:val="1"/>
     <w:semiHidden/>
     <w:unhideWhenUsed/>
-    <w:rsid w:val="007B3C4C"/>
+    <w:rsid w:val="00A76A04"/>
   </w:style>
   <w:style w:type="table" w:default="1" w:styleId="TableNormal">
     <w:name w:val="Normal Table"/>
@@ -22114,7 +22134,7 @@
     <w:uiPriority w:val="99"/>
     <w:semiHidden/>
     <w:unhideWhenUsed/>
-    <w:rsid w:val="007B3C4C"/>
+    <w:rsid w:val="00A76A04"/>
   </w:style>
   <w:style w:type="character" w:customStyle="1" w:styleId="Heading1Char">
     <w:name w:val="Heading 1 Char"/>
@@ -23044,7 +23064,7 @@
 </file>
 
 <file path=customXml/itemProps1.xml><?xml version="1.0" encoding="utf-8"?>
-<ds:datastoreItem xmlns:ds="http://schemas.openxmlformats.org/officeDocument/2006/customXml" ds:itemID="{D7A2F976-E075-45AA-A626-B378FD8D7F31}">
+<ds:datastoreItem xmlns:ds="http://schemas.openxmlformats.org/officeDocument/2006/customXml" ds:itemID="{82B806DE-3B37-49EF-89DE-52B266E165EF}">
   <ds:schemaRefs>
     <ds:schemaRef ds:uri="http://schemas.openxmlformats.org/officeDocument/2006/bibliography"/>
   </ds:schemaRefs>

</xml_diff>

<commit_message>
Update PWM description and exercise to show how to use code instead of configurator.
</commit_message>
<xml_diff>
--- a/labmanual/English/WBT101-02-Peripherals.docx
+++ b/labmanual/English/WBT101-02-Peripherals.docx
@@ -1378,7 +1378,6 @@
       <w:bookmarkStart w:id="47" w:name="_Toc5198792"/>
       <w:bookmarkStart w:id="48" w:name="_Toc5009843"/>
       <w:bookmarkStart w:id="49" w:name="_Toc5198793"/>
-      <w:bookmarkStart w:id="50" w:name="_GoBack"/>
       <w:bookmarkEnd w:id="0"/>
       <w:bookmarkEnd w:id="1"/>
       <w:bookmarkEnd w:id="2"/>
@@ -1429,7 +1428,6 @@
       <w:bookmarkEnd w:id="47"/>
       <w:bookmarkEnd w:id="48"/>
       <w:bookmarkEnd w:id="49"/>
-      <w:bookmarkEnd w:id="50"/>
       <w:r>
         <w:br w:type="page"/>
       </w:r>
@@ -1438,12 +1436,12 @@
       <w:pPr>
         <w:pStyle w:val="Heading1"/>
       </w:pPr>
-      <w:bookmarkStart w:id="51" w:name="_Toc10541454"/>
+      <w:bookmarkStart w:id="50" w:name="_Toc10541454"/>
       <w:r>
         <w:lastRenderedPageBreak/>
         <w:t>Introduction to Bluetooth SoC Peripherals</w:t>
       </w:r>
-      <w:bookmarkEnd w:id="51"/>
+      <w:bookmarkEnd w:id="50"/>
     </w:p>
     <w:p>
       <w:r>
@@ -1498,12 +1496,12 @@
       <w:pPr>
         <w:pStyle w:val="Heading1"/>
       </w:pPr>
-      <w:bookmarkStart w:id="52" w:name="_Toc10541455"/>
+      <w:bookmarkStart w:id="51" w:name="_Toc10541455"/>
       <w:r>
         <w:lastRenderedPageBreak/>
         <w:t>Board Support Package</w:t>
       </w:r>
-      <w:bookmarkEnd w:id="52"/>
+      <w:bookmarkEnd w:id="51"/>
     </w:p>
     <w:p>
       <w:r>
@@ -1556,10 +1554,12 @@
         <w:t xml:space="preserve">Most of the configurable content of the BSP is managed by the </w:t>
       </w:r>
       <w:proofErr w:type="spellStart"/>
+      <w:proofErr w:type="gramStart"/>
       <w:r>
         <w:t>design.modus</w:t>
       </w:r>
       <w:proofErr w:type="spellEnd"/>
+      <w:proofErr w:type="gramEnd"/>
       <w:r>
         <w:t xml:space="preserve"> file, which is the database for the Device Configurator.</w:t>
       </w:r>
@@ -1678,7 +1678,17 @@
           <w:sz w:val="18"/>
           <w:szCs w:val="18"/>
         </w:rPr>
-        <w:t xml:space="preserve">    .</w:t>
+        <w:t xml:space="preserve">    </w:t>
+      </w:r>
+      <w:proofErr w:type="gramStart"/>
+      <w:r>
+        <w:rPr>
+          <w:rFonts w:ascii="Courier New" w:hAnsi="Courier New" w:cs="Courier New"/>
+          <w:color w:val="000000"/>
+          <w:sz w:val="18"/>
+          <w:szCs w:val="18"/>
+        </w:rPr>
+        <w:t>.</w:t>
       </w:r>
       <w:proofErr w:type="spellStart"/>
       <w:r>
@@ -1691,6 +1701,7 @@
         <w:t>gpio</w:t>
       </w:r>
       <w:proofErr w:type="spellEnd"/>
+      <w:proofErr w:type="gramEnd"/>
       <w:r>
         <w:rPr>
           <w:rFonts w:ascii="Courier New" w:hAnsi="Courier New" w:cs="Courier New"/>
@@ -2072,12 +2083,12 @@
       <w:pPr>
         <w:pStyle w:val="Heading1"/>
       </w:pPr>
-      <w:bookmarkStart w:id="53" w:name="_Toc10541456"/>
+      <w:bookmarkStart w:id="52" w:name="_Toc10541456"/>
       <w:r>
         <w:lastRenderedPageBreak/>
         <w:t>Documentation</w:t>
       </w:r>
-      <w:bookmarkEnd w:id="53"/>
+      <w:bookmarkEnd w:id="52"/>
     </w:p>
     <w:p>
       <w:pPr>
@@ -2466,12 +2477,12 @@
       <w:pPr>
         <w:pStyle w:val="Heading2"/>
       </w:pPr>
-      <w:bookmarkStart w:id="54" w:name="_Toc10541457"/>
+      <w:bookmarkStart w:id="53" w:name="_Toc10541457"/>
       <w:r>
         <w:lastRenderedPageBreak/>
         <w:t>Context Sensitive Help</w:t>
       </w:r>
-      <w:bookmarkEnd w:id="54"/>
+      <w:bookmarkEnd w:id="53"/>
     </w:p>
     <w:p>
       <w:r>
@@ -2568,12 +2579,12 @@
       <w:pPr>
         <w:pStyle w:val="Heading2"/>
       </w:pPr>
-      <w:bookmarkStart w:id="55" w:name="_Toc10541458"/>
+      <w:bookmarkStart w:id="54" w:name="_Toc10541458"/>
       <w:proofErr w:type="spellStart"/>
       <w:r>
         <w:t>Intellisense</w:t>
       </w:r>
-      <w:bookmarkEnd w:id="55"/>
+      <w:bookmarkEnd w:id="54"/>
       <w:proofErr w:type="spellEnd"/>
     </w:p>
     <w:p>
@@ -2649,24 +2660,24 @@
       <w:pPr>
         <w:pStyle w:val="Heading1"/>
       </w:pPr>
-      <w:bookmarkStart w:id="56" w:name="_Toc10541459"/>
+      <w:bookmarkStart w:id="55" w:name="_Toc10541459"/>
       <w:r>
         <w:lastRenderedPageBreak/>
         <w:t>Peripherals</w:t>
       </w:r>
+      <w:bookmarkEnd w:id="55"/>
+    </w:p>
+    <w:p>
+      <w:pPr>
+        <w:pStyle w:val="Heading2"/>
+      </w:pPr>
+      <w:bookmarkStart w:id="56" w:name="_Ref8467230"/>
+      <w:bookmarkStart w:id="57" w:name="_Toc10541460"/>
+      <w:r>
+        <w:t>GPIO</w:t>
+      </w:r>
       <w:bookmarkEnd w:id="56"/>
-    </w:p>
-    <w:p>
-      <w:pPr>
-        <w:pStyle w:val="Heading2"/>
-      </w:pPr>
-      <w:bookmarkStart w:id="57" w:name="_Ref8467230"/>
-      <w:bookmarkStart w:id="58" w:name="_Toc10541460"/>
-      <w:r>
-        <w:t>GPIO</w:t>
-      </w:r>
       <w:bookmarkEnd w:id="57"/>
-      <w:bookmarkEnd w:id="58"/>
     </w:p>
     <w:p>
       <w:r>
@@ -2817,64 +2828,171 @@
         <w:rPr>
           <w:i/>
         </w:rPr>
-        <w:t>wiced_hal_gpio_configure_pin</w:t>
+        <w:t>wiced_hal_gpio_configure_</w:t>
+      </w:r>
+      <w:proofErr w:type="gramStart"/>
+      <w:r>
+        <w:rPr>
+          <w:i/>
+        </w:rPr>
+        <w:t>pin</w:t>
       </w:r>
       <w:proofErr w:type="spellEnd"/>
       <w:r>
         <w:rPr>
           <w:i/>
         </w:rPr>
+        <w:t>(</w:t>
+      </w:r>
+      <w:proofErr w:type="gramEnd"/>
+      <w:r>
+        <w:rPr>
+          <w:i/>
+        </w:rPr>
+        <w:t>)</w:t>
+      </w:r>
+      <w:r>
+        <w:t xml:space="preserve">. The IOs on the kit that are connected to specific peripherals such as LEDs and buttons are </w:t>
+      </w:r>
+      <w:r>
+        <w:t>usually</w:t>
+      </w:r>
+      <w:r>
+        <w:t xml:space="preserve"> </w:t>
+      </w:r>
+      <w:r>
+        <w:t>configured</w:t>
+      </w:r>
+      <w:r>
+        <w:t xml:space="preserve"> for you as part of</w:t>
+      </w:r>
+      <w:r>
+        <w:t xml:space="preserve"> the platform files</w:t>
+      </w:r>
+      <w:r>
+        <w:t>,</w:t>
+      </w:r>
+      <w:r>
+        <w:t xml:space="preserve"> so you don</w:t>
+      </w:r>
+      <w:r>
+        <w:t>'</w:t>
+      </w:r>
+      <w:r>
+        <w:t xml:space="preserve">t need to </w:t>
+      </w:r>
+      <w:r>
+        <w:t>configure</w:t>
+      </w:r>
+      <w:r>
+        <w:t xml:space="preserve"> t</w:t>
+      </w:r>
+      <w:r>
+        <w:t>hem explicitly in your projects unless you want to change a setting (for example to enable an interrupt on a button pin).</w:t>
+      </w:r>
+    </w:p>
+    <w:p>
+      <w:r>
+        <w:t xml:space="preserve">Once </w:t>
+      </w:r>
+      <w:r>
+        <w:t>configured</w:t>
+      </w:r>
+      <w:r>
+        <w:t xml:space="preserve">, input pins can be read using </w:t>
+      </w:r>
+      <w:proofErr w:type="spellStart"/>
+      <w:r>
+        <w:rPr>
+          <w:i/>
+        </w:rPr>
+        <w:t>wiced_</w:t>
+      </w:r>
+      <w:r>
+        <w:rPr>
+          <w:i/>
+        </w:rPr>
+        <w:t>hal_</w:t>
+      </w:r>
+      <w:r>
+        <w:rPr>
+          <w:i/>
+        </w:rPr>
+        <w:t>gpio_</w:t>
+      </w:r>
+      <w:r>
+        <w:rPr>
+          <w:i/>
+        </w:rPr>
+        <w:t>get_pin_input_</w:t>
+      </w:r>
+      <w:proofErr w:type="gramStart"/>
+      <w:r>
+        <w:rPr>
+          <w:i/>
+        </w:rPr>
+        <w:t>status</w:t>
+      </w:r>
+      <w:proofErr w:type="spellEnd"/>
+      <w:r>
+        <w:rPr>
+          <w:i/>
+        </w:rPr>
+        <w:t>(</w:t>
+      </w:r>
+      <w:proofErr w:type="gramEnd"/>
+      <w:r>
+        <w:rPr>
+          <w:i/>
+        </w:rPr>
+        <w:t>)</w:t>
+      </w:r>
+      <w:r>
+        <w:t xml:space="preserve"> and outputs can be driven using </w:t>
+      </w:r>
+      <w:proofErr w:type="spellStart"/>
+      <w:r>
+        <w:rPr>
+          <w:i/>
+        </w:rPr>
+        <w:t>wiced_</w:t>
+      </w:r>
+      <w:r>
+        <w:rPr>
+          <w:i/>
+        </w:rPr>
+        <w:t>hal_</w:t>
+      </w:r>
+      <w:r>
+        <w:rPr>
+          <w:i/>
+        </w:rPr>
+        <w:t>gpio_</w:t>
+      </w:r>
+      <w:r>
+        <w:rPr>
+          <w:i/>
+        </w:rPr>
+        <w:t>set_pin_</w:t>
+      </w:r>
+      <w:r>
+        <w:rPr>
+          <w:i/>
+        </w:rPr>
+        <w:t>output</w:t>
+      </w:r>
+      <w:proofErr w:type="spellEnd"/>
+      <w:r>
+        <w:rPr>
+          <w:i/>
+        </w:rPr>
         <w:t>()</w:t>
       </w:r>
       <w:r>
-        <w:t xml:space="preserve">. The IOs on the kit that are connected to specific peripherals such as LEDs and buttons are </w:t>
-      </w:r>
-      <w:r>
-        <w:t>usually</w:t>
-      </w:r>
-      <w:r>
-        <w:t xml:space="preserve"> </w:t>
-      </w:r>
-      <w:r>
-        <w:t>configured</w:t>
-      </w:r>
-      <w:r>
-        <w:t xml:space="preserve"> for you as part of</w:t>
-      </w:r>
-      <w:r>
-        <w:t xml:space="preserve"> the platform files</w:t>
-      </w:r>
-      <w:r>
-        <w:t>,</w:t>
-      </w:r>
-      <w:r>
-        <w:t xml:space="preserve"> so you don</w:t>
-      </w:r>
-      <w:r>
-        <w:t>'</w:t>
-      </w:r>
-      <w:r>
-        <w:t xml:space="preserve">t need to </w:t>
-      </w:r>
-      <w:r>
-        <w:t>configure</w:t>
-      </w:r>
-      <w:r>
-        <w:t xml:space="preserve"> t</w:t>
-      </w:r>
-      <w:r>
-        <w:t>hem explicitly in your projects unless you want to change a setting (for example to enable an interrupt on a button pin).</w:t>
-      </w:r>
-    </w:p>
-    <w:p>
-      <w:r>
-        <w:t xml:space="preserve">Once </w:t>
-      </w:r>
-      <w:r>
-        <w:t>configured</w:t>
-      </w:r>
-      <w:r>
-        <w:t xml:space="preserve">, input pins can be read using </w:t>
+        <w:t xml:space="preserve">. </w:t>
+      </w:r>
+      <w:r>
+        <w:t xml:space="preserve">You can also get the state that an output pin is set to (not necessarily the actual value on the pin) using </w:t>
       </w:r>
       <w:proofErr w:type="spellStart"/>
       <w:r>
@@ -2899,93 +3017,28 @@
         <w:rPr>
           <w:i/>
         </w:rPr>
-        <w:t>get_pin_input_status</w:t>
+        <w:t>get_pin_</w:t>
+      </w:r>
+      <w:proofErr w:type="gramStart"/>
+      <w:r>
+        <w:rPr>
+          <w:i/>
+        </w:rPr>
+        <w:t>output</w:t>
       </w:r>
       <w:proofErr w:type="spellEnd"/>
       <w:r>
         <w:rPr>
           <w:i/>
         </w:rPr>
-        <w:t>()</w:t>
-      </w:r>
-      <w:r>
-        <w:t xml:space="preserve"> and outputs can be driven using </w:t>
-      </w:r>
-      <w:proofErr w:type="spellStart"/>
+        <w:t>(</w:t>
+      </w:r>
+      <w:proofErr w:type="gramEnd"/>
       <w:r>
         <w:rPr>
           <w:i/>
         </w:rPr>
-        <w:t>wiced_</w:t>
-      </w:r>
-      <w:r>
-        <w:rPr>
-          <w:i/>
-        </w:rPr>
-        <w:t>hal_</w:t>
-      </w:r>
-      <w:r>
-        <w:rPr>
-          <w:i/>
-        </w:rPr>
-        <w:t>gpio_</w:t>
-      </w:r>
-      <w:r>
-        <w:rPr>
-          <w:i/>
-        </w:rPr>
-        <w:t>set_pin_</w:t>
-      </w:r>
-      <w:r>
-        <w:rPr>
-          <w:i/>
-        </w:rPr>
-        <w:t>output</w:t>
-      </w:r>
-      <w:proofErr w:type="spellEnd"/>
-      <w:r>
-        <w:rPr>
-          <w:i/>
-        </w:rPr>
-        <w:t>()</w:t>
-      </w:r>
-      <w:r>
-        <w:t xml:space="preserve">. </w:t>
-      </w:r>
-      <w:r>
-        <w:t xml:space="preserve">You can also get the state that an output pin is set to (not necessarily the actual value on the pin) using </w:t>
-      </w:r>
-      <w:proofErr w:type="spellStart"/>
-      <w:r>
-        <w:rPr>
-          <w:i/>
-        </w:rPr>
-        <w:t>wiced_</w:t>
-      </w:r>
-      <w:r>
-        <w:rPr>
-          <w:i/>
-        </w:rPr>
-        <w:t>hal_</w:t>
-      </w:r>
-      <w:r>
-        <w:rPr>
-          <w:i/>
-        </w:rPr>
-        <w:t>gpio_</w:t>
-      </w:r>
-      <w:r>
-        <w:rPr>
-          <w:i/>
-        </w:rPr>
-        <w:t>get_pin_output</w:t>
-      </w:r>
-      <w:proofErr w:type="spellEnd"/>
-      <w:r>
-        <w:rPr>
-          <w:i/>
-        </w:rPr>
-        <w:t xml:space="preserve">(). </w:t>
+        <w:t xml:space="preserve">). </w:t>
       </w:r>
       <w:r>
         <w:t>The parameter for these functions is the WICED pin name such as WICED_</w:t>
@@ -3069,7 +3122,17 @@
           <w:sz w:val="16"/>
           <w:szCs w:val="18"/>
         </w:rPr>
-        <w:t>wiced_hal_gpio_get_pin_input_status</w:t>
+        <w:t>wiced_hal_gpio_get_pin_input_</w:t>
+      </w:r>
+      <w:proofErr w:type="gramStart"/>
+      <w:r>
+        <w:rPr>
+          <w:rFonts w:ascii="Courier New" w:hAnsi="Courier New" w:cs="Courier New"/>
+          <w:i/>
+          <w:sz w:val="16"/>
+          <w:szCs w:val="18"/>
+        </w:rPr>
+        <w:t>status</w:t>
       </w:r>
       <w:proofErr w:type="spellEnd"/>
       <w:r>
@@ -3101,8 +3164,9 @@
           <w:sz w:val="16"/>
           <w:szCs w:val="18"/>
         </w:rPr>
-        <w:t>WICED_GPIO_PIN_BUTTON_1</w:t>
-      </w:r>
+        <w:t>WICED</w:t>
+      </w:r>
+      <w:proofErr w:type="gramEnd"/>
       <w:r>
         <w:rPr>
           <w:rFonts w:ascii="Courier New" w:hAnsi="Courier New" w:cs="Courier New"/>
@@ -3112,64 +3176,7 @@
           <w:sz w:val="16"/>
           <w:szCs w:val="18"/>
         </w:rPr>
-        <w:t xml:space="preserve"> </w:t>
-      </w:r>
-      <w:r>
-        <w:rPr>
-          <w:rFonts w:ascii="Courier New" w:hAnsi="Courier New" w:cs="Courier New"/>
-          <w:i/>
-          <w:sz w:val="16"/>
-          <w:szCs w:val="18"/>
-        </w:rPr>
-        <w:t xml:space="preserve">); </w:t>
-      </w:r>
-      <w:r>
-        <w:rPr>
-          <w:rFonts w:ascii="Courier New" w:hAnsi="Courier New" w:cs="Courier New"/>
-          <w:color w:val="3F7F5F"/>
-          <w:sz w:val="16"/>
-          <w:szCs w:val="20"/>
-        </w:rPr>
-        <w:t>/* Get pin state */</w:t>
-      </w:r>
-    </w:p>
-    <w:p>
-      <w:pPr>
-        <w:rPr>
-          <w:rFonts w:ascii="Courier New" w:hAnsi="Courier New" w:cs="Courier New"/>
-          <w:i/>
-          <w:sz w:val="16"/>
-          <w:szCs w:val="18"/>
-        </w:rPr>
-      </w:pPr>
-      <w:r>
-        <w:rPr>
-          <w:rFonts w:ascii="Courier New" w:hAnsi="Courier New" w:cs="Courier New"/>
-          <w:i/>
-          <w:sz w:val="16"/>
-          <w:szCs w:val="18"/>
-        </w:rPr>
-        <w:t xml:space="preserve">  </w:t>
-      </w:r>
-      <w:proofErr w:type="spellStart"/>
-      <w:r>
-        <w:rPr>
-          <w:rFonts w:ascii="Courier New" w:hAnsi="Courier New" w:cs="Courier New"/>
-          <w:i/>
-          <w:sz w:val="16"/>
-          <w:szCs w:val="18"/>
-        </w:rPr>
-        <w:t>wiced_hal_gpio_set_pin_output</w:t>
-      </w:r>
-      <w:proofErr w:type="spellEnd"/>
-      <w:r>
-        <w:rPr>
-          <w:rFonts w:ascii="Courier New" w:hAnsi="Courier New" w:cs="Courier New"/>
-          <w:i/>
-          <w:sz w:val="16"/>
-          <w:szCs w:val="18"/>
-        </w:rPr>
-        <w:t>(</w:t>
+        <w:t>_GPIO_PIN_BUTTON_1</w:t>
       </w:r>
       <w:r>
         <w:rPr>
@@ -3180,8 +3187,76 @@
           <w:sz w:val="16"/>
           <w:szCs w:val="18"/>
         </w:rPr>
-        <w:t>WICED_GPIO_PIN_LED_</w:t>
-      </w:r>
+        <w:t xml:space="preserve"> </w:t>
+      </w:r>
+      <w:r>
+        <w:rPr>
+          <w:rFonts w:ascii="Courier New" w:hAnsi="Courier New" w:cs="Courier New"/>
+          <w:i/>
+          <w:sz w:val="16"/>
+          <w:szCs w:val="18"/>
+        </w:rPr>
+        <w:t xml:space="preserve">); </w:t>
+      </w:r>
+      <w:r>
+        <w:rPr>
+          <w:rFonts w:ascii="Courier New" w:hAnsi="Courier New" w:cs="Courier New"/>
+          <w:color w:val="3F7F5F"/>
+          <w:sz w:val="16"/>
+          <w:szCs w:val="20"/>
+        </w:rPr>
+        <w:t>/* Get pin state */</w:t>
+      </w:r>
+    </w:p>
+    <w:p>
+      <w:pPr>
+        <w:rPr>
+          <w:rFonts w:ascii="Courier New" w:hAnsi="Courier New" w:cs="Courier New"/>
+          <w:i/>
+          <w:sz w:val="16"/>
+          <w:szCs w:val="18"/>
+        </w:rPr>
+      </w:pPr>
+      <w:r>
+        <w:rPr>
+          <w:rFonts w:ascii="Courier New" w:hAnsi="Courier New" w:cs="Courier New"/>
+          <w:i/>
+          <w:sz w:val="16"/>
+          <w:szCs w:val="18"/>
+        </w:rPr>
+        <w:t xml:space="preserve">  </w:t>
+      </w:r>
+      <w:proofErr w:type="spellStart"/>
+      <w:r>
+        <w:rPr>
+          <w:rFonts w:ascii="Courier New" w:hAnsi="Courier New" w:cs="Courier New"/>
+          <w:i/>
+          <w:sz w:val="16"/>
+          <w:szCs w:val="18"/>
+        </w:rPr>
+        <w:t>wiced_hal_gpio_set_pin_</w:t>
+      </w:r>
+      <w:proofErr w:type="gramStart"/>
+      <w:r>
+        <w:rPr>
+          <w:rFonts w:ascii="Courier New" w:hAnsi="Courier New" w:cs="Courier New"/>
+          <w:i/>
+          <w:sz w:val="16"/>
+          <w:szCs w:val="18"/>
+        </w:rPr>
+        <w:t>output</w:t>
+      </w:r>
+      <w:proofErr w:type="spellEnd"/>
+      <w:r>
+        <w:rPr>
+          <w:rFonts w:ascii="Courier New" w:hAnsi="Courier New" w:cs="Courier New"/>
+          <w:i/>
+          <w:sz w:val="16"/>
+          <w:szCs w:val="18"/>
+        </w:rPr>
+        <w:t>(</w:t>
+      </w:r>
+      <w:proofErr w:type="gramEnd"/>
       <w:r>
         <w:rPr>
           <w:rFonts w:ascii="Courier New" w:hAnsi="Courier New" w:cs="Courier New"/>
@@ -3191,65 +3266,7 @@
           <w:sz w:val="16"/>
           <w:szCs w:val="18"/>
         </w:rPr>
-        <w:t>2</w:t>
-      </w:r>
-      <w:r>
-        <w:rPr>
-          <w:rFonts w:ascii="Courier New" w:hAnsi="Courier New" w:cs="Courier New"/>
-          <w:i/>
-          <w:sz w:val="16"/>
-          <w:szCs w:val="18"/>
-        </w:rPr>
-        <w:t xml:space="preserve">, 0); </w:t>
-      </w:r>
-      <w:r>
-        <w:rPr>
-          <w:rFonts w:ascii="Courier New" w:hAnsi="Courier New" w:cs="Courier New"/>
-          <w:color w:val="3F7F5F"/>
-          <w:sz w:val="16"/>
-          <w:szCs w:val="20"/>
-        </w:rPr>
-        <w:t>/* Set pin low */</w:t>
-      </w:r>
-    </w:p>
-    <w:p>
-      <w:pPr>
-        <w:spacing w:after="0"/>
-        <w:rPr>
-          <w:rFonts w:ascii="Courier New" w:hAnsi="Courier New" w:cs="Courier New"/>
-          <w:i/>
-          <w:sz w:val="16"/>
-          <w:szCs w:val="18"/>
-        </w:rPr>
-      </w:pPr>
-      <w:r>
-        <w:rPr>
-          <w:rFonts w:ascii="Courier New" w:hAnsi="Courier New" w:cs="Courier New"/>
-          <w:i/>
-          <w:sz w:val="16"/>
-          <w:szCs w:val="18"/>
-        </w:rPr>
-        <w:t xml:space="preserve">  </w:t>
-      </w:r>
-      <w:proofErr w:type="spellStart"/>
-      <w:r>
-        <w:rPr>
-          <w:rFonts w:ascii="Courier New" w:hAnsi="Courier New" w:cs="Courier New"/>
-          <w:i/>
-          <w:sz w:val="16"/>
-          <w:szCs w:val="18"/>
-        </w:rPr>
-        <w:t>wiced_hal_gpio_set_pin_output</w:t>
-      </w:r>
-      <w:proofErr w:type="spellEnd"/>
-      <w:r>
-        <w:rPr>
-          <w:rFonts w:ascii="Courier New" w:hAnsi="Courier New" w:cs="Courier New"/>
-          <w:i/>
-          <w:sz w:val="16"/>
-          <w:szCs w:val="18"/>
-        </w:rPr>
-        <w:t>(</w:t>
+        <w:t>WICED_GPIO_PIN_LED_</w:t>
       </w:r>
       <w:r>
         <w:rPr>
@@ -3260,8 +3277,77 @@
           <w:sz w:val="16"/>
           <w:szCs w:val="18"/>
         </w:rPr>
-        <w:t>WICED_GPIO_PIN_LED_</w:t>
-      </w:r>
+        <w:t>2</w:t>
+      </w:r>
+      <w:r>
+        <w:rPr>
+          <w:rFonts w:ascii="Courier New" w:hAnsi="Courier New" w:cs="Courier New"/>
+          <w:i/>
+          <w:sz w:val="16"/>
+          <w:szCs w:val="18"/>
+        </w:rPr>
+        <w:t xml:space="preserve">, 0); </w:t>
+      </w:r>
+      <w:r>
+        <w:rPr>
+          <w:rFonts w:ascii="Courier New" w:hAnsi="Courier New" w:cs="Courier New"/>
+          <w:color w:val="3F7F5F"/>
+          <w:sz w:val="16"/>
+          <w:szCs w:val="20"/>
+        </w:rPr>
+        <w:t>/* Set pin low */</w:t>
+      </w:r>
+    </w:p>
+    <w:p>
+      <w:pPr>
+        <w:spacing w:after="0"/>
+        <w:rPr>
+          <w:rFonts w:ascii="Courier New" w:hAnsi="Courier New" w:cs="Courier New"/>
+          <w:i/>
+          <w:sz w:val="16"/>
+          <w:szCs w:val="18"/>
+        </w:rPr>
+      </w:pPr>
+      <w:r>
+        <w:rPr>
+          <w:rFonts w:ascii="Courier New" w:hAnsi="Courier New" w:cs="Courier New"/>
+          <w:i/>
+          <w:sz w:val="16"/>
+          <w:szCs w:val="18"/>
+        </w:rPr>
+        <w:t xml:space="preserve">  </w:t>
+      </w:r>
+      <w:proofErr w:type="spellStart"/>
+      <w:r>
+        <w:rPr>
+          <w:rFonts w:ascii="Courier New" w:hAnsi="Courier New" w:cs="Courier New"/>
+          <w:i/>
+          <w:sz w:val="16"/>
+          <w:szCs w:val="18"/>
+        </w:rPr>
+        <w:t>wiced_hal_gpio_set_pin_</w:t>
+      </w:r>
+      <w:proofErr w:type="gramStart"/>
+      <w:r>
+        <w:rPr>
+          <w:rFonts w:ascii="Courier New" w:hAnsi="Courier New" w:cs="Courier New"/>
+          <w:i/>
+          <w:sz w:val="16"/>
+          <w:szCs w:val="18"/>
+        </w:rPr>
+        <w:t>output</w:t>
+      </w:r>
+      <w:proofErr w:type="spellEnd"/>
+      <w:r>
+        <w:rPr>
+          <w:rFonts w:ascii="Courier New" w:hAnsi="Courier New" w:cs="Courier New"/>
+          <w:i/>
+          <w:sz w:val="16"/>
+          <w:szCs w:val="18"/>
+        </w:rPr>
+        <w:t>(</w:t>
+      </w:r>
+      <w:proofErr w:type="gramEnd"/>
       <w:r>
         <w:rPr>
           <w:rFonts w:ascii="Courier New" w:hAnsi="Courier New" w:cs="Courier New"/>
@@ -3271,54 +3357,7 @@
           <w:sz w:val="16"/>
           <w:szCs w:val="18"/>
         </w:rPr>
-        <w:t>2</w:t>
-      </w:r>
-      <w:r>
-        <w:rPr>
-          <w:rFonts w:ascii="Courier New" w:hAnsi="Courier New" w:cs="Courier New"/>
-          <w:i/>
-          <w:sz w:val="16"/>
-          <w:szCs w:val="18"/>
-        </w:rPr>
-        <w:t>,</w:t>
-      </w:r>
-    </w:p>
-    <w:p>
-      <w:pPr>
-        <w:rPr>
-          <w:rFonts w:ascii="Courier New" w:hAnsi="Courier New" w:cs="Courier New"/>
-          <w:sz w:val="16"/>
-          <w:szCs w:val="18"/>
-        </w:rPr>
-      </w:pPr>
-      <w:r>
-        <w:rPr>
-          <w:rFonts w:ascii="Courier New" w:hAnsi="Courier New" w:cs="Courier New"/>
-          <w:i/>
-          <w:sz w:val="16"/>
-          <w:szCs w:val="18"/>
-        </w:rPr>
-        <w:t xml:space="preserve">       !</w:t>
-      </w:r>
-      <w:proofErr w:type="spellStart"/>
-      <w:r>
-        <w:rPr>
-          <w:rFonts w:ascii="Courier New" w:hAnsi="Courier New" w:cs="Courier New"/>
-          <w:i/>
-          <w:sz w:val="16"/>
-          <w:szCs w:val="18"/>
-        </w:rPr>
-        <w:t>wiced_hal_gpio_get_pin_output</w:t>
-      </w:r>
-      <w:proofErr w:type="spellEnd"/>
-      <w:r>
-        <w:rPr>
-          <w:rFonts w:ascii="Courier New" w:hAnsi="Courier New" w:cs="Courier New"/>
-          <w:i/>
-          <w:sz w:val="16"/>
-          <w:szCs w:val="18"/>
-        </w:rPr>
-        <w:t>(</w:t>
+        <w:t>WICED_GPIO_PIN_LED_</w:t>
       </w:r>
       <w:r>
         <w:rPr>
@@ -3329,7 +3368,74 @@
           <w:sz w:val="16"/>
           <w:szCs w:val="18"/>
         </w:rPr>
-        <w:t>WICED_GPIO_PIN_LED_</w:t>
+        <w:t>2</w:t>
+      </w:r>
+      <w:r>
+        <w:rPr>
+          <w:rFonts w:ascii="Courier New" w:hAnsi="Courier New" w:cs="Courier New"/>
+          <w:i/>
+          <w:sz w:val="16"/>
+          <w:szCs w:val="18"/>
+        </w:rPr>
+        <w:t>,</w:t>
+      </w:r>
+    </w:p>
+    <w:p>
+      <w:pPr>
+        <w:rPr>
+          <w:rFonts w:ascii="Courier New" w:hAnsi="Courier New" w:cs="Courier New"/>
+          <w:sz w:val="16"/>
+          <w:szCs w:val="18"/>
+        </w:rPr>
+      </w:pPr>
+      <w:r>
+        <w:rPr>
+          <w:rFonts w:ascii="Courier New" w:hAnsi="Courier New" w:cs="Courier New"/>
+          <w:i/>
+          <w:sz w:val="16"/>
+          <w:szCs w:val="18"/>
+        </w:rPr>
+        <w:t xml:space="preserve">       </w:t>
+      </w:r>
+      <w:proofErr w:type="gramStart"/>
+      <w:r>
+        <w:rPr>
+          <w:rFonts w:ascii="Courier New" w:hAnsi="Courier New" w:cs="Courier New"/>
+          <w:i/>
+          <w:sz w:val="16"/>
+          <w:szCs w:val="18"/>
+        </w:rPr>
+        <w:t>!</w:t>
+      </w:r>
+      <w:proofErr w:type="spellStart"/>
+      <w:r>
+        <w:rPr>
+          <w:rFonts w:ascii="Courier New" w:hAnsi="Courier New" w:cs="Courier New"/>
+          <w:i/>
+          <w:sz w:val="16"/>
+          <w:szCs w:val="18"/>
+        </w:rPr>
+        <w:t>wiced</w:t>
+      </w:r>
+      <w:proofErr w:type="gramEnd"/>
+      <w:r>
+        <w:rPr>
+          <w:rFonts w:ascii="Courier New" w:hAnsi="Courier New" w:cs="Courier New"/>
+          <w:i/>
+          <w:sz w:val="16"/>
+          <w:szCs w:val="18"/>
+        </w:rPr>
+        <w:t>_hal_gpio_get_pin_output</w:t>
+      </w:r>
+      <w:proofErr w:type="spellEnd"/>
+      <w:r>
+        <w:rPr>
+          <w:rFonts w:ascii="Courier New" w:hAnsi="Courier New" w:cs="Courier New"/>
+          <w:i/>
+          <w:sz w:val="16"/>
+          <w:szCs w:val="18"/>
+        </w:rPr>
+        <w:t>(</w:t>
       </w:r>
       <w:r>
         <w:rPr>
@@ -3340,6 +3446,17 @@
           <w:sz w:val="16"/>
           <w:szCs w:val="18"/>
         </w:rPr>
+        <w:t>WICED_GPIO_PIN_LED_</w:t>
+      </w:r>
+      <w:r>
+        <w:rPr>
+          <w:rFonts w:ascii="Courier New" w:hAnsi="Courier New" w:cs="Courier New"/>
+          <w:i/>
+          <w:iCs/>
+          <w:color w:val="0000C0"/>
+          <w:sz w:val="16"/>
+          <w:szCs w:val="18"/>
+        </w:rPr>
         <w:t>2</w:t>
       </w:r>
       <w:r>
@@ -3422,14 +3539,28 @@
         <w:rPr>
           <w:i/>
         </w:rPr>
-        <w:t>wiced_hal_gpio_register_pin_for_interrupt</w:t>
+        <w:t>wiced_hal_gpio_register_pin_for_</w:t>
+      </w:r>
+      <w:proofErr w:type="gramStart"/>
+      <w:r>
+        <w:rPr>
+          <w:i/>
+        </w:rPr>
+        <w:t>interrupt</w:t>
       </w:r>
       <w:proofErr w:type="spellEnd"/>
       <w:r>
         <w:rPr>
           <w:i/>
         </w:rPr>
-        <w:t>()</w:t>
+        <w:t>(</w:t>
+      </w:r>
+      <w:proofErr w:type="gramEnd"/>
+      <w:r>
+        <w:rPr>
+          <w:i/>
+        </w:rPr>
+        <w:t>)</w:t>
       </w:r>
       <w:r>
         <w:t>.</w:t>
@@ -3485,9 +3616,9 @@
           <w:sz w:val="16"/>
           <w:szCs w:val="20"/>
         </w:rPr>
-        <w:t>wiced_hal_gpio_register_pin_for_interrupt</w:t>
-      </w:r>
-      <w:proofErr w:type="spellEnd"/>
+        <w:t>wiced_hal_gpio_register_pin_for_</w:t>
+      </w:r>
+      <w:proofErr w:type="gramStart"/>
       <w:r>
         <w:rPr>
           <w:rFonts w:ascii="Courier New" w:hAnsi="Courier New" w:cs="Courier New"/>
@@ -3495,8 +3626,9 @@
           <w:sz w:val="16"/>
           <w:szCs w:val="20"/>
         </w:rPr>
-        <w:t xml:space="preserve">( </w:t>
-      </w:r>
+        <w:t>interrupt</w:t>
+      </w:r>
+      <w:proofErr w:type="spellEnd"/>
       <w:r>
         <w:rPr>
           <w:rFonts w:ascii="Courier New" w:hAnsi="Courier New" w:cs="Courier New"/>
@@ -3504,7 +3636,26 @@
           <w:sz w:val="16"/>
           <w:szCs w:val="20"/>
         </w:rPr>
-        <w:t>WICED_GPIO_PIN_BUTTON_1</w:t>
+        <w:t xml:space="preserve">( </w:t>
+      </w:r>
+      <w:r>
+        <w:rPr>
+          <w:rFonts w:ascii="Courier New" w:hAnsi="Courier New" w:cs="Courier New"/>
+          <w:color w:val="000000"/>
+          <w:sz w:val="16"/>
+          <w:szCs w:val="20"/>
+        </w:rPr>
+        <w:t>WICED</w:t>
+      </w:r>
+      <w:proofErr w:type="gramEnd"/>
+      <w:r>
+        <w:rPr>
+          <w:rFonts w:ascii="Courier New" w:hAnsi="Courier New" w:cs="Courier New"/>
+          <w:color w:val="000000"/>
+          <w:sz w:val="16"/>
+          <w:szCs w:val="20"/>
+        </w:rPr>
+        <w:t>_GPIO_PIN_BUTTON_1</w:t>
       </w:r>
       <w:r>
         <w:rPr>
@@ -3639,9 +3790,9 @@
           <w:sz w:val="16"/>
           <w:szCs w:val="20"/>
         </w:rPr>
-        <w:t>wiced_hal_gpio_configure_pin</w:t>
-      </w:r>
-      <w:proofErr w:type="spellEnd"/>
+        <w:t>wiced_hal_gpio_configure_</w:t>
+      </w:r>
+      <w:proofErr w:type="gramStart"/>
       <w:r>
         <w:rPr>
           <w:rFonts w:ascii="Courier New" w:hAnsi="Courier New" w:cs="Courier New"/>
@@ -3649,7 +3800,27 @@
           <w:sz w:val="16"/>
           <w:szCs w:val="20"/>
         </w:rPr>
-        <w:t xml:space="preserve">( WICED_GPIO_PIN_BUTTON_1, </w:t>
+        <w:t>pin</w:t>
+      </w:r>
+      <w:proofErr w:type="spellEnd"/>
+      <w:r>
+        <w:rPr>
+          <w:rFonts w:ascii="Courier New" w:hAnsi="Courier New" w:cs="Courier New"/>
+          <w:color w:val="000000"/>
+          <w:sz w:val="16"/>
+          <w:szCs w:val="20"/>
+        </w:rPr>
+        <w:t>( WICED</w:t>
+      </w:r>
+      <w:proofErr w:type="gramEnd"/>
+      <w:r>
+        <w:rPr>
+          <w:rFonts w:ascii="Courier New" w:hAnsi="Courier New" w:cs="Courier New"/>
+          <w:color w:val="000000"/>
+          <w:sz w:val="16"/>
+          <w:szCs w:val="20"/>
+        </w:rPr>
+        <w:t xml:space="preserve">_GPIO_PIN_BUTTON_1, </w:t>
       </w:r>
     </w:p>
     <w:p>
@@ -3663,6 +3834,7 @@
           <w:szCs w:val="20"/>
         </w:rPr>
       </w:pPr>
+      <w:proofErr w:type="gramStart"/>
       <w:r>
         <w:rPr>
           <w:rFonts w:ascii="Courier New" w:hAnsi="Courier New" w:cs="Courier New"/>
@@ -3681,17 +3853,9 @@
           <w:sz w:val="16"/>
           <w:szCs w:val="20"/>
         </w:rPr>
-        <w:t>GPIO_INPUT_ENABLE</w:t>
-      </w:r>
-      <w:r>
-        <w:rPr>
-          <w:rFonts w:ascii="Courier New" w:hAnsi="Courier New" w:cs="Courier New"/>
-          <w:color w:val="000000"/>
-          <w:sz w:val="16"/>
-          <w:szCs w:val="20"/>
-        </w:rPr>
-        <w:t xml:space="preserve"> | </w:t>
-      </w:r>
+        <w:t>GPIO</w:t>
+      </w:r>
+      <w:proofErr w:type="gramEnd"/>
       <w:r>
         <w:rPr>
           <w:rFonts w:ascii="Courier New" w:hAnsi="Courier New" w:cs="Courier New"/>
@@ -3701,7 +3865,7 @@
           <w:sz w:val="16"/>
           <w:szCs w:val="20"/>
         </w:rPr>
-        <w:t>GPIO_PULL_UP</w:t>
+        <w:t>_INPUT_ENABLE</w:t>
       </w:r>
       <w:r>
         <w:rPr>
@@ -3721,7 +3885,7 @@
           <w:sz w:val="16"/>
           <w:szCs w:val="20"/>
         </w:rPr>
-        <w:t>GPIO_EN_INT_FALLING_EDGE</w:t>
+        <w:t>GPIO_PULL_UP</w:t>
       </w:r>
       <w:r>
         <w:rPr>
@@ -3730,17 +3894,8 @@
           <w:sz w:val="16"/>
           <w:szCs w:val="20"/>
         </w:rPr>
-        <w:t xml:space="preserve">), </w:t>
-      </w:r>
-    </w:p>
-    <w:p>
-      <w:pPr>
-        <w:ind w:left="720"/>
-        <w:rPr>
-          <w:rFonts w:ascii="Courier New" w:hAnsi="Courier New" w:cs="Courier New"/>
-          <w:sz w:val="20"/>
-        </w:rPr>
-      </w:pPr>
+        <w:t xml:space="preserve"> | </w:t>
+      </w:r>
       <w:r>
         <w:rPr>
           <w:rFonts w:ascii="Courier New" w:hAnsi="Courier New" w:cs="Courier New"/>
@@ -3750,7 +3905,7 @@
           <w:sz w:val="16"/>
           <w:szCs w:val="20"/>
         </w:rPr>
-        <w:t>GPIO_PIN_OUTPUT_HIGH</w:t>
+        <w:t>GPIO_EN_INT_FALLING_EDGE</w:t>
       </w:r>
       <w:r>
         <w:rPr>
@@ -3759,7 +3914,58 @@
           <w:sz w:val="16"/>
           <w:szCs w:val="20"/>
         </w:rPr>
-        <w:t xml:space="preserve"> );</w:t>
+        <w:t xml:space="preserve">), </w:t>
+      </w:r>
+    </w:p>
+    <w:p>
+      <w:pPr>
+        <w:ind w:left="720"/>
+        <w:rPr>
+          <w:rFonts w:ascii="Courier New" w:hAnsi="Courier New" w:cs="Courier New"/>
+          <w:sz w:val="20"/>
+        </w:rPr>
+      </w:pPr>
+      <w:r>
+        <w:rPr>
+          <w:rFonts w:ascii="Courier New" w:hAnsi="Courier New" w:cs="Courier New"/>
+          <w:i/>
+          <w:iCs/>
+          <w:color w:val="0000C0"/>
+          <w:sz w:val="16"/>
+          <w:szCs w:val="20"/>
+        </w:rPr>
+        <w:t>GPIO_PIN_OUTPUT_</w:t>
+      </w:r>
+      <w:proofErr w:type="gramStart"/>
+      <w:r>
+        <w:rPr>
+          <w:rFonts w:ascii="Courier New" w:hAnsi="Courier New" w:cs="Courier New"/>
+          <w:i/>
+          <w:iCs/>
+          <w:color w:val="0000C0"/>
+          <w:sz w:val="16"/>
+          <w:szCs w:val="20"/>
+        </w:rPr>
+        <w:t>HIGH</w:t>
+      </w:r>
+      <w:r>
+        <w:rPr>
+          <w:rFonts w:ascii="Courier New" w:hAnsi="Courier New" w:cs="Courier New"/>
+          <w:color w:val="000000"/>
+          <w:sz w:val="16"/>
+          <w:szCs w:val="20"/>
+        </w:rPr>
+        <w:t xml:space="preserve"> )</w:t>
+      </w:r>
+      <w:proofErr w:type="gramEnd"/>
+      <w:r>
+        <w:rPr>
+          <w:rFonts w:ascii="Courier New" w:hAnsi="Courier New" w:cs="Courier New"/>
+          <w:color w:val="000000"/>
+          <w:sz w:val="16"/>
+          <w:szCs w:val="20"/>
+        </w:rPr>
+        <w:t>;</w:t>
       </w:r>
     </w:p>
     <w:p>
@@ -3868,6 +4074,7 @@
         </w:rPr>
         <w:t>rupt_</w:t>
       </w:r>
+      <w:proofErr w:type="gramStart"/>
       <w:r>
         <w:rPr>
           <w:rFonts w:ascii="Courier New" w:hAnsi="Courier New" w:cs="Courier New"/>
@@ -3889,6 +4096,7 @@
         </w:rPr>
         <w:t>(</w:t>
       </w:r>
+      <w:proofErr w:type="gramEnd"/>
       <w:r>
         <w:rPr>
           <w:rFonts w:ascii="Courier New" w:hAnsi="Courier New" w:cs="Courier New"/>
@@ -4087,7 +4295,17 @@
           <w:sz w:val="16"/>
           <w:szCs w:val="20"/>
         </w:rPr>
-        <w:t>wiced_hal_gpio_clear_pin_interrupt_status</w:t>
+        <w:t>wiced_hal_gpio_clear_pin_interrupt_</w:t>
+      </w:r>
+      <w:proofErr w:type="gramStart"/>
+      <w:r>
+        <w:rPr>
+          <w:rFonts w:ascii="Courier New" w:hAnsi="Courier New" w:cs="Courier New"/>
+          <w:color w:val="000000"/>
+          <w:sz w:val="16"/>
+          <w:szCs w:val="20"/>
+        </w:rPr>
+        <w:t>status</w:t>
       </w:r>
       <w:proofErr w:type="spellEnd"/>
       <w:r>
@@ -4109,9 +4327,9 @@
           <w:sz w:val="16"/>
           <w:szCs w:val="18"/>
         </w:rPr>
-        <w:t>port_pin</w:t>
-      </w:r>
-      <w:proofErr w:type="spellEnd"/>
+        <w:t>port</w:t>
+      </w:r>
+      <w:proofErr w:type="gramEnd"/>
       <w:r>
         <w:rPr>
           <w:rFonts w:ascii="Courier New" w:hAnsi="Courier New" w:cs="Courier New"/>
@@ -4121,6 +4339,18 @@
           <w:sz w:val="16"/>
           <w:szCs w:val="18"/>
         </w:rPr>
+        <w:t>_pin</w:t>
+      </w:r>
+      <w:proofErr w:type="spellEnd"/>
+      <w:r>
+        <w:rPr>
+          <w:rFonts w:ascii="Courier New" w:hAnsi="Courier New" w:cs="Courier New"/>
+          <w:i/>
+          <w:iCs/>
+          <w:color w:val="0000C0"/>
+          <w:sz w:val="16"/>
+          <w:szCs w:val="18"/>
+        </w:rPr>
         <w:t xml:space="preserve"> </w:t>
       </w:r>
       <w:r>
@@ -4267,14 +4497,28 @@
         <w:rPr>
           <w:i/>
         </w:rPr>
-        <w:t>wiced_hal_gpio_clear_pin_interrupt_status</w:t>
+        <w:t>wiced_hal_gpio_clear_pin_interrupt_</w:t>
+      </w:r>
+      <w:proofErr w:type="gramStart"/>
+      <w:r>
+        <w:rPr>
+          <w:i/>
+        </w:rPr>
+        <w:t>status</w:t>
       </w:r>
       <w:proofErr w:type="spellEnd"/>
       <w:r>
         <w:rPr>
           <w:i/>
         </w:rPr>
-        <w:t xml:space="preserve">() </w:t>
+        <w:t>(</w:t>
+      </w:r>
+      <w:proofErr w:type="gramEnd"/>
+      <w:r>
+        <w:rPr>
+          <w:i/>
+        </w:rPr>
+        <w:t xml:space="preserve">) </w:t>
       </w:r>
       <w:r>
         <w:t>is shown in the code above for completeness. For most peripherals it is necessary to clear the interrupt in the callback function. However, for GPIO</w:t>
@@ -4296,14 +4540,14 @@
       <w:pPr>
         <w:pStyle w:val="Heading2"/>
       </w:pPr>
-      <w:bookmarkStart w:id="59" w:name="_Ref8467313"/>
-      <w:bookmarkStart w:id="60" w:name="_Toc10541461"/>
+      <w:bookmarkStart w:id="58" w:name="_Ref8467313"/>
+      <w:bookmarkStart w:id="59" w:name="_Toc10541461"/>
       <w:r>
         <w:lastRenderedPageBreak/>
         <w:t>Debug Printing</w:t>
       </w:r>
+      <w:bookmarkEnd w:id="58"/>
       <w:bookmarkEnd w:id="59"/>
-      <w:bookmarkEnd w:id="60"/>
     </w:p>
     <w:p>
       <w:pPr>
@@ -4706,7 +4950,15 @@
           <w:rFonts w:ascii="Courier New" w:hAnsi="Courier New" w:cs="Courier New"/>
           <w:sz w:val="18"/>
         </w:rPr>
-        <w:t>wiced_set_debug_uart</w:t>
+        <w:t>wiced_set_debug_</w:t>
+      </w:r>
+      <w:proofErr w:type="gramStart"/>
+      <w:r>
+        <w:rPr>
+          <w:rFonts w:ascii="Courier New" w:hAnsi="Courier New" w:cs="Courier New"/>
+          <w:sz w:val="18"/>
+        </w:rPr>
+        <w:t>uart</w:t>
       </w:r>
       <w:proofErr w:type="spellEnd"/>
       <w:r>
@@ -4728,7 +4980,15 @@
           <w:rFonts w:ascii="Courier New" w:hAnsi="Courier New" w:cs="Courier New"/>
           <w:sz w:val="18"/>
         </w:rPr>
-        <w:t>WICED_ROUTE_DEBUG_NONE);</w:t>
+        <w:t>WICED</w:t>
+      </w:r>
+      <w:proofErr w:type="gramEnd"/>
+      <w:r>
+        <w:rPr>
+          <w:rFonts w:ascii="Courier New" w:hAnsi="Courier New" w:cs="Courier New"/>
+          <w:sz w:val="18"/>
+        </w:rPr>
+        <w:t>_ROUTE_DEBUG_NONE);</w:t>
       </w:r>
     </w:p>
     <w:p>
@@ -4746,7 +5006,15 @@
           <w:rFonts w:ascii="Courier New" w:hAnsi="Courier New" w:cs="Courier New"/>
           <w:sz w:val="18"/>
         </w:rPr>
-        <w:t>wiced_set_debug_uart</w:t>
+        <w:t>wiced_set_debug_</w:t>
+      </w:r>
+      <w:proofErr w:type="gramStart"/>
+      <w:r>
+        <w:rPr>
+          <w:rFonts w:ascii="Courier New" w:hAnsi="Courier New" w:cs="Courier New"/>
+          <w:sz w:val="18"/>
+        </w:rPr>
+        <w:t>uart</w:t>
       </w:r>
       <w:proofErr w:type="spellEnd"/>
       <w:r>
@@ -4754,7 +5022,15 @@
           <w:rFonts w:ascii="Courier New" w:hAnsi="Courier New" w:cs="Courier New"/>
           <w:sz w:val="18"/>
         </w:rPr>
-        <w:t>( WICED_ROUTE_DEBUG_TO_PUART );</w:t>
+        <w:t>( WICED</w:t>
+      </w:r>
+      <w:proofErr w:type="gramEnd"/>
+      <w:r>
+        <w:rPr>
+          <w:rFonts w:ascii="Courier New" w:hAnsi="Courier New" w:cs="Courier New"/>
+          <w:sz w:val="18"/>
+        </w:rPr>
+        <w:t>_ROUTE_DEBUG_TO_PUART );</w:t>
       </w:r>
     </w:p>
     <w:p>
@@ -4772,7 +5048,15 @@
           <w:rFonts w:ascii="Courier New" w:hAnsi="Courier New" w:cs="Courier New"/>
           <w:sz w:val="18"/>
         </w:rPr>
-        <w:t>wiced_set_debug_uart</w:t>
+        <w:t>wiced_set_debug_</w:t>
+      </w:r>
+      <w:proofErr w:type="gramStart"/>
+      <w:r>
+        <w:rPr>
+          <w:rFonts w:ascii="Courier New" w:hAnsi="Courier New" w:cs="Courier New"/>
+          <w:sz w:val="18"/>
+        </w:rPr>
+        <w:t>uart</w:t>
       </w:r>
       <w:proofErr w:type="spellEnd"/>
       <w:r>
@@ -4780,7 +5064,15 @@
           <w:rFonts w:ascii="Courier New" w:hAnsi="Courier New" w:cs="Courier New"/>
           <w:sz w:val="18"/>
         </w:rPr>
-        <w:t>( WICED_ROUTE_DEBUG_TO_HCI_UART );</w:t>
+        <w:t>( WICED</w:t>
+      </w:r>
+      <w:proofErr w:type="gramEnd"/>
+      <w:r>
+        <w:rPr>
+          <w:rFonts w:ascii="Courier New" w:hAnsi="Courier New" w:cs="Courier New"/>
+          <w:sz w:val="18"/>
+        </w:rPr>
+        <w:t>_ROUTE_DEBUG_TO_HCI_UART );</w:t>
       </w:r>
     </w:p>
     <w:p>
@@ -4797,7 +5089,15 @@
           <w:rFonts w:ascii="Courier New" w:hAnsi="Courier New" w:cs="Courier New"/>
           <w:sz w:val="18"/>
         </w:rPr>
-        <w:t>wiced_set_debug_uart</w:t>
+        <w:t>wiced_set_debug_</w:t>
+      </w:r>
+      <w:proofErr w:type="gramStart"/>
+      <w:r>
+        <w:rPr>
+          <w:rFonts w:ascii="Courier New" w:hAnsi="Courier New" w:cs="Courier New"/>
+          <w:sz w:val="18"/>
+        </w:rPr>
+        <w:t>uart</w:t>
       </w:r>
       <w:proofErr w:type="spellEnd"/>
       <w:r>
@@ -4819,7 +5119,15 @@
           <w:rFonts w:ascii="Courier New" w:hAnsi="Courier New" w:cs="Courier New"/>
           <w:sz w:val="18"/>
         </w:rPr>
-        <w:t>WICED_ROUTE_DEBUG_TO_WICED_UART);</w:t>
+        <w:t>WICED</w:t>
+      </w:r>
+      <w:proofErr w:type="gramEnd"/>
+      <w:r>
+        <w:rPr>
+          <w:rFonts w:ascii="Courier New" w:hAnsi="Courier New" w:cs="Courier New"/>
+          <w:sz w:val="18"/>
+        </w:rPr>
+        <w:t>_ROUTE_DEBUG_TO_WICED_UART);</w:t>
       </w:r>
     </w:p>
     <w:p>
@@ -4888,7 +5196,15 @@
           <w:rFonts w:ascii="Courier New" w:hAnsi="Courier New" w:cs="Courier New"/>
           <w:sz w:val="18"/>
         </w:rPr>
-        <w:t xml:space="preserve">WICED_BT_TRACE( </w:t>
+        <w:t>WICED_BT_</w:t>
+      </w:r>
+      <w:proofErr w:type="gramStart"/>
+      <w:r>
+        <w:rPr>
+          <w:rFonts w:ascii="Courier New" w:hAnsi="Courier New" w:cs="Courier New"/>
+          <w:sz w:val="18"/>
+        </w:rPr>
+        <w:t xml:space="preserve">TRACE( </w:t>
       </w:r>
       <w:r>
         <w:rPr>
@@ -4897,6 +5213,7 @@
         </w:rPr>
         <w:t>"</w:t>
       </w:r>
+      <w:proofErr w:type="gramEnd"/>
       <w:r>
         <w:rPr>
           <w:rFonts w:ascii="Courier New" w:hAnsi="Courier New" w:cs="Courier New"/>
@@ -4932,8 +5249,17 @@
           <w:rFonts w:ascii="Courier New" w:hAnsi="Courier New" w:cs="Courier New"/>
           <w:sz w:val="18"/>
         </w:rPr>
-        <w:t>WICED_BT_TRACE(</w:t>
-      </w:r>
+        <w:t>WICED_BT_</w:t>
+      </w:r>
+      <w:proofErr w:type="gramStart"/>
+      <w:r>
+        <w:rPr>
+          <w:rFonts w:ascii="Courier New" w:hAnsi="Courier New" w:cs="Courier New"/>
+          <w:sz w:val="18"/>
+        </w:rPr>
+        <w:t>TRACE(</w:t>
+      </w:r>
+      <w:proofErr w:type="gramEnd"/>
       <w:r>
         <w:rPr>
           <w:rFonts w:ascii="Courier New" w:hAnsi="Courier New" w:cs="Courier New"/>
@@ -5014,7 +5340,15 @@
           <w:rFonts w:ascii="Courier New" w:hAnsi="Courier New" w:cs="Courier New"/>
           <w:sz w:val="18"/>
         </w:rPr>
-        <w:t>_ARRAY</w:t>
+        <w:t>_</w:t>
+      </w:r>
+      <w:proofErr w:type="gramStart"/>
+      <w:r>
+        <w:rPr>
+          <w:rFonts w:ascii="Courier New" w:hAnsi="Courier New" w:cs="Courier New"/>
+          <w:sz w:val="18"/>
+        </w:rPr>
+        <w:t>ARRAY</w:t>
       </w:r>
       <w:r>
         <w:rPr>
@@ -5024,6 +5358,7 @@
         <w:t>(</w:t>
       </w:r>
       <w:proofErr w:type="spellStart"/>
+      <w:proofErr w:type="gramEnd"/>
       <w:r>
         <w:rPr>
           <w:rFonts w:ascii="Courier New" w:hAnsi="Courier New" w:cs="Courier New"/>
@@ -5177,8 +5512,8 @@
       <w:pPr>
         <w:pStyle w:val="Heading2"/>
       </w:pPr>
-      <w:bookmarkStart w:id="61" w:name="_Ref8468171"/>
-      <w:bookmarkStart w:id="62" w:name="_Toc10541462"/>
+      <w:bookmarkStart w:id="60" w:name="_Ref8468171"/>
+      <w:bookmarkStart w:id="61" w:name="_Toc10541462"/>
       <w:r>
         <w:lastRenderedPageBreak/>
         <w:t>PUART</w:t>
@@ -5186,8 +5521,8 @@
       <w:r>
         <w:t xml:space="preserve"> (Peripheral UART)</w:t>
       </w:r>
+      <w:bookmarkEnd w:id="60"/>
       <w:bookmarkEnd w:id="61"/>
-      <w:bookmarkEnd w:id="62"/>
     </w:p>
     <w:p>
       <w:pPr>
@@ -5286,8 +5621,13 @@
       <w:r>
         <w:t xml:space="preserve">To use it, first include the header file in your </w:t>
       </w:r>
-      <w:r>
-        <w:t>top level C file</w:t>
+      <w:proofErr w:type="gramStart"/>
+      <w:r>
+        <w:t>top level</w:t>
+      </w:r>
+      <w:proofErr w:type="gramEnd"/>
+      <w:r>
+        <w:t xml:space="preserve"> C file</w:t>
       </w:r>
       <w:r>
         <w:t>:</w:t>
@@ -5367,7 +5707,17 @@
           <w:sz w:val="18"/>
           <w:szCs w:val="16"/>
         </w:rPr>
-        <w:t>wiced_hal_puart_init</w:t>
+        <w:t>wiced_hal_puart_</w:t>
+      </w:r>
+      <w:proofErr w:type="gramStart"/>
+      <w:r>
+        <w:rPr>
+          <w:rFonts w:ascii="Courier New" w:hAnsi="Courier New" w:cs="Courier New"/>
+          <w:color w:val="000000"/>
+          <w:sz w:val="18"/>
+          <w:szCs w:val="16"/>
+        </w:rPr>
+        <w:t>init</w:t>
       </w:r>
       <w:proofErr w:type="spellEnd"/>
       <w:r>
@@ -5377,7 +5727,17 @@
           <w:sz w:val="18"/>
           <w:szCs w:val="16"/>
         </w:rPr>
-        <w:t>( );</w:t>
+        <w:t>( )</w:t>
+      </w:r>
+      <w:proofErr w:type="gramEnd"/>
+      <w:r>
+        <w:rPr>
+          <w:rFonts w:ascii="Courier New" w:hAnsi="Courier New" w:cs="Courier New"/>
+          <w:color w:val="000000"/>
+          <w:sz w:val="18"/>
+          <w:szCs w:val="16"/>
+        </w:rPr>
+        <w:t>;</w:t>
       </w:r>
     </w:p>
     <w:p>
@@ -5402,7 +5762,17 @@
           <w:sz w:val="18"/>
           <w:szCs w:val="16"/>
         </w:rPr>
-        <w:t>wiced_hal_puart_flow_off</w:t>
+        <w:t>wiced_hal_puart_flow_</w:t>
+      </w:r>
+      <w:proofErr w:type="gramStart"/>
+      <w:r>
+        <w:rPr>
+          <w:rFonts w:ascii="Courier New" w:hAnsi="Courier New" w:cs="Courier New"/>
+          <w:color w:val="000000"/>
+          <w:sz w:val="18"/>
+          <w:szCs w:val="16"/>
+        </w:rPr>
+        <w:t>off</w:t>
       </w:r>
       <w:proofErr w:type="spellEnd"/>
       <w:r>
@@ -5412,7 +5782,17 @@
           <w:sz w:val="18"/>
           <w:szCs w:val="16"/>
         </w:rPr>
-        <w:t>( );</w:t>
+        <w:t>( )</w:t>
+      </w:r>
+      <w:proofErr w:type="gramEnd"/>
+      <w:r>
+        <w:rPr>
+          <w:rFonts w:ascii="Courier New" w:hAnsi="Courier New" w:cs="Courier New"/>
+          <w:color w:val="000000"/>
+          <w:sz w:val="18"/>
+          <w:szCs w:val="16"/>
+        </w:rPr>
+        <w:t>;</w:t>
       </w:r>
     </w:p>
     <w:p>
@@ -5432,7 +5812,17 @@
           <w:sz w:val="18"/>
           <w:szCs w:val="16"/>
         </w:rPr>
-        <w:t>wiced_hal_puart_set_baudrate</w:t>
+        <w:t>wiced_hal_puart_set_</w:t>
+      </w:r>
+      <w:proofErr w:type="gramStart"/>
+      <w:r>
+        <w:rPr>
+          <w:rFonts w:ascii="Courier New" w:hAnsi="Courier New" w:cs="Courier New"/>
+          <w:color w:val="000000"/>
+          <w:sz w:val="18"/>
+          <w:szCs w:val="16"/>
+        </w:rPr>
+        <w:t>baudrate</w:t>
       </w:r>
       <w:proofErr w:type="spellEnd"/>
       <w:r>
@@ -5442,7 +5832,17 @@
           <w:sz w:val="18"/>
           <w:szCs w:val="16"/>
         </w:rPr>
-        <w:t>( 115200 );</w:t>
+        <w:t>( 115200</w:t>
+      </w:r>
+      <w:proofErr w:type="gramEnd"/>
+      <w:r>
+        <w:rPr>
+          <w:rFonts w:ascii="Courier New" w:hAnsi="Courier New" w:cs="Courier New"/>
+          <w:color w:val="000000"/>
+          <w:sz w:val="18"/>
+          <w:szCs w:val="16"/>
+        </w:rPr>
+        <w:t xml:space="preserve"> );</w:t>
       </w:r>
     </w:p>
     <w:p>
@@ -5483,7 +5883,17 @@
           <w:sz w:val="18"/>
           <w:szCs w:val="16"/>
         </w:rPr>
-        <w:t>wiced_hal_puart_enable_tx</w:t>
+        <w:t>wiced_hal_puart_enable_</w:t>
+      </w:r>
+      <w:proofErr w:type="gramStart"/>
+      <w:r>
+        <w:rPr>
+          <w:rFonts w:ascii="Courier New" w:hAnsi="Courier New" w:cs="Courier New"/>
+          <w:color w:val="000000"/>
+          <w:sz w:val="18"/>
+          <w:szCs w:val="16"/>
+        </w:rPr>
+        <w:t>tx</w:t>
       </w:r>
       <w:proofErr w:type="spellEnd"/>
       <w:r>
@@ -5493,7 +5903,17 @@
           <w:sz w:val="18"/>
           <w:szCs w:val="16"/>
         </w:rPr>
-        <w:t>( );</w:t>
+        <w:t>( )</w:t>
+      </w:r>
+      <w:proofErr w:type="gramEnd"/>
+      <w:r>
+        <w:rPr>
+          <w:rFonts w:ascii="Courier New" w:hAnsi="Courier New" w:cs="Courier New"/>
+          <w:color w:val="000000"/>
+          <w:sz w:val="18"/>
+          <w:szCs w:val="16"/>
+        </w:rPr>
+        <w:t>;</w:t>
       </w:r>
     </w:p>
     <w:p>
@@ -5518,7 +5938,17 @@
           <w:sz w:val="18"/>
           <w:szCs w:val="16"/>
         </w:rPr>
-        <w:t>wiced_hal_puart_print</w:t>
+        <w:t>wiced_hal_puart_</w:t>
+      </w:r>
+      <w:proofErr w:type="gramStart"/>
+      <w:r>
+        <w:rPr>
+          <w:rFonts w:ascii="Courier New" w:hAnsi="Courier New" w:cs="Courier New"/>
+          <w:color w:val="000000"/>
+          <w:sz w:val="18"/>
+          <w:szCs w:val="16"/>
+        </w:rPr>
+        <w:t>print</w:t>
       </w:r>
       <w:proofErr w:type="spellEnd"/>
       <w:r>
@@ -5530,6 +5960,7 @@
         </w:rPr>
         <w:t>(</w:t>
       </w:r>
+      <w:proofErr w:type="gramEnd"/>
       <w:r>
         <w:rPr>
           <w:rFonts w:ascii="Courier New" w:hAnsi="Courier New" w:cs="Courier New"/>
@@ -5611,7 +6042,17 @@
           <w:sz w:val="18"/>
           <w:szCs w:val="16"/>
         </w:rPr>
-        <w:t>wiced_hal_puart_print</w:t>
+        <w:t>wiced_hal_puart_</w:t>
+      </w:r>
+      <w:proofErr w:type="gramStart"/>
+      <w:r>
+        <w:rPr>
+          <w:rFonts w:ascii="Courier New" w:hAnsi="Courier New" w:cs="Courier New"/>
+          <w:color w:val="000000"/>
+          <w:sz w:val="18"/>
+          <w:szCs w:val="16"/>
+        </w:rPr>
+        <w:t>print</w:t>
       </w:r>
       <w:proofErr w:type="spellEnd"/>
       <w:r>
@@ -5623,6 +6064,7 @@
         </w:rPr>
         <w:t>(</w:t>
       </w:r>
+      <w:proofErr w:type="gramEnd"/>
       <w:r>
         <w:rPr>
           <w:rFonts w:ascii="Courier New" w:hAnsi="Courier New" w:cs="Courier New"/>
@@ -6003,7 +6445,17 @@
           <w:sz w:val="18"/>
           <w:szCs w:val="16"/>
         </w:rPr>
-        <w:t>wiced_hal_puart_set_watermark_level</w:t>
+        <w:t>wiced_hal_puart_set_watermark_</w:t>
+      </w:r>
+      <w:proofErr w:type="gramStart"/>
+      <w:r>
+        <w:rPr>
+          <w:rFonts w:ascii="Courier New" w:hAnsi="Courier New" w:cs="Courier New"/>
+          <w:color w:val="000000"/>
+          <w:sz w:val="18"/>
+          <w:szCs w:val="16"/>
+        </w:rPr>
+        <w:t>level</w:t>
       </w:r>
       <w:proofErr w:type="spellEnd"/>
       <w:r>
@@ -6013,7 +6465,17 @@
           <w:sz w:val="18"/>
           <w:szCs w:val="16"/>
         </w:rPr>
-        <w:t>(1);</w:t>
+        <w:t>(</w:t>
+      </w:r>
+      <w:proofErr w:type="gramEnd"/>
+      <w:r>
+        <w:rPr>
+          <w:rFonts w:ascii="Courier New" w:hAnsi="Courier New" w:cs="Courier New"/>
+          <w:color w:val="000000"/>
+          <w:sz w:val="18"/>
+          <w:szCs w:val="16"/>
+        </w:rPr>
+        <w:t>1);</w:t>
       </w:r>
     </w:p>
     <w:p>
@@ -6034,7 +6496,17 @@
           <w:sz w:val="18"/>
           <w:szCs w:val="16"/>
         </w:rPr>
-        <w:t>wiced_hal_puart_enable_rx</w:t>
+        <w:t>wiced_hal_puart_enable_</w:t>
+      </w:r>
+      <w:proofErr w:type="gramStart"/>
+      <w:r>
+        <w:rPr>
+          <w:rFonts w:ascii="Courier New" w:hAnsi="Courier New" w:cs="Courier New"/>
+          <w:color w:val="000000"/>
+          <w:sz w:val="18"/>
+          <w:szCs w:val="16"/>
+        </w:rPr>
+        <w:t>rx</w:t>
       </w:r>
       <w:proofErr w:type="spellEnd"/>
       <w:r>
@@ -6044,7 +6516,17 @@
           <w:sz w:val="18"/>
           <w:szCs w:val="16"/>
         </w:rPr>
-        <w:t>();</w:t>
+        <w:t>(</w:t>
+      </w:r>
+      <w:proofErr w:type="gramEnd"/>
+      <w:r>
+        <w:rPr>
+          <w:rFonts w:ascii="Courier New" w:hAnsi="Courier New" w:cs="Courier New"/>
+          <w:color w:val="000000"/>
+          <w:sz w:val="18"/>
+          <w:szCs w:val="16"/>
+        </w:rPr>
+        <w:t>);</w:t>
       </w:r>
     </w:p>
     <w:p>
@@ -6110,6 +6592,7 @@
         </w:rPr>
         <w:t>rx_interrupt_</w:t>
       </w:r>
+      <w:proofErr w:type="gramStart"/>
       <w:r>
         <w:rPr>
           <w:rFonts w:ascii="Courier New" w:hAnsi="Courier New" w:cs="Courier New"/>
@@ -6131,6 +6614,7 @@
         </w:rPr>
         <w:t>(</w:t>
       </w:r>
+      <w:proofErr w:type="gramEnd"/>
       <w:r>
         <w:rPr>
           <w:rFonts w:ascii="Courier New" w:hAnsi="Courier New" w:cs="Courier New"/>
@@ -6206,15 +6690,25 @@
           <w:sz w:val="18"/>
           <w:szCs w:val="16"/>
         </w:rPr>
-        <w:t>uint8_t</w:t>
-      </w:r>
-      <w:r>
-        <w:rPr>
-          <w:rFonts w:ascii="Courier New" w:hAnsi="Courier New" w:cs="Courier New"/>
-          <w:color w:val="000000"/>
+        <w:t>uint8_</w:t>
+      </w:r>
+      <w:proofErr w:type="gramStart"/>
+      <w:r>
+        <w:rPr>
+          <w:rFonts w:ascii="Courier New" w:hAnsi="Courier New" w:cs="Courier New"/>
+          <w:color w:val="005032"/>
           <w:sz w:val="18"/>
           <w:szCs w:val="16"/>
         </w:rPr>
+        <w:t>t</w:t>
+      </w:r>
+      <w:r>
+        <w:rPr>
+          <w:rFonts w:ascii="Courier New" w:hAnsi="Courier New" w:cs="Courier New"/>
+          <w:color w:val="000000"/>
+          <w:sz w:val="18"/>
+          <w:szCs w:val="16"/>
+        </w:rPr>
         <w:t xml:space="preserve">  </w:t>
       </w:r>
       <w:proofErr w:type="spellStart"/>
@@ -6228,6 +6722,7 @@
         <w:t>readbyte</w:t>
       </w:r>
       <w:proofErr w:type="spellEnd"/>
+      <w:proofErr w:type="gramEnd"/>
       <w:r>
         <w:rPr>
           <w:rFonts w:ascii="Courier New" w:hAnsi="Courier New" w:cs="Courier New"/>
@@ -6371,7 +6866,17 @@
           <w:sz w:val="18"/>
           <w:szCs w:val="16"/>
         </w:rPr>
-        <w:t>wiced_hal_puart_read</w:t>
+        <w:t>wiced_hal_puart_</w:t>
+      </w:r>
+      <w:proofErr w:type="gramStart"/>
+      <w:r>
+        <w:rPr>
+          <w:rFonts w:ascii="Courier New" w:hAnsi="Courier New" w:cs="Courier New"/>
+          <w:color w:val="000000"/>
+          <w:sz w:val="18"/>
+          <w:szCs w:val="16"/>
+        </w:rPr>
+        <w:t>read</w:t>
       </w:r>
       <w:proofErr w:type="spellEnd"/>
       <w:r>
@@ -6384,6 +6889,7 @@
         <w:t>( &amp;</w:t>
       </w:r>
       <w:proofErr w:type="spellStart"/>
+      <w:proofErr w:type="gramEnd"/>
       <w:r>
         <w:rPr>
           <w:rFonts w:ascii="Courier New" w:hAnsi="Courier New" w:cs="Courier New"/>
@@ -6435,8 +6941,9 @@
           <w:sz w:val="18"/>
           <w:szCs w:val="16"/>
         </w:rPr>
-        <w:t>wiced_hal_puart_reset_puart_inte</w:t>
-      </w:r>
+        <w:t>wiced_hal_puart_reset_puart_</w:t>
+      </w:r>
+      <w:proofErr w:type="gramStart"/>
       <w:r>
         <w:rPr>
           <w:rFonts w:ascii="Courier New" w:hAnsi="Courier New" w:cs="Courier New"/>
@@ -6444,6 +6951,15 @@
           <w:sz w:val="18"/>
           <w:szCs w:val="16"/>
         </w:rPr>
+        <w:t>inte</w:t>
+      </w:r>
+      <w:r>
+        <w:rPr>
+          <w:rFonts w:ascii="Courier New" w:hAnsi="Courier New" w:cs="Courier New"/>
+          <w:color w:val="000000"/>
+          <w:sz w:val="18"/>
+          <w:szCs w:val="16"/>
+        </w:rPr>
         <w:t>r</w:t>
       </w:r>
       <w:r>
@@ -6463,7 +6979,17 @@
           <w:sz w:val="18"/>
           <w:szCs w:val="16"/>
         </w:rPr>
-        <w:t>();</w:t>
+        <w:t>(</w:t>
+      </w:r>
+      <w:proofErr w:type="gramEnd"/>
+      <w:r>
+        <w:rPr>
+          <w:rFonts w:ascii="Courier New" w:hAnsi="Courier New" w:cs="Courier New"/>
+          <w:color w:val="000000"/>
+          <w:sz w:val="18"/>
+          <w:szCs w:val="16"/>
+        </w:rPr>
+        <w:t>);</w:t>
       </w:r>
     </w:p>
     <w:p>
@@ -6552,16 +7078,16 @@
       <w:pPr>
         <w:pStyle w:val="Heading2"/>
       </w:pPr>
-      <w:bookmarkStart w:id="63" w:name="_Ref8467903"/>
-      <w:bookmarkStart w:id="64" w:name="_Ref8468394"/>
-      <w:bookmarkStart w:id="65" w:name="_Toc10541463"/>
+      <w:bookmarkStart w:id="62" w:name="_Ref8467903"/>
+      <w:bookmarkStart w:id="63" w:name="_Ref8468394"/>
+      <w:bookmarkStart w:id="64" w:name="_Toc10541463"/>
       <w:r>
         <w:lastRenderedPageBreak/>
         <w:t>Timers</w:t>
       </w:r>
+      <w:bookmarkEnd w:id="62"/>
       <w:bookmarkEnd w:id="63"/>
       <w:bookmarkEnd w:id="64"/>
-      <w:bookmarkEnd w:id="65"/>
     </w:p>
     <w:p>
       <w:r>
@@ -6822,7 +7348,21 @@
         <w:rPr>
           <w:u w:val="single"/>
         </w:rPr>
-        <w:t>the timer expires rather than a continually executing thread so the function should NOT have a while(1) loop – it should just run and exit each time the timer calls it</w:t>
+        <w:t xml:space="preserve">the timer expires rather than a continually executing thread so the function should NOT have a </w:t>
+      </w:r>
+      <w:proofErr w:type="gramStart"/>
+      <w:r>
+        <w:rPr>
+          <w:u w:val="single"/>
+        </w:rPr>
+        <w:t>while(</w:t>
+      </w:r>
+      <w:proofErr w:type="gramEnd"/>
+      <w:r>
+        <w:rPr>
+          <w:u w:val="single"/>
+        </w:rPr>
+        <w:t>1) loop – it should just run and exit each time the timer calls it</w:t>
       </w:r>
       <w:r>
         <w:t>.</w:t>
@@ -7021,7 +7561,27 @@
           <w:sz w:val="18"/>
           <w:szCs w:val="20"/>
         </w:rPr>
-        <w:t>/* Typically inside the BTM_ENABLED_EVT */</w:t>
+        <w:t xml:space="preserve">/* </w:t>
+      </w:r>
+      <w:proofErr w:type="gramStart"/>
+      <w:r>
+        <w:rPr>
+          <w:rFonts w:ascii="Courier New" w:hAnsi="Courier New" w:cs="Courier New"/>
+          <w:color w:val="005032"/>
+          <w:sz w:val="18"/>
+          <w:szCs w:val="20"/>
+        </w:rPr>
+        <w:t>Typically</w:t>
+      </w:r>
+      <w:proofErr w:type="gramEnd"/>
+      <w:r>
+        <w:rPr>
+          <w:rFonts w:ascii="Courier New" w:hAnsi="Courier New" w:cs="Courier New"/>
+          <w:color w:val="005032"/>
+          <w:sz w:val="18"/>
+          <w:szCs w:val="20"/>
+        </w:rPr>
+        <w:t xml:space="preserve"> inside the BTM_ENABLED_EVT */</w:t>
       </w:r>
     </w:p>
     <w:p>
@@ -7045,7 +7605,17 @@
           <w:sz w:val="18"/>
           <w:szCs w:val="18"/>
         </w:rPr>
-        <w:t>wiced_init_timer</w:t>
+        <w:t>wiced_init_</w:t>
+      </w:r>
+      <w:proofErr w:type="gramStart"/>
+      <w:r>
+        <w:rPr>
+          <w:rFonts w:ascii="Courier New" w:hAnsi="Courier New" w:cs="Courier New"/>
+          <w:color w:val="000000"/>
+          <w:sz w:val="18"/>
+          <w:szCs w:val="18"/>
+        </w:rPr>
+        <w:t>timer</w:t>
       </w:r>
       <w:proofErr w:type="spellEnd"/>
       <w:r>
@@ -7055,7 +7625,17 @@
           <w:sz w:val="18"/>
           <w:szCs w:val="18"/>
         </w:rPr>
-        <w:t>(&amp;</w:t>
+        <w:t>(</w:t>
+      </w:r>
+      <w:proofErr w:type="gramEnd"/>
+      <w:r>
+        <w:rPr>
+          <w:rFonts w:ascii="Courier New" w:hAnsi="Courier New" w:cs="Courier New"/>
+          <w:color w:val="000000"/>
+          <w:sz w:val="18"/>
+          <w:szCs w:val="18"/>
+        </w:rPr>
+        <w:t>&amp;</w:t>
       </w:r>
       <w:proofErr w:type="spellStart"/>
       <w:r>
@@ -7138,7 +7718,17 @@
           <w:sz w:val="18"/>
           <w:szCs w:val="18"/>
         </w:rPr>
-        <w:t>wiced_start_timer</w:t>
+        <w:t>wiced_start_</w:t>
+      </w:r>
+      <w:proofErr w:type="gramStart"/>
+      <w:r>
+        <w:rPr>
+          <w:rFonts w:ascii="Courier New" w:hAnsi="Courier New" w:cs="Courier New"/>
+          <w:color w:val="000000"/>
+          <w:sz w:val="18"/>
+          <w:szCs w:val="18"/>
+        </w:rPr>
+        <w:t>timer</w:t>
       </w:r>
       <w:proofErr w:type="spellEnd"/>
       <w:r>
@@ -7148,7 +7738,17 @@
           <w:sz w:val="18"/>
           <w:szCs w:val="18"/>
         </w:rPr>
-        <w:t>(&amp;</w:t>
+        <w:t>(</w:t>
+      </w:r>
+      <w:proofErr w:type="gramEnd"/>
+      <w:r>
+        <w:rPr>
+          <w:rFonts w:ascii="Courier New" w:hAnsi="Courier New" w:cs="Courier New"/>
+          <w:color w:val="000000"/>
+          <w:sz w:val="18"/>
+          <w:szCs w:val="18"/>
+        </w:rPr>
+        <w:t>&amp;</w:t>
       </w:r>
       <w:proofErr w:type="spellStart"/>
       <w:r>
@@ -7325,6 +7925,7 @@
         <w:t xml:space="preserve"> </w:t>
       </w:r>
       <w:proofErr w:type="spellStart"/>
+      <w:proofErr w:type="gramStart"/>
       <w:r>
         <w:rPr>
           <w:rFonts w:ascii="Courier New" w:hAnsi="Courier New" w:cs="Courier New"/>
@@ -7353,7 +7954,17 @@
           <w:sz w:val="18"/>
           <w:szCs w:val="18"/>
         </w:rPr>
-        <w:t>uint32_t</w:t>
+        <w:t>uint</w:t>
+      </w:r>
+      <w:proofErr w:type="gramEnd"/>
+      <w:r>
+        <w:rPr>
+          <w:rFonts w:ascii="Courier New" w:hAnsi="Courier New" w:cs="Courier New"/>
+          <w:color w:val="005032"/>
+          <w:sz w:val="18"/>
+          <w:szCs w:val="18"/>
+        </w:rPr>
+        <w:t>32_t</w:t>
       </w:r>
       <w:r>
         <w:rPr>
@@ -7466,14 +8077,14 @@
       <w:pPr>
         <w:pStyle w:val="Heading2"/>
       </w:pPr>
-      <w:bookmarkStart w:id="66" w:name="_Ref8468021"/>
-      <w:bookmarkStart w:id="67" w:name="_Toc10541464"/>
+      <w:bookmarkStart w:id="65" w:name="_Ref8468021"/>
+      <w:bookmarkStart w:id="66" w:name="_Toc10541464"/>
       <w:r>
         <w:lastRenderedPageBreak/>
         <w:t>PWM</w:t>
       </w:r>
+      <w:bookmarkEnd w:id="65"/>
       <w:bookmarkEnd w:id="66"/>
-      <w:bookmarkEnd w:id="67"/>
     </w:p>
     <w:p>
       <w:r>
@@ -7680,12 +8291,244 @@
     </w:p>
     <w:p>
       <w:r>
-        <w:t>Note: You can jump back and forth from the PWM to its associated pin using the button that looks like 2 links in a chain.</w:t>
-      </w:r>
-    </w:p>
-    <w:p>
-      <w:r>
-        <w:t>You must include the PWM header file to use the PWM</w:t>
+        <w:t>You can jump back and forth from the PWM to its associated pin using the button that looks like 2 links in a chain.</w:t>
+      </w:r>
+    </w:p>
+    <w:p>
+      <w:r>
+        <w:t xml:space="preserve">Note: The configurator currently only </w:t>
+      </w:r>
+      <w:r>
+        <w:t>affects</w:t>
+      </w:r>
+      <w:r>
+        <w:t xml:space="preserve"> pin </w:t>
+      </w:r>
+      <w:r>
+        <w:t xml:space="preserve">configuration and </w:t>
+      </w:r>
+      <w:r>
+        <w:t xml:space="preserve">routing – in the future it will provide more functionality like selecting clock sources, setting period and compare, etc. If you don't want to use the configurator for pin </w:t>
+      </w:r>
+      <w:r>
+        <w:t xml:space="preserve">configuration and </w:t>
+      </w:r>
+      <w:r>
+        <w:t xml:space="preserve">routing, you can instead use </w:t>
+      </w:r>
+      <w:r>
+        <w:t>two</w:t>
+      </w:r>
+      <w:r>
+        <w:t xml:space="preserve"> line</w:t>
+      </w:r>
+      <w:r>
+        <w:t>s</w:t>
+      </w:r>
+      <w:r>
+        <w:t xml:space="preserve"> of code during initialization like this:</w:t>
+      </w:r>
+    </w:p>
+    <w:p>
+      <w:pPr>
+        <w:rPr>
+          <w:rFonts w:ascii="Courier New" w:hAnsi="Courier New" w:cs="Courier New"/>
+          <w:b/>
+          <w:bCs/>
+          <w:color w:val="642880"/>
+          <w:sz w:val="16"/>
+          <w:szCs w:val="20"/>
+        </w:rPr>
+      </w:pPr>
+      <w:proofErr w:type="spellStart"/>
+      <w:r>
+        <w:rPr>
+          <w:rFonts w:ascii="Courier New" w:hAnsi="Courier New" w:cs="Courier New"/>
+          <w:b/>
+          <w:bCs/>
+          <w:color w:val="642880"/>
+          <w:sz w:val="16"/>
+          <w:szCs w:val="20"/>
+        </w:rPr>
+        <w:t>wiced_hal_gpio_configure_</w:t>
+      </w:r>
+      <w:proofErr w:type="gramStart"/>
+      <w:r>
+        <w:rPr>
+          <w:rFonts w:ascii="Courier New" w:hAnsi="Courier New" w:cs="Courier New"/>
+          <w:b/>
+          <w:bCs/>
+          <w:color w:val="642880"/>
+          <w:sz w:val="16"/>
+          <w:szCs w:val="20"/>
+        </w:rPr>
+        <w:t>pin</w:t>
+      </w:r>
+      <w:proofErr w:type="spellEnd"/>
+      <w:r>
+        <w:rPr>
+          <w:rFonts w:ascii="Courier New" w:hAnsi="Courier New" w:cs="Courier New"/>
+          <w:b/>
+          <w:bCs/>
+          <w:color w:val="642880"/>
+          <w:sz w:val="16"/>
+          <w:szCs w:val="20"/>
+        </w:rPr>
+        <w:t xml:space="preserve">  </w:t>
+      </w:r>
+      <w:r>
+        <w:rPr>
+          <w:rFonts w:ascii="Courier New" w:hAnsi="Courier New" w:cs="Courier New"/>
+          <w:color w:val="000000"/>
+          <w:sz w:val="16"/>
+          <w:szCs w:val="20"/>
+        </w:rPr>
+        <w:t>(</w:t>
+      </w:r>
+      <w:proofErr w:type="gramEnd"/>
+      <w:r>
+        <w:rPr>
+          <w:rFonts w:ascii="Courier New" w:hAnsi="Courier New" w:cs="Courier New"/>
+          <w:color w:val="000000"/>
+          <w:sz w:val="16"/>
+          <w:szCs w:val="20"/>
+        </w:rPr>
+        <w:t xml:space="preserve">WICED_GPIO_PIN_LED_2, </w:t>
+      </w:r>
+      <w:r>
+        <w:rPr>
+          <w:rFonts w:ascii="Courier New" w:hAnsi="Courier New" w:cs="Courier New"/>
+          <w:i/>
+          <w:iCs/>
+          <w:color w:val="0000C0"/>
+          <w:sz w:val="16"/>
+          <w:szCs w:val="20"/>
+        </w:rPr>
+        <w:t>GPIO_OUTPUT_ENABLE, GPIO_PIN_OUTPUT_LOW</w:t>
+      </w:r>
+      <w:r>
+        <w:rPr>
+          <w:rFonts w:ascii="Courier New" w:hAnsi="Courier New" w:cs="Courier New"/>
+          <w:color w:val="000000"/>
+          <w:sz w:val="16"/>
+          <w:szCs w:val="20"/>
+        </w:rPr>
+        <w:t>);</w:t>
+      </w:r>
+    </w:p>
+    <w:p>
+      <w:pPr>
+        <w:rPr>
+          <w:sz w:val="18"/>
+        </w:rPr>
+      </w:pPr>
+      <w:proofErr w:type="spellStart"/>
+      <w:r>
+        <w:rPr>
+          <w:rFonts w:ascii="Courier New" w:hAnsi="Courier New" w:cs="Courier New"/>
+          <w:b/>
+          <w:bCs/>
+          <w:color w:val="642880"/>
+          <w:sz w:val="16"/>
+          <w:szCs w:val="20"/>
+        </w:rPr>
+        <w:t>wiced_hal_gpio_select_</w:t>
+      </w:r>
+      <w:proofErr w:type="gramStart"/>
+      <w:r>
+        <w:rPr>
+          <w:rFonts w:ascii="Courier New" w:hAnsi="Courier New" w:cs="Courier New"/>
+          <w:b/>
+          <w:bCs/>
+          <w:color w:val="642880"/>
+          <w:sz w:val="16"/>
+          <w:szCs w:val="20"/>
+        </w:rPr>
+        <w:t>function</w:t>
+      </w:r>
+      <w:proofErr w:type="spellEnd"/>
+      <w:r>
+        <w:rPr>
+          <w:rFonts w:ascii="Courier New" w:hAnsi="Courier New" w:cs="Courier New"/>
+          <w:color w:val="000000"/>
+          <w:sz w:val="16"/>
+          <w:szCs w:val="20"/>
+        </w:rPr>
+        <w:t>(</w:t>
+      </w:r>
+      <w:proofErr w:type="gramEnd"/>
+      <w:r>
+        <w:rPr>
+          <w:rFonts w:ascii="Courier New" w:hAnsi="Courier New" w:cs="Courier New"/>
+          <w:color w:val="000000"/>
+          <w:sz w:val="16"/>
+          <w:szCs w:val="20"/>
+        </w:rPr>
+        <w:t xml:space="preserve">WICED_GPIO_PIN_LED_2, </w:t>
+      </w:r>
+      <w:r>
+        <w:rPr>
+          <w:rFonts w:ascii="Courier New" w:hAnsi="Courier New" w:cs="Courier New"/>
+          <w:i/>
+          <w:iCs/>
+          <w:color w:val="0000C0"/>
+          <w:sz w:val="16"/>
+          <w:szCs w:val="20"/>
+        </w:rPr>
+        <w:t>WICED_PWM0</w:t>
+      </w:r>
+      <w:r>
+        <w:rPr>
+          <w:rFonts w:ascii="Courier New" w:hAnsi="Courier New" w:cs="Courier New"/>
+          <w:color w:val="000000"/>
+          <w:sz w:val="16"/>
+          <w:szCs w:val="20"/>
+        </w:rPr>
+        <w:t>);</w:t>
+      </w:r>
+    </w:p>
+    <w:p>
+      <w:r>
+        <w:t>The</w:t>
+      </w:r>
+      <w:r>
+        <w:t xml:space="preserve"> pin name</w:t>
+      </w:r>
+      <w:r>
+        <w:t xml:space="preserve"> used above</w:t>
+      </w:r>
+      <w:r>
+        <w:t xml:space="preserve"> is defined in </w:t>
+      </w:r>
+      <w:proofErr w:type="spellStart"/>
+      <w:r>
+        <w:t>wiced_platform.h</w:t>
+      </w:r>
+      <w:proofErr w:type="spellEnd"/>
+      <w:r>
+        <w:t xml:space="preserve"> and the peripheral name is defined in </w:t>
+      </w:r>
+      <w:proofErr w:type="spellStart"/>
+      <w:r>
+        <w:t>wiced_hal_gpio.h</w:t>
+      </w:r>
+      <w:proofErr w:type="spellEnd"/>
+      <w:r>
+        <w:t>.</w:t>
+      </w:r>
+    </w:p>
+    <w:p>
+      <w:r>
+        <w:t>The solution projects and templates generally use code instead of the configurators because it makes the new application creation simpler.</w:t>
+      </w:r>
+    </w:p>
+    <w:p>
+      <w:r>
+        <w:lastRenderedPageBreak/>
+        <w:t>Whether you use the configurator or manual pin routing from the code, y</w:t>
+      </w:r>
+      <w:r>
+        <w:t>ou must include the PWM header file to use the PWM</w:t>
       </w:r>
       <w:r>
         <w:t xml:space="preserve"> API fun</w:t>
@@ -7785,18 +8628,32 @@
           <w:rFonts w:ascii="Courier New" w:hAnsi="Courier New" w:cs="Courier New"/>
           <w:color w:val="000000"/>
           <w:sz w:val="18"/>
-          <w:szCs w:val="20"/>
+          <w:szCs w:val="18"/>
         </w:rPr>
       </w:pPr>
       <w:proofErr w:type="spellStart"/>
       <w:r>
         <w:rPr>
           <w:rFonts w:ascii="Courier New" w:hAnsi="Courier New" w:cs="Courier New"/>
-          <w:color w:val="000000"/>
-          <w:sz w:val="18"/>
-          <w:szCs w:val="20"/>
-        </w:rPr>
-        <w:t>wiced_hal_pwm_start</w:t>
+          <w:b/>
+          <w:bCs/>
+          <w:color w:val="642880"/>
+          <w:sz w:val="18"/>
+          <w:szCs w:val="18"/>
+        </w:rPr>
+        <w:t>wiced_hal_pwm_</w:t>
+      </w:r>
+      <w:proofErr w:type="gramStart"/>
+      <w:r>
+        <w:rPr>
+          <w:rFonts w:ascii="Courier New" w:hAnsi="Courier New" w:cs="Courier New"/>
+          <w:b/>
+          <w:bCs/>
+          <w:color w:val="642880"/>
+          <w:sz w:val="18"/>
+          <w:szCs w:val="18"/>
+        </w:rPr>
+        <w:t>start</w:t>
       </w:r>
       <w:proofErr w:type="spellEnd"/>
       <w:r>
@@ -7804,16 +8661,17 @@
           <w:rFonts w:ascii="Courier New" w:hAnsi="Courier New" w:cs="Courier New"/>
           <w:color w:val="000000"/>
           <w:sz w:val="18"/>
-          <w:szCs w:val="20"/>
+          <w:szCs w:val="18"/>
         </w:rPr>
         <w:t>( PWM</w:t>
       </w:r>
-      <w:r>
-        <w:rPr>
-          <w:rFonts w:ascii="Courier New" w:hAnsi="Courier New" w:cs="Courier New"/>
-          <w:color w:val="000000"/>
-          <w:sz w:val="18"/>
-          <w:szCs w:val="20"/>
+      <w:proofErr w:type="gramEnd"/>
+      <w:r>
+        <w:rPr>
+          <w:rFonts w:ascii="Courier New" w:hAnsi="Courier New" w:cs="Courier New"/>
+          <w:color w:val="000000"/>
+          <w:sz w:val="18"/>
+          <w:szCs w:val="18"/>
         </w:rPr>
         <w:t>0</w:t>
       </w:r>
@@ -7822,7 +8680,7 @@
           <w:rFonts w:ascii="Courier New" w:hAnsi="Courier New" w:cs="Courier New"/>
           <w:color w:val="000000"/>
           <w:sz w:val="18"/>
-          <w:szCs w:val="20"/>
+          <w:szCs w:val="18"/>
         </w:rPr>
         <w:t xml:space="preserve">, </w:t>
       </w:r>
@@ -7833,7 +8691,7 @@
           <w:iCs/>
           <w:color w:val="0000C0"/>
           <w:sz w:val="18"/>
-          <w:szCs w:val="20"/>
+          <w:szCs w:val="18"/>
         </w:rPr>
         <w:t>LHL_CLK</w:t>
       </w:r>
@@ -7842,7 +8700,7 @@
           <w:rFonts w:ascii="Courier New" w:hAnsi="Courier New" w:cs="Courier New"/>
           <w:color w:val="000000"/>
           <w:sz w:val="18"/>
-          <w:szCs w:val="20"/>
+          <w:szCs w:val="18"/>
         </w:rPr>
         <w:t xml:space="preserve">, </w:t>
       </w:r>
@@ -7852,7 +8710,7 @@
           <w:rFonts w:ascii="Courier New" w:hAnsi="Courier New" w:cs="Courier New"/>
           <w:color w:val="000000"/>
           <w:sz w:val="18"/>
-          <w:szCs w:val="20"/>
+          <w:szCs w:val="18"/>
         </w:rPr>
         <w:t>toggleCount</w:t>
       </w:r>
@@ -7862,7 +8720,7 @@
           <w:rFonts w:ascii="Courier New" w:hAnsi="Courier New" w:cs="Courier New"/>
           <w:color w:val="000000"/>
           <w:sz w:val="18"/>
-          <w:szCs w:val="20"/>
+          <w:szCs w:val="18"/>
         </w:rPr>
         <w:t xml:space="preserve">, </w:t>
       </w:r>
@@ -7872,7 +8730,7 @@
           <w:rFonts w:ascii="Courier New" w:hAnsi="Courier New" w:cs="Courier New"/>
           <w:color w:val="000000"/>
           <w:sz w:val="18"/>
-          <w:szCs w:val="20"/>
+          <w:szCs w:val="18"/>
         </w:rPr>
         <w:t>initCount</w:t>
       </w:r>
@@ -7882,7 +8740,7 @@
           <w:rFonts w:ascii="Courier New" w:hAnsi="Courier New" w:cs="Courier New"/>
           <w:color w:val="000000"/>
           <w:sz w:val="18"/>
-          <w:szCs w:val="20"/>
+          <w:szCs w:val="18"/>
         </w:rPr>
         <w:t>, 0 );</w:t>
       </w:r>
@@ -7967,7 +8825,6 @@
     </w:p>
     <w:p>
       <w:r>
-        <w:lastRenderedPageBreak/>
         <w:t xml:space="preserve">You can invert the PWM output (i.e. it will start low and then transition high at the </w:t>
       </w:r>
       <w:proofErr w:type="spellStart"/>
@@ -7986,7 +8843,15 @@
     </w:p>
     <w:p>
       <w:r>
-        <w:t>First, you have to include an additional header file:</w:t>
+        <w:t xml:space="preserve">First, you </w:t>
+      </w:r>
+      <w:proofErr w:type="gramStart"/>
+      <w:r>
+        <w:t>have to</w:t>
+      </w:r>
+      <w:proofErr w:type="gramEnd"/>
+      <w:r>
+        <w:t xml:space="preserve"> include an additional header file:</w:t>
       </w:r>
     </w:p>
     <w:p>
@@ -8118,7 +8983,27 @@
           <w:sz w:val="18"/>
           <w:szCs w:val="20"/>
         </w:rPr>
-        <w:t xml:space="preserve"> CLK_FREQ   (1000)</w:t>
+        <w:t xml:space="preserve"> CLK_FREQ</w:t>
+      </w:r>
+      <w:proofErr w:type="gramStart"/>
+      <w:r>
+        <w:rPr>
+          <w:rFonts w:ascii="Courier New" w:hAnsi="Courier New" w:cs="Courier New"/>
+          <w:color w:val="000000"/>
+          <w:sz w:val="18"/>
+          <w:szCs w:val="20"/>
+        </w:rPr>
+        <w:t xml:space="preserve">   (</w:t>
+      </w:r>
+      <w:proofErr w:type="gramEnd"/>
+      <w:r>
+        <w:rPr>
+          <w:rFonts w:ascii="Courier New" w:hAnsi="Courier New" w:cs="Courier New"/>
+          <w:color w:val="000000"/>
+          <w:sz w:val="18"/>
+          <w:szCs w:val="20"/>
+        </w:rPr>
+        <w:t>1000)</w:t>
       </w:r>
     </w:p>
     <w:p>
@@ -8146,18 +9031,32 @@
         <w:rPr>
           <w:rFonts w:ascii="Courier New" w:hAnsi="Courier New" w:cs="Courier New"/>
           <w:sz w:val="18"/>
-          <w:szCs w:val="20"/>
+          <w:szCs w:val="18"/>
         </w:rPr>
       </w:pPr>
       <w:proofErr w:type="spellStart"/>
       <w:r>
         <w:rPr>
           <w:rFonts w:ascii="Courier New" w:hAnsi="Courier New" w:cs="Courier New"/>
-          <w:color w:val="000000"/>
-          <w:sz w:val="18"/>
-          <w:szCs w:val="20"/>
-        </w:rPr>
-        <w:t>wiced_hal_aclk_enable</w:t>
+          <w:b/>
+          <w:bCs/>
+          <w:color w:val="642880"/>
+          <w:sz w:val="18"/>
+          <w:szCs w:val="18"/>
+        </w:rPr>
+        <w:t>wiced_hal_aclk_</w:t>
+      </w:r>
+      <w:proofErr w:type="gramStart"/>
+      <w:r>
+        <w:rPr>
+          <w:rFonts w:ascii="Courier New" w:hAnsi="Courier New" w:cs="Courier New"/>
+          <w:b/>
+          <w:bCs/>
+          <w:color w:val="642880"/>
+          <w:sz w:val="18"/>
+          <w:szCs w:val="18"/>
+        </w:rPr>
+        <w:t>enable</w:t>
       </w:r>
       <w:proofErr w:type="spellEnd"/>
       <w:r>
@@ -8165,9 +9064,19 @@
           <w:rFonts w:ascii="Courier New" w:hAnsi="Courier New" w:cs="Courier New"/>
           <w:color w:val="000000"/>
           <w:sz w:val="18"/>
-          <w:szCs w:val="20"/>
-        </w:rPr>
-        <w:t xml:space="preserve">(CLK_FREQ, </w:t>
+          <w:szCs w:val="18"/>
+        </w:rPr>
+        <w:t>(</w:t>
+      </w:r>
+      <w:proofErr w:type="gramEnd"/>
+      <w:r>
+        <w:rPr>
+          <w:rFonts w:ascii="Courier New" w:hAnsi="Courier New" w:cs="Courier New"/>
+          <w:color w:val="000000"/>
+          <w:sz w:val="18"/>
+          <w:szCs w:val="18"/>
+        </w:rPr>
+        <w:t xml:space="preserve">CLK_FREQ, </w:t>
       </w:r>
       <w:r>
         <w:rPr>
@@ -8176,7 +9085,7 @@
           <w:iCs/>
           <w:color w:val="0000C0"/>
           <w:sz w:val="18"/>
-          <w:szCs w:val="20"/>
+          <w:szCs w:val="18"/>
         </w:rPr>
         <w:t>ACLK1</w:t>
       </w:r>
@@ -8185,7 +9094,7 @@
           <w:rFonts w:ascii="Courier New" w:hAnsi="Courier New" w:cs="Courier New"/>
           <w:color w:val="000000"/>
           <w:sz w:val="18"/>
-          <w:szCs w:val="20"/>
+          <w:szCs w:val="18"/>
         </w:rPr>
         <w:t xml:space="preserve">, </w:t>
       </w:r>
@@ -8196,7 +9105,7 @@
           <w:iCs/>
           <w:color w:val="0000C0"/>
           <w:sz w:val="18"/>
-          <w:szCs w:val="20"/>
+          <w:szCs w:val="18"/>
         </w:rPr>
         <w:t xml:space="preserve">ACLK_FREQ_24_MHZ </w:t>
       </w:r>
@@ -8205,33 +9114,43 @@
           <w:rFonts w:ascii="Courier New" w:hAnsi="Courier New" w:cs="Courier New"/>
           <w:color w:val="000000"/>
           <w:sz w:val="18"/>
-          <w:szCs w:val="20"/>
+          <w:szCs w:val="18"/>
         </w:rPr>
         <w:t>);</w:t>
       </w:r>
     </w:p>
     <w:p>
       <w:pPr>
-        <w:autoSpaceDE w:val="0"/>
-        <w:autoSpaceDN w:val="0"/>
-        <w:adjustRightInd w:val="0"/>
-        <w:spacing w:after="0" w:line="240" w:lineRule="auto"/>
         <w:ind w:left="720"/>
         <w:rPr>
           <w:rFonts w:ascii="Courier New" w:hAnsi="Courier New" w:cs="Courier New"/>
           <w:sz w:val="18"/>
-          <w:szCs w:val="20"/>
+          <w:szCs w:val="18"/>
         </w:rPr>
       </w:pPr>
       <w:proofErr w:type="spellStart"/>
       <w:r>
         <w:rPr>
           <w:rFonts w:ascii="Courier New" w:hAnsi="Courier New" w:cs="Courier New"/>
-          <w:color w:val="000000"/>
-          <w:sz w:val="18"/>
-          <w:szCs w:val="20"/>
-        </w:rPr>
-        <w:t>wiced_hal_pwm_configure_pin</w:t>
+          <w:b/>
+          <w:bCs/>
+          <w:color w:val="642880"/>
+          <w:sz w:val="18"/>
+          <w:szCs w:val="18"/>
+        </w:rPr>
+        <w:t>wiced_hal_pwm_</w:t>
+      </w:r>
+      <w:proofErr w:type="gramStart"/>
+      <w:r>
+        <w:rPr>
+          <w:rFonts w:ascii="Courier New" w:hAnsi="Courier New" w:cs="Courier New"/>
+          <w:b/>
+          <w:bCs/>
+          <w:color w:val="642880"/>
+          <w:sz w:val="18"/>
+          <w:szCs w:val="18"/>
+        </w:rPr>
+        <w:t>start</w:t>
       </w:r>
       <w:proofErr w:type="spellEnd"/>
       <w:r>
@@ -8239,56 +9158,19 @@
           <w:rFonts w:ascii="Courier New" w:hAnsi="Courier New" w:cs="Courier New"/>
           <w:color w:val="000000"/>
           <w:sz w:val="18"/>
-          <w:szCs w:val="20"/>
-        </w:rPr>
-        <w:t xml:space="preserve"> (WICED_GPIO_PIN_LED_2, PWM</w:t>
-      </w:r>
-      <w:r>
-        <w:rPr>
-          <w:rFonts w:ascii="Courier New" w:hAnsi="Courier New" w:cs="Courier New"/>
-          <w:color w:val="000000"/>
-          <w:sz w:val="18"/>
-          <w:szCs w:val="20"/>
-        </w:rPr>
-        <w:t>0</w:t>
-      </w:r>
-      <w:r>
-        <w:rPr>
-          <w:rFonts w:ascii="Courier New" w:hAnsi="Courier New" w:cs="Courier New"/>
-          <w:color w:val="000000"/>
-          <w:sz w:val="18"/>
-          <w:szCs w:val="20"/>
-        </w:rPr>
-        <w:t xml:space="preserve"> );</w:t>
-      </w:r>
-    </w:p>
-    <w:p>
-      <w:pPr>
-        <w:ind w:left="720"/>
-        <w:rPr>
-          <w:rFonts w:ascii="Courier New" w:hAnsi="Courier New" w:cs="Courier New"/>
-          <w:sz w:val="20"/>
-        </w:rPr>
-      </w:pPr>
-      <w:proofErr w:type="spellStart"/>
-      <w:r>
-        <w:rPr>
-          <w:rFonts w:ascii="Courier New" w:hAnsi="Courier New" w:cs="Courier New"/>
-          <w:color w:val="000000"/>
-          <w:sz w:val="18"/>
-          <w:szCs w:val="20"/>
-        </w:rPr>
-        <w:t>wiced_hal_pwm_start</w:t>
-      </w:r>
-      <w:proofErr w:type="spellEnd"/>
-      <w:r>
-        <w:rPr>
-          <w:rFonts w:ascii="Courier New" w:hAnsi="Courier New" w:cs="Courier New"/>
-          <w:color w:val="000000"/>
-          <w:sz w:val="18"/>
-          <w:szCs w:val="20"/>
-        </w:rPr>
-        <w:t xml:space="preserve">(PWM0, </w:t>
+          <w:szCs w:val="18"/>
+        </w:rPr>
+        <w:t>(</w:t>
+      </w:r>
+      <w:proofErr w:type="gramEnd"/>
+      <w:r>
+        <w:rPr>
+          <w:rFonts w:ascii="Courier New" w:hAnsi="Courier New" w:cs="Courier New"/>
+          <w:color w:val="000000"/>
+          <w:sz w:val="18"/>
+          <w:szCs w:val="18"/>
+        </w:rPr>
+        <w:t xml:space="preserve">PWM0, </w:t>
       </w:r>
       <w:r>
         <w:rPr>
@@ -8297,7 +9179,7 @@
           <w:iCs/>
           <w:color w:val="0000C0"/>
           <w:sz w:val="18"/>
-          <w:szCs w:val="20"/>
+          <w:szCs w:val="18"/>
         </w:rPr>
         <w:t>PMU_CLK</w:t>
       </w:r>
@@ -8306,7 +9188,7 @@
           <w:rFonts w:ascii="Courier New" w:hAnsi="Courier New" w:cs="Courier New"/>
           <w:color w:val="000000"/>
           <w:sz w:val="18"/>
-          <w:szCs w:val="20"/>
+          <w:szCs w:val="18"/>
         </w:rPr>
         <w:t xml:space="preserve">, </w:t>
       </w:r>
@@ -8316,7 +9198,7 @@
           <w:rFonts w:ascii="Courier New" w:hAnsi="Courier New" w:cs="Courier New"/>
           <w:color w:val="000000"/>
           <w:sz w:val="18"/>
-          <w:szCs w:val="20"/>
+          <w:szCs w:val="18"/>
         </w:rPr>
         <w:t>toggleCount</w:t>
       </w:r>
@@ -8326,7 +9208,7 @@
           <w:rFonts w:ascii="Courier New" w:hAnsi="Courier New" w:cs="Courier New"/>
           <w:color w:val="000000"/>
           <w:sz w:val="18"/>
-          <w:szCs w:val="20"/>
+          <w:szCs w:val="18"/>
         </w:rPr>
         <w:t xml:space="preserve">, </w:t>
       </w:r>
@@ -8336,7 +9218,7 @@
           <w:rFonts w:ascii="Courier New" w:hAnsi="Courier New" w:cs="Courier New"/>
           <w:color w:val="000000"/>
           <w:sz w:val="18"/>
-          <w:szCs w:val="20"/>
+          <w:szCs w:val="18"/>
         </w:rPr>
         <w:t>initCount</w:t>
       </w:r>
@@ -8346,7 +9228,7 @@
           <w:rFonts w:ascii="Courier New" w:hAnsi="Courier New" w:cs="Courier New"/>
           <w:color w:val="000000"/>
           <w:sz w:val="18"/>
-          <w:szCs w:val="20"/>
+          <w:szCs w:val="18"/>
         </w:rPr>
         <w:t>, 0);</w:t>
       </w:r>
@@ -8357,43 +9239,46 @@
       </w:r>
     </w:p>
     <w:p>
-      <w:r>
-        <w:t xml:space="preserve">Also note that the call to </w:t>
+      <w:bookmarkStart w:id="67" w:name="_GoBack"/>
+      <w:bookmarkEnd w:id="67"/>
+      <w:r>
+        <w:t xml:space="preserve">There are additional functions to enable, disable, change values while the PWM is running, get the </w:t>
       </w:r>
       <w:proofErr w:type="spellStart"/>
       <w:r>
-        <w:t>wiced_hal_pwm_configure_pin</w:t>
+        <w:t>init</w:t>
       </w:r>
       <w:proofErr w:type="spellEnd"/>
       <w:r>
-        <w:t xml:space="preserve"> is not necessary if the PWM was configured using the device configurator.</w:t>
-      </w:r>
-    </w:p>
-    <w:p>
-      <w:r>
-        <w:t xml:space="preserve">There are additional functions to enable, disable, change values while the PWM is running, get the </w:t>
+        <w:t xml:space="preserve"> value, and get the toggle count. There is even a helper function called </w:t>
       </w:r>
       <w:proofErr w:type="spellStart"/>
       <w:r>
-        <w:t>init</w:t>
+        <w:rPr>
+          <w:i/>
+        </w:rPr>
+        <w:t>wiced_hal_pwm_</w:t>
+      </w:r>
+      <w:proofErr w:type="gramStart"/>
+      <w:r>
+        <w:rPr>
+          <w:i/>
+        </w:rPr>
+        <w:t>params</w:t>
       </w:r>
       <w:proofErr w:type="spellEnd"/>
       <w:r>
-        <w:t xml:space="preserve"> value, and get the toggle count. There is even a helper function called </w:t>
-      </w:r>
-      <w:proofErr w:type="spellStart"/>
-      <w:r>
         <w:rPr>
           <w:i/>
         </w:rPr>
-        <w:t>wiced_hal_pwm_params</w:t>
-      </w:r>
-      <w:proofErr w:type="spellEnd"/>
+        <w:t>(</w:t>
+      </w:r>
+      <w:proofErr w:type="gramEnd"/>
       <w:r>
         <w:rPr>
           <w:i/>
         </w:rPr>
-        <w:t>()</w:t>
+        <w:t>)</w:t>
       </w:r>
       <w:r>
         <w:t xml:space="preserve"> which will calculate the parameters you need given the clock frequency, the desired output frequency, and desired duty cycle. See the documentation for details on each of these functions.</w:t>
@@ -8504,7 +9389,15 @@
         <w:t xml:space="preserve">The </w:t>
       </w:r>
       <w:r>
-        <w:t>BT_20819 SDK provides an abstraction called the "NVRAM" (it is really just an area of flash memory that is set aside) for this purpose. The BSP typically allocates 4 kB to 8 kB for the NVRAM, but it is user-modifiable. The API and programming model remain the same regardless of the total NVRAM size.</w:t>
+        <w:t xml:space="preserve">BT_20819 SDK provides an abstraction called the "NVRAM" (it is </w:t>
+      </w:r>
+      <w:proofErr w:type="gramStart"/>
+      <w:r>
+        <w:t>really just</w:t>
+      </w:r>
+      <w:proofErr w:type="gramEnd"/>
+      <w:r>
+        <w:t xml:space="preserve"> an area of flash memory that is set aside) for this purpose. The BSP typically allocates 4 kB to 8 kB for the NVRAM, but it is user-modifiable. The API and programming model remain the same regardless of the total NVRAM size.</w:t>
       </w:r>
     </w:p>
     <w:p>
@@ -8586,7 +9479,15 @@
           <w:rFonts w:ascii="Courier New" w:hAnsi="Courier New" w:cs="Courier New"/>
           <w:sz w:val="16"/>
         </w:rPr>
-        <w:t>wiced_hal_write_nvram</w:t>
+        <w:t>wiced_hal_write_</w:t>
+      </w:r>
+      <w:proofErr w:type="gramStart"/>
+      <w:r>
+        <w:rPr>
+          <w:rFonts w:ascii="Courier New" w:hAnsi="Courier New" w:cs="Courier New"/>
+          <w:sz w:val="16"/>
+        </w:rPr>
+        <w:t>nvram</w:t>
       </w:r>
       <w:proofErr w:type="spellEnd"/>
       <w:r>
@@ -8594,7 +9495,15 @@
           <w:rFonts w:ascii="Courier New" w:hAnsi="Courier New" w:cs="Courier New"/>
           <w:sz w:val="16"/>
         </w:rPr>
-        <w:t xml:space="preserve">( uint16_t </w:t>
+        <w:t>( uint</w:t>
+      </w:r>
+      <w:proofErr w:type="gramEnd"/>
+      <w:r>
+        <w:rPr>
+          <w:rFonts w:ascii="Courier New" w:hAnsi="Courier New" w:cs="Courier New"/>
+          <w:sz w:val="16"/>
+        </w:rPr>
+        <w:t xml:space="preserve">16_t </w:t>
       </w:r>
       <w:proofErr w:type="spellStart"/>
       <w:r>
@@ -8733,7 +9642,15 @@
           <w:rFonts w:ascii="Courier New" w:hAnsi="Courier New" w:cs="Courier New"/>
           <w:sz w:val="16"/>
         </w:rPr>
-        <w:t>wiced_hal_read_nvram</w:t>
+        <w:t>wiced_hal_read_</w:t>
+      </w:r>
+      <w:proofErr w:type="gramStart"/>
+      <w:r>
+        <w:rPr>
+          <w:rFonts w:ascii="Courier New" w:hAnsi="Courier New" w:cs="Courier New"/>
+          <w:sz w:val="16"/>
+        </w:rPr>
+        <w:t>nvram</w:t>
       </w:r>
       <w:proofErr w:type="spellEnd"/>
       <w:r>
@@ -8741,7 +9658,15 @@
           <w:rFonts w:ascii="Courier New" w:hAnsi="Courier New" w:cs="Courier New"/>
           <w:sz w:val="16"/>
         </w:rPr>
-        <w:t xml:space="preserve">( uint16_t vs_id,uint16_t </w:t>
+        <w:t>( uint</w:t>
+      </w:r>
+      <w:proofErr w:type="gramEnd"/>
+      <w:r>
+        <w:rPr>
+          <w:rFonts w:ascii="Courier New" w:hAnsi="Courier New" w:cs="Courier New"/>
+          <w:sz w:val="16"/>
+        </w:rPr>
+        <w:t xml:space="preserve">16_t vs_id,uint16_t </w:t>
       </w:r>
       <w:proofErr w:type="spellStart"/>
       <w:r>
@@ -9044,7 +9969,15 @@
         <w:t xml:space="preserve"> function</w:t>
       </w:r>
       <w:r>
-        <w:t xml:space="preserve">. If you want a speed other than the default of 100 kHz then you have to call the </w:t>
+        <w:t xml:space="preserve">. If you want a speed other than the default of 100 </w:t>
+      </w:r>
+      <w:proofErr w:type="gramStart"/>
+      <w:r>
+        <w:t>kHz</w:t>
+      </w:r>
+      <w:proofErr w:type="gramEnd"/>
+      <w:r>
+        <w:t xml:space="preserve"> then you have to call the </w:t>
       </w:r>
       <w:proofErr w:type="spellStart"/>
       <w:r>
@@ -9075,7 +10008,27 @@
           <w:sz w:val="18"/>
           <w:szCs w:val="18"/>
         </w:rPr>
-        <w:t>wiced_hal_i2c_init();</w:t>
+        <w:t>wiced_hal_i2c_</w:t>
+      </w:r>
+      <w:proofErr w:type="gramStart"/>
+      <w:r>
+        <w:rPr>
+          <w:rFonts w:ascii="Courier New" w:hAnsi="Courier New" w:cs="Courier New"/>
+          <w:color w:val="000000"/>
+          <w:sz w:val="18"/>
+          <w:szCs w:val="18"/>
+        </w:rPr>
+        <w:t>init(</w:t>
+      </w:r>
+      <w:proofErr w:type="gramEnd"/>
+      <w:r>
+        <w:rPr>
+          <w:rFonts w:ascii="Courier New" w:hAnsi="Courier New" w:cs="Courier New"/>
+          <w:color w:val="000000"/>
+          <w:sz w:val="18"/>
+          <w:szCs w:val="18"/>
+        </w:rPr>
+        <w:t>);</w:t>
       </w:r>
     </w:p>
     <w:p>
@@ -9152,42 +10105,56 @@
         <w:rPr>
           <w:i/>
         </w:rPr>
-        <w:t>i2c_read</w:t>
-      </w:r>
+        <w:t>i2c_</w:t>
+      </w:r>
+      <w:proofErr w:type="gramStart"/>
       <w:r>
         <w:rPr>
           <w:i/>
         </w:rPr>
+        <w:t>read</w:t>
+      </w:r>
+      <w:r>
+        <w:rPr>
+          <w:i/>
+        </w:rPr>
+        <w:t>(</w:t>
+      </w:r>
+      <w:proofErr w:type="gramEnd"/>
+      <w:r>
+        <w:rPr>
+          <w:i/>
+        </w:rPr>
+        <w:t>)</w:t>
+      </w:r>
+      <w:r>
+        <w:t xml:space="preserve"> and a dedicated write function called </w:t>
+      </w:r>
+      <w:r>
+        <w:rPr>
+          <w:i/>
+        </w:rPr>
+        <w:t>wiced_</w:t>
+      </w:r>
+      <w:r>
+        <w:rPr>
+          <w:i/>
+        </w:rPr>
+        <w:t>hal_</w:t>
+      </w:r>
+      <w:r>
+        <w:rPr>
+          <w:i/>
+        </w:rPr>
+        <w:t>i2c_write</w:t>
+      </w:r>
+      <w:r>
+        <w:rPr>
+          <w:i/>
+        </w:rPr>
         <w:t>()</w:t>
       </w:r>
       <w:r>
-        <w:t xml:space="preserve"> and a dedicated write function called </w:t>
-      </w:r>
-      <w:r>
-        <w:rPr>
-          <w:i/>
-        </w:rPr>
-        <w:t>wiced_</w:t>
-      </w:r>
-      <w:r>
-        <w:rPr>
-          <w:i/>
-        </w:rPr>
-        <w:t>hal_</w:t>
-      </w:r>
-      <w:r>
-        <w:rPr>
-          <w:i/>
-        </w:rPr>
-        <w:t>i2c_write</w:t>
-      </w:r>
-      <w:r>
-        <w:rPr>
-          <w:i/>
-        </w:rPr>
-        <w:t>()</w:t>
-      </w:r>
-      <w:r>
         <w:t>. There is also a function called wiced_</w:t>
       </w:r>
       <w:r>
@@ -9200,10 +10167,18 @@
         <w:t>i2c_</w:t>
       </w:r>
       <w:r>
-        <w:t>combined_read</w:t>
-      </w:r>
-      <w:r>
-        <w:t>()</w:t>
+        <w:t>combined_</w:t>
+      </w:r>
+      <w:proofErr w:type="gramStart"/>
+      <w:r>
+        <w:t>read</w:t>
+      </w:r>
+      <w:r>
+        <w:t>(</w:t>
+      </w:r>
+      <w:proofErr w:type="gramEnd"/>
+      <w:r>
+        <w:t>)</w:t>
       </w:r>
       <w:r>
         <w:t xml:space="preserve"> which </w:t>
@@ -9330,6 +10305,7 @@
         <w:t xml:space="preserve">uint8_t </w:t>
       </w:r>
       <w:proofErr w:type="spellStart"/>
+      <w:proofErr w:type="gramStart"/>
       <w:r>
         <w:rPr>
           <w:rFonts w:ascii="Courier New" w:hAnsi="Courier New" w:cs="Courier New"/>
@@ -9345,7 +10321,16 @@
           <w:sz w:val="18"/>
           <w:szCs w:val="18"/>
         </w:rPr>
-        <w:t>[2] = {0x55, 0xAA};</w:t>
+        <w:t>[</w:t>
+      </w:r>
+      <w:proofErr w:type="gramEnd"/>
+      <w:r>
+        <w:rPr>
+          <w:rFonts w:ascii="Courier New" w:hAnsi="Courier New" w:cs="Courier New"/>
+          <w:sz w:val="18"/>
+          <w:szCs w:val="18"/>
+        </w:rPr>
+        <w:t>2] = {0x55, 0xAA};</w:t>
       </w:r>
     </w:p>
     <w:p>
@@ -9367,6 +10352,7 @@
         <w:t xml:space="preserve">uint8_t </w:t>
       </w:r>
       <w:proofErr w:type="spellStart"/>
+      <w:proofErr w:type="gramStart"/>
       <w:r>
         <w:rPr>
           <w:rFonts w:ascii="Courier New" w:hAnsi="Courier New" w:cs="Courier New"/>
@@ -9382,7 +10368,16 @@
           <w:sz w:val="18"/>
           <w:szCs w:val="18"/>
         </w:rPr>
-        <w:t>[10];</w:t>
+        <w:t>[</w:t>
+      </w:r>
+      <w:proofErr w:type="gramEnd"/>
+      <w:r>
+        <w:rPr>
+          <w:rFonts w:ascii="Courier New" w:hAnsi="Courier New" w:cs="Courier New"/>
+          <w:sz w:val="18"/>
+          <w:szCs w:val="18"/>
+        </w:rPr>
+        <w:t>10];</w:t>
       </w:r>
     </w:p>
     <w:p>
@@ -9401,14 +10396,23 @@
           <w:sz w:val="18"/>
           <w:szCs w:val="18"/>
         </w:rPr>
-        <w:t>wiced_hal_i2c_write(</w:t>
-      </w:r>
+        <w:t>wiced_hal_i2c_</w:t>
+      </w:r>
+      <w:proofErr w:type="gramStart"/>
       <w:r>
         <w:rPr>
           <w:rFonts w:ascii="Courier New" w:hAnsi="Courier New" w:cs="Courier New"/>
           <w:sz w:val="18"/>
           <w:szCs w:val="18"/>
         </w:rPr>
+        <w:t>write(</w:t>
+      </w:r>
+      <w:r>
+        <w:rPr>
+          <w:rFonts w:ascii="Courier New" w:hAnsi="Courier New" w:cs="Courier New"/>
+          <w:sz w:val="18"/>
+          <w:szCs w:val="18"/>
+        </w:rPr>
         <w:t xml:space="preserve"> </w:t>
       </w:r>
       <w:proofErr w:type="spellStart"/>
@@ -9421,6 +10425,7 @@
         <w:t>TxData</w:t>
       </w:r>
       <w:proofErr w:type="spellEnd"/>
+      <w:proofErr w:type="gramEnd"/>
       <w:r>
         <w:rPr>
           <w:rFonts w:ascii="Courier New" w:hAnsi="Courier New" w:cs="Courier New"/>
@@ -9497,14 +10502,23 @@
           <w:sz w:val="18"/>
           <w:szCs w:val="18"/>
         </w:rPr>
-        <w:t>wiced_hal_i2c_read(</w:t>
-      </w:r>
+        <w:t>wiced_hal_i2c_</w:t>
+      </w:r>
+      <w:proofErr w:type="gramStart"/>
       <w:r>
         <w:rPr>
           <w:rFonts w:ascii="Courier New" w:hAnsi="Courier New" w:cs="Courier New"/>
           <w:sz w:val="18"/>
           <w:szCs w:val="18"/>
         </w:rPr>
+        <w:t>read(</w:t>
+      </w:r>
+      <w:r>
+        <w:rPr>
+          <w:rFonts w:ascii="Courier New" w:hAnsi="Courier New" w:cs="Courier New"/>
+          <w:sz w:val="18"/>
+          <w:szCs w:val="18"/>
+        </w:rPr>
         <w:t xml:space="preserve"> </w:t>
       </w:r>
       <w:proofErr w:type="spellStart"/>
@@ -9517,6 +10531,7 @@
         <w:t>RxData</w:t>
       </w:r>
       <w:proofErr w:type="spellEnd"/>
+      <w:proofErr w:type="gramEnd"/>
       <w:r>
         <w:rPr>
           <w:rFonts w:ascii="Courier New" w:hAnsi="Courier New" w:cs="Courier New"/>
@@ -9586,7 +10601,21 @@
         <w:rPr>
           <w:i/>
         </w:rPr>
-        <w:t>wiced_hal_i2c_combined_read()</w:t>
+        <w:t>wiced_hal_i2c_combined_</w:t>
+      </w:r>
+      <w:proofErr w:type="gramStart"/>
+      <w:r>
+        <w:rPr>
+          <w:i/>
+        </w:rPr>
+        <w:t>read(</w:t>
+      </w:r>
+      <w:proofErr w:type="gramEnd"/>
+      <w:r>
+        <w:rPr>
+          <w:i/>
+        </w:rPr>
+        <w:t>)</w:t>
       </w:r>
       <w:r>
         <w:t xml:space="preserve"> function to do both in one function call. The function takes a pointer to the write data buffer, the number of bytes to write, a pointer to the read data buffer, the number of bytes to read, and finally, the 7-bit slave address. </w:t>
@@ -9645,6 +10674,7 @@
         <w:t xml:space="preserve">uint8_t </w:t>
       </w:r>
       <w:proofErr w:type="spellStart"/>
+      <w:proofErr w:type="gramStart"/>
       <w:r>
         <w:rPr>
           <w:rFonts w:ascii="Courier New" w:hAnsi="Courier New" w:cs="Courier New"/>
@@ -9658,7 +10688,15 @@
           <w:rFonts w:ascii="Courier New" w:hAnsi="Courier New" w:cs="Courier New"/>
           <w:sz w:val="18"/>
         </w:rPr>
-        <w:t>[2] = {0x55, 0xAA};</w:t>
+        <w:t>[</w:t>
+      </w:r>
+      <w:proofErr w:type="gramEnd"/>
+      <w:r>
+        <w:rPr>
+          <w:rFonts w:ascii="Courier New" w:hAnsi="Courier New" w:cs="Courier New"/>
+          <w:sz w:val="18"/>
+        </w:rPr>
+        <w:t>2] = {0x55, 0xAA};</w:t>
       </w:r>
     </w:p>
     <w:p>
@@ -9678,6 +10716,7 @@
         <w:t xml:space="preserve">uint8_t </w:t>
       </w:r>
       <w:proofErr w:type="spellStart"/>
+      <w:proofErr w:type="gramStart"/>
       <w:r>
         <w:rPr>
           <w:rFonts w:ascii="Courier New" w:hAnsi="Courier New" w:cs="Courier New"/>
@@ -9691,7 +10730,15 @@
           <w:rFonts w:ascii="Courier New" w:hAnsi="Courier New" w:cs="Courier New"/>
           <w:sz w:val="18"/>
         </w:rPr>
-        <w:t>[10];</w:t>
+        <w:t>[</w:t>
+      </w:r>
+      <w:proofErr w:type="gramEnd"/>
+      <w:r>
+        <w:rPr>
+          <w:rFonts w:ascii="Courier New" w:hAnsi="Courier New" w:cs="Courier New"/>
+          <w:sz w:val="18"/>
+        </w:rPr>
+        <w:t>10];</w:t>
       </w:r>
     </w:p>
     <w:p>
@@ -9707,7 +10754,15 @@
           <w:rFonts w:ascii="Courier New" w:hAnsi="Courier New" w:cs="Courier New"/>
           <w:sz w:val="18"/>
         </w:rPr>
-        <w:t>wiced_hal_i2c_combined_read(</w:t>
+        <w:t>wiced_hal_i2c_combined_</w:t>
+      </w:r>
+      <w:proofErr w:type="gramStart"/>
+      <w:r>
+        <w:rPr>
+          <w:rFonts w:ascii="Courier New" w:hAnsi="Courier New" w:cs="Courier New"/>
+          <w:sz w:val="18"/>
+        </w:rPr>
+        <w:t>read(</w:t>
       </w:r>
       <w:r>
         <w:rPr>
@@ -9725,6 +10780,7 @@
         <w:t>TxData</w:t>
       </w:r>
       <w:proofErr w:type="spellEnd"/>
+      <w:proofErr w:type="gramEnd"/>
       <w:r>
         <w:rPr>
           <w:rFonts w:ascii="Courier New" w:hAnsi="Courier New" w:cs="Courier New"/>
@@ -10536,7 +11592,27 @@
           <w:sz w:val="18"/>
           <w:szCs w:val="18"/>
         </w:rPr>
-        <w:t>#define ADC_CHANNEL     (ADC_INPUT_P10)</w:t>
+        <w:t>#define ADC_CHANNEL  </w:t>
+      </w:r>
+      <w:proofErr w:type="gramStart"/>
+      <w:r>
+        <w:rPr>
+          <w:rFonts w:ascii="Courier New" w:hAnsi="Courier New" w:cs="Courier New"/>
+          <w:color w:val="000000"/>
+          <w:sz w:val="18"/>
+          <w:szCs w:val="18"/>
+        </w:rPr>
+        <w:t>   (</w:t>
+      </w:r>
+      <w:proofErr w:type="gramEnd"/>
+      <w:r>
+        <w:rPr>
+          <w:rFonts w:ascii="Courier New" w:hAnsi="Courier New" w:cs="Courier New"/>
+          <w:color w:val="000000"/>
+          <w:sz w:val="18"/>
+          <w:szCs w:val="18"/>
+        </w:rPr>
+        <w:t>ADC_INPUT_P10)</w:t>
       </w:r>
     </w:p>
     <w:p>
@@ -10562,32 +11638,9 @@
           <w:sz w:val="20"/>
           <w:szCs w:val="20"/>
         </w:rPr>
-        <w:t>wiced_hal_adc_init</w:t>
-      </w:r>
-      <w:proofErr w:type="spellEnd"/>
-      <w:r>
-        <w:rPr>
-          <w:rFonts w:ascii="Courier New" w:hAnsi="Courier New" w:cs="Courier New"/>
-          <w:color w:val="000000"/>
-          <w:sz w:val="18"/>
-          <w:szCs w:val="18"/>
-        </w:rPr>
-        <w:t>();</w:t>
-      </w:r>
-    </w:p>
-    <w:p>
-      <w:pPr>
-        <w:autoSpaceDE w:val="0"/>
-        <w:autoSpaceDN w:val="0"/>
-        <w:spacing w:after="0"/>
-        <w:ind w:left="720"/>
-        <w:rPr>
-          <w:rFonts w:ascii="Courier New" w:hAnsi="Courier New" w:cs="Courier New"/>
-          <w:sz w:val="18"/>
-          <w:szCs w:val="18"/>
-        </w:rPr>
-      </w:pPr>
-      <w:proofErr w:type="spellStart"/>
+        <w:t>wiced_hal_adc_</w:t>
+      </w:r>
+      <w:proofErr w:type="gramStart"/>
       <w:r>
         <w:rPr>
           <w:rFonts w:ascii="Consolas" w:hAnsi="Consolas"/>
@@ -10597,7 +11650,64 @@
           <w:sz w:val="20"/>
           <w:szCs w:val="20"/>
         </w:rPr>
-        <w:t>wiced_hal_adc_set_input_range</w:t>
+        <w:t>init</w:t>
+      </w:r>
+      <w:proofErr w:type="spellEnd"/>
+      <w:r>
+        <w:rPr>
+          <w:rFonts w:ascii="Courier New" w:hAnsi="Courier New" w:cs="Courier New"/>
+          <w:color w:val="000000"/>
+          <w:sz w:val="18"/>
+          <w:szCs w:val="18"/>
+        </w:rPr>
+        <w:t>(</w:t>
+      </w:r>
+      <w:proofErr w:type="gramEnd"/>
+      <w:r>
+        <w:rPr>
+          <w:rFonts w:ascii="Courier New" w:hAnsi="Courier New" w:cs="Courier New"/>
+          <w:color w:val="000000"/>
+          <w:sz w:val="18"/>
+          <w:szCs w:val="18"/>
+        </w:rPr>
+        <w:t>);</w:t>
+      </w:r>
+    </w:p>
+    <w:p>
+      <w:pPr>
+        <w:autoSpaceDE w:val="0"/>
+        <w:autoSpaceDN w:val="0"/>
+        <w:spacing w:after="0"/>
+        <w:ind w:left="720"/>
+        <w:rPr>
+          <w:rFonts w:ascii="Courier New" w:hAnsi="Courier New" w:cs="Courier New"/>
+          <w:sz w:val="18"/>
+          <w:szCs w:val="18"/>
+        </w:rPr>
+      </w:pPr>
+      <w:proofErr w:type="spellStart"/>
+      <w:r>
+        <w:rPr>
+          <w:rFonts w:ascii="Consolas" w:hAnsi="Consolas"/>
+          <w:b/>
+          <w:bCs/>
+          <w:color w:val="642880"/>
+          <w:sz w:val="20"/>
+          <w:szCs w:val="20"/>
+        </w:rPr>
+        <w:t>wiced_hal_adc_set_input_</w:t>
+      </w:r>
+      <w:proofErr w:type="gramStart"/>
+      <w:r>
+        <w:rPr>
+          <w:rFonts w:ascii="Consolas" w:hAnsi="Consolas"/>
+          <w:b/>
+          <w:bCs/>
+          <w:color w:val="642880"/>
+          <w:sz w:val="20"/>
+          <w:szCs w:val="20"/>
+        </w:rPr>
+        <w:t>range</w:t>
       </w:r>
       <w:proofErr w:type="spellEnd"/>
       <w:r>
@@ -10618,7 +11728,19 @@
           <w:sz w:val="20"/>
           <w:szCs w:val="20"/>
         </w:rPr>
-        <w:t>ADC_RANGE_0_3P6V</w:t>
+        <w:t>ADC</w:t>
+      </w:r>
+      <w:proofErr w:type="gramEnd"/>
+      <w:r>
+        <w:rPr>
+          <w:rFonts w:ascii="Consolas" w:hAnsi="Consolas"/>
+          <w:i/>
+          <w:iCs/>
+          <w:color w:val="0000C0"/>
+          <w:sz w:val="20"/>
+          <w:szCs w:val="20"/>
+        </w:rPr>
+        <w:t>_RANGE_0_3P6V</w:t>
       </w:r>
       <w:r>
         <w:rPr>
@@ -10672,7 +11794,19 @@
           <w:sz w:val="20"/>
           <w:szCs w:val="20"/>
         </w:rPr>
-        <w:t>wiced_hal_adc_read_raw_sample</w:t>
+        <w:t>wiced_hal_adc_read_raw_</w:t>
+      </w:r>
+      <w:proofErr w:type="gramStart"/>
+      <w:r>
+        <w:rPr>
+          <w:rFonts w:ascii="Consolas" w:hAnsi="Consolas"/>
+          <w:b/>
+          <w:bCs/>
+          <w:color w:val="642880"/>
+          <w:sz w:val="20"/>
+          <w:szCs w:val="20"/>
+        </w:rPr>
+        <w:t>sample</w:t>
       </w:r>
       <w:proofErr w:type="spellEnd"/>
       <w:r>
@@ -10693,8 +11827,9 @@
           <w:sz w:val="20"/>
           <w:szCs w:val="20"/>
         </w:rPr>
-        <w:t>ADC_CHANNEL</w:t>
-      </w:r>
+        <w:t>ADC</w:t>
+      </w:r>
+      <w:proofErr w:type="gramEnd"/>
       <w:r>
         <w:rPr>
           <w:rFonts w:ascii="Consolas" w:hAnsi="Consolas"/>
@@ -10704,6 +11839,17 @@
           <w:sz w:val="20"/>
           <w:szCs w:val="20"/>
         </w:rPr>
+        <w:t>_CHANNEL</w:t>
+      </w:r>
+      <w:r>
+        <w:rPr>
+          <w:rFonts w:ascii="Consolas" w:hAnsi="Consolas"/>
+          <w:i/>
+          <w:iCs/>
+          <w:color w:val="0000C0"/>
+          <w:sz w:val="20"/>
+          <w:szCs w:val="20"/>
+        </w:rPr>
         <w:t>, 0</w:t>
       </w:r>
       <w:r>
@@ -10757,7 +11903,19 @@
           <w:sz w:val="20"/>
           <w:szCs w:val="20"/>
         </w:rPr>
-        <w:t>wiced_hal_adc_read_voltage</w:t>
+        <w:t>wiced_hal_adc_read_</w:t>
+      </w:r>
+      <w:proofErr w:type="gramStart"/>
+      <w:r>
+        <w:rPr>
+          <w:rFonts w:ascii="Consolas" w:hAnsi="Consolas"/>
+          <w:b/>
+          <w:bCs/>
+          <w:color w:val="642880"/>
+          <w:sz w:val="20"/>
+          <w:szCs w:val="20"/>
+        </w:rPr>
+        <w:t>voltage</w:t>
       </w:r>
       <w:proofErr w:type="spellEnd"/>
       <w:r>
@@ -10778,7 +11936,19 @@
           <w:sz w:val="20"/>
           <w:szCs w:val="20"/>
         </w:rPr>
-        <w:t>ADC_CHANNEL</w:t>
+        <w:t>ADC</w:t>
+      </w:r>
+      <w:proofErr w:type="gramEnd"/>
+      <w:r>
+        <w:rPr>
+          <w:rFonts w:ascii="Consolas" w:hAnsi="Consolas"/>
+          <w:i/>
+          <w:iCs/>
+          <w:color w:val="0000C0"/>
+          <w:sz w:val="20"/>
+          <w:szCs w:val="20"/>
+        </w:rPr>
+        <w:t>_CHANNEL</w:t>
       </w:r>
       <w:r>
         <w:rPr>
@@ -10881,13 +12051,21 @@
         <w:t xml:space="preserve">If an external LPO is not connected </w:t>
       </w:r>
       <w:r>
-        <w:t xml:space="preserve">to the </w:t>
+        <w:t xml:space="preserve">to </w:t>
+      </w:r>
+      <w:proofErr w:type="gramStart"/>
+      <w:r>
+        <w:t xml:space="preserve">the </w:t>
       </w:r>
       <w:r>
         <w:t xml:space="preserve"> </w:t>
       </w:r>
       <w:r>
-        <w:t>CYW20</w:t>
+        <w:t>CYW</w:t>
+      </w:r>
+      <w:proofErr w:type="gramEnd"/>
+      <w:r>
+        <w:t>20</w:t>
       </w:r>
       <w:r>
         <w:t>8</w:t>
@@ -10934,8 +12112,13 @@
         <w:t xml:space="preserve"> convert the current time value to a string. By default, the date and time are set to January 1, 2010 with a time</w:t>
       </w:r>
       <w:r>
-        <w:t xml:space="preserve"> of 00:00:00 denoting HH:MM:SS.</w:t>
-      </w:r>
+        <w:t xml:space="preserve"> of 00:00:00 denoting HH:</w:t>
+      </w:r>
+      <w:proofErr w:type="gramStart"/>
+      <w:r>
+        <w:t>MM:SS.</w:t>
+      </w:r>
+      <w:proofErr w:type="gramEnd"/>
     </w:p>
     <w:p/>
     <w:p>
@@ -10990,7 +12173,16 @@
           <w:color w:val="000000"/>
           <w:sz w:val="18"/>
         </w:rPr>
-        <w:t>rtc_init</w:t>
+        <w:t>rtc_</w:t>
+      </w:r>
+      <w:proofErr w:type="gramStart"/>
+      <w:r>
+        <w:rPr>
+          <w:rFonts w:ascii="Courier New" w:hAnsi="Courier New" w:cs="Courier New"/>
+          <w:color w:val="000000"/>
+          <w:sz w:val="18"/>
+        </w:rPr>
+        <w:t>init</w:t>
       </w:r>
       <w:proofErr w:type="spellEnd"/>
       <w:r>
@@ -10999,7 +12191,16 @@
           <w:color w:val="000000"/>
           <w:sz w:val="18"/>
         </w:rPr>
-        <w:t>();</w:t>
+        <w:t>(</w:t>
+      </w:r>
+      <w:proofErr w:type="gramEnd"/>
+      <w:r>
+        <w:rPr>
+          <w:rFonts w:ascii="Courier New" w:hAnsi="Courier New" w:cs="Courier New"/>
+          <w:color w:val="000000"/>
+          <w:sz w:val="18"/>
+        </w:rPr>
+        <w:t>);</w:t>
       </w:r>
     </w:p>
     <w:p>
@@ -11044,8 +12245,17 @@
           <w:rFonts w:ascii="Courier New" w:hAnsi="Courier New" w:cs="Courier New"/>
           <w:sz w:val="18"/>
         </w:rPr>
-        <w:t xml:space="preserve"> = { 0</w:t>
-      </w:r>
+        <w:t xml:space="preserve"> = </w:t>
+      </w:r>
+      <w:proofErr w:type="gramStart"/>
+      <w:r>
+        <w:rPr>
+          <w:rFonts w:ascii="Courier New" w:hAnsi="Courier New" w:cs="Courier New"/>
+          <w:sz w:val="18"/>
+        </w:rPr>
+        <w:t>{ 0</w:t>
+      </w:r>
+      <w:proofErr w:type="gramEnd"/>
       <w:r>
         <w:rPr>
           <w:rFonts w:ascii="Courier New" w:hAnsi="Courier New" w:cs="Courier New"/>
@@ -11143,7 +12353,15 @@
           <w:rFonts w:ascii="Courier New" w:hAnsi="Courier New" w:cs="Courier New"/>
           <w:sz w:val="18"/>
         </w:rPr>
-        <w:t>rtc_setRTCTime</w:t>
+        <w:t>rtc_</w:t>
+      </w:r>
+      <w:proofErr w:type="gramStart"/>
+      <w:r>
+        <w:rPr>
+          <w:rFonts w:ascii="Courier New" w:hAnsi="Courier New" w:cs="Courier New"/>
+          <w:sz w:val="18"/>
+        </w:rPr>
+        <w:t>setRTCTime</w:t>
       </w:r>
       <w:proofErr w:type="spellEnd"/>
       <w:r>
@@ -11154,6 +12372,7 @@
         <w:t>( &amp;</w:t>
       </w:r>
       <w:proofErr w:type="spellStart"/>
+      <w:proofErr w:type="gramEnd"/>
       <w:r>
         <w:rPr>
           <w:rFonts w:ascii="Courier New" w:hAnsi="Courier New" w:cs="Courier New"/>
@@ -11206,11 +12425,19 @@
       </w:r>
       <w:proofErr w:type="spellStart"/>
       <w:r>
-        <w:t>wiced_rtc_get_time</w:t>
+        <w:t>wiced_rtc_get_</w:t>
+      </w:r>
+      <w:proofErr w:type="gramStart"/>
+      <w:r>
+        <w:t>time</w:t>
       </w:r>
       <w:proofErr w:type="spellEnd"/>
       <w:r>
-        <w:t xml:space="preserve">() to get the time and </w:t>
+        <w:t>(</w:t>
+      </w:r>
+      <w:proofErr w:type="gramEnd"/>
+      <w:r>
+        <w:t xml:space="preserve">) to get the time and </w:t>
       </w:r>
       <w:proofErr w:type="spellStart"/>
       <w:r>
@@ -11355,8 +12582,16 @@
         <w:rPr>
           <w:b/>
         </w:rPr>
-        <w:t>WICED_* :</w:t>
-      </w:r>
+        <w:t>WICED_</w:t>
+      </w:r>
+      <w:proofErr w:type="gramStart"/>
+      <w:r>
+        <w:rPr>
+          <w:b/>
+        </w:rPr>
+        <w:t>* :</w:t>
+      </w:r>
+      <w:proofErr w:type="gramEnd"/>
     </w:p>
     <w:p>
       <w:r>
@@ -12059,11 +13294,19 @@
       </w:r>
       <w:proofErr w:type="spellStart"/>
       <w:r>
-        <w:t>app_bt_management_callback</w:t>
+        <w:t>app_bt_management_</w:t>
+      </w:r>
+      <w:proofErr w:type="gramStart"/>
+      <w:r>
+        <w:t>callback</w:t>
       </w:r>
       <w:proofErr w:type="spellEnd"/>
       <w:r>
-        <w:t>())</w:t>
+        <w:t>(</w:t>
+      </w:r>
+      <w:proofErr w:type="gramEnd"/>
+      <w:r>
+        <w:t>))</w:t>
       </w:r>
       <w:r>
         <w:t>.</w:t>
@@ -12583,11 +13826,19 @@
       </w:r>
       <w:proofErr w:type="spellStart"/>
       <w:r>
-        <w:t>app_bt_management_callback</w:t>
+        <w:t>app_bt_management_</w:t>
+      </w:r>
+      <w:proofErr w:type="gramStart"/>
+      <w:r>
+        <w:t>callback</w:t>
       </w:r>
       <w:proofErr w:type="spellEnd"/>
       <w:r>
-        <w:t xml:space="preserve">() function so that it runs when the BLE stack starts up, we recommend doing it in </w:t>
+        <w:t>(</w:t>
+      </w:r>
+      <w:proofErr w:type="gramEnd"/>
+      <w:r>
+        <w:t xml:space="preserve">) function so that it runs when the BLE stack starts up, we recommend doing it in </w:t>
       </w:r>
       <w:proofErr w:type="spellStart"/>
       <w:r>
@@ -13181,11 +14432,19 @@
       </w:r>
       <w:proofErr w:type="spellStart"/>
       <w:r>
-        <w:t>wiced_rtos_create_thread</w:t>
+        <w:t>wiced_rtos_create_</w:t>
+      </w:r>
+      <w:proofErr w:type="gramStart"/>
+      <w:r>
+        <w:t>thread</w:t>
       </w:r>
       <w:proofErr w:type="spellEnd"/>
       <w:r>
-        <w:t>()</w:t>
+        <w:t>(</w:t>
+      </w:r>
+      <w:proofErr w:type="gramEnd"/>
+      <w:r>
+        <w:t>)</w:t>
       </w:r>
       <w:r>
         <w:t xml:space="preserve"> and</w:t>
@@ -13721,10 +14980,12 @@
         <w:t xml:space="preserve">Click Configure Device from the Quick Panel or double-click the </w:t>
       </w:r>
       <w:proofErr w:type="spellStart"/>
+      <w:proofErr w:type="gramStart"/>
       <w:r>
         <w:t>design.modus</w:t>
       </w:r>
       <w:proofErr w:type="spellEnd"/>
+      <w:proofErr w:type="gramEnd"/>
       <w:r>
         <w:t xml:space="preserve"> file to open it in the Device Configurator.</w:t>
       </w:r>
@@ -13926,6 +15187,36 @@
     <w:p>
       <w:pPr>
         <w:pStyle w:val="ListParagraph"/>
+        <w:numPr>
+          <w:ilvl w:val="1"/>
+          <w:numId w:val="9"/>
+        </w:numPr>
+      </w:pPr>
+      <w:r>
+        <w:t xml:space="preserve">Hint: The PWM </w:t>
+      </w:r>
+      <w:r>
+        <w:t xml:space="preserve">configuration and </w:t>
+      </w:r>
+      <w:r>
+        <w:t>routing can be done in code rather than using the configurator</w:t>
+      </w:r>
+      <w:r>
+        <w:t>.</w:t>
+      </w:r>
+      <w:r>
+        <w:t xml:space="preserve"> </w:t>
+      </w:r>
+      <w:r>
+        <w:t>I</w:t>
+      </w:r>
+      <w:r>
+        <w:t>n fact, the solution project does not use the configurator method.</w:t>
+      </w:r>
+    </w:p>
+    <w:p>
+      <w:pPr>
+        <w:pStyle w:val="ListParagraph"/>
         <w:keepNext/>
         <w:numPr>
           <w:ilvl w:val="0"/>
@@ -14000,7 +15291,15 @@
         <w:t>'</w:t>
       </w:r>
       <w:r>
-        <w:t>t matter as long as it is faster than the human eye can see (~50 Hz).</w:t>
+        <w:t xml:space="preserve">t matter </w:t>
+      </w:r>
+      <w:proofErr w:type="gramStart"/>
+      <w:r>
+        <w:t>as long as</w:t>
+      </w:r>
+      <w:proofErr w:type="gramEnd"/>
+      <w:r>
+        <w:t xml:space="preserve"> it is faster than the human eye can see (~50 Hz).</w:t>
       </w:r>
     </w:p>
     <w:p>
@@ -14024,6 +15323,7 @@
         </w:numPr>
       </w:pPr>
       <w:r>
+        <w:lastRenderedPageBreak/>
         <w:t>Hint: Change the delay in the thread function to 10ms so that the brightness changes relatively quickly.</w:t>
       </w:r>
     </w:p>
@@ -14047,7 +15347,6 @@
       <w:bookmarkStart w:id="115" w:name="_Ref8468472"/>
       <w:bookmarkStart w:id="116" w:name="_Toc10541477"/>
       <w:r>
-        <w:lastRenderedPageBreak/>
         <w:t xml:space="preserve">(PWM) LED </w:t>
       </w:r>
       <w:r>
@@ -14170,10 +15469,12 @@
         <w:t xml:space="preserve">Click Configure Device from the Quick Panel or double-click the </w:t>
       </w:r>
       <w:proofErr w:type="spellStart"/>
+      <w:proofErr w:type="gramStart"/>
       <w:r>
         <w:t>design.modus</w:t>
       </w:r>
       <w:proofErr w:type="spellEnd"/>
+      <w:proofErr w:type="gramEnd"/>
       <w:r>
         <w:t xml:space="preserve"> file to open it in the Device Configurator.</w:t>
       </w:r>
@@ -14301,7 +15602,15 @@
         <w:ind w:left="1440"/>
       </w:pPr>
       <w:r>
-        <w:t>Change the PWM1 configuration to use PMU_CLK as the source. Set the period to 1000 and set  the duty cycle to 10%.</w:t>
+        <w:t xml:space="preserve">Change the PWM1 configuration to use PMU_CLK as the source. Set the period to 1000 and </w:t>
+      </w:r>
+      <w:proofErr w:type="gramStart"/>
+      <w:r>
+        <w:t>set  the</w:t>
+      </w:r>
+      <w:proofErr w:type="gramEnd"/>
+      <w:r>
+        <w:t xml:space="preserve"> duty cycle to 10%.</w:t>
       </w:r>
     </w:p>
     <w:p>
@@ -14318,11 +15627,19 @@
       </w:r>
       <w:proofErr w:type="spellStart"/>
       <w:r>
-        <w:t>wiced_rtos_create_thread</w:t>
+        <w:t>wiced_rtos_create_</w:t>
+      </w:r>
+      <w:proofErr w:type="gramStart"/>
+      <w:r>
+        <w:t>thread</w:t>
       </w:r>
       <w:proofErr w:type="spellEnd"/>
       <w:r>
-        <w:t xml:space="preserve">(), </w:t>
+        <w:t>(</w:t>
+      </w:r>
+      <w:proofErr w:type="gramEnd"/>
+      <w:r>
+        <w:t xml:space="preserve">), </w:t>
       </w:r>
       <w:proofErr w:type="spellStart"/>
       <w:r>
@@ -14658,7 +15975,15 @@
         </w:numPr>
       </w:pPr>
       <w:r>
-        <w:t xml:space="preserve">Hint: If you use the wiced_hal_i2c_combined_read() function, which writes an offset and then reads data from that location, it expects the read arguments first and the wrote arguments second. </w:t>
+        <w:t>Hint: If you use the wiced_hal_i2c_combined_</w:t>
+      </w:r>
+      <w:proofErr w:type="gramStart"/>
+      <w:r>
+        <w:t>read(</w:t>
+      </w:r>
+      <w:proofErr w:type="gramEnd"/>
+      <w:r>
+        <w:t xml:space="preserve">) function, which writes an offset and then reads data from that location, it expects the read arguments first and the wrote arguments second. </w:t>
       </w:r>
     </w:p>
     <w:p>
@@ -15027,11 +16352,19 @@
       </w:r>
       <w:proofErr w:type="spellStart"/>
       <w:r>
-        <w:t>wiced_set_debug_uart</w:t>
+        <w:t>wiced_set_debug_</w:t>
+      </w:r>
+      <w:proofErr w:type="gramStart"/>
+      <w:r>
+        <w:t>uart</w:t>
       </w:r>
       <w:proofErr w:type="spellEnd"/>
       <w:r>
-        <w:t>() to use the PUART.</w:t>
+        <w:t>(</w:t>
+      </w:r>
+      <w:proofErr w:type="gramEnd"/>
+      <w:r>
+        <w:t>) to use the PUART.</w:t>
       </w:r>
     </w:p>
     <w:p>
@@ -15507,8 +16840,13 @@
       <w:pPr>
         <w:ind w:left="720"/>
       </w:pPr>
-      <w:r>
-        <w:t>../</w:t>
+      <w:proofErr w:type="gramStart"/>
+      <w:r>
+        <w:t>..</w:t>
+      </w:r>
+      <w:proofErr w:type="gramEnd"/>
+      <w:r>
+        <w:t>/</w:t>
       </w:r>
       <w:proofErr w:type="spellStart"/>
       <w:r>
@@ -15568,11 +16906,19 @@
       </w:r>
       <w:proofErr w:type="spellStart"/>
       <w:r>
-        <w:t>wiced_set_debug_uart</w:t>
+        <w:t>wiced_set_debug_</w:t>
+      </w:r>
+      <w:proofErr w:type="gramStart"/>
+      <w:r>
+        <w:t>uart</w:t>
       </w:r>
       <w:proofErr w:type="spellEnd"/>
       <w:r>
-        <w:t>()</w:t>
+        <w:t>(</w:t>
+      </w:r>
+      <w:proofErr w:type="gramEnd"/>
+      <w:r>
+        <w:t>)</w:t>
       </w:r>
       <w:r>
         <w:t xml:space="preserve"> to enable printing to the PUART.</w:t>
@@ -15662,6 +17008,7 @@
       <w:r>
         <w:t xml:space="preserve"> = </w:t>
       </w:r>
+      <w:proofErr w:type="gramStart"/>
       <w:r>
         <w:rPr>
           <w:u w:val="single"/>
@@ -15676,6 +17023,7 @@
         <w:t>Vddio</w:t>
       </w:r>
       <w:proofErr w:type="spellEnd"/>
+      <w:proofErr w:type="gramEnd"/>
       <w:r>
         <w:rPr>
           <w:u w:val="single"/>
@@ -15927,11 +17275,19 @@
       </w:r>
       <w:proofErr w:type="spellStart"/>
       <w:r>
-        <w:t>wiced_set_debug_uart</w:t>
+        <w:t>wiced_set_debug_</w:t>
+      </w:r>
+      <w:proofErr w:type="gramStart"/>
+      <w:r>
+        <w:t>uart</w:t>
       </w:r>
       <w:proofErr w:type="spellEnd"/>
       <w:r>
-        <w:t>()</w:t>
+        <w:t>(</w:t>
+      </w:r>
+      <w:proofErr w:type="gramEnd"/>
+      <w:r>
+        <w:t>)</w:t>
       </w:r>
       <w:r>
         <w:t xml:space="preserve"> if your interrupt exercise </w:t>
@@ -15985,7 +17341,15 @@
         <w:t>each time the button is pressed a variable is incremented and the value is sent out over the UART.</w:t>
       </w:r>
       <w:r>
-        <w:t xml:space="preserve"> For simplicity, just count from 0 to 9 and then wrap back to 0 so that you only have to send a single character each time.</w:t>
+        <w:t xml:space="preserve"> For simplicity, just count from 0 to 9 and then wrap back to 0 so that you only </w:t>
+      </w:r>
+      <w:proofErr w:type="gramStart"/>
+      <w:r>
+        <w:t>have to</w:t>
+      </w:r>
+      <w:proofErr w:type="gramEnd"/>
+      <w:r>
+        <w:t xml:space="preserve"> send a single character each time.</w:t>
       </w:r>
     </w:p>
     <w:p>
@@ -16512,12 +17876,17 @@
         <w:t xml:space="preserve">Set the time and date. Make sure you understand how the </w:t>
       </w:r>
       <w:proofErr w:type="spellStart"/>
+      <w:proofErr w:type="gramStart"/>
       <w:r>
         <w:t>getDateTimeEntry</w:t>
       </w:r>
       <w:proofErr w:type="spellEnd"/>
       <w:r>
-        <w:t>() function works and get</w:t>
+        <w:t>(</w:t>
+      </w:r>
+      <w:proofErr w:type="gramEnd"/>
+      <w:r>
+        <w:t>) function works and get</w:t>
       </w:r>
       <w:r>
         <w:t xml:space="preserve">s </w:t>
@@ -16538,11 +17907,19 @@
       </w:r>
       <w:proofErr w:type="spellStart"/>
       <w:r>
-        <w:t>ring_pop</w:t>
+        <w:t>ring_</w:t>
+      </w:r>
+      <w:proofErr w:type="gramStart"/>
+      <w:r>
+        <w:t>pop</w:t>
       </w:r>
       <w:proofErr w:type="spellEnd"/>
       <w:r>
-        <w:t xml:space="preserve">() and </w:t>
+        <w:t>(</w:t>
+      </w:r>
+      <w:proofErr w:type="gramEnd"/>
+      <w:r>
+        <w:t xml:space="preserve">) and </w:t>
       </w:r>
       <w:proofErr w:type="spellStart"/>
       <w:r>
@@ -21971,7 +23348,7 @@
   <w:style w:type="paragraph" w:default="1" w:styleId="Normal">
     <w:name w:val="Normal"/>
     <w:qFormat/>
-    <w:rsid w:val="007B3C4C"/>
+    <w:rsid w:val="00896EC0"/>
   </w:style>
   <w:style w:type="paragraph" w:styleId="Heading1">
     <w:name w:val="heading 1"/>
@@ -22092,7 +23469,7 @@
     <w:uiPriority w:val="1"/>
     <w:semiHidden/>
     <w:unhideWhenUsed/>
-    <w:rsid w:val="007B3C4C"/>
+    <w:rsid w:val="00896EC0"/>
   </w:style>
   <w:style w:type="table" w:default="1" w:styleId="TableNormal">
     <w:name w:val="Normal Table"/>
@@ -22114,7 +23491,7 @@
     <w:uiPriority w:val="99"/>
     <w:semiHidden/>
     <w:unhideWhenUsed/>
-    <w:rsid w:val="007B3C4C"/>
+    <w:rsid w:val="00896EC0"/>
   </w:style>
   <w:style w:type="character" w:customStyle="1" w:styleId="Heading1Char">
     <w:name w:val="Heading 1 Char"/>
@@ -23044,7 +24421,7 @@
 </file>
 
 <file path=customXml/itemProps1.xml><?xml version="1.0" encoding="utf-8"?>
-<ds:datastoreItem xmlns:ds="http://schemas.openxmlformats.org/officeDocument/2006/customXml" ds:itemID="{D7A2F976-E075-45AA-A626-B378FD8D7F31}">
+<ds:datastoreItem xmlns:ds="http://schemas.openxmlformats.org/officeDocument/2006/customXml" ds:itemID="{A9A756AE-DB24-4DDC-AFA2-BC6C21F4F5C6}">
   <ds:schemaRefs>
     <ds:schemaRef ds:uri="http://schemas.openxmlformats.org/officeDocument/2006/bibliography"/>
   </ds:schemaRefs>

</xml_diff>

<commit_message>
Save after PDF creation.
</commit_message>
<xml_diff>
--- a/labmanual/English/WBT101-02-Peripherals.docx
+++ b/labmanual/English/WBT101-02-Peripherals.docx
@@ -9,6 +9,8 @@
           <w:rStyle w:val="BookTitle"/>
         </w:rPr>
       </w:pPr>
+      <w:bookmarkStart w:id="0" w:name="_GoBack"/>
+      <w:bookmarkEnd w:id="0"/>
       <w:r>
         <w:rPr>
           <w:rStyle w:val="BookTitle"/>
@@ -1328,57 +1330,56 @@
           <w:szCs w:val="28"/>
         </w:rPr>
       </w:pPr>
-      <w:bookmarkStart w:id="0" w:name="_Toc5009819"/>
-      <w:bookmarkStart w:id="1" w:name="_Toc5198769"/>
-      <w:bookmarkStart w:id="2" w:name="_Toc5009820"/>
-      <w:bookmarkStart w:id="3" w:name="_Toc5198770"/>
-      <w:bookmarkStart w:id="4" w:name="_Toc5009821"/>
-      <w:bookmarkStart w:id="5" w:name="_Toc5198771"/>
-      <w:bookmarkStart w:id="6" w:name="_Toc5009822"/>
-      <w:bookmarkStart w:id="7" w:name="_Toc5198772"/>
-      <w:bookmarkStart w:id="8" w:name="_Toc5009823"/>
-      <w:bookmarkStart w:id="9" w:name="_Toc5198773"/>
-      <w:bookmarkStart w:id="10" w:name="_Toc5009824"/>
-      <w:bookmarkStart w:id="11" w:name="_Toc5198774"/>
-      <w:bookmarkStart w:id="12" w:name="_Toc5009825"/>
-      <w:bookmarkStart w:id="13" w:name="_Toc5198775"/>
-      <w:bookmarkStart w:id="14" w:name="_Toc5009826"/>
-      <w:bookmarkStart w:id="15" w:name="_Toc5198776"/>
-      <w:bookmarkStart w:id="16" w:name="_Toc5009827"/>
-      <w:bookmarkStart w:id="17" w:name="_Toc5198777"/>
-      <w:bookmarkStart w:id="18" w:name="_Toc5009828"/>
-      <w:bookmarkStart w:id="19" w:name="_Toc5198778"/>
-      <w:bookmarkStart w:id="20" w:name="_Toc5009829"/>
-      <w:bookmarkStart w:id="21" w:name="_Toc5198779"/>
-      <w:bookmarkStart w:id="22" w:name="_Toc5009830"/>
-      <w:bookmarkStart w:id="23" w:name="_Toc5198780"/>
-      <w:bookmarkStart w:id="24" w:name="_Toc5009831"/>
-      <w:bookmarkStart w:id="25" w:name="_Toc5198781"/>
-      <w:bookmarkStart w:id="26" w:name="_Toc5009832"/>
-      <w:bookmarkStart w:id="27" w:name="_Toc5198782"/>
-      <w:bookmarkStart w:id="28" w:name="_Toc5009833"/>
-      <w:bookmarkStart w:id="29" w:name="_Toc5198783"/>
-      <w:bookmarkStart w:id="30" w:name="_Toc5009834"/>
-      <w:bookmarkStart w:id="31" w:name="_Toc5198784"/>
-      <w:bookmarkStart w:id="32" w:name="_Toc5009835"/>
-      <w:bookmarkStart w:id="33" w:name="_Toc5198785"/>
-      <w:bookmarkStart w:id="34" w:name="_Toc5009836"/>
-      <w:bookmarkStart w:id="35" w:name="_Toc5198786"/>
-      <w:bookmarkStart w:id="36" w:name="_Toc5009837"/>
-      <w:bookmarkStart w:id="37" w:name="_Toc5198787"/>
-      <w:bookmarkStart w:id="38" w:name="_Toc5009838"/>
-      <w:bookmarkStart w:id="39" w:name="_Toc5198788"/>
-      <w:bookmarkStart w:id="40" w:name="_Toc5009839"/>
-      <w:bookmarkStart w:id="41" w:name="_Toc5198789"/>
-      <w:bookmarkStart w:id="42" w:name="_Toc5009840"/>
-      <w:bookmarkStart w:id="43" w:name="_Toc5198790"/>
-      <w:bookmarkStart w:id="44" w:name="_Toc5009841"/>
-      <w:bookmarkStart w:id="45" w:name="_Toc5198791"/>
-      <w:bookmarkStart w:id="46" w:name="_Toc5009842"/>
-      <w:bookmarkStart w:id="47" w:name="_Toc5198792"/>
-      <w:bookmarkStart w:id="48" w:name="_Toc5009843"/>
-      <w:bookmarkStart w:id="49" w:name="_Toc5198793"/>
-      <w:bookmarkEnd w:id="0"/>
+      <w:bookmarkStart w:id="1" w:name="_Toc5009819"/>
+      <w:bookmarkStart w:id="2" w:name="_Toc5198769"/>
+      <w:bookmarkStart w:id="3" w:name="_Toc5009820"/>
+      <w:bookmarkStart w:id="4" w:name="_Toc5198770"/>
+      <w:bookmarkStart w:id="5" w:name="_Toc5009821"/>
+      <w:bookmarkStart w:id="6" w:name="_Toc5198771"/>
+      <w:bookmarkStart w:id="7" w:name="_Toc5009822"/>
+      <w:bookmarkStart w:id="8" w:name="_Toc5198772"/>
+      <w:bookmarkStart w:id="9" w:name="_Toc5009823"/>
+      <w:bookmarkStart w:id="10" w:name="_Toc5198773"/>
+      <w:bookmarkStart w:id="11" w:name="_Toc5009824"/>
+      <w:bookmarkStart w:id="12" w:name="_Toc5198774"/>
+      <w:bookmarkStart w:id="13" w:name="_Toc5009825"/>
+      <w:bookmarkStart w:id="14" w:name="_Toc5198775"/>
+      <w:bookmarkStart w:id="15" w:name="_Toc5009826"/>
+      <w:bookmarkStart w:id="16" w:name="_Toc5198776"/>
+      <w:bookmarkStart w:id="17" w:name="_Toc5009827"/>
+      <w:bookmarkStart w:id="18" w:name="_Toc5198777"/>
+      <w:bookmarkStart w:id="19" w:name="_Toc5009828"/>
+      <w:bookmarkStart w:id="20" w:name="_Toc5198778"/>
+      <w:bookmarkStart w:id="21" w:name="_Toc5009829"/>
+      <w:bookmarkStart w:id="22" w:name="_Toc5198779"/>
+      <w:bookmarkStart w:id="23" w:name="_Toc5009830"/>
+      <w:bookmarkStart w:id="24" w:name="_Toc5198780"/>
+      <w:bookmarkStart w:id="25" w:name="_Toc5009831"/>
+      <w:bookmarkStart w:id="26" w:name="_Toc5198781"/>
+      <w:bookmarkStart w:id="27" w:name="_Toc5009832"/>
+      <w:bookmarkStart w:id="28" w:name="_Toc5198782"/>
+      <w:bookmarkStart w:id="29" w:name="_Toc5009833"/>
+      <w:bookmarkStart w:id="30" w:name="_Toc5198783"/>
+      <w:bookmarkStart w:id="31" w:name="_Toc5009834"/>
+      <w:bookmarkStart w:id="32" w:name="_Toc5198784"/>
+      <w:bookmarkStart w:id="33" w:name="_Toc5009835"/>
+      <w:bookmarkStart w:id="34" w:name="_Toc5198785"/>
+      <w:bookmarkStart w:id="35" w:name="_Toc5009836"/>
+      <w:bookmarkStart w:id="36" w:name="_Toc5198786"/>
+      <w:bookmarkStart w:id="37" w:name="_Toc5009837"/>
+      <w:bookmarkStart w:id="38" w:name="_Toc5198787"/>
+      <w:bookmarkStart w:id="39" w:name="_Toc5009838"/>
+      <w:bookmarkStart w:id="40" w:name="_Toc5198788"/>
+      <w:bookmarkStart w:id="41" w:name="_Toc5009839"/>
+      <w:bookmarkStart w:id="42" w:name="_Toc5198789"/>
+      <w:bookmarkStart w:id="43" w:name="_Toc5009840"/>
+      <w:bookmarkStart w:id="44" w:name="_Toc5198790"/>
+      <w:bookmarkStart w:id="45" w:name="_Toc5009841"/>
+      <w:bookmarkStart w:id="46" w:name="_Toc5198791"/>
+      <w:bookmarkStart w:id="47" w:name="_Toc5009842"/>
+      <w:bookmarkStart w:id="48" w:name="_Toc5198792"/>
+      <w:bookmarkStart w:id="49" w:name="_Toc5009843"/>
+      <w:bookmarkStart w:id="50" w:name="_Toc5198793"/>
       <w:bookmarkEnd w:id="1"/>
       <w:bookmarkEnd w:id="2"/>
       <w:bookmarkEnd w:id="3"/>
@@ -1428,6 +1429,7 @@
       <w:bookmarkEnd w:id="47"/>
       <w:bookmarkEnd w:id="48"/>
       <w:bookmarkEnd w:id="49"/>
+      <w:bookmarkEnd w:id="50"/>
       <w:r>
         <w:br w:type="page"/>
       </w:r>
@@ -1436,12 +1438,12 @@
       <w:pPr>
         <w:pStyle w:val="Heading1"/>
       </w:pPr>
-      <w:bookmarkStart w:id="50" w:name="_Toc10541454"/>
+      <w:bookmarkStart w:id="51" w:name="_Toc10541454"/>
       <w:r>
         <w:lastRenderedPageBreak/>
         <w:t>Introduction to Bluetooth SoC Peripherals</w:t>
       </w:r>
-      <w:bookmarkEnd w:id="50"/>
+      <w:bookmarkEnd w:id="51"/>
     </w:p>
     <w:p>
       <w:r>
@@ -1496,12 +1498,12 @@
       <w:pPr>
         <w:pStyle w:val="Heading1"/>
       </w:pPr>
-      <w:bookmarkStart w:id="51" w:name="_Toc10541455"/>
+      <w:bookmarkStart w:id="52" w:name="_Toc10541455"/>
       <w:r>
         <w:lastRenderedPageBreak/>
         <w:t>Board Support Package</w:t>
       </w:r>
-      <w:bookmarkEnd w:id="51"/>
+      <w:bookmarkEnd w:id="52"/>
     </w:p>
     <w:p>
       <w:r>
@@ -2070,12 +2072,12 @@
       <w:pPr>
         <w:pStyle w:val="Heading1"/>
       </w:pPr>
-      <w:bookmarkStart w:id="52" w:name="_Toc10541456"/>
+      <w:bookmarkStart w:id="53" w:name="_Toc10541456"/>
       <w:r>
         <w:lastRenderedPageBreak/>
         <w:t>Documentation</w:t>
       </w:r>
-      <w:bookmarkEnd w:id="52"/>
+      <w:bookmarkEnd w:id="53"/>
     </w:p>
     <w:p>
       <w:pPr>
@@ -2464,12 +2466,12 @@
       <w:pPr>
         <w:pStyle w:val="Heading2"/>
       </w:pPr>
-      <w:bookmarkStart w:id="53" w:name="_Toc10541457"/>
+      <w:bookmarkStart w:id="54" w:name="_Toc10541457"/>
       <w:r>
         <w:lastRenderedPageBreak/>
         <w:t>Context Sensitive Help</w:t>
       </w:r>
-      <w:bookmarkEnd w:id="53"/>
+      <w:bookmarkEnd w:id="54"/>
     </w:p>
     <w:p>
       <w:r>
@@ -2566,12 +2568,12 @@
       <w:pPr>
         <w:pStyle w:val="Heading2"/>
       </w:pPr>
-      <w:bookmarkStart w:id="54" w:name="_Toc10541458"/>
+      <w:bookmarkStart w:id="55" w:name="_Toc10541458"/>
       <w:proofErr w:type="spellStart"/>
       <w:r>
         <w:t>Intellisense</w:t>
       </w:r>
-      <w:bookmarkEnd w:id="54"/>
+      <w:bookmarkEnd w:id="55"/>
       <w:proofErr w:type="spellEnd"/>
     </w:p>
     <w:p>
@@ -2647,24 +2649,24 @@
       <w:pPr>
         <w:pStyle w:val="Heading1"/>
       </w:pPr>
-      <w:bookmarkStart w:id="55" w:name="_Toc10541459"/>
+      <w:bookmarkStart w:id="56" w:name="_Toc10541459"/>
       <w:r>
         <w:lastRenderedPageBreak/>
         <w:t>Peripherals</w:t>
       </w:r>
-      <w:bookmarkEnd w:id="55"/>
+      <w:bookmarkEnd w:id="56"/>
     </w:p>
     <w:p>
       <w:pPr>
         <w:pStyle w:val="Heading2"/>
       </w:pPr>
-      <w:bookmarkStart w:id="56" w:name="_Ref8467230"/>
-      <w:bookmarkStart w:id="57" w:name="_Toc10541460"/>
+      <w:bookmarkStart w:id="57" w:name="_Ref8467230"/>
+      <w:bookmarkStart w:id="58" w:name="_Toc10541460"/>
       <w:r>
         <w:t>GPIO</w:t>
       </w:r>
-      <w:bookmarkEnd w:id="56"/>
       <w:bookmarkEnd w:id="57"/>
+      <w:bookmarkEnd w:id="58"/>
     </w:p>
     <w:p>
       <w:r>
@@ -4294,14 +4296,14 @@
       <w:pPr>
         <w:pStyle w:val="Heading2"/>
       </w:pPr>
-      <w:bookmarkStart w:id="58" w:name="_Ref8467313"/>
-      <w:bookmarkStart w:id="59" w:name="_Toc10541461"/>
+      <w:bookmarkStart w:id="59" w:name="_Ref8467313"/>
+      <w:bookmarkStart w:id="60" w:name="_Toc10541461"/>
       <w:r>
         <w:lastRenderedPageBreak/>
         <w:t>Debug Printing</w:t>
       </w:r>
-      <w:bookmarkEnd w:id="58"/>
       <w:bookmarkEnd w:id="59"/>
+      <w:bookmarkEnd w:id="60"/>
     </w:p>
     <w:p>
       <w:pPr>
@@ -5175,8 +5177,8 @@
       <w:pPr>
         <w:pStyle w:val="Heading2"/>
       </w:pPr>
-      <w:bookmarkStart w:id="60" w:name="_Ref8468171"/>
-      <w:bookmarkStart w:id="61" w:name="_Toc10541462"/>
+      <w:bookmarkStart w:id="61" w:name="_Ref8468171"/>
+      <w:bookmarkStart w:id="62" w:name="_Toc10541462"/>
       <w:r>
         <w:lastRenderedPageBreak/>
         <w:t>PUART</w:t>
@@ -5184,8 +5186,8 @@
       <w:r>
         <w:t xml:space="preserve"> (Peripheral UART)</w:t>
       </w:r>
-      <w:bookmarkEnd w:id="60"/>
       <w:bookmarkEnd w:id="61"/>
+      <w:bookmarkEnd w:id="62"/>
     </w:p>
     <w:p>
       <w:pPr>
@@ -6550,16 +6552,16 @@
       <w:pPr>
         <w:pStyle w:val="Heading2"/>
       </w:pPr>
-      <w:bookmarkStart w:id="62" w:name="_Ref8467903"/>
-      <w:bookmarkStart w:id="63" w:name="_Ref8468394"/>
-      <w:bookmarkStart w:id="64" w:name="_Toc10541463"/>
+      <w:bookmarkStart w:id="63" w:name="_Ref8467903"/>
+      <w:bookmarkStart w:id="64" w:name="_Ref8468394"/>
+      <w:bookmarkStart w:id="65" w:name="_Toc10541463"/>
       <w:r>
         <w:lastRenderedPageBreak/>
         <w:t>Timers</w:t>
       </w:r>
-      <w:bookmarkEnd w:id="62"/>
       <w:bookmarkEnd w:id="63"/>
       <w:bookmarkEnd w:id="64"/>
+      <w:bookmarkEnd w:id="65"/>
     </w:p>
     <w:p>
       <w:r>
@@ -7464,14 +7466,14 @@
       <w:pPr>
         <w:pStyle w:val="Heading2"/>
       </w:pPr>
-      <w:bookmarkStart w:id="65" w:name="_Ref8468021"/>
-      <w:bookmarkStart w:id="66" w:name="_Toc10541464"/>
+      <w:bookmarkStart w:id="66" w:name="_Ref8468021"/>
+      <w:bookmarkStart w:id="67" w:name="_Toc10541464"/>
       <w:r>
         <w:lastRenderedPageBreak/>
         <w:t>PWM</w:t>
       </w:r>
-      <w:bookmarkEnd w:id="65"/>
       <w:bookmarkEnd w:id="66"/>
+      <w:bookmarkEnd w:id="67"/>
     </w:p>
     <w:p>
       <w:r>
@@ -8614,14 +8616,14 @@
       <w:pPr>
         <w:pStyle w:val="Heading2"/>
       </w:pPr>
-      <w:bookmarkStart w:id="67" w:name="_Ref8468094"/>
-      <w:bookmarkStart w:id="68" w:name="_Toc10541465"/>
+      <w:bookmarkStart w:id="68" w:name="_Ref8468094"/>
+      <w:bookmarkStart w:id="69" w:name="_Toc10541465"/>
       <w:r>
         <w:lastRenderedPageBreak/>
         <w:t>NVRAM</w:t>
       </w:r>
-      <w:bookmarkEnd w:id="67"/>
       <w:bookmarkEnd w:id="68"/>
+      <w:bookmarkEnd w:id="69"/>
     </w:p>
     <w:p>
       <w:r>
@@ -9064,14 +9066,14 @@
       <w:pPr>
         <w:pStyle w:val="Heading2"/>
       </w:pPr>
-      <w:bookmarkStart w:id="69" w:name="_Ref8468067"/>
-      <w:bookmarkStart w:id="70" w:name="_Toc10541466"/>
+      <w:bookmarkStart w:id="70" w:name="_Ref8468067"/>
+      <w:bookmarkStart w:id="71" w:name="_Toc10541466"/>
       <w:r>
         <w:lastRenderedPageBreak/>
         <w:t>I2C</w:t>
       </w:r>
-      <w:bookmarkEnd w:id="69"/>
       <w:bookmarkEnd w:id="70"/>
+      <w:bookmarkEnd w:id="71"/>
     </w:p>
     <w:p>
       <w:r>
@@ -10457,14 +10459,14 @@
       <w:pPr>
         <w:pStyle w:val="Heading2"/>
       </w:pPr>
-      <w:bookmarkStart w:id="71" w:name="_Ref8468143"/>
-      <w:bookmarkStart w:id="72" w:name="_Toc10541467"/>
+      <w:bookmarkStart w:id="72" w:name="_Ref8468143"/>
+      <w:bookmarkStart w:id="73" w:name="_Toc10541467"/>
       <w:r>
         <w:lastRenderedPageBreak/>
         <w:t>ADC</w:t>
       </w:r>
-      <w:bookmarkEnd w:id="71"/>
       <w:bookmarkEnd w:id="72"/>
+      <w:bookmarkEnd w:id="73"/>
     </w:p>
     <w:p>
       <w:r>
@@ -10687,8 +10689,8 @@
       </w:r>
     </w:p>
     <w:p>
-      <w:bookmarkStart w:id="73" w:name="_Toc5198871"/>
-      <w:bookmarkEnd w:id="73"/>
+      <w:bookmarkStart w:id="74" w:name="_Toc5198871"/>
+      <w:bookmarkEnd w:id="74"/>
       <w:r>
         <w:t xml:space="preserve">To initialize the ADC block you need to call the initialization function and select the input range based on your board supply. When you read a sample, you must specify which channel to read from. The BSP provides </w:t>
       </w:r>
@@ -10995,8 +10997,8 @@
       <w:pPr>
         <w:pStyle w:val="Heading2"/>
       </w:pPr>
-      <w:bookmarkStart w:id="74" w:name="_Ref8468230"/>
-      <w:bookmarkStart w:id="75" w:name="_Toc10541468"/>
+      <w:bookmarkStart w:id="75" w:name="_Ref8468230"/>
+      <w:bookmarkStart w:id="76" w:name="_Toc10541468"/>
       <w:r>
         <w:lastRenderedPageBreak/>
         <w:t>R</w:t>
@@ -11004,8 +11006,8 @@
       <w:r>
         <w:t>TC (Real Time Clock)</w:t>
       </w:r>
-      <w:bookmarkEnd w:id="74"/>
       <w:bookmarkEnd w:id="75"/>
+      <w:bookmarkEnd w:id="76"/>
     </w:p>
     <w:p>
       <w:r>
@@ -11438,12 +11440,12 @@
       <w:pPr>
         <w:pStyle w:val="Heading1"/>
       </w:pPr>
-      <w:bookmarkStart w:id="76" w:name="_Toc10541469"/>
+      <w:bookmarkStart w:id="77" w:name="_Toc10541469"/>
       <w:r>
         <w:lastRenderedPageBreak/>
         <w:t>WICED_RESULT_T</w:t>
       </w:r>
-      <w:bookmarkEnd w:id="76"/>
+      <w:bookmarkEnd w:id="77"/>
     </w:p>
     <w:p>
       <w:r>
@@ -11701,12 +11703,12 @@
       <w:pPr>
         <w:pStyle w:val="Heading1"/>
       </w:pPr>
-      <w:bookmarkStart w:id="77" w:name="_Toc10541470"/>
+      <w:bookmarkStart w:id="78" w:name="_Toc10541470"/>
       <w:r>
         <w:lastRenderedPageBreak/>
         <w:t>Exercises</w:t>
       </w:r>
-      <w:bookmarkEnd w:id="77"/>
+      <w:bookmarkEnd w:id="78"/>
     </w:p>
     <w:p>
       <w:pPr>
@@ -11715,8 +11717,8 @@
       <w:r>
         <w:t xml:space="preserve"> </w:t>
       </w:r>
-      <w:bookmarkStart w:id="78" w:name="_Ref8467079"/>
-      <w:bookmarkStart w:id="79" w:name="_Toc10541471"/>
+      <w:bookmarkStart w:id="79" w:name="_Ref8467079"/>
+      <w:bookmarkStart w:id="80" w:name="_Toc10541471"/>
       <w:r>
         <w:t>(GPIO)</w:t>
       </w:r>
@@ -11726,8 +11728,8 @@
       <w:r>
         <w:t>Blink an LED</w:t>
       </w:r>
-      <w:bookmarkEnd w:id="78"/>
       <w:bookmarkEnd w:id="79"/>
+      <w:bookmarkEnd w:id="80"/>
       <w:r>
         <w:t xml:space="preserve"> </w:t>
       </w:r>
@@ -12402,7 +12404,7 @@
           <w:numId w:val="28"/>
         </w:numPr>
       </w:pPr>
-      <w:bookmarkStart w:id="80" w:name="_Hlk504035693"/>
+      <w:bookmarkStart w:id="81" w:name="_Hlk504035693"/>
       <w:r>
         <w:t>What is the name of the first user application function that is executed? What does it do?</w:t>
       </w:r>
@@ -12435,7 +12437,7 @@
         <w:t xml:space="preserve"> When does the BTM_ENABLED_EVT case occur?</w:t>
       </w:r>
     </w:p>
-    <w:bookmarkEnd w:id="80"/>
+    <w:bookmarkEnd w:id="81"/>
     <w:p>
       <w:pPr>
         <w:ind w:left="360"/>
@@ -12460,33 +12462,33 @@
       <w:pPr>
         <w:pStyle w:val="Exercise"/>
       </w:pPr>
-      <w:bookmarkStart w:id="81" w:name="_Toc5009923"/>
-      <w:bookmarkStart w:id="82" w:name="_Toc5198876"/>
-      <w:bookmarkStart w:id="83" w:name="_Toc5009924"/>
-      <w:bookmarkStart w:id="84" w:name="_Toc5198877"/>
-      <w:bookmarkStart w:id="85" w:name="_Toc5009925"/>
-      <w:bookmarkStart w:id="86" w:name="_Toc5198878"/>
-      <w:bookmarkEnd w:id="81"/>
+      <w:bookmarkStart w:id="82" w:name="_Toc5009923"/>
+      <w:bookmarkStart w:id="83" w:name="_Toc5198876"/>
+      <w:bookmarkStart w:id="84" w:name="_Toc5009924"/>
+      <w:bookmarkStart w:id="85" w:name="_Toc5198877"/>
+      <w:bookmarkStart w:id="86" w:name="_Toc5009925"/>
+      <w:bookmarkStart w:id="87" w:name="_Toc5198878"/>
       <w:bookmarkEnd w:id="82"/>
       <w:bookmarkEnd w:id="83"/>
       <w:bookmarkEnd w:id="84"/>
       <w:bookmarkEnd w:id="85"/>
       <w:bookmarkEnd w:id="86"/>
+      <w:bookmarkEnd w:id="87"/>
       <w:r>
         <w:lastRenderedPageBreak/>
         <w:t xml:space="preserve"> </w:t>
       </w:r>
-      <w:bookmarkStart w:id="87" w:name="_Toc5009926"/>
-      <w:bookmarkStart w:id="88" w:name="_Toc5198879"/>
-      <w:bookmarkStart w:id="89" w:name="_Ref8467347"/>
-      <w:bookmarkStart w:id="90" w:name="_Toc10541472"/>
-      <w:bookmarkEnd w:id="87"/>
+      <w:bookmarkStart w:id="88" w:name="_Toc5009926"/>
+      <w:bookmarkStart w:id="89" w:name="_Toc5198879"/>
+      <w:bookmarkStart w:id="90" w:name="_Ref8467347"/>
+      <w:bookmarkStart w:id="91" w:name="_Toc10541472"/>
       <w:bookmarkEnd w:id="88"/>
+      <w:bookmarkEnd w:id="89"/>
       <w:r>
         <w:t>(GPIO) Add Debug Printing to the LED Blink Project</w:t>
       </w:r>
-      <w:bookmarkEnd w:id="89"/>
       <w:bookmarkEnd w:id="90"/>
+      <w:bookmarkEnd w:id="91"/>
     </w:p>
     <w:p>
       <w:pPr>
@@ -13008,20 +13010,20 @@
       <w:pPr>
         <w:pStyle w:val="Exercise"/>
       </w:pPr>
-      <w:bookmarkStart w:id="91" w:name="_Toc5009928"/>
-      <w:bookmarkStart w:id="92" w:name="_Toc5198881"/>
-      <w:bookmarkStart w:id="93" w:name="_Toc5009929"/>
-      <w:bookmarkStart w:id="94" w:name="_Toc5198882"/>
-      <w:bookmarkStart w:id="95" w:name="_Toc5009930"/>
-      <w:bookmarkStart w:id="96" w:name="_Toc5198883"/>
-      <w:bookmarkStart w:id="97" w:name="_Ref8467145"/>
-      <w:bookmarkStart w:id="98" w:name="_Toc10541473"/>
-      <w:bookmarkEnd w:id="91"/>
+      <w:bookmarkStart w:id="92" w:name="_Toc5009928"/>
+      <w:bookmarkStart w:id="93" w:name="_Toc5198881"/>
+      <w:bookmarkStart w:id="94" w:name="_Toc5009929"/>
+      <w:bookmarkStart w:id="95" w:name="_Toc5198882"/>
+      <w:bookmarkStart w:id="96" w:name="_Toc5009930"/>
+      <w:bookmarkStart w:id="97" w:name="_Toc5198883"/>
+      <w:bookmarkStart w:id="98" w:name="_Ref8467145"/>
+      <w:bookmarkStart w:id="99" w:name="_Toc10541473"/>
       <w:bookmarkEnd w:id="92"/>
       <w:bookmarkEnd w:id="93"/>
       <w:bookmarkEnd w:id="94"/>
       <w:bookmarkEnd w:id="95"/>
       <w:bookmarkEnd w:id="96"/>
+      <w:bookmarkEnd w:id="97"/>
       <w:r>
         <w:lastRenderedPageBreak/>
         <w:t xml:space="preserve">(GPIO) Read the State of a </w:t>
@@ -13032,8 +13034,8 @@
       <w:r>
         <w:t>Button</w:t>
       </w:r>
-      <w:bookmarkEnd w:id="97"/>
       <w:bookmarkEnd w:id="98"/>
+      <w:bookmarkEnd w:id="99"/>
     </w:p>
     <w:p>
       <w:r>
@@ -13226,17 +13228,17 @@
       <w:pPr>
         <w:pStyle w:val="Exercise"/>
       </w:pPr>
-      <w:bookmarkStart w:id="99" w:name="_Toc5009932"/>
-      <w:bookmarkStart w:id="100" w:name="_Toc5198885"/>
-      <w:bookmarkStart w:id="101" w:name="_Ref8467156"/>
-      <w:bookmarkStart w:id="102" w:name="_Toc10541474"/>
-      <w:bookmarkEnd w:id="99"/>
+      <w:bookmarkStart w:id="100" w:name="_Toc5009932"/>
+      <w:bookmarkStart w:id="101" w:name="_Toc5198885"/>
+      <w:bookmarkStart w:id="102" w:name="_Ref8467156"/>
+      <w:bookmarkStart w:id="103" w:name="_Toc10541474"/>
       <w:bookmarkEnd w:id="100"/>
+      <w:bookmarkEnd w:id="101"/>
       <w:r>
         <w:t>(GPIO) Use an Interrupt to Toggle the State of an LED</w:t>
       </w:r>
-      <w:bookmarkEnd w:id="101"/>
       <w:bookmarkEnd w:id="102"/>
+      <w:bookmarkEnd w:id="103"/>
     </w:p>
     <w:p>
       <w:pPr>
@@ -13543,7 +13545,7 @@
           <w:szCs w:val="26"/>
         </w:rPr>
       </w:pPr>
-      <w:bookmarkStart w:id="103" w:name="_Ref8467601"/>
+      <w:bookmarkStart w:id="104" w:name="_Ref8467601"/>
       <w:r>
         <w:br w:type="page"/>
       </w:r>
@@ -13552,15 +13554,15 @@
       <w:pPr>
         <w:pStyle w:val="Exercise"/>
       </w:pPr>
-      <w:bookmarkStart w:id="104" w:name="_Ref8468453"/>
-      <w:bookmarkStart w:id="105" w:name="_Toc10541475"/>
+      <w:bookmarkStart w:id="105" w:name="_Ref8468453"/>
+      <w:bookmarkStart w:id="106" w:name="_Toc10541475"/>
       <w:r>
         <w:lastRenderedPageBreak/>
         <w:t>(Timer) Use a Timer to Toggle an LED</w:t>
       </w:r>
-      <w:bookmarkEnd w:id="103"/>
       <w:bookmarkEnd w:id="104"/>
       <w:bookmarkEnd w:id="105"/>
+      <w:bookmarkEnd w:id="106"/>
     </w:p>
     <w:p>
       <w:pPr>
@@ -13810,15 +13812,15 @@
           <w:szCs w:val="26"/>
         </w:rPr>
       </w:pPr>
-      <w:bookmarkStart w:id="106" w:name="_Toc5009935"/>
-      <w:bookmarkStart w:id="107" w:name="_Toc5198888"/>
-      <w:bookmarkStart w:id="108" w:name="_Toc5009936"/>
-      <w:bookmarkStart w:id="109" w:name="_Toc5198889"/>
-      <w:bookmarkStart w:id="110" w:name="_Ref8467638"/>
-      <w:bookmarkEnd w:id="106"/>
+      <w:bookmarkStart w:id="107" w:name="_Toc5009935"/>
+      <w:bookmarkStart w:id="108" w:name="_Toc5198888"/>
+      <w:bookmarkStart w:id="109" w:name="_Toc5009936"/>
+      <w:bookmarkStart w:id="110" w:name="_Toc5198889"/>
+      <w:bookmarkStart w:id="111" w:name="_Ref8467638"/>
       <w:bookmarkEnd w:id="107"/>
       <w:bookmarkEnd w:id="108"/>
       <w:bookmarkEnd w:id="109"/>
+      <w:bookmarkEnd w:id="110"/>
       <w:r>
         <w:br w:type="page"/>
       </w:r>
@@ -13827,15 +13829,15 @@
       <w:pPr>
         <w:pStyle w:val="Exercise"/>
       </w:pPr>
-      <w:bookmarkStart w:id="111" w:name="_Ref8468464"/>
-      <w:bookmarkStart w:id="112" w:name="_Toc10541476"/>
+      <w:bookmarkStart w:id="112" w:name="_Ref8468464"/>
+      <w:bookmarkStart w:id="113" w:name="_Toc10541476"/>
       <w:r>
         <w:lastRenderedPageBreak/>
         <w:t>(PWM) LED brightness</w:t>
       </w:r>
-      <w:bookmarkEnd w:id="110"/>
       <w:bookmarkEnd w:id="111"/>
       <w:bookmarkEnd w:id="112"/>
+      <w:bookmarkEnd w:id="113"/>
     </w:p>
     <w:p>
       <w:pPr>
@@ -14162,8 +14164,6 @@
           <w:numId w:val="9"/>
         </w:numPr>
       </w:pPr>
-      <w:bookmarkStart w:id="113" w:name="_GoBack"/>
-      <w:bookmarkEnd w:id="113"/>
       <w:r>
         <w:t xml:space="preserve">In the </w:t>
       </w:r>
@@ -23276,7 +23276,7 @@
 </file>
 
 <file path=customXml/itemProps1.xml><?xml version="1.0" encoding="utf-8"?>
-<ds:datastoreItem xmlns:ds="http://schemas.openxmlformats.org/officeDocument/2006/customXml" ds:itemID="{68C2EF06-2CA4-49BE-AE44-2E7CC5BF9152}">
+<ds:datastoreItem xmlns:ds="http://schemas.openxmlformats.org/officeDocument/2006/customXml" ds:itemID="{B023D277-BF36-4802-B38D-66BEBE66D749}">
   <ds:schemaRefs>
     <ds:schemaRef ds:uri="http://schemas.openxmlformats.org/officeDocument/2006/bibliography"/>
   </ds:schemaRefs>

</xml_diff>

<commit_message>
Update to corrected versions.
</commit_message>
<xml_diff>
--- a/labmanual/English/WBT101-02-Peripherals.docx
+++ b/labmanual/English/WBT101-02-Peripherals.docx
@@ -9,6 +9,8 @@
           <w:rStyle w:val="BookTitle"/>
         </w:rPr>
       </w:pPr>
+      <w:bookmarkStart w:id="0" w:name="_GoBack"/>
+      <w:bookmarkEnd w:id="0"/>
       <w:r>
         <w:rPr>
           <w:rStyle w:val="BookTitle"/>
@@ -1328,57 +1330,56 @@
           <w:szCs w:val="28"/>
         </w:rPr>
       </w:pPr>
-      <w:bookmarkStart w:id="0" w:name="_Toc5009819"/>
-      <w:bookmarkStart w:id="1" w:name="_Toc5198769"/>
-      <w:bookmarkStart w:id="2" w:name="_Toc5009820"/>
-      <w:bookmarkStart w:id="3" w:name="_Toc5198770"/>
-      <w:bookmarkStart w:id="4" w:name="_Toc5009821"/>
-      <w:bookmarkStart w:id="5" w:name="_Toc5198771"/>
-      <w:bookmarkStart w:id="6" w:name="_Toc5009822"/>
-      <w:bookmarkStart w:id="7" w:name="_Toc5198772"/>
-      <w:bookmarkStart w:id="8" w:name="_Toc5009823"/>
-      <w:bookmarkStart w:id="9" w:name="_Toc5198773"/>
-      <w:bookmarkStart w:id="10" w:name="_Toc5009824"/>
-      <w:bookmarkStart w:id="11" w:name="_Toc5198774"/>
-      <w:bookmarkStart w:id="12" w:name="_Toc5009825"/>
-      <w:bookmarkStart w:id="13" w:name="_Toc5198775"/>
-      <w:bookmarkStart w:id="14" w:name="_Toc5009826"/>
-      <w:bookmarkStart w:id="15" w:name="_Toc5198776"/>
-      <w:bookmarkStart w:id="16" w:name="_Toc5009827"/>
-      <w:bookmarkStart w:id="17" w:name="_Toc5198777"/>
-      <w:bookmarkStart w:id="18" w:name="_Toc5009828"/>
-      <w:bookmarkStart w:id="19" w:name="_Toc5198778"/>
-      <w:bookmarkStart w:id="20" w:name="_Toc5009829"/>
-      <w:bookmarkStart w:id="21" w:name="_Toc5198779"/>
-      <w:bookmarkStart w:id="22" w:name="_Toc5009830"/>
-      <w:bookmarkStart w:id="23" w:name="_Toc5198780"/>
-      <w:bookmarkStart w:id="24" w:name="_Toc5009831"/>
-      <w:bookmarkStart w:id="25" w:name="_Toc5198781"/>
-      <w:bookmarkStart w:id="26" w:name="_Toc5009832"/>
-      <w:bookmarkStart w:id="27" w:name="_Toc5198782"/>
-      <w:bookmarkStart w:id="28" w:name="_Toc5009833"/>
-      <w:bookmarkStart w:id="29" w:name="_Toc5198783"/>
-      <w:bookmarkStart w:id="30" w:name="_Toc5009834"/>
-      <w:bookmarkStart w:id="31" w:name="_Toc5198784"/>
-      <w:bookmarkStart w:id="32" w:name="_Toc5009835"/>
-      <w:bookmarkStart w:id="33" w:name="_Toc5198785"/>
-      <w:bookmarkStart w:id="34" w:name="_Toc5009836"/>
-      <w:bookmarkStart w:id="35" w:name="_Toc5198786"/>
-      <w:bookmarkStart w:id="36" w:name="_Toc5009837"/>
-      <w:bookmarkStart w:id="37" w:name="_Toc5198787"/>
-      <w:bookmarkStart w:id="38" w:name="_Toc5009838"/>
-      <w:bookmarkStart w:id="39" w:name="_Toc5198788"/>
-      <w:bookmarkStart w:id="40" w:name="_Toc5009839"/>
-      <w:bookmarkStart w:id="41" w:name="_Toc5198789"/>
-      <w:bookmarkStart w:id="42" w:name="_Toc5009840"/>
-      <w:bookmarkStart w:id="43" w:name="_Toc5198790"/>
-      <w:bookmarkStart w:id="44" w:name="_Toc5009841"/>
-      <w:bookmarkStart w:id="45" w:name="_Toc5198791"/>
-      <w:bookmarkStart w:id="46" w:name="_Toc5009842"/>
-      <w:bookmarkStart w:id="47" w:name="_Toc5198792"/>
-      <w:bookmarkStart w:id="48" w:name="_Toc5009843"/>
-      <w:bookmarkStart w:id="49" w:name="_Toc5198793"/>
-      <w:bookmarkEnd w:id="0"/>
+      <w:bookmarkStart w:id="1" w:name="_Toc5009819"/>
+      <w:bookmarkStart w:id="2" w:name="_Toc5198769"/>
+      <w:bookmarkStart w:id="3" w:name="_Toc5009820"/>
+      <w:bookmarkStart w:id="4" w:name="_Toc5198770"/>
+      <w:bookmarkStart w:id="5" w:name="_Toc5009821"/>
+      <w:bookmarkStart w:id="6" w:name="_Toc5198771"/>
+      <w:bookmarkStart w:id="7" w:name="_Toc5009822"/>
+      <w:bookmarkStart w:id="8" w:name="_Toc5198772"/>
+      <w:bookmarkStart w:id="9" w:name="_Toc5009823"/>
+      <w:bookmarkStart w:id="10" w:name="_Toc5198773"/>
+      <w:bookmarkStart w:id="11" w:name="_Toc5009824"/>
+      <w:bookmarkStart w:id="12" w:name="_Toc5198774"/>
+      <w:bookmarkStart w:id="13" w:name="_Toc5009825"/>
+      <w:bookmarkStart w:id="14" w:name="_Toc5198775"/>
+      <w:bookmarkStart w:id="15" w:name="_Toc5009826"/>
+      <w:bookmarkStart w:id="16" w:name="_Toc5198776"/>
+      <w:bookmarkStart w:id="17" w:name="_Toc5009827"/>
+      <w:bookmarkStart w:id="18" w:name="_Toc5198777"/>
+      <w:bookmarkStart w:id="19" w:name="_Toc5009828"/>
+      <w:bookmarkStart w:id="20" w:name="_Toc5198778"/>
+      <w:bookmarkStart w:id="21" w:name="_Toc5009829"/>
+      <w:bookmarkStart w:id="22" w:name="_Toc5198779"/>
+      <w:bookmarkStart w:id="23" w:name="_Toc5009830"/>
+      <w:bookmarkStart w:id="24" w:name="_Toc5198780"/>
+      <w:bookmarkStart w:id="25" w:name="_Toc5009831"/>
+      <w:bookmarkStart w:id="26" w:name="_Toc5198781"/>
+      <w:bookmarkStart w:id="27" w:name="_Toc5009832"/>
+      <w:bookmarkStart w:id="28" w:name="_Toc5198782"/>
+      <w:bookmarkStart w:id="29" w:name="_Toc5009833"/>
+      <w:bookmarkStart w:id="30" w:name="_Toc5198783"/>
+      <w:bookmarkStart w:id="31" w:name="_Toc5009834"/>
+      <w:bookmarkStart w:id="32" w:name="_Toc5198784"/>
+      <w:bookmarkStart w:id="33" w:name="_Toc5009835"/>
+      <w:bookmarkStart w:id="34" w:name="_Toc5198785"/>
+      <w:bookmarkStart w:id="35" w:name="_Toc5009836"/>
+      <w:bookmarkStart w:id="36" w:name="_Toc5198786"/>
+      <w:bookmarkStart w:id="37" w:name="_Toc5009837"/>
+      <w:bookmarkStart w:id="38" w:name="_Toc5198787"/>
+      <w:bookmarkStart w:id="39" w:name="_Toc5009838"/>
+      <w:bookmarkStart w:id="40" w:name="_Toc5198788"/>
+      <w:bookmarkStart w:id="41" w:name="_Toc5009839"/>
+      <w:bookmarkStart w:id="42" w:name="_Toc5198789"/>
+      <w:bookmarkStart w:id="43" w:name="_Toc5009840"/>
+      <w:bookmarkStart w:id="44" w:name="_Toc5198790"/>
+      <w:bookmarkStart w:id="45" w:name="_Toc5009841"/>
+      <w:bookmarkStart w:id="46" w:name="_Toc5198791"/>
+      <w:bookmarkStart w:id="47" w:name="_Toc5009842"/>
+      <w:bookmarkStart w:id="48" w:name="_Toc5198792"/>
+      <w:bookmarkStart w:id="49" w:name="_Toc5009843"/>
+      <w:bookmarkStart w:id="50" w:name="_Toc5198793"/>
       <w:bookmarkEnd w:id="1"/>
       <w:bookmarkEnd w:id="2"/>
       <w:bookmarkEnd w:id="3"/>
@@ -1428,6 +1429,7 @@
       <w:bookmarkEnd w:id="47"/>
       <w:bookmarkEnd w:id="48"/>
       <w:bookmarkEnd w:id="49"/>
+      <w:bookmarkEnd w:id="50"/>
       <w:r>
         <w:br w:type="page"/>
       </w:r>
@@ -1436,12 +1438,12 @@
       <w:pPr>
         <w:pStyle w:val="Heading1"/>
       </w:pPr>
-      <w:bookmarkStart w:id="50" w:name="_Toc10541454"/>
+      <w:bookmarkStart w:id="51" w:name="_Toc10541454"/>
       <w:r>
         <w:lastRenderedPageBreak/>
         <w:t>Introduction to Bluetooth SoC Peripherals</w:t>
       </w:r>
-      <w:bookmarkEnd w:id="50"/>
+      <w:bookmarkEnd w:id="51"/>
     </w:p>
     <w:p>
       <w:r>
@@ -1496,12 +1498,12 @@
       <w:pPr>
         <w:pStyle w:val="Heading1"/>
       </w:pPr>
-      <w:bookmarkStart w:id="51" w:name="_Toc10541455"/>
+      <w:bookmarkStart w:id="52" w:name="_Toc10541455"/>
       <w:r>
         <w:lastRenderedPageBreak/>
         <w:t>Board Support Package</w:t>
       </w:r>
-      <w:bookmarkEnd w:id="51"/>
+      <w:bookmarkEnd w:id="52"/>
     </w:p>
     <w:p>
       <w:r>
@@ -2070,12 +2072,12 @@
       <w:pPr>
         <w:pStyle w:val="Heading1"/>
       </w:pPr>
-      <w:bookmarkStart w:id="52" w:name="_Toc10541456"/>
+      <w:bookmarkStart w:id="53" w:name="_Toc10541456"/>
       <w:r>
         <w:lastRenderedPageBreak/>
         <w:t>Documentation</w:t>
       </w:r>
-      <w:bookmarkEnd w:id="52"/>
+      <w:bookmarkEnd w:id="53"/>
     </w:p>
     <w:p>
       <w:pPr>
@@ -2464,12 +2466,12 @@
       <w:pPr>
         <w:pStyle w:val="Heading2"/>
       </w:pPr>
-      <w:bookmarkStart w:id="53" w:name="_Toc10541457"/>
+      <w:bookmarkStart w:id="54" w:name="_Toc10541457"/>
       <w:r>
         <w:lastRenderedPageBreak/>
         <w:t>Context Sensitive Help</w:t>
       </w:r>
-      <w:bookmarkEnd w:id="53"/>
+      <w:bookmarkEnd w:id="54"/>
     </w:p>
     <w:p>
       <w:r>
@@ -2566,12 +2568,12 @@
       <w:pPr>
         <w:pStyle w:val="Heading2"/>
       </w:pPr>
-      <w:bookmarkStart w:id="54" w:name="_Toc10541458"/>
+      <w:bookmarkStart w:id="55" w:name="_Toc10541458"/>
       <w:proofErr w:type="spellStart"/>
       <w:r>
         <w:t>Intellisense</w:t>
       </w:r>
-      <w:bookmarkEnd w:id="54"/>
+      <w:bookmarkEnd w:id="55"/>
       <w:proofErr w:type="spellEnd"/>
     </w:p>
     <w:p>
@@ -2647,24 +2649,24 @@
       <w:pPr>
         <w:pStyle w:val="Heading1"/>
       </w:pPr>
-      <w:bookmarkStart w:id="55" w:name="_Toc10541459"/>
+      <w:bookmarkStart w:id="56" w:name="_Toc10541459"/>
       <w:r>
         <w:lastRenderedPageBreak/>
         <w:t>Peripherals</w:t>
       </w:r>
-      <w:bookmarkEnd w:id="55"/>
+      <w:bookmarkEnd w:id="56"/>
     </w:p>
     <w:p>
       <w:pPr>
         <w:pStyle w:val="Heading2"/>
       </w:pPr>
-      <w:bookmarkStart w:id="56" w:name="_Ref8467230"/>
-      <w:bookmarkStart w:id="57" w:name="_Toc10541460"/>
+      <w:bookmarkStart w:id="57" w:name="_Ref8467230"/>
+      <w:bookmarkStart w:id="58" w:name="_Toc10541460"/>
       <w:r>
         <w:t>GPIO</w:t>
       </w:r>
-      <w:bookmarkEnd w:id="56"/>
       <w:bookmarkEnd w:id="57"/>
+      <w:bookmarkEnd w:id="58"/>
     </w:p>
     <w:p>
       <w:r>
@@ -4294,14 +4296,14 @@
       <w:pPr>
         <w:pStyle w:val="Heading2"/>
       </w:pPr>
-      <w:bookmarkStart w:id="58" w:name="_Ref8467313"/>
-      <w:bookmarkStart w:id="59" w:name="_Toc10541461"/>
+      <w:bookmarkStart w:id="59" w:name="_Ref8467313"/>
+      <w:bookmarkStart w:id="60" w:name="_Toc10541461"/>
       <w:r>
         <w:lastRenderedPageBreak/>
         <w:t>Debug Printing</w:t>
       </w:r>
-      <w:bookmarkEnd w:id="58"/>
       <w:bookmarkEnd w:id="59"/>
+      <w:bookmarkEnd w:id="60"/>
     </w:p>
     <w:p>
       <w:pPr>
@@ -5175,8 +5177,8 @@
       <w:pPr>
         <w:pStyle w:val="Heading2"/>
       </w:pPr>
-      <w:bookmarkStart w:id="60" w:name="_Ref8468171"/>
-      <w:bookmarkStart w:id="61" w:name="_Toc10541462"/>
+      <w:bookmarkStart w:id="61" w:name="_Ref8468171"/>
+      <w:bookmarkStart w:id="62" w:name="_Toc10541462"/>
       <w:r>
         <w:lastRenderedPageBreak/>
         <w:t>PUART</w:t>
@@ -5184,8 +5186,8 @@
       <w:r>
         <w:t xml:space="preserve"> (Peripheral UART)</w:t>
       </w:r>
-      <w:bookmarkEnd w:id="60"/>
       <w:bookmarkEnd w:id="61"/>
+      <w:bookmarkEnd w:id="62"/>
     </w:p>
     <w:p>
       <w:pPr>
@@ -6550,16 +6552,16 @@
       <w:pPr>
         <w:pStyle w:val="Heading2"/>
       </w:pPr>
-      <w:bookmarkStart w:id="62" w:name="_Ref8467903"/>
-      <w:bookmarkStart w:id="63" w:name="_Ref8468394"/>
-      <w:bookmarkStart w:id="64" w:name="_Toc10541463"/>
+      <w:bookmarkStart w:id="63" w:name="_Ref8467903"/>
+      <w:bookmarkStart w:id="64" w:name="_Ref8468394"/>
+      <w:bookmarkStart w:id="65" w:name="_Toc10541463"/>
       <w:r>
         <w:lastRenderedPageBreak/>
         <w:t>Timers</w:t>
       </w:r>
-      <w:bookmarkEnd w:id="62"/>
       <w:bookmarkEnd w:id="63"/>
       <w:bookmarkEnd w:id="64"/>
+      <w:bookmarkEnd w:id="65"/>
     </w:p>
     <w:p>
       <w:r>
@@ -7464,14 +7466,14 @@
       <w:pPr>
         <w:pStyle w:val="Heading2"/>
       </w:pPr>
-      <w:bookmarkStart w:id="65" w:name="_Ref8468021"/>
-      <w:bookmarkStart w:id="66" w:name="_Toc10541464"/>
+      <w:bookmarkStart w:id="66" w:name="_Ref8468021"/>
+      <w:bookmarkStart w:id="67" w:name="_Toc10541464"/>
       <w:r>
         <w:lastRenderedPageBreak/>
         <w:t>PWM</w:t>
       </w:r>
-      <w:bookmarkEnd w:id="65"/>
       <w:bookmarkEnd w:id="66"/>
+      <w:bookmarkEnd w:id="67"/>
     </w:p>
     <w:p>
       <w:r>
@@ -7683,7 +7685,200 @@
     </w:p>
     <w:p>
       <w:r>
-        <w:t>You must include the PWM header file to use the PWM</w:t>
+        <w:t>Note: The configurator currently only affects pin configuration and routing – in the future it will provide more functionality like selecting clock sources, setting period and compare, etc. If you don't want to use the configurator for pin configuration and routing, you can instead use two lines of code during initialization like this:</w:t>
+      </w:r>
+    </w:p>
+    <w:p>
+      <w:pPr>
+        <w:rPr>
+          <w:rFonts w:ascii="Courier New" w:hAnsi="Courier New" w:cs="Courier New"/>
+          <w:b/>
+          <w:bCs/>
+          <w:color w:val="642880"/>
+          <w:sz w:val="16"/>
+          <w:szCs w:val="20"/>
+        </w:rPr>
+      </w:pPr>
+      <w:proofErr w:type="spellStart"/>
+      <w:r>
+        <w:rPr>
+          <w:rFonts w:ascii="Courier New" w:hAnsi="Courier New" w:cs="Courier New"/>
+          <w:b/>
+          <w:bCs/>
+          <w:color w:val="642880"/>
+          <w:sz w:val="16"/>
+          <w:szCs w:val="20"/>
+        </w:rPr>
+        <w:t>wiced_hal_gpio_configure_</w:t>
+      </w:r>
+      <w:proofErr w:type="gramStart"/>
+      <w:r>
+        <w:rPr>
+          <w:rFonts w:ascii="Courier New" w:hAnsi="Courier New" w:cs="Courier New"/>
+          <w:b/>
+          <w:bCs/>
+          <w:color w:val="642880"/>
+          <w:sz w:val="16"/>
+          <w:szCs w:val="20"/>
+        </w:rPr>
+        <w:t>pin</w:t>
+      </w:r>
+      <w:proofErr w:type="spellEnd"/>
+      <w:r>
+        <w:rPr>
+          <w:rFonts w:ascii="Courier New" w:hAnsi="Courier New" w:cs="Courier New"/>
+          <w:b/>
+          <w:bCs/>
+          <w:color w:val="642880"/>
+          <w:sz w:val="16"/>
+          <w:szCs w:val="20"/>
+        </w:rPr>
+        <w:t xml:space="preserve">  </w:t>
+      </w:r>
+      <w:r>
+        <w:rPr>
+          <w:rFonts w:ascii="Courier New" w:hAnsi="Courier New" w:cs="Courier New"/>
+          <w:color w:val="000000"/>
+          <w:sz w:val="16"/>
+          <w:szCs w:val="20"/>
+        </w:rPr>
+        <w:t>(</w:t>
+      </w:r>
+      <w:proofErr w:type="gramEnd"/>
+      <w:r>
+        <w:rPr>
+          <w:rFonts w:ascii="Courier New" w:hAnsi="Courier New" w:cs="Courier New"/>
+          <w:color w:val="000000"/>
+          <w:sz w:val="16"/>
+          <w:szCs w:val="20"/>
+        </w:rPr>
+        <w:t xml:space="preserve">WICED_GPIO_PIN_LED_2, </w:t>
+      </w:r>
+      <w:r>
+        <w:rPr>
+          <w:rFonts w:ascii="Courier New" w:hAnsi="Courier New" w:cs="Courier New"/>
+          <w:i/>
+          <w:iCs/>
+          <w:color w:val="0000C0"/>
+          <w:sz w:val="16"/>
+          <w:szCs w:val="20"/>
+        </w:rPr>
+        <w:t>GPIO_OUTPUT_ENABLE, GPIO_PIN_OUTPUT_LOW</w:t>
+      </w:r>
+      <w:r>
+        <w:rPr>
+          <w:rFonts w:ascii="Courier New" w:hAnsi="Courier New" w:cs="Courier New"/>
+          <w:color w:val="000000"/>
+          <w:sz w:val="16"/>
+          <w:szCs w:val="20"/>
+        </w:rPr>
+        <w:t>);</w:t>
+      </w:r>
+    </w:p>
+    <w:p>
+      <w:pPr>
+        <w:rPr>
+          <w:sz w:val="18"/>
+        </w:rPr>
+      </w:pPr>
+      <w:proofErr w:type="spellStart"/>
+      <w:r>
+        <w:rPr>
+          <w:rFonts w:ascii="Courier New" w:hAnsi="Courier New" w:cs="Courier New"/>
+          <w:b/>
+          <w:bCs/>
+          <w:color w:val="642880"/>
+          <w:sz w:val="16"/>
+          <w:szCs w:val="20"/>
+        </w:rPr>
+        <w:t>wiced_hal_gpio_select_</w:t>
+      </w:r>
+      <w:proofErr w:type="gramStart"/>
+      <w:r>
+        <w:rPr>
+          <w:rFonts w:ascii="Courier New" w:hAnsi="Courier New" w:cs="Courier New"/>
+          <w:b/>
+          <w:bCs/>
+          <w:color w:val="642880"/>
+          <w:sz w:val="16"/>
+          <w:szCs w:val="20"/>
+        </w:rPr>
+        <w:t>function</w:t>
+      </w:r>
+      <w:proofErr w:type="spellEnd"/>
+      <w:r>
+        <w:rPr>
+          <w:rFonts w:ascii="Courier New" w:hAnsi="Courier New" w:cs="Courier New"/>
+          <w:color w:val="000000"/>
+          <w:sz w:val="16"/>
+          <w:szCs w:val="20"/>
+        </w:rPr>
+        <w:t>(</w:t>
+      </w:r>
+      <w:proofErr w:type="gramEnd"/>
+      <w:r>
+        <w:rPr>
+          <w:rFonts w:ascii="Courier New" w:hAnsi="Courier New" w:cs="Courier New"/>
+          <w:color w:val="000000"/>
+          <w:sz w:val="16"/>
+          <w:szCs w:val="20"/>
+        </w:rPr>
+        <w:t xml:space="preserve">WICED_GPIO_PIN_LED_2, </w:t>
+      </w:r>
+      <w:r>
+        <w:rPr>
+          <w:rFonts w:ascii="Courier New" w:hAnsi="Courier New" w:cs="Courier New"/>
+          <w:i/>
+          <w:iCs/>
+          <w:color w:val="0000C0"/>
+          <w:sz w:val="16"/>
+          <w:szCs w:val="20"/>
+        </w:rPr>
+        <w:t>WICED_PWM0</w:t>
+      </w:r>
+      <w:r>
+        <w:rPr>
+          <w:rFonts w:ascii="Courier New" w:hAnsi="Courier New" w:cs="Courier New"/>
+          <w:color w:val="000000"/>
+          <w:sz w:val="16"/>
+          <w:szCs w:val="20"/>
+        </w:rPr>
+        <w:t>);</w:t>
+      </w:r>
+    </w:p>
+    <w:p>
+      <w:r>
+        <w:t xml:space="preserve">The pin name used above is defined in </w:t>
+      </w:r>
+      <w:proofErr w:type="spellStart"/>
+      <w:r>
+        <w:t>wiced_platform.h</w:t>
+      </w:r>
+      <w:proofErr w:type="spellEnd"/>
+      <w:r>
+        <w:t xml:space="preserve"> and the peripheral name is defined in </w:t>
+      </w:r>
+      <w:proofErr w:type="spellStart"/>
+      <w:r>
+        <w:t>wiced_hal_gpio.h</w:t>
+      </w:r>
+      <w:proofErr w:type="spellEnd"/>
+      <w:r>
+        <w:t>.</w:t>
+      </w:r>
+    </w:p>
+    <w:p>
+      <w:r>
+        <w:t>The solution projects and templates generally use code instead of the configurators because it makes the new application creation simpler.</w:t>
+      </w:r>
+    </w:p>
+    <w:p>
+      <w:r>
+        <w:lastRenderedPageBreak/>
+        <w:t xml:space="preserve">Whether you use the configurator or manual pin routing from the code, you </w:t>
+      </w:r>
+      <w:r>
+        <w:t>must include the PWM header file to use the PWM</w:t>
       </w:r>
       <w:r>
         <w:t xml:space="preserve"> API fun</w:t>
@@ -7790,7 +7985,9 @@
       <w:r>
         <w:rPr>
           <w:rFonts w:ascii="Courier New" w:hAnsi="Courier New" w:cs="Courier New"/>
-          <w:color w:val="000000"/>
+          <w:b/>
+          <w:bCs/>
+          <w:color w:val="7F0055"/>
           <w:sz w:val="18"/>
           <w:szCs w:val="20"/>
         </w:rPr>
@@ -7965,7 +8162,6 @@
     </w:p>
     <w:p>
       <w:r>
-        <w:lastRenderedPageBreak/>
         <w:t xml:space="preserve">You can invert the PWM output (i.e. it will start low and then transition high at the </w:t>
       </w:r>
       <w:proofErr w:type="spellStart"/>
@@ -8151,7 +8347,9 @@
       <w:r>
         <w:rPr>
           <w:rFonts w:ascii="Courier New" w:hAnsi="Courier New" w:cs="Courier New"/>
-          <w:color w:val="000000"/>
+          <w:b/>
+          <w:bCs/>
+          <w:color w:val="7F0055"/>
           <w:sz w:val="18"/>
           <w:szCs w:val="20"/>
         </w:rPr>
@@ -8225,13 +8423,24 @@
       <w:r>
         <w:rPr>
           <w:rFonts w:ascii="Courier New" w:hAnsi="Courier New" w:cs="Courier New"/>
+          <w:b/>
+          <w:bCs/>
+          <w:color w:val="7F0055"/>
+          <w:sz w:val="18"/>
+          <w:szCs w:val="20"/>
+        </w:rPr>
+        <w:t>wiced_hal_pwm_configure_pin</w:t>
+      </w:r>
+      <w:proofErr w:type="spellEnd"/>
+      <w:r>
+        <w:rPr>
+          <w:rFonts w:ascii="Courier New" w:hAnsi="Courier New" w:cs="Courier New"/>
           <w:color w:val="000000"/>
           <w:sz w:val="18"/>
           <w:szCs w:val="20"/>
         </w:rPr>
-        <w:t>wiced_hal_pwm_configure_pin</w:t>
-      </w:r>
-      <w:proofErr w:type="spellEnd"/>
+        <w:t xml:space="preserve"> (WICED_GPIO_PIN_LED_2, PWM</w:t>
+      </w:r>
       <w:r>
         <w:rPr>
           <w:rFonts w:ascii="Courier New" w:hAnsi="Courier New" w:cs="Courier New"/>
@@ -8239,7 +8448,7 @@
           <w:sz w:val="18"/>
           <w:szCs w:val="20"/>
         </w:rPr>
-        <w:t xml:space="preserve"> (WICED_GPIO_PIN_LED_2, PWM</w:t>
+        <w:t>0</w:t>
       </w:r>
       <w:r>
         <w:rPr>
@@ -8248,15 +8457,6 @@
           <w:sz w:val="18"/>
           <w:szCs w:val="20"/>
         </w:rPr>
-        <w:t>0</w:t>
-      </w:r>
-      <w:r>
-        <w:rPr>
-          <w:rFonts w:ascii="Courier New" w:hAnsi="Courier New" w:cs="Courier New"/>
-          <w:color w:val="000000"/>
-          <w:sz w:val="18"/>
-          <w:szCs w:val="20"/>
-        </w:rPr>
         <w:t xml:space="preserve"> );</w:t>
       </w:r>
     </w:p>
@@ -8272,7 +8472,9 @@
       <w:r>
         <w:rPr>
           <w:rFonts w:ascii="Courier New" w:hAnsi="Courier New" w:cs="Courier New"/>
-          <w:color w:val="000000"/>
+          <w:b/>
+          <w:bCs/>
+          <w:color w:val="7F0055"/>
           <w:sz w:val="18"/>
           <w:szCs w:val="20"/>
         </w:rPr>
@@ -8414,14 +8616,14 @@
       <w:pPr>
         <w:pStyle w:val="Heading2"/>
       </w:pPr>
-      <w:bookmarkStart w:id="67" w:name="_Ref8468094"/>
-      <w:bookmarkStart w:id="68" w:name="_Toc10541465"/>
+      <w:bookmarkStart w:id="68" w:name="_Ref8468094"/>
+      <w:bookmarkStart w:id="69" w:name="_Toc10541465"/>
       <w:r>
         <w:lastRenderedPageBreak/>
         <w:t>NVRAM</w:t>
       </w:r>
-      <w:bookmarkEnd w:id="67"/>
       <w:bookmarkEnd w:id="68"/>
+      <w:bookmarkEnd w:id="69"/>
     </w:p>
     <w:p>
       <w:r>
@@ -8864,14 +9066,14 @@
       <w:pPr>
         <w:pStyle w:val="Heading2"/>
       </w:pPr>
-      <w:bookmarkStart w:id="69" w:name="_Ref8468067"/>
-      <w:bookmarkStart w:id="70" w:name="_Toc10541466"/>
+      <w:bookmarkStart w:id="70" w:name="_Ref8468067"/>
+      <w:bookmarkStart w:id="71" w:name="_Toc10541466"/>
       <w:r>
         <w:lastRenderedPageBreak/>
         <w:t>I2C</w:t>
       </w:r>
-      <w:bookmarkEnd w:id="69"/>
       <w:bookmarkEnd w:id="70"/>
+      <w:bookmarkEnd w:id="71"/>
     </w:p>
     <w:p>
       <w:r>
@@ -10257,14 +10459,14 @@
       <w:pPr>
         <w:pStyle w:val="Heading2"/>
       </w:pPr>
-      <w:bookmarkStart w:id="71" w:name="_Ref8468143"/>
-      <w:bookmarkStart w:id="72" w:name="_Toc10541467"/>
+      <w:bookmarkStart w:id="72" w:name="_Ref8468143"/>
+      <w:bookmarkStart w:id="73" w:name="_Toc10541467"/>
       <w:r>
         <w:lastRenderedPageBreak/>
         <w:t>ADC</w:t>
       </w:r>
-      <w:bookmarkEnd w:id="71"/>
       <w:bookmarkEnd w:id="72"/>
+      <w:bookmarkEnd w:id="73"/>
     </w:p>
     <w:p>
       <w:r>
@@ -10487,8 +10689,8 @@
       </w:r>
     </w:p>
     <w:p>
-      <w:bookmarkStart w:id="73" w:name="_Toc5198871"/>
-      <w:bookmarkEnd w:id="73"/>
+      <w:bookmarkStart w:id="74" w:name="_Toc5198871"/>
+      <w:bookmarkEnd w:id="74"/>
       <w:r>
         <w:t xml:space="preserve">To initialize the ADC block you need to call the initialization function and select the input range based on your board supply. When you read a sample, you must specify which channel to read from. The BSP provides </w:t>
       </w:r>
@@ -10795,8 +10997,8 @@
       <w:pPr>
         <w:pStyle w:val="Heading2"/>
       </w:pPr>
-      <w:bookmarkStart w:id="74" w:name="_Ref8468230"/>
-      <w:bookmarkStart w:id="75" w:name="_Toc10541468"/>
+      <w:bookmarkStart w:id="75" w:name="_Ref8468230"/>
+      <w:bookmarkStart w:id="76" w:name="_Toc10541468"/>
       <w:r>
         <w:lastRenderedPageBreak/>
         <w:t>R</w:t>
@@ -10804,8 +11006,8 @@
       <w:r>
         <w:t>TC (Real Time Clock)</w:t>
       </w:r>
-      <w:bookmarkEnd w:id="74"/>
       <w:bookmarkEnd w:id="75"/>
+      <w:bookmarkEnd w:id="76"/>
     </w:p>
     <w:p>
       <w:r>
@@ -11238,12 +11440,12 @@
       <w:pPr>
         <w:pStyle w:val="Heading1"/>
       </w:pPr>
-      <w:bookmarkStart w:id="76" w:name="_Toc10541469"/>
+      <w:bookmarkStart w:id="77" w:name="_Toc10541469"/>
       <w:r>
         <w:lastRenderedPageBreak/>
         <w:t>WICED_RESULT_T</w:t>
       </w:r>
-      <w:bookmarkEnd w:id="76"/>
+      <w:bookmarkEnd w:id="77"/>
     </w:p>
     <w:p>
       <w:r>
@@ -11501,12 +11703,12 @@
       <w:pPr>
         <w:pStyle w:val="Heading1"/>
       </w:pPr>
-      <w:bookmarkStart w:id="77" w:name="_Toc10541470"/>
+      <w:bookmarkStart w:id="78" w:name="_Toc10541470"/>
       <w:r>
         <w:lastRenderedPageBreak/>
         <w:t>Exercises</w:t>
       </w:r>
-      <w:bookmarkEnd w:id="77"/>
+      <w:bookmarkEnd w:id="78"/>
     </w:p>
     <w:p>
       <w:pPr>
@@ -11515,8 +11717,8 @@
       <w:r>
         <w:t xml:space="preserve"> </w:t>
       </w:r>
-      <w:bookmarkStart w:id="78" w:name="_Ref8467079"/>
-      <w:bookmarkStart w:id="79" w:name="_Toc10541471"/>
+      <w:bookmarkStart w:id="79" w:name="_Ref8467079"/>
+      <w:bookmarkStart w:id="80" w:name="_Toc10541471"/>
       <w:r>
         <w:t>(GPIO)</w:t>
       </w:r>
@@ -11526,8 +11728,8 @@
       <w:r>
         <w:t>Blink an LED</w:t>
       </w:r>
-      <w:bookmarkEnd w:id="78"/>
       <w:bookmarkEnd w:id="79"/>
+      <w:bookmarkEnd w:id="80"/>
       <w:r>
         <w:t xml:space="preserve"> </w:t>
       </w:r>
@@ -12202,7 +12404,7 @@
           <w:numId w:val="28"/>
         </w:numPr>
       </w:pPr>
-      <w:bookmarkStart w:id="80" w:name="_Hlk504035693"/>
+      <w:bookmarkStart w:id="81" w:name="_Hlk504035693"/>
       <w:r>
         <w:t>What is the name of the first user application function that is executed? What does it do?</w:t>
       </w:r>
@@ -12235,7 +12437,7 @@
         <w:t xml:space="preserve"> When does the BTM_ENABLED_EVT case occur?</w:t>
       </w:r>
     </w:p>
-    <w:bookmarkEnd w:id="80"/>
+    <w:bookmarkEnd w:id="81"/>
     <w:p>
       <w:pPr>
         <w:ind w:left="360"/>
@@ -12260,33 +12462,33 @@
       <w:pPr>
         <w:pStyle w:val="Exercise"/>
       </w:pPr>
-      <w:bookmarkStart w:id="81" w:name="_Toc5009923"/>
-      <w:bookmarkStart w:id="82" w:name="_Toc5198876"/>
-      <w:bookmarkStart w:id="83" w:name="_Toc5009924"/>
-      <w:bookmarkStart w:id="84" w:name="_Toc5198877"/>
-      <w:bookmarkStart w:id="85" w:name="_Toc5009925"/>
-      <w:bookmarkStart w:id="86" w:name="_Toc5198878"/>
-      <w:bookmarkEnd w:id="81"/>
+      <w:bookmarkStart w:id="82" w:name="_Toc5009923"/>
+      <w:bookmarkStart w:id="83" w:name="_Toc5198876"/>
+      <w:bookmarkStart w:id="84" w:name="_Toc5009924"/>
+      <w:bookmarkStart w:id="85" w:name="_Toc5198877"/>
+      <w:bookmarkStart w:id="86" w:name="_Toc5009925"/>
+      <w:bookmarkStart w:id="87" w:name="_Toc5198878"/>
       <w:bookmarkEnd w:id="82"/>
       <w:bookmarkEnd w:id="83"/>
       <w:bookmarkEnd w:id="84"/>
       <w:bookmarkEnd w:id="85"/>
       <w:bookmarkEnd w:id="86"/>
+      <w:bookmarkEnd w:id="87"/>
       <w:r>
         <w:lastRenderedPageBreak/>
         <w:t xml:space="preserve"> </w:t>
       </w:r>
-      <w:bookmarkStart w:id="87" w:name="_Toc5009926"/>
-      <w:bookmarkStart w:id="88" w:name="_Toc5198879"/>
-      <w:bookmarkStart w:id="89" w:name="_Ref8467347"/>
-      <w:bookmarkStart w:id="90" w:name="_Toc10541472"/>
-      <w:bookmarkEnd w:id="87"/>
+      <w:bookmarkStart w:id="88" w:name="_Toc5009926"/>
+      <w:bookmarkStart w:id="89" w:name="_Toc5198879"/>
+      <w:bookmarkStart w:id="90" w:name="_Ref8467347"/>
+      <w:bookmarkStart w:id="91" w:name="_Toc10541472"/>
       <w:bookmarkEnd w:id="88"/>
+      <w:bookmarkEnd w:id="89"/>
       <w:r>
         <w:t>(GPIO) Add Debug Printing to the LED Blink Project</w:t>
       </w:r>
-      <w:bookmarkEnd w:id="89"/>
       <w:bookmarkEnd w:id="90"/>
+      <w:bookmarkEnd w:id="91"/>
     </w:p>
     <w:p>
       <w:pPr>
@@ -12808,20 +13010,20 @@
       <w:pPr>
         <w:pStyle w:val="Exercise"/>
       </w:pPr>
-      <w:bookmarkStart w:id="91" w:name="_Toc5009928"/>
-      <w:bookmarkStart w:id="92" w:name="_Toc5198881"/>
-      <w:bookmarkStart w:id="93" w:name="_Toc5009929"/>
-      <w:bookmarkStart w:id="94" w:name="_Toc5198882"/>
-      <w:bookmarkStart w:id="95" w:name="_Toc5009930"/>
-      <w:bookmarkStart w:id="96" w:name="_Toc5198883"/>
-      <w:bookmarkStart w:id="97" w:name="_Ref8467145"/>
-      <w:bookmarkStart w:id="98" w:name="_Toc10541473"/>
-      <w:bookmarkEnd w:id="91"/>
+      <w:bookmarkStart w:id="92" w:name="_Toc5009928"/>
+      <w:bookmarkStart w:id="93" w:name="_Toc5198881"/>
+      <w:bookmarkStart w:id="94" w:name="_Toc5009929"/>
+      <w:bookmarkStart w:id="95" w:name="_Toc5198882"/>
+      <w:bookmarkStart w:id="96" w:name="_Toc5009930"/>
+      <w:bookmarkStart w:id="97" w:name="_Toc5198883"/>
+      <w:bookmarkStart w:id="98" w:name="_Ref8467145"/>
+      <w:bookmarkStart w:id="99" w:name="_Toc10541473"/>
       <w:bookmarkEnd w:id="92"/>
       <w:bookmarkEnd w:id="93"/>
       <w:bookmarkEnd w:id="94"/>
       <w:bookmarkEnd w:id="95"/>
       <w:bookmarkEnd w:id="96"/>
+      <w:bookmarkEnd w:id="97"/>
       <w:r>
         <w:lastRenderedPageBreak/>
         <w:t xml:space="preserve">(GPIO) Read the State of a </w:t>
@@ -12832,8 +13034,8 @@
       <w:r>
         <w:t>Button</w:t>
       </w:r>
-      <w:bookmarkEnd w:id="97"/>
       <w:bookmarkEnd w:id="98"/>
+      <w:bookmarkEnd w:id="99"/>
     </w:p>
     <w:p>
       <w:r>
@@ -13026,17 +13228,17 @@
       <w:pPr>
         <w:pStyle w:val="Exercise"/>
       </w:pPr>
-      <w:bookmarkStart w:id="99" w:name="_Toc5009932"/>
-      <w:bookmarkStart w:id="100" w:name="_Toc5198885"/>
-      <w:bookmarkStart w:id="101" w:name="_Ref8467156"/>
-      <w:bookmarkStart w:id="102" w:name="_Toc10541474"/>
-      <w:bookmarkEnd w:id="99"/>
+      <w:bookmarkStart w:id="100" w:name="_Toc5009932"/>
+      <w:bookmarkStart w:id="101" w:name="_Toc5198885"/>
+      <w:bookmarkStart w:id="102" w:name="_Ref8467156"/>
+      <w:bookmarkStart w:id="103" w:name="_Toc10541474"/>
       <w:bookmarkEnd w:id="100"/>
+      <w:bookmarkEnd w:id="101"/>
       <w:r>
         <w:t>(GPIO) Use an Interrupt to Toggle the State of an LED</w:t>
       </w:r>
-      <w:bookmarkEnd w:id="101"/>
       <w:bookmarkEnd w:id="102"/>
+      <w:bookmarkEnd w:id="103"/>
     </w:p>
     <w:p>
       <w:pPr>
@@ -13343,7 +13545,7 @@
           <w:szCs w:val="26"/>
         </w:rPr>
       </w:pPr>
-      <w:bookmarkStart w:id="103" w:name="_Ref8467601"/>
+      <w:bookmarkStart w:id="104" w:name="_Ref8467601"/>
       <w:r>
         <w:br w:type="page"/>
       </w:r>
@@ -13352,15 +13554,15 @@
       <w:pPr>
         <w:pStyle w:val="Exercise"/>
       </w:pPr>
-      <w:bookmarkStart w:id="104" w:name="_Ref8468453"/>
-      <w:bookmarkStart w:id="105" w:name="_Toc10541475"/>
+      <w:bookmarkStart w:id="105" w:name="_Ref8468453"/>
+      <w:bookmarkStart w:id="106" w:name="_Toc10541475"/>
       <w:r>
         <w:lastRenderedPageBreak/>
         <w:t>(Timer) Use a Timer to Toggle an LED</w:t>
       </w:r>
-      <w:bookmarkEnd w:id="103"/>
       <w:bookmarkEnd w:id="104"/>
       <w:bookmarkEnd w:id="105"/>
+      <w:bookmarkEnd w:id="106"/>
     </w:p>
     <w:p>
       <w:pPr>
@@ -13513,7 +13715,7 @@
         </w:numPr>
       </w:pPr>
       <w:r>
-        <w:t xml:space="preserve">Globally define a </w:t>
+        <w:t xml:space="preserve">Declare </w:t>
       </w:r>
       <w:proofErr w:type="spellStart"/>
       <w:r>
@@ -13521,10 +13723,8 @@
       </w:r>
       <w:proofErr w:type="spellEnd"/>
       <w:r>
-        <w:t xml:space="preserve"> structure.</w:t>
-      </w:r>
-      <w:bookmarkStart w:id="106" w:name="_GoBack"/>
-      <w:bookmarkEnd w:id="106"/>
+        <w:t xml:space="preserve"> structure globally.</w:t>
+      </w:r>
     </w:p>
     <w:p>
       <w:pPr>
@@ -13946,6 +14146,18 @@
     <w:p>
       <w:pPr>
         <w:pStyle w:val="ListParagraph"/>
+        <w:numPr>
+          <w:ilvl w:val="1"/>
+          <w:numId w:val="9"/>
+        </w:numPr>
+      </w:pPr>
+      <w:r>
+        <w:t>Hint: The PWM configuration and routing can be done in code rather than using the configurator. In fact, the solution project does not use the configurator method.</w:t>
+      </w:r>
+    </w:p>
+    <w:p>
+      <w:pPr>
+        <w:pStyle w:val="ListParagraph"/>
         <w:keepNext/>
         <w:numPr>
           <w:ilvl w:val="0"/>
@@ -14044,6 +14256,7 @@
         </w:numPr>
       </w:pPr>
       <w:r>
+        <w:lastRenderedPageBreak/>
         <w:t>Hint: Change the delay in the thread function to 10ms so that the brightness changes relatively quickly.</w:t>
       </w:r>
     </w:p>
@@ -14067,7 +14280,6 @@
       <w:bookmarkStart w:id="115" w:name="_Ref8468472"/>
       <w:bookmarkStart w:id="116" w:name="_Toc10541477"/>
       <w:r>
-        <w:lastRenderedPageBreak/>
         <w:t xml:space="preserve">(PWM) LED </w:t>
       </w:r>
       <w:r>
@@ -21991,7 +22203,7 @@
   <w:style w:type="paragraph" w:default="1" w:styleId="Normal">
     <w:name w:val="Normal"/>
     <w:qFormat/>
-    <w:rsid w:val="0089603C"/>
+    <w:rsid w:val="004A6E1C"/>
   </w:style>
   <w:style w:type="paragraph" w:styleId="Heading1">
     <w:name w:val="heading 1"/>
@@ -22112,7 +22324,7 @@
     <w:uiPriority w:val="1"/>
     <w:semiHidden/>
     <w:unhideWhenUsed/>
-    <w:rsid w:val="0089603C"/>
+    <w:rsid w:val="004A6E1C"/>
   </w:style>
   <w:style w:type="table" w:default="1" w:styleId="TableNormal">
     <w:name w:val="Normal Table"/>
@@ -22134,7 +22346,7 @@
     <w:uiPriority w:val="99"/>
     <w:semiHidden/>
     <w:unhideWhenUsed/>
-    <w:rsid w:val="0089603C"/>
+    <w:rsid w:val="004A6E1C"/>
   </w:style>
   <w:style w:type="character" w:customStyle="1" w:styleId="Heading1Char">
     <w:name w:val="Heading 1 Char"/>
@@ -23064,7 +23276,7 @@
 </file>
 
 <file path=customXml/itemProps1.xml><?xml version="1.0" encoding="utf-8"?>
-<ds:datastoreItem xmlns:ds="http://schemas.openxmlformats.org/officeDocument/2006/customXml" ds:itemID="{D8647DB0-166A-4EEF-ABDC-62F39CE31F8C}">
+<ds:datastoreItem xmlns:ds="http://schemas.openxmlformats.org/officeDocument/2006/customXml" ds:itemID="{B023D277-BF36-4802-B38D-66BEBE66D749}">
   <ds:schemaRefs>
     <ds:schemaRef ds:uri="http://schemas.openxmlformats.org/officeDocument/2006/bibliography"/>
   </ds:schemaRefs>

</xml_diff>

<commit_message>
Remove configure pin from PWM section since it isn't necessary
</commit_message>
<xml_diff>
--- a/labmanual/English/WBT101-02-Peripherals.docx
+++ b/labmanual/English/WBT101-02-Peripherals.docx
@@ -8322,18 +8322,23 @@
     </w:p>
     <w:p>
       <w:pPr>
-        <w:autoSpaceDE w:val="0"/>
-        <w:autoSpaceDN w:val="0"/>
-        <w:adjustRightInd w:val="0"/>
-        <w:spacing w:after="0" w:line="240" w:lineRule="auto"/>
         <w:ind w:left="720"/>
         <w:rPr>
           <w:rFonts w:ascii="Courier New" w:hAnsi="Courier New" w:cs="Courier New"/>
+          <w:sz w:val="20"/>
+        </w:rPr>
+      </w:pPr>
+      <w:proofErr w:type="spellStart"/>
+      <w:r>
+        <w:rPr>
+          <w:rFonts w:ascii="Courier New" w:hAnsi="Courier New" w:cs="Courier New"/>
+          <w:color w:val="000000"/>
           <w:sz w:val="18"/>
           <w:szCs w:val="20"/>
         </w:rPr>
-      </w:pPr>
-      <w:proofErr w:type="spellStart"/>
+        <w:t>wiced_hal_pwm_</w:t>
+      </w:r>
+      <w:proofErr w:type="gramStart"/>
       <w:r>
         <w:rPr>
           <w:rFonts w:ascii="Courier New" w:hAnsi="Courier New" w:cs="Courier New"/>
@@ -8341,7 +8346,7 @@
           <w:sz w:val="18"/>
           <w:szCs w:val="20"/>
         </w:rPr>
-        <w:t>wiced_hal_pwm_configure_pin</w:t>
+        <w:t>start</w:t>
       </w:r>
       <w:proofErr w:type="spellEnd"/>
       <w:r>
@@ -8351,8 +8356,9 @@
           <w:sz w:val="18"/>
           <w:szCs w:val="20"/>
         </w:rPr>
-        <w:t xml:space="preserve"> (WICED_GPIO_PIN_LED_2, PWM</w:t>
-      </w:r>
+        <w:t>(</w:t>
+      </w:r>
+      <w:proofErr w:type="gramEnd"/>
       <w:r>
         <w:rPr>
           <w:rFonts w:ascii="Courier New" w:hAnsi="Courier New" w:cs="Courier New"/>
@@ -8360,45 +8366,7 @@
           <w:sz w:val="18"/>
           <w:szCs w:val="20"/>
         </w:rPr>
-        <w:t>0</w:t>
-      </w:r>
-      <w:r>
-        <w:rPr>
-          <w:rFonts w:ascii="Courier New" w:hAnsi="Courier New" w:cs="Courier New"/>
-          <w:color w:val="000000"/>
-          <w:sz w:val="18"/>
-          <w:szCs w:val="20"/>
-        </w:rPr>
-        <w:t xml:space="preserve"> );</w:t>
-      </w:r>
-    </w:p>
-    <w:p>
-      <w:pPr>
-        <w:ind w:left="720"/>
-        <w:rPr>
-          <w:rFonts w:ascii="Courier New" w:hAnsi="Courier New" w:cs="Courier New"/>
-          <w:sz w:val="20"/>
-        </w:rPr>
-      </w:pPr>
-      <w:proofErr w:type="spellStart"/>
-      <w:r>
-        <w:rPr>
-          <w:rFonts w:ascii="Courier New" w:hAnsi="Courier New" w:cs="Courier New"/>
-          <w:color w:val="000000"/>
-          <w:sz w:val="18"/>
-          <w:szCs w:val="20"/>
-        </w:rPr>
-        <w:t>wiced_hal_pwm_start</w:t>
-      </w:r>
-      <w:proofErr w:type="spellEnd"/>
-      <w:r>
-        <w:rPr>
-          <w:rFonts w:ascii="Courier New" w:hAnsi="Courier New" w:cs="Courier New"/>
-          <w:color w:val="000000"/>
-          <w:sz w:val="18"/>
-          <w:szCs w:val="20"/>
-        </w:rPr>
-        <w:t xml:space="preserve">(PWM0, </w:t>
+        <w:t xml:space="preserve">PWM0, </w:t>
       </w:r>
       <w:r>
         <w:rPr>
@@ -8467,42 +8435,31 @@
       </w:r>
     </w:p>
     <w:p>
-      <w:r>
-        <w:t xml:space="preserve">Also note that the call to </w:t>
+      <w:bookmarkStart w:id="67" w:name="_GoBack"/>
+      <w:bookmarkEnd w:id="67"/>
+      <w:r>
+        <w:t xml:space="preserve">There are additional functions to enable, disable, change values while the PWM is running, get the </w:t>
       </w:r>
       <w:proofErr w:type="spellStart"/>
       <w:r>
-        <w:t>wiced_hal_pwm_configure_pin</w:t>
+        <w:t>init</w:t>
       </w:r>
       <w:proofErr w:type="spellEnd"/>
       <w:r>
-        <w:t xml:space="preserve"> is not necessary if the PWM was configured using the device configurator.</w:t>
-      </w:r>
-    </w:p>
-    <w:p>
-      <w:r>
-        <w:t xml:space="preserve">There are additional functions to enable, disable, change values while the PWM is running, get the </w:t>
+        <w:t xml:space="preserve"> value, and get the toggle count. There is even a helper function called </w:t>
       </w:r>
       <w:proofErr w:type="spellStart"/>
       <w:r>
-        <w:t>init</w:t>
+        <w:rPr>
+          <w:i/>
+        </w:rPr>
+        <w:t>wiced_hal_pwm_params</w:t>
       </w:r>
       <w:proofErr w:type="spellEnd"/>
       <w:r>
-        <w:t xml:space="preserve"> value, and get the toggle count. There is even a helper function called </w:t>
-      </w:r>
-      <w:proofErr w:type="spellStart"/>
-      <w:r>
         <w:rPr>
           <w:i/>
         </w:rPr>
-        <w:t>wiced_hal_pwm_params</w:t>
-      </w:r>
-      <w:proofErr w:type="spellEnd"/>
-      <w:r>
-        <w:rPr>
-          <w:i/>
-        </w:rPr>
         <w:t>()</w:t>
       </w:r>
       <w:r>
@@ -8526,14 +8483,14 @@
       <w:pPr>
         <w:pStyle w:val="Heading2"/>
       </w:pPr>
-      <w:bookmarkStart w:id="67" w:name="_Ref8468094"/>
-      <w:bookmarkStart w:id="68" w:name="_Toc10541465"/>
+      <w:bookmarkStart w:id="68" w:name="_Ref8468094"/>
+      <w:bookmarkStart w:id="69" w:name="_Toc10541465"/>
       <w:r>
         <w:lastRenderedPageBreak/>
         <w:t>NVRAM</w:t>
       </w:r>
-      <w:bookmarkEnd w:id="67"/>
       <w:bookmarkEnd w:id="68"/>
+      <w:bookmarkEnd w:id="69"/>
     </w:p>
     <w:p>
       <w:r>
@@ -8976,14 +8933,14 @@
       <w:pPr>
         <w:pStyle w:val="Heading2"/>
       </w:pPr>
-      <w:bookmarkStart w:id="69" w:name="_Ref8468067"/>
-      <w:bookmarkStart w:id="70" w:name="_Toc10541466"/>
+      <w:bookmarkStart w:id="70" w:name="_Ref8468067"/>
+      <w:bookmarkStart w:id="71" w:name="_Toc10541466"/>
       <w:r>
         <w:lastRenderedPageBreak/>
         <w:t>I2C</w:t>
       </w:r>
-      <w:bookmarkEnd w:id="69"/>
       <w:bookmarkEnd w:id="70"/>
+      <w:bookmarkEnd w:id="71"/>
     </w:p>
     <w:p>
       <w:r>
@@ -10369,14 +10326,14 @@
       <w:pPr>
         <w:pStyle w:val="Heading2"/>
       </w:pPr>
-      <w:bookmarkStart w:id="71" w:name="_Ref8468143"/>
-      <w:bookmarkStart w:id="72" w:name="_Toc10541467"/>
+      <w:bookmarkStart w:id="72" w:name="_Ref8468143"/>
+      <w:bookmarkStart w:id="73" w:name="_Toc10541467"/>
       <w:r>
         <w:lastRenderedPageBreak/>
         <w:t>ADC</w:t>
       </w:r>
-      <w:bookmarkEnd w:id="71"/>
       <w:bookmarkEnd w:id="72"/>
+      <w:bookmarkEnd w:id="73"/>
     </w:p>
     <w:p>
       <w:r>
@@ -10599,8 +10556,8 @@
       </w:r>
     </w:p>
     <w:p>
-      <w:bookmarkStart w:id="73" w:name="_Toc5198871"/>
-      <w:bookmarkEnd w:id="73"/>
+      <w:bookmarkStart w:id="74" w:name="_Toc5198871"/>
+      <w:bookmarkEnd w:id="74"/>
       <w:r>
         <w:t xml:space="preserve">To initialize the ADC block you need to call the initialization function and select the input range based on your board supply. When you read a sample, you must specify which channel to read from. The BSP provides </w:t>
       </w:r>
@@ -10907,8 +10864,8 @@
       <w:pPr>
         <w:pStyle w:val="Heading2"/>
       </w:pPr>
-      <w:bookmarkStart w:id="74" w:name="_Ref8468230"/>
-      <w:bookmarkStart w:id="75" w:name="_Toc10541468"/>
+      <w:bookmarkStart w:id="75" w:name="_Ref8468230"/>
+      <w:bookmarkStart w:id="76" w:name="_Toc10541468"/>
       <w:r>
         <w:lastRenderedPageBreak/>
         <w:t>R</w:t>
@@ -10916,8 +10873,8 @@
       <w:r>
         <w:t>TC (Real Time Clock)</w:t>
       </w:r>
-      <w:bookmarkEnd w:id="74"/>
       <w:bookmarkEnd w:id="75"/>
+      <w:bookmarkEnd w:id="76"/>
     </w:p>
     <w:p>
       <w:r>
@@ -11350,12 +11307,12 @@
       <w:pPr>
         <w:pStyle w:val="Heading1"/>
       </w:pPr>
-      <w:bookmarkStart w:id="76" w:name="_Toc10541469"/>
+      <w:bookmarkStart w:id="77" w:name="_Toc10541469"/>
       <w:r>
         <w:lastRenderedPageBreak/>
         <w:t>WICED_RESULT_T</w:t>
       </w:r>
-      <w:bookmarkEnd w:id="76"/>
+      <w:bookmarkEnd w:id="77"/>
     </w:p>
     <w:p>
       <w:r>
@@ -11613,12 +11570,12 @@
       <w:pPr>
         <w:pStyle w:val="Heading1"/>
       </w:pPr>
-      <w:bookmarkStart w:id="77" w:name="_Toc10541470"/>
+      <w:bookmarkStart w:id="78" w:name="_Toc10541470"/>
       <w:r>
         <w:lastRenderedPageBreak/>
         <w:t>Exercises</w:t>
       </w:r>
-      <w:bookmarkEnd w:id="77"/>
+      <w:bookmarkEnd w:id="78"/>
     </w:p>
     <w:p>
       <w:pPr>
@@ -11627,8 +11584,8 @@
       <w:r>
         <w:t xml:space="preserve"> </w:t>
       </w:r>
-      <w:bookmarkStart w:id="78" w:name="_Ref8467079"/>
-      <w:bookmarkStart w:id="79" w:name="_Toc10541471"/>
+      <w:bookmarkStart w:id="79" w:name="_Ref8467079"/>
+      <w:bookmarkStart w:id="80" w:name="_Toc10541471"/>
       <w:r>
         <w:t>(GPIO)</w:t>
       </w:r>
@@ -11638,8 +11595,8 @@
       <w:r>
         <w:t>Blink an LED</w:t>
       </w:r>
-      <w:bookmarkEnd w:id="78"/>
       <w:bookmarkEnd w:id="79"/>
+      <w:bookmarkEnd w:id="80"/>
       <w:r>
         <w:t xml:space="preserve"> </w:t>
       </w:r>
@@ -12314,7 +12271,7 @@
           <w:numId w:val="28"/>
         </w:numPr>
       </w:pPr>
-      <w:bookmarkStart w:id="80" w:name="_Hlk504035693"/>
+      <w:bookmarkStart w:id="81" w:name="_Hlk504035693"/>
       <w:r>
         <w:t>What is the name of the first user application function that is executed? What does it do?</w:t>
       </w:r>
@@ -12347,7 +12304,7 @@
         <w:t xml:space="preserve"> When does the BTM_ENABLED_EVT case occur?</w:t>
       </w:r>
     </w:p>
-    <w:bookmarkEnd w:id="80"/>
+    <w:bookmarkEnd w:id="81"/>
     <w:p>
       <w:pPr>
         <w:ind w:left="360"/>
@@ -12372,33 +12329,33 @@
       <w:pPr>
         <w:pStyle w:val="Exercise"/>
       </w:pPr>
-      <w:bookmarkStart w:id="81" w:name="_Toc5009923"/>
-      <w:bookmarkStart w:id="82" w:name="_Toc5198876"/>
-      <w:bookmarkStart w:id="83" w:name="_Toc5009924"/>
-      <w:bookmarkStart w:id="84" w:name="_Toc5198877"/>
-      <w:bookmarkStart w:id="85" w:name="_Toc5009925"/>
-      <w:bookmarkStart w:id="86" w:name="_Toc5198878"/>
-      <w:bookmarkEnd w:id="81"/>
+      <w:bookmarkStart w:id="82" w:name="_Toc5009923"/>
+      <w:bookmarkStart w:id="83" w:name="_Toc5198876"/>
+      <w:bookmarkStart w:id="84" w:name="_Toc5009924"/>
+      <w:bookmarkStart w:id="85" w:name="_Toc5198877"/>
+      <w:bookmarkStart w:id="86" w:name="_Toc5009925"/>
+      <w:bookmarkStart w:id="87" w:name="_Toc5198878"/>
       <w:bookmarkEnd w:id="82"/>
       <w:bookmarkEnd w:id="83"/>
       <w:bookmarkEnd w:id="84"/>
       <w:bookmarkEnd w:id="85"/>
       <w:bookmarkEnd w:id="86"/>
+      <w:bookmarkEnd w:id="87"/>
       <w:r>
         <w:lastRenderedPageBreak/>
         <w:t xml:space="preserve"> </w:t>
       </w:r>
-      <w:bookmarkStart w:id="87" w:name="_Toc5009926"/>
-      <w:bookmarkStart w:id="88" w:name="_Toc5198879"/>
-      <w:bookmarkStart w:id="89" w:name="_Ref8467347"/>
-      <w:bookmarkStart w:id="90" w:name="_Toc10541472"/>
-      <w:bookmarkEnd w:id="87"/>
+      <w:bookmarkStart w:id="88" w:name="_Toc5009926"/>
+      <w:bookmarkStart w:id="89" w:name="_Toc5198879"/>
+      <w:bookmarkStart w:id="90" w:name="_Ref8467347"/>
+      <w:bookmarkStart w:id="91" w:name="_Toc10541472"/>
       <w:bookmarkEnd w:id="88"/>
+      <w:bookmarkEnd w:id="89"/>
       <w:r>
         <w:t>(GPIO) Add Debug Printing to the LED Blink Project</w:t>
       </w:r>
-      <w:bookmarkEnd w:id="89"/>
       <w:bookmarkEnd w:id="90"/>
+      <w:bookmarkEnd w:id="91"/>
     </w:p>
     <w:p>
       <w:pPr>
@@ -12920,20 +12877,20 @@
       <w:pPr>
         <w:pStyle w:val="Exercise"/>
       </w:pPr>
-      <w:bookmarkStart w:id="91" w:name="_Toc5009928"/>
-      <w:bookmarkStart w:id="92" w:name="_Toc5198881"/>
-      <w:bookmarkStart w:id="93" w:name="_Toc5009929"/>
-      <w:bookmarkStart w:id="94" w:name="_Toc5198882"/>
-      <w:bookmarkStart w:id="95" w:name="_Toc5009930"/>
-      <w:bookmarkStart w:id="96" w:name="_Toc5198883"/>
-      <w:bookmarkStart w:id="97" w:name="_Ref8467145"/>
-      <w:bookmarkStart w:id="98" w:name="_Toc10541473"/>
-      <w:bookmarkEnd w:id="91"/>
+      <w:bookmarkStart w:id="92" w:name="_Toc5009928"/>
+      <w:bookmarkStart w:id="93" w:name="_Toc5198881"/>
+      <w:bookmarkStart w:id="94" w:name="_Toc5009929"/>
+      <w:bookmarkStart w:id="95" w:name="_Toc5198882"/>
+      <w:bookmarkStart w:id="96" w:name="_Toc5009930"/>
+      <w:bookmarkStart w:id="97" w:name="_Toc5198883"/>
+      <w:bookmarkStart w:id="98" w:name="_Ref8467145"/>
+      <w:bookmarkStart w:id="99" w:name="_Toc10541473"/>
       <w:bookmarkEnd w:id="92"/>
       <w:bookmarkEnd w:id="93"/>
       <w:bookmarkEnd w:id="94"/>
       <w:bookmarkEnd w:id="95"/>
       <w:bookmarkEnd w:id="96"/>
+      <w:bookmarkEnd w:id="97"/>
       <w:r>
         <w:lastRenderedPageBreak/>
         <w:t xml:space="preserve">(GPIO) Read the State of a </w:t>
@@ -12944,8 +12901,8 @@
       <w:r>
         <w:t>Button</w:t>
       </w:r>
-      <w:bookmarkEnd w:id="97"/>
       <w:bookmarkEnd w:id="98"/>
+      <w:bookmarkEnd w:id="99"/>
     </w:p>
     <w:p>
       <w:r>
@@ -13138,17 +13095,17 @@
       <w:pPr>
         <w:pStyle w:val="Exercise"/>
       </w:pPr>
-      <w:bookmarkStart w:id="99" w:name="_Toc5009932"/>
-      <w:bookmarkStart w:id="100" w:name="_Toc5198885"/>
-      <w:bookmarkStart w:id="101" w:name="_Ref8467156"/>
-      <w:bookmarkStart w:id="102" w:name="_Toc10541474"/>
-      <w:bookmarkEnd w:id="99"/>
+      <w:bookmarkStart w:id="100" w:name="_Toc5009932"/>
+      <w:bookmarkStart w:id="101" w:name="_Toc5198885"/>
+      <w:bookmarkStart w:id="102" w:name="_Ref8467156"/>
+      <w:bookmarkStart w:id="103" w:name="_Toc10541474"/>
       <w:bookmarkEnd w:id="100"/>
+      <w:bookmarkEnd w:id="101"/>
       <w:r>
         <w:t>(GPIO) Use an Interrupt to Toggle the State of an LED</w:t>
       </w:r>
-      <w:bookmarkEnd w:id="101"/>
       <w:bookmarkEnd w:id="102"/>
+      <w:bookmarkEnd w:id="103"/>
     </w:p>
     <w:p>
       <w:pPr>
@@ -13455,7 +13412,7 @@
           <w:szCs w:val="26"/>
         </w:rPr>
       </w:pPr>
-      <w:bookmarkStart w:id="103" w:name="_Ref8467601"/>
+      <w:bookmarkStart w:id="104" w:name="_Ref8467601"/>
       <w:r>
         <w:br w:type="page"/>
       </w:r>
@@ -13464,15 +13421,15 @@
       <w:pPr>
         <w:pStyle w:val="Exercise"/>
       </w:pPr>
-      <w:bookmarkStart w:id="104" w:name="_Ref8468453"/>
-      <w:bookmarkStart w:id="105" w:name="_Toc10541475"/>
+      <w:bookmarkStart w:id="105" w:name="_Ref8468453"/>
+      <w:bookmarkStart w:id="106" w:name="_Toc10541475"/>
       <w:r>
         <w:lastRenderedPageBreak/>
         <w:t>(Timer) Use a Timer to Toggle an LED</w:t>
       </w:r>
-      <w:bookmarkEnd w:id="103"/>
       <w:bookmarkEnd w:id="104"/>
       <w:bookmarkEnd w:id="105"/>
+      <w:bookmarkEnd w:id="106"/>
     </w:p>
     <w:p>
       <w:pPr>
@@ -13702,15 +13659,15 @@
           <w:szCs w:val="26"/>
         </w:rPr>
       </w:pPr>
-      <w:bookmarkStart w:id="106" w:name="_Toc5009935"/>
-      <w:bookmarkStart w:id="107" w:name="_Toc5198888"/>
-      <w:bookmarkStart w:id="108" w:name="_Toc5009936"/>
-      <w:bookmarkStart w:id="109" w:name="_Toc5198889"/>
-      <w:bookmarkStart w:id="110" w:name="_Ref8467638"/>
-      <w:bookmarkEnd w:id="106"/>
+      <w:bookmarkStart w:id="107" w:name="_Toc5009935"/>
+      <w:bookmarkStart w:id="108" w:name="_Toc5198888"/>
+      <w:bookmarkStart w:id="109" w:name="_Toc5009936"/>
+      <w:bookmarkStart w:id="110" w:name="_Toc5198889"/>
+      <w:bookmarkStart w:id="111" w:name="_Ref8467638"/>
       <w:bookmarkEnd w:id="107"/>
       <w:bookmarkEnd w:id="108"/>
       <w:bookmarkEnd w:id="109"/>
+      <w:bookmarkEnd w:id="110"/>
       <w:r>
         <w:br w:type="page"/>
       </w:r>
@@ -13719,15 +13676,15 @@
       <w:pPr>
         <w:pStyle w:val="Exercise"/>
       </w:pPr>
-      <w:bookmarkStart w:id="111" w:name="_Ref8468464"/>
-      <w:bookmarkStart w:id="112" w:name="_Toc10541476"/>
+      <w:bookmarkStart w:id="112" w:name="_Ref8468464"/>
+      <w:bookmarkStart w:id="113" w:name="_Toc10541476"/>
       <w:r>
         <w:lastRenderedPageBreak/>
         <w:t>(PWM) LED brightness</w:t>
       </w:r>
-      <w:bookmarkEnd w:id="110"/>
       <w:bookmarkEnd w:id="111"/>
       <w:bookmarkEnd w:id="112"/>
+      <w:bookmarkEnd w:id="113"/>
     </w:p>
     <w:p>
       <w:pPr>
@@ -14030,12 +13987,7 @@
         </w:numPr>
       </w:pPr>
       <w:r>
-        <w:t>Save the c</w:t>
-      </w:r>
-      <w:bookmarkStart w:id="113" w:name="_GoBack"/>
-      <w:bookmarkEnd w:id="113"/>
-      <w:r>
-        <w:t>hanges and close the configurator.</w:t>
+        <w:t>Save the changes and close the configurator.</w:t>
       </w:r>
     </w:p>
     <w:p>
@@ -22108,7 +22060,7 @@
   <w:style w:type="paragraph" w:default="1" w:styleId="Normal">
     <w:name w:val="Normal"/>
     <w:qFormat/>
-    <w:rsid w:val="00212A69"/>
+    <w:rsid w:val="00B86139"/>
   </w:style>
   <w:style w:type="paragraph" w:styleId="Heading1">
     <w:name w:val="heading 1"/>
@@ -22229,7 +22181,7 @@
     <w:uiPriority w:val="1"/>
     <w:semiHidden/>
     <w:unhideWhenUsed/>
-    <w:rsid w:val="00212A69"/>
+    <w:rsid w:val="00B86139"/>
   </w:style>
   <w:style w:type="table" w:default="1" w:styleId="TableNormal">
     <w:name w:val="Normal Table"/>
@@ -22251,7 +22203,7 @@
     <w:uiPriority w:val="99"/>
     <w:semiHidden/>
     <w:unhideWhenUsed/>
-    <w:rsid w:val="00212A69"/>
+    <w:rsid w:val="00B86139"/>
   </w:style>
   <w:style w:type="character" w:customStyle="1" w:styleId="Heading1Char">
     <w:name w:val="Heading 1 Char"/>
@@ -23181,7 +23133,7 @@
 </file>
 
 <file path=customXml/itemProps1.xml><?xml version="1.0" encoding="utf-8"?>
-<ds:datastoreItem xmlns:ds="http://schemas.openxmlformats.org/officeDocument/2006/customXml" ds:itemID="{37634514-2CD0-4C92-B25B-A7A30B0B170B}">
+<ds:datastoreItem xmlns:ds="http://schemas.openxmlformats.org/officeDocument/2006/customXml" ds:itemID="{325415BD-D33B-4FE1-B20B-42C9BF8E39DE}">
   <ds:schemaRefs>
     <ds:schemaRef ds:uri="http://schemas.openxmlformats.org/officeDocument/2006/bibliography"/>
   </ds:schemaRefs>

</xml_diff>

<commit_message>
update ch2 lab manual to show adc is enabled by default in ex10 and section 2.4.8
</commit_message>
<xml_diff>
--- a/labmanual/English/WBT101-02-Peripherals.docx
+++ b/labmanual/English/WBT101-02-Peripherals.docx
@@ -8435,8 +8435,6 @@
       </w:r>
     </w:p>
     <w:p>
-      <w:bookmarkStart w:id="67" w:name="_GoBack"/>
-      <w:bookmarkEnd w:id="67"/>
       <w:r>
         <w:t xml:space="preserve">There are additional functions to enable, disable, change values while the PWM is running, get the </w:t>
       </w:r>
@@ -8483,14 +8481,14 @@
       <w:pPr>
         <w:pStyle w:val="Heading2"/>
       </w:pPr>
-      <w:bookmarkStart w:id="68" w:name="_Ref8468094"/>
-      <w:bookmarkStart w:id="69" w:name="_Toc10541465"/>
+      <w:bookmarkStart w:id="67" w:name="_Ref8468094"/>
+      <w:bookmarkStart w:id="68" w:name="_Toc10541465"/>
       <w:r>
         <w:lastRenderedPageBreak/>
         <w:t>NVRAM</w:t>
       </w:r>
+      <w:bookmarkEnd w:id="67"/>
       <w:bookmarkEnd w:id="68"/>
-      <w:bookmarkEnd w:id="69"/>
     </w:p>
     <w:p>
       <w:r>
@@ -8933,14 +8931,14 @@
       <w:pPr>
         <w:pStyle w:val="Heading2"/>
       </w:pPr>
-      <w:bookmarkStart w:id="70" w:name="_Ref8468067"/>
-      <w:bookmarkStart w:id="71" w:name="_Toc10541466"/>
+      <w:bookmarkStart w:id="69" w:name="_Ref8468067"/>
+      <w:bookmarkStart w:id="70" w:name="_Toc10541466"/>
       <w:r>
         <w:lastRenderedPageBreak/>
         <w:t>I2C</w:t>
       </w:r>
+      <w:bookmarkEnd w:id="69"/>
       <w:bookmarkEnd w:id="70"/>
-      <w:bookmarkEnd w:id="71"/>
     </w:p>
     <w:p>
       <w:r>
@@ -10326,111 +10324,116 @@
       <w:pPr>
         <w:pStyle w:val="Heading2"/>
       </w:pPr>
-      <w:bookmarkStart w:id="72" w:name="_Ref8468143"/>
-      <w:bookmarkStart w:id="73" w:name="_Toc10541467"/>
+      <w:bookmarkStart w:id="71" w:name="_Ref8468143"/>
+      <w:bookmarkStart w:id="72" w:name="_Toc10541467"/>
       <w:r>
         <w:lastRenderedPageBreak/>
         <w:t>ADC</w:t>
       </w:r>
+      <w:bookmarkEnd w:id="71"/>
       <w:bookmarkEnd w:id="72"/>
+    </w:p>
+    <w:p>
+      <w:r>
+        <w:t xml:space="preserve">You will use this in </w:t>
+      </w:r>
+      <w:r>
+        <w:rPr>
+          <w:color w:val="2E74B5" w:themeColor="accent1" w:themeShade="BF"/>
+        </w:rPr>
+        <w:fldChar w:fldCharType="begin"/>
+      </w:r>
+      <w:r>
+        <w:rPr>
+          <w:color w:val="2E74B5" w:themeColor="accent1" w:themeShade="BF"/>
+        </w:rPr>
+        <w:instrText xml:space="preserve"> REF _Ref8468583 \n \h </w:instrText>
+      </w:r>
+      <w:r>
+        <w:rPr>
+          <w:color w:val="2E74B5" w:themeColor="accent1" w:themeShade="BF"/>
+        </w:rPr>
+      </w:r>
+      <w:r>
+        <w:rPr>
+          <w:color w:val="2E74B5" w:themeColor="accent1" w:themeShade="BF"/>
+        </w:rPr>
+        <w:fldChar w:fldCharType="separate"/>
+      </w:r>
+      <w:r>
+        <w:rPr>
+          <w:color w:val="2E74B5" w:themeColor="accent1" w:themeShade="BF"/>
+        </w:rPr>
+        <w:t>Exercise - 2.10</w:t>
+      </w:r>
+      <w:r>
+        <w:rPr>
+          <w:color w:val="2E74B5" w:themeColor="accent1" w:themeShade="BF"/>
+        </w:rPr>
+        <w:fldChar w:fldCharType="end"/>
+      </w:r>
+      <w:r>
+        <w:t>.</w:t>
+      </w:r>
+    </w:p>
+    <w:p>
+      <w:r>
+        <w:t xml:space="preserve">The device contains </w:t>
+      </w:r>
+      <w:r>
+        <w:t xml:space="preserve">a </w:t>
+      </w:r>
+      <w:r>
+        <w:t>16</w:t>
+      </w:r>
+      <w:r>
+        <w:t xml:space="preserve">-bit </w:t>
+      </w:r>
+      <w:r>
+        <w:t xml:space="preserve">signed </w:t>
+      </w:r>
+      <w:r>
+        <w:t>ADC</w:t>
+      </w:r>
+      <w:r>
+        <w:t xml:space="preserve"> (-32768 to +32767)</w:t>
+      </w:r>
+      <w:r>
+        <w:t>.</w:t>
+      </w:r>
+      <w:r>
+        <w:t xml:space="preserve"> The ADC has 32 input channels, </w:t>
+      </w:r>
+      <w:r>
+        <w:t>all of which have fixed connections to pins or</w:t>
+      </w:r>
+      <w:r>
+        <w:t xml:space="preserve"> on-chip </w:t>
+      </w:r>
+      <w:r>
+        <w:t xml:space="preserve">voltages such as </w:t>
+      </w:r>
+      <w:proofErr w:type="spellStart"/>
+      <w:r>
+        <w:t>Vddio</w:t>
+      </w:r>
+      <w:proofErr w:type="spellEnd"/>
+      <w:r>
+        <w:t xml:space="preserve">. When setting up the ADC in the Device Configurator you choose the number of channels and assign each one to the desired physical pin (note that this is not routing signals on the device, merely assigning virtual channel numbers to the pins). Note that the voltage channels, like </w:t>
+      </w:r>
+      <w:proofErr w:type="spellStart"/>
+      <w:r>
+        <w:t>Vddio</w:t>
+      </w:r>
+      <w:proofErr w:type="spellEnd"/>
+      <w:r>
+        <w:t>, are configured automatically for you.</w:t>
+      </w:r>
+      <w:r>
+        <w:t xml:space="preserve"> The ADC is enabled and set to P08 (thermistor) by default.</w:t>
+      </w:r>
+      <w:bookmarkStart w:id="73" w:name="_GoBack"/>
       <w:bookmarkEnd w:id="73"/>
-    </w:p>
-    <w:p>
-      <w:r>
-        <w:t xml:space="preserve">You will use this in </w:t>
-      </w:r>
-      <w:r>
-        <w:rPr>
-          <w:color w:val="2E74B5" w:themeColor="accent1" w:themeShade="BF"/>
-        </w:rPr>
-        <w:fldChar w:fldCharType="begin"/>
-      </w:r>
-      <w:r>
-        <w:rPr>
-          <w:color w:val="2E74B5" w:themeColor="accent1" w:themeShade="BF"/>
-        </w:rPr>
-        <w:instrText xml:space="preserve"> REF _Ref8468583 \n \h </w:instrText>
-      </w:r>
-      <w:r>
-        <w:rPr>
-          <w:color w:val="2E74B5" w:themeColor="accent1" w:themeShade="BF"/>
-        </w:rPr>
-      </w:r>
-      <w:r>
-        <w:rPr>
-          <w:color w:val="2E74B5" w:themeColor="accent1" w:themeShade="BF"/>
-        </w:rPr>
-        <w:fldChar w:fldCharType="separate"/>
-      </w:r>
-      <w:r>
-        <w:rPr>
-          <w:color w:val="2E74B5" w:themeColor="accent1" w:themeShade="BF"/>
-        </w:rPr>
-        <w:t>Exercise - 2.10</w:t>
-      </w:r>
-      <w:r>
-        <w:rPr>
-          <w:color w:val="2E74B5" w:themeColor="accent1" w:themeShade="BF"/>
-        </w:rPr>
-        <w:fldChar w:fldCharType="end"/>
-      </w:r>
-      <w:r>
-        <w:t>.</w:t>
-      </w:r>
-    </w:p>
-    <w:p>
-      <w:r>
-        <w:t xml:space="preserve">The device contains </w:t>
-      </w:r>
-      <w:r>
-        <w:t xml:space="preserve">a </w:t>
-      </w:r>
-      <w:r>
-        <w:t>16</w:t>
-      </w:r>
-      <w:r>
-        <w:t xml:space="preserve">-bit </w:t>
-      </w:r>
-      <w:r>
-        <w:t xml:space="preserve">signed </w:t>
-      </w:r>
-      <w:r>
-        <w:t>ADC</w:t>
-      </w:r>
-      <w:r>
-        <w:t xml:space="preserve"> (-32768 to +32767)</w:t>
-      </w:r>
-      <w:r>
-        <w:t>.</w:t>
-      </w:r>
-      <w:r>
-        <w:t xml:space="preserve"> The ADC has 32 input channels, </w:t>
-      </w:r>
-      <w:r>
-        <w:t>all of which have fixed connections to pins or</w:t>
-      </w:r>
-      <w:r>
-        <w:t xml:space="preserve"> on-chip </w:t>
-      </w:r>
-      <w:r>
-        <w:t xml:space="preserve">voltages such as </w:t>
-      </w:r>
-      <w:proofErr w:type="spellStart"/>
-      <w:r>
-        <w:t>Vddio</w:t>
-      </w:r>
-      <w:proofErr w:type="spellEnd"/>
-      <w:r>
-        <w:t xml:space="preserve">. When setting up the ADC in the Device Configurator you choose the number of channels and assign each one to the desired physical pin (note that this is not routing signals on the device, merely assigning virtual channel numbers to the pins). Note that the voltage channels, like </w:t>
-      </w:r>
-      <w:proofErr w:type="spellStart"/>
-      <w:r>
-        <w:t>Vddio</w:t>
-      </w:r>
-      <w:proofErr w:type="spellEnd"/>
-      <w:r>
-        <w:t>, are configured automatically for you.</w:t>
-      </w:r>
     </w:p>
     <w:p>
       <w:r>
@@ -15564,24 +15567,6 @@
     </w:p>
     <w:p>
       <w:pPr>
-        <w:pStyle w:val="ListParagraph"/>
-        <w:numPr>
-          <w:ilvl w:val="0"/>
-          <w:numId w:val="10"/>
-        </w:numPr>
-      </w:pPr>
-      <w:r>
-        <w:t xml:space="preserve">Use the Configurator to enable the ADC and connect channel </w:t>
-      </w:r>
-      <w:r>
-        <w:t>0</w:t>
-      </w:r>
-      <w:r>
-        <w:t xml:space="preserve"> to P08 (CYW20819EVB) or P10 (CYBT213043-MESH). Save your selections and close the Configurator.</w:t>
-      </w:r>
-    </w:p>
-    <w:p>
-      <w:pPr>
         <w:ind w:left="720"/>
       </w:pPr>
       <w:r>
@@ -16723,6 +16708,7 @@
         <w:docPartUnique/>
       </w:docPartObj>
     </w:sdtPr>
+    <w:sdtEndPr/>
     <w:sdtContent>
       <w:sdt>
         <w:sdtPr>
@@ -16732,6 +16718,7 @@
             <w:docPartUnique/>
           </w:docPartObj>
         </w:sdtPr>
+        <w:sdtEndPr/>
         <w:sdtContent>
           <w:p>
             <w:pPr>
@@ -21681,7 +21668,7 @@
       </w:pPr>
     </w:pPrDefault>
   </w:docDefaults>
-  <w:latentStyles w:defLockedState="0" w:defUIPriority="99" w:defSemiHidden="0" w:defUnhideWhenUsed="0" w:defQFormat="0" w:count="375">
+  <w:latentStyles w:defLockedState="0" w:defUIPriority="99" w:defSemiHidden="0" w:defUnhideWhenUsed="0" w:defQFormat="0" w:count="376">
     <w:lsdException w:name="Normal" w:uiPriority="0" w:qFormat="1"/>
     <w:lsdException w:name="heading 1" w:uiPriority="9" w:qFormat="1"/>
     <w:lsdException w:name="heading 2" w:semiHidden="1" w:uiPriority="9" w:unhideWhenUsed="1" w:qFormat="1"/>
@@ -21787,7 +21774,6 @@
     <w:lsdException w:name="HTML Sample" w:semiHidden="1" w:unhideWhenUsed="1"/>
     <w:lsdException w:name="HTML Typewriter" w:semiHidden="1" w:unhideWhenUsed="1"/>
     <w:lsdException w:name="HTML Variable" w:semiHidden="1" w:unhideWhenUsed="1"/>
-    <w:lsdException w:name="Normal Table" w:semiHidden="1" w:unhideWhenUsed="1"/>
     <w:lsdException w:name="annotation subject" w:semiHidden="1" w:unhideWhenUsed="1"/>
     <w:lsdException w:name="No List" w:semiHidden="1" w:unhideWhenUsed="1"/>
     <w:lsdException w:name="Outline List 1" w:semiHidden="1" w:unhideWhenUsed="1"/>
@@ -21834,10 +21820,8 @@
     <w:lsdException w:name="Table Subtle 2" w:semiHidden="1" w:unhideWhenUsed="1"/>
     <w:lsdException w:name="Table Web 1" w:semiHidden="1" w:unhideWhenUsed="1"/>
     <w:lsdException w:name="Table Web 2" w:semiHidden="1" w:unhideWhenUsed="1"/>
-    <w:lsdException w:name="Table Web 3" w:semiHidden="1" w:unhideWhenUsed="1"/>
     <w:lsdException w:name="Balloon Text" w:semiHidden="1" w:unhideWhenUsed="1"/>
     <w:lsdException w:name="Table Grid" w:uiPriority="59"/>
-    <w:lsdException w:name="Table Theme" w:semiHidden="1" w:unhideWhenUsed="1"/>
     <w:lsdException w:name="Placeholder Text" w:semiHidden="1"/>
     <w:lsdException w:name="No Spacing" w:uiPriority="1" w:qFormat="1"/>
     <w:lsdException w:name="Light Shading" w:uiPriority="60"/>
@@ -22056,11 +22040,12 @@
     <w:lsdException w:name="Mention" w:semiHidden="1" w:unhideWhenUsed="1"/>
     <w:lsdException w:name="Smart Hyperlink" w:semiHidden="1" w:unhideWhenUsed="1"/>
     <w:lsdException w:name="Unresolved Mention" w:semiHidden="1" w:unhideWhenUsed="1"/>
+    <w:lsdException w:name="Smart Link" w:semiHidden="1" w:unhideWhenUsed="1"/>
   </w:latentStyles>
   <w:style w:type="paragraph" w:default="1" w:styleId="Normal">
     <w:name w:val="Normal"/>
     <w:qFormat/>
-    <w:rsid w:val="00B86139"/>
+    <w:rsid w:val="00C07AD4"/>
   </w:style>
   <w:style w:type="paragraph" w:styleId="Heading1">
     <w:name w:val="heading 1"/>
@@ -22181,7 +22166,7 @@
     <w:uiPriority w:val="1"/>
     <w:semiHidden/>
     <w:unhideWhenUsed/>
-    <w:rsid w:val="00B86139"/>
+    <w:rsid w:val="00C07AD4"/>
   </w:style>
   <w:style w:type="table" w:default="1" w:styleId="TableNormal">
     <w:name w:val="Normal Table"/>
@@ -22203,7 +22188,7 @@
     <w:uiPriority w:val="99"/>
     <w:semiHidden/>
     <w:unhideWhenUsed/>
-    <w:rsid w:val="00B86139"/>
+    <w:rsid w:val="00C07AD4"/>
   </w:style>
   <w:style w:type="character" w:customStyle="1" w:styleId="Heading1Char">
     <w:name w:val="Heading 1 Char"/>
@@ -23133,7 +23118,7 @@
 </file>
 
 <file path=customXml/itemProps1.xml><?xml version="1.0" encoding="utf-8"?>
-<ds:datastoreItem xmlns:ds="http://schemas.openxmlformats.org/officeDocument/2006/customXml" ds:itemID="{325415BD-D33B-4FE1-B20B-42C9BF8E39DE}">
+<ds:datastoreItem xmlns:ds="http://schemas.openxmlformats.org/officeDocument/2006/customXml" ds:itemID="{5AFC12B3-00C3-4AFD-BE3C-9627FB9F31C5}">
   <ds:schemaRefs>
     <ds:schemaRef ds:uri="http://schemas.openxmlformats.org/officeDocument/2006/bibliography"/>
   </ds:schemaRefs>

</xml_diff>

<commit_message>
Edit ch02 lab manual to reflect default adc state
</commit_message>
<xml_diff>
--- a/labmanual/English/WBT101-02-Peripherals.docx
+++ b/labmanual/English/WBT101-02-Peripherals.docx
@@ -1551,34 +1551,10 @@
     </w:p>
     <w:p>
       <w:r>
-        <w:t xml:space="preserve">Most of the configurable content of the BSP is managed by the </w:t>
-      </w:r>
-      <w:proofErr w:type="spellStart"/>
-      <w:r>
-        <w:t>design.modus</w:t>
-      </w:r>
-      <w:proofErr w:type="spellEnd"/>
-      <w:r>
-        <w:t xml:space="preserve"> file, which is the database for the Device Configurator.</w:t>
-      </w:r>
-      <w:r>
-        <w:t xml:space="preserve"> It generates the </w:t>
-      </w:r>
-      <w:proofErr w:type="spellStart"/>
-      <w:r>
-        <w:t>GeneratedSource</w:t>
-      </w:r>
-      <w:proofErr w:type="spellEnd"/>
-      <w:r>
-        <w:t>/</w:t>
-      </w:r>
-      <w:proofErr w:type="spellStart"/>
-      <w:r>
-        <w:t>cycfg_pins.c</w:t>
-      </w:r>
-      <w:proofErr w:type="spellEnd"/>
-      <w:r>
-        <w:t xml:space="preserve"> file, which contains constant arrays that are used to configure the peripherals and </w:t>
+        <w:t>Most of the configurable content of the BSP is managed by the design.modus file, which is the database for the Device Configurator.</w:t>
+      </w:r>
+      <w:r>
+        <w:t xml:space="preserve"> It generates the GeneratedSource/cycfg_pins.c file, which contains constant arrays that are used to configure the peripherals and </w:t>
       </w:r>
       <w:r>
         <w:t xml:space="preserve">to initialize the </w:t>
@@ -1676,27 +1652,7 @@
           <w:sz w:val="18"/>
           <w:szCs w:val="18"/>
         </w:rPr>
-        <w:t xml:space="preserve">    .</w:t>
-      </w:r>
-      <w:proofErr w:type="spellStart"/>
-      <w:r>
-        <w:rPr>
-          <w:rFonts w:ascii="Courier New" w:hAnsi="Courier New" w:cs="Courier New"/>
-          <w:color w:val="000000"/>
-          <w:sz w:val="18"/>
-          <w:szCs w:val="18"/>
-        </w:rPr>
-        <w:t>gpio</w:t>
-      </w:r>
-      <w:proofErr w:type="spellEnd"/>
-      <w:r>
-        <w:rPr>
-          <w:rFonts w:ascii="Courier New" w:hAnsi="Courier New" w:cs="Courier New"/>
-          <w:color w:val="000000"/>
-          <w:sz w:val="18"/>
-          <w:szCs w:val="18"/>
-        </w:rPr>
-        <w:t xml:space="preserve"> = (wiced_bt_gpio_numbers_t*)&amp;platform_gpio_pins[PLATFORM_GPIO_3].gpio_pin, \</w:t>
+        <w:t xml:space="preserve">    .gpio = (wiced_bt_gpio_numbers_t*)&amp;platform_gpio_pins[PLATFORM_GPIO_3].gpio_pin, \</w:t>
       </w:r>
     </w:p>
     <w:p>
@@ -1744,27 +1700,7 @@
           <w:sz w:val="18"/>
           <w:szCs w:val="18"/>
         </w:rPr>
-        <w:t xml:space="preserve">    .</w:t>
-      </w:r>
-      <w:proofErr w:type="spellStart"/>
-      <w:r>
-        <w:rPr>
-          <w:rFonts w:ascii="Courier New" w:hAnsi="Courier New" w:cs="Courier New"/>
-          <w:color w:val="000000"/>
-          <w:sz w:val="18"/>
-          <w:szCs w:val="18"/>
-        </w:rPr>
-        <w:t>default_state</w:t>
-      </w:r>
-      <w:proofErr w:type="spellEnd"/>
-      <w:r>
-        <w:rPr>
-          <w:rFonts w:ascii="Courier New" w:hAnsi="Courier New" w:cs="Courier New"/>
-          <w:color w:val="000000"/>
-          <w:sz w:val="18"/>
-          <w:szCs w:val="18"/>
-        </w:rPr>
-        <w:t xml:space="preserve"> = GPIO_PIN_OUTPUT_HIGH, \</w:t>
+        <w:t xml:space="preserve">    .default_state = GPIO_PIN_OUTPUT_HIGH, \</w:t>
       </w:r>
     </w:p>
     <w:p>
@@ -1803,13 +1739,8 @@
         <w:t>is</w:t>
       </w:r>
       <w:r>
-        <w:t xml:space="preserve"> </w:t>
-      </w:r>
-      <w:proofErr w:type="spellStart"/>
-      <w:r>
-        <w:t>wiced_platform.h</w:t>
-      </w:r>
-      <w:proofErr w:type="spellEnd"/>
+        <w:t xml:space="preserve"> wiced_platform.h</w:t>
+      </w:r>
       <w:r>
         <w:t>, which</w:t>
       </w:r>
@@ -1820,15 +1751,7 @@
         <w:t xml:space="preserve">CYW920819EVB-02 </w:t>
       </w:r>
       <w:r>
-        <w:t xml:space="preserve">kit contains two LEDs and one mechanical button. These are identified in </w:t>
-      </w:r>
-      <w:proofErr w:type="spellStart"/>
-      <w:r>
-        <w:t>wiced_platform.h</w:t>
-      </w:r>
-      <w:proofErr w:type="spellEnd"/>
-      <w:r>
-        <w:t xml:space="preserve"> using the names WICED_GPIO_PIN_BUTTON_1, WICED_GPIO_PIN_LED_1 and WICED_GPIO_PIN_LED_2:</w:t>
+        <w:t>kit contains two LEDs and one mechanical button. These are identified in wiced_platform.h using the names WICED_GPIO_PIN_BUTTON_1, WICED_GPIO_PIN_LED_1 and WICED_GPIO_PIN_LED_2:</w:t>
       </w:r>
     </w:p>
     <w:p>
@@ -2205,7 +2128,6 @@
       <w:r>
         <w:t xml:space="preserve"> and then click on the </w:t>
       </w:r>
-      <w:proofErr w:type="spellStart"/>
       <w:r>
         <w:rPr>
           <w:i/>
@@ -2230,7 +2152,6 @@
         </w:rPr>
         <w:t>configure_pin</w:t>
       </w:r>
-      <w:proofErr w:type="spellEnd"/>
       <w:r>
         <w:t xml:space="preserve"> function for a description.</w:t>
       </w:r>
@@ -2303,15 +2224,7 @@
         <w:t>"</w:t>
       </w:r>
       <w:r>
-        <w:t xml:space="preserve"> (F3). This will take you to the function declaration in the file </w:t>
-      </w:r>
-      <w:proofErr w:type="spellStart"/>
-      <w:r>
-        <w:t>wiced_hal_gpio.h</w:t>
-      </w:r>
-      <w:proofErr w:type="spellEnd"/>
-      <w:r>
-        <w:t>. If you scroll to the top of this file, you will find a list of allowed choices. A subset of the choices is shown here:</w:t>
+        <w:t xml:space="preserve"> (F3). This will take you to the function declaration in the file wiced_hal_gpio.h. If you scroll to the top of this file, you will find a list of allowed choices. A subset of the choices is shown here:</w:t>
       </w:r>
     </w:p>
     <w:p>
@@ -2567,12 +2480,10 @@
         <w:pStyle w:val="Heading2"/>
       </w:pPr>
       <w:bookmarkStart w:id="54" w:name="_Toc10541458"/>
-      <w:proofErr w:type="spellStart"/>
       <w:r>
         <w:t>Intellisense</w:t>
       </w:r>
       <w:bookmarkEnd w:id="54"/>
-      <w:proofErr w:type="spellEnd"/>
     </w:p>
     <w:p>
       <w:r>
@@ -2587,15 +2498,7 @@
     </w:p>
     <w:p>
       <w:r>
-        <w:t>For example, if you type "</w:t>
-      </w:r>
-      <w:proofErr w:type="spellStart"/>
-      <w:r>
-        <w:t>wiced_hal_gpio</w:t>
-      </w:r>
-      <w:proofErr w:type="spellEnd"/>
-      <w:r>
-        <w:t>" and press Control-Space, you will get this list of all the matching items that the tool can find:</w:t>
+        <w:t>For example, if you type "wiced_hal_gpio" and press Control-Space, you will get this list of all the matching items that the tool can find:</w:t>
       </w:r>
     </w:p>
     <w:p>
@@ -2810,71 +2713,95 @@
       <w:r>
         <w:t xml:space="preserve"> </w:t>
       </w:r>
-      <w:proofErr w:type="spellStart"/>
       <w:r>
         <w:rPr>
           <w:i/>
         </w:rPr>
-        <w:t>wiced_hal_gpio_configure_pin</w:t>
-      </w:r>
-      <w:proofErr w:type="spellEnd"/>
+        <w:t>wiced_hal_gpio_configure_pin()</w:t>
+      </w:r>
+      <w:r>
+        <w:t xml:space="preserve">. The IOs on the kit that are connected to specific peripherals such as LEDs and buttons are </w:t>
+      </w:r>
+      <w:r>
+        <w:t>usually</w:t>
+      </w:r>
+      <w:r>
+        <w:t xml:space="preserve"> </w:t>
+      </w:r>
+      <w:r>
+        <w:t>configured</w:t>
+      </w:r>
+      <w:r>
+        <w:t xml:space="preserve"> for you as part of</w:t>
+      </w:r>
+      <w:r>
+        <w:t xml:space="preserve"> the platform files</w:t>
+      </w:r>
+      <w:r>
+        <w:t>,</w:t>
+      </w:r>
+      <w:r>
+        <w:t xml:space="preserve"> so you don</w:t>
+      </w:r>
+      <w:r>
+        <w:t>'</w:t>
+      </w:r>
+      <w:r>
+        <w:t xml:space="preserve">t need to </w:t>
+      </w:r>
+      <w:r>
+        <w:t>configure</w:t>
+      </w:r>
+      <w:r>
+        <w:t xml:space="preserve"> t</w:t>
+      </w:r>
+      <w:r>
+        <w:t>hem explicitly in your projects unless you want to change a setting (for example to enable an interrupt on a button pin).</w:t>
+      </w:r>
+    </w:p>
+    <w:p>
+      <w:r>
+        <w:t xml:space="preserve">Once </w:t>
+      </w:r>
+      <w:r>
+        <w:t>configured</w:t>
+      </w:r>
+      <w:r>
+        <w:t xml:space="preserve">, input pins can be read using </w:t>
+      </w:r>
       <w:r>
         <w:rPr>
           <w:i/>
         </w:rPr>
+        <w:t>wiced_</w:t>
+      </w:r>
+      <w:r>
+        <w:rPr>
+          <w:i/>
+        </w:rPr>
+        <w:t>hal_</w:t>
+      </w:r>
+      <w:r>
+        <w:rPr>
+          <w:i/>
+        </w:rPr>
+        <w:t>gpio_</w:t>
+      </w:r>
+      <w:r>
+        <w:rPr>
+          <w:i/>
+        </w:rPr>
+        <w:t>get_pin_input_status</w:t>
+      </w:r>
+      <w:r>
+        <w:rPr>
+          <w:i/>
+        </w:rPr>
         <w:t>()</w:t>
       </w:r>
       <w:r>
-        <w:t xml:space="preserve">. The IOs on the kit that are connected to specific peripherals such as LEDs and buttons are </w:t>
-      </w:r>
-      <w:r>
-        <w:t>usually</w:t>
-      </w:r>
-      <w:r>
-        <w:t xml:space="preserve"> </w:t>
-      </w:r>
-      <w:r>
-        <w:t>configured</w:t>
-      </w:r>
-      <w:r>
-        <w:t xml:space="preserve"> for you as part of</w:t>
-      </w:r>
-      <w:r>
-        <w:t xml:space="preserve"> the platform files</w:t>
-      </w:r>
-      <w:r>
-        <w:t>,</w:t>
-      </w:r>
-      <w:r>
-        <w:t xml:space="preserve"> so you don</w:t>
-      </w:r>
-      <w:r>
-        <w:t>'</w:t>
-      </w:r>
-      <w:r>
-        <w:t xml:space="preserve">t need to </w:t>
-      </w:r>
-      <w:r>
-        <w:t>configure</w:t>
-      </w:r>
-      <w:r>
-        <w:t xml:space="preserve"> t</w:t>
-      </w:r>
-      <w:r>
-        <w:t>hem explicitly in your projects unless you want to change a setting (for example to enable an interrupt on a button pin).</w:t>
-      </w:r>
-    </w:p>
-    <w:p>
-      <w:r>
-        <w:t xml:space="preserve">Once </w:t>
-      </w:r>
-      <w:r>
-        <w:t>configured</w:t>
-      </w:r>
-      <w:r>
-        <w:t xml:space="preserve">, input pins can be read using </w:t>
-      </w:r>
-      <w:proofErr w:type="spellStart"/>
+        <w:t xml:space="preserve"> and outputs can be driven using </w:t>
+      </w:r>
       <w:r>
         <w:rPr>
           <w:i/>
@@ -2897,19 +2824,26 @@
         <w:rPr>
           <w:i/>
         </w:rPr>
-        <w:t>get_pin_input_status</w:t>
-      </w:r>
-      <w:proofErr w:type="spellEnd"/>
+        <w:t>set_pin_</w:t>
+      </w:r>
       <w:r>
         <w:rPr>
           <w:i/>
         </w:rPr>
+        <w:t>output</w:t>
+      </w:r>
+      <w:r>
+        <w:rPr>
+          <w:i/>
+        </w:rPr>
         <w:t>()</w:t>
       </w:r>
       <w:r>
-        <w:t xml:space="preserve"> and outputs can be driven using </w:t>
-      </w:r>
-      <w:proofErr w:type="spellStart"/>
+        <w:t xml:space="preserve">. </w:t>
+      </w:r>
+      <w:r>
+        <w:t xml:space="preserve">You can also get the state that an output pin is set to (not necessarily the actual value on the pin) using </w:t>
+      </w:r>
       <w:r>
         <w:rPr>
           <w:i/>
@@ -2932,58 +2866,7 @@
         <w:rPr>
           <w:i/>
         </w:rPr>
-        <w:t>set_pin_</w:t>
-      </w:r>
-      <w:r>
-        <w:rPr>
-          <w:i/>
-        </w:rPr>
-        <w:t>output</w:t>
-      </w:r>
-      <w:proofErr w:type="spellEnd"/>
-      <w:r>
-        <w:rPr>
-          <w:i/>
-        </w:rPr>
-        <w:t>()</w:t>
-      </w:r>
-      <w:r>
-        <w:t xml:space="preserve">. </w:t>
-      </w:r>
-      <w:r>
-        <w:t xml:space="preserve">You can also get the state that an output pin is set to (not necessarily the actual value on the pin) using </w:t>
-      </w:r>
-      <w:proofErr w:type="spellStart"/>
-      <w:r>
-        <w:rPr>
-          <w:i/>
-        </w:rPr>
-        <w:t>wiced_</w:t>
-      </w:r>
-      <w:r>
-        <w:rPr>
-          <w:i/>
-        </w:rPr>
-        <w:t>hal_</w:t>
-      </w:r>
-      <w:r>
-        <w:rPr>
-          <w:i/>
-        </w:rPr>
-        <w:t>gpio_</w:t>
-      </w:r>
-      <w:r>
-        <w:rPr>
-          <w:i/>
-        </w:rPr>
-        <w:t>get_pin_output</w:t>
-      </w:r>
-      <w:proofErr w:type="spellEnd"/>
-      <w:r>
-        <w:rPr>
-          <w:i/>
-        </w:rPr>
-        <w:t xml:space="preserve">(). </w:t>
+        <w:t xml:space="preserve">get_pin_output(). </w:t>
       </w:r>
       <w:r>
         <w:t>The parameter for these functions is the WICED pin name such as WICED_</w:t>
@@ -3039,7 +2922,6 @@
         </w:rPr>
         <w:t xml:space="preserve">  </w:t>
       </w:r>
-      <w:proofErr w:type="spellStart"/>
       <w:r>
         <w:rPr>
           <w:rFonts w:ascii="Courier New" w:hAnsi="Courier New" w:cs="Courier New"/>
@@ -3047,37 +2929,7 @@
           <w:sz w:val="16"/>
           <w:szCs w:val="18"/>
         </w:rPr>
-        <w:t>btnState</w:t>
-      </w:r>
-      <w:proofErr w:type="spellEnd"/>
-      <w:r>
-        <w:rPr>
-          <w:rFonts w:ascii="Courier New" w:hAnsi="Courier New" w:cs="Courier New"/>
-          <w:i/>
-          <w:sz w:val="16"/>
-          <w:szCs w:val="18"/>
-        </w:rPr>
-        <w:t xml:space="preserve"> = </w:t>
-      </w:r>
-      <w:proofErr w:type="spellStart"/>
-      <w:r>
-        <w:rPr>
-          <w:rFonts w:ascii="Courier New" w:hAnsi="Courier New" w:cs="Courier New"/>
-          <w:i/>
-          <w:sz w:val="16"/>
-          <w:szCs w:val="18"/>
-        </w:rPr>
-        <w:t>wiced_hal_gpio_get_pin_input_status</w:t>
-      </w:r>
-      <w:proofErr w:type="spellEnd"/>
-      <w:r>
-        <w:rPr>
-          <w:rFonts w:ascii="Courier New" w:hAnsi="Courier New" w:cs="Courier New"/>
-          <w:i/>
-          <w:sz w:val="16"/>
-          <w:szCs w:val="18"/>
-        </w:rPr>
-        <w:t>(</w:t>
+        <w:t>btnState = wiced_hal_gpio_get_pin_input_status(</w:t>
       </w:r>
       <w:r>
         <w:rPr>
@@ -3147,27 +2999,7 @@
           <w:sz w:val="16"/>
           <w:szCs w:val="18"/>
         </w:rPr>
-        <w:t xml:space="preserve">  </w:t>
-      </w:r>
-      <w:proofErr w:type="spellStart"/>
-      <w:r>
-        <w:rPr>
-          <w:rFonts w:ascii="Courier New" w:hAnsi="Courier New" w:cs="Courier New"/>
-          <w:i/>
-          <w:sz w:val="16"/>
-          <w:szCs w:val="18"/>
-        </w:rPr>
-        <w:t>wiced_hal_gpio_set_pin_output</w:t>
-      </w:r>
-      <w:proofErr w:type="spellEnd"/>
-      <w:r>
-        <w:rPr>
-          <w:rFonts w:ascii="Courier New" w:hAnsi="Courier New" w:cs="Courier New"/>
-          <w:i/>
-          <w:sz w:val="16"/>
-          <w:szCs w:val="18"/>
-        </w:rPr>
-        <w:t>(</w:t>
+        <w:t xml:space="preserve">  wiced_hal_gpio_set_pin_output(</w:t>
       </w:r>
       <w:r>
         <w:rPr>
@@ -3227,27 +3059,7 @@
           <w:sz w:val="16"/>
           <w:szCs w:val="18"/>
         </w:rPr>
-        <w:t xml:space="preserve">  </w:t>
-      </w:r>
-      <w:proofErr w:type="spellStart"/>
-      <w:r>
-        <w:rPr>
-          <w:rFonts w:ascii="Courier New" w:hAnsi="Courier New" w:cs="Courier New"/>
-          <w:i/>
-          <w:sz w:val="16"/>
-          <w:szCs w:val="18"/>
-        </w:rPr>
-        <w:t>wiced_hal_gpio_set_pin_output</w:t>
-      </w:r>
-      <w:proofErr w:type="spellEnd"/>
-      <w:r>
-        <w:rPr>
-          <w:rFonts w:ascii="Courier New" w:hAnsi="Courier New" w:cs="Courier New"/>
-          <w:i/>
-          <w:sz w:val="16"/>
-          <w:szCs w:val="18"/>
-        </w:rPr>
-        <w:t>(</w:t>
+        <w:t xml:space="preserve">  wiced_hal_gpio_set_pin_output(</w:t>
       </w:r>
       <w:r>
         <w:rPr>
@@ -3296,27 +3108,7 @@
           <w:sz w:val="16"/>
           <w:szCs w:val="18"/>
         </w:rPr>
-        <w:t xml:space="preserve">       !</w:t>
-      </w:r>
-      <w:proofErr w:type="spellStart"/>
-      <w:r>
-        <w:rPr>
-          <w:rFonts w:ascii="Courier New" w:hAnsi="Courier New" w:cs="Courier New"/>
-          <w:i/>
-          <w:sz w:val="16"/>
-          <w:szCs w:val="18"/>
-        </w:rPr>
-        <w:t>wiced_hal_gpio_get_pin_output</w:t>
-      </w:r>
-      <w:proofErr w:type="spellEnd"/>
-      <w:r>
-        <w:rPr>
-          <w:rFonts w:ascii="Courier New" w:hAnsi="Courier New" w:cs="Courier New"/>
-          <w:i/>
-          <w:sz w:val="16"/>
-          <w:szCs w:val="18"/>
-        </w:rPr>
-        <w:t>(</w:t>
+        <w:t xml:space="preserve">       !wiced_hal_gpio_get_pin_output(</w:t>
       </w:r>
       <w:r>
         <w:rPr>
@@ -3415,14 +3207,12 @@
       <w:r>
         <w:t xml:space="preserve">is registered using </w:t>
       </w:r>
-      <w:proofErr w:type="spellStart"/>
       <w:r>
         <w:rPr>
           <w:i/>
         </w:rPr>
         <w:t>wiced_hal_gpio_register_pin_for_interrupt</w:t>
       </w:r>
-      <w:proofErr w:type="spellEnd"/>
       <w:r>
         <w:rPr>
           <w:i/>
@@ -3441,14 +3231,12 @@
       <w:r>
         <w:t xml:space="preserve"> edge interrupt on BUTTON1 with a callback function called </w:t>
       </w:r>
-      <w:proofErr w:type="spellStart"/>
       <w:r>
         <w:rPr>
           <w:i/>
         </w:rPr>
         <w:t>my_interrupt_callback</w:t>
       </w:r>
-      <w:proofErr w:type="spellEnd"/>
       <w:r>
         <w:t>.</w:t>
       </w:r>
@@ -3475,7 +3263,6 @@
         </w:rPr>
         <w:t xml:space="preserve">  </w:t>
       </w:r>
-      <w:proofErr w:type="spellStart"/>
       <w:r>
         <w:rPr>
           <w:rFonts w:ascii="Courier New" w:hAnsi="Courier New" w:cs="Courier New"/>
@@ -3483,17 +3270,7 @@
           <w:sz w:val="16"/>
           <w:szCs w:val="20"/>
         </w:rPr>
-        <w:t>wiced_hal_gpio_register_pin_for_interrupt</w:t>
-      </w:r>
-      <w:proofErr w:type="spellEnd"/>
-      <w:r>
-        <w:rPr>
-          <w:rFonts w:ascii="Courier New" w:hAnsi="Courier New" w:cs="Courier New"/>
-          <w:color w:val="000000"/>
-          <w:sz w:val="16"/>
-          <w:szCs w:val="20"/>
-        </w:rPr>
-        <w:t xml:space="preserve">( </w:t>
+        <w:t xml:space="preserve">wiced_hal_gpio_register_pin_for_interrupt( </w:t>
       </w:r>
       <w:r>
         <w:rPr>
@@ -3528,7 +3305,6 @@
           <w:szCs w:val="20"/>
         </w:rPr>
       </w:pPr>
-      <w:proofErr w:type="spellStart"/>
       <w:r>
         <w:rPr>
           <w:rFonts w:ascii="Courier New" w:hAnsi="Courier New" w:cs="Courier New"/>
@@ -3565,7 +3341,6 @@
         </w:rPr>
         <w:t>callback</w:t>
       </w:r>
-      <w:proofErr w:type="spellEnd"/>
       <w:r>
         <w:rPr>
           <w:rFonts w:ascii="Courier New" w:hAnsi="Courier New" w:cs="Courier New"/>
@@ -3629,7 +3404,6 @@
         </w:rPr>
         <w:t xml:space="preserve">  </w:t>
       </w:r>
-      <w:proofErr w:type="spellStart"/>
       <w:r>
         <w:rPr>
           <w:rFonts w:ascii="Courier New" w:hAnsi="Courier New" w:cs="Courier New"/>
@@ -3637,17 +3411,7 @@
           <w:sz w:val="16"/>
           <w:szCs w:val="20"/>
         </w:rPr>
-        <w:t>wiced_hal_gpio_configure_pin</w:t>
-      </w:r>
-      <w:proofErr w:type="spellEnd"/>
-      <w:r>
-        <w:rPr>
-          <w:rFonts w:ascii="Courier New" w:hAnsi="Courier New" w:cs="Courier New"/>
-          <w:color w:val="000000"/>
-          <w:sz w:val="16"/>
-          <w:szCs w:val="20"/>
-        </w:rPr>
-        <w:t xml:space="preserve">( WICED_GPIO_PIN_BUTTON_1, </w:t>
+        <w:t xml:space="preserve">wiced_hal_gpio_configure_pin( WICED_GPIO_PIN_BUTTON_1, </w:t>
       </w:r>
     </w:p>
     <w:p>
@@ -3785,14 +3549,12 @@
       <w:r>
         <w:t xml:space="preserve"> function should clear the interrupt using </w:t>
       </w:r>
-      <w:proofErr w:type="spellStart"/>
       <w:r>
         <w:rPr>
           <w:i/>
         </w:rPr>
         <w:t>wiced_hal_gpio_clear_pin_interrupt_status</w:t>
       </w:r>
-      <w:proofErr w:type="spellEnd"/>
       <w:r>
         <w:t xml:space="preserve">. </w:t>
       </w:r>
@@ -3843,7 +3605,6 @@
         </w:rPr>
         <w:t xml:space="preserve"> </w:t>
       </w:r>
-      <w:proofErr w:type="spellStart"/>
       <w:r>
         <w:rPr>
           <w:rFonts w:ascii="Courier New" w:hAnsi="Courier New" w:cs="Courier New"/>
@@ -3877,7 +3638,6 @@
         </w:rPr>
         <w:t>callback</w:t>
       </w:r>
-      <w:proofErr w:type="spellEnd"/>
       <w:r>
         <w:rPr>
           <w:rFonts w:ascii="Courier New" w:hAnsi="Courier New" w:cs="Courier New"/>
@@ -3923,27 +3683,7 @@
           <w:sz w:val="16"/>
           <w:szCs w:val="20"/>
         </w:rPr>
-        <w:t xml:space="preserve"> </w:t>
-      </w:r>
-      <w:proofErr w:type="spellStart"/>
-      <w:r>
-        <w:rPr>
-          <w:rFonts w:ascii="Courier New" w:hAnsi="Courier New" w:cs="Courier New"/>
-          <w:color w:val="000000"/>
-          <w:sz w:val="16"/>
-          <w:szCs w:val="20"/>
-        </w:rPr>
-        <w:t>port_pin</w:t>
-      </w:r>
-      <w:proofErr w:type="spellEnd"/>
-      <w:r>
-        <w:rPr>
-          <w:rFonts w:ascii="Courier New" w:hAnsi="Courier New" w:cs="Courier New"/>
-          <w:color w:val="000000"/>
-          <w:sz w:val="16"/>
-          <w:szCs w:val="20"/>
-        </w:rPr>
-        <w:t>)</w:t>
+        <w:t xml:space="preserve"> port_pin)</w:t>
       </w:r>
     </w:p>
     <w:p>
@@ -4025,7 +3765,6 @@
         </w:rPr>
         <w:t xml:space="preserve">/* Clear the </w:t>
       </w:r>
-      <w:proofErr w:type="spellStart"/>
       <w:r>
         <w:rPr>
           <w:rFonts w:ascii="Courier New" w:hAnsi="Courier New" w:cs="Courier New"/>
@@ -4036,7 +3775,6 @@
         </w:rPr>
         <w:t>gpio</w:t>
       </w:r>
-      <w:proofErr w:type="spellEnd"/>
       <w:r>
         <w:rPr>
           <w:rFonts w:ascii="Courier New" w:hAnsi="Courier New" w:cs="Courier New"/>
@@ -4077,7 +3815,6 @@
         </w:rPr>
         <w:t xml:space="preserve">  </w:t>
       </w:r>
-      <w:proofErr w:type="spellStart"/>
       <w:r>
         <w:rPr>
           <w:rFonts w:ascii="Courier New" w:hAnsi="Courier New" w:cs="Courier New"/>
@@ -4085,19 +3822,8 @@
           <w:sz w:val="16"/>
           <w:szCs w:val="20"/>
         </w:rPr>
-        <w:t>wiced_hal_gpio_clear_pin_interrupt_status</w:t>
-      </w:r>
-      <w:proofErr w:type="spellEnd"/>
-      <w:r>
-        <w:rPr>
-          <w:rFonts w:ascii="Courier New" w:hAnsi="Courier New" w:cs="Courier New"/>
-          <w:color w:val="000000"/>
-          <w:sz w:val="16"/>
-          <w:szCs w:val="20"/>
-        </w:rPr>
-        <w:t xml:space="preserve">( </w:t>
-      </w:r>
-      <w:proofErr w:type="spellStart"/>
+        <w:t xml:space="preserve">wiced_hal_gpio_clear_pin_interrupt_status( </w:t>
+      </w:r>
       <w:r>
         <w:rPr>
           <w:rFonts w:ascii="Courier New" w:hAnsi="Courier New" w:cs="Courier New"/>
@@ -4109,7 +3835,6 @@
         </w:rPr>
         <w:t>port_pin</w:t>
       </w:r>
-      <w:proofErr w:type="spellEnd"/>
       <w:r>
         <w:rPr>
           <w:rFonts w:ascii="Courier New" w:hAnsi="Courier New" w:cs="Courier New"/>
@@ -4260,14 +3985,12 @@
       <w:r>
         <w:t xml:space="preserve">Note: The call to </w:t>
       </w:r>
-      <w:proofErr w:type="spellStart"/>
       <w:r>
         <w:rPr>
           <w:i/>
         </w:rPr>
         <w:t>wiced_hal_gpio_clear_pin_interrupt_status</w:t>
       </w:r>
-      <w:proofErr w:type="spellEnd"/>
       <w:r>
         <w:rPr>
           <w:i/>
@@ -4645,7 +4368,6 @@
         </w:rPr>
         <w:t>"</w:t>
       </w:r>
-      <w:proofErr w:type="spellStart"/>
       <w:r>
         <w:rPr>
           <w:rFonts w:ascii="Courier New" w:hAnsi="Courier New" w:cs="Courier New"/>
@@ -4653,7 +4375,6 @@
         </w:rPr>
         <w:t>wiced_bt_trace.h</w:t>
       </w:r>
-      <w:proofErr w:type="spellEnd"/>
       <w:r>
         <w:rPr>
           <w:rFonts w:ascii="Courier New" w:hAnsi="Courier New" w:cs="Courier New"/>
@@ -4698,21 +4419,12 @@
           <w:sz w:val="18"/>
         </w:rPr>
       </w:pPr>
-      <w:proofErr w:type="spellStart"/>
-      <w:r>
-        <w:rPr>
-          <w:rFonts w:ascii="Courier New" w:hAnsi="Courier New" w:cs="Courier New"/>
-          <w:sz w:val="18"/>
-        </w:rPr>
-        <w:t>wiced_set_debug_uart</w:t>
-      </w:r>
-      <w:proofErr w:type="spellEnd"/>
-      <w:r>
-        <w:rPr>
-          <w:rFonts w:ascii="Courier New" w:hAnsi="Courier New" w:cs="Courier New"/>
-          <w:sz w:val="18"/>
-        </w:rPr>
-        <w:t>(</w:t>
+      <w:r>
+        <w:rPr>
+          <w:rFonts w:ascii="Courier New" w:hAnsi="Courier New" w:cs="Courier New"/>
+          <w:sz w:val="18"/>
+        </w:rPr>
+        <w:t>wiced_set_debug_uart(</w:t>
       </w:r>
       <w:r>
         <w:rPr>
@@ -4738,21 +4450,12 @@
           <w:sz w:val="18"/>
         </w:rPr>
       </w:pPr>
-      <w:proofErr w:type="spellStart"/>
-      <w:r>
-        <w:rPr>
-          <w:rFonts w:ascii="Courier New" w:hAnsi="Courier New" w:cs="Courier New"/>
-          <w:sz w:val="18"/>
-        </w:rPr>
-        <w:t>wiced_set_debug_uart</w:t>
-      </w:r>
-      <w:proofErr w:type="spellEnd"/>
-      <w:r>
-        <w:rPr>
-          <w:rFonts w:ascii="Courier New" w:hAnsi="Courier New" w:cs="Courier New"/>
-          <w:sz w:val="18"/>
-        </w:rPr>
-        <w:t>( WICED_ROUTE_DEBUG_TO_PUART );</w:t>
+      <w:r>
+        <w:rPr>
+          <w:rFonts w:ascii="Courier New" w:hAnsi="Courier New" w:cs="Courier New"/>
+          <w:sz w:val="18"/>
+        </w:rPr>
+        <w:t>wiced_set_debug_uart( WICED_ROUTE_DEBUG_TO_PUART );</w:t>
       </w:r>
     </w:p>
     <w:p>
@@ -4764,21 +4467,12 @@
           <w:sz w:val="18"/>
         </w:rPr>
       </w:pPr>
-      <w:proofErr w:type="spellStart"/>
-      <w:r>
-        <w:rPr>
-          <w:rFonts w:ascii="Courier New" w:hAnsi="Courier New" w:cs="Courier New"/>
-          <w:sz w:val="18"/>
-        </w:rPr>
-        <w:t>wiced_set_debug_uart</w:t>
-      </w:r>
-      <w:proofErr w:type="spellEnd"/>
-      <w:r>
-        <w:rPr>
-          <w:rFonts w:ascii="Courier New" w:hAnsi="Courier New" w:cs="Courier New"/>
-          <w:sz w:val="18"/>
-        </w:rPr>
-        <w:t>( WICED_ROUTE_DEBUG_TO_HCI_UART );</w:t>
+      <w:r>
+        <w:rPr>
+          <w:rFonts w:ascii="Courier New" w:hAnsi="Courier New" w:cs="Courier New"/>
+          <w:sz w:val="18"/>
+        </w:rPr>
+        <w:t>wiced_set_debug_uart( WICED_ROUTE_DEBUG_TO_HCI_UART );</w:t>
       </w:r>
     </w:p>
     <w:p>
@@ -4789,21 +4483,12 @@
           <w:sz w:val="18"/>
         </w:rPr>
       </w:pPr>
-      <w:proofErr w:type="spellStart"/>
-      <w:r>
-        <w:rPr>
-          <w:rFonts w:ascii="Courier New" w:hAnsi="Courier New" w:cs="Courier New"/>
-          <w:sz w:val="18"/>
-        </w:rPr>
-        <w:t>wiced_set_debug_uart</w:t>
-      </w:r>
-      <w:proofErr w:type="spellEnd"/>
-      <w:r>
-        <w:rPr>
-          <w:rFonts w:ascii="Courier New" w:hAnsi="Courier New" w:cs="Courier New"/>
-          <w:sz w:val="18"/>
-        </w:rPr>
-        <w:t>(</w:t>
+      <w:r>
+        <w:rPr>
+          <w:rFonts w:ascii="Courier New" w:hAnsi="Courier New" w:cs="Courier New"/>
+          <w:sz w:val="18"/>
+        </w:rPr>
+        <w:t>wiced_set_debug_uart(</w:t>
       </w:r>
       <w:r>
         <w:rPr>
@@ -4822,48 +4507,24 @@
     </w:p>
     <w:p>
       <w:r>
-        <w:t xml:space="preserve">The last of these is used for sending formatted debug strings over the HCI interface specifically for use with the </w:t>
-      </w:r>
-      <w:proofErr w:type="spellStart"/>
-      <w:r>
-        <w:t>B</w:t>
+        <w:t>The last of these is used for sending formatted debug strings over the HCI interface specifically for use with the B</w:t>
       </w:r>
       <w:r>
         <w:t>T</w:t>
       </w:r>
       <w:r>
-        <w:t>Spy</w:t>
-      </w:r>
-      <w:proofErr w:type="spellEnd"/>
-      <w:r>
-        <w:t xml:space="preserve"> application. The </w:t>
-      </w:r>
-      <w:proofErr w:type="spellStart"/>
-      <w:r>
-        <w:t>B</w:t>
+        <w:t>Spy application. The B</w:t>
       </w:r>
       <w:r>
         <w:t>T</w:t>
       </w:r>
       <w:r>
-        <w:t>Spy</w:t>
-      </w:r>
-      <w:proofErr w:type="spellEnd"/>
-      <w:r>
-        <w:t xml:space="preserve"> application will be discussed in detail in the debugging chapter.</w:t>
-      </w:r>
-    </w:p>
-    <w:p>
-      <w:r>
-        <w:t xml:space="preserve">Once the appropriate debug UART is selected, messages can be sent using </w:t>
-      </w:r>
-      <w:proofErr w:type="spellStart"/>
-      <w:r>
-        <w:t>sprintf</w:t>
-      </w:r>
-      <w:proofErr w:type="spellEnd"/>
-      <w:r>
-        <w:t xml:space="preserve">-type formatting </w:t>
+        <w:t>Spy application will be discussed in detail in the debugging chapter.</w:t>
+      </w:r>
+    </w:p>
+    <w:p>
+      <w:r>
+        <w:t xml:space="preserve">Once the appropriate debug UART is selected, messages can be sent using sprintf-type formatting </w:t>
       </w:r>
       <w:r>
         <w:t>using</w:t>
@@ -5021,37 +4682,12 @@
         </w:rPr>
         <w:t>(</w:t>
       </w:r>
-      <w:proofErr w:type="spellStart"/>
-      <w:r>
-        <w:rPr>
-          <w:rFonts w:ascii="Courier New" w:hAnsi="Courier New" w:cs="Courier New"/>
-          <w:sz w:val="18"/>
-        </w:rPr>
-        <w:t>arrayName</w:t>
-      </w:r>
-      <w:proofErr w:type="spellEnd"/>
-      <w:r>
-        <w:rPr>
-          <w:rFonts w:ascii="Courier New" w:hAnsi="Courier New" w:cs="Courier New"/>
-          <w:sz w:val="18"/>
-        </w:rPr>
-        <w:t xml:space="preserve">, </w:t>
-      </w:r>
-      <w:proofErr w:type="spellStart"/>
-      <w:r>
-        <w:rPr>
-          <w:rFonts w:ascii="Courier New" w:hAnsi="Courier New" w:cs="Courier New"/>
-          <w:sz w:val="18"/>
-        </w:rPr>
-        <w:t>arrayLength</w:t>
-      </w:r>
-      <w:proofErr w:type="spellEnd"/>
-      <w:r>
-        <w:rPr>
-          <w:rFonts w:ascii="Courier New" w:hAnsi="Courier New" w:cs="Courier New"/>
-          <w:sz w:val="18"/>
-        </w:rPr>
-        <w:t>,</w:t>
+      <w:r>
+        <w:rPr>
+          <w:rFonts w:ascii="Courier New" w:hAnsi="Courier New" w:cs="Courier New"/>
+          <w:sz w:val="18"/>
+        </w:rPr>
+        <w:t>arrayName, arrayLength,</w:t>
       </w:r>
       <w:r>
         <w:rPr>
@@ -5316,7 +4952,6 @@
         </w:rPr>
         <w:t>"</w:t>
       </w:r>
-      <w:proofErr w:type="spellStart"/>
       <w:r>
         <w:rPr>
           <w:rFonts w:ascii="Courier New" w:hAnsi="Courier New" w:cs="Courier New"/>
@@ -5325,7 +4960,6 @@
         </w:rPr>
         <w:t>wiced_hal_puart.h</w:t>
       </w:r>
-      <w:proofErr w:type="spellEnd"/>
       <w:r>
         <w:rPr>
           <w:rFonts w:ascii="Courier New" w:hAnsi="Courier New" w:cs="Courier New"/>
@@ -5357,7 +4991,6 @@
           <w:szCs w:val="16"/>
         </w:rPr>
       </w:pPr>
-      <w:proofErr w:type="spellStart"/>
       <w:r>
         <w:rPr>
           <w:rFonts w:ascii="Courier New" w:hAnsi="Courier New" w:cs="Courier New"/>
@@ -5365,17 +4998,7 @@
           <w:sz w:val="18"/>
           <w:szCs w:val="16"/>
         </w:rPr>
-        <w:t>wiced_hal_puart_init</w:t>
-      </w:r>
-      <w:proofErr w:type="spellEnd"/>
-      <w:r>
-        <w:rPr>
-          <w:rFonts w:ascii="Courier New" w:hAnsi="Courier New" w:cs="Courier New"/>
-          <w:color w:val="000000"/>
-          <w:sz w:val="18"/>
-          <w:szCs w:val="16"/>
-        </w:rPr>
-        <w:t>( );</w:t>
+        <w:t>wiced_hal_puart_init( );</w:t>
       </w:r>
     </w:p>
     <w:p>
@@ -5392,7 +5015,6 @@
           <w:szCs w:val="16"/>
         </w:rPr>
       </w:pPr>
-      <w:proofErr w:type="spellStart"/>
       <w:r>
         <w:rPr>
           <w:rFonts w:ascii="Courier New" w:hAnsi="Courier New" w:cs="Courier New"/>
@@ -5400,9 +5022,18 @@
           <w:sz w:val="18"/>
           <w:szCs w:val="16"/>
         </w:rPr>
-        <w:t>wiced_hal_puart_flow_off</w:t>
-      </w:r>
-      <w:proofErr w:type="spellEnd"/>
+        <w:t>wiced_hal_puart_flow_off( );</w:t>
+      </w:r>
+    </w:p>
+    <w:p>
+      <w:pPr>
+        <w:ind w:left="720"/>
+        <w:rPr>
+          <w:rFonts w:ascii="Courier New" w:hAnsi="Courier New" w:cs="Courier New"/>
+          <w:sz w:val="18"/>
+          <w:szCs w:val="16"/>
+        </w:rPr>
+      </w:pPr>
       <w:r>
         <w:rPr>
           <w:rFonts w:ascii="Courier New" w:hAnsi="Courier New" w:cs="Courier New"/>
@@ -5410,37 +5041,7 @@
           <w:sz w:val="18"/>
           <w:szCs w:val="16"/>
         </w:rPr>
-        <w:t>( );</w:t>
-      </w:r>
-    </w:p>
-    <w:p>
-      <w:pPr>
-        <w:ind w:left="720"/>
-        <w:rPr>
-          <w:rFonts w:ascii="Courier New" w:hAnsi="Courier New" w:cs="Courier New"/>
-          <w:sz w:val="18"/>
-          <w:szCs w:val="16"/>
-        </w:rPr>
-      </w:pPr>
-      <w:proofErr w:type="spellStart"/>
-      <w:r>
-        <w:rPr>
-          <w:rFonts w:ascii="Courier New" w:hAnsi="Courier New" w:cs="Courier New"/>
-          <w:color w:val="000000"/>
-          <w:sz w:val="18"/>
-          <w:szCs w:val="16"/>
-        </w:rPr>
-        <w:t>wiced_hal_puart_set_baudrate</w:t>
-      </w:r>
-      <w:proofErr w:type="spellEnd"/>
-      <w:r>
-        <w:rPr>
-          <w:rFonts w:ascii="Courier New" w:hAnsi="Courier New" w:cs="Courier New"/>
-          <w:color w:val="000000"/>
-          <w:sz w:val="18"/>
-          <w:szCs w:val="16"/>
-        </w:rPr>
-        <w:t>( 115200 );</w:t>
+        <w:t>wiced_hal_puart_set_baudrate( 115200 );</w:t>
       </w:r>
     </w:p>
     <w:p>
@@ -5448,15 +5049,7 @@
         <w:keepNext/>
       </w:pPr>
       <w:r>
-        <w:t>For transmitting data, enable Tx, and then use the desired functions for sending strings (print), single bytes (write), or an array of bytes (</w:t>
-      </w:r>
-      <w:proofErr w:type="spellStart"/>
-      <w:r>
-        <w:t>synchronous_write</w:t>
-      </w:r>
-      <w:proofErr w:type="spellEnd"/>
-      <w:r>
-        <w:t>).</w:t>
+        <w:t>For transmitting data, enable Tx, and then use the desired functions for sending strings (print), single bytes (write), or an array of bytes (synchronous_write).</w:t>
       </w:r>
     </w:p>
     <w:p>
@@ -5473,7 +5066,6 @@
           <w:szCs w:val="16"/>
         </w:rPr>
       </w:pPr>
-      <w:proofErr w:type="spellStart"/>
       <w:r>
         <w:rPr>
           <w:rFonts w:ascii="Courier New" w:hAnsi="Courier New" w:cs="Courier New"/>
@@ -5481,17 +5073,7 @@
           <w:sz w:val="18"/>
           <w:szCs w:val="16"/>
         </w:rPr>
-        <w:t>wiced_hal_puart_enable_tx</w:t>
-      </w:r>
-      <w:proofErr w:type="spellEnd"/>
-      <w:r>
-        <w:rPr>
-          <w:rFonts w:ascii="Courier New" w:hAnsi="Courier New" w:cs="Courier New"/>
-          <w:color w:val="000000"/>
-          <w:sz w:val="18"/>
-          <w:szCs w:val="16"/>
-        </w:rPr>
-        <w:t>( );</w:t>
+        <w:t>wiced_hal_puart_enable_tx( );</w:t>
       </w:r>
     </w:p>
     <w:p>
@@ -5508,7 +5090,6 @@
           <w:szCs w:val="16"/>
         </w:rPr>
       </w:pPr>
-      <w:proofErr w:type="spellStart"/>
       <w:r>
         <w:rPr>
           <w:rFonts w:ascii="Courier New" w:hAnsi="Courier New" w:cs="Courier New"/>
@@ -5516,17 +5097,7 @@
           <w:sz w:val="18"/>
           <w:szCs w:val="16"/>
         </w:rPr>
-        <w:t>wiced_hal_puart_print</w:t>
-      </w:r>
-      <w:proofErr w:type="spellEnd"/>
-      <w:r>
-        <w:rPr>
-          <w:rFonts w:ascii="Courier New" w:hAnsi="Courier New" w:cs="Courier New"/>
-          <w:color w:val="000000"/>
-          <w:sz w:val="18"/>
-          <w:szCs w:val="16"/>
-        </w:rPr>
-        <w:t>(</w:t>
+        <w:t>wiced_hal_puart_print(</w:t>
       </w:r>
       <w:r>
         <w:rPr>
@@ -5601,7 +5172,6 @@
           <w:szCs w:val="16"/>
         </w:rPr>
       </w:pPr>
-      <w:proofErr w:type="spellStart"/>
       <w:r>
         <w:rPr>
           <w:rFonts w:ascii="Courier New" w:hAnsi="Courier New" w:cs="Courier New"/>
@@ -5609,17 +5179,7 @@
           <w:sz w:val="18"/>
           <w:szCs w:val="16"/>
         </w:rPr>
-        <w:t>wiced_hal_puart_print</w:t>
-      </w:r>
-      <w:proofErr w:type="spellEnd"/>
-      <w:r>
-        <w:rPr>
-          <w:rFonts w:ascii="Courier New" w:hAnsi="Courier New" w:cs="Courier New"/>
-          <w:color w:val="000000"/>
-          <w:sz w:val="18"/>
-          <w:szCs w:val="16"/>
-        </w:rPr>
-        <w:t>(</w:t>
+        <w:t>wiced_hal_puart_print(</w:t>
       </w:r>
       <w:r>
         <w:rPr>
@@ -5730,7 +5290,6 @@
           <w:szCs w:val="16"/>
         </w:rPr>
       </w:pPr>
-      <w:proofErr w:type="spellStart"/>
       <w:r>
         <w:rPr>
           <w:rFonts w:ascii="Courier New" w:hAnsi="Courier New" w:cs="Courier New"/>
@@ -5738,17 +5297,7 @@
           <w:sz w:val="18"/>
           <w:szCs w:val="16"/>
         </w:rPr>
-        <w:t>wiced_hal_puart_write</w:t>
-      </w:r>
-      <w:proofErr w:type="spellEnd"/>
-      <w:r>
-        <w:rPr>
-          <w:rFonts w:ascii="Courier New" w:hAnsi="Courier New" w:cs="Courier New"/>
-          <w:color w:val="000000"/>
-          <w:sz w:val="18"/>
-          <w:szCs w:val="16"/>
-        </w:rPr>
-        <w:t>(value+</w:t>
+        <w:t>wiced_hal_puart_write(value+</w:t>
       </w:r>
       <w:r>
         <w:rPr>
@@ -5798,7 +5347,6 @@
           <w:szCs w:val="16"/>
         </w:rPr>
       </w:pPr>
-      <w:proofErr w:type="spellStart"/>
       <w:r>
         <w:rPr>
           <w:rFonts w:ascii="Courier New" w:hAnsi="Courier New" w:cs="Courier New"/>
@@ -5806,17 +5354,7 @@
           <w:sz w:val="18"/>
           <w:szCs w:val="16"/>
         </w:rPr>
-        <w:t>wiced_hal_puart_print</w:t>
-      </w:r>
-      <w:proofErr w:type="spellEnd"/>
-      <w:r>
-        <w:rPr>
-          <w:rFonts w:ascii="Courier New" w:hAnsi="Courier New" w:cs="Courier New"/>
-          <w:color w:val="000000"/>
-          <w:sz w:val="18"/>
-          <w:szCs w:val="16"/>
-        </w:rPr>
-        <w:t>(</w:t>
+        <w:t>wiced_hal_puart_print(</w:t>
       </w:r>
       <w:r>
         <w:rPr>
@@ -5886,7 +5424,6 @@
           <w:szCs w:val="16"/>
         </w:rPr>
       </w:pPr>
-      <w:proofErr w:type="spellStart"/>
       <w:r>
         <w:rPr>
           <w:rFonts w:ascii="Courier New" w:hAnsi="Courier New" w:cs="Courier New"/>
@@ -5894,9 +5431,8 @@
           <w:sz w:val="18"/>
           <w:szCs w:val="16"/>
         </w:rPr>
-        <w:t>wiced_hal_puart_register_interrupt</w:t>
-      </w:r>
-      <w:proofErr w:type="spellEnd"/>
+        <w:t>wiced_hal_puart_register_interrupt(rx_interrupt_</w:t>
+      </w:r>
       <w:r>
         <w:rPr>
           <w:rFonts w:ascii="Courier New" w:hAnsi="Courier New" w:cs="Courier New"/>
@@ -5904,28 +5440,8 @@
           <w:sz w:val="18"/>
           <w:szCs w:val="16"/>
         </w:rPr>
-        <w:t>(</w:t>
-      </w:r>
-      <w:proofErr w:type="spellStart"/>
-      <w:r>
-        <w:rPr>
-          <w:rFonts w:ascii="Courier New" w:hAnsi="Courier New" w:cs="Courier New"/>
-          <w:color w:val="000000"/>
-          <w:sz w:val="18"/>
-          <w:szCs w:val="16"/>
-        </w:rPr>
-        <w:t>rx_interrupt_</w:t>
-      </w:r>
-      <w:r>
-        <w:rPr>
-          <w:rFonts w:ascii="Courier New" w:hAnsi="Courier New" w:cs="Courier New"/>
-          <w:color w:val="000000"/>
-          <w:sz w:val="18"/>
-          <w:szCs w:val="16"/>
-        </w:rPr>
         <w:t>callback</w:t>
       </w:r>
-      <w:proofErr w:type="spellEnd"/>
       <w:r>
         <w:rPr>
           <w:rFonts w:ascii="Courier New" w:hAnsi="Courier New" w:cs="Courier New"/>
@@ -5993,7 +5509,6 @@
           <w:szCs w:val="16"/>
         </w:rPr>
       </w:pPr>
-      <w:proofErr w:type="spellStart"/>
       <w:r>
         <w:rPr>
           <w:rFonts w:ascii="Courier New" w:hAnsi="Courier New" w:cs="Courier New"/>
@@ -6001,48 +5516,27 @@
           <w:sz w:val="18"/>
           <w:szCs w:val="16"/>
         </w:rPr>
-        <w:t>wiced_hal_puart_set_watermark_level</w:t>
-      </w:r>
-      <w:proofErr w:type="spellEnd"/>
-      <w:r>
+        <w:t>wiced_hal_puart_set_watermark_level(1);</w:t>
+      </w:r>
+    </w:p>
+    <w:p>
+      <w:pPr>
+        <w:ind w:left="720"/>
         <w:rPr>
           <w:rFonts w:ascii="Courier New" w:hAnsi="Courier New" w:cs="Courier New"/>
           <w:color w:val="000000"/>
           <w:sz w:val="18"/>
           <w:szCs w:val="16"/>
         </w:rPr>
-        <w:t>(1);</w:t>
-      </w:r>
-    </w:p>
-    <w:p>
-      <w:pPr>
-        <w:ind w:left="720"/>
+      </w:pPr>
+      <w:r>
         <w:rPr>
           <w:rFonts w:ascii="Courier New" w:hAnsi="Courier New" w:cs="Courier New"/>
           <w:color w:val="000000"/>
           <w:sz w:val="18"/>
           <w:szCs w:val="16"/>
         </w:rPr>
-      </w:pPr>
-      <w:proofErr w:type="spellStart"/>
-      <w:r>
-        <w:rPr>
-          <w:rFonts w:ascii="Courier New" w:hAnsi="Courier New" w:cs="Courier New"/>
-          <w:color w:val="000000"/>
-          <w:sz w:val="18"/>
-          <w:szCs w:val="16"/>
-        </w:rPr>
-        <w:t>wiced_hal_puart_enable_rx</w:t>
-      </w:r>
-      <w:proofErr w:type="spellEnd"/>
-      <w:r>
-        <w:rPr>
-          <w:rFonts w:ascii="Courier New" w:hAnsi="Courier New" w:cs="Courier New"/>
-          <w:color w:val="000000"/>
-          <w:sz w:val="18"/>
-          <w:szCs w:val="16"/>
-        </w:rPr>
-        <w:t>();</w:t>
+        <w:t>wiced_hal_puart_enable_rx();</w:t>
       </w:r>
     </w:p>
     <w:p>
@@ -6096,7 +5590,6 @@
         </w:rPr>
         <w:t xml:space="preserve"> </w:t>
       </w:r>
-      <w:proofErr w:type="spellStart"/>
       <w:r>
         <w:rPr>
           <w:rFonts w:ascii="Courier New" w:hAnsi="Courier New" w:cs="Courier New"/>
@@ -6119,7 +5612,6 @@
         </w:rPr>
         <w:t>callback</w:t>
       </w:r>
-      <w:proofErr w:type="spellEnd"/>
       <w:r>
         <w:rPr>
           <w:rFonts w:ascii="Courier New" w:hAnsi="Courier New" w:cs="Courier New"/>
@@ -6213,27 +5705,7 @@
           <w:sz w:val="18"/>
           <w:szCs w:val="16"/>
         </w:rPr>
-        <w:t xml:space="preserve">  </w:t>
-      </w:r>
-      <w:proofErr w:type="spellStart"/>
-      <w:r>
-        <w:rPr>
-          <w:rFonts w:ascii="Courier New" w:hAnsi="Courier New" w:cs="Courier New"/>
-          <w:color w:val="000000"/>
-          <w:sz w:val="18"/>
-          <w:szCs w:val="16"/>
-        </w:rPr>
-        <w:t>readbyte</w:t>
-      </w:r>
-      <w:proofErr w:type="spellEnd"/>
-      <w:r>
-        <w:rPr>
-          <w:rFonts w:ascii="Courier New" w:hAnsi="Courier New" w:cs="Courier New"/>
-          <w:color w:val="000000"/>
-          <w:sz w:val="18"/>
-          <w:szCs w:val="16"/>
-        </w:rPr>
-        <w:t>;</w:t>
+        <w:t xml:space="preserve">  readbyte;</w:t>
       </w:r>
     </w:p>
     <w:p>
@@ -6359,47 +5831,7 @@
           <w:sz w:val="18"/>
           <w:szCs w:val="16"/>
         </w:rPr>
-        <w:t xml:space="preserve">    </w:t>
-      </w:r>
-      <w:proofErr w:type="spellStart"/>
-      <w:r>
-        <w:rPr>
-          <w:rFonts w:ascii="Courier New" w:hAnsi="Courier New" w:cs="Courier New"/>
-          <w:color w:val="000000"/>
-          <w:sz w:val="18"/>
-          <w:szCs w:val="16"/>
-        </w:rPr>
-        <w:t>wiced_hal_puart_read</w:t>
-      </w:r>
-      <w:proofErr w:type="spellEnd"/>
-      <w:r>
-        <w:rPr>
-          <w:rFonts w:ascii="Courier New" w:hAnsi="Courier New" w:cs="Courier New"/>
-          <w:color w:val="000000"/>
-          <w:sz w:val="18"/>
-          <w:szCs w:val="16"/>
-        </w:rPr>
-        <w:t>( &amp;</w:t>
-      </w:r>
-      <w:proofErr w:type="spellStart"/>
-      <w:r>
-        <w:rPr>
-          <w:rFonts w:ascii="Courier New" w:hAnsi="Courier New" w:cs="Courier New"/>
-          <w:color w:val="000000"/>
-          <w:sz w:val="18"/>
-          <w:szCs w:val="16"/>
-        </w:rPr>
-        <w:t>readbyte</w:t>
-      </w:r>
-      <w:proofErr w:type="spellEnd"/>
-      <w:r>
-        <w:rPr>
-          <w:rFonts w:ascii="Courier New" w:hAnsi="Courier New" w:cs="Courier New"/>
-          <w:color w:val="000000"/>
-          <w:sz w:val="18"/>
-          <w:szCs w:val="16"/>
-        </w:rPr>
-        <w:t xml:space="preserve"> );</w:t>
+        <w:t xml:space="preserve">    wiced_hal_puart_read( &amp;readbyte );</w:t>
       </w:r>
     </w:p>
     <w:p>
@@ -6423,9 +5855,8 @@
           <w:sz w:val="18"/>
           <w:szCs w:val="16"/>
         </w:rPr>
-        <w:t xml:space="preserve">    </w:t>
-      </w:r>
-      <w:proofErr w:type="spellStart"/>
+        <w:t xml:space="preserve">    wiced_hal_puart_reset_puart_inte</w:t>
+      </w:r>
       <w:r>
         <w:rPr>
           <w:rFonts w:ascii="Courier New" w:hAnsi="Courier New" w:cs="Courier New"/>
@@ -6433,7 +5864,7 @@
           <w:sz w:val="18"/>
           <w:szCs w:val="16"/>
         </w:rPr>
-        <w:t>wiced_hal_puart_reset_puart_inte</w:t>
+        <w:t>r</w:t>
       </w:r>
       <w:r>
         <w:rPr>
@@ -6442,26 +5873,7 @@
           <w:sz w:val="18"/>
           <w:szCs w:val="16"/>
         </w:rPr>
-        <w:t>r</w:t>
-      </w:r>
-      <w:r>
-        <w:rPr>
-          <w:rFonts w:ascii="Courier New" w:hAnsi="Courier New" w:cs="Courier New"/>
-          <w:color w:val="000000"/>
-          <w:sz w:val="18"/>
-          <w:szCs w:val="16"/>
-        </w:rPr>
-        <w:t>rupt</w:t>
-      </w:r>
-      <w:proofErr w:type="spellEnd"/>
-      <w:r>
-        <w:rPr>
-          <w:rFonts w:ascii="Courier New" w:hAnsi="Courier New" w:cs="Courier New"/>
-          <w:color w:val="000000"/>
-          <w:sz w:val="18"/>
-          <w:szCs w:val="16"/>
-        </w:rPr>
-        <w:t>();</w:t>
+        <w:t>rupt();</w:t>
       </w:r>
     </w:p>
     <w:p>
@@ -6617,15 +6029,7 @@
         <w:t>,</w:t>
       </w:r>
       <w:r>
-        <w:t xml:space="preserve"> you initialize the timer using </w:t>
-      </w:r>
-      <w:proofErr w:type="spellStart"/>
-      <w:r>
-        <w:t>wiced_init_timer</w:t>
-      </w:r>
-      <w:proofErr w:type="spellEnd"/>
-      <w:r>
-        <w:t>, you give it a pointer to a timer structure, specify the function want run, provide an argument to the function (or NULL if you don</w:t>
+        <w:t xml:space="preserve"> you initialize the timer using wiced_init_timer, you give it a pointer to a timer structure, specify the function want run, provide an argument to the function (or NULL if you don</w:t>
       </w:r>
       <w:r>
         <w:t>'</w:t>
@@ -6776,31 +6180,15 @@
         <w:rPr>
           <w:i/>
         </w:rPr>
-        <w:t xml:space="preserve"> </w:t>
-      </w:r>
-      <w:proofErr w:type="spellStart"/>
-      <w:r>
-        <w:rPr>
-          <w:i/>
-        </w:rPr>
-        <w:t>arg</w:t>
-      </w:r>
-      <w:proofErr w:type="spellEnd"/>
+        <w:t xml:space="preserve"> arg</w:t>
+      </w:r>
       <w:r>
         <w:t xml:space="preserve"> argument in its definition.</w:t>
       </w:r>
     </w:p>
     <w:p>
       <w:r>
-        <w:t xml:space="preserve">Once you initialize the timer, you then start it using </w:t>
-      </w:r>
-      <w:proofErr w:type="spellStart"/>
-      <w:r>
-        <w:t>wiced_start_timer</w:t>
-      </w:r>
-      <w:proofErr w:type="spellEnd"/>
-      <w:r>
-        <w:t>. This function takes a pointer to the timer structure and the actual time interval for the timer (either in seconds or milliseconds depending on the timer chosen).</w:t>
+        <w:t>Once you initialize the timer, you then start it using wiced_start_timer. This function takes a pointer to the timer structure and the actual time interval for the timer (either in seconds or milliseconds depending on the timer chosen).</w:t>
       </w:r>
     </w:p>
     <w:p>
@@ -6828,15 +6216,7 @@
     </w:p>
     <w:p>
       <w:r>
-        <w:t xml:space="preserve">For example, to setup a timer that runs a function called </w:t>
-      </w:r>
-      <w:proofErr w:type="spellStart"/>
-      <w:r>
-        <w:t>myTimer</w:t>
-      </w:r>
-      <w:proofErr w:type="spellEnd"/>
-      <w:r>
-        <w:t xml:space="preserve"> every 100ms, you would do something like this:</w:t>
+        <w:t>For example, to setup a timer that runs a function called myTimer every 100ms, you would do something like this:</w:t>
       </w:r>
     </w:p>
     <w:p>
@@ -6852,7 +6232,6 @@
           <w:szCs w:val="18"/>
         </w:rPr>
       </w:pPr>
-      <w:proofErr w:type="spellStart"/>
       <w:r>
         <w:rPr>
           <w:rFonts w:ascii="Courier New" w:hAnsi="Courier New" w:cs="Courier New"/>
@@ -6862,7 +6241,6 @@
         </w:rPr>
         <w:t>wiced_timer_t</w:t>
       </w:r>
-      <w:proofErr w:type="spellEnd"/>
       <w:r>
         <w:rPr>
           <w:rFonts w:ascii="Courier New" w:hAnsi="Courier New" w:cs="Courier New"/>
@@ -6870,27 +6248,7 @@
           <w:sz w:val="18"/>
           <w:szCs w:val="18"/>
         </w:rPr>
-        <w:t xml:space="preserve"> </w:t>
-      </w:r>
-      <w:proofErr w:type="spellStart"/>
-      <w:r>
-        <w:rPr>
-          <w:rFonts w:ascii="Courier New" w:hAnsi="Courier New" w:cs="Courier New"/>
-          <w:color w:val="000000"/>
-          <w:sz w:val="18"/>
-          <w:szCs w:val="18"/>
-        </w:rPr>
-        <w:t>my_timer_handle</w:t>
-      </w:r>
-      <w:proofErr w:type="spellEnd"/>
-      <w:r>
-        <w:rPr>
-          <w:rFonts w:ascii="Courier New" w:hAnsi="Courier New" w:cs="Courier New"/>
-          <w:color w:val="000000"/>
-          <w:sz w:val="18"/>
-          <w:szCs w:val="18"/>
-        </w:rPr>
-        <w:t>;</w:t>
+        <w:t xml:space="preserve"> my_timer_handle;</w:t>
       </w:r>
       <w:r>
         <w:rPr>
@@ -7035,7 +6393,6 @@
           <w:szCs w:val="18"/>
         </w:rPr>
       </w:pPr>
-      <w:proofErr w:type="spellStart"/>
       <w:r>
         <w:rPr>
           <w:rFonts w:ascii="Courier New" w:hAnsi="Courier New" w:cs="Courier New"/>
@@ -7043,39 +6400,8 @@
           <w:sz w:val="18"/>
           <w:szCs w:val="18"/>
         </w:rPr>
-        <w:t>wiced_init_timer</w:t>
-      </w:r>
-      <w:proofErr w:type="spellEnd"/>
-      <w:r>
-        <w:rPr>
-          <w:rFonts w:ascii="Courier New" w:hAnsi="Courier New" w:cs="Courier New"/>
-          <w:color w:val="000000"/>
-          <w:sz w:val="18"/>
-          <w:szCs w:val="18"/>
-        </w:rPr>
-        <w:t>(&amp;</w:t>
-      </w:r>
-      <w:proofErr w:type="spellStart"/>
-      <w:r>
-        <w:rPr>
-          <w:rFonts w:ascii="Courier New" w:hAnsi="Courier New" w:cs="Courier New"/>
-          <w:color w:val="000000"/>
-          <w:sz w:val="18"/>
-          <w:szCs w:val="18"/>
-        </w:rPr>
-        <w:t>my_timer_handle</w:t>
-      </w:r>
-      <w:proofErr w:type="spellEnd"/>
-      <w:r>
-        <w:rPr>
-          <w:rFonts w:ascii="Courier New" w:hAnsi="Courier New" w:cs="Courier New"/>
-          <w:color w:val="000000"/>
-          <w:sz w:val="18"/>
-          <w:szCs w:val="18"/>
-        </w:rPr>
-        <w:t xml:space="preserve">, </w:t>
-      </w:r>
-      <w:proofErr w:type="spellStart"/>
+        <w:t xml:space="preserve">wiced_init_timer(&amp;my_timer_handle, </w:t>
+      </w:r>
       <w:r>
         <w:rPr>
           <w:rFonts w:ascii="Courier New" w:hAnsi="Courier New" w:cs="Courier New"/>
@@ -7086,7 +6412,6 @@
         </w:rPr>
         <w:t>myTimer</w:t>
       </w:r>
-      <w:proofErr w:type="spellEnd"/>
       <w:r>
         <w:rPr>
           <w:rFonts w:ascii="Courier New" w:hAnsi="Courier New" w:cs="Courier New"/>
@@ -7128,7 +6453,6 @@
           <w:szCs w:val="18"/>
         </w:rPr>
       </w:pPr>
-      <w:proofErr w:type="spellStart"/>
       <w:r>
         <w:rPr>
           <w:rFonts w:ascii="Courier New" w:hAnsi="Courier New" w:cs="Courier New"/>
@@ -7136,37 +6460,7 @@
           <w:sz w:val="18"/>
           <w:szCs w:val="18"/>
         </w:rPr>
-        <w:t>wiced_start_timer</w:t>
-      </w:r>
-      <w:proofErr w:type="spellEnd"/>
-      <w:r>
-        <w:rPr>
-          <w:rFonts w:ascii="Courier New" w:hAnsi="Courier New" w:cs="Courier New"/>
-          <w:color w:val="000000"/>
-          <w:sz w:val="18"/>
-          <w:szCs w:val="18"/>
-        </w:rPr>
-        <w:t>(&amp;</w:t>
-      </w:r>
-      <w:proofErr w:type="spellStart"/>
-      <w:r>
-        <w:rPr>
-          <w:rFonts w:ascii="Courier New" w:hAnsi="Courier New" w:cs="Courier New"/>
-          <w:color w:val="000000"/>
-          <w:sz w:val="18"/>
-          <w:szCs w:val="18"/>
-        </w:rPr>
-        <w:t>my_timer_handle</w:t>
-      </w:r>
-      <w:proofErr w:type="spellEnd"/>
-      <w:r>
-        <w:rPr>
-          <w:rFonts w:ascii="Courier New" w:hAnsi="Courier New" w:cs="Courier New"/>
-          <w:color w:val="000000"/>
-          <w:sz w:val="18"/>
-          <w:szCs w:val="18"/>
-        </w:rPr>
-        <w:t xml:space="preserve">, </w:t>
+        <w:t xml:space="preserve">wiced_start_timer(&amp;my_timer_handle, </w:t>
       </w:r>
       <w:r>
         <w:rPr>
@@ -7322,7 +6616,6 @@
         </w:rPr>
         <w:t xml:space="preserve"> </w:t>
       </w:r>
-      <w:proofErr w:type="spellStart"/>
       <w:r>
         <w:rPr>
           <w:rFonts w:ascii="Courier New" w:hAnsi="Courier New" w:cs="Courier New"/>
@@ -7334,7 +6627,6 @@
         </w:rPr>
         <w:t>myTimer</w:t>
       </w:r>
-      <w:proofErr w:type="spellEnd"/>
       <w:r>
         <w:rPr>
           <w:rFonts w:ascii="Courier New" w:hAnsi="Courier New" w:cs="Courier New"/>
@@ -7360,27 +6652,7 @@
           <w:sz w:val="18"/>
           <w:szCs w:val="18"/>
         </w:rPr>
-        <w:t xml:space="preserve"> </w:t>
-      </w:r>
-      <w:proofErr w:type="spellStart"/>
-      <w:r>
-        <w:rPr>
-          <w:rFonts w:ascii="Courier New" w:hAnsi="Courier New" w:cs="Courier New"/>
-          <w:color w:val="000000"/>
-          <w:sz w:val="18"/>
-          <w:szCs w:val="18"/>
-        </w:rPr>
-        <w:t>arg</w:t>
-      </w:r>
-      <w:proofErr w:type="spellEnd"/>
-      <w:r>
-        <w:rPr>
-          <w:rFonts w:ascii="Courier New" w:hAnsi="Courier New" w:cs="Courier New"/>
-          <w:color w:val="000000"/>
-          <w:sz w:val="18"/>
-          <w:szCs w:val="18"/>
-        </w:rPr>
-        <w:t xml:space="preserve"> )</w:t>
+        <w:t xml:space="preserve"> arg )</w:t>
       </w:r>
     </w:p>
     <w:p>
@@ -7690,7 +6962,6 @@
       <w:pPr>
         <w:ind w:left="720"/>
       </w:pPr>
-      <w:proofErr w:type="spellStart"/>
       <w:r>
         <w:rPr>
           <w:rFonts w:ascii="Courier New" w:hAnsi="Courier New" w:cs="Courier New"/>
@@ -7700,21 +6971,8 @@
           <w:sz w:val="20"/>
           <w:szCs w:val="20"/>
         </w:rPr>
-        <w:t>wiced_hal_gpio_select_</w:t>
-      </w:r>
-      <w:proofErr w:type="gramStart"/>
-      <w:r>
-        <w:rPr>
-          <w:rFonts w:ascii="Courier New" w:hAnsi="Courier New" w:cs="Courier New"/>
-          <w:b/>
-          <w:bCs/>
-          <w:color w:val="642880"/>
-          <w:sz w:val="20"/>
-          <w:szCs w:val="20"/>
-        </w:rPr>
-        <w:t>function</w:t>
-      </w:r>
-      <w:proofErr w:type="spellEnd"/>
+        <w:t>wiced_hal_gpio_select_function</w:t>
+      </w:r>
       <w:r>
         <w:rPr>
           <w:rFonts w:ascii="Courier New" w:hAnsi="Courier New" w:cs="Courier New"/>
@@ -7722,17 +6980,7 @@
           <w:sz w:val="20"/>
           <w:szCs w:val="20"/>
         </w:rPr>
-        <w:t>(</w:t>
-      </w:r>
-      <w:proofErr w:type="gramEnd"/>
-      <w:r>
-        <w:rPr>
-          <w:rFonts w:ascii="Courier New" w:hAnsi="Courier New" w:cs="Courier New"/>
-          <w:color w:val="000000"/>
-          <w:sz w:val="20"/>
-          <w:szCs w:val="20"/>
-        </w:rPr>
-        <w:t xml:space="preserve">WICED_GPIO_PIN_LED_2, </w:t>
+        <w:t xml:space="preserve">(WICED_GPIO_PIN_LED_2, </w:t>
       </w:r>
       <w:r>
         <w:rPr>
@@ -7766,23 +7014,7 @@
         <w:t xml:space="preserve"> used above</w:t>
       </w:r>
       <w:r>
-        <w:t xml:space="preserve"> is defined in </w:t>
-      </w:r>
-      <w:proofErr w:type="spellStart"/>
-      <w:r>
-        <w:t>wiced_platform.h</w:t>
-      </w:r>
-      <w:proofErr w:type="spellEnd"/>
-      <w:r>
-        <w:t xml:space="preserve"> and the peripheral name is defined in </w:t>
-      </w:r>
-      <w:proofErr w:type="spellStart"/>
-      <w:r>
-        <w:t>wiced_hal_gpio.h</w:t>
-      </w:r>
-      <w:proofErr w:type="spellEnd"/>
-      <w:r>
-        <w:t>.</w:t>
+        <w:t xml:space="preserve"> is defined in wiced_platform.h and the peripheral name is defined in wiced_hal_gpio.h.</w:t>
       </w:r>
     </w:p>
     <w:p>
@@ -7850,7 +7082,6 @@
         </w:rPr>
         <w:t>"</w:t>
       </w:r>
-      <w:proofErr w:type="spellStart"/>
       <w:r>
         <w:rPr>
           <w:rFonts w:ascii="Courier New" w:hAnsi="Courier New" w:cs="Courier New"/>
@@ -7860,7 +7091,6 @@
         </w:rPr>
         <w:t>wiced_hal_pwm.h</w:t>
       </w:r>
-      <w:proofErr w:type="spellEnd"/>
       <w:r>
         <w:rPr>
           <w:rFonts w:ascii="Courier New" w:hAnsi="Courier New" w:cs="Courier New"/>
@@ -7899,7 +7129,6 @@
           <w:szCs w:val="20"/>
         </w:rPr>
       </w:pPr>
-      <w:proofErr w:type="spellStart"/>
       <w:r>
         <w:rPr>
           <w:rFonts w:ascii="Courier New" w:hAnsi="Courier New" w:cs="Courier New"/>
@@ -7907,17 +7136,7 @@
           <w:sz w:val="18"/>
           <w:szCs w:val="20"/>
         </w:rPr>
-        <w:t>wiced_hal_pwm_start</w:t>
-      </w:r>
-      <w:proofErr w:type="spellEnd"/>
-      <w:r>
-        <w:rPr>
-          <w:rFonts w:ascii="Courier New" w:hAnsi="Courier New" w:cs="Courier New"/>
-          <w:color w:val="000000"/>
-          <w:sz w:val="18"/>
-          <w:szCs w:val="20"/>
-        </w:rPr>
-        <w:t>( PWM</w:t>
+        <w:t>wiced_hal_pwm_start( PWM</w:t>
       </w:r>
       <w:r>
         <w:rPr>
@@ -7955,47 +7174,7 @@
           <w:sz w:val="18"/>
           <w:szCs w:val="20"/>
         </w:rPr>
-        <w:t xml:space="preserve">, </w:t>
-      </w:r>
-      <w:proofErr w:type="spellStart"/>
-      <w:r>
-        <w:rPr>
-          <w:rFonts w:ascii="Courier New" w:hAnsi="Courier New" w:cs="Courier New"/>
-          <w:color w:val="000000"/>
-          <w:sz w:val="18"/>
-          <w:szCs w:val="20"/>
-        </w:rPr>
-        <w:t>toggleCount</w:t>
-      </w:r>
-      <w:proofErr w:type="spellEnd"/>
-      <w:r>
-        <w:rPr>
-          <w:rFonts w:ascii="Courier New" w:hAnsi="Courier New" w:cs="Courier New"/>
-          <w:color w:val="000000"/>
-          <w:sz w:val="18"/>
-          <w:szCs w:val="20"/>
-        </w:rPr>
-        <w:t xml:space="preserve">, </w:t>
-      </w:r>
-      <w:proofErr w:type="spellStart"/>
-      <w:r>
-        <w:rPr>
-          <w:rFonts w:ascii="Courier New" w:hAnsi="Courier New" w:cs="Courier New"/>
-          <w:color w:val="000000"/>
-          <w:sz w:val="18"/>
-          <w:szCs w:val="20"/>
-        </w:rPr>
-        <w:t>initCount</w:t>
-      </w:r>
-      <w:proofErr w:type="spellEnd"/>
-      <w:r>
-        <w:rPr>
-          <w:rFonts w:ascii="Courier New" w:hAnsi="Courier New" w:cs="Courier New"/>
-          <w:color w:val="000000"/>
-          <w:sz w:val="18"/>
-          <w:szCs w:val="20"/>
-        </w:rPr>
-        <w:t>, 0 );</w:t>
+        <w:t>, toggleCount, initCount, 0 );</w:t>
       </w:r>
     </w:p>
     <w:p>
@@ -8020,73 +7199,17 @@
     </w:p>
     <w:p>
       <w:r>
-        <w:t xml:space="preserve">The </w:t>
-      </w:r>
-      <w:proofErr w:type="spellStart"/>
-      <w:r>
-        <w:t>initCount</w:t>
-      </w:r>
-      <w:proofErr w:type="spellEnd"/>
-      <w:r>
-        <w:t xml:space="preserve"> parameter is the value that the PWM will reset to each time it wraps around. For example, if you set </w:t>
-      </w:r>
-      <w:proofErr w:type="spellStart"/>
-      <w:r>
-        <w:t>initCount</w:t>
-      </w:r>
-      <w:proofErr w:type="spellEnd"/>
-      <w:r>
-        <w:t xml:space="preserve"> to (0xFFFF – 99) then the PWM will provide a period of 100 counts.</w:t>
-      </w:r>
-    </w:p>
-    <w:p>
-      <w:r>
-        <w:t xml:space="preserve">The </w:t>
-      </w:r>
-      <w:proofErr w:type="spellStart"/>
-      <w:r>
-        <w:t>toggleCount</w:t>
-      </w:r>
-      <w:proofErr w:type="spellEnd"/>
-      <w:r>
-        <w:t xml:space="preserve"> parameter is the value at which the PWM will switch its output from high to low. That is, it will be high when the count is less than the </w:t>
-      </w:r>
-      <w:proofErr w:type="spellStart"/>
-      <w:r>
-        <w:t>toggleCount</w:t>
-      </w:r>
-      <w:proofErr w:type="spellEnd"/>
-      <w:r>
-        <w:t xml:space="preserve"> and will be low when the count is greater than the </w:t>
-      </w:r>
-      <w:proofErr w:type="spellStart"/>
-      <w:r>
-        <w:t>toggleCount</w:t>
-      </w:r>
-      <w:proofErr w:type="spellEnd"/>
-      <w:r>
-        <w:t xml:space="preserve">. For example, if you set the </w:t>
-      </w:r>
-      <w:proofErr w:type="spellStart"/>
-      <w:r>
-        <w:t>toggleCount</w:t>
-      </w:r>
-      <w:proofErr w:type="spellEnd"/>
-      <w:r>
-        <w:t xml:space="preserve"> to (0xFFFF-50) with the period set as above, then you will get a duty cycle of 50%.</w:t>
-      </w:r>
-    </w:p>
-    <w:p>
-      <w:r>
-        <w:t xml:space="preserve">You can invert the PWM output (i.e. it will start low and then transition high at the </w:t>
-      </w:r>
-      <w:proofErr w:type="spellStart"/>
-      <w:r>
-        <w:t>toggleCount</w:t>
-      </w:r>
-      <w:proofErr w:type="spellEnd"/>
-      <w:r>
-        <w:t>) by setting the last parameter to 1 instead of 0.</w:t>
+        <w:t>The initCount parameter is the value that the PWM will reset to each time it wraps around. For example, if you set initCount to (0xFFFF – 99) then the PWM will provide a period of 100 counts.</w:t>
+      </w:r>
+    </w:p>
+    <w:p>
+      <w:r>
+        <w:t>The toggleCount parameter is the value at which the PWM will switch its output from high to low. That is, it will be high when the count is less than the toggleCount and will be low when the count is greater than the toggleCount. For example, if you set the toggleCount to (0xFFFF-50) with the period set as above, then you will get a duty cycle of 50%.</w:t>
+      </w:r>
+    </w:p>
+    <w:p>
+      <w:r>
+        <w:t>You can invert the PWM output (i.e. it will start low and then transition high at the toggleCount) by setting the last parameter to 1 instead of 0.</w:t>
       </w:r>
     </w:p>
     <w:p>
@@ -8141,7 +7264,6 @@
         </w:rPr>
         <w:t>"</w:t>
       </w:r>
-      <w:proofErr w:type="spellStart"/>
       <w:r>
         <w:rPr>
           <w:rFonts w:ascii="Courier New" w:hAnsi="Courier New" w:cs="Courier New"/>
@@ -8169,7 +7291,6 @@
         </w:rPr>
         <w:t>.h</w:t>
       </w:r>
-      <w:proofErr w:type="spellEnd"/>
       <w:r>
         <w:rPr>
           <w:rFonts w:ascii="Courier New" w:hAnsi="Courier New" w:cs="Courier New"/>
@@ -8259,7 +7380,6 @@
           <w:szCs w:val="20"/>
         </w:rPr>
       </w:pPr>
-      <w:proofErr w:type="spellStart"/>
       <w:r>
         <w:rPr>
           <w:rFonts w:ascii="Courier New" w:hAnsi="Courier New" w:cs="Courier New"/>
@@ -8267,17 +7387,7 @@
           <w:sz w:val="18"/>
           <w:szCs w:val="20"/>
         </w:rPr>
-        <w:t>wiced_hal_aclk_enable</w:t>
-      </w:r>
-      <w:proofErr w:type="spellEnd"/>
-      <w:r>
-        <w:rPr>
-          <w:rFonts w:ascii="Courier New" w:hAnsi="Courier New" w:cs="Courier New"/>
-          <w:color w:val="000000"/>
-          <w:sz w:val="18"/>
-          <w:szCs w:val="20"/>
-        </w:rPr>
-        <w:t xml:space="preserve">(CLK_FREQ, </w:t>
+        <w:t xml:space="preserve">wiced_hal_aclk_enable(CLK_FREQ, </w:t>
       </w:r>
       <w:r>
         <w:rPr>
@@ -8328,7 +7438,6 @@
           <w:sz w:val="20"/>
         </w:rPr>
       </w:pPr>
-      <w:proofErr w:type="spellStart"/>
       <w:r>
         <w:rPr>
           <w:rFonts w:ascii="Courier New" w:hAnsi="Courier New" w:cs="Courier New"/>
@@ -8336,37 +7445,7 @@
           <w:sz w:val="18"/>
           <w:szCs w:val="20"/>
         </w:rPr>
-        <w:t>wiced_hal_pwm_</w:t>
-      </w:r>
-      <w:proofErr w:type="gramStart"/>
-      <w:r>
-        <w:rPr>
-          <w:rFonts w:ascii="Courier New" w:hAnsi="Courier New" w:cs="Courier New"/>
-          <w:color w:val="000000"/>
-          <w:sz w:val="18"/>
-          <w:szCs w:val="20"/>
-        </w:rPr>
-        <w:t>start</w:t>
-      </w:r>
-      <w:proofErr w:type="spellEnd"/>
-      <w:r>
-        <w:rPr>
-          <w:rFonts w:ascii="Courier New" w:hAnsi="Courier New" w:cs="Courier New"/>
-          <w:color w:val="000000"/>
-          <w:sz w:val="18"/>
-          <w:szCs w:val="20"/>
-        </w:rPr>
-        <w:t>(</w:t>
-      </w:r>
-      <w:proofErr w:type="gramEnd"/>
-      <w:r>
-        <w:rPr>
-          <w:rFonts w:ascii="Courier New" w:hAnsi="Courier New" w:cs="Courier New"/>
-          <w:color w:val="000000"/>
-          <w:sz w:val="18"/>
-          <w:szCs w:val="20"/>
-        </w:rPr>
-        <w:t xml:space="preserve">PWM0, </w:t>
+        <w:t xml:space="preserve">wiced_hal_pwm_start(PWM0, </w:t>
       </w:r>
       <w:r>
         <w:rPr>
@@ -8386,47 +7465,7 @@
           <w:sz w:val="18"/>
           <w:szCs w:val="20"/>
         </w:rPr>
-        <w:t xml:space="preserve">, </w:t>
-      </w:r>
-      <w:proofErr w:type="spellStart"/>
-      <w:r>
-        <w:rPr>
-          <w:rFonts w:ascii="Courier New" w:hAnsi="Courier New" w:cs="Courier New"/>
-          <w:color w:val="000000"/>
-          <w:sz w:val="18"/>
-          <w:szCs w:val="20"/>
-        </w:rPr>
-        <w:t>toggleCount</w:t>
-      </w:r>
-      <w:proofErr w:type="spellEnd"/>
-      <w:r>
-        <w:rPr>
-          <w:rFonts w:ascii="Courier New" w:hAnsi="Courier New" w:cs="Courier New"/>
-          <w:color w:val="000000"/>
-          <w:sz w:val="18"/>
-          <w:szCs w:val="20"/>
-        </w:rPr>
-        <w:t xml:space="preserve">, </w:t>
-      </w:r>
-      <w:proofErr w:type="spellStart"/>
-      <w:r>
-        <w:rPr>
-          <w:rFonts w:ascii="Courier New" w:hAnsi="Courier New" w:cs="Courier New"/>
-          <w:color w:val="000000"/>
-          <w:sz w:val="18"/>
-          <w:szCs w:val="20"/>
-        </w:rPr>
-        <w:t>initCount</w:t>
-      </w:r>
-      <w:proofErr w:type="spellEnd"/>
-      <w:r>
-        <w:rPr>
-          <w:rFonts w:ascii="Courier New" w:hAnsi="Courier New" w:cs="Courier New"/>
-          <w:color w:val="000000"/>
-          <w:sz w:val="18"/>
-          <w:szCs w:val="20"/>
-        </w:rPr>
-        <w:t>, 0);</w:t>
+        <w:t>, toggleCount, initCount, 0);</w:t>
       </w:r>
     </w:p>
     <w:p>
@@ -8436,29 +7475,13 @@
     </w:p>
     <w:p>
       <w:r>
-        <w:t xml:space="preserve">There are additional functions to enable, disable, change values while the PWM is running, get the </w:t>
-      </w:r>
-      <w:proofErr w:type="spellStart"/>
-      <w:r>
-        <w:t>init</w:t>
-      </w:r>
-      <w:proofErr w:type="spellEnd"/>
-      <w:r>
-        <w:t xml:space="preserve"> value, and get the toggle count. There is even a helper function called </w:t>
-      </w:r>
-      <w:proofErr w:type="spellStart"/>
+        <w:t xml:space="preserve">There are additional functions to enable, disable, change values while the PWM is running, get the init value, and get the toggle count. There is even a helper function called </w:t>
+      </w:r>
       <w:r>
         <w:rPr>
           <w:i/>
         </w:rPr>
-        <w:t>wiced_hal_pwm_params</w:t>
-      </w:r>
-      <w:proofErr w:type="spellEnd"/>
-      <w:r>
-        <w:rPr>
-          <w:i/>
-        </w:rPr>
-        <w:t>()</w:t>
+        <w:t>wiced_hal_pwm_params()</w:t>
       </w:r>
       <w:r>
         <w:t xml:space="preserve"> which will calculate the parameters you need given the clock frequency, the desired output frequency, and desired duty cycle. See the documentation for details on each of these functions.</w:t>
@@ -8606,11 +7629,9 @@
       <w:r>
         <w:t>"</w:t>
       </w:r>
-      <w:proofErr w:type="spellStart"/>
       <w:r>
         <w:t>wiced_hal_nvram.h</w:t>
       </w:r>
-      <w:proofErr w:type="spellEnd"/>
       <w:r>
         <w:t>"</w:t>
       </w:r>
@@ -8643,132 +7664,28 @@
           <w:rFonts w:ascii="Courier New" w:hAnsi="Courier New" w:cs="Courier New"/>
           <w:sz w:val="16"/>
         </w:rPr>
-        <w:t xml:space="preserve">uint16_t </w:t>
-      </w:r>
-      <w:proofErr w:type="spellStart"/>
-      <w:r>
+        <w:t xml:space="preserve">uint16_t wiced_hal_write_nvram( uint16_t vs_id, uint16_t data_length, uint8_t *p_data, </w:t>
+      </w:r>
+    </w:p>
+    <w:p>
+      <w:pPr>
+        <w:ind w:left="2160" w:firstLine="720"/>
         <w:rPr>
           <w:rFonts w:ascii="Courier New" w:hAnsi="Courier New" w:cs="Courier New"/>
           <w:sz w:val="16"/>
         </w:rPr>
-        <w:t>wiced_hal_write_nvram</w:t>
-      </w:r>
-      <w:proofErr w:type="spellEnd"/>
+      </w:pPr>
       <w:r>
         <w:rPr>
           <w:rFonts w:ascii="Courier New" w:hAnsi="Courier New" w:cs="Courier New"/>
           <w:sz w:val="16"/>
         </w:rPr>
-        <w:t xml:space="preserve">( uint16_t </w:t>
-      </w:r>
-      <w:proofErr w:type="spellStart"/>
-      <w:r>
-        <w:rPr>
-          <w:rFonts w:ascii="Courier New" w:hAnsi="Courier New" w:cs="Courier New"/>
-          <w:sz w:val="16"/>
-        </w:rPr>
-        <w:t>vs_id</w:t>
-      </w:r>
-      <w:proofErr w:type="spellEnd"/>
-      <w:r>
-        <w:rPr>
-          <w:rFonts w:ascii="Courier New" w:hAnsi="Courier New" w:cs="Courier New"/>
-          <w:sz w:val="16"/>
-        </w:rPr>
-        <w:t xml:space="preserve">, uint16_t </w:t>
-      </w:r>
-      <w:proofErr w:type="spellStart"/>
-      <w:r>
-        <w:rPr>
-          <w:rFonts w:ascii="Courier New" w:hAnsi="Courier New" w:cs="Courier New"/>
-          <w:sz w:val="16"/>
-        </w:rPr>
-        <w:t>data_length</w:t>
-      </w:r>
-      <w:proofErr w:type="spellEnd"/>
-      <w:r>
-        <w:rPr>
-          <w:rFonts w:ascii="Courier New" w:hAnsi="Courier New" w:cs="Courier New"/>
-          <w:sz w:val="16"/>
-        </w:rPr>
-        <w:t>, uint8_t *</w:t>
-      </w:r>
-      <w:proofErr w:type="spellStart"/>
-      <w:r>
-        <w:rPr>
-          <w:rFonts w:ascii="Courier New" w:hAnsi="Courier New" w:cs="Courier New"/>
-          <w:sz w:val="16"/>
-        </w:rPr>
-        <w:t>p_data</w:t>
-      </w:r>
-      <w:proofErr w:type="spellEnd"/>
-      <w:r>
-        <w:rPr>
-          <w:rFonts w:ascii="Courier New" w:hAnsi="Courier New" w:cs="Courier New"/>
-          <w:sz w:val="16"/>
-        </w:rPr>
-        <w:t xml:space="preserve">, </w:t>
-      </w:r>
-    </w:p>
-    <w:p>
-      <w:pPr>
-        <w:ind w:left="2160" w:firstLine="720"/>
-        <w:rPr>
-          <w:rFonts w:ascii="Courier New" w:hAnsi="Courier New" w:cs="Courier New"/>
-          <w:sz w:val="16"/>
-        </w:rPr>
-      </w:pPr>
-      <w:r>
-        <w:rPr>
-          <w:rFonts w:ascii="Courier New" w:hAnsi="Courier New" w:cs="Courier New"/>
-          <w:sz w:val="16"/>
-        </w:rPr>
-        <w:t xml:space="preserve">         </w:t>
-      </w:r>
-      <w:proofErr w:type="spellStart"/>
-      <w:r>
-        <w:rPr>
-          <w:rFonts w:ascii="Courier New" w:hAnsi="Courier New" w:cs="Courier New"/>
-          <w:sz w:val="16"/>
-        </w:rPr>
-        <w:t>wiced_result_t</w:t>
-      </w:r>
-      <w:proofErr w:type="spellEnd"/>
-      <w:r>
-        <w:rPr>
-          <w:rFonts w:ascii="Courier New" w:hAnsi="Courier New" w:cs="Courier New"/>
-          <w:sz w:val="16"/>
-        </w:rPr>
-        <w:t xml:space="preserve"> * </w:t>
-      </w:r>
-      <w:proofErr w:type="spellStart"/>
-      <w:r>
-        <w:rPr>
-          <w:rFonts w:ascii="Courier New" w:hAnsi="Courier New" w:cs="Courier New"/>
-          <w:sz w:val="16"/>
-        </w:rPr>
-        <w:t>p_status</w:t>
-      </w:r>
-      <w:proofErr w:type="spellEnd"/>
-      <w:r>
-        <w:rPr>
-          <w:rFonts w:ascii="Courier New" w:hAnsi="Courier New" w:cs="Courier New"/>
-          <w:sz w:val="16"/>
-        </w:rPr>
-        <w:t>);</w:t>
-      </w:r>
-    </w:p>
-    <w:p>
-      <w:r>
-        <w:t xml:space="preserve">The return value is the number of bytes written.  You need to pass a pointer to a </w:t>
-      </w:r>
-      <w:proofErr w:type="spellStart"/>
-      <w:r>
-        <w:t>wiced_result</w:t>
-      </w:r>
-      <w:proofErr w:type="spellEnd"/>
-      <w:r>
-        <w:t xml:space="preserve"> which will give you the success or failure of the write operation.</w:t>
+        <w:t xml:space="preserve">         wiced_result_t * p_status);</w:t>
+      </w:r>
+    </w:p>
+    <w:p>
+      <w:r>
+        <w:t>The return value is the number of bytes written.  You need to pass a pointer to a wiced_result which will give you the success or failure of the write operation.</w:t>
       </w:r>
     </w:p>
     <w:p>
@@ -8790,116 +7707,28 @@
           <w:rFonts w:ascii="Courier New" w:hAnsi="Courier New" w:cs="Courier New"/>
           <w:sz w:val="16"/>
         </w:rPr>
-        <w:t xml:space="preserve">uint16_t </w:t>
-      </w:r>
-      <w:proofErr w:type="spellStart"/>
-      <w:r>
+        <w:t xml:space="preserve">uint16_t wiced_hal_read_nvram( uint16_t vs_id,uint16_t data_length, uint8_t * p_data, </w:t>
+      </w:r>
+    </w:p>
+    <w:p>
+      <w:pPr>
+        <w:ind w:left="2880"/>
         <w:rPr>
           <w:rFonts w:ascii="Courier New" w:hAnsi="Courier New" w:cs="Courier New"/>
           <w:sz w:val="16"/>
         </w:rPr>
-        <w:t>wiced_hal_read_nvram</w:t>
-      </w:r>
-      <w:proofErr w:type="spellEnd"/>
+      </w:pPr>
       <w:r>
         <w:rPr>
           <w:rFonts w:ascii="Courier New" w:hAnsi="Courier New" w:cs="Courier New"/>
           <w:sz w:val="16"/>
         </w:rPr>
-        <w:t xml:space="preserve">( uint16_t vs_id,uint16_t </w:t>
-      </w:r>
-      <w:proofErr w:type="spellStart"/>
-      <w:r>
-        <w:rPr>
-          <w:rFonts w:ascii="Courier New" w:hAnsi="Courier New" w:cs="Courier New"/>
-          <w:sz w:val="16"/>
-        </w:rPr>
-        <w:t>data_length</w:t>
-      </w:r>
-      <w:proofErr w:type="spellEnd"/>
-      <w:r>
-        <w:rPr>
-          <w:rFonts w:ascii="Courier New" w:hAnsi="Courier New" w:cs="Courier New"/>
-          <w:sz w:val="16"/>
-        </w:rPr>
-        <w:t xml:space="preserve">, uint8_t * </w:t>
-      </w:r>
-      <w:proofErr w:type="spellStart"/>
-      <w:r>
-        <w:rPr>
-          <w:rFonts w:ascii="Courier New" w:hAnsi="Courier New" w:cs="Courier New"/>
-          <w:sz w:val="16"/>
-        </w:rPr>
-        <w:t>p_data</w:t>
-      </w:r>
-      <w:proofErr w:type="spellEnd"/>
-      <w:r>
-        <w:rPr>
-          <w:rFonts w:ascii="Courier New" w:hAnsi="Courier New" w:cs="Courier New"/>
-          <w:sz w:val="16"/>
-        </w:rPr>
-        <w:t xml:space="preserve">, </w:t>
-      </w:r>
-    </w:p>
-    <w:p>
-      <w:pPr>
-        <w:ind w:left="2880"/>
-        <w:rPr>
-          <w:rFonts w:ascii="Courier New" w:hAnsi="Courier New" w:cs="Courier New"/>
-          <w:sz w:val="16"/>
-        </w:rPr>
-      </w:pPr>
-      <w:r>
-        <w:rPr>
-          <w:rFonts w:ascii="Courier New" w:hAnsi="Courier New" w:cs="Courier New"/>
-          <w:sz w:val="16"/>
-        </w:rPr>
-        <w:t xml:space="preserve">       </w:t>
-      </w:r>
-      <w:proofErr w:type="spellStart"/>
-      <w:r>
-        <w:rPr>
-          <w:rFonts w:ascii="Courier New" w:hAnsi="Courier New" w:cs="Courier New"/>
-          <w:sz w:val="16"/>
-        </w:rPr>
-        <w:t>wiced_result_t</w:t>
-      </w:r>
-      <w:proofErr w:type="spellEnd"/>
-      <w:r>
-        <w:rPr>
-          <w:rFonts w:ascii="Courier New" w:hAnsi="Courier New" w:cs="Courier New"/>
-          <w:sz w:val="16"/>
-        </w:rPr>
-        <w:t xml:space="preserve"> * </w:t>
-      </w:r>
-      <w:proofErr w:type="spellStart"/>
-      <w:r>
-        <w:rPr>
-          <w:rFonts w:ascii="Courier New" w:hAnsi="Courier New" w:cs="Courier New"/>
-          <w:sz w:val="16"/>
-        </w:rPr>
-        <w:t>p_status</w:t>
-      </w:r>
-      <w:proofErr w:type="spellEnd"/>
-      <w:r>
-        <w:rPr>
-          <w:rFonts w:ascii="Courier New" w:hAnsi="Courier New" w:cs="Courier New"/>
-          <w:sz w:val="16"/>
-        </w:rPr>
-        <w:t>);</w:t>
-      </w:r>
-    </w:p>
-    <w:p>
-      <w:r>
-        <w:t xml:space="preserve">The return value is the number of bytes read into your buffer, and </w:t>
-      </w:r>
-      <w:proofErr w:type="spellStart"/>
-      <w:r>
-        <w:t>p_status</w:t>
-      </w:r>
-      <w:proofErr w:type="spellEnd"/>
-      <w:r>
-        <w:t xml:space="preserve"> tells you if the read succeeded.</w:t>
+        <w:t xml:space="preserve">       wiced_result_t * p_status);</w:t>
+      </w:r>
+    </w:p>
+    <w:p>
+      <w:r>
+        <w:t>The return value is the number of bytes read into your buffer, and p_status tells you if the read succeeded.</w:t>
       </w:r>
     </w:p>
     <w:p>
@@ -9109,15 +7938,7 @@
         <w:t xml:space="preserve"> function</w:t>
       </w:r>
       <w:r>
-        <w:t xml:space="preserve">. If you want a speed other than the default of 100 kHz then you have to call the </w:t>
-      </w:r>
-      <w:proofErr w:type="spellStart"/>
-      <w:r>
-        <w:t>set_speed</w:t>
-      </w:r>
-      <w:proofErr w:type="spellEnd"/>
-      <w:r>
-        <w:t xml:space="preserve"> function after the block is initialized:</w:t>
+        <w:t>. If you want a speed other than the default of 100 kHz then you have to call the set_speed function after the block is initialized:</w:t>
       </w:r>
     </w:p>
     <w:p>
@@ -9392,25 +8213,7 @@
           <w:sz w:val="18"/>
           <w:szCs w:val="18"/>
         </w:rPr>
-        <w:t xml:space="preserve">uint8_t </w:t>
-      </w:r>
-      <w:proofErr w:type="spellStart"/>
-      <w:r>
-        <w:rPr>
-          <w:rFonts w:ascii="Courier New" w:hAnsi="Courier New" w:cs="Courier New"/>
-          <w:sz w:val="18"/>
-          <w:szCs w:val="18"/>
-        </w:rPr>
-        <w:t>TxData</w:t>
-      </w:r>
-      <w:proofErr w:type="spellEnd"/>
-      <w:r>
-        <w:rPr>
-          <w:rFonts w:ascii="Courier New" w:hAnsi="Courier New" w:cs="Courier New"/>
-          <w:sz w:val="18"/>
-          <w:szCs w:val="18"/>
-        </w:rPr>
-        <w:t>[2] = {0x55, 0xAA};</w:t>
+        <w:t>uint8_t TxData[2] = {0x55, 0xAA};</w:t>
       </w:r>
     </w:p>
     <w:p>
@@ -9429,25 +8232,7 @@
           <w:sz w:val="18"/>
           <w:szCs w:val="18"/>
         </w:rPr>
-        <w:t xml:space="preserve">uint8_t </w:t>
-      </w:r>
-      <w:proofErr w:type="spellStart"/>
-      <w:r>
-        <w:rPr>
-          <w:rFonts w:ascii="Courier New" w:hAnsi="Courier New" w:cs="Courier New"/>
-          <w:sz w:val="18"/>
-          <w:szCs w:val="18"/>
-        </w:rPr>
-        <w:t>RxData</w:t>
-      </w:r>
-      <w:proofErr w:type="spellEnd"/>
-      <w:r>
-        <w:rPr>
-          <w:rFonts w:ascii="Courier New" w:hAnsi="Courier New" w:cs="Courier New"/>
-          <w:sz w:val="18"/>
-          <w:szCs w:val="18"/>
-        </w:rPr>
-        <w:t>[10];</w:t>
+        <w:t>uint8_t RxData[10];</w:t>
       </w:r>
     </w:p>
     <w:p>
@@ -9476,59 +8261,55 @@
         </w:rPr>
         <w:t xml:space="preserve"> </w:t>
       </w:r>
-      <w:proofErr w:type="spellStart"/>
       <w:r>
         <w:rPr>
           <w:rFonts w:ascii="Courier New" w:hAnsi="Courier New" w:cs="Courier New"/>
           <w:sz w:val="18"/>
           <w:szCs w:val="18"/>
         </w:rPr>
-        <w:t>TxData</w:t>
-      </w:r>
-      <w:proofErr w:type="spellEnd"/>
+        <w:t>TxData, sizeof(TxData), I2C_ADDRESS</w:t>
+      </w:r>
       <w:r>
         <w:rPr>
           <w:rFonts w:ascii="Courier New" w:hAnsi="Courier New" w:cs="Courier New"/>
           <w:sz w:val="18"/>
           <w:szCs w:val="18"/>
         </w:rPr>
-        <w:t xml:space="preserve">, </w:t>
-      </w:r>
-      <w:proofErr w:type="spellStart"/>
+        <w:t xml:space="preserve"> </w:t>
+      </w:r>
       <w:r>
         <w:rPr>
           <w:rFonts w:ascii="Courier New" w:hAnsi="Courier New" w:cs="Courier New"/>
           <w:sz w:val="18"/>
           <w:szCs w:val="18"/>
         </w:rPr>
-        <w:t>sizeof</w:t>
-      </w:r>
-      <w:proofErr w:type="spellEnd"/>
-      <w:r>
+        <w:t>);</w:t>
+      </w:r>
+    </w:p>
+    <w:p>
+      <w:pPr>
+        <w:ind w:left="720"/>
         <w:rPr>
           <w:rFonts w:ascii="Courier New" w:hAnsi="Courier New" w:cs="Courier New"/>
           <w:sz w:val="18"/>
           <w:szCs w:val="18"/>
         </w:rPr>
-        <w:t>(</w:t>
-      </w:r>
-      <w:proofErr w:type="spellStart"/>
+      </w:pPr>
       <w:r>
         <w:rPr>
           <w:rFonts w:ascii="Courier New" w:hAnsi="Courier New" w:cs="Courier New"/>
           <w:sz w:val="18"/>
           <w:szCs w:val="18"/>
         </w:rPr>
-        <w:t>TxData</w:t>
-      </w:r>
-      <w:proofErr w:type="spellEnd"/>
+        <w:t>wiced_hal_i2c_read(</w:t>
+      </w:r>
       <w:r>
         <w:rPr>
           <w:rFonts w:ascii="Courier New" w:hAnsi="Courier New" w:cs="Courier New"/>
           <w:sz w:val="18"/>
           <w:szCs w:val="18"/>
         </w:rPr>
-        <w:t>), I2C_ADDRESS</w:t>
+        <w:t xml:space="preserve"> </w:t>
       </w:r>
       <w:r>
         <w:rPr>
@@ -9536,95 +8317,7 @@
           <w:sz w:val="18"/>
           <w:szCs w:val="18"/>
         </w:rPr>
-        <w:t xml:space="preserve"> </w:t>
-      </w:r>
-      <w:r>
-        <w:rPr>
-          <w:rFonts w:ascii="Courier New" w:hAnsi="Courier New" w:cs="Courier New"/>
-          <w:sz w:val="18"/>
-          <w:szCs w:val="18"/>
-        </w:rPr>
-        <w:t>);</w:t>
-      </w:r>
-    </w:p>
-    <w:p>
-      <w:pPr>
-        <w:ind w:left="720"/>
-        <w:rPr>
-          <w:rFonts w:ascii="Courier New" w:hAnsi="Courier New" w:cs="Courier New"/>
-          <w:sz w:val="18"/>
-          <w:szCs w:val="18"/>
-        </w:rPr>
-      </w:pPr>
-      <w:r>
-        <w:rPr>
-          <w:rFonts w:ascii="Courier New" w:hAnsi="Courier New" w:cs="Courier New"/>
-          <w:sz w:val="18"/>
-          <w:szCs w:val="18"/>
-        </w:rPr>
-        <w:t>wiced_hal_i2c_read(</w:t>
-      </w:r>
-      <w:r>
-        <w:rPr>
-          <w:rFonts w:ascii="Courier New" w:hAnsi="Courier New" w:cs="Courier New"/>
-          <w:sz w:val="18"/>
-          <w:szCs w:val="18"/>
-        </w:rPr>
-        <w:t xml:space="preserve"> </w:t>
-      </w:r>
-      <w:proofErr w:type="spellStart"/>
-      <w:r>
-        <w:rPr>
-          <w:rFonts w:ascii="Courier New" w:hAnsi="Courier New" w:cs="Courier New"/>
-          <w:sz w:val="18"/>
-          <w:szCs w:val="18"/>
-        </w:rPr>
-        <w:t>RxData</w:t>
-      </w:r>
-      <w:proofErr w:type="spellEnd"/>
-      <w:r>
-        <w:rPr>
-          <w:rFonts w:ascii="Courier New" w:hAnsi="Courier New" w:cs="Courier New"/>
-          <w:sz w:val="18"/>
-          <w:szCs w:val="18"/>
-        </w:rPr>
-        <w:t xml:space="preserve">, </w:t>
-      </w:r>
-      <w:proofErr w:type="spellStart"/>
-      <w:r>
-        <w:rPr>
-          <w:rFonts w:ascii="Courier New" w:hAnsi="Courier New" w:cs="Courier New"/>
-          <w:sz w:val="18"/>
-          <w:szCs w:val="18"/>
-        </w:rPr>
-        <w:t>sizeof</w:t>
-      </w:r>
-      <w:proofErr w:type="spellEnd"/>
-      <w:r>
-        <w:rPr>
-          <w:rFonts w:ascii="Courier New" w:hAnsi="Courier New" w:cs="Courier New"/>
-          <w:sz w:val="18"/>
-          <w:szCs w:val="18"/>
-        </w:rPr>
-        <w:t>(</w:t>
-      </w:r>
-      <w:proofErr w:type="spellStart"/>
-      <w:r>
-        <w:rPr>
-          <w:rFonts w:ascii="Courier New" w:hAnsi="Courier New" w:cs="Courier New"/>
-          <w:sz w:val="18"/>
-          <w:szCs w:val="18"/>
-        </w:rPr>
-        <w:t>RxData</w:t>
-      </w:r>
-      <w:proofErr w:type="spellEnd"/>
-      <w:r>
-        <w:rPr>
-          <w:rFonts w:ascii="Courier New" w:hAnsi="Courier New" w:cs="Courier New"/>
-          <w:sz w:val="18"/>
-          <w:szCs w:val="18"/>
-        </w:rPr>
-        <w:t>), I2C_ADDRESS</w:t>
+        <w:t>RxData, sizeof(RxData), I2C_ADDRESS</w:t>
       </w:r>
       <w:r>
         <w:rPr>
@@ -9707,23 +8400,7 @@
           <w:rFonts w:ascii="Courier New" w:hAnsi="Courier New" w:cs="Courier New"/>
           <w:sz w:val="18"/>
         </w:rPr>
-        <w:t xml:space="preserve">uint8_t </w:t>
-      </w:r>
-      <w:proofErr w:type="spellStart"/>
-      <w:r>
-        <w:rPr>
-          <w:rFonts w:ascii="Courier New" w:hAnsi="Courier New" w:cs="Courier New"/>
-          <w:sz w:val="18"/>
-        </w:rPr>
-        <w:t>TxData</w:t>
-      </w:r>
-      <w:proofErr w:type="spellEnd"/>
-      <w:r>
-        <w:rPr>
-          <w:rFonts w:ascii="Courier New" w:hAnsi="Courier New" w:cs="Courier New"/>
-          <w:sz w:val="18"/>
-        </w:rPr>
-        <w:t>[2] = {0x55, 0xAA};</w:t>
+        <w:t>uint8_t TxData[2] = {0x55, 0xAA};</w:t>
       </w:r>
     </w:p>
     <w:p>
@@ -9740,23 +8417,7 @@
           <w:rFonts w:ascii="Courier New" w:hAnsi="Courier New" w:cs="Courier New"/>
           <w:sz w:val="18"/>
         </w:rPr>
-        <w:t xml:space="preserve">uint8_t </w:t>
-      </w:r>
-      <w:proofErr w:type="spellStart"/>
-      <w:r>
-        <w:rPr>
-          <w:rFonts w:ascii="Courier New" w:hAnsi="Courier New" w:cs="Courier New"/>
-          <w:sz w:val="18"/>
-        </w:rPr>
-        <w:t>RxData</w:t>
-      </w:r>
-      <w:proofErr w:type="spellEnd"/>
-      <w:r>
-        <w:rPr>
-          <w:rFonts w:ascii="Courier New" w:hAnsi="Courier New" w:cs="Courier New"/>
-          <w:sz w:val="18"/>
-        </w:rPr>
-        <w:t>[10];</w:t>
+        <w:t>uint8_t RxData[10];</w:t>
       </w:r>
     </w:p>
     <w:p>
@@ -9781,101 +8442,12 @@
         </w:rPr>
         <w:t xml:space="preserve"> </w:t>
       </w:r>
-      <w:proofErr w:type="spellStart"/>
-      <w:r>
-        <w:rPr>
-          <w:rFonts w:ascii="Courier New" w:hAnsi="Courier New" w:cs="Courier New"/>
-          <w:sz w:val="18"/>
-        </w:rPr>
-        <w:t>TxData</w:t>
-      </w:r>
-      <w:proofErr w:type="spellEnd"/>
-      <w:r>
-        <w:rPr>
-          <w:rFonts w:ascii="Courier New" w:hAnsi="Courier New" w:cs="Courier New"/>
-          <w:sz w:val="18"/>
-        </w:rPr>
-        <w:t xml:space="preserve">, </w:t>
-      </w:r>
-      <w:proofErr w:type="spellStart"/>
-      <w:r>
-        <w:rPr>
-          <w:rFonts w:ascii="Courier New" w:hAnsi="Courier New" w:cs="Courier New"/>
-          <w:sz w:val="18"/>
-        </w:rPr>
-        <w:t>sizeof</w:t>
-      </w:r>
-      <w:proofErr w:type="spellEnd"/>
-      <w:r>
-        <w:rPr>
-          <w:rFonts w:ascii="Courier New" w:hAnsi="Courier New" w:cs="Courier New"/>
-          <w:sz w:val="18"/>
-        </w:rPr>
-        <w:t>(</w:t>
-      </w:r>
-      <w:proofErr w:type="spellStart"/>
-      <w:r>
-        <w:rPr>
-          <w:rFonts w:ascii="Courier New" w:hAnsi="Courier New" w:cs="Courier New"/>
-          <w:sz w:val="18"/>
-        </w:rPr>
-        <w:t>TxData</w:t>
-      </w:r>
-      <w:proofErr w:type="spellEnd"/>
-      <w:r>
-        <w:rPr>
-          <w:rFonts w:ascii="Courier New" w:hAnsi="Courier New" w:cs="Courier New"/>
-          <w:sz w:val="18"/>
-        </w:rPr>
-        <w:t xml:space="preserve">), </w:t>
-      </w:r>
-      <w:proofErr w:type="spellStart"/>
-      <w:r>
-        <w:rPr>
-          <w:rFonts w:ascii="Courier New" w:hAnsi="Courier New" w:cs="Courier New"/>
-          <w:sz w:val="18"/>
-        </w:rPr>
-        <w:t>RxData</w:t>
-      </w:r>
-      <w:proofErr w:type="spellEnd"/>
-      <w:r>
-        <w:rPr>
-          <w:rFonts w:ascii="Courier New" w:hAnsi="Courier New" w:cs="Courier New"/>
-          <w:sz w:val="18"/>
-        </w:rPr>
-        <w:t xml:space="preserve">, </w:t>
-      </w:r>
-      <w:proofErr w:type="spellStart"/>
-      <w:r>
-        <w:rPr>
-          <w:rFonts w:ascii="Courier New" w:hAnsi="Courier New" w:cs="Courier New"/>
-          <w:sz w:val="18"/>
-        </w:rPr>
-        <w:t>sizeof</w:t>
-      </w:r>
-      <w:proofErr w:type="spellEnd"/>
-      <w:r>
-        <w:rPr>
-          <w:rFonts w:ascii="Courier New" w:hAnsi="Courier New" w:cs="Courier New"/>
-          <w:sz w:val="18"/>
-        </w:rPr>
-        <w:t>(</w:t>
-      </w:r>
-      <w:proofErr w:type="spellStart"/>
-      <w:r>
-        <w:rPr>
-          <w:rFonts w:ascii="Courier New" w:hAnsi="Courier New" w:cs="Courier New"/>
-          <w:sz w:val="18"/>
-        </w:rPr>
-        <w:t>RxData</w:t>
-      </w:r>
-      <w:proofErr w:type="spellEnd"/>
-      <w:r>
-        <w:rPr>
-          <w:rFonts w:ascii="Courier New" w:hAnsi="Courier New" w:cs="Courier New"/>
-          <w:sz w:val="18"/>
-        </w:rPr>
-        <w:t>), I2C_ADDRESS</w:t>
+      <w:r>
+        <w:rPr>
+          <w:rFonts w:ascii="Courier New" w:hAnsi="Courier New" w:cs="Courier New"/>
+          <w:sz w:val="18"/>
+        </w:rPr>
+        <w:t>TxData, sizeof(TxData), RxData, sizeof(RxData), I2C_ADDRESS</w:t>
       </w:r>
       <w:r>
         <w:rPr>
@@ -10177,7 +8749,6 @@
         </w:rPr>
         <w:t xml:space="preserve"> </w:t>
       </w:r>
-      <w:proofErr w:type="spellStart"/>
       <w:r>
         <w:rPr>
           <w:rFonts w:ascii="Courier New" w:hAnsi="Courier New" w:cs="Courier New"/>
@@ -10187,7 +8758,6 @@
         </w:rPr>
         <w:t>az</w:t>
       </w:r>
-      <w:proofErr w:type="spellEnd"/>
       <w:r>
         <w:rPr>
           <w:rFonts w:ascii="Courier New" w:hAnsi="Courier New" w:cs="Courier New"/>
@@ -10238,7 +8808,6 @@
         </w:rPr>
         <w:t xml:space="preserve">((packed)) </w:t>
       </w:r>
-      <w:proofErr w:type="spellStart"/>
       <w:r>
         <w:rPr>
           <w:rFonts w:ascii="Courier New" w:hAnsi="Courier New" w:cs="Courier New"/>
@@ -10257,7 +8826,6 @@
         </w:rPr>
         <w:t>_data</w:t>
       </w:r>
-      <w:proofErr w:type="spellEnd"/>
       <w:r>
         <w:rPr>
           <w:rFonts w:ascii="Courier New" w:hAnsi="Courier New" w:cs="Courier New"/>
@@ -10411,23 +8979,7 @@
         <w:t xml:space="preserve"> on-chip </w:t>
       </w:r>
       <w:r>
-        <w:t xml:space="preserve">voltages such as </w:t>
-      </w:r>
-      <w:proofErr w:type="spellStart"/>
-      <w:r>
-        <w:t>Vddio</w:t>
-      </w:r>
-      <w:proofErr w:type="spellEnd"/>
-      <w:r>
-        <w:t xml:space="preserve">. When setting up the ADC in the Device Configurator you choose the number of channels and assign each one to the desired physical pin (note that this is not routing signals on the device, merely assigning virtual channel numbers to the pins). Note that the voltage channels, like </w:t>
-      </w:r>
-      <w:proofErr w:type="spellStart"/>
-      <w:r>
-        <w:t>Vddio</w:t>
-      </w:r>
-      <w:proofErr w:type="spellEnd"/>
-      <w:r>
-        <w:t>, are configured automatically for you.</w:t>
+        <w:t>voltages such as Vddio. When setting up the ADC in the Device Configurator you choose the number of channels and assign each one to the desired physical pin (note that this is not routing signals on the device, merely assigning virtual channel numbers to the pins). Note that the voltage channels, like Vddio, are configured automatically for you.</w:t>
       </w:r>
       <w:r>
         <w:t xml:space="preserve"> The ADC is enabled and set to P08 (thermistor) by default.</w:t>
@@ -10537,7 +9089,6 @@
         </w:rPr>
         <w:t>"</w:t>
       </w:r>
-      <w:proofErr w:type="spellStart"/>
       <w:r>
         <w:rPr>
           <w:rFonts w:ascii="Courier New" w:hAnsi="Courier New" w:cs="Courier New"/>
@@ -10547,7 +9098,6 @@
         </w:rPr>
         <w:t>wiced_hal_adc.h</w:t>
       </w:r>
-      <w:proofErr w:type="spellEnd"/>
       <w:r>
         <w:rPr>
           <w:rFonts w:ascii="Courier New" w:hAnsi="Courier New" w:cs="Courier New"/>
@@ -10562,23 +9112,7 @@
       <w:bookmarkStart w:id="74" w:name="_Toc5198871"/>
       <w:bookmarkEnd w:id="74"/>
       <w:r>
-        <w:t xml:space="preserve">To initialize the ADC block you need to call the initialization function and select the input range based on your board supply. When you read a sample, you must specify which channel to read from. The BSP provides </w:t>
-      </w:r>
-      <w:proofErr w:type="spellStart"/>
-      <w:r>
-        <w:t>enums</w:t>
-      </w:r>
-      <w:proofErr w:type="spellEnd"/>
-      <w:r>
-        <w:t xml:space="preserve"> of the form ADC_INPUT_* for these channels in </w:t>
-      </w:r>
-      <w:proofErr w:type="spellStart"/>
-      <w:r>
-        <w:t>wiced_hal_adc.h</w:t>
-      </w:r>
-      <w:proofErr w:type="spellEnd"/>
-      <w:r>
-        <w:t>. Examples of channel defines are ADC_INPUT_P8 (ADC channel 9 is connected to pin P08 on the device) and ADC_INPUT_VDDIO.</w:t>
+        <w:t>To initialize the ADC block you need to call the initialization function and select the input range based on your board supply. When you read a sample, you must specify which channel to read from. The BSP provides enums of the form ADC_INPUT_* for these channels in wiced_hal_adc.h. Examples of channel defines are ADC_INPUT_P8 (ADC channel 9 is connected to pin P08 on the device) and ADC_INPUT_VDDIO.</w:t>
       </w:r>
     </w:p>
     <w:p>
@@ -10622,7 +9156,6 @@
           <w:szCs w:val="18"/>
         </w:rPr>
       </w:pPr>
-      <w:proofErr w:type="spellStart"/>
       <w:r>
         <w:rPr>
           <w:rFonts w:ascii="Consolas" w:hAnsi="Consolas"/>
@@ -10634,7 +9167,6 @@
         </w:rPr>
         <w:t>wiced_hal_adc_init</w:t>
       </w:r>
-      <w:proofErr w:type="spellEnd"/>
       <w:r>
         <w:rPr>
           <w:rFonts w:ascii="Courier New" w:hAnsi="Courier New" w:cs="Courier New"/>
@@ -10657,7 +9189,6 @@
           <w:szCs w:val="18"/>
         </w:rPr>
       </w:pPr>
-      <w:proofErr w:type="spellStart"/>
       <w:r>
         <w:rPr>
           <w:rFonts w:ascii="Consolas" w:hAnsi="Consolas"/>
@@ -10669,7 +9200,6 @@
         </w:rPr>
         <w:t>wiced_hal_adc_set_input_range</w:t>
       </w:r>
-      <w:proofErr w:type="spellEnd"/>
       <w:r>
         <w:rPr>
           <w:rFonts w:ascii="Consolas" w:hAnsi="Consolas"/>
@@ -10712,7 +9242,6 @@
           <w:szCs w:val="18"/>
         </w:rPr>
       </w:pPr>
-      <w:proofErr w:type="spellStart"/>
       <w:r>
         <w:rPr>
           <w:rFonts w:ascii="Courier New" w:hAnsi="Courier New" w:cs="Courier New"/>
@@ -10720,19 +9249,8 @@
           <w:sz w:val="18"/>
           <w:szCs w:val="18"/>
         </w:rPr>
-        <w:t>raw_val</w:t>
-      </w:r>
-      <w:proofErr w:type="spellEnd"/>
-      <w:r>
-        <w:rPr>
-          <w:rFonts w:ascii="Courier New" w:hAnsi="Courier New" w:cs="Courier New"/>
-          <w:color w:val="000000"/>
-          <w:sz w:val="18"/>
-          <w:szCs w:val="18"/>
-        </w:rPr>
-        <w:t xml:space="preserve"> = </w:t>
-      </w:r>
-      <w:proofErr w:type="spellStart"/>
+        <w:t xml:space="preserve">raw_val = </w:t>
+      </w:r>
       <w:r>
         <w:rPr>
           <w:rFonts w:ascii="Consolas" w:hAnsi="Consolas"/>
@@ -10744,7 +9262,6 @@
         </w:rPr>
         <w:t>wiced_hal_adc_read_raw_sample</w:t>
       </w:r>
-      <w:proofErr w:type="spellEnd"/>
       <w:r>
         <w:rPr>
           <w:rFonts w:ascii="Courier New" w:hAnsi="Courier New" w:cs="Courier New"/>
@@ -10797,7 +9314,6 @@
           <w:szCs w:val="26"/>
         </w:rPr>
       </w:pPr>
-      <w:proofErr w:type="spellStart"/>
       <w:r>
         <w:rPr>
           <w:rFonts w:ascii="Courier New" w:hAnsi="Courier New" w:cs="Courier New"/>
@@ -10805,19 +9321,8 @@
           <w:sz w:val="18"/>
           <w:szCs w:val="18"/>
         </w:rPr>
-        <w:t>voltage_val</w:t>
-      </w:r>
-      <w:proofErr w:type="spellEnd"/>
-      <w:r>
-        <w:rPr>
-          <w:rFonts w:ascii="Courier New" w:hAnsi="Courier New" w:cs="Courier New"/>
-          <w:color w:val="000000"/>
-          <w:sz w:val="18"/>
-          <w:szCs w:val="18"/>
-        </w:rPr>
-        <w:t xml:space="preserve"> = </w:t>
-      </w:r>
-      <w:proofErr w:type="spellStart"/>
+        <w:t xml:space="preserve">voltage_val = </w:t>
+      </w:r>
       <w:r>
         <w:rPr>
           <w:rFonts w:ascii="Consolas" w:hAnsi="Consolas"/>
@@ -10829,7 +9334,6 @@
         </w:rPr>
         <w:t>wiced_hal_adc_read_voltage</w:t>
       </w:r>
-      <w:proofErr w:type="spellEnd"/>
       <w:r>
         <w:rPr>
           <w:rFonts w:ascii="Courier New" w:hAnsi="Courier New" w:cs="Courier New"/>
@@ -11015,14 +9519,12 @@
       <w:r>
         <w:t>"</w:t>
       </w:r>
-      <w:proofErr w:type="spellStart"/>
       <w:r>
         <w:t>wiced_</w:t>
       </w:r>
       <w:r>
         <w:t>rtc.h</w:t>
       </w:r>
-      <w:proofErr w:type="spellEnd"/>
       <w:r>
         <w:t>"</w:t>
       </w:r>
@@ -11045,7 +9547,6 @@
           <w:sz w:val="18"/>
         </w:rPr>
       </w:pPr>
-      <w:proofErr w:type="spellStart"/>
       <w:r>
         <w:rPr>
           <w:rFonts w:ascii="Courier New" w:hAnsi="Courier New" w:cs="Courier New"/>
@@ -11060,16 +9561,7 @@
           <w:color w:val="000000"/>
           <w:sz w:val="18"/>
         </w:rPr>
-        <w:t>rtc_init</w:t>
-      </w:r>
-      <w:proofErr w:type="spellEnd"/>
-      <w:r>
-        <w:rPr>
-          <w:rFonts w:ascii="Courier New" w:hAnsi="Courier New" w:cs="Courier New"/>
-          <w:color w:val="000000"/>
-          <w:sz w:val="18"/>
-        </w:rPr>
-        <w:t>();</w:t>
+        <w:t>rtc_init();</w:t>
       </w:r>
     </w:p>
     <w:p>
@@ -11084,37 +9576,12 @@
           <w:sz w:val="18"/>
         </w:rPr>
       </w:pPr>
-      <w:proofErr w:type="spellStart"/>
-      <w:r>
-        <w:rPr>
-          <w:rFonts w:ascii="Courier New" w:hAnsi="Courier New" w:cs="Courier New"/>
-          <w:sz w:val="18"/>
-        </w:rPr>
-        <w:t>wiced_rtc_time_t</w:t>
-      </w:r>
-      <w:proofErr w:type="spellEnd"/>
-      <w:r>
-        <w:rPr>
-          <w:rFonts w:ascii="Courier New" w:hAnsi="Courier New" w:cs="Courier New"/>
-          <w:sz w:val="18"/>
-        </w:rPr>
-        <w:t xml:space="preserve"> </w:t>
-      </w:r>
-      <w:proofErr w:type="spellStart"/>
-      <w:r>
-        <w:rPr>
-          <w:rFonts w:ascii="Courier New" w:hAnsi="Courier New" w:cs="Courier New"/>
-          <w:sz w:val="18"/>
-        </w:rPr>
-        <w:t>newTime</w:t>
-      </w:r>
-      <w:proofErr w:type="spellEnd"/>
-      <w:r>
-        <w:rPr>
-          <w:rFonts w:ascii="Courier New" w:hAnsi="Courier New" w:cs="Courier New"/>
-          <w:sz w:val="18"/>
-        </w:rPr>
-        <w:t xml:space="preserve"> = { 0</w:t>
+      <w:r>
+        <w:rPr>
+          <w:rFonts w:ascii="Courier New" w:hAnsi="Courier New" w:cs="Courier New"/>
+          <w:sz w:val="18"/>
+        </w:rPr>
+        <w:t>wiced_rtc_time_t newTime = { 0</w:t>
       </w:r>
       <w:r>
         <w:rPr>
@@ -11170,17 +9637,8 @@
           <w:rFonts w:ascii="Courier New" w:hAnsi="Courier New" w:cs="Courier New"/>
           <w:sz w:val="18"/>
         </w:rPr>
-        <w:t xml:space="preserve"> // </w:t>
-      </w:r>
-      <w:proofErr w:type="spellStart"/>
-      <w:r>
-        <w:rPr>
-          <w:rFonts w:ascii="Courier New" w:hAnsi="Courier New" w:cs="Courier New"/>
-          <w:sz w:val="18"/>
-        </w:rPr>
-        <w:t>s,m,h,d,m,y</w:t>
-      </w:r>
-      <w:proofErr w:type="spellEnd"/>
+        <w:t xml:space="preserve"> // s,m,h,d,m,y</w:t>
+      </w:r>
     </w:p>
     <w:p>
       <w:pPr>
@@ -11207,7 +9665,6 @@
           <w:sz w:val="18"/>
         </w:rPr>
       </w:pPr>
-      <w:proofErr w:type="spellStart"/>
       <w:r>
         <w:rPr>
           <w:rFonts w:ascii="Courier New" w:hAnsi="Courier New" w:cs="Courier New"/>
@@ -11215,29 +9672,12 @@
         </w:rPr>
         <w:t>rtc_setRTCTime</w:t>
       </w:r>
-      <w:proofErr w:type="spellEnd"/>
-      <w:r>
-        <w:rPr>
-          <w:rFonts w:ascii="Courier New" w:hAnsi="Courier New" w:cs="Courier New"/>
-          <w:sz w:val="18"/>
-        </w:rPr>
-        <w:t>( &amp;</w:t>
-      </w:r>
-      <w:proofErr w:type="spellStart"/>
-      <w:r>
-        <w:rPr>
-          <w:rFonts w:ascii="Courier New" w:hAnsi="Courier New" w:cs="Courier New"/>
-          <w:sz w:val="18"/>
-        </w:rPr>
-        <w:t>newTime</w:t>
-      </w:r>
-      <w:proofErr w:type="spellEnd"/>
-      <w:r>
-        <w:rPr>
-          <w:rFonts w:ascii="Courier New" w:hAnsi="Courier New" w:cs="Courier New"/>
-          <w:sz w:val="18"/>
-        </w:rPr>
-        <w:t xml:space="preserve"> );</w:t>
+      <w:r>
+        <w:rPr>
+          <w:rFonts w:ascii="Courier New" w:hAnsi="Courier New" w:cs="Courier New"/>
+          <w:sz w:val="18"/>
+        </w:rPr>
+        <w:t>( &amp;newTime );</w:t>
       </w:r>
     </w:p>
     <w:p>
@@ -11274,21 +9714,8 @@
       <w:r>
         <w:t xml:space="preserve">use </w:t>
       </w:r>
-      <w:proofErr w:type="spellStart"/>
-      <w:r>
-        <w:t>wiced_rtc_get_time</w:t>
-      </w:r>
-      <w:proofErr w:type="spellEnd"/>
-      <w:r>
-        <w:t xml:space="preserve">() to get the time and </w:t>
-      </w:r>
-      <w:proofErr w:type="spellStart"/>
-      <w:r>
-        <w:t>wiced_rtc_ctime</w:t>
-      </w:r>
-      <w:proofErr w:type="spellEnd"/>
-      <w:r>
-        <w:t>() to convert the result into a printable string.</w:t>
+      <w:r>
+        <w:t>wiced_rtc_get_time() to get the time and wiced_rtc_ctime() to convert the result into a printable string.</w:t>
       </w:r>
     </w:p>
     <w:p>
@@ -11324,24 +9751,14 @@
       <w:r>
         <w:t>"</w:t>
       </w:r>
-      <w:proofErr w:type="spellStart"/>
       <w:r>
         <w:t>wiced_result_t</w:t>
       </w:r>
-      <w:proofErr w:type="spellEnd"/>
       <w:r>
         <w:t>"</w:t>
       </w:r>
       <w:r>
-        <w:t xml:space="preserve"> which is a giant enumeration. If you right-click on </w:t>
-      </w:r>
-      <w:proofErr w:type="spellStart"/>
-      <w:r>
-        <w:t>wiced_result_t</w:t>
-      </w:r>
-      <w:proofErr w:type="spellEnd"/>
-      <w:r>
-        <w:t xml:space="preserve"> from a variable declaration, select </w:t>
+        <w:t xml:space="preserve"> which is a giant enumeration. If you right-click on wiced_result_t from a variable declaration, select </w:t>
       </w:r>
       <w:r>
         <w:t>"</w:t>
@@ -11353,15 +9770,7 @@
         <w:t>"</w:t>
       </w:r>
       <w:r>
-        <w:t xml:space="preserve">, and choose </w:t>
-      </w:r>
-      <w:proofErr w:type="spellStart"/>
-      <w:r>
-        <w:t>wiced_result.h</w:t>
-      </w:r>
-      <w:proofErr w:type="spellEnd"/>
-      <w:r>
-        <w:t xml:space="preserve"> you will see this: </w:t>
+        <w:t xml:space="preserve">, and choose wiced_result.h you will see this: </w:t>
       </w:r>
     </w:p>
     <w:p>
@@ -12072,16 +10481,11 @@
       <w:r>
         <w:t xml:space="preserve">Examine </w:t>
       </w:r>
-      <w:proofErr w:type="spellStart"/>
       <w:r>
         <w:t>app</w:t>
       </w:r>
       <w:r>
-        <w:t>.c</w:t>
-      </w:r>
-      <w:proofErr w:type="spellEnd"/>
-      <w:r>
-        <w:t xml:space="preserve"> to make sure you understand what </w:t>
+        <w:t xml:space="preserve">.c to make sure you understand what </w:t>
       </w:r>
       <w:r>
         <w:t>i</w:t>
@@ -12127,13 +10531,8 @@
       <w:r>
         <w:t xml:space="preserve"> (look in </w:t>
       </w:r>
-      <w:proofErr w:type="spellStart"/>
-      <w:r>
-        <w:t>app_bt_management_callback</w:t>
-      </w:r>
-      <w:proofErr w:type="spellEnd"/>
-      <w:r>
-        <w:t>())</w:t>
+      <w:r>
+        <w:t>app_bt_management_callback())</w:t>
       </w:r>
       <w:r>
         <w:t>.</w:t>
@@ -12150,11 +10549,9 @@
       <w:r>
         <w:t xml:space="preserve">Add code in the </w:t>
       </w:r>
-      <w:proofErr w:type="spellStart"/>
       <w:r>
         <w:t>app_task</w:t>
       </w:r>
-      <w:proofErr w:type="spellEnd"/>
       <w:r>
         <w:t xml:space="preserve"> </w:t>
       </w:r>
@@ -12295,11 +10692,9 @@
       <w:r>
         <w:t xml:space="preserve">What is the purpose of the function </w:t>
       </w:r>
-      <w:proofErr w:type="spellStart"/>
       <w:r>
         <w:t>app_bt_management_callback</w:t>
       </w:r>
-      <w:proofErr w:type="spellEnd"/>
       <w:r>
         <w:t>?</w:t>
       </w:r>
@@ -12467,15 +10862,7 @@
         <w:t xml:space="preserve">a </w:t>
       </w:r>
       <w:r>
-        <w:t xml:space="preserve">GDB connection to an </w:t>
-      </w:r>
-      <w:proofErr w:type="spellStart"/>
-      <w:r>
-        <w:t>OpenOCD</w:t>
-      </w:r>
-      <w:proofErr w:type="spellEnd"/>
-      <w:r>
-        <w:t xml:space="preserve"> server</w:t>
+        <w:t>GDB connection to an OpenOCD server</w:t>
       </w:r>
       <w:r>
         <w:t>. Accordingly, w</w:t>
@@ -12484,15 +10871,7 @@
         <w:t>e do not recommend</w:t>
       </w:r>
       <w:r>
-        <w:t xml:space="preserve"> copying whole projects unless you are an Eclipse and </w:t>
-      </w:r>
-      <w:proofErr w:type="spellStart"/>
-      <w:r>
-        <w:t>OpenOCD</w:t>
-      </w:r>
-      <w:proofErr w:type="spellEnd"/>
-      <w:r>
-        <w:t xml:space="preserve"> expert </w:t>
+        <w:t xml:space="preserve"> copying whole projects unless you are an Eclipse and OpenOCD expert </w:t>
       </w:r>
       <w:r>
         <w:t>who</w:t>
@@ -12510,15 +10889,7 @@
         </w:numPr>
       </w:pPr>
       <w:r>
-        <w:t xml:space="preserve">Copy the </w:t>
-      </w:r>
-      <w:proofErr w:type="spellStart"/>
-      <w:r>
-        <w:t>app.c</w:t>
-      </w:r>
-      <w:proofErr w:type="spellEnd"/>
-      <w:r>
-        <w:t xml:space="preserve"> file from </w:t>
+        <w:t xml:space="preserve">Copy the app.c file from </w:t>
       </w:r>
       <w:r>
         <w:t xml:space="preserve">the previous </w:t>
@@ -12651,21 +11022,11 @@
       <w:r>
         <w:t xml:space="preserve"> Although you will see comments in the template code encouraging you to put initialization code in the </w:t>
       </w:r>
-      <w:proofErr w:type="spellStart"/>
       <w:r>
         <w:t>app_bt_management_callback</w:t>
       </w:r>
-      <w:proofErr w:type="spellEnd"/>
-      <w:r>
-        <w:t xml:space="preserve">() function so that it runs when the BLE stack starts up, we recommend doing it in </w:t>
-      </w:r>
-      <w:proofErr w:type="spellStart"/>
-      <w:r>
-        <w:t>application_start</w:t>
-      </w:r>
-      <w:proofErr w:type="spellEnd"/>
-      <w:r>
-        <w:t>() instead. This is because the PUART is a special type of peripheral and you may want to print messages before even trying to start the stack!</w:t>
+      <w:r>
+        <w:t>() function so that it runs when the BLE stack starts up, we recommend doing it in application_start() instead. This is because the PUART is a special type of peripheral and you may want to print messages before even trying to start the stack!</w:t>
       </w:r>
     </w:p>
     <w:p>
@@ -12722,15 +11083,7 @@
         <w:t xml:space="preserve">Open a terminal window </w:t>
       </w:r>
       <w:r>
-        <w:t xml:space="preserve">(e.g. PuTTY or </w:t>
-      </w:r>
-      <w:proofErr w:type="spellStart"/>
-      <w:r>
-        <w:t>TeraTerm</w:t>
-      </w:r>
-      <w:proofErr w:type="spellEnd"/>
-      <w:r>
-        <w:t xml:space="preserve">) </w:t>
+        <w:t xml:space="preserve">(e.g. PuTTY or TeraTerm) </w:t>
       </w:r>
       <w:r>
         <w:t>with a baud rate of 115200 and observe the messages being printed.</w:t>
@@ -12768,11 +11121,9 @@
       <w:r>
         <w:t>"</w:t>
       </w:r>
-      <w:proofErr w:type="spellStart"/>
       <w:r>
         <w:t>Software_tools</w:t>
       </w:r>
-      <w:proofErr w:type="spellEnd"/>
       <w:r>
         <w:t>"</w:t>
       </w:r>
@@ -13226,11 +11577,9 @@
       <w:r>
         <w:t xml:space="preserve">In the </w:t>
       </w:r>
-      <w:proofErr w:type="spellStart"/>
       <w:r>
         <w:t>app.c</w:t>
       </w:r>
-      <w:proofErr w:type="spellEnd"/>
       <w:r>
         <w:t xml:space="preserve"> file:</w:t>
       </w:r>
@@ -13249,33 +11598,20 @@
       <w:r>
         <w:t xml:space="preserve">the calls to </w:t>
       </w:r>
-      <w:proofErr w:type="spellStart"/>
-      <w:r>
-        <w:t>wiced_rtos_create_thread</w:t>
-      </w:r>
-      <w:proofErr w:type="spellEnd"/>
-      <w:r>
-        <w:t>()</w:t>
+      <w:r>
+        <w:t>wiced_rtos_create_thread()</w:t>
       </w:r>
       <w:r>
         <w:t xml:space="preserve"> and</w:t>
       </w:r>
       <w:r>
-        <w:t xml:space="preserve"> </w:t>
-      </w:r>
-      <w:proofErr w:type="spellStart"/>
-      <w:r>
-        <w:t>wiced_rtos_</w:t>
+        <w:t xml:space="preserve"> wiced_rtos_</w:t>
       </w:r>
       <w:r>
         <w:t>init</w:t>
       </w:r>
       <w:r>
-        <w:t>_thread</w:t>
-      </w:r>
-      <w:proofErr w:type="spellEnd"/>
-      <w:r>
-        <w:t>()</w:t>
+        <w:t>_thread()</w:t>
       </w:r>
       <w:r>
         <w:t>.</w:t>
@@ -13349,19 +11685,9 @@
       <w:r>
         <w:t xml:space="preserve">Hint: You will need to call </w:t>
       </w:r>
-      <w:proofErr w:type="spellStart"/>
-      <w:r>
-        <w:t>wiced_hal_gpio_register_pin_for_interrupt</w:t>
-      </w:r>
-      <w:proofErr w:type="spellEnd"/>
-      <w:r>
-        <w:t xml:space="preserve"> and </w:t>
-      </w:r>
-      <w:proofErr w:type="spellStart"/>
-      <w:r>
-        <w:t>wiced_hal_gpio_configure_pin</w:t>
-      </w:r>
-      <w:proofErr w:type="spellEnd"/>
+      <w:r>
+        <w:t>wiced_hal_gpio_register_pin_for_interrupt and wiced_hal_gpio_configure_pin</w:t>
+      </w:r>
       <w:r>
         <w:t>.</w:t>
       </w:r>
@@ -13524,15 +11850,7 @@
         </w:numPr>
       </w:pPr>
       <w:r>
-        <w:t xml:space="preserve">Copy </w:t>
-      </w:r>
-      <w:proofErr w:type="spellStart"/>
-      <w:r>
-        <w:t>app.c</w:t>
-      </w:r>
-      <w:proofErr w:type="spellEnd"/>
-      <w:r>
-        <w:t xml:space="preserve"> from </w:t>
+        <w:t xml:space="preserve">Copy app.c from </w:t>
       </w:r>
       <w:r>
         <w:rPr>
@@ -13565,15 +11883,7 @@
         </w:numPr>
       </w:pPr>
       <w:r>
-        <w:t xml:space="preserve">Add an include for </w:t>
-      </w:r>
-      <w:proofErr w:type="spellStart"/>
-      <w:r>
-        <w:t>wiced_timer.h</w:t>
-      </w:r>
-      <w:proofErr w:type="spellEnd"/>
-      <w:r>
-        <w:t>.</w:t>
+        <w:t>Add an include for wiced_timer.h.</w:t>
       </w:r>
     </w:p>
     <w:p>
@@ -13788,15 +12098,7 @@
         </w:numPr>
       </w:pPr>
       <w:r>
-        <w:t xml:space="preserve">Click Configure Device from the Quick Panel or double-click the </w:t>
-      </w:r>
-      <w:proofErr w:type="spellStart"/>
-      <w:r>
-        <w:t>design.modus</w:t>
-      </w:r>
-      <w:proofErr w:type="spellEnd"/>
-      <w:r>
-        <w:t xml:space="preserve"> file to open it in the Device Configurator.</w:t>
+        <w:t>Click Configure Device from the Quick Panel or double-click the design.modus file to open it in the Device Configurator.</w:t>
       </w:r>
     </w:p>
     <w:p>
@@ -14027,15 +12329,7 @@
         </w:numPr>
       </w:pPr>
       <w:r>
-        <w:t xml:space="preserve">In the </w:t>
-      </w:r>
-      <w:proofErr w:type="spellStart"/>
-      <w:r>
-        <w:t>app.c</w:t>
-      </w:r>
-      <w:proofErr w:type="spellEnd"/>
-      <w:r>
-        <w:t xml:space="preserve"> file:</w:t>
+        <w:t>In the app.c file:</w:t>
       </w:r>
     </w:p>
     <w:p>
@@ -14058,11 +12352,9 @@
       <w:r>
         <w:t>"</w:t>
       </w:r>
-      <w:proofErr w:type="spellStart"/>
       <w:r>
         <w:t>wiced_hal_pwm.h</w:t>
       </w:r>
-      <w:proofErr w:type="spellEnd"/>
       <w:r>
         <w:t>"</w:t>
       </w:r>
@@ -14261,15 +12553,7 @@
         <w:ind w:left="720"/>
       </w:pPr>
       <w:r>
-        <w:t xml:space="preserve">Click Configure Device from the Quick Panel or double-click the </w:t>
-      </w:r>
-      <w:proofErr w:type="spellStart"/>
-      <w:r>
-        <w:t>design.modus</w:t>
-      </w:r>
-      <w:proofErr w:type="spellEnd"/>
-      <w:r>
-        <w:t xml:space="preserve"> file to open it in the Device Configurator.</w:t>
+        <w:t>Click Configure Device from the Quick Panel or double-click the design.modus file to open it in the Device Configurator.</w:t>
       </w:r>
     </w:p>
     <w:p>
@@ -14334,15 +12618,7 @@
         <w:ind w:left="720"/>
       </w:pPr>
       <w:r>
-        <w:t xml:space="preserve">In the </w:t>
-      </w:r>
-      <w:proofErr w:type="spellStart"/>
-      <w:r>
-        <w:t>app.c</w:t>
-      </w:r>
-      <w:proofErr w:type="spellEnd"/>
-      <w:r>
-        <w:t xml:space="preserve"> file:</w:t>
+        <w:t>In the app.c file:</w:t>
       </w:r>
     </w:p>
     <w:p>
@@ -14374,15 +12650,7 @@
         <w:ind w:left="1440"/>
       </w:pPr>
       <w:r>
-        <w:t xml:space="preserve">Initialize the </w:t>
-      </w:r>
-      <w:proofErr w:type="spellStart"/>
-      <w:r>
-        <w:t>aclk</w:t>
-      </w:r>
-      <w:proofErr w:type="spellEnd"/>
-      <w:r>
-        <w:t xml:space="preserve"> with a frequency of 1 kHz.</w:t>
+        <w:t>Initialize the aclk with a frequency of 1 kHz.</w:t>
       </w:r>
     </w:p>
     <w:p>
@@ -14410,27 +12678,14 @@
       <w:r>
         <w:t xml:space="preserve">As you did in ex05, remove or comment out the calls to </w:t>
       </w:r>
-      <w:proofErr w:type="spellStart"/>
-      <w:r>
-        <w:t>wiced_rtos_create_thread</w:t>
-      </w:r>
-      <w:proofErr w:type="spellEnd"/>
-      <w:r>
-        <w:t xml:space="preserve">(), </w:t>
-      </w:r>
-      <w:proofErr w:type="spellStart"/>
-      <w:r>
-        <w:t>wiced_rtos_</w:t>
+      <w:r>
+        <w:t>wiced_rtos_create_thread(), wiced_rtos_</w:t>
       </w:r>
       <w:r>
         <w:t>init</w:t>
       </w:r>
       <w:r>
-        <w:t>_thread</w:t>
-      </w:r>
-      <w:proofErr w:type="spellEnd"/>
-      <w:r>
-        <w:t>() and the thread function</w:t>
+        <w:t>_thread() and the thread function</w:t>
       </w:r>
       <w:r>
         <w:t xml:space="preserve"> because, even though it would not affect the program functionally, it is not a good practice to write to pins that are driven by a peripheral</w:t>
@@ -14725,16 +12980,11 @@
       <w:r>
         <w:t xml:space="preserve">In </w:t>
       </w:r>
-      <w:proofErr w:type="spellStart"/>
       <w:r>
         <w:t>app</w:t>
       </w:r>
       <w:r>
-        <w:t>.c</w:t>
-      </w:r>
-      <w:proofErr w:type="spellEnd"/>
-      <w:r>
-        <w:t xml:space="preserve">, look for </w:t>
+        <w:t xml:space="preserve">.c, look for </w:t>
       </w:r>
       <w:r>
         <w:t>TODO</w:t>
@@ -15117,15 +13367,7 @@
         </w:numPr>
       </w:pPr>
       <w:r>
-        <w:t xml:space="preserve">Call </w:t>
-      </w:r>
-      <w:proofErr w:type="spellStart"/>
-      <w:r>
-        <w:t>wiced_set_debug_uart</w:t>
-      </w:r>
-      <w:proofErr w:type="spellEnd"/>
-      <w:r>
-        <w:t>() to use the PUART.</w:t>
+        <w:t>Call wiced_set_debug_uart() to use the PUART.</w:t>
       </w:r>
     </w:p>
     <w:p>
@@ -15411,15 +13653,7 @@
         </w:rPr>
       </w:pPr>
       <w:r>
-        <w:t xml:space="preserve">In this exercise you will measure the voltages, in millivolts, of </w:t>
-      </w:r>
-      <w:proofErr w:type="spellStart"/>
-      <w:r>
-        <w:t>Vddio</w:t>
-      </w:r>
-      <w:proofErr w:type="spellEnd"/>
-      <w:r>
-        <w:t xml:space="preserve"> (supply) and across the thermistor balance resistor (100kOhm). Then you will use that data to calculate the resistance of the thermistor. For reference, here is the thermistor circuit.</w:t>
+        <w:t>In this exercise you will measure the voltages, in millivolts, of Vddio (supply) and across the thermistor balance resistor (100kOhm). Then you will use that data to calculate the resistance of the thermistor. For reference, here is the thermistor circuit.</w:t>
       </w:r>
       <w:r>
         <w:t xml:space="preserve"> </w:t>
@@ -15584,15 +13818,7 @@
         <w:ind w:left="720"/>
       </w:pPr>
       <w:r>
-        <w:t>../</w:t>
-      </w:r>
-      <w:proofErr w:type="spellStart"/>
-      <w:r>
-        <w:t>GeneratedSource</w:t>
-      </w:r>
-      <w:proofErr w:type="spellEnd"/>
-      <w:r>
-        <w:t xml:space="preserve">/cycfg_pins.c:60:3: error: </w:t>
+        <w:t xml:space="preserve">../GeneratedSource/cycfg_pins.c:60:3: error: </w:t>
       </w:r>
       <w:r>
         <w:t>'</w:t>
@@ -15642,13 +13868,8 @@
       <w:r>
         <w:t xml:space="preserve">Add the call to </w:t>
       </w:r>
-      <w:proofErr w:type="spellStart"/>
-      <w:r>
-        <w:t>wiced_set_debug_uart</w:t>
-      </w:r>
-      <w:proofErr w:type="spellEnd"/>
-      <w:r>
-        <w:t>()</w:t>
+      <w:r>
+        <w:t>wiced_set_debug_uart()</w:t>
       </w:r>
       <w:r>
         <w:t xml:space="preserve"> to enable printing to the PUART.</w:t>
@@ -15675,15 +13896,7 @@
         </w:numPr>
       </w:pPr>
       <w:r>
-        <w:t xml:space="preserve">In the application thread function, use the ADC to read </w:t>
-      </w:r>
-      <w:proofErr w:type="spellStart"/>
-      <w:r>
-        <w:t>Vddio</w:t>
-      </w:r>
-      <w:proofErr w:type="spellEnd"/>
-      <w:r>
-        <w:t xml:space="preserve"> and the voltages across the balance resistor.</w:t>
+        <w:t>In the application thread function, use the ADC to read Vddio and the voltages across the balance resistor.</w:t>
       </w:r>
     </w:p>
     <w:p>
@@ -15730,47 +13943,14 @@
           <w:u w:val="single"/>
         </w:rPr>
       </w:pPr>
-      <w:proofErr w:type="spellStart"/>
-      <w:r>
-        <w:t>Rtherm</w:t>
-      </w:r>
-      <w:proofErr w:type="spellEnd"/>
-      <w:r>
-        <w:t xml:space="preserve"> = </w:t>
+      <w:r>
+        <w:t xml:space="preserve">Rtherm = </w:t>
       </w:r>
       <w:r>
         <w:rPr>
           <w:u w:val="single"/>
         </w:rPr>
-        <w:t xml:space="preserve">( </w:t>
-      </w:r>
-      <w:proofErr w:type="spellStart"/>
-      <w:r>
-        <w:rPr>
-          <w:u w:val="single"/>
-        </w:rPr>
-        <w:t>Vddio</w:t>
-      </w:r>
-      <w:proofErr w:type="spellEnd"/>
-      <w:r>
-        <w:rPr>
-          <w:u w:val="single"/>
-        </w:rPr>
-        <w:t xml:space="preserve"> – </w:t>
-      </w:r>
-      <w:proofErr w:type="spellStart"/>
-      <w:r>
-        <w:rPr>
-          <w:u w:val="single"/>
-        </w:rPr>
-        <w:t>Vmeas</w:t>
-      </w:r>
-      <w:proofErr w:type="spellEnd"/>
-      <w:r>
-        <w:rPr>
-          <w:u w:val="single"/>
-        </w:rPr>
-        <w:t xml:space="preserve"> ) * BALANCE_RESISTANCE</w:t>
+        <w:t>( Vddio – Vmeas ) * BALANCE_RESISTANCE</w:t>
       </w:r>
     </w:p>
     <w:p>
@@ -15782,7 +13962,6 @@
           <w:szCs w:val="22"/>
         </w:rPr>
       </w:pPr>
-      <w:proofErr w:type="spellStart"/>
       <w:r>
         <w:rPr>
           <w:rFonts w:asciiTheme="minorHAnsi" w:hAnsiTheme="minorHAnsi"/>
@@ -15791,7 +13970,6 @@
         </w:rPr>
         <w:t>Vmeas</w:t>
       </w:r>
-      <w:proofErr w:type="spellEnd"/>
     </w:p>
     <w:p>
       <w:pPr>
@@ -15935,15 +14113,7 @@
         </w:numPr>
       </w:pPr>
       <w:r>
-        <w:t xml:space="preserve">Copy the </w:t>
-      </w:r>
-      <w:proofErr w:type="spellStart"/>
-      <w:r>
-        <w:t>app.c</w:t>
-      </w:r>
-      <w:proofErr w:type="spellEnd"/>
-      <w:r>
-        <w:t xml:space="preserve"> file from the </w:t>
+        <w:t xml:space="preserve">Copy the app.c file from the </w:t>
       </w:r>
       <w:r>
         <w:rPr>
@@ -15988,26 +14158,13 @@
         </w:numPr>
       </w:pPr>
       <w:r>
-        <w:t xml:space="preserve">In </w:t>
-      </w:r>
-      <w:proofErr w:type="spellStart"/>
-      <w:r>
-        <w:t>app.c</w:t>
-      </w:r>
-      <w:proofErr w:type="spellEnd"/>
-      <w:r>
-        <w:t>, r</w:t>
+        <w:t>In app.c, r</w:t>
       </w:r>
       <w:r>
         <w:t xml:space="preserve">emove the call to </w:t>
       </w:r>
-      <w:proofErr w:type="spellStart"/>
-      <w:r>
-        <w:t>wiced_set_debug_uart</w:t>
-      </w:r>
-      <w:proofErr w:type="spellEnd"/>
-      <w:r>
-        <w:t>()</w:t>
+      <w:r>
+        <w:t>wiced_set_debug_uart()</w:t>
       </w:r>
       <w:r>
         <w:t xml:space="preserve"> if your interrupt exercise </w:t>
@@ -16232,15 +14389,7 @@
         </w:numPr>
       </w:pPr>
       <w:r>
-        <w:t xml:space="preserve">Copy the </w:t>
-      </w:r>
-      <w:proofErr w:type="spellStart"/>
-      <w:r>
-        <w:t>app.c</w:t>
-      </w:r>
-      <w:proofErr w:type="spellEnd"/>
-      <w:r>
-        <w:t xml:space="preserve"> file from the </w:t>
+        <w:t xml:space="preserve">Copy the app.c file from the </w:t>
       </w:r>
       <w:r>
         <w:rPr>
@@ -16553,15 +14702,7 @@
         </w:numPr>
       </w:pPr>
       <w:r>
-        <w:t xml:space="preserve">In </w:t>
-      </w:r>
-      <w:proofErr w:type="spellStart"/>
-      <w:r>
-        <w:t>app.c</w:t>
-      </w:r>
-      <w:proofErr w:type="spellEnd"/>
-      <w:r>
-        <w:t>, look for TODO comments and add code to control the RTC as follows.</w:t>
+        <w:t>In app.c, look for TODO comments and add code to control the RTC as follows.</w:t>
       </w:r>
     </w:p>
     <w:p>
@@ -16587,11 +14728,9 @@
       <w:r>
         <w:t xml:space="preserve">Set the time and date. Make sure you understand how the </w:t>
       </w:r>
-      <w:proofErr w:type="spellStart"/>
       <w:r>
         <w:t>getDateTimeEntry</w:t>
       </w:r>
-      <w:proofErr w:type="spellEnd"/>
       <w:r>
         <w:t>() function works and get</w:t>
       </w:r>
@@ -16610,23 +14749,7 @@
         <w:ind w:left="1440"/>
       </w:pPr>
       <w:r>
-        <w:t xml:space="preserve">Hint: the template code includes </w:t>
-      </w:r>
-      <w:proofErr w:type="spellStart"/>
-      <w:r>
-        <w:t>ring_pop</w:t>
-      </w:r>
-      <w:proofErr w:type="spellEnd"/>
-      <w:r>
-        <w:t xml:space="preserve">() and </w:t>
-      </w:r>
-      <w:proofErr w:type="spellStart"/>
-      <w:r>
-        <w:t>ring_push</w:t>
-      </w:r>
-      <w:proofErr w:type="spellEnd"/>
-      <w:r>
-        <w:t>() functions that implement a ring buffer for the UART – the UART interrupt code pushes received characters into the buffer and the code that sets the time and date pulls characters from it.</w:t>
+        <w:t>Hint: the template code includes ring_pop() and ring_push() functions that implement a ring buffer for the UART – the UART interrupt code pushes received characters into the buffer and the code that sets the time and date pulls characters from it.</w:t>
       </w:r>
     </w:p>
     <w:p>
@@ -23118,7 +21241,7 @@
 </file>
 
 <file path=customXml/itemProps1.xml><?xml version="1.0" encoding="utf-8"?>
-<ds:datastoreItem xmlns:ds="http://schemas.openxmlformats.org/officeDocument/2006/customXml" ds:itemID="{5AFC12B3-00C3-4AFD-BE3C-9627FB9F31C5}">
+<ds:datastoreItem xmlns:ds="http://schemas.openxmlformats.org/officeDocument/2006/customXml" ds:itemID="{5B1D059B-649B-497B-9DB5-0138DE081A33}">
   <ds:schemaRefs>
     <ds:schemaRef ds:uri="http://schemas.openxmlformats.org/officeDocument/2006/bibliography"/>
   </ds:schemaRefs>

</xml_diff>